<commit_message>
feat(06-RQF-18): Seção 5 Multa ok
</commit_message>
<xml_diff>
--- a/Código Fonte/VERSAO-ATUAL/src/EtramiteX/Interno/Content/_pdfAspose/Laudo_de_Fiscalizacao_Novo.docx
+++ b/Código Fonte/VERSAO-ATUAL/src/EtramiteX/Interno/Content/_pdfAspose/Laudo_de_Fiscalizacao_Novo.docx
@@ -1179,15 +1179,7 @@
               <w:rPr>
                 <w:noProof/>
               </w:rPr>
-              <w:t>«LocalInfracao.EmpResponsavel.CPFCN</w:t>
-            </w:r>
-            <w:bookmarkStart w:id="0" w:name="_GoBack"/>
-            <w:bookmarkEnd w:id="0"/>
-            <w:r>
-              <w:rPr>
-                <w:noProof/>
-              </w:rPr>
-              <w:t>PJ»</w:t>
+              <w:t>«LocalInfracao.EmpResponsavel.CPFCNPJ»</w:t>
             </w:r>
             <w:r>
               <w:rPr>
@@ -4687,9 +4679,10 @@
       </w:tblPr>
       <w:tblGrid>
         <w:gridCol w:w="1690"/>
-        <w:gridCol w:w="2977"/>
-        <w:gridCol w:w="1697"/>
-        <w:gridCol w:w="2969"/>
+        <w:gridCol w:w="2268"/>
+        <w:gridCol w:w="1843"/>
+        <w:gridCol w:w="851"/>
+        <w:gridCol w:w="2681"/>
       </w:tblGrid>
       <w:tr>
         <w:trPr>
@@ -4699,11 +4692,11 @@
         <w:tc>
           <w:tcPr>
             <w:tcW w:w="9333" w:type="dxa"/>
-            <w:gridSpan w:val="4"/>
+            <w:gridSpan w:val="5"/>
             <w:tcBorders>
               <w:bottom w:val="single" w:sz="4" w:space="0" w:color="auto"/>
             </w:tcBorders>
-            <w:vAlign w:val="bottom"/>
+            <w:vAlign w:val="center"/>
           </w:tcPr>
           <w:p>
             <w:pPr>
@@ -4745,7 +4738,7 @@
               <w:left w:val="single" w:sz="4" w:space="0" w:color="auto"/>
               <w:right w:val="single" w:sz="4" w:space="0" w:color="auto"/>
             </w:tcBorders>
-            <w:vAlign w:val="bottom"/>
+            <w:vAlign w:val="center"/>
           </w:tcPr>
           <w:p>
             <w:pPr>
@@ -4766,30 +4759,19 @@
                 <w:sz w:val="16"/>
                 <w:szCs w:val="16"/>
               </w:rPr>
-              <w:t xml:space="preserve">  </w:t>
-            </w:r>
-            <w:r>
-              <w:rPr>
-                <w:rFonts w:cs="Arial"/>
-                <w:b/>
-                <w:color w:val="7F7F7F" w:themeColor="text1" w:themeTint="80"/>
-                <w:sz w:val="16"/>
-                <w:szCs w:val="16"/>
-              </w:rPr>
-              <w:t>Nº DO IUF</w:t>
-            </w:r>
-          </w:p>
-        </w:tc>
-        <w:tc>
-          <w:tcPr>
-            <w:tcW w:w="4674" w:type="dxa"/>
-            <w:gridSpan w:val="2"/>
+              <w:t xml:space="preserve">  Nº DO IUF</w:t>
+            </w:r>
+          </w:p>
+        </w:tc>
+        <w:tc>
+          <w:tcPr>
+            <w:tcW w:w="2268" w:type="dxa"/>
             <w:tcBorders>
               <w:top w:val="single" w:sz="4" w:space="0" w:color="auto"/>
               <w:left w:val="single" w:sz="4" w:space="0" w:color="auto"/>
               <w:right w:val="single" w:sz="4" w:space="0" w:color="auto"/>
             </w:tcBorders>
-            <w:vAlign w:val="bottom"/>
+            <w:vAlign w:val="center"/>
           </w:tcPr>
           <w:p>
             <w:pPr>
@@ -4810,29 +4792,19 @@
                 <w:sz w:val="16"/>
                 <w:szCs w:val="16"/>
               </w:rPr>
-              <w:t xml:space="preserve">  </w:t>
-            </w:r>
-            <w:r>
-              <w:rPr>
-                <w:rFonts w:cs="Arial"/>
-                <w:b/>
-                <w:color w:val="7F7F7F" w:themeColor="text1" w:themeTint="80"/>
-                <w:sz w:val="16"/>
-                <w:szCs w:val="16"/>
-              </w:rPr>
-              <w:t>DATA DA LAVRATURA DO IUF</w:t>
-            </w:r>
-          </w:p>
-        </w:tc>
-        <w:tc>
-          <w:tcPr>
-            <w:tcW w:w="2969" w:type="dxa"/>
+              <w:t xml:space="preserve">  DATA DA LAVRATURA DO IUF</w:t>
+            </w:r>
+          </w:p>
+        </w:tc>
+        <w:tc>
+          <w:tcPr>
+            <w:tcW w:w="1843" w:type="dxa"/>
             <w:tcBorders>
               <w:top w:val="single" w:sz="4" w:space="0" w:color="auto"/>
               <w:left w:val="single" w:sz="4" w:space="0" w:color="auto"/>
               <w:right w:val="single" w:sz="4" w:space="0" w:color="auto"/>
             </w:tcBorders>
-            <w:vAlign w:val="bottom"/>
+            <w:vAlign w:val="center"/>
           </w:tcPr>
           <w:p>
             <w:pPr>
@@ -4853,17 +4825,73 @@
                 <w:sz w:val="16"/>
                 <w:szCs w:val="16"/>
               </w:rPr>
-              <w:t xml:space="preserve">  </w:t>
-            </w:r>
-            <w:r>
-              <w:rPr>
-                <w:rFonts w:cs="Arial"/>
-                <w:b/>
-                <w:color w:val="7F7F7F" w:themeColor="text1" w:themeTint="80"/>
-                <w:sz w:val="16"/>
-                <w:szCs w:val="16"/>
-              </w:rPr>
-              <w:t>DATA DA LAVRATURA DO TERMO</w:t>
+              <w:t xml:space="preserve">  CÓDIGO DA RECEITA</w:t>
+            </w:r>
+          </w:p>
+        </w:tc>
+        <w:tc>
+          <w:tcPr>
+            <w:tcW w:w="851" w:type="dxa"/>
+            <w:tcBorders>
+              <w:top w:val="single" w:sz="4" w:space="0" w:color="auto"/>
+              <w:left w:val="single" w:sz="4" w:space="0" w:color="auto"/>
+              <w:right w:val="single" w:sz="4" w:space="0" w:color="auto"/>
+            </w:tcBorders>
+            <w:vAlign w:val="center"/>
+          </w:tcPr>
+          <w:p>
+            <w:pPr>
+              <w:keepNext/>
+              <w:rPr>
+                <w:rFonts w:cs="Arial"/>
+                <w:b/>
+                <w:color w:val="7F7F7F" w:themeColor="text1" w:themeTint="80"/>
+                <w:sz w:val="16"/>
+                <w:szCs w:val="16"/>
+              </w:rPr>
+            </w:pPr>
+            <w:r>
+              <w:rPr>
+                <w:rFonts w:cs="Arial"/>
+                <w:b/>
+                <w:color w:val="7F7F7F" w:themeColor="text1" w:themeTint="80"/>
+                <w:sz w:val="16"/>
+                <w:szCs w:val="16"/>
+              </w:rPr>
+              <w:t xml:space="preserve">  SERIE</w:t>
+            </w:r>
+          </w:p>
+        </w:tc>
+        <w:tc>
+          <w:tcPr>
+            <w:tcW w:w="2681" w:type="dxa"/>
+            <w:tcBorders>
+              <w:top w:val="single" w:sz="4" w:space="0" w:color="auto"/>
+              <w:left w:val="single" w:sz="4" w:space="0" w:color="auto"/>
+              <w:right w:val="single" w:sz="4" w:space="0" w:color="auto"/>
+            </w:tcBorders>
+            <w:vAlign w:val="center"/>
+          </w:tcPr>
+          <w:p>
+            <w:pPr>
+              <w:keepNext/>
+              <w:rPr>
+                <w:rFonts w:cs="Arial"/>
+                <w:b/>
+                <w:color w:val="7F7F7F" w:themeColor="text1" w:themeTint="80"/>
+                <w:sz w:val="16"/>
+                <w:szCs w:val="16"/>
+              </w:rPr>
+            </w:pPr>
+            <w:r>
+              <w:rPr>
+                <w:rFonts w:cs="Arial"/>
+                <w:b/>
+                <w:color w:val="7F7F7F" w:themeColor="text1" w:themeTint="80"/>
+                <w:sz w:val="16"/>
+                <w:szCs w:val="16"/>
+              </w:rPr>
+              <w:t xml:space="preserve">  VALOR DA MULTA</w:t>
             </w:r>
           </w:p>
         </w:tc>
@@ -4897,13 +4925,7 @@
               <w:fldChar w:fldCharType="begin"/>
             </w:r>
             <w:r>
-              <w:instrText xml:space="preserve"> MERGEFIELD  </w:instrText>
-            </w:r>
-            <w:r>
-              <w:instrText>Multa.NumeroIUF</w:instrText>
-            </w:r>
-            <w:r>
-              <w:instrText xml:space="preserve">  \* MERGEFORMAT </w:instrText>
+              <w:instrText xml:space="preserve"> MERGEFIELD  Multa.NumeroIUF  \* MERGEFORMAT </w:instrText>
             </w:r>
             <w:r>
               <w:fldChar w:fldCharType="separate"/>
@@ -4914,23 +4936,7 @@
                 <w:sz w:val="18"/>
                 <w:szCs w:val="18"/>
               </w:rPr>
-              <w:t>«</w:t>
-            </w:r>
-            <w:r>
-              <w:rPr>
-                <w:noProof/>
-                <w:sz w:val="18"/>
-                <w:szCs w:val="18"/>
-              </w:rPr>
-              <w:t>Multa.NumeroIUF</w:t>
-            </w:r>
-            <w:r>
-              <w:rPr>
-                <w:noProof/>
-                <w:sz w:val="18"/>
-                <w:szCs w:val="18"/>
-              </w:rPr>
-              <w:t>»</w:t>
+              <w:t>«Multa.NumeroIUF»</w:t>
             </w:r>
             <w:r>
               <w:rPr>
@@ -4942,10 +4948,11 @@
             </w:r>
           </w:p>
         </w:tc>
-        <w:tc>
-          <w:tcPr>
-            <w:tcW w:w="4674" w:type="dxa"/>
-            <w:gridSpan w:val="2"/>
+        <w:bookmarkStart w:id="0" w:name="_GoBack"/>
+        <w:bookmarkEnd w:id="0"/>
+        <w:tc>
+          <w:tcPr>
+            <w:tcW w:w="2268" w:type="dxa"/>
             <w:tcBorders>
               <w:left w:val="single" w:sz="4" w:space="0" w:color="auto"/>
               <w:bottom w:val="single" w:sz="4" w:space="0" w:color="auto"/>
@@ -4967,7 +4974,13 @@
               <w:fldChar w:fldCharType="begin"/>
             </w:r>
             <w:r>
-              <w:instrText>MERGEFIELD MaterialApreendido.NumeroTAD \* MERGEFORMAT</w:instrText>
+              <w:instrText>MERGEFIELD Multa.</w:instrText>
+            </w:r>
+            <w:r>
+              <w:instrText>DataLavraturaIUF</w:instrText>
+            </w:r>
+            <w:r>
+              <w:instrText xml:space="preserve"> \* MERGEFORMAT</w:instrText>
             </w:r>
             <w:r>
               <w:fldChar w:fldCharType="separate"/>
@@ -4978,7 +4991,31 @@
                 <w:sz w:val="18"/>
                 <w:szCs w:val="18"/>
               </w:rPr>
-              <w:t>«MaterialApreendido.NumeroTAD»</w:t>
+              <w:t>«</w:t>
+            </w:r>
+            <w:r>
+              <w:rPr>
+                <w:noProof/>
+                <w:sz w:val="18"/>
+                <w:szCs w:val="18"/>
+              </w:rPr>
+              <w:t>Multa.</w:t>
+            </w:r>
+            <w:r>
+              <w:rPr>
+                <w:noProof/>
+                <w:sz w:val="18"/>
+                <w:szCs w:val="18"/>
+              </w:rPr>
+              <w:t>DataLavraturaIUF</w:t>
+            </w:r>
+            <w:r>
+              <w:rPr>
+                <w:noProof/>
+                <w:sz w:val="18"/>
+                <w:szCs w:val="18"/>
+              </w:rPr>
+              <w:t>»</w:t>
             </w:r>
             <w:r>
               <w:rPr>
@@ -4988,44 +5025,11 @@
               </w:rPr>
               <w:fldChar w:fldCharType="end"/>
             </w:r>
-            <w:r>
-              <w:rPr>
-                <w:noProof/>
-                <w:sz w:val="18"/>
-                <w:szCs w:val="18"/>
-              </w:rPr>
-              <w:t xml:space="preserve"> - </w:t>
-            </w:r>
-            <w:r>
-              <w:fldChar w:fldCharType="begin"/>
-            </w:r>
-            <w:r>
-              <w:instrText xml:space="preserve"> MERGEFIELD  MaterialApreendido.SerieTexto  \* MERGEFORMAT </w:instrText>
-            </w:r>
-            <w:r>
-              <w:fldChar w:fldCharType="separate"/>
-            </w:r>
-            <w:r>
-              <w:rPr>
-                <w:noProof/>
-                <w:sz w:val="18"/>
-                <w:szCs w:val="18"/>
-              </w:rPr>
-              <w:t>«MaterialApreendido.SerieTexto»</w:t>
-            </w:r>
-            <w:r>
-              <w:rPr>
-                <w:noProof/>
-                <w:sz w:val="18"/>
-                <w:szCs w:val="18"/>
-              </w:rPr>
-              <w:fldChar w:fldCharType="end"/>
-            </w:r>
-          </w:p>
-        </w:tc>
-        <w:tc>
-          <w:tcPr>
-            <w:tcW w:w="2969" w:type="dxa"/>
+          </w:p>
+        </w:tc>
+        <w:tc>
+          <w:tcPr>
+            <w:tcW w:w="1843" w:type="dxa"/>
             <w:tcBorders>
               <w:left w:val="single" w:sz="4" w:space="0" w:color="auto"/>
               <w:bottom w:val="single" w:sz="4" w:space="0" w:color="auto"/>
@@ -5037,6 +5041,92 @@
             <w:pPr>
               <w:keepNext/>
               <w:jc w:val="center"/>
+            </w:pPr>
+            <w:fldSimple w:instr="MERGEFIELD Multa.CodigoReceita \* MERGEFORMAT">
+              <w:r>
+                <w:rPr>
+                  <w:noProof/>
+                  <w:sz w:val="18"/>
+                  <w:szCs w:val="18"/>
+                </w:rPr>
+                <w:t>«</w:t>
+              </w:r>
+              <w:r>
+                <w:rPr>
+                  <w:noProof/>
+                  <w:sz w:val="18"/>
+                  <w:szCs w:val="18"/>
+                </w:rPr>
+                <w:t>Multa.CodigoReceita</w:t>
+              </w:r>
+              <w:r>
+                <w:rPr>
+                  <w:noProof/>
+                  <w:sz w:val="18"/>
+                  <w:szCs w:val="18"/>
+                </w:rPr>
+                <w:t>»</w:t>
+              </w:r>
+            </w:fldSimple>
+          </w:p>
+        </w:tc>
+        <w:tc>
+          <w:tcPr>
+            <w:tcW w:w="851" w:type="dxa"/>
+            <w:tcBorders>
+              <w:left w:val="single" w:sz="4" w:space="0" w:color="auto"/>
+              <w:bottom w:val="single" w:sz="4" w:space="0" w:color="auto"/>
+              <w:right w:val="single" w:sz="4" w:space="0" w:color="auto"/>
+            </w:tcBorders>
+            <w:vAlign w:val="center"/>
+          </w:tcPr>
+          <w:p>
+            <w:pPr>
+              <w:keepNext/>
+              <w:jc w:val="center"/>
+            </w:pPr>
+            <w:fldSimple w:instr="MERGEFIELD Multa.SerieTexto \* MERGEFORMAT">
+              <w:r>
+                <w:rPr>
+                  <w:noProof/>
+                  <w:sz w:val="18"/>
+                  <w:szCs w:val="18"/>
+                </w:rPr>
+                <w:t>«</w:t>
+              </w:r>
+              <w:r>
+                <w:rPr>
+                  <w:noProof/>
+                  <w:sz w:val="18"/>
+                  <w:szCs w:val="18"/>
+                </w:rPr>
+                <w:t>Multa.SerieTexto</w:t>
+              </w:r>
+              <w:r>
+                <w:rPr>
+                  <w:noProof/>
+                  <w:sz w:val="18"/>
+                  <w:szCs w:val="18"/>
+                </w:rPr>
+                <w:t>»</w:t>
+              </w:r>
+            </w:fldSimple>
+          </w:p>
+        </w:tc>
+        <w:tc>
+          <w:tcPr>
+            <w:tcW w:w="2681" w:type="dxa"/>
+            <w:tcBorders>
+              <w:left w:val="single" w:sz="4" w:space="0" w:color="auto"/>
+              <w:bottom w:val="single" w:sz="4" w:space="0" w:color="auto"/>
+              <w:right w:val="single" w:sz="4" w:space="0" w:color="auto"/>
+            </w:tcBorders>
+            <w:vAlign w:val="center"/>
+          </w:tcPr>
+          <w:p>
+            <w:pPr>
+              <w:keepNext/>
+              <w:jc w:val="center"/>
               <w:rPr>
                 <w:noProof/>
                 <w:sz w:val="18"/>
@@ -5047,7 +5137,7 @@
               <w:fldChar w:fldCharType="begin"/>
             </w:r>
             <w:r>
-              <w:instrText>MERGEFIELD MaterialApreendido.DataLavraturaTAD \* MERGEFORMAT</w:instrText>
+              <w:instrText>MERGEFIELD Multa.ValorMulta \* MERGEFORMAT</w:instrText>
             </w:r>
             <w:r>
               <w:fldChar w:fldCharType="separate"/>
@@ -5058,7 +5148,39 @@
                 <w:sz w:val="18"/>
                 <w:szCs w:val="18"/>
               </w:rPr>
-              <w:t>«MaterialApreendido.DataLavraturaTAD»</w:t>
+              <w:t>«</w:t>
+            </w:r>
+            <w:r>
+              <w:rPr>
+                <w:noProof/>
+                <w:sz w:val="18"/>
+                <w:szCs w:val="18"/>
+              </w:rPr>
+              <w:t>Multa</w:t>
+            </w:r>
+            <w:r>
+              <w:rPr>
+                <w:noProof/>
+                <w:sz w:val="18"/>
+                <w:szCs w:val="18"/>
+              </w:rPr>
+              <w:t>.</w:t>
+            </w:r>
+            <w:r>
+              <w:rPr>
+                <w:noProof/>
+                <w:sz w:val="18"/>
+                <w:szCs w:val="18"/>
+              </w:rPr>
+              <w:t>ValorMulta</w:t>
+            </w:r>
+            <w:r>
+              <w:rPr>
+                <w:noProof/>
+                <w:sz w:val="18"/>
+                <w:szCs w:val="18"/>
+              </w:rPr>
+              <w:t>»</w:t>
             </w:r>
             <w:r>
               <w:rPr>
@@ -5079,13 +5201,13 @@
         <w:tc>
           <w:tcPr>
             <w:tcW w:w="9333" w:type="dxa"/>
-            <w:gridSpan w:val="4"/>
+            <w:gridSpan w:val="5"/>
             <w:tcBorders>
               <w:top w:val="single" w:sz="4" w:space="0" w:color="auto"/>
               <w:left w:val="single" w:sz="4" w:space="0" w:color="auto"/>
               <w:right w:val="single" w:sz="4" w:space="0" w:color="auto"/>
             </w:tcBorders>
-            <w:vAlign w:val="bottom"/>
+            <w:vAlign w:val="center"/>
           </w:tcPr>
           <w:p>
             <w:pPr>
@@ -5109,27 +5231,7 @@
                 <w:sz w:val="16"/>
                 <w:szCs w:val="16"/>
               </w:rPr>
-              <w:t xml:space="preserve">  </w:t>
-            </w:r>
-            <w:r>
-              <w:rPr>
-                <w:rFonts w:cs="Arial"/>
-                <w:b/>
-                <w:color w:val="7F7F7F" w:themeColor="text1" w:themeTint="80"/>
-                <w:sz w:val="16"/>
-                <w:szCs w:val="16"/>
-              </w:rPr>
-              <w:t>DESCREVER A APREENSÃO</w:t>
-            </w:r>
-            <w:r>
-              <w:rPr>
-                <w:rFonts w:ascii="Arial" w:eastAsiaTheme="minorHAnsi" w:hAnsi="Arial" w:cs="Arial"/>
-                <w:color w:val="000000"/>
-                <w:sz w:val="16"/>
-                <w:szCs w:val="16"/>
-                <w:lang w:eastAsia="en-US"/>
-              </w:rPr>
-              <w:t xml:space="preserve"> </w:t>
+              <w:t xml:space="preserve">  JUSTIFICAR O VALOR DA PENALIDADE PECUNIÁRIA ATRIBUÍDA, LEVANDO-SE EM CONSIDERAÇÃO OS PARÂMETROS LEGAIS</w:t>
             </w:r>
           </w:p>
         </w:tc>
@@ -5142,7 +5244,7 @@
         <w:tc>
           <w:tcPr>
             <w:tcW w:w="9333" w:type="dxa"/>
-            <w:gridSpan w:val="4"/>
+            <w:gridSpan w:val="5"/>
             <w:tcBorders>
               <w:left w:val="single" w:sz="4" w:space="0" w:color="auto"/>
               <w:bottom w:val="single" w:sz="4" w:space="0" w:color="auto"/>
@@ -5163,436 +5265,52 @@
                 <w:szCs w:val="18"/>
               </w:rPr>
             </w:pPr>
-            <w:r>
-              <w:fldChar w:fldCharType="begin"/>
-            </w:r>
-            <w:r>
-              <w:instrText>MERGEFIELD MaterialApreendido.Des</w:instrText>
-            </w:r>
-            <w:r>
-              <w:instrText>creverApreensao \* MERGEFORMAT</w:instrText>
-            </w:r>
-            <w:r>
-              <w:fldChar w:fldCharType="separate"/>
-            </w:r>
-            <w:r>
-              <w:rPr>
-                <w:noProof/>
-                <w:sz w:val="18"/>
-                <w:szCs w:val="18"/>
-              </w:rPr>
-              <w:t>«MaterialApreendido.DescreverApreensao»</w:t>
-            </w:r>
-            <w:r>
-              <w:rPr>
-                <w:noProof/>
-                <w:sz w:val="18"/>
-                <w:szCs w:val="18"/>
-              </w:rPr>
-              <w:fldChar w:fldCharType="end"/>
-            </w:r>
-          </w:p>
-        </w:tc>
-      </w:tr>
-      <w:tr>
-        <w:trPr>
-          <w:trHeight w:val="170"/>
-          <w:jc w:val="center"/>
-        </w:trPr>
-        <w:tc>
-          <w:tcPr>
-            <w:tcW w:w="4667" w:type="dxa"/>
-            <w:gridSpan w:val="2"/>
-            <w:tcBorders>
-              <w:top w:val="single" w:sz="4" w:space="0" w:color="auto"/>
-              <w:left w:val="single" w:sz="4" w:space="0" w:color="auto"/>
-              <w:right w:val="single" w:sz="4" w:space="0" w:color="auto"/>
-            </w:tcBorders>
-            <w:vAlign w:val="bottom"/>
-          </w:tcPr>
-          <w:p>
-            <w:pPr>
-              <w:keepNext/>
-              <w:rPr>
-                <w:rFonts w:cs="Arial"/>
-                <w:b/>
-                <w:color w:val="7F7F7F" w:themeColor="text1" w:themeTint="80"/>
-                <w:sz w:val="16"/>
-                <w:szCs w:val="16"/>
-              </w:rPr>
-            </w:pPr>
-            <w:r>
-              <w:rPr>
-                <w:rFonts w:cs="Arial"/>
-                <w:b/>
-                <w:color w:val="7F7F7F" w:themeColor="text1" w:themeTint="80"/>
-                <w:sz w:val="16"/>
-                <w:szCs w:val="16"/>
-              </w:rPr>
-              <w:t xml:space="preserve">  </w:t>
-            </w:r>
-            <w:r>
-              <w:rPr>
-                <w:rFonts w:cs="Arial"/>
-                <w:b/>
-                <w:color w:val="7F7F7F" w:themeColor="text1" w:themeTint="80"/>
-                <w:sz w:val="16"/>
-                <w:szCs w:val="16"/>
-              </w:rPr>
-              <w:t>TIPO DO MATERIAL APREENDIDO</w:t>
-            </w:r>
-          </w:p>
-        </w:tc>
-        <w:tc>
-          <w:tcPr>
-            <w:tcW w:w="4666" w:type="dxa"/>
-            <w:gridSpan w:val="2"/>
-            <w:tcBorders>
-              <w:top w:val="single" w:sz="4" w:space="0" w:color="auto"/>
-              <w:left w:val="single" w:sz="4" w:space="0" w:color="auto"/>
-              <w:right w:val="single" w:sz="4" w:space="0" w:color="auto"/>
-            </w:tcBorders>
-            <w:vAlign w:val="bottom"/>
-          </w:tcPr>
-          <w:p>
-            <w:pPr>
-              <w:keepNext/>
-              <w:rPr>
-                <w:rFonts w:cs="Arial"/>
-                <w:b/>
-                <w:color w:val="7F7F7F" w:themeColor="text1" w:themeTint="80"/>
-                <w:sz w:val="16"/>
-                <w:szCs w:val="16"/>
-              </w:rPr>
-            </w:pPr>
-            <w:r>
-              <w:rPr>
-                <w:rFonts w:cs="Arial"/>
-                <w:b/>
-                <w:color w:val="7F7F7F" w:themeColor="text1" w:themeTint="80"/>
-                <w:sz w:val="16"/>
-                <w:szCs w:val="16"/>
-              </w:rPr>
-              <w:t xml:space="preserve">  </w:t>
-            </w:r>
-            <w:r>
-              <w:rPr>
-                <w:rFonts w:cs="Arial"/>
-                <w:b/>
-                <w:color w:val="7F7F7F" w:themeColor="text1" w:themeTint="80"/>
-                <w:sz w:val="16"/>
-                <w:szCs w:val="16"/>
-              </w:rPr>
-              <w:t>ESPECIFICAÇÃO</w:t>
-            </w:r>
-          </w:p>
-        </w:tc>
-      </w:tr>
-      <w:tr>
-        <w:trPr>
-          <w:trHeight w:val="244"/>
-          <w:jc w:val="center"/>
-        </w:trPr>
-        <w:tc>
-          <w:tcPr>
-            <w:tcW w:w="4667" w:type="dxa"/>
-            <w:gridSpan w:val="2"/>
-            <w:tcBorders>
-              <w:left w:val="single" w:sz="4" w:space="0" w:color="auto"/>
-              <w:right w:val="single" w:sz="4" w:space="0" w:color="auto"/>
-            </w:tcBorders>
-            <w:vAlign w:val="center"/>
-          </w:tcPr>
-          <w:p>
-            <w:pPr>
-              <w:keepNext/>
-              <w:ind w:left="131"/>
-              <w:jc w:val="both"/>
-              <w:rPr>
-                <w:rFonts w:cs="Arial"/>
-                <w:b/>
-                <w:color w:val="7F7F7F" w:themeColor="text1" w:themeTint="80"/>
-                <w:sz w:val="16"/>
-                <w:szCs w:val="16"/>
-              </w:rPr>
-            </w:pPr>
-            <w:r>
-              <w:fldChar w:fldCharType="begin"/>
-            </w:r>
-            <w:r>
-              <w:instrText xml:space="preserve"> MERGEFIELD  TableStart:MaterialApreendido.Materiais  \* MERGEFORMAT </w:instrText>
-            </w:r>
-            <w:r>
-              <w:fldChar w:fldCharType="separate"/>
-            </w:r>
-            <w:r>
-              <w:rPr>
-                <w:noProof/>
-                <w:sz w:val="8"/>
-                <w:szCs w:val="8"/>
-              </w:rPr>
-              <w:t>«TableStart:MaterialApreendido.Materiais»</w:t>
-            </w:r>
-            <w:r>
-              <w:rPr>
-                <w:noProof/>
-                <w:sz w:val="8"/>
-                <w:szCs w:val="8"/>
-              </w:rPr>
-              <w:fldChar w:fldCharType="end"/>
-            </w:r>
-            <w:r>
-              <w:fldChar w:fldCharType="begin"/>
-            </w:r>
-            <w:r>
-              <w:instrText xml:space="preserve"> MERGEFIELD  Tipo  \* MERGEFORMAT </w:instrText>
-            </w:r>
-            <w:r>
-              <w:fldChar w:fldCharType="separate"/>
-            </w:r>
-            <w:r>
-              <w:rPr>
-                <w:noProof/>
-                <w:sz w:val="18"/>
-                <w:szCs w:val="18"/>
-              </w:rPr>
-              <w:t>«Tipo»</w:t>
-            </w:r>
-            <w:r>
-              <w:rPr>
-                <w:noProof/>
-                <w:sz w:val="18"/>
-                <w:szCs w:val="18"/>
-              </w:rPr>
-              <w:fldChar w:fldCharType="end"/>
-            </w:r>
-          </w:p>
-        </w:tc>
-        <w:tc>
-          <w:tcPr>
-            <w:tcW w:w="4666" w:type="dxa"/>
-            <w:gridSpan w:val="2"/>
-            <w:tcBorders>
-              <w:left w:val="single" w:sz="4" w:space="0" w:color="auto"/>
-              <w:right w:val="single" w:sz="4" w:space="0" w:color="auto"/>
-            </w:tcBorders>
-            <w:vAlign w:val="center"/>
-          </w:tcPr>
-          <w:p>
-            <w:pPr>
-              <w:keepNext/>
-              <w:ind w:left="142"/>
-              <w:jc w:val="both"/>
-              <w:rPr>
-                <w:rFonts w:cs="Arial"/>
-                <w:b/>
-                <w:color w:val="7F7F7F" w:themeColor="text1" w:themeTint="80"/>
-                <w:sz w:val="16"/>
-                <w:szCs w:val="16"/>
-              </w:rPr>
-            </w:pPr>
-            <w:r>
-              <w:fldChar w:fldCharType="begin"/>
-            </w:r>
-            <w:r>
-              <w:instrText xml:space="preserve"> MERGEFIELD Especificacao \* MERGEFORMAT </w:instrText>
-            </w:r>
-            <w:r>
-              <w:fldChar w:fldCharType="separate"/>
-            </w:r>
-            <w:r>
-              <w:rPr>
-                <w:noProof/>
-                <w:sz w:val="18"/>
-                <w:szCs w:val="18"/>
-              </w:rPr>
-              <w:t>«Especificacao»</w:t>
-            </w:r>
-            <w:r>
-              <w:rPr>
-                <w:noProof/>
-                <w:sz w:val="18"/>
-                <w:szCs w:val="18"/>
-              </w:rPr>
-              <w:fldChar w:fldCharType="end"/>
-            </w:r>
-            <w:r>
-              <w:fldChar w:fldCharType="begin"/>
-            </w:r>
-            <w:r>
-              <w:instrText xml:space="preserve"> MERGEFIELD  TableEnd:MaterialApreendido.Materiais  \* MERGEFORMAT </w:instrText>
-            </w:r>
-            <w:r>
-              <w:fldChar w:fldCharType="separate"/>
-            </w:r>
-            <w:r>
-              <w:rPr>
-                <w:noProof/>
-                <w:sz w:val="8"/>
-                <w:szCs w:val="8"/>
-              </w:rPr>
-              <w:t>«TableEnd:MaterialApreendido.Materiais»</w:t>
-            </w:r>
-            <w:r>
-              <w:rPr>
-                <w:noProof/>
-                <w:sz w:val="8"/>
-                <w:szCs w:val="8"/>
-              </w:rPr>
-              <w:fldChar w:fldCharType="end"/>
-            </w:r>
-          </w:p>
-        </w:tc>
-      </w:tr>
-      <w:tr>
-        <w:trPr>
-          <w:trHeight w:val="170"/>
-          <w:jc w:val="center"/>
-        </w:trPr>
-        <w:tc>
-          <w:tcPr>
-            <w:tcW w:w="9333" w:type="dxa"/>
-            <w:gridSpan w:val="4"/>
-            <w:tcBorders>
-              <w:top w:val="single" w:sz="4" w:space="0" w:color="auto"/>
-              <w:left w:val="single" w:sz="4" w:space="0" w:color="auto"/>
-              <w:right w:val="single" w:sz="4" w:space="0" w:color="auto"/>
-            </w:tcBorders>
-            <w:vAlign w:val="bottom"/>
-          </w:tcPr>
-          <w:p>
-            <w:pPr>
-              <w:keepNext/>
-              <w:autoSpaceDE w:val="0"/>
-              <w:autoSpaceDN w:val="0"/>
-              <w:adjustRightInd w:val="0"/>
-              <w:ind w:left="131"/>
-              <w:jc w:val="both"/>
-              <w:rPr>
-                <w:rFonts w:cs="Arial"/>
-                <w:b/>
-                <w:sz w:val="16"/>
-                <w:szCs w:val="16"/>
-              </w:rPr>
-            </w:pPr>
-            <w:r>
-              <w:rPr>
-                <w:rFonts w:cs="Arial"/>
-                <w:b/>
-                <w:color w:val="7F7F7F" w:themeColor="text1" w:themeTint="80"/>
-                <w:sz w:val="16"/>
-                <w:szCs w:val="16"/>
-              </w:rPr>
-              <w:t xml:space="preserve">OPINAR PELO DESTINO (PERMANÊNCIA NO LOCAL, DOAÇÃO, USO PELA INSTITUIÇÃO, ENTRE OUTROS) DO MATERIAL E/OU BENS </w:t>
-            </w:r>
-            <w:r>
-              <w:rPr>
-                <w:rFonts w:cs="Arial"/>
-                <w:b/>
-                <w:color w:val="7F7F7F" w:themeColor="text1" w:themeTint="80"/>
-                <w:sz w:val="16"/>
-                <w:szCs w:val="16"/>
-              </w:rPr>
-              <w:t xml:space="preserve"> </w:t>
-            </w:r>
-            <w:r>
-              <w:rPr>
-                <w:rFonts w:cs="Arial"/>
-                <w:b/>
-                <w:color w:val="7F7F7F" w:themeColor="text1" w:themeTint="80"/>
-                <w:sz w:val="16"/>
-                <w:szCs w:val="16"/>
-              </w:rPr>
-              <w:t>APREENDIDO, LEVANDO-SE EM CONSIDERAÇÃO OS SEGUINTES ITENS: LOCALIZAÇÃO E SUA DISPERSÃO NO LOCAL, POTENCIAL IMPACTO QUE A RETIRADA DO MATERIAL POSSA CAUSAR À ÁREA, VALOR ECONÔMICO, DIÂMETRO M</w:t>
-            </w:r>
-            <w:r>
-              <w:rPr>
-                <w:rFonts w:cs="Arial"/>
-                <w:b/>
-                <w:color w:val="7F7F7F" w:themeColor="text1" w:themeTint="80"/>
-                <w:sz w:val="16"/>
-                <w:szCs w:val="16"/>
-              </w:rPr>
-              <w:t>ÉDIO DAS ESPÉCIES, ENTRE OUTROS:</w:t>
-            </w:r>
-          </w:p>
-        </w:tc>
-      </w:tr>
-      <w:tr>
-        <w:trPr>
-          <w:trHeight w:val="244"/>
-          <w:jc w:val="center"/>
-        </w:trPr>
-        <w:tc>
-          <w:tcPr>
-            <w:tcW w:w="9333" w:type="dxa"/>
-            <w:gridSpan w:val="4"/>
-            <w:tcBorders>
-              <w:left w:val="single" w:sz="4" w:space="0" w:color="auto"/>
-              <w:bottom w:val="single" w:sz="4" w:space="0" w:color="auto"/>
-              <w:right w:val="single" w:sz="4" w:space="0" w:color="auto"/>
-            </w:tcBorders>
-            <w:vAlign w:val="center"/>
-          </w:tcPr>
-          <w:p>
-            <w:pPr>
-              <w:keepNext/>
-              <w:ind w:left="131"/>
-              <w:jc w:val="both"/>
-              <w:rPr>
-                <w:rFonts w:cs="Calibri"/>
-                <w:bCs/>
-                <w:sz w:val="18"/>
-                <w:szCs w:val="18"/>
-              </w:rPr>
-            </w:pPr>
-            <w:r>
-              <w:fldChar w:fldCharType="begin"/>
-            </w:r>
-            <w:r>
-              <w:instrText xml:space="preserve"> MERGEFIELD  MaterialApreendido.OpinarDestino  \* MERGEFORMAT </w:instrText>
-            </w:r>
-            <w:r>
-              <w:fldChar w:fldCharType="separate"/>
-            </w:r>
-            <w:r>
-              <w:rPr>
-                <w:noProof/>
-                <w:sz w:val="18"/>
-                <w:szCs w:val="18"/>
-              </w:rPr>
-              <w:t>«MaterialApreendido.OpinarDestino»</w:t>
-            </w:r>
-            <w:r>
-              <w:rPr>
-                <w:noProof/>
-                <w:sz w:val="18"/>
-                <w:szCs w:val="18"/>
-              </w:rPr>
-              <w:fldChar w:fldCharType="end"/>
-            </w:r>
+            <w:fldSimple w:instr="MERGEFIELD Multa.Justificar \* MERGEFORMAT">
+              <w:r>
+                <w:rPr>
+                  <w:noProof/>
+                  <w:sz w:val="18"/>
+                  <w:szCs w:val="18"/>
+                </w:rPr>
+                <w:t>«</w:t>
+              </w:r>
+              <w:r>
+                <w:rPr>
+                  <w:noProof/>
+                  <w:sz w:val="18"/>
+                  <w:szCs w:val="18"/>
+                </w:rPr>
+                <w:t>Multa</w:t>
+              </w:r>
+              <w:r>
+                <w:rPr>
+                  <w:noProof/>
+                  <w:sz w:val="18"/>
+                  <w:szCs w:val="18"/>
+                </w:rPr>
+                <w:t>.</w:t>
+              </w:r>
+              <w:r>
+                <w:rPr>
+                  <w:noProof/>
+                  <w:sz w:val="18"/>
+                  <w:szCs w:val="18"/>
+                </w:rPr>
+                <w:t>Justificar</w:t>
+              </w:r>
+              <w:r>
+                <w:rPr>
+                  <w:noProof/>
+                  <w:sz w:val="18"/>
+                  <w:szCs w:val="18"/>
+                </w:rPr>
+                <w:t>»</w:t>
+              </w:r>
+            </w:fldSimple>
           </w:p>
         </w:tc>
       </w:tr>
     </w:tbl>
-    <w:p>
-      <w:pPr>
-        <w:rPr>
-          <w:rFonts w:cs="Arial"/>
-          <w:sz w:val="8"/>
-          <w:szCs w:val="8"/>
-        </w:rPr>
-      </w:pPr>
-    </w:p>
-    <w:p>
-      <w:pPr>
-        <w:rPr>
-          <w:rFonts w:cs="Arial"/>
-          <w:sz w:val="8"/>
-          <w:szCs w:val="8"/>
-        </w:rPr>
-      </w:pPr>
-    </w:p>
     <w:p>
       <w:pPr>
         <w:rPr>
@@ -8263,7 +7981,7 @@
               <w:sz w:val="16"/>
               <w:szCs w:val="16"/>
             </w:rPr>
-            <w:t>1</w:t>
+            <w:t>2</w:t>
           </w:r>
           <w:r>
             <w:rPr>

</xml_diff>

<commit_message>
feat(06-RQF-18): Seção Considerações Finais ok
</commit_message>
<xml_diff>
--- a/Código Fonte/VERSAO-ATUAL/src/EtramiteX/Interno/Content/_pdfAspose/Laudo_de_Fiscalizacao_Novo.docx
+++ b/Código Fonte/VERSAO-ATUAL/src/EtramiteX/Interno/Content/_pdfAspose/Laudo_de_Fiscalizacao_Novo.docx
@@ -260,31 +260,16 @@
                 <w:szCs w:val="20"/>
               </w:rPr>
             </w:pPr>
-            <w:r>
-              <w:fldChar w:fldCharType="begin"/>
-            </w:r>
-            <w:r>
-              <w:instrText xml:space="preserve"> MERGEFIELD  NumeroFiscalizacao  \* MERGEFORMAT </w:instrText>
-            </w:r>
-            <w:r>
-              <w:fldChar w:fldCharType="separate"/>
-            </w:r>
-            <w:r>
-              <w:rPr>
-                <w:rFonts w:cs="Arial"/>
-                <w:noProof/>
-                <w:szCs w:val="20"/>
-              </w:rPr>
-              <w:t>«NumeroFiscalizacao»</w:t>
-            </w:r>
-            <w:r>
-              <w:rPr>
-                <w:rFonts w:cs="Arial"/>
-                <w:noProof/>
-                <w:szCs w:val="20"/>
-              </w:rPr>
-              <w:fldChar w:fldCharType="end"/>
-            </w:r>
+            <w:fldSimple w:instr=" MERGEFIELD  NumeroFiscalizacao  \* MERGEFORMAT ">
+              <w:r>
+                <w:rPr>
+                  <w:rFonts w:cs="Arial"/>
+                  <w:noProof/>
+                  <w:szCs w:val="20"/>
+                </w:rPr>
+                <w:t>«NumeroFiscalizacao»</w:t>
+              </w:r>
+            </w:fldSimple>
           </w:p>
         </w:tc>
         <w:tc>
@@ -302,27 +287,14 @@
                 <w:rFonts w:cs="Arial"/>
               </w:rPr>
             </w:pPr>
-            <w:r>
-              <w:fldChar w:fldCharType="begin"/>
-            </w:r>
-            <w:r>
-              <w:instrText xml:space="preserve"> MERGEFIELD  LocalInfracao.DataFiscalizacao  \* MERGEFORMAT </w:instrText>
-            </w:r>
-            <w:r>
-              <w:fldChar w:fldCharType="separate"/>
-            </w:r>
-            <w:r>
-              <w:rPr>
-                <w:noProof/>
-              </w:rPr>
-              <w:t>«LocalInfracao.DataFiscalizacao»</w:t>
-            </w:r>
-            <w:r>
-              <w:rPr>
-                <w:noProof/>
-              </w:rPr>
-              <w:fldChar w:fldCharType="end"/>
-            </w:r>
+            <w:fldSimple w:instr=" MERGEFIELD  LocalInfracao.DataFiscalizacao  \* MERGEFORMAT ">
+              <w:r>
+                <w:rPr>
+                  <w:noProof/>
+                </w:rPr>
+                <w:t>«LocalInfracao.DataFiscalizacao»</w:t>
+              </w:r>
+            </w:fldSimple>
           </w:p>
         </w:tc>
         <w:tc>
@@ -500,97 +472,143 @@
                 <w:szCs w:val="18"/>
               </w:rPr>
             </w:pPr>
-            <w:fldSimple w:instr=" MERGEFIELD  LocalInfracao.Autuado.NomeRazaoSocial  \* MERGEFORMAT ">
+            <w:r>
+              <w:fldChar w:fldCharType="begin"/>
+            </w:r>
+            <w:r>
+              <w:instrText xml:space="preserve"> MERGEFIELD  LocalInfracao.Autuado.NomeRazaoSocial  \* MERGEFORMAT </w:instrText>
+            </w:r>
+            <w:r>
+              <w:fldChar w:fldCharType="separate"/>
+            </w:r>
+            <w:r>
+              <w:rPr>
+                <w:noProof/>
+                <w:sz w:val="18"/>
+                <w:szCs w:val="18"/>
+              </w:rPr>
+              <w:t>«LocalInfracao.Autuado.NomeRazaoSocial»</w:t>
+            </w:r>
+            <w:r>
+              <w:rPr>
+                <w:noProof/>
+                <w:sz w:val="18"/>
+                <w:szCs w:val="18"/>
+              </w:rPr>
+              <w:fldChar w:fldCharType="end"/>
+            </w:r>
+          </w:p>
+        </w:tc>
+      </w:tr>
+      <w:tr>
+        <w:trPr>
+          <w:trHeight w:val="170"/>
+          <w:jc w:val="center"/>
+        </w:trPr>
+        <w:tc>
+          <w:tcPr>
+            <w:tcW w:w="4653" w:type="dxa"/>
+            <w:tcBorders>
+              <w:top w:val="single" w:sz="4" w:space="0" w:color="auto"/>
+              <w:left w:val="single" w:sz="4" w:space="0" w:color="auto"/>
+              <w:right w:val="single" w:sz="4" w:space="0" w:color="auto"/>
+            </w:tcBorders>
+            <w:vAlign w:val="bottom"/>
+          </w:tcPr>
+          <w:p>
+            <w:pPr>
+              <w:rPr>
+                <w:rFonts w:cs="Arial"/>
+                <w:b/>
+                <w:color w:val="7F7F7F" w:themeColor="text1" w:themeTint="80"/>
+                <w:sz w:val="16"/>
+                <w:szCs w:val="16"/>
+              </w:rPr>
+            </w:pPr>
+            <w:r>
+              <w:rPr>
+                <w:rFonts w:cs="Arial"/>
+                <w:b/>
+                <w:color w:val="7F7F7F" w:themeColor="text1" w:themeTint="80"/>
+                <w:sz w:val="16"/>
+                <w:szCs w:val="16"/>
+              </w:rPr>
+              <w:t>VÍNCULO COM A PROPRIEDADE:</w:t>
+            </w:r>
+          </w:p>
+        </w:tc>
+        <w:tc>
+          <w:tcPr>
+            <w:tcW w:w="4680" w:type="dxa"/>
+            <w:tcBorders>
+              <w:top w:val="single" w:sz="4" w:space="0" w:color="auto"/>
+              <w:left w:val="single" w:sz="4" w:space="0" w:color="auto"/>
+              <w:right w:val="single" w:sz="4" w:space="0" w:color="auto"/>
+            </w:tcBorders>
+            <w:vAlign w:val="bottom"/>
+          </w:tcPr>
+          <w:p>
+            <w:pPr>
+              <w:rPr>
+                <w:rFonts w:cs="Arial"/>
+                <w:b/>
+                <w:color w:val="7F7F7F" w:themeColor="text1" w:themeTint="80"/>
+                <w:sz w:val="16"/>
+                <w:szCs w:val="16"/>
+              </w:rPr>
+            </w:pPr>
+            <w:r>
+              <w:rPr>
+                <w:rFonts w:cs="Arial"/>
+                <w:b/>
+                <w:color w:val="7F7F7F" w:themeColor="text1" w:themeTint="80"/>
+                <w:sz w:val="16"/>
+                <w:szCs w:val="16"/>
+              </w:rPr>
+              <w:t>CPF/CNPJ:</w:t>
+            </w:r>
+          </w:p>
+        </w:tc>
+      </w:tr>
+      <w:tr>
+        <w:trPr>
+          <w:trHeight w:val="244"/>
+          <w:jc w:val="center"/>
+        </w:trPr>
+        <w:tc>
+          <w:tcPr>
+            <w:tcW w:w="4653" w:type="dxa"/>
+            <w:tcBorders>
+              <w:left w:val="single" w:sz="4" w:space="0" w:color="auto"/>
+              <w:bottom w:val="single" w:sz="4" w:space="0" w:color="auto"/>
+              <w:right w:val="single" w:sz="4" w:space="0" w:color="auto"/>
+            </w:tcBorders>
+            <w:vAlign w:val="center"/>
+          </w:tcPr>
+          <w:p>
+            <w:pPr>
+              <w:jc w:val="center"/>
+              <w:rPr>
+                <w:noProof/>
+                <w:sz w:val="18"/>
+                <w:szCs w:val="18"/>
+              </w:rPr>
+            </w:pPr>
+            <w:fldSimple w:instr="MERGEFIELD ComplementacaoDados.VinculoPropriedade \* MERGEFORMAT">
               <w:r>
                 <w:rPr>
                   <w:noProof/>
                   <w:sz w:val="18"/>
                   <w:szCs w:val="18"/>
                 </w:rPr>
-                <w:t>«LocalInfracao.Autuado.NomeRazaoSocial»</w:t>
+                <w:t>«ComplementacaoDados.VinculoPropriedade»</w:t>
               </w:r>
             </w:fldSimple>
           </w:p>
         </w:tc>
-      </w:tr>
-      <w:tr>
-        <w:trPr>
-          <w:trHeight w:val="170"/>
-          <w:jc w:val="center"/>
-        </w:trPr>
-        <w:tc>
-          <w:tcPr>
-            <w:tcW w:w="4653" w:type="dxa"/>
-            <w:tcBorders>
-              <w:top w:val="single" w:sz="4" w:space="0" w:color="auto"/>
-              <w:left w:val="single" w:sz="4" w:space="0" w:color="auto"/>
-              <w:right w:val="single" w:sz="4" w:space="0" w:color="auto"/>
-            </w:tcBorders>
-            <w:vAlign w:val="bottom"/>
-          </w:tcPr>
-          <w:p>
-            <w:pPr>
-              <w:rPr>
-                <w:rFonts w:cs="Arial"/>
-                <w:b/>
-                <w:color w:val="7F7F7F" w:themeColor="text1" w:themeTint="80"/>
-                <w:sz w:val="16"/>
-                <w:szCs w:val="16"/>
-              </w:rPr>
-            </w:pPr>
-            <w:r>
-              <w:rPr>
-                <w:rFonts w:cs="Arial"/>
-                <w:b/>
-                <w:color w:val="7F7F7F" w:themeColor="text1" w:themeTint="80"/>
-                <w:sz w:val="16"/>
-                <w:szCs w:val="16"/>
-              </w:rPr>
-              <w:t>VÍNCULO COM A PROPRIEDADE:</w:t>
-            </w:r>
-          </w:p>
-        </w:tc>
         <w:tc>
           <w:tcPr>
             <w:tcW w:w="4680" w:type="dxa"/>
-            <w:tcBorders>
-              <w:top w:val="single" w:sz="4" w:space="0" w:color="auto"/>
-              <w:left w:val="single" w:sz="4" w:space="0" w:color="auto"/>
-              <w:right w:val="single" w:sz="4" w:space="0" w:color="auto"/>
-            </w:tcBorders>
-            <w:vAlign w:val="bottom"/>
-          </w:tcPr>
-          <w:p>
-            <w:pPr>
-              <w:rPr>
-                <w:rFonts w:cs="Arial"/>
-                <w:b/>
-                <w:color w:val="7F7F7F" w:themeColor="text1" w:themeTint="80"/>
-                <w:sz w:val="16"/>
-                <w:szCs w:val="16"/>
-              </w:rPr>
-            </w:pPr>
-            <w:r>
-              <w:rPr>
-                <w:rFonts w:cs="Arial"/>
-                <w:b/>
-                <w:color w:val="7F7F7F" w:themeColor="text1" w:themeTint="80"/>
-                <w:sz w:val="16"/>
-                <w:szCs w:val="16"/>
-              </w:rPr>
-              <w:t>CPF/CNPJ:</w:t>
-            </w:r>
-          </w:p>
-        </w:tc>
-      </w:tr>
-      <w:tr>
-        <w:trPr>
-          <w:trHeight w:val="244"/>
-          <w:jc w:val="center"/>
-        </w:trPr>
-        <w:tc>
-          <w:tcPr>
-            <w:tcW w:w="4653" w:type="dxa"/>
             <w:tcBorders>
               <w:left w:val="single" w:sz="4" w:space="0" w:color="auto"/>
               <w:bottom w:val="single" w:sz="4" w:space="0" w:color="auto"/>
@@ -602,98 +620,37 @@
             <w:pPr>
               <w:jc w:val="center"/>
               <w:rPr>
-                <w:noProof/>
-                <w:sz w:val="18"/>
-                <w:szCs w:val="18"/>
-              </w:rPr>
-            </w:pPr>
-            <w:r>
-              <w:fldChar w:fldCharType="begin"/>
-            </w:r>
-            <w:r>
-              <w:instrText>MERGEFIELD ComplementacaoDados.VinculoPropriedade \* MERGEFORMAT</w:instrText>
-            </w:r>
-            <w:r>
-              <w:fldChar w:fldCharType="separate"/>
-            </w:r>
-            <w:r>
-              <w:rPr>
-                <w:noProof/>
-                <w:sz w:val="18"/>
-                <w:szCs w:val="18"/>
-              </w:rPr>
-              <w:t>«ComplementacaoDados.VinculoPropriedade»</w:t>
-            </w:r>
-            <w:r>
-              <w:rPr>
-                <w:noProof/>
-                <w:sz w:val="18"/>
-                <w:szCs w:val="18"/>
-              </w:rPr>
-              <w:fldChar w:fldCharType="end"/>
-            </w:r>
-          </w:p>
-        </w:tc>
-        <w:tc>
-          <w:tcPr>
-            <w:tcW w:w="4680" w:type="dxa"/>
-            <w:tcBorders>
-              <w:left w:val="single" w:sz="4" w:space="0" w:color="auto"/>
-              <w:bottom w:val="single" w:sz="4" w:space="0" w:color="auto"/>
-              <w:right w:val="single" w:sz="4" w:space="0" w:color="auto"/>
-            </w:tcBorders>
-            <w:vAlign w:val="center"/>
-          </w:tcPr>
-          <w:p>
-            <w:pPr>
-              <w:jc w:val="center"/>
-              <w:rPr>
-                <w:rFonts w:cs="Arial"/>
-                <w:sz w:val="18"/>
-                <w:szCs w:val="18"/>
-              </w:rPr>
-            </w:pPr>
-            <w:r>
-              <w:fldChar w:fldCharType="begin"/>
-            </w:r>
-            <w:r>
-              <w:instrText xml:space="preserve"> MERGEFIELD  LocalInfracao.Autuado.CPFCNPJ  \* MERGEFORMAT </w:instrText>
-            </w:r>
-            <w:r>
-              <w:fldChar w:fldCharType="separate"/>
-            </w:r>
-            <w:r>
-              <w:rPr>
-                <w:noProof/>
-                <w:sz w:val="18"/>
-                <w:szCs w:val="18"/>
-              </w:rPr>
-              <w:t>«LocalInfracao.Autuado.</w:t>
-            </w:r>
-            <w:r>
-              <w:rPr>
-                <w:noProof/>
-                <w:sz w:val="18"/>
-                <w:szCs w:val="18"/>
-              </w:rPr>
-              <w:t>CPFCNPJ</w:t>
-            </w:r>
-            <w:r>
-              <w:rPr>
-                <w:noProof/>
-                <w:sz w:val="18"/>
-                <w:szCs w:val="18"/>
-              </w:rPr>
-              <w:t>»</w:t>
-            </w:r>
-            <w:r>
-              <w:rPr>
-                <w:noProof/>
-                <w:sz w:val="18"/>
-                <w:szCs w:val="18"/>
-              </w:rPr>
-              <w:fldChar w:fldCharType="end"/>
-            </w:r>
+                <w:rFonts w:cs="Arial"/>
+                <w:sz w:val="18"/>
+                <w:szCs w:val="18"/>
+              </w:rPr>
+            </w:pPr>
+            <w:fldSimple w:instr=" MERGEFIELD  LocalInfracao.Autuado.CPFCNPJ  \* MERGEFORMAT ">
+              <w:r>
+                <w:rPr>
+                  <w:noProof/>
+                  <w:sz w:val="18"/>
+                  <w:szCs w:val="18"/>
+                </w:rPr>
+                <w:t>«LocalInfracao.Autuado.</w:t>
+              </w:r>
+              <w:r>
+                <w:rPr>
+                  <w:noProof/>
+                  <w:sz w:val="18"/>
+                  <w:szCs w:val="18"/>
+                </w:rPr>
+                <w:t>CPFCNPJ</w:t>
+              </w:r>
+              <w:r>
+                <w:rPr>
+                  <w:noProof/>
+                  <w:sz w:val="18"/>
+                  <w:szCs w:val="18"/>
+                </w:rPr>
+                <w:t>»</w:t>
+              </w:r>
+            </w:fldSimple>
           </w:p>
         </w:tc>
       </w:tr>
@@ -1168,16 +1125,31 @@
             <w:pPr>
               <w:jc w:val="center"/>
             </w:pPr>
-            <w:fldSimple w:instr=" MERGEFIELD  LocalInfracao.EmpResponsavel.NomeRazaoSocial  \* MERGEFORMAT ">
-              <w:r>
-                <w:rPr>
-                  <w:noProof/>
-                  <w:sz w:val="18"/>
-                  <w:szCs w:val="18"/>
-                </w:rPr>
-                <w:t>«LocalInfracao.EmpResponsavel.NomeRazaoSo»</w:t>
-              </w:r>
-            </w:fldSimple>
+            <w:r>
+              <w:fldChar w:fldCharType="begin"/>
+            </w:r>
+            <w:r>
+              <w:instrText xml:space="preserve"> MERGEFIELD  LocalInfracao.EmpResponsavel.NomeRazaoSocial  \* MERGEFORMAT </w:instrText>
+            </w:r>
+            <w:r>
+              <w:fldChar w:fldCharType="separate"/>
+            </w:r>
+            <w:r>
+              <w:rPr>
+                <w:noProof/>
+                <w:sz w:val="18"/>
+                <w:szCs w:val="18"/>
+              </w:rPr>
+              <w:t>«LocalInfracao.EmpResponsavel.NomeRazaoSo»</w:t>
+            </w:r>
+            <w:r>
+              <w:rPr>
+                <w:noProof/>
+                <w:sz w:val="18"/>
+                <w:szCs w:val="18"/>
+              </w:rPr>
+              <w:fldChar w:fldCharType="end"/>
+            </w:r>
           </w:p>
         </w:tc>
         <w:tc>
@@ -1194,14 +1166,27 @@
             <w:pPr>
               <w:jc w:val="center"/>
             </w:pPr>
-            <w:fldSimple w:instr=" MERGEFIELD  LocalInfracao.EmpResponsavel.CPFCNPJ  \* MERGEFORMAT ">
-              <w:r>
-                <w:rPr>
-                  <w:noProof/>
-                </w:rPr>
-                <w:t>«LocalInfracao.EmpResponsavel.CPFCNPJ»</w:t>
-              </w:r>
-            </w:fldSimple>
+            <w:r>
+              <w:fldChar w:fldCharType="begin"/>
+            </w:r>
+            <w:r>
+              <w:instrText xml:space="preserve"> MERGEFIELD  LocalInfracao.EmpResponsavel.CPFCNPJ  \* MERGEFORMAT </w:instrText>
+            </w:r>
+            <w:r>
+              <w:fldChar w:fldCharType="separate"/>
+            </w:r>
+            <w:r>
+              <w:rPr>
+                <w:noProof/>
+              </w:rPr>
+              <w:t>«LocalInfracao.EmpResponsavel.CPFCNPJ»</w:t>
+            </w:r>
+            <w:r>
+              <w:rPr>
+                <w:noProof/>
+              </w:rPr>
+              <w:fldChar w:fldCharType="end"/>
+            </w:r>
           </w:p>
         </w:tc>
       </w:tr>
@@ -1342,17 +1327,33 @@
                 <w:szCs w:val="18"/>
               </w:rPr>
             </w:pPr>
-            <w:fldSimple w:instr=" MERGEFIELD  LocalInfracao.EmpEndereco.Cep  \* MERGEFORMAT ">
-              <w:r>
-                <w:rPr>
-                  <w:noProof/>
-                  <w:color w:val="000000" w:themeColor="text1"/>
-                  <w:sz w:val="18"/>
-                  <w:szCs w:val="18"/>
-                </w:rPr>
-                <w:t>«LocalInfracao.EmpEndereco.Cep»</w:t>
-              </w:r>
-            </w:fldSimple>
+            <w:r>
+              <w:fldChar w:fldCharType="begin"/>
+            </w:r>
+            <w:r>
+              <w:instrText xml:space="preserve"> MERGEFIELD  LocalInfracao.EmpEndereco.Cep  \* MERGEFORMAT </w:instrText>
+            </w:r>
+            <w:r>
+              <w:fldChar w:fldCharType="separate"/>
+            </w:r>
+            <w:r>
+              <w:rPr>
+                <w:noProof/>
+                <w:color w:val="000000" w:themeColor="text1"/>
+                <w:sz w:val="18"/>
+                <w:szCs w:val="18"/>
+              </w:rPr>
+              <w:t>«LocalInfracao.EmpEndereco.Cep»</w:t>
+            </w:r>
+            <w:r>
+              <w:rPr>
+                <w:noProof/>
+                <w:color w:val="000000" w:themeColor="text1"/>
+                <w:sz w:val="18"/>
+                <w:szCs w:val="18"/>
+              </w:rPr>
+              <w:fldChar w:fldCharType="end"/>
+            </w:r>
           </w:p>
         </w:tc>
         <w:tc>
@@ -1377,17 +1378,33 @@
                 <w:szCs w:val="18"/>
               </w:rPr>
             </w:pPr>
-            <w:fldSimple w:instr=" MERGEFIELD  LocalInfracao.EmpEndereco.Logradouro  \* MERGEFORMAT ">
-              <w:r>
-                <w:rPr>
-                  <w:noProof/>
-                  <w:color w:val="000000" w:themeColor="text1"/>
-                  <w:sz w:val="18"/>
-                  <w:szCs w:val="18"/>
-                </w:rPr>
-                <w:t>«LocalInfracao.EmpEndereco.Logradouro»</w:t>
-              </w:r>
-            </w:fldSimple>
+            <w:r>
+              <w:fldChar w:fldCharType="begin"/>
+            </w:r>
+            <w:r>
+              <w:instrText xml:space="preserve"> MERGEFIELD  LocalInfracao.EmpEndereco.Logradouro  \* MERGEFORMAT </w:instrText>
+            </w:r>
+            <w:r>
+              <w:fldChar w:fldCharType="separate"/>
+            </w:r>
+            <w:r>
+              <w:rPr>
+                <w:noProof/>
+                <w:color w:val="000000" w:themeColor="text1"/>
+                <w:sz w:val="18"/>
+                <w:szCs w:val="18"/>
+              </w:rPr>
+              <w:t>«LocalInfracao.EmpEndereco.Logradouro»</w:t>
+            </w:r>
+            <w:r>
+              <w:rPr>
+                <w:noProof/>
+                <w:color w:val="000000" w:themeColor="text1"/>
+                <w:sz w:val="18"/>
+                <w:szCs w:val="18"/>
+              </w:rPr>
+              <w:fldChar w:fldCharType="end"/>
+            </w:r>
           </w:p>
         </w:tc>
       </w:tr>
@@ -1493,17 +1510,33 @@
                 <w:szCs w:val="18"/>
               </w:rPr>
             </w:pPr>
-            <w:fldSimple w:instr=" MERGEFIELD  LocalInfracao.EmpEndereco.Bairro  \* MERGEFORMAT ">
-              <w:r>
-                <w:rPr>
-                  <w:noProof/>
-                  <w:color w:val="000000" w:themeColor="text1"/>
-                  <w:sz w:val="18"/>
-                  <w:szCs w:val="18"/>
-                </w:rPr>
-                <w:t>«LocalInfracao.EmpEndereco.Bairro»</w:t>
-              </w:r>
-            </w:fldSimple>
+            <w:r>
+              <w:fldChar w:fldCharType="begin"/>
+            </w:r>
+            <w:r>
+              <w:instrText xml:space="preserve"> MERGEFIELD  LocalInfracao.EmpEndereco.Bairro  \* MERGEFORMAT </w:instrText>
+            </w:r>
+            <w:r>
+              <w:fldChar w:fldCharType="separate"/>
+            </w:r>
+            <w:r>
+              <w:rPr>
+                <w:noProof/>
+                <w:color w:val="000000" w:themeColor="text1"/>
+                <w:sz w:val="18"/>
+                <w:szCs w:val="18"/>
+              </w:rPr>
+              <w:t>«LocalInfracao.EmpEndereco.Bairro»</w:t>
+            </w:r>
+            <w:r>
+              <w:rPr>
+                <w:noProof/>
+                <w:color w:val="000000" w:themeColor="text1"/>
+                <w:sz w:val="18"/>
+                <w:szCs w:val="18"/>
+              </w:rPr>
+              <w:fldChar w:fldCharType="end"/>
+            </w:r>
           </w:p>
         </w:tc>
         <w:tc>
@@ -1528,17 +1561,33 @@
                 <w:szCs w:val="18"/>
               </w:rPr>
             </w:pPr>
-            <w:fldSimple w:instr=" MERGEFIELD  LocalInfracao.EmpEndereco.Distrito  \* MERGEFORMAT ">
-              <w:r>
-                <w:rPr>
-                  <w:noProof/>
-                  <w:color w:val="000000" w:themeColor="text1"/>
-                  <w:sz w:val="18"/>
-                  <w:szCs w:val="18"/>
-                </w:rPr>
-                <w:t>«LocalInfracao.EmpEndereco.Distrito»</w:t>
-              </w:r>
-            </w:fldSimple>
+            <w:r>
+              <w:fldChar w:fldCharType="begin"/>
+            </w:r>
+            <w:r>
+              <w:instrText xml:space="preserve"> MERGEFIELD  LocalInfracao.EmpEndereco.Distrito  \* MERGEFORMAT </w:instrText>
+            </w:r>
+            <w:r>
+              <w:fldChar w:fldCharType="separate"/>
+            </w:r>
+            <w:r>
+              <w:rPr>
+                <w:noProof/>
+                <w:color w:val="000000" w:themeColor="text1"/>
+                <w:sz w:val="18"/>
+                <w:szCs w:val="18"/>
+              </w:rPr>
+              <w:t>«LocalInfracao.EmpEndereco.Distrito»</w:t>
+            </w:r>
+            <w:r>
+              <w:rPr>
+                <w:noProof/>
+                <w:color w:val="000000" w:themeColor="text1"/>
+                <w:sz w:val="18"/>
+                <w:szCs w:val="18"/>
+              </w:rPr>
+              <w:fldChar w:fldCharType="end"/>
+            </w:r>
           </w:p>
         </w:tc>
       </w:tr>
@@ -1623,17 +1672,15 @@
                 <w:szCs w:val="18"/>
               </w:rPr>
             </w:pPr>
-            <w:fldSimple w:instr=" MERGEFIELD  LocalInfracao.EmpEndereco.MunicipioTexto  \* MERGEFORMAT ">
-              <w:r>
-                <w:rPr>
-                  <w:noProof/>
-                  <w:color w:val="000000" w:themeColor="text1"/>
-                  <w:sz w:val="18"/>
-                  <w:szCs w:val="18"/>
-                </w:rPr>
-                <w:t>«LocalInfracao.EmpEndereco.MunicipioTexto»</w:t>
-              </w:r>
-            </w:fldSimple>
+            <w:r>
+              <w:fldChar w:fldCharType="begin"/>
+            </w:r>
+            <w:r>
+              <w:instrText xml:space="preserve"> MERGEFIELD  LocalInfracao.EmpEndereco.MunicipioTexto  \* MERGEFORMAT </w:instrText>
+            </w:r>
+            <w:r>
+              <w:fldChar w:fldCharType="separate"/>
+            </w:r>
             <w:r>
               <w:rPr>
                 <w:noProof/>
@@ -1641,19 +1688,53 @@
                 <w:sz w:val="18"/>
                 <w:szCs w:val="18"/>
               </w:rPr>
+              <w:t>«LocalInfracao.EmpEndereco.MunicipioTexto»</w:t>
+            </w:r>
+            <w:r>
+              <w:rPr>
+                <w:noProof/>
+                <w:color w:val="000000" w:themeColor="text1"/>
+                <w:sz w:val="18"/>
+                <w:szCs w:val="18"/>
+              </w:rPr>
+              <w:fldChar w:fldCharType="end"/>
+            </w:r>
+            <w:r>
+              <w:rPr>
+                <w:noProof/>
+                <w:color w:val="000000" w:themeColor="text1"/>
+                <w:sz w:val="18"/>
+                <w:szCs w:val="18"/>
+              </w:rPr>
               <w:t xml:space="preserve"> - </w:t>
             </w:r>
-            <w:fldSimple w:instr=" MERGEFIELD  LocalInfracao.EmpEndereco.EstadoTexto  \* MERGEFORMAT ">
-              <w:r>
-                <w:rPr>
-                  <w:noProof/>
-                  <w:color w:val="000000" w:themeColor="text1"/>
-                  <w:sz w:val="18"/>
-                  <w:szCs w:val="18"/>
-                </w:rPr>
-                <w:t>«LocalInfracao.EmpEndereco.EstadoTexto»</w:t>
-              </w:r>
-            </w:fldSimple>
+            <w:r>
+              <w:fldChar w:fldCharType="begin"/>
+            </w:r>
+            <w:r>
+              <w:instrText xml:space="preserve"> MERGEFIELD  LocalInfracao.EmpEndereco.EstadoTexto  \* MERGEFORMAT </w:instrText>
+            </w:r>
+            <w:r>
+              <w:fldChar w:fldCharType="separate"/>
+            </w:r>
+            <w:r>
+              <w:rPr>
+                <w:noProof/>
+                <w:color w:val="000000" w:themeColor="text1"/>
+                <w:sz w:val="18"/>
+                <w:szCs w:val="18"/>
+              </w:rPr>
+              <w:t>«LocalInfracao.EmpEndereco.EstadoTexto»</w:t>
+            </w:r>
+            <w:r>
+              <w:rPr>
+                <w:noProof/>
+                <w:color w:val="000000" w:themeColor="text1"/>
+                <w:sz w:val="18"/>
+                <w:szCs w:val="18"/>
+              </w:rPr>
+              <w:fldChar w:fldCharType="end"/>
+            </w:r>
           </w:p>
         </w:tc>
       </w:tr>
@@ -1731,17 +1812,33 @@
                 <w:szCs w:val="18"/>
               </w:rPr>
             </w:pPr>
-            <w:fldSimple w:instr=" MERGEFIELD  LocalInfracao.EmpEndereco.Complemento  \* MERGEFORMAT ">
-              <w:r>
-                <w:rPr>
-                  <w:noProof/>
-                  <w:color w:val="000000" w:themeColor="text1"/>
-                  <w:sz w:val="18"/>
-                  <w:szCs w:val="18"/>
-                </w:rPr>
-                <w:t>«LocalInfracao.EmpEndereco.Complemento»</w:t>
-              </w:r>
-            </w:fldSimple>
+            <w:r>
+              <w:fldChar w:fldCharType="begin"/>
+            </w:r>
+            <w:r>
+              <w:instrText xml:space="preserve"> MERGEFIELD  LocalInfracao.EmpEndereco.Complemento  \* MERGEFORMAT </w:instrText>
+            </w:r>
+            <w:r>
+              <w:fldChar w:fldCharType="separate"/>
+            </w:r>
+            <w:r>
+              <w:rPr>
+                <w:noProof/>
+                <w:color w:val="000000" w:themeColor="text1"/>
+                <w:sz w:val="18"/>
+                <w:szCs w:val="18"/>
+              </w:rPr>
+              <w:t>«LocalInfracao.EmpEndereco.Complemento»</w:t>
+            </w:r>
+            <w:r>
+              <w:rPr>
+                <w:noProof/>
+                <w:color w:val="000000" w:themeColor="text1"/>
+                <w:sz w:val="18"/>
+                <w:szCs w:val="18"/>
+              </w:rPr>
+              <w:fldChar w:fldCharType="end"/>
+            </w:r>
           </w:p>
         </w:tc>
       </w:tr>
@@ -2039,33 +2136,17 @@
               </w:rPr>
               <w:t xml:space="preserve"> - </w:t>
             </w:r>
-            <w:r>
-              <w:fldChar w:fldCharType="begin"/>
-            </w:r>
-            <w:r>
-              <w:instrText xml:space="preserve"> MERGEFIELD  Infracao.SerieTexto  \* MERGEFORMAT </w:instrText>
-            </w:r>
-            <w:r>
-              <w:fldChar w:fldCharType="separate"/>
-            </w:r>
-            <w:r>
-              <w:rPr>
-                <w:rFonts w:cs="Arial"/>
-                <w:noProof/>
-                <w:sz w:val="18"/>
-                <w:szCs w:val="18"/>
-              </w:rPr>
-              <w:t>«Infracao.SerieTexto»</w:t>
-            </w:r>
-            <w:r>
-              <w:rPr>
-                <w:rFonts w:cs="Arial"/>
-                <w:noProof/>
-                <w:sz w:val="18"/>
-                <w:szCs w:val="18"/>
-              </w:rPr>
-              <w:fldChar w:fldCharType="end"/>
-            </w:r>
+            <w:fldSimple w:instr=" MERGEFIELD  Infracao.SerieTexto  \* MERGEFORMAT ">
+              <w:r>
+                <w:rPr>
+                  <w:rFonts w:cs="Arial"/>
+                  <w:noProof/>
+                  <w:sz w:val="18"/>
+                  <w:szCs w:val="18"/>
+                </w:rPr>
+                <w:t>«Infracao.SerieTexto»</w:t>
+              </w:r>
+            </w:fldSimple>
           </w:p>
         </w:tc>
         <w:tc>
@@ -2338,33 +2419,17 @@
                 <w:szCs w:val="18"/>
               </w:rPr>
             </w:pPr>
-            <w:r>
-              <w:fldChar w:fldCharType="begin"/>
-            </w:r>
-            <w:r>
-              <w:instrText>MERGEFIELD LocalInfracao.SistemaCoordenada \* MERGEFORMAT</w:instrText>
-            </w:r>
-            <w:r>
-              <w:fldChar w:fldCharType="separate"/>
-            </w:r>
-            <w:r>
-              <w:rPr>
-                <w:rFonts w:cs="Arial"/>
-                <w:noProof/>
-                <w:sz w:val="18"/>
-                <w:szCs w:val="18"/>
-              </w:rPr>
-              <w:t>«LocalInfracao.SistemaCoordenada»</w:t>
-            </w:r>
-            <w:r>
-              <w:rPr>
-                <w:rFonts w:cs="Arial"/>
-                <w:noProof/>
-                <w:sz w:val="18"/>
-                <w:szCs w:val="18"/>
-              </w:rPr>
-              <w:fldChar w:fldCharType="end"/>
-            </w:r>
+            <w:fldSimple w:instr="MERGEFIELD LocalInfracao.SistemaCoordenada \* MERGEFORMAT">
+              <w:r>
+                <w:rPr>
+                  <w:rFonts w:cs="Arial"/>
+                  <w:noProof/>
+                  <w:sz w:val="18"/>
+                  <w:szCs w:val="18"/>
+                </w:rPr>
+                <w:t>«LocalInfracao.SistemaCoordenada»</w:t>
+              </w:r>
+            </w:fldSimple>
           </w:p>
         </w:tc>
         <w:tc>
@@ -2386,33 +2451,17 @@
                 <w:szCs w:val="18"/>
               </w:rPr>
             </w:pPr>
-            <w:r>
-              <w:fldChar w:fldCharType="begin"/>
-            </w:r>
-            <w:r>
-              <w:instrText>MERGEFIELD LocalInfracao.Fuso \* MERGEFORMAT</w:instrText>
-            </w:r>
-            <w:r>
-              <w:fldChar w:fldCharType="separate"/>
-            </w:r>
-            <w:r>
-              <w:rPr>
-                <w:rFonts w:cs="Arial"/>
-                <w:noProof/>
-                <w:sz w:val="18"/>
-                <w:szCs w:val="18"/>
-              </w:rPr>
-              <w:t>«LocalInfracao.Fuso»</w:t>
-            </w:r>
-            <w:r>
-              <w:rPr>
-                <w:rFonts w:cs="Arial"/>
-                <w:noProof/>
-                <w:sz w:val="18"/>
-                <w:szCs w:val="18"/>
-              </w:rPr>
-              <w:fldChar w:fldCharType="end"/>
-            </w:r>
+            <w:fldSimple w:instr="MERGEFIELD LocalInfracao.Fuso \* MERGEFORMAT">
+              <w:r>
+                <w:rPr>
+                  <w:rFonts w:cs="Arial"/>
+                  <w:noProof/>
+                  <w:sz w:val="18"/>
+                  <w:szCs w:val="18"/>
+                </w:rPr>
+                <w:t>«LocalInfracao.Fuso»</w:t>
+              </w:r>
+            </w:fldSimple>
             <w:r>
               <w:rPr>
                 <w:rFonts w:cs="Arial"/>
@@ -2598,33 +2647,17 @@
                 <w:szCs w:val="18"/>
               </w:rPr>
             </w:pPr>
-            <w:r>
-              <w:fldChar w:fldCharType="begin"/>
-            </w:r>
-            <w:r>
-              <w:instrText>MERGEFIELD LocalInfracao.Datum \* MERGEFORMAT</w:instrText>
-            </w:r>
-            <w:r>
-              <w:fldChar w:fldCharType="separate"/>
-            </w:r>
-            <w:r>
-              <w:rPr>
-                <w:rFonts w:cs="Arial"/>
-                <w:noProof/>
-                <w:sz w:val="18"/>
-                <w:szCs w:val="18"/>
-              </w:rPr>
-              <w:t>«LocalInfracao.Datum»</w:t>
-            </w:r>
-            <w:r>
-              <w:rPr>
-                <w:rFonts w:cs="Arial"/>
-                <w:noProof/>
-                <w:sz w:val="18"/>
-                <w:szCs w:val="18"/>
-              </w:rPr>
-              <w:fldChar w:fldCharType="end"/>
-            </w:r>
+            <w:fldSimple w:instr="MERGEFIELD LocalInfracao.Datum \* MERGEFORMAT">
+              <w:r>
+                <w:rPr>
+                  <w:rFonts w:cs="Arial"/>
+                  <w:noProof/>
+                  <w:sz w:val="18"/>
+                  <w:szCs w:val="18"/>
+                </w:rPr>
+                <w:t>«LocalInfracao.Datum»</w:t>
+              </w:r>
+            </w:fldSimple>
           </w:p>
         </w:tc>
         <w:tc>
@@ -2646,33 +2679,17 @@
                 <w:szCs w:val="18"/>
               </w:rPr>
             </w:pPr>
-            <w:r>
-              <w:fldChar w:fldCharType="begin"/>
-            </w:r>
-            <w:r>
-              <w:instrText>MERGEFIELD LocalInfracao.CoordenadaEasting \* MERGEFORMAT</w:instrText>
-            </w:r>
-            <w:r>
-              <w:fldChar w:fldCharType="separate"/>
-            </w:r>
-            <w:r>
-              <w:rPr>
-                <w:rFonts w:cs="Arial"/>
-                <w:noProof/>
-                <w:sz w:val="18"/>
-                <w:szCs w:val="18"/>
-              </w:rPr>
-              <w:t>«LocalInfracao.CoordenadaEasting»</w:t>
-            </w:r>
-            <w:r>
-              <w:rPr>
-                <w:rFonts w:cs="Arial"/>
-                <w:noProof/>
-                <w:sz w:val="18"/>
-                <w:szCs w:val="18"/>
-              </w:rPr>
-              <w:fldChar w:fldCharType="end"/>
-            </w:r>
+            <w:fldSimple w:instr="MERGEFIELD LocalInfracao.CoordenadaEasting \* MERGEFORMAT">
+              <w:r>
+                <w:rPr>
+                  <w:rFonts w:cs="Arial"/>
+                  <w:noProof/>
+                  <w:sz w:val="18"/>
+                  <w:szCs w:val="18"/>
+                </w:rPr>
+                <w:t>«LocalInfracao.CoordenadaEasting»</w:t>
+              </w:r>
+            </w:fldSimple>
           </w:p>
         </w:tc>
         <w:tc>
@@ -2694,33 +2711,17 @@
                 <w:szCs w:val="18"/>
               </w:rPr>
             </w:pPr>
-            <w:r>
-              <w:fldChar w:fldCharType="begin"/>
-            </w:r>
-            <w:r>
-              <w:instrText>MERGEFIELD LocalInfracao.CoordenadaNorthing \* MERGEFORMAT</w:instrText>
-            </w:r>
-            <w:r>
-              <w:fldChar w:fldCharType="separate"/>
-            </w:r>
-            <w:r>
-              <w:rPr>
-                <w:rFonts w:cs="Arial"/>
-                <w:noProof/>
-                <w:sz w:val="18"/>
-                <w:szCs w:val="18"/>
-              </w:rPr>
-              <w:t>«LocalInfracao.CoordenadaNorthing»</w:t>
-            </w:r>
-            <w:r>
-              <w:rPr>
-                <w:rFonts w:cs="Arial"/>
-                <w:noProof/>
-                <w:sz w:val="18"/>
-                <w:szCs w:val="18"/>
-              </w:rPr>
-              <w:fldChar w:fldCharType="end"/>
-            </w:r>
+            <w:fldSimple w:instr="MERGEFIELD LocalInfracao.CoordenadaNorthing \* MERGEFORMAT">
+              <w:r>
+                <w:rPr>
+                  <w:rFonts w:cs="Arial"/>
+                  <w:noProof/>
+                  <w:sz w:val="18"/>
+                  <w:szCs w:val="18"/>
+                </w:rPr>
+                <w:t>«LocalInfracao.CoordenadaNorthing»</w:t>
+              </w:r>
+            </w:fldSimple>
           </w:p>
         </w:tc>
       </w:tr>
@@ -2838,31 +2839,16 @@
                 <w:szCs w:val="18"/>
               </w:rPr>
             </w:pPr>
-            <w:r>
-              <w:fldChar w:fldCharType="begin"/>
-            </w:r>
-            <w:r>
-              <w:instrText xml:space="preserve"> MERGEFIELD  LocalInfracao.Municipio  \* MERGEFORMAT </w:instrText>
-            </w:r>
-            <w:r>
-              <w:fldChar w:fldCharType="separate"/>
-            </w:r>
-            <w:r>
-              <w:rPr>
-                <w:noProof/>
-                <w:sz w:val="18"/>
-                <w:szCs w:val="18"/>
-              </w:rPr>
-              <w:t>«LocalInfracao.Municipio»</w:t>
-            </w:r>
-            <w:r>
-              <w:rPr>
-                <w:noProof/>
-                <w:sz w:val="18"/>
-                <w:szCs w:val="18"/>
-              </w:rPr>
-              <w:fldChar w:fldCharType="end"/>
-            </w:r>
+            <w:fldSimple w:instr=" MERGEFIELD  LocalInfracao.Municipio  \* MERGEFORMAT ">
+              <w:r>
+                <w:rPr>
+                  <w:noProof/>
+                  <w:sz w:val="18"/>
+                  <w:szCs w:val="18"/>
+                </w:rPr>
+                <w:t>«LocalInfracao.Municipio»</w:t>
+              </w:r>
+            </w:fldSimple>
           </w:p>
         </w:tc>
       </w:tr>
@@ -2981,33 +2967,17 @@
               </w:rPr>
               <w:t xml:space="preserve"> </w:t>
             </w:r>
-            <w:r>
-              <w:fldChar w:fldCharType="begin"/>
-            </w:r>
-            <w:r>
-              <w:instrText>MERGEFIELD LocalInfracao.Local \* MERGEFORMAT</w:instrText>
-            </w:r>
-            <w:r>
-              <w:fldChar w:fldCharType="separate"/>
-            </w:r>
-            <w:r>
-              <w:rPr>
-                <w:rFonts w:cs="Arial"/>
-                <w:noProof/>
-                <w:sz w:val="18"/>
-                <w:szCs w:val="18"/>
-              </w:rPr>
-              <w:t>«LocalInfracao.Local»</w:t>
-            </w:r>
-            <w:r>
-              <w:rPr>
-                <w:rFonts w:cs="Arial"/>
-                <w:noProof/>
-                <w:sz w:val="18"/>
-                <w:szCs w:val="18"/>
-              </w:rPr>
-              <w:fldChar w:fldCharType="end"/>
-            </w:r>
+            <w:fldSimple w:instr="MERGEFIELD LocalInfracao.Local \* MERGEFORMAT">
+              <w:r>
+                <w:rPr>
+                  <w:rFonts w:cs="Arial"/>
+                  <w:noProof/>
+                  <w:sz w:val="18"/>
+                  <w:szCs w:val="18"/>
+                </w:rPr>
+                <w:t>«LocalInfracao.Local»</w:t>
+              </w:r>
+            </w:fldSimple>
           </w:p>
         </w:tc>
       </w:tr>
@@ -3126,33 +3096,17 @@
                 <w:szCs w:val="18"/>
               </w:rPr>
             </w:pPr>
-            <w:r>
-              <w:fldChar w:fldCharType="begin"/>
-            </w:r>
-            <w:r>
-              <w:instrText>MERGEFIELD Infracao.DescricaoInfracao \* MERGEFORMAT</w:instrText>
-            </w:r>
-            <w:r>
-              <w:fldChar w:fldCharType="separate"/>
-            </w:r>
-            <w:r>
-              <w:rPr>
-                <w:rFonts w:cs="Arial"/>
-                <w:noProof/>
-                <w:sz w:val="18"/>
-                <w:szCs w:val="18"/>
-              </w:rPr>
-              <w:t>«Infracao.DescricaoInfracao»</w:t>
-            </w:r>
-            <w:r>
-              <w:rPr>
-                <w:rFonts w:cs="Arial"/>
-                <w:noProof/>
-                <w:sz w:val="18"/>
-                <w:szCs w:val="18"/>
-              </w:rPr>
-              <w:fldChar w:fldCharType="end"/>
-            </w:r>
+            <w:fldSimple w:instr="MERGEFIELD Infracao.DescricaoInfracao \* MERGEFORMAT">
+              <w:r>
+                <w:rPr>
+                  <w:rFonts w:cs="Arial"/>
+                  <w:noProof/>
+                  <w:sz w:val="18"/>
+                  <w:szCs w:val="18"/>
+                </w:rPr>
+                <w:t>«Infracao.DescricaoInfracao»</w:t>
+              </w:r>
+            </w:fldSimple>
           </w:p>
         </w:tc>
       </w:tr>
@@ -3368,33 +3322,17 @@
                 <w:szCs w:val="18"/>
               </w:rPr>
             </w:pPr>
-            <w:r>
-              <w:fldChar w:fldCharType="begin"/>
-            </w:r>
-            <w:r>
-              <w:instrText>MERGEFIELD Infracao.Classificacao \* MERGEFORMAT</w:instrText>
-            </w:r>
-            <w:r>
-              <w:fldChar w:fldCharType="separate"/>
-            </w:r>
-            <w:r>
-              <w:rPr>
-                <w:rFonts w:cs="Arial"/>
-                <w:noProof/>
-                <w:sz w:val="18"/>
-                <w:szCs w:val="18"/>
-              </w:rPr>
-              <w:t>«Infracao.Classificacao»</w:t>
-            </w:r>
-            <w:r>
-              <w:rPr>
-                <w:rFonts w:cs="Arial"/>
-                <w:noProof/>
-                <w:sz w:val="18"/>
-                <w:szCs w:val="18"/>
-              </w:rPr>
-              <w:fldChar w:fldCharType="end"/>
-            </w:r>
+            <w:fldSimple w:instr="MERGEFIELD Infracao.Classificacao \* MERGEFORMAT">
+              <w:r>
+                <w:rPr>
+                  <w:rFonts w:cs="Arial"/>
+                  <w:noProof/>
+                  <w:sz w:val="18"/>
+                  <w:szCs w:val="18"/>
+                </w:rPr>
+                <w:t>«Infracao.Classificacao»</w:t>
+              </w:r>
+            </w:fldSimple>
           </w:p>
         </w:tc>
         <w:tc>
@@ -3426,33 +3364,17 @@
               </w:rPr>
               <w:t xml:space="preserve">  </w:t>
             </w:r>
-            <w:r>
-              <w:fldChar w:fldCharType="begin"/>
-            </w:r>
-            <w:r>
-              <w:instrText>MERGEFIELD Infracao.Tipo \* MERGEFORMAT</w:instrText>
-            </w:r>
-            <w:r>
-              <w:fldChar w:fldCharType="separate"/>
-            </w:r>
-            <w:r>
-              <w:rPr>
-                <w:rFonts w:cs="Arial"/>
-                <w:noProof/>
-                <w:sz w:val="18"/>
-                <w:szCs w:val="18"/>
-              </w:rPr>
-              <w:t>«Infracao.Tipo»</w:t>
-            </w:r>
-            <w:r>
-              <w:rPr>
-                <w:rFonts w:cs="Arial"/>
-                <w:noProof/>
-                <w:sz w:val="18"/>
-                <w:szCs w:val="18"/>
-              </w:rPr>
-              <w:fldChar w:fldCharType="end"/>
-            </w:r>
+            <w:fldSimple w:instr="MERGEFIELD Infracao.Tipo \* MERGEFORMAT">
+              <w:r>
+                <w:rPr>
+                  <w:rFonts w:cs="Arial"/>
+                  <w:noProof/>
+                  <w:sz w:val="18"/>
+                  <w:szCs w:val="18"/>
+                </w:rPr>
+                <w:t>«Infracao.Tipo»</w:t>
+              </w:r>
+            </w:fldSimple>
           </w:p>
         </w:tc>
       </w:tr>
@@ -3584,33 +3506,17 @@
               </w:rPr>
               <w:t xml:space="preserve">  </w:t>
             </w:r>
-            <w:r>
-              <w:fldChar w:fldCharType="begin"/>
-            </w:r>
-            <w:r>
-              <w:instrText>MERGEFIELD Infracao.Item \* MERGEFORMAT</w:instrText>
-            </w:r>
-            <w:r>
-              <w:fldChar w:fldCharType="separate"/>
-            </w:r>
-            <w:r>
-              <w:rPr>
-                <w:rFonts w:cs="Arial"/>
-                <w:noProof/>
-                <w:sz w:val="18"/>
-                <w:szCs w:val="18"/>
-              </w:rPr>
-              <w:t>«Infracao.Item»</w:t>
-            </w:r>
-            <w:r>
-              <w:rPr>
-                <w:rFonts w:cs="Arial"/>
-                <w:noProof/>
-                <w:sz w:val="18"/>
-                <w:szCs w:val="18"/>
-              </w:rPr>
-              <w:fldChar w:fldCharType="end"/>
-            </w:r>
+            <w:fldSimple w:instr="MERGEFIELD Infracao.Item \* MERGEFORMAT">
+              <w:r>
+                <w:rPr>
+                  <w:rFonts w:cs="Arial"/>
+                  <w:noProof/>
+                  <w:sz w:val="18"/>
+                  <w:szCs w:val="18"/>
+                </w:rPr>
+                <w:t>«Infracao.Item»</w:t>
+              </w:r>
+            </w:fldSimple>
           </w:p>
         </w:tc>
         <w:tc>
@@ -3635,33 +3541,17 @@
                 <w:szCs w:val="18"/>
               </w:rPr>
             </w:pPr>
-            <w:r>
-              <w:fldChar w:fldCharType="begin"/>
-            </w:r>
-            <w:r>
-              <w:instrText>MERGEFIELD Infracao.Subitem \* MERGEFORMAT</w:instrText>
-            </w:r>
-            <w:r>
-              <w:fldChar w:fldCharType="separate"/>
-            </w:r>
-            <w:r>
-              <w:rPr>
-                <w:rFonts w:cs="Arial"/>
-                <w:noProof/>
-                <w:sz w:val="18"/>
-                <w:szCs w:val="18"/>
-              </w:rPr>
-              <w:t>«Infracao.Subitem»</w:t>
-            </w:r>
-            <w:r>
-              <w:rPr>
-                <w:rFonts w:cs="Arial"/>
-                <w:noProof/>
-                <w:sz w:val="18"/>
-                <w:szCs w:val="18"/>
-              </w:rPr>
-              <w:fldChar w:fldCharType="end"/>
-            </w:r>
+            <w:fldSimple w:instr="MERGEFIELD Infracao.Subitem \* MERGEFORMAT">
+              <w:r>
+                <w:rPr>
+                  <w:rFonts w:cs="Arial"/>
+                  <w:noProof/>
+                  <w:sz w:val="18"/>
+                  <w:szCs w:val="18"/>
+                </w:rPr>
+                <w:t>«Infracao.Subitem»</w:t>
+              </w:r>
+            </w:fldSimple>
           </w:p>
         </w:tc>
       </w:tr>
@@ -3692,64 +3582,30 @@
                 <w:szCs w:val="10"/>
               </w:rPr>
             </w:pPr>
-            <w:r>
-              <w:fldChar w:fldCharType="begin"/>
-            </w:r>
-            <w:r>
-              <w:instrText xml:space="preserve"> MERGEFIELD  TableStart:Infracao.Campos  \* MERGEFORMAT </w:instrText>
-            </w:r>
-            <w:r>
-              <w:fldChar w:fldCharType="separate"/>
-            </w:r>
-            <w:r>
-              <w:rPr>
-                <w:rFonts w:cs="Arial"/>
-                <w:noProof/>
-                <w:sz w:val="10"/>
-                <w:szCs w:val="10"/>
-              </w:rPr>
-              <w:t>«TableStart:Infracao.Campos»</w:t>
-            </w:r>
-            <w:r>
-              <w:rPr>
-                <w:rFonts w:cs="Arial"/>
-                <w:noProof/>
-                <w:sz w:val="10"/>
-                <w:szCs w:val="10"/>
-              </w:rPr>
-              <w:fldChar w:fldCharType="end"/>
-            </w:r>
-            <w:r>
-              <w:fldChar w:fldCharType="begin"/>
-            </w:r>
-            <w:r>
-              <w:instrText xml:space="preserve"> MERGEFIELD  Texto \* Upper  \* MERGEFORMAT </w:instrText>
-            </w:r>
-            <w:r>
-              <w:fldChar w:fldCharType="separate"/>
-            </w:r>
-            <w:r>
-              <w:rPr>
-                <w:rFonts w:cs="Arial"/>
-                <w:b/>
-                <w:noProof/>
-                <w:color w:val="7F7F7F" w:themeColor="text1" w:themeTint="80"/>
-                <w:sz w:val="18"/>
-                <w:szCs w:val="18"/>
-              </w:rPr>
-              <w:t>«TEXTO»</w:t>
-            </w:r>
-            <w:r>
-              <w:rPr>
-                <w:rFonts w:cs="Arial"/>
-                <w:b/>
-                <w:noProof/>
-                <w:color w:val="7F7F7F" w:themeColor="text1" w:themeTint="80"/>
-                <w:sz w:val="18"/>
-                <w:szCs w:val="18"/>
-              </w:rPr>
-              <w:fldChar w:fldCharType="end"/>
-            </w:r>
+            <w:fldSimple w:instr=" MERGEFIELD  TableStart:Infracao.Campos  \* MERGEFORMAT ">
+              <w:r>
+                <w:rPr>
+                  <w:rFonts w:cs="Arial"/>
+                  <w:noProof/>
+                  <w:sz w:val="10"/>
+                  <w:szCs w:val="10"/>
+                </w:rPr>
+                <w:t>«TableStart:Infracao.Campos»</w:t>
+              </w:r>
+            </w:fldSimple>
+            <w:fldSimple w:instr=" MERGEFIELD  Texto \* Upper  \* MERGEFORMAT ">
+              <w:r>
+                <w:rPr>
+                  <w:rFonts w:cs="Arial"/>
+                  <w:b/>
+                  <w:noProof/>
+                  <w:color w:val="7F7F7F" w:themeColor="text1" w:themeTint="80"/>
+                  <w:sz w:val="18"/>
+                  <w:szCs w:val="18"/>
+                </w:rPr>
+                <w:t>«TEXTO»</w:t>
+              </w:r>
+            </w:fldSimple>
           </w:p>
         </w:tc>
         <w:tc>
@@ -3776,58 +3632,27 @@
                 <w:szCs w:val="20"/>
               </w:rPr>
             </w:pPr>
-            <w:r>
-              <w:fldChar w:fldCharType="begin"/>
-            </w:r>
-            <w:r>
-              <w:instrText xml:space="preserve"> MERGEFIELD  Valor  \* MERGEFORMAT </w:instrText>
-            </w:r>
-            <w:r>
-              <w:fldChar w:fldCharType="separate"/>
-            </w:r>
-            <w:r>
-              <w:rPr>
-                <w:noProof/>
-                <w:sz w:val="18"/>
-                <w:szCs w:val="18"/>
-              </w:rPr>
-              <w:t>«Valor»</w:t>
-            </w:r>
-            <w:r>
-              <w:rPr>
-                <w:noProof/>
-                <w:sz w:val="18"/>
-                <w:szCs w:val="18"/>
-              </w:rPr>
-              <w:fldChar w:fldCharType="end"/>
-            </w:r>
-            <w:r>
-              <w:fldChar w:fldCharType="begin"/>
-            </w:r>
-            <w:r>
-              <w:instrText xml:space="preserve"> MERGEFIELD  TableEnd:Infracao.Campos  \* MERGEFORMAT </w:instrText>
-            </w:r>
-            <w:r>
-              <w:fldChar w:fldCharType="separate"/>
-            </w:r>
-            <w:r>
-              <w:rPr>
-                <w:rFonts w:cs="Arial"/>
-                <w:noProof/>
-                <w:sz w:val="10"/>
-                <w:szCs w:val="10"/>
-              </w:rPr>
-              <w:t>«TableEnd:Infracao.Campos»</w:t>
-            </w:r>
-            <w:r>
-              <w:rPr>
-                <w:rFonts w:cs="Arial"/>
-                <w:noProof/>
-                <w:sz w:val="10"/>
-                <w:szCs w:val="10"/>
-              </w:rPr>
-              <w:fldChar w:fldCharType="end"/>
-            </w:r>
+            <w:fldSimple w:instr=" MERGEFIELD  Valor  \* MERGEFORMAT ">
+              <w:r>
+                <w:rPr>
+                  <w:noProof/>
+                  <w:sz w:val="18"/>
+                  <w:szCs w:val="18"/>
+                </w:rPr>
+                <w:t>«Valor»</w:t>
+              </w:r>
+            </w:fldSimple>
+            <w:fldSimple w:instr=" MERGEFIELD  TableEnd:Infracao.Campos  \* MERGEFORMAT ">
+              <w:r>
+                <w:rPr>
+                  <w:rFonts w:cs="Arial"/>
+                  <w:noProof/>
+                  <w:sz w:val="10"/>
+                  <w:szCs w:val="10"/>
+                </w:rPr>
+                <w:t>«TableEnd:Infracao.Campos»</w:t>
+              </w:r>
+            </w:fldSimple>
           </w:p>
         </w:tc>
       </w:tr>
@@ -3933,37 +3758,19 @@
                       <w:szCs w:val="16"/>
                     </w:rPr>
                   </w:pPr>
-                  <w:r>
-                    <w:fldChar w:fldCharType="begin"/>
-                  </w:r>
-                  <w:r>
-                    <w:instrText xml:space="preserve"> MERGEFIELD  Pergunta \* Upper  \* MERGEFORMAT </w:instrText>
-                  </w:r>
-                  <w:r>
-                    <w:fldChar w:fldCharType="separate"/>
-                  </w:r>
-                  <w:r>
-                    <w:rPr>
-                      <w:rFonts w:cs="Arial"/>
-                      <w:b/>
-                      <w:noProof/>
-                      <w:color w:val="7F7F7F" w:themeColor="text1" w:themeTint="80"/>
-                      <w:sz w:val="16"/>
-                      <w:szCs w:val="16"/>
-                    </w:rPr>
-                    <w:t>«PERGUNTA»</w:t>
-                  </w:r>
-                  <w:r>
-                    <w:rPr>
-                      <w:rFonts w:cs="Arial"/>
-                      <w:b/>
-                      <w:noProof/>
-                      <w:color w:val="7F7F7F" w:themeColor="text1" w:themeTint="80"/>
-                      <w:sz w:val="16"/>
-                      <w:szCs w:val="16"/>
-                    </w:rPr>
-                    <w:fldChar w:fldCharType="end"/>
-                  </w:r>
+                  <w:fldSimple w:instr=" MERGEFIELD  Pergunta \* Upper  \* MERGEFORMAT ">
+                    <w:r>
+                      <w:rPr>
+                        <w:rFonts w:cs="Arial"/>
+                        <w:b/>
+                        <w:noProof/>
+                        <w:color w:val="7F7F7F" w:themeColor="text1" w:themeTint="80"/>
+                        <w:sz w:val="16"/>
+                        <w:szCs w:val="16"/>
+                      </w:rPr>
+                      <w:t>«PERGUNTA»</w:t>
+                    </w:r>
+                  </w:fldSimple>
                 </w:p>
               </w:tc>
             </w:tr>
@@ -3990,31 +3797,16 @@
                       <w:szCs w:val="18"/>
                     </w:rPr>
                   </w:pPr>
-                  <w:r>
-                    <w:fldChar w:fldCharType="begin"/>
-                  </w:r>
-                  <w:r>
-                    <w:instrText xml:space="preserve"> MERGEFIELD  Resposta  \* MERGEFORMAT </w:instrText>
-                  </w:r>
-                  <w:r>
-                    <w:fldChar w:fldCharType="separate"/>
-                  </w:r>
-                  <w:r>
-                    <w:rPr>
-                      <w:noProof/>
-                      <w:sz w:val="18"/>
-                      <w:szCs w:val="18"/>
-                    </w:rPr>
-                    <w:t>«Resposta»</w:t>
-                  </w:r>
-                  <w:r>
-                    <w:rPr>
-                      <w:noProof/>
-                      <w:sz w:val="18"/>
-                      <w:szCs w:val="18"/>
-                    </w:rPr>
-                    <w:fldChar w:fldCharType="end"/>
-                  </w:r>
+                  <w:fldSimple w:instr=" MERGEFIELD  Resposta  \* MERGEFORMAT ">
+                    <w:r>
+                      <w:rPr>
+                        <w:noProof/>
+                        <w:sz w:val="18"/>
+                        <w:szCs w:val="18"/>
+                      </w:rPr>
+                      <w:t>«Resposta»</w:t>
+                    </w:r>
+                  </w:fldSimple>
                 </w:p>
               </w:tc>
             </w:tr>
@@ -4077,31 +3869,16 @@
                       <w:szCs w:val="18"/>
                     </w:rPr>
                   </w:pPr>
-                  <w:r>
-                    <w:fldChar w:fldCharType="begin"/>
-                  </w:r>
-                  <w:r>
-                    <w:instrText xml:space="preserve"> MERGEFIELD  Especificacao  \* MERGEFORMAT </w:instrText>
-                  </w:r>
-                  <w:r>
-                    <w:fldChar w:fldCharType="separate"/>
-                  </w:r>
-                  <w:r>
-                    <w:rPr>
-                      <w:noProof/>
-                      <w:sz w:val="18"/>
-                      <w:szCs w:val="18"/>
-                    </w:rPr>
-                    <w:t>«Especificacao»</w:t>
-                  </w:r>
-                  <w:r>
-                    <w:rPr>
-                      <w:noProof/>
-                      <w:sz w:val="18"/>
-                      <w:szCs w:val="18"/>
-                    </w:rPr>
-                    <w:fldChar w:fldCharType="end"/>
-                  </w:r>
+                  <w:fldSimple w:instr=" MERGEFIELD  Especificacao  \* MERGEFORMAT ">
+                    <w:r>
+                      <w:rPr>
+                        <w:noProof/>
+                        <w:sz w:val="18"/>
+                        <w:szCs w:val="18"/>
+                      </w:rPr>
+                      <w:t>«Especificacao»</w:t>
+                    </w:r>
+                  </w:fldSimple>
                 </w:p>
               </w:tc>
             </w:tr>
@@ -4410,31 +4187,16 @@
                 <w:szCs w:val="18"/>
               </w:rPr>
             </w:pPr>
-            <w:r>
-              <w:fldChar w:fldCharType="begin"/>
-            </w:r>
-            <w:r>
-              <w:instrText xml:space="preserve"> MERGEFIELD  ObjetoInfracao.AreaEmbargadaInterditada  \* MERGEFORMAT </w:instrText>
-            </w:r>
-            <w:r>
-              <w:fldChar w:fldCharType="separate"/>
-            </w:r>
-            <w:r>
-              <w:rPr>
-                <w:noProof/>
-                <w:sz w:val="18"/>
-                <w:szCs w:val="18"/>
-              </w:rPr>
-              <w:t>«ObjetoInfracao.AreaEmbargadaInterditada»</w:t>
-            </w:r>
-            <w:r>
-              <w:rPr>
-                <w:noProof/>
-                <w:sz w:val="18"/>
-                <w:szCs w:val="18"/>
-              </w:rPr>
-              <w:fldChar w:fldCharType="end"/>
-            </w:r>
+            <w:fldSimple w:instr=" MERGEFIELD  ObjetoInfracao.AreaEmbargadaInterditada  \* MERGEFORMAT ">
+              <w:r>
+                <w:rPr>
+                  <w:noProof/>
+                  <w:sz w:val="18"/>
+                  <w:szCs w:val="18"/>
+                </w:rPr>
+                <w:t>«ObjetoInfracao.AreaEmbargadaInterditada»</w:t>
+              </w:r>
+            </w:fldSimple>
           </w:p>
         </w:tc>
         <w:tc>
@@ -4513,31 +4275,16 @@
               </w:rPr>
               <w:t xml:space="preserve"> - </w:t>
             </w:r>
-            <w:r>
-              <w:fldChar w:fldCharType="begin"/>
-            </w:r>
-            <w:r>
-              <w:instrText xml:space="preserve"> MERGEFIELD  ObjetoInfracao.SerieTexto  \* MERGEFORMAT </w:instrText>
-            </w:r>
-            <w:r>
-              <w:fldChar w:fldCharType="separate"/>
-            </w:r>
-            <w:r>
-              <w:rPr>
-                <w:noProof/>
-                <w:sz w:val="18"/>
-                <w:szCs w:val="18"/>
-              </w:rPr>
-              <w:t>«ObjetoInfracao.SerieTexto»</w:t>
-            </w:r>
-            <w:r>
-              <w:rPr>
-                <w:noProof/>
-                <w:sz w:val="18"/>
-                <w:szCs w:val="18"/>
-              </w:rPr>
-              <w:fldChar w:fldCharType="end"/>
-            </w:r>
+            <w:fldSimple w:instr=" MERGEFIELD  ObjetoInfracao.SerieTexto  \* MERGEFORMAT ">
+              <w:r>
+                <w:rPr>
+                  <w:noProof/>
+                  <w:sz w:val="18"/>
+                  <w:szCs w:val="18"/>
+                </w:rPr>
+                <w:t>«ObjetoInfracao.SerieTexto»</w:t>
+              </w:r>
+            </w:fldSimple>
           </w:p>
         </w:tc>
         <w:tc>
@@ -4712,31 +4459,16 @@
                 <w:szCs w:val="18"/>
               </w:rPr>
             </w:pPr>
-            <w:r>
-              <w:fldChar w:fldCharType="begin"/>
-            </w:r>
-            <w:r>
-              <w:instrText xml:space="preserve"> MERGEFIELD  ObjetoInfracao.OpinarEmbargo  \* MERGEFORMAT </w:instrText>
-            </w:r>
-            <w:r>
-              <w:fldChar w:fldCharType="separate"/>
-            </w:r>
-            <w:r>
-              <w:rPr>
-                <w:noProof/>
-                <w:sz w:val="18"/>
-                <w:szCs w:val="18"/>
-              </w:rPr>
-              <w:t>«ObjetoInfracao.OpinarEmbargo»</w:t>
-            </w:r>
-            <w:r>
-              <w:rPr>
-                <w:noProof/>
-                <w:sz w:val="18"/>
-                <w:szCs w:val="18"/>
-              </w:rPr>
-              <w:fldChar w:fldCharType="end"/>
-            </w:r>
+            <w:fldSimple w:instr=" MERGEFIELD  ObjetoInfracao.OpinarEmbargo  \* MERGEFORMAT ">
+              <w:r>
+                <w:rPr>
+                  <w:noProof/>
+                  <w:sz w:val="18"/>
+                  <w:szCs w:val="18"/>
+                </w:rPr>
+                <w:t>«ObjetoInfracao.OpinarEmbargo»</w:t>
+              </w:r>
+            </w:fldSimple>
           </w:p>
         </w:tc>
       </w:tr>
@@ -4821,31 +4553,16 @@
                 <w:szCs w:val="18"/>
               </w:rPr>
             </w:pPr>
-            <w:r>
-              <w:fldChar w:fldCharType="begin"/>
-            </w:r>
-            <w:r>
-              <w:instrText xml:space="preserve"> MERGEFIELD  ObjetoInfracao.AtividadeAreaDegradado  \* MERGEFORMAT </w:instrText>
-            </w:r>
-            <w:r>
-              <w:fldChar w:fldCharType="separate"/>
-            </w:r>
-            <w:r>
-              <w:rPr>
-                <w:noProof/>
-                <w:sz w:val="18"/>
-                <w:szCs w:val="18"/>
-              </w:rPr>
-              <w:t>«ObjetoInfracao.AtividadeAreaDegradado»</w:t>
-            </w:r>
-            <w:r>
-              <w:rPr>
-                <w:noProof/>
-                <w:sz w:val="18"/>
-                <w:szCs w:val="18"/>
-              </w:rPr>
-              <w:fldChar w:fldCharType="end"/>
-            </w:r>
+            <w:fldSimple w:instr=" MERGEFIELD  ObjetoInfracao.AtividadeAreaDegradado  \* MERGEFORMAT ">
+              <w:r>
+                <w:rPr>
+                  <w:noProof/>
+                  <w:sz w:val="18"/>
+                  <w:szCs w:val="18"/>
+                </w:rPr>
+                <w:t>«ObjetoInfracao.AtividadeAreaDegradado»</w:t>
+              </w:r>
+            </w:fldSimple>
           </w:p>
         </w:tc>
       </w:tr>
@@ -4926,31 +4643,16 @@
                 <w:szCs w:val="18"/>
               </w:rPr>
             </w:pPr>
-            <w:r>
-              <w:fldChar w:fldCharType="begin"/>
-            </w:r>
-            <w:r>
-              <w:instrText xml:space="preserve"> MERGEFIELD  ObjetoInfracao.AtividadeAreaDegradadoEspecif  \* MERGEFORMAT </w:instrText>
-            </w:r>
-            <w:r>
-              <w:fldChar w:fldCharType="separate"/>
-            </w:r>
-            <w:r>
-              <w:rPr>
-                <w:noProof/>
-                <w:sz w:val="18"/>
-                <w:szCs w:val="18"/>
-              </w:rPr>
-              <w:t>«ObjetoInfracao.AtividadeAreaDegradadoEsp»</w:t>
-            </w:r>
-            <w:r>
-              <w:rPr>
-                <w:noProof/>
-                <w:sz w:val="18"/>
-                <w:szCs w:val="18"/>
-              </w:rPr>
-              <w:fldChar w:fldCharType="end"/>
-            </w:r>
+            <w:fldSimple w:instr=" MERGEFIELD  ObjetoInfracao.AtividadeAreaDegradadoEspecif  \* MERGEFORMAT ">
+              <w:r>
+                <w:rPr>
+                  <w:noProof/>
+                  <w:sz w:val="18"/>
+                  <w:szCs w:val="18"/>
+                </w:rPr>
+                <w:t>«ObjetoInfracao.AtividadeAreaDegradadoEsp»</w:t>
+              </w:r>
+            </w:fldSimple>
           </w:p>
         </w:tc>
       </w:tr>
@@ -5229,21 +4931,156 @@
                 <w:szCs w:val="18"/>
               </w:rPr>
             </w:pPr>
-            <w:fldSimple w:instr=" MERGEFIELD  Multa.NumeroIUF  \* MERGEFORMAT ">
+            <w:r>
+              <w:fldChar w:fldCharType="begin"/>
+            </w:r>
+            <w:r>
+              <w:instrText xml:space="preserve"> MERGEFIELD  Multa.NumeroIUF  \* MERGEFORMAT </w:instrText>
+            </w:r>
+            <w:r>
+              <w:fldChar w:fldCharType="separate"/>
+            </w:r>
+            <w:r>
+              <w:rPr>
+                <w:noProof/>
+                <w:sz w:val="18"/>
+                <w:szCs w:val="18"/>
+              </w:rPr>
+              <w:t>«Multa.NumeroIUF»</w:t>
+            </w:r>
+            <w:r>
+              <w:rPr>
+                <w:noProof/>
+                <w:sz w:val="18"/>
+                <w:szCs w:val="18"/>
+              </w:rPr>
+              <w:fldChar w:fldCharType="end"/>
+            </w:r>
+          </w:p>
+        </w:tc>
+        <w:tc>
+          <w:tcPr>
+            <w:tcW w:w="2268" w:type="dxa"/>
+            <w:tcBorders>
+              <w:left w:val="single" w:sz="4" w:space="0" w:color="auto"/>
+              <w:bottom w:val="single" w:sz="4" w:space="0" w:color="auto"/>
+              <w:right w:val="single" w:sz="4" w:space="0" w:color="auto"/>
+            </w:tcBorders>
+            <w:vAlign w:val="center"/>
+          </w:tcPr>
+          <w:p>
+            <w:pPr>
+              <w:keepNext/>
+              <w:jc w:val="center"/>
+              <w:rPr>
+                <w:noProof/>
+                <w:sz w:val="18"/>
+                <w:szCs w:val="18"/>
+              </w:rPr>
+            </w:pPr>
+            <w:r>
+              <w:fldChar w:fldCharType="begin"/>
+            </w:r>
+            <w:r>
+              <w:instrText>MERGEFIELD Multa.</w:instrText>
+            </w:r>
+            <w:r>
+              <w:instrText>DataLavraturaIUF</w:instrText>
+            </w:r>
+            <w:r>
+              <w:instrText xml:space="preserve"> \* MERGEFORMAT</w:instrText>
+            </w:r>
+            <w:r>
+              <w:fldChar w:fldCharType="separate"/>
+            </w:r>
+            <w:r>
+              <w:rPr>
+                <w:noProof/>
+                <w:sz w:val="18"/>
+                <w:szCs w:val="18"/>
+              </w:rPr>
+              <w:t>«</w:t>
+            </w:r>
+            <w:r>
+              <w:rPr>
+                <w:noProof/>
+                <w:sz w:val="18"/>
+                <w:szCs w:val="18"/>
+              </w:rPr>
+              <w:t>Multa.</w:t>
+            </w:r>
+            <w:r>
+              <w:rPr>
+                <w:noProof/>
+                <w:sz w:val="18"/>
+                <w:szCs w:val="18"/>
+              </w:rPr>
+              <w:t>DataLavraturaIUF</w:t>
+            </w:r>
+            <w:r>
+              <w:rPr>
+                <w:noProof/>
+                <w:sz w:val="18"/>
+                <w:szCs w:val="18"/>
+              </w:rPr>
+              <w:t>»</w:t>
+            </w:r>
+            <w:r>
+              <w:rPr>
+                <w:noProof/>
+                <w:sz w:val="18"/>
+                <w:szCs w:val="18"/>
+              </w:rPr>
+              <w:fldChar w:fldCharType="end"/>
+            </w:r>
+          </w:p>
+        </w:tc>
+        <w:tc>
+          <w:tcPr>
+            <w:tcW w:w="1843" w:type="dxa"/>
+            <w:tcBorders>
+              <w:left w:val="single" w:sz="4" w:space="0" w:color="auto"/>
+              <w:bottom w:val="single" w:sz="4" w:space="0" w:color="auto"/>
+              <w:right w:val="single" w:sz="4" w:space="0" w:color="auto"/>
+            </w:tcBorders>
+            <w:vAlign w:val="center"/>
+          </w:tcPr>
+          <w:p>
+            <w:pPr>
+              <w:keepNext/>
+              <w:jc w:val="center"/>
+            </w:pPr>
+            <w:fldSimple w:instr="MERGEFIELD Multa.CodigoReceita \* MERGEFORMAT">
               <w:r>
                 <w:rPr>
                   <w:noProof/>
                   <w:sz w:val="18"/>
                   <w:szCs w:val="18"/>
                 </w:rPr>
-                <w:t>«Multa.NumeroIUF»</w:t>
+                <w:t>«</w:t>
+              </w:r>
+              <w:r>
+                <w:rPr>
+                  <w:noProof/>
+                  <w:sz w:val="18"/>
+                  <w:szCs w:val="18"/>
+                </w:rPr>
+                <w:t>Multa.CodigoReceita</w:t>
+              </w:r>
+              <w:r>
+                <w:rPr>
+                  <w:noProof/>
+                  <w:sz w:val="18"/>
+                  <w:szCs w:val="18"/>
+                </w:rPr>
+                <w:t>»</w:t>
               </w:r>
             </w:fldSimple>
           </w:p>
         </w:tc>
         <w:tc>
           <w:tcPr>
-            <w:tcW w:w="2268" w:type="dxa"/>
+            <w:tcW w:w="851" w:type="dxa"/>
             <w:tcBorders>
               <w:left w:val="single" w:sz="4" w:space="0" w:color="auto"/>
               <w:bottom w:val="single" w:sz="4" w:space="0" w:color="auto"/>
@@ -5255,72 +5092,38 @@
             <w:pPr>
               <w:keepNext/>
               <w:jc w:val="center"/>
-              <w:rPr>
-                <w:noProof/>
-                <w:sz w:val="18"/>
-                <w:szCs w:val="18"/>
-              </w:rPr>
-            </w:pPr>
-            <w:r>
-              <w:fldChar w:fldCharType="begin"/>
-            </w:r>
-            <w:r>
-              <w:instrText>MERGEFIELD Multa.</w:instrText>
-            </w:r>
-            <w:r>
-              <w:instrText>DataLavraturaIUF</w:instrText>
-            </w:r>
-            <w:r>
-              <w:instrText xml:space="preserve"> \* MERGEFORMAT</w:instrText>
-            </w:r>
-            <w:r>
-              <w:fldChar w:fldCharType="separate"/>
-            </w:r>
-            <w:r>
-              <w:rPr>
-                <w:noProof/>
-                <w:sz w:val="18"/>
-                <w:szCs w:val="18"/>
-              </w:rPr>
-              <w:t>«</w:t>
-            </w:r>
-            <w:r>
-              <w:rPr>
-                <w:noProof/>
-                <w:sz w:val="18"/>
-                <w:szCs w:val="18"/>
-              </w:rPr>
-              <w:t>Multa.</w:t>
-            </w:r>
-            <w:r>
-              <w:rPr>
-                <w:noProof/>
-                <w:sz w:val="18"/>
-                <w:szCs w:val="18"/>
-              </w:rPr>
-              <w:t>DataLavraturaIUF</w:t>
-            </w:r>
-            <w:r>
-              <w:rPr>
-                <w:noProof/>
-                <w:sz w:val="18"/>
-                <w:szCs w:val="18"/>
-              </w:rPr>
-              <w:t>»</w:t>
-            </w:r>
-            <w:r>
-              <w:rPr>
-                <w:noProof/>
-                <w:sz w:val="18"/>
-                <w:szCs w:val="18"/>
-              </w:rPr>
-              <w:fldChar w:fldCharType="end"/>
-            </w:r>
-          </w:p>
-        </w:tc>
-        <w:tc>
-          <w:tcPr>
-            <w:tcW w:w="1843" w:type="dxa"/>
+            </w:pPr>
+            <w:fldSimple w:instr="MERGEFIELD Multa.SerieTexto \* MERGEFORMAT">
+              <w:r>
+                <w:rPr>
+                  <w:noProof/>
+                  <w:sz w:val="18"/>
+                  <w:szCs w:val="18"/>
+                </w:rPr>
+                <w:t>«</w:t>
+              </w:r>
+              <w:r>
+                <w:rPr>
+                  <w:noProof/>
+                  <w:sz w:val="18"/>
+                  <w:szCs w:val="18"/>
+                </w:rPr>
+                <w:t>Multa.SerieTexto</w:t>
+              </w:r>
+              <w:r>
+                <w:rPr>
+                  <w:noProof/>
+                  <w:sz w:val="18"/>
+                  <w:szCs w:val="18"/>
+                </w:rPr>
+                <w:t>»</w:t>
+              </w:r>
+            </w:fldSimple>
+          </w:p>
+        </w:tc>
+        <w:tc>
+          <w:tcPr>
+            <w:tcW w:w="2681" w:type="dxa"/>
             <w:tcBorders>
               <w:left w:val="single" w:sz="4" w:space="0" w:color="auto"/>
               <w:bottom w:val="single" w:sz="4" w:space="0" w:color="auto"/>
@@ -5332,12 +5135,17 @@
             <w:pPr>
               <w:keepNext/>
               <w:jc w:val="center"/>
+              <w:rPr>
+                <w:noProof/>
+                <w:sz w:val="18"/>
+                <w:szCs w:val="18"/>
+              </w:rPr>
             </w:pPr>
             <w:r>
               <w:fldChar w:fldCharType="begin"/>
             </w:r>
             <w:r>
-              <w:instrText>MERGEFIELD Multa.CodigoReceita \* MERGEFORMAT</w:instrText>
+              <w:instrText>MERGEFIELD Multa.ValorMulta \* MERGEFORMAT</w:instrText>
             </w:r>
             <w:r>
               <w:fldChar w:fldCharType="separate"/>
@@ -5356,7 +5164,23 @@
                 <w:sz w:val="18"/>
                 <w:szCs w:val="18"/>
               </w:rPr>
-              <w:t>Multa.CodigoReceita</w:t>
+              <w:t>Multa</w:t>
+            </w:r>
+            <w:r>
+              <w:rPr>
+                <w:noProof/>
+                <w:sz w:val="18"/>
+                <w:szCs w:val="18"/>
+              </w:rPr>
+              <w:t>.</w:t>
+            </w:r>
+            <w:r>
+              <w:rPr>
+                <w:noProof/>
+                <w:sz w:val="18"/>
+                <w:szCs w:val="18"/>
+              </w:rPr>
+              <w:t>ValorMulta</w:t>
             </w:r>
             <w:r>
               <w:rPr>
@@ -5376,9 +5200,59 @@
             </w:r>
           </w:p>
         </w:tc>
-        <w:tc>
-          <w:tcPr>
-            <w:tcW w:w="851" w:type="dxa"/>
+      </w:tr>
+      <w:tr>
+        <w:trPr>
+          <w:trHeight w:val="170"/>
+          <w:jc w:val="center"/>
+        </w:trPr>
+        <w:tc>
+          <w:tcPr>
+            <w:tcW w:w="9333" w:type="dxa"/>
+            <w:gridSpan w:val="5"/>
+            <w:tcBorders>
+              <w:top w:val="single" w:sz="4" w:space="0" w:color="auto"/>
+              <w:left w:val="single" w:sz="4" w:space="0" w:color="auto"/>
+              <w:right w:val="single" w:sz="4" w:space="0" w:color="auto"/>
+            </w:tcBorders>
+            <w:vAlign w:val="center"/>
+          </w:tcPr>
+          <w:p>
+            <w:pPr>
+              <w:keepNext/>
+              <w:autoSpaceDE w:val="0"/>
+              <w:autoSpaceDN w:val="0"/>
+              <w:adjustRightInd w:val="0"/>
+              <w:rPr>
+                <w:rFonts w:ascii="Arial" w:eastAsiaTheme="minorHAnsi" w:hAnsi="Arial" w:cs="Arial"/>
+                <w:color w:val="000000"/>
+                <w:sz w:val="16"/>
+                <w:szCs w:val="16"/>
+                <w:lang w:eastAsia="en-US"/>
+              </w:rPr>
+            </w:pPr>
+            <w:r>
+              <w:rPr>
+                <w:rFonts w:cs="Arial"/>
+                <w:b/>
+                <w:color w:val="7F7F7F" w:themeColor="text1" w:themeTint="80"/>
+                <w:sz w:val="16"/>
+                <w:szCs w:val="16"/>
+              </w:rPr>
+              <w:t xml:space="preserve">  JUSTIFICAR O VALOR DA PENALIDADE PECUNIÁRIA ATRIBUÍDA, LEVANDO-SE EM CONSIDERAÇÃO OS PARÂMETROS LEGAIS</w:t>
+            </w:r>
+          </w:p>
+        </w:tc>
+      </w:tr>
+      <w:tr>
+        <w:trPr>
+          <w:trHeight w:val="244"/>
+          <w:jc w:val="center"/>
+        </w:trPr>
+        <w:tc>
+          <w:tcPr>
+            <w:tcW w:w="9333" w:type="dxa"/>
+            <w:gridSpan w:val="5"/>
             <w:tcBorders>
               <w:left w:val="single" w:sz="4" w:space="0" w:color="auto"/>
               <w:bottom w:val="single" w:sz="4" w:space="0" w:color="auto"/>
@@ -5389,72 +5263,17 @@
           <w:p>
             <w:pPr>
               <w:keepNext/>
-              <w:jc w:val="center"/>
-            </w:pPr>
-            <w:r>
-              <w:fldChar w:fldCharType="begin"/>
-            </w:r>
-            <w:r>
-              <w:instrText>MERGEFIELD Multa.SerieTexto \* MERGEFORMAT</w:instrText>
-            </w:r>
-            <w:r>
-              <w:fldChar w:fldCharType="separate"/>
-            </w:r>
-            <w:r>
-              <w:rPr>
-                <w:noProof/>
-                <w:sz w:val="18"/>
-                <w:szCs w:val="18"/>
-              </w:rPr>
-              <w:t>«</w:t>
-            </w:r>
-            <w:r>
-              <w:rPr>
-                <w:noProof/>
-                <w:sz w:val="18"/>
-                <w:szCs w:val="18"/>
-              </w:rPr>
-              <w:t>Multa.SerieTexto</w:t>
-            </w:r>
-            <w:r>
-              <w:rPr>
-                <w:noProof/>
-                <w:sz w:val="18"/>
-                <w:szCs w:val="18"/>
-              </w:rPr>
-              <w:t>»</w:t>
-            </w:r>
-            <w:r>
-              <w:rPr>
-                <w:noProof/>
-                <w:sz w:val="18"/>
-                <w:szCs w:val="18"/>
-              </w:rPr>
-              <w:fldChar w:fldCharType="end"/>
-            </w:r>
-          </w:p>
-        </w:tc>
-        <w:tc>
-          <w:tcPr>
-            <w:tcW w:w="2681" w:type="dxa"/>
-            <w:tcBorders>
-              <w:left w:val="single" w:sz="4" w:space="0" w:color="auto"/>
-              <w:bottom w:val="single" w:sz="4" w:space="0" w:color="auto"/>
-              <w:right w:val="single" w:sz="4" w:space="0" w:color="auto"/>
-            </w:tcBorders>
-            <w:vAlign w:val="center"/>
-          </w:tcPr>
-          <w:p>
-            <w:pPr>
-              <w:keepNext/>
-              <w:jc w:val="center"/>
-              <w:rPr>
-                <w:noProof/>
-                <w:sz w:val="18"/>
-                <w:szCs w:val="18"/>
-              </w:rPr>
-            </w:pPr>
-            <w:fldSimple w:instr="MERGEFIELD Multa.ValorMulta \* MERGEFORMAT">
+              <w:ind w:left="131"/>
+              <w:jc w:val="both"/>
+              <w:rPr>
+                <w:rFonts w:cs="Calibri"/>
+                <w:b/>
+                <w:bCs/>
+                <w:sz w:val="18"/>
+                <w:szCs w:val="18"/>
+              </w:rPr>
+            </w:pPr>
+            <w:fldSimple w:instr="MERGEFIELD Multa.Justificar \* MERGEFORMAT">
               <w:r>
                 <w:rPr>
                   <w:noProof/>
@@ -5485,7 +5304,7 @@
                   <w:sz w:val="18"/>
                   <w:szCs w:val="18"/>
                 </w:rPr>
-                <w:t>ValorMulta</w:t>
+                <w:t>Justificar</w:t>
               </w:r>
               <w:r>
                 <w:rPr>
@@ -5496,138 +5315,6 @@
                 <w:t>»</w:t>
               </w:r>
             </w:fldSimple>
-          </w:p>
-        </w:tc>
-      </w:tr>
-      <w:tr>
-        <w:trPr>
-          <w:trHeight w:val="170"/>
-          <w:jc w:val="center"/>
-        </w:trPr>
-        <w:tc>
-          <w:tcPr>
-            <w:tcW w:w="9333" w:type="dxa"/>
-            <w:gridSpan w:val="5"/>
-            <w:tcBorders>
-              <w:top w:val="single" w:sz="4" w:space="0" w:color="auto"/>
-              <w:left w:val="single" w:sz="4" w:space="0" w:color="auto"/>
-              <w:right w:val="single" w:sz="4" w:space="0" w:color="auto"/>
-            </w:tcBorders>
-            <w:vAlign w:val="center"/>
-          </w:tcPr>
-          <w:p>
-            <w:pPr>
-              <w:keepNext/>
-              <w:autoSpaceDE w:val="0"/>
-              <w:autoSpaceDN w:val="0"/>
-              <w:adjustRightInd w:val="0"/>
-              <w:rPr>
-                <w:rFonts w:ascii="Arial" w:eastAsiaTheme="minorHAnsi" w:hAnsi="Arial" w:cs="Arial"/>
-                <w:color w:val="000000"/>
-                <w:sz w:val="16"/>
-                <w:szCs w:val="16"/>
-                <w:lang w:eastAsia="en-US"/>
-              </w:rPr>
-            </w:pPr>
-            <w:r>
-              <w:rPr>
-                <w:rFonts w:cs="Arial"/>
-                <w:b/>
-                <w:color w:val="7F7F7F" w:themeColor="text1" w:themeTint="80"/>
-                <w:sz w:val="16"/>
-                <w:szCs w:val="16"/>
-              </w:rPr>
-              <w:t xml:space="preserve">  JUSTIFICAR O VALOR DA PENALIDADE PECUNIÁRIA ATRIBUÍDA, LEVANDO-SE EM CONSIDERAÇÃO OS PARÂMETROS LEGAIS</w:t>
-            </w:r>
-          </w:p>
-        </w:tc>
-      </w:tr>
-      <w:tr>
-        <w:trPr>
-          <w:trHeight w:val="244"/>
-          <w:jc w:val="center"/>
-        </w:trPr>
-        <w:tc>
-          <w:tcPr>
-            <w:tcW w:w="9333" w:type="dxa"/>
-            <w:gridSpan w:val="5"/>
-            <w:tcBorders>
-              <w:left w:val="single" w:sz="4" w:space="0" w:color="auto"/>
-              <w:bottom w:val="single" w:sz="4" w:space="0" w:color="auto"/>
-              <w:right w:val="single" w:sz="4" w:space="0" w:color="auto"/>
-            </w:tcBorders>
-            <w:vAlign w:val="center"/>
-          </w:tcPr>
-          <w:p>
-            <w:pPr>
-              <w:keepNext/>
-              <w:ind w:left="131"/>
-              <w:jc w:val="both"/>
-              <w:rPr>
-                <w:rFonts w:cs="Calibri"/>
-                <w:b/>
-                <w:bCs/>
-                <w:sz w:val="18"/>
-                <w:szCs w:val="18"/>
-              </w:rPr>
-            </w:pPr>
-            <w:r>
-              <w:fldChar w:fldCharType="begin"/>
-            </w:r>
-            <w:r>
-              <w:instrText>MERGEFIELD Multa.Justificar \* MERGEFORMAT</w:instrText>
-            </w:r>
-            <w:r>
-              <w:fldChar w:fldCharType="separate"/>
-            </w:r>
-            <w:r>
-              <w:rPr>
-                <w:noProof/>
-                <w:sz w:val="18"/>
-                <w:szCs w:val="18"/>
-              </w:rPr>
-              <w:t>«</w:t>
-            </w:r>
-            <w:r>
-              <w:rPr>
-                <w:noProof/>
-                <w:sz w:val="18"/>
-                <w:szCs w:val="18"/>
-              </w:rPr>
-              <w:t>Multa</w:t>
-            </w:r>
-            <w:r>
-              <w:rPr>
-                <w:noProof/>
-                <w:sz w:val="18"/>
-                <w:szCs w:val="18"/>
-              </w:rPr>
-              <w:t>.</w:t>
-            </w:r>
-            <w:r>
-              <w:rPr>
-                <w:noProof/>
-                <w:sz w:val="18"/>
-                <w:szCs w:val="18"/>
-              </w:rPr>
-              <w:t>Justificar</w:t>
-            </w:r>
-            <w:r>
-              <w:rPr>
-                <w:noProof/>
-                <w:sz w:val="18"/>
-                <w:szCs w:val="18"/>
-              </w:rPr>
-              <w:t>»</w:t>
-            </w:r>
-            <w:r>
-              <w:rPr>
-                <w:noProof/>
-                <w:sz w:val="18"/>
-                <w:szCs w:val="18"/>
-              </w:rPr>
-              <w:fldChar w:fldCharType="end"/>
-            </w:r>
           </w:p>
         </w:tc>
       </w:tr>
@@ -5927,31 +5614,16 @@
                 <w:szCs w:val="18"/>
               </w:rPr>
             </w:pPr>
-            <w:r>
-              <w:fldChar w:fldCharType="begin"/>
-            </w:r>
-            <w:r>
-              <w:instrText xml:space="preserve"> MERGEFIELD  MaterialApreendido.SerieTexto  \* MERGEFORMAT </w:instrText>
-            </w:r>
-            <w:r>
-              <w:fldChar w:fldCharType="separate"/>
-            </w:r>
-            <w:r>
-              <w:rPr>
-                <w:noProof/>
-                <w:sz w:val="18"/>
-                <w:szCs w:val="18"/>
-              </w:rPr>
-              <w:t>«MaterialApreendido.SerieTexto»</w:t>
-            </w:r>
-            <w:r>
-              <w:rPr>
-                <w:noProof/>
-                <w:sz w:val="18"/>
-                <w:szCs w:val="18"/>
-              </w:rPr>
-              <w:fldChar w:fldCharType="end"/>
-            </w:r>
+            <w:fldSimple w:instr=" MERGEFIELD  MaterialApreendido.SerieTexto  \* MERGEFORMAT ">
+              <w:r>
+                <w:rPr>
+                  <w:noProof/>
+                  <w:sz w:val="18"/>
+                  <w:szCs w:val="18"/>
+                </w:rPr>
+                <w:t>«MaterialApreendido.SerieTexto»</w:t>
+              </w:r>
+            </w:fldSimple>
           </w:p>
         </w:tc>
         <w:tc>
@@ -6116,31 +5788,16 @@
                 <w:szCs w:val="18"/>
               </w:rPr>
             </w:pPr>
-            <w:r>
-              <w:fldChar w:fldCharType="begin"/>
-            </w:r>
-            <w:r>
-              <w:instrText>MERGEFIELD MaterialApreendido.DescreverApreensao \* MERGEFORMAT</w:instrText>
-            </w:r>
-            <w:r>
-              <w:fldChar w:fldCharType="separate"/>
-            </w:r>
-            <w:r>
-              <w:rPr>
-                <w:noProof/>
-                <w:sz w:val="18"/>
-                <w:szCs w:val="18"/>
-              </w:rPr>
-              <w:t>«MaterialApreendido.DescreverApreensao»</w:t>
-            </w:r>
-            <w:r>
-              <w:rPr>
-                <w:noProof/>
-                <w:sz w:val="18"/>
-                <w:szCs w:val="18"/>
-              </w:rPr>
-              <w:fldChar w:fldCharType="end"/>
-            </w:r>
+            <w:fldSimple w:instr="MERGEFIELD MaterialApreendido.DescreverApreensao \* MERGEFORMAT">
+              <w:r>
+                <w:rPr>
+                  <w:noProof/>
+                  <w:sz w:val="18"/>
+                  <w:szCs w:val="18"/>
+                </w:rPr>
+                <w:t>«MaterialApreendido.DescreverApreensao»</w:t>
+              </w:r>
+            </w:fldSimple>
           </w:p>
         </w:tc>
       </w:tr>
@@ -6226,31 +5883,16 @@
                 <w:szCs w:val="18"/>
               </w:rPr>
             </w:pPr>
-            <w:r>
-              <w:fldChar w:fldCharType="begin"/>
-            </w:r>
-            <w:r>
-              <w:instrText xml:space="preserve"> MERGEFIELD  MaterialApreendido.OpinarDestino  \* MERGEFORMAT </w:instrText>
-            </w:r>
-            <w:r>
-              <w:fldChar w:fldCharType="separate"/>
-            </w:r>
-            <w:r>
-              <w:rPr>
-                <w:noProof/>
-                <w:sz w:val="18"/>
-                <w:szCs w:val="18"/>
-              </w:rPr>
-              <w:t>«MaterialApreendido.OpinarDestino»</w:t>
-            </w:r>
-            <w:r>
-              <w:rPr>
-                <w:noProof/>
-                <w:sz w:val="18"/>
-                <w:szCs w:val="18"/>
-              </w:rPr>
-              <w:fldChar w:fldCharType="end"/>
-            </w:r>
+            <w:fldSimple w:instr=" MERGEFIELD  MaterialApreendido.OpinarDestino  \* MERGEFORMAT ">
+              <w:r>
+                <w:rPr>
+                  <w:noProof/>
+                  <w:sz w:val="18"/>
+                  <w:szCs w:val="18"/>
+                </w:rPr>
+                <w:t>«MaterialApreendido.OpinarDestino»</w:t>
+              </w:r>
+            </w:fldSimple>
           </w:p>
         </w:tc>
       </w:tr>
@@ -6970,8 +6612,6 @@
               </w:rPr>
               <w:fldChar w:fldCharType="end"/>
             </w:r>
-            <w:bookmarkStart w:id="3" w:name="_GoBack"/>
-            <w:bookmarkEnd w:id="3"/>
           </w:p>
         </w:tc>
       </w:tr>
@@ -7057,7 +6697,6 @@
           <w:tcPr>
             <w:tcW w:w="9333" w:type="dxa"/>
             <w:tcBorders>
-              <w:top w:val="single" w:sz="4" w:space="0" w:color="auto"/>
               <w:left w:val="single" w:sz="4" w:space="0" w:color="auto"/>
               <w:right w:val="single" w:sz="4" w:space="0" w:color="auto"/>
             </w:tcBorders>
@@ -7070,32 +6709,33 @@
               <w:adjustRightInd w:val="0"/>
               <w:ind w:left="131"/>
               <w:rPr>
-                <w:rFonts w:ascii="Arial" w:eastAsiaTheme="minorHAnsi" w:hAnsi="Arial" w:cs="Arial"/>
-                <w:color w:val="000000"/>
-                <w:sz w:val="16"/>
-                <w:szCs w:val="16"/>
-                <w:lang w:eastAsia="en-US"/>
-              </w:rPr>
-            </w:pPr>
-            <w:r>
-              <w:rPr>
-                <w:rFonts w:cs="Arial"/>
-                <w:b/>
-                <w:color w:val="7F7F7F" w:themeColor="text1" w:themeTint="80"/>
-                <w:sz w:val="16"/>
-                <w:szCs w:val="16"/>
-              </w:rPr>
-              <w:t>JUSTIFICAR O VALOR DA PENALIDADE PECUNIÁRIA ATRIBUÍDA, LEVANDO-SE EM CO</w:t>
-            </w:r>
-            <w:r>
-              <w:rPr>
-                <w:rFonts w:cs="Arial"/>
-                <w:b/>
-                <w:color w:val="7F7F7F" w:themeColor="text1" w:themeTint="80"/>
-                <w:sz w:val="16"/>
-                <w:szCs w:val="16"/>
-              </w:rPr>
-              <w:t>NSIDERAÇÃO OS PARÂMETROS LEGAIS:</w:t>
+                <w:rFonts w:cs="Arial"/>
+                <w:b/>
+                <w:sz w:val="16"/>
+                <w:szCs w:val="16"/>
+              </w:rPr>
+            </w:pPr>
+            <w:bookmarkStart w:id="3" w:name="_GoBack"/>
+            <w:bookmarkEnd w:id="3"/>
+            <w:r>
+              <w:rPr>
+                <w:rFonts w:cs="Arial"/>
+                <w:b/>
+                <w:color w:val="7F7F7F" w:themeColor="text1" w:themeTint="80"/>
+                <w:sz w:val="16"/>
+                <w:szCs w:val="16"/>
+              </w:rPr>
+              <w:t>DESCREVER OUTRAS INFORMAÇÕES QUE JULGAR RELEVANTE PARA UM MAIOR DETALHAMENTO E ESCLARECIMENTO DO PROCESSO</w:t>
+            </w:r>
+            <w:r>
+              <w:rPr>
+                <w:rFonts w:cs="Arial"/>
+                <w:b/>
+                <w:color w:val="7F7F7F" w:themeColor="text1" w:themeTint="80"/>
+                <w:sz w:val="16"/>
+                <w:szCs w:val="16"/>
+              </w:rPr>
+              <w:t>:</w:t>
             </w:r>
           </w:p>
         </w:tc>
@@ -7120,37 +6760,29 @@
               <w:ind w:left="131"/>
               <w:jc w:val="both"/>
               <w:rPr>
-                <w:rFonts w:cs="Calibri"/>
-                <w:bCs/>
-                <w:sz w:val="18"/>
-                <w:szCs w:val="18"/>
-              </w:rPr>
-            </w:pPr>
-            <w:r>
-              <w:fldChar w:fldCharType="begin"/>
-            </w:r>
-            <w:r>
-              <w:instrText xml:space="preserve"> MERGEFIELD  ConsideracoesFinais.JustificativaValorPenalidade  \* MERGEFORMAT </w:instrText>
-            </w:r>
-            <w:r>
-              <w:fldChar w:fldCharType="separate"/>
-            </w:r>
-            <w:r>
-              <w:rPr>
-                <w:noProof/>
-                <w:sz w:val="18"/>
-                <w:szCs w:val="18"/>
-              </w:rPr>
-              <w:t>«ConsideracoesFinais.JustificativaValorPe»</w:t>
-            </w:r>
-            <w:r>
-              <w:rPr>
-                <w:noProof/>
-                <w:sz w:val="18"/>
-                <w:szCs w:val="18"/>
-              </w:rPr>
-              <w:fldChar w:fldCharType="end"/>
-            </w:r>
+                <w:rFonts w:cs="Arial"/>
+                <w:sz w:val="18"/>
+                <w:szCs w:val="18"/>
+              </w:rPr>
+            </w:pPr>
+            <w:r>
+              <w:rPr>
+                <w:noProof/>
+                <w:sz w:val="18"/>
+                <w:szCs w:val="18"/>
+              </w:rPr>
+              <w:t xml:space="preserve">  </w:t>
+            </w:r>
+            <w:fldSimple w:instr=" MERGEFIELD  ConsideracoesFinais.DescricaoInfracao  \* MERGEFORMAT ">
+              <w:r>
+                <w:rPr>
+                  <w:noProof/>
+                  <w:sz w:val="18"/>
+                  <w:szCs w:val="18"/>
+                </w:rPr>
+                <w:t>«ConsideracoesFinais.DescricaoInfracao»</w:t>
+              </w:r>
+            </w:fldSimple>
           </w:p>
         </w:tc>
       </w:tr>
@@ -7163,6 +6795,7 @@
           <w:tcPr>
             <w:tcW w:w="9333" w:type="dxa"/>
             <w:tcBorders>
+              <w:top w:val="single" w:sz="4" w:space="0" w:color="auto"/>
               <w:left w:val="single" w:sz="4" w:space="0" w:color="auto"/>
               <w:right w:val="single" w:sz="4" w:space="0" w:color="auto"/>
             </w:tcBorders>
@@ -7189,17 +6822,16 @@
                 <w:sz w:val="16"/>
                 <w:szCs w:val="16"/>
               </w:rPr>
-              <w:t>DESCREVER OUTRAS INFORMAÇÕES QUE JULGAR RELEVANTE PARA UM MAIOR DETALHAMENTO E ESCLARECIMENTO DO PROCESSO</w:t>
-            </w:r>
-            <w:r>
-              <w:rPr>
-                <w:rFonts w:cs="Arial"/>
-                <w:b/>
-                <w:color w:val="7F7F7F" w:themeColor="text1" w:themeTint="80"/>
-                <w:sz w:val="16"/>
-                <w:szCs w:val="16"/>
-              </w:rPr>
-              <w:t>:</w:t>
+              <w:t>HÁ NECESSIDADE DE REPARAÇÃO DO DANO AMBIENTAL?</w:t>
+            </w:r>
+            <w:r>
+              <w:rPr>
+                <w:rFonts w:cs="Arial"/>
+                <w:b/>
+                <w:sz w:val="16"/>
+                <w:szCs w:val="16"/>
+              </w:rPr>
+              <w:t xml:space="preserve"> </w:t>
             </w:r>
           </w:p>
         </w:tc>
@@ -7229,39 +6861,16 @@
                 <w:szCs w:val="18"/>
               </w:rPr>
             </w:pPr>
-            <w:r>
-              <w:rPr>
-                <w:noProof/>
-                <w:sz w:val="18"/>
-                <w:szCs w:val="18"/>
-              </w:rPr>
-              <w:t xml:space="preserve">  </w:t>
-            </w:r>
-            <w:r>
-              <w:fldChar w:fldCharType="begin"/>
-            </w:r>
-            <w:r>
-              <w:instrText xml:space="preserve"> MERGEFIELD  ConsideracoesFinais.DescricaoInfracao  \* MERGEFORMAT </w:instrText>
-            </w:r>
-            <w:r>
-              <w:fldChar w:fldCharType="separate"/>
-            </w:r>
-            <w:r>
-              <w:rPr>
-                <w:noProof/>
-                <w:sz w:val="18"/>
-                <w:szCs w:val="18"/>
-              </w:rPr>
-              <w:t>«ConsideracoesFinais.DescricaoInfracao»</w:t>
-            </w:r>
-            <w:r>
-              <w:rPr>
-                <w:noProof/>
-                <w:sz w:val="18"/>
-                <w:szCs w:val="18"/>
-              </w:rPr>
-              <w:fldChar w:fldCharType="end"/>
-            </w:r>
+            <w:fldSimple w:instr=" MERGEFIELD  ConsideracoesFinais.IsReparacao  \* MERGEFORMAT ">
+              <w:r>
+                <w:rPr>
+                  <w:noProof/>
+                  <w:sz w:val="18"/>
+                  <w:szCs w:val="18"/>
+                </w:rPr>
+                <w:t>«ConsideracoesFinais.IsReparacao»</w:t>
+              </w:r>
+            </w:fldSimple>
           </w:p>
         </w:tc>
       </w:tr>
@@ -7282,9 +6891,6 @@
           </w:tcPr>
           <w:p>
             <w:pPr>
-              <w:autoSpaceDE w:val="0"/>
-              <w:autoSpaceDN w:val="0"/>
-              <w:adjustRightInd w:val="0"/>
               <w:ind w:left="131"/>
               <w:rPr>
                 <w:rFonts w:cs="Arial"/>
@@ -7301,16 +6907,7 @@
                 <w:sz w:val="16"/>
                 <w:szCs w:val="16"/>
               </w:rPr>
-              <w:t>HÁ NECESSIDADE DE REPARAÇÃO DO DANO AMBIENTAL?</w:t>
-            </w:r>
-            <w:r>
-              <w:rPr>
-                <w:rFonts w:cs="Arial"/>
-                <w:b/>
-                <w:sz w:val="16"/>
-                <w:szCs w:val="16"/>
-              </w:rPr>
-              <w:t xml:space="preserve"> </w:t>
+              <w:t>OPINAR QUANTO À FORMA DE REPARAÇÃO OU JUSTIFICAR CASO ESTA NÃO SEJA NECESSÁRIA</w:t>
             </w:r>
           </w:p>
         </w:tc>
@@ -7340,31 +6937,16 @@
                 <w:szCs w:val="18"/>
               </w:rPr>
             </w:pPr>
-            <w:r>
-              <w:fldChar w:fldCharType="begin"/>
-            </w:r>
-            <w:r>
-              <w:instrText xml:space="preserve"> MERGEFIELD  ConsideracoesFinais.IsReparacao  \* MERGEFORMAT </w:instrText>
-            </w:r>
-            <w:r>
-              <w:fldChar w:fldCharType="separate"/>
-            </w:r>
-            <w:r>
-              <w:rPr>
-                <w:noProof/>
-                <w:sz w:val="18"/>
-                <w:szCs w:val="18"/>
-              </w:rPr>
-              <w:t>«ConsideracoesFinais.IsReparacao»</w:t>
-            </w:r>
-            <w:r>
-              <w:rPr>
-                <w:noProof/>
-                <w:sz w:val="18"/>
-                <w:szCs w:val="18"/>
-              </w:rPr>
-              <w:fldChar w:fldCharType="end"/>
-            </w:r>
+            <w:fldSimple w:instr=" MERGEFIELD  ConsideracoesFinais.OpniaoFormaReparacao  \* MERGEFORMAT ">
+              <w:r>
+                <w:rPr>
+                  <w:noProof/>
+                  <w:sz w:val="18"/>
+                  <w:szCs w:val="18"/>
+                </w:rPr>
+                <w:t>«ConsideracoesFinais.OpniaoFormaReparacao»</w:t>
+              </w:r>
+            </w:fldSimple>
           </w:p>
         </w:tc>
       </w:tr>
@@ -7385,23 +6967,37 @@
           </w:tcPr>
           <w:p>
             <w:pPr>
+              <w:autoSpaceDE w:val="0"/>
+              <w:autoSpaceDN w:val="0"/>
+              <w:adjustRightInd w:val="0"/>
               <w:ind w:left="131"/>
               <w:rPr>
-                <w:rFonts w:cs="Arial"/>
-                <w:b/>
-                <w:sz w:val="16"/>
-                <w:szCs w:val="16"/>
-              </w:rPr>
-            </w:pPr>
-            <w:r>
-              <w:rPr>
-                <w:rFonts w:cs="Arial"/>
-                <w:b/>
-                <w:color w:val="7F7F7F" w:themeColor="text1" w:themeTint="80"/>
-                <w:sz w:val="16"/>
-                <w:szCs w:val="16"/>
-              </w:rPr>
-              <w:t>OPINAR QUANTO À FORMA DE REPARAÇÃO OU JUSTIFICAR CASO ESTA NÃO SEJA NECESSÁRIA</w:t>
+                <w:rFonts w:ascii="Arial" w:eastAsiaTheme="minorHAnsi" w:hAnsi="Arial" w:cs="Arial"/>
+                <w:color w:val="FF0000"/>
+                <w:sz w:val="16"/>
+                <w:szCs w:val="16"/>
+                <w:lang w:eastAsia="en-US"/>
+              </w:rPr>
+            </w:pPr>
+            <w:r>
+              <w:rPr>
+                <w:rFonts w:cs="Arial"/>
+                <w:b/>
+                <w:color w:val="7F7F7F" w:themeColor="text1" w:themeTint="80"/>
+                <w:sz w:val="16"/>
+                <w:szCs w:val="16"/>
+              </w:rPr>
+              <w:t xml:space="preserve">FIRMOU TERMO DE COMPROMISSO PARA REPARAÇÃO DO DANO </w:t>
+            </w:r>
+            <w:r>
+              <w:rPr>
+                <w:rFonts w:cs="Arial"/>
+                <w:b/>
+                <w:color w:val="7F7F7F" w:themeColor="text1" w:themeTint="80"/>
+                <w:sz w:val="16"/>
+                <w:szCs w:val="16"/>
+              </w:rPr>
+              <w:t>DE ACORDO COM A FORMA SUGERIDA?</w:t>
             </w:r>
           </w:p>
         </w:tc>
@@ -7431,31 +7027,16 @@
                 <w:szCs w:val="18"/>
               </w:rPr>
             </w:pPr>
-            <w:r>
-              <w:fldChar w:fldCharType="begin"/>
-            </w:r>
-            <w:r>
-              <w:instrText xml:space="preserve"> MERGEFIELD  ConsideracoesFinais.OpniaoFormaReparacao  \* MERGEFORMAT </w:instrText>
-            </w:r>
-            <w:r>
-              <w:fldChar w:fldCharType="separate"/>
-            </w:r>
-            <w:r>
-              <w:rPr>
-                <w:noProof/>
-                <w:sz w:val="18"/>
-                <w:szCs w:val="18"/>
-              </w:rPr>
-              <w:t>«ConsideracoesFinais.OpniaoFormaReparacao»</w:t>
-            </w:r>
-            <w:r>
-              <w:rPr>
-                <w:noProof/>
-                <w:sz w:val="18"/>
-                <w:szCs w:val="18"/>
-              </w:rPr>
-              <w:fldChar w:fldCharType="end"/>
-            </w:r>
+            <w:fldSimple w:instr=" MERGEFIELD  ConsideracoesFinais.IsTermoCompromisso  \* MERGEFORMAT ">
+              <w:r>
+                <w:rPr>
+                  <w:noProof/>
+                  <w:sz w:val="18"/>
+                  <w:szCs w:val="18"/>
+                </w:rPr>
+                <w:t>«ConsideracoesFinais.IsTermoCompromisso»</w:t>
+              </w:r>
+            </w:fldSimple>
           </w:p>
         </w:tc>
       </w:tr>
@@ -7476,37 +7057,32 @@
           </w:tcPr>
           <w:p>
             <w:pPr>
-              <w:autoSpaceDE w:val="0"/>
-              <w:autoSpaceDN w:val="0"/>
-              <w:adjustRightInd w:val="0"/>
               <w:ind w:left="131"/>
               <w:rPr>
-                <w:rFonts w:ascii="Arial" w:eastAsiaTheme="minorHAnsi" w:hAnsi="Arial" w:cs="Arial"/>
-                <w:color w:val="FF0000"/>
-                <w:sz w:val="16"/>
-                <w:szCs w:val="16"/>
-                <w:lang w:eastAsia="en-US"/>
-              </w:rPr>
-            </w:pPr>
-            <w:r>
-              <w:rPr>
-                <w:rFonts w:cs="Arial"/>
-                <w:b/>
-                <w:color w:val="7F7F7F" w:themeColor="text1" w:themeTint="80"/>
-                <w:sz w:val="16"/>
-                <w:szCs w:val="16"/>
-              </w:rPr>
-              <w:t xml:space="preserve">FIRMOU TERMO DE COMPROMISSO PARA REPARAÇÃO DO DANO </w:t>
-            </w:r>
-            <w:r>
-              <w:rPr>
-                <w:rFonts w:cs="Arial"/>
-                <w:b/>
-                <w:color w:val="7F7F7F" w:themeColor="text1" w:themeTint="80"/>
-                <w:sz w:val="16"/>
-                <w:szCs w:val="16"/>
-              </w:rPr>
-              <w:t>DE ACORDO COM A FORMA SUGERIDA?</w:t>
+                <w:rFonts w:cs="Arial"/>
+                <w:sz w:val="18"/>
+                <w:szCs w:val="18"/>
+              </w:rPr>
+            </w:pPr>
+            <w:r>
+              <w:rPr>
+                <w:rFonts w:cs="Arial"/>
+                <w:b/>
+                <w:color w:val="7F7F7F" w:themeColor="text1" w:themeTint="80"/>
+                <w:sz w:val="16"/>
+                <w:szCs w:val="16"/>
+              </w:rPr>
+              <w:t>JUSTIFICATIVA</w:t>
+            </w:r>
+            <w:r>
+              <w:rPr>
+                <w:rFonts w:cs="Arial"/>
+                <w:b/>
+                <w:color w:val="7F7F7F" w:themeColor="text1" w:themeTint="80"/>
+                <w:sz w:val="16"/>
+                <w:szCs w:val="16"/>
+              </w:rPr>
+              <w:t>:</w:t>
             </w:r>
           </w:p>
         </w:tc>
@@ -7536,131 +7112,16 @@
                 <w:szCs w:val="18"/>
               </w:rPr>
             </w:pPr>
-            <w:r>
-              <w:fldChar w:fldCharType="begin"/>
-            </w:r>
-            <w:r>
-              <w:instrText xml:space="preserve"> MERGEFIELD  ConsideracoesFinais.IsTermoCompromisso  \* MERGEFORMAT </w:instrText>
-            </w:r>
-            <w:r>
-              <w:fldChar w:fldCharType="separate"/>
-            </w:r>
-            <w:r>
-              <w:rPr>
-                <w:noProof/>
-                <w:sz w:val="18"/>
-                <w:szCs w:val="18"/>
-              </w:rPr>
-              <w:t>«ConsideracoesFinais.IsTermoCompromisso»</w:t>
-            </w:r>
-            <w:r>
-              <w:rPr>
-                <w:noProof/>
-                <w:sz w:val="18"/>
-                <w:szCs w:val="18"/>
-              </w:rPr>
-              <w:fldChar w:fldCharType="end"/>
-            </w:r>
-          </w:p>
-        </w:tc>
-      </w:tr>
-      <w:tr>
-        <w:trPr>
-          <w:trHeight w:val="170"/>
-          <w:jc w:val="center"/>
-        </w:trPr>
-        <w:tc>
-          <w:tcPr>
-            <w:tcW w:w="9333" w:type="dxa"/>
-            <w:tcBorders>
-              <w:top w:val="single" w:sz="4" w:space="0" w:color="auto"/>
-              <w:left w:val="single" w:sz="4" w:space="0" w:color="auto"/>
-              <w:right w:val="single" w:sz="4" w:space="0" w:color="auto"/>
-            </w:tcBorders>
-            <w:vAlign w:val="bottom"/>
-          </w:tcPr>
-          <w:p>
-            <w:pPr>
-              <w:ind w:left="131"/>
-              <w:rPr>
-                <w:rFonts w:cs="Arial"/>
-                <w:sz w:val="18"/>
-                <w:szCs w:val="18"/>
-              </w:rPr>
-            </w:pPr>
-            <w:r>
-              <w:rPr>
-                <w:rFonts w:cs="Arial"/>
-                <w:b/>
-                <w:color w:val="7F7F7F" w:themeColor="text1" w:themeTint="80"/>
-                <w:sz w:val="16"/>
-                <w:szCs w:val="16"/>
-              </w:rPr>
-              <w:t>JUSTIFICATIVA</w:t>
-            </w:r>
-            <w:r>
-              <w:rPr>
-                <w:rFonts w:cs="Arial"/>
-                <w:b/>
-                <w:color w:val="7F7F7F" w:themeColor="text1" w:themeTint="80"/>
-                <w:sz w:val="16"/>
-                <w:szCs w:val="16"/>
-              </w:rPr>
-              <w:t>:</w:t>
-            </w:r>
-          </w:p>
-        </w:tc>
-      </w:tr>
-      <w:tr>
-        <w:trPr>
-          <w:trHeight w:val="244"/>
-          <w:jc w:val="center"/>
-        </w:trPr>
-        <w:tc>
-          <w:tcPr>
-            <w:tcW w:w="9333" w:type="dxa"/>
-            <w:tcBorders>
-              <w:left w:val="single" w:sz="4" w:space="0" w:color="auto"/>
-              <w:bottom w:val="single" w:sz="4" w:space="0" w:color="auto"/>
-              <w:right w:val="single" w:sz="4" w:space="0" w:color="auto"/>
-            </w:tcBorders>
-            <w:vAlign w:val="center"/>
-          </w:tcPr>
-          <w:p>
-            <w:pPr>
-              <w:ind w:left="131"/>
-              <w:jc w:val="both"/>
-              <w:rPr>
-                <w:rFonts w:cs="Arial"/>
-                <w:sz w:val="18"/>
-                <w:szCs w:val="18"/>
-              </w:rPr>
-            </w:pPr>
-            <w:r>
-              <w:fldChar w:fldCharType="begin"/>
-            </w:r>
-            <w:r>
-              <w:instrText xml:space="preserve"> MERGEFIELD  ConsideracoesFinais.TermoCompromissoJustificativa  \* MERGEFORMAT </w:instrText>
-            </w:r>
-            <w:r>
-              <w:fldChar w:fldCharType="separate"/>
-            </w:r>
-            <w:r>
-              <w:rPr>
-                <w:noProof/>
-                <w:sz w:val="18"/>
-                <w:szCs w:val="18"/>
-              </w:rPr>
-              <w:t>«ConsideracoesFinais.TermoCompromissoJust»</w:t>
-            </w:r>
-            <w:r>
-              <w:rPr>
-                <w:noProof/>
-                <w:sz w:val="18"/>
-                <w:szCs w:val="18"/>
-              </w:rPr>
-              <w:fldChar w:fldCharType="end"/>
-            </w:r>
+            <w:fldSimple w:instr=" MERGEFIELD  ConsideracoesFinais.TermoCompromissoJustificativa  \* MERGEFORMAT ">
+              <w:r>
+                <w:rPr>
+                  <w:noProof/>
+                  <w:sz w:val="18"/>
+                  <w:szCs w:val="18"/>
+                </w:rPr>
+                <w:t>«ConsideracoesFinais.TermoCompromissoJust»</w:t>
+              </w:r>
+            </w:fldSimple>
           </w:p>
         </w:tc>
       </w:tr>
@@ -7712,12 +7173,44 @@
                 <w:lang w:eastAsia="en-US"/>
               </w:rPr>
             </w:pPr>
-            <w:fldSimple w:instr=" MERGEFIELD  OrgaoMunicipio  \* MERGEFORMAT ">
+            <w:r>
+              <w:fldChar w:fldCharType="begin"/>
+            </w:r>
+            <w:r>
+              <w:instrText xml:space="preserve"> MERGEFIELD  OrgaoMunicipio  \* MERGEFORMAT </w:instrText>
+            </w:r>
+            <w:r>
+              <w:fldChar w:fldCharType="separate"/>
+            </w:r>
+            <w:r>
+              <w:rPr>
+                <w:noProof/>
+              </w:rPr>
+              <w:t>«OrgaoMunicipio»</w:t>
+            </w:r>
+            <w:r>
+              <w:rPr>
+                <w:noProof/>
+              </w:rPr>
+              <w:fldChar w:fldCharType="end"/>
+            </w:r>
+            <w:r>
+              <w:rPr>
+                <w:noProof/>
+                <w:sz w:val="18"/>
+                <w:szCs w:val="18"/>
+              </w:rPr>
+              <w:t xml:space="preserve"> - </w:t>
+            </w:r>
+            <w:fldSimple w:instr=" MERGEFIELD  OrgaoUF  \* MERGEFORMAT ">
               <w:r>
                 <w:rPr>
+                  <w:rFonts w:cs="Arial"/>
                   <w:noProof/>
+                  <w:sz w:val="18"/>
+                  <w:szCs w:val="18"/>
                 </w:rPr>
-                <w:t>«OrgaoMunicipio»</w:t>
+                <w:t>«OrgaoUF»</w:t>
               </w:r>
             </w:fldSimple>
             <w:r>
@@ -7726,51 +7219,29 @@
                 <w:sz w:val="18"/>
                 <w:szCs w:val="18"/>
               </w:rPr>
-              <w:t xml:space="preserve"> - </w:t>
+              <w:t xml:space="preserve">, </w:t>
             </w:r>
             <w:r>
               <w:fldChar w:fldCharType="begin"/>
             </w:r>
             <w:r>
-              <w:instrText xml:space="preserve"> MERGEFIELD  OrgaoUF  \* MERGEFORMAT </w:instrText>
+              <w:instrText xml:space="preserve"> MERGEFIELD  DataConclusao  \* MERGEFORMAT </w:instrText>
             </w:r>
             <w:r>
               <w:fldChar w:fldCharType="separate"/>
             </w:r>
             <w:r>
               <w:rPr>
-                <w:rFonts w:cs="Arial"/>
-                <w:noProof/>
-                <w:sz w:val="18"/>
-                <w:szCs w:val="18"/>
-              </w:rPr>
-              <w:t>«OrgaoUF»</w:t>
-            </w:r>
-            <w:r>
-              <w:rPr>
-                <w:rFonts w:cs="Arial"/>
-                <w:noProof/>
-                <w:sz w:val="18"/>
-                <w:szCs w:val="18"/>
+                <w:noProof/>
+              </w:rPr>
+              <w:t>«DataConclusao»</w:t>
+            </w:r>
+            <w:r>
+              <w:rPr>
+                <w:noProof/>
               </w:rPr>
               <w:fldChar w:fldCharType="end"/>
             </w:r>
-            <w:r>
-              <w:rPr>
-                <w:noProof/>
-                <w:sz w:val="18"/>
-                <w:szCs w:val="18"/>
-              </w:rPr>
-              <w:t xml:space="preserve">, </w:t>
-            </w:r>
-            <w:fldSimple w:instr=" MERGEFIELD  DataConclusao  \* MERGEFORMAT ">
-              <w:r>
-                <w:rPr>
-                  <w:noProof/>
-                </w:rPr>
-                <w:t>«DataConclusao»</w:t>
-              </w:r>
-            </w:fldSimple>
           </w:p>
         </w:tc>
       </w:tr>
@@ -7968,33 +7439,17 @@
                       <w:lang w:eastAsia="en-US"/>
                     </w:rPr>
                   </w:pPr>
-                  <w:r>
-                    <w:fldChar w:fldCharType="begin"/>
-                  </w:r>
-                  <w:r>
-                    <w:instrText xml:space="preserve"> MERGEFIELD  Nome  \* MERGEFORMAT </w:instrText>
-                  </w:r>
-                  <w:r>
-                    <w:fldChar w:fldCharType="separate"/>
-                  </w:r>
-                  <w:r>
-                    <w:rPr>
-                      <w:rFonts w:eastAsia="Calibri" w:cs="Arial"/>
-                      <w:noProof/>
-                      <w:szCs w:val="20"/>
-                      <w:lang w:eastAsia="en-US"/>
-                    </w:rPr>
-                    <w:t>«Nome»</w:t>
-                  </w:r>
-                  <w:r>
-                    <w:rPr>
-                      <w:rFonts w:eastAsia="Calibri" w:cs="Arial"/>
-                      <w:noProof/>
-                      <w:szCs w:val="20"/>
-                      <w:lang w:eastAsia="en-US"/>
-                    </w:rPr>
-                    <w:fldChar w:fldCharType="end"/>
-                  </w:r>
+                  <w:fldSimple w:instr=" MERGEFIELD  Nome  \* MERGEFORMAT ">
+                    <w:r>
+                      <w:rPr>
+                        <w:rFonts w:eastAsia="Calibri" w:cs="Arial"/>
+                        <w:noProof/>
+                        <w:szCs w:val="20"/>
+                        <w:lang w:eastAsia="en-US"/>
+                      </w:rPr>
+                      <w:t>«Nome»</w:t>
+                    </w:r>
+                  </w:fldSimple>
                 </w:p>
                 <w:p>
                   <w:pPr>
@@ -8008,33 +7463,17 @@
                       <w:lang w:eastAsia="en-US"/>
                     </w:rPr>
                   </w:pPr>
-                  <w:r>
-                    <w:fldChar w:fldCharType="begin"/>
-                  </w:r>
-                  <w:r>
-                    <w:instrText xml:space="preserve"> MERGEFIELD  Cargo  \* MERGEFORMAT </w:instrText>
-                  </w:r>
-                  <w:r>
-                    <w:fldChar w:fldCharType="separate"/>
-                  </w:r>
-                  <w:r>
-                    <w:rPr>
-                      <w:rFonts w:eastAsia="Calibri" w:cs="Arial"/>
-                      <w:noProof/>
-                      <w:szCs w:val="20"/>
-                      <w:lang w:eastAsia="en-US"/>
-                    </w:rPr>
-                    <w:t>«Cargo»</w:t>
-                  </w:r>
-                  <w:r>
-                    <w:rPr>
-                      <w:rFonts w:eastAsia="Calibri" w:cs="Arial"/>
-                      <w:noProof/>
-                      <w:szCs w:val="20"/>
-                      <w:lang w:eastAsia="en-US"/>
-                    </w:rPr>
-                    <w:fldChar w:fldCharType="end"/>
-                  </w:r>
+                  <w:fldSimple w:instr=" MERGEFIELD  Cargo  \* MERGEFORMAT ">
+                    <w:r>
+                      <w:rPr>
+                        <w:rFonts w:eastAsia="Calibri" w:cs="Arial"/>
+                        <w:noProof/>
+                        <w:szCs w:val="20"/>
+                        <w:lang w:eastAsia="en-US"/>
+                      </w:rPr>
+                      <w:t>«Cargo»</w:t>
+                    </w:r>
+                  </w:fldSimple>
                 </w:p>
               </w:tc>
             </w:tr>
@@ -8075,31 +7514,16 @@
                 <w:lang w:eastAsia="en-US"/>
               </w:rPr>
             </w:pPr>
-            <w:r>
-              <w:fldChar w:fldCharType="begin"/>
-            </w:r>
-            <w:r>
-              <w:instrText xml:space="preserve"> MERGEFIELD  TableEnd:Assinantes1  \* MERGEFORMAT </w:instrText>
-            </w:r>
-            <w:r>
-              <w:fldChar w:fldCharType="separate"/>
-            </w:r>
-            <w:r>
-              <w:rPr>
-                <w:noProof/>
-                <w:sz w:val="8"/>
-                <w:szCs w:val="8"/>
-              </w:rPr>
-              <w:t>«TableEnd:Assinantes1»</w:t>
-            </w:r>
-            <w:r>
-              <w:rPr>
-                <w:noProof/>
-                <w:sz w:val="8"/>
-                <w:szCs w:val="8"/>
-              </w:rPr>
-              <w:fldChar w:fldCharType="end"/>
-            </w:r>
+            <w:fldSimple w:instr=" MERGEFIELD  TableEnd:Assinantes1  \* MERGEFORMAT ">
+              <w:r>
+                <w:rPr>
+                  <w:noProof/>
+                  <w:sz w:val="8"/>
+                  <w:szCs w:val="8"/>
+                </w:rPr>
+                <w:t>«TableEnd:Assinantes1»</w:t>
+              </w:r>
+            </w:fldSimple>
             <w:r>
               <w:rPr>
                 <w:rFonts w:ascii="Arial" w:eastAsia="Calibri" w:hAnsi="Arial" w:cs="Arial"/>
@@ -8129,31 +7553,16 @@
                 <w:lang w:eastAsia="en-US"/>
               </w:rPr>
             </w:pPr>
-            <w:r>
-              <w:fldChar w:fldCharType="begin"/>
-            </w:r>
-            <w:r>
-              <w:instrText xml:space="preserve"> MERGEFIELD  TableStart:Assinantes2  \* MERGEFORMAT </w:instrText>
-            </w:r>
-            <w:r>
-              <w:fldChar w:fldCharType="separate"/>
-            </w:r>
-            <w:r>
-              <w:rPr>
-                <w:noProof/>
-                <w:sz w:val="8"/>
-                <w:szCs w:val="8"/>
-              </w:rPr>
-              <w:t>«TableStart:Assinantes2»</w:t>
-            </w:r>
-            <w:r>
-              <w:rPr>
-                <w:noProof/>
-                <w:sz w:val="8"/>
-                <w:szCs w:val="8"/>
-              </w:rPr>
-              <w:fldChar w:fldCharType="end"/>
-            </w:r>
+            <w:fldSimple w:instr=" MERGEFIELD  TableStart:Assinantes2  \* MERGEFORMAT ">
+              <w:r>
+                <w:rPr>
+                  <w:noProof/>
+                  <w:sz w:val="8"/>
+                  <w:szCs w:val="8"/>
+                </w:rPr>
+                <w:t>«TableStart:Assinantes2»</w:t>
+              </w:r>
+            </w:fldSimple>
           </w:p>
           <w:tbl>
             <w:tblPr>
@@ -8201,33 +7610,17 @@
                       <w:lang w:eastAsia="en-US"/>
                     </w:rPr>
                   </w:pPr>
-                  <w:r>
-                    <w:fldChar w:fldCharType="begin"/>
-                  </w:r>
-                  <w:r>
-                    <w:instrText xml:space="preserve"> MERGEFIELD  Nome  \* MERGEFORMAT </w:instrText>
-                  </w:r>
-                  <w:r>
-                    <w:fldChar w:fldCharType="separate"/>
-                  </w:r>
-                  <w:r>
-                    <w:rPr>
-                      <w:rFonts w:eastAsia="Calibri" w:cs="Arial"/>
-                      <w:noProof/>
-                      <w:szCs w:val="20"/>
-                      <w:lang w:eastAsia="en-US"/>
-                    </w:rPr>
-                    <w:t>«Nome»</w:t>
-                  </w:r>
-                  <w:r>
-                    <w:rPr>
-                      <w:rFonts w:eastAsia="Calibri" w:cs="Arial"/>
-                      <w:noProof/>
-                      <w:szCs w:val="20"/>
-                      <w:lang w:eastAsia="en-US"/>
-                    </w:rPr>
-                    <w:fldChar w:fldCharType="end"/>
-                  </w:r>
+                  <w:fldSimple w:instr=" MERGEFIELD  Nome  \* MERGEFORMAT ">
+                    <w:r>
+                      <w:rPr>
+                        <w:rFonts w:eastAsia="Calibri" w:cs="Arial"/>
+                        <w:noProof/>
+                        <w:szCs w:val="20"/>
+                        <w:lang w:eastAsia="en-US"/>
+                      </w:rPr>
+                      <w:t>«Nome»</w:t>
+                    </w:r>
+                  </w:fldSimple>
                 </w:p>
                 <w:p>
                   <w:pPr>
@@ -8241,33 +7634,17 @@
                       <w:lang w:eastAsia="en-US"/>
                     </w:rPr>
                   </w:pPr>
-                  <w:r>
-                    <w:fldChar w:fldCharType="begin"/>
-                  </w:r>
-                  <w:r>
-                    <w:instrText xml:space="preserve"> MERGEFIELD  Cargo  \* MERGEFORMAT </w:instrText>
-                  </w:r>
-                  <w:r>
-                    <w:fldChar w:fldCharType="separate"/>
-                  </w:r>
-                  <w:r>
-                    <w:rPr>
-                      <w:rFonts w:eastAsia="Calibri" w:cs="Arial"/>
-                      <w:noProof/>
-                      <w:szCs w:val="20"/>
-                      <w:lang w:eastAsia="en-US"/>
-                    </w:rPr>
-                    <w:t>«Cargo»</w:t>
-                  </w:r>
-                  <w:r>
-                    <w:rPr>
-                      <w:rFonts w:eastAsia="Calibri" w:cs="Arial"/>
-                      <w:noProof/>
-                      <w:szCs w:val="20"/>
-                      <w:lang w:eastAsia="en-US"/>
-                    </w:rPr>
-                    <w:fldChar w:fldCharType="end"/>
-                  </w:r>
+                  <w:fldSimple w:instr=" MERGEFIELD  Cargo  \* MERGEFORMAT ">
+                    <w:r>
+                      <w:rPr>
+                        <w:rFonts w:eastAsia="Calibri" w:cs="Arial"/>
+                        <w:noProof/>
+                        <w:szCs w:val="20"/>
+                        <w:lang w:eastAsia="en-US"/>
+                      </w:rPr>
+                      <w:t>«Cargo»</w:t>
+                    </w:r>
+                  </w:fldSimple>
                 </w:p>
               </w:tc>
             </w:tr>
@@ -8307,31 +7684,16 @@
                 <w:lang w:eastAsia="en-US"/>
               </w:rPr>
             </w:pPr>
-            <w:r>
-              <w:fldChar w:fldCharType="begin"/>
-            </w:r>
-            <w:r>
-              <w:instrText xml:space="preserve"> MERGEFIELD  TableEnd:Assinantes2  \* MERGEFORMAT </w:instrText>
-            </w:r>
-            <w:r>
-              <w:fldChar w:fldCharType="separate"/>
-            </w:r>
-            <w:r>
-              <w:rPr>
-                <w:noProof/>
-                <w:sz w:val="8"/>
-                <w:szCs w:val="8"/>
-              </w:rPr>
-              <w:t>«TableEnd:Assinantes2»</w:t>
-            </w:r>
-            <w:r>
-              <w:rPr>
-                <w:noProof/>
-                <w:sz w:val="8"/>
-                <w:szCs w:val="8"/>
-              </w:rPr>
-              <w:fldChar w:fldCharType="end"/>
-            </w:r>
+            <w:fldSimple w:instr=" MERGEFIELD  TableEnd:Assinantes2  \* MERGEFORMAT ">
+              <w:r>
+                <w:rPr>
+                  <w:noProof/>
+                  <w:sz w:val="8"/>
+                  <w:szCs w:val="8"/>
+                </w:rPr>
+                <w:t>«TableEnd:Assinantes2»</w:t>
+              </w:r>
+            </w:fldSimple>
           </w:p>
         </w:tc>
       </w:tr>
@@ -8439,27 +7801,14 @@
                       <w:lang w:eastAsia="en-US"/>
                     </w:rPr>
                   </w:pPr>
-                  <w:r>
-                    <w:fldChar w:fldCharType="begin"/>
-                  </w:r>
-                  <w:r>
-                    <w:instrText xml:space="preserve"> MERGEFIELD  Assinante.Nome  \* MERGEFORMAT </w:instrText>
-                  </w:r>
-                  <w:r>
-                    <w:fldChar w:fldCharType="separate"/>
-                  </w:r>
-                  <w:r>
-                    <w:rPr>
-                      <w:noProof/>
-                    </w:rPr>
-                    <w:t>«Assinante.Nome»</w:t>
-                  </w:r>
-                  <w:r>
-                    <w:rPr>
-                      <w:noProof/>
-                    </w:rPr>
-                    <w:fldChar w:fldCharType="end"/>
-                  </w:r>
+                  <w:fldSimple w:instr=" MERGEFIELD  Assinante.Nome  \* MERGEFORMAT ">
+                    <w:r>
+                      <w:rPr>
+                        <w:noProof/>
+                      </w:rPr>
+                      <w:t>«Assinante.Nome»</w:t>
+                    </w:r>
+                  </w:fldSimple>
                 </w:p>
                 <w:p>
                   <w:pPr>
@@ -8473,15 +7822,29 @@
                       <w:lang w:eastAsia="en-US"/>
                     </w:rPr>
                   </w:pPr>
-                  <w:fldSimple w:instr=" MERGEFIELD  Assinante.Cargo  \* MERGEFORMAT ">
-                    <w:r>
-                      <w:rPr>
-                        <w:noProof/>
-                        <w:szCs w:val="20"/>
-                      </w:rPr>
-                      <w:t>«Assinante.Cargo»</w:t>
-                    </w:r>
-                  </w:fldSimple>
+                  <w:r>
+                    <w:fldChar w:fldCharType="begin"/>
+                  </w:r>
+                  <w:r>
+                    <w:instrText xml:space="preserve"> MERGEFIELD  Assinante.Cargo  \* MERGEFORMAT </w:instrText>
+                  </w:r>
+                  <w:r>
+                    <w:fldChar w:fldCharType="separate"/>
+                  </w:r>
+                  <w:r>
+                    <w:rPr>
+                      <w:noProof/>
+                      <w:szCs w:val="20"/>
+                    </w:rPr>
+                    <w:t>«Assinante.Cargo»</w:t>
+                  </w:r>
+                  <w:r>
+                    <w:rPr>
+                      <w:noProof/>
+                      <w:szCs w:val="20"/>
+                    </w:rPr>
+                    <w:fldChar w:fldCharType="end"/>
+                  </w:r>
                 </w:p>
               </w:tc>
             </w:tr>
@@ -8613,33 +7976,17 @@
               </w:rPr>
               <w:t xml:space="preserve">Anexo ao LAUDO DE FISCALIZAÇÃO Nº: </w:t>
             </w:r>
-            <w:r>
-              <w:fldChar w:fldCharType="begin"/>
-            </w:r>
-            <w:r>
-              <w:instrText xml:space="preserve"> MERGEFIELD  NumeroFiscalizacao  \* MERGEFORMAT </w:instrText>
-            </w:r>
-            <w:r>
-              <w:fldChar w:fldCharType="separate"/>
-            </w:r>
-            <w:r>
-              <w:rPr>
-                <w:b/>
-                <w:noProof/>
-                <w:sz w:val="20"/>
-                <w:szCs w:val="20"/>
-              </w:rPr>
-              <w:t>«NumeroFiscalizacao»</w:t>
-            </w:r>
-            <w:r>
-              <w:rPr>
-                <w:b/>
-                <w:noProof/>
-                <w:sz w:val="20"/>
-                <w:szCs w:val="20"/>
-              </w:rPr>
-              <w:fldChar w:fldCharType="end"/>
-            </w:r>
+            <w:fldSimple w:instr=" MERGEFIELD  NumeroFiscalizacao  \* MERGEFORMAT ">
+              <w:r>
+                <w:rPr>
+                  <w:b/>
+                  <w:noProof/>
+                  <w:sz w:val="20"/>
+                  <w:szCs w:val="20"/>
+                </w:rPr>
+                <w:t>«NumeroFiscalizacao»</w:t>
+              </w:r>
+            </w:fldSimple>
           </w:p>
           <w:p>
             <w:pPr>
@@ -8699,33 +8046,17 @@
               </w:rPr>
               <w:br w:type="page"/>
             </w:r>
-            <w:r>
-              <w:fldChar w:fldCharType="begin"/>
-            </w:r>
-            <w:r>
-              <w:instrText xml:space="preserve"> MERGEFIELD  TableStart:ConsideracoesFinais.Anexos  \* MERGEFORMAT </w:instrText>
-            </w:r>
-            <w:r>
-              <w:fldChar w:fldCharType="separate"/>
-            </w:r>
-            <w:r>
-              <w:rPr>
-                <w:rFonts w:cs="Calibri"/>
-                <w:noProof/>
-                <w:sz w:val="10"/>
-                <w:szCs w:val="10"/>
-              </w:rPr>
-              <w:t>«TableStart:ConsideracoesFinais.Anexos»</w:t>
-            </w:r>
-            <w:r>
-              <w:rPr>
-                <w:rFonts w:cs="Calibri"/>
-                <w:noProof/>
-                <w:sz w:val="10"/>
-                <w:szCs w:val="10"/>
-              </w:rPr>
-              <w:fldChar w:fldCharType="end"/>
-            </w:r>
+            <w:fldSimple w:instr=" MERGEFIELD  TableStart:ConsideracoesFinais.Anexos  \* MERGEFORMAT ">
+              <w:r>
+                <w:rPr>
+                  <w:rFonts w:cs="Calibri"/>
+                  <w:noProof/>
+                  <w:sz w:val="10"/>
+                  <w:szCs w:val="10"/>
+                </w:rPr>
+                <w:t>«TableStart:ConsideracoesFinais.Anexos»</w:t>
+              </w:r>
+            </w:fldSimple>
             <w:r>
               <w:rPr>
                 <w:rFonts w:eastAsia="Calibri" w:cs="Calibri"/>
@@ -8790,33 +8121,17 @@
                       <w:lang w:eastAsia="en-US"/>
                     </w:rPr>
                   </w:pPr>
-                  <w:r>
-                    <w:fldChar w:fldCharType="begin"/>
-                  </w:r>
-                  <w:r>
-                    <w:instrText xml:space="preserve"> MERGEFIELD  Image:Arquivo.Conteudo  \* MERGEFORMAT </w:instrText>
-                  </w:r>
-                  <w:r>
-                    <w:fldChar w:fldCharType="separate"/>
-                  </w:r>
-                  <w:r>
-                    <w:rPr>
-                      <w:rFonts w:eastAsia="Calibri"/>
-                      <w:noProof/>
-                      <w:szCs w:val="20"/>
-                      <w:lang w:eastAsia="en-US"/>
-                    </w:rPr>
-                    <w:t>«Image:Arquivo.Conteudo»</w:t>
-                  </w:r>
-                  <w:r>
-                    <w:rPr>
-                      <w:rFonts w:eastAsia="Calibri"/>
-                      <w:noProof/>
-                      <w:szCs w:val="20"/>
-                      <w:lang w:eastAsia="en-US"/>
-                    </w:rPr>
-                    <w:fldChar w:fldCharType="end"/>
-                  </w:r>
+                  <w:fldSimple w:instr=" MERGEFIELD  Image:Arquivo.Conteudo  \* MERGEFORMAT ">
+                    <w:r>
+                      <w:rPr>
+                        <w:rFonts w:eastAsia="Calibri"/>
+                        <w:noProof/>
+                        <w:szCs w:val="20"/>
+                        <w:lang w:eastAsia="en-US"/>
+                      </w:rPr>
+                      <w:t>«Image:Arquivo.Conteudo»</w:t>
+                    </w:r>
+                  </w:fldSimple>
                 </w:p>
               </w:tc>
             </w:tr>
@@ -8834,33 +8149,17 @@
                       <w:lang w:eastAsia="en-US"/>
                     </w:rPr>
                   </w:pPr>
-                  <w:r>
-                    <w:fldChar w:fldCharType="begin"/>
-                  </w:r>
-                  <w:r>
-                    <w:instrText xml:space="preserve"> MERGEFIELD  Descricao  \* MERGEFORMAT </w:instrText>
-                  </w:r>
-                  <w:r>
-                    <w:fldChar w:fldCharType="separate"/>
-                  </w:r>
-                  <w:r>
-                    <w:rPr>
-                      <w:rFonts w:eastAsia="Calibri"/>
-                      <w:noProof/>
-                      <w:szCs w:val="20"/>
-                      <w:lang w:eastAsia="en-US"/>
-                    </w:rPr>
-                    <w:t>«Descricao»</w:t>
-                  </w:r>
-                  <w:r>
-                    <w:rPr>
-                      <w:rFonts w:eastAsia="Calibri"/>
-                      <w:noProof/>
-                      <w:szCs w:val="20"/>
-                      <w:lang w:eastAsia="en-US"/>
-                    </w:rPr>
-                    <w:fldChar w:fldCharType="end"/>
-                  </w:r>
+                  <w:fldSimple w:instr=" MERGEFIELD  Descricao  \* MERGEFORMAT ">
+                    <w:r>
+                      <w:rPr>
+                        <w:rFonts w:eastAsia="Calibri"/>
+                        <w:noProof/>
+                        <w:szCs w:val="20"/>
+                        <w:lang w:eastAsia="en-US"/>
+                      </w:rPr>
+                      <w:t>«Descricao»</w:t>
+                    </w:r>
+                  </w:fldSimple>
                 </w:p>
               </w:tc>
             </w:tr>
@@ -8875,33 +8174,17 @@
                 <w:szCs w:val="10"/>
               </w:rPr>
             </w:pPr>
-            <w:r>
-              <w:fldChar w:fldCharType="begin"/>
-            </w:r>
-            <w:r>
-              <w:instrText xml:space="preserve"> MERGEFIELD  TableEnd:ConsideracoesFinais.Anexos  \* MERGEFORMAT </w:instrText>
-            </w:r>
-            <w:r>
-              <w:fldChar w:fldCharType="separate"/>
-            </w:r>
-            <w:r>
-              <w:rPr>
-                <w:rFonts w:cs="Calibri"/>
-                <w:noProof/>
-                <w:sz w:val="10"/>
-                <w:szCs w:val="10"/>
-              </w:rPr>
-              <w:t>«TableEnd:ConsideracoesFinais.Anexos»</w:t>
-            </w:r>
-            <w:r>
-              <w:rPr>
-                <w:rFonts w:cs="Calibri"/>
-                <w:noProof/>
-                <w:sz w:val="10"/>
-                <w:szCs w:val="10"/>
-              </w:rPr>
-              <w:fldChar w:fldCharType="end"/>
-            </w:r>
+            <w:fldSimple w:instr=" MERGEFIELD  TableEnd:ConsideracoesFinais.Anexos  \* MERGEFORMAT ">
+              <w:r>
+                <w:rPr>
+                  <w:rFonts w:cs="Calibri"/>
+                  <w:noProof/>
+                  <w:sz w:val="10"/>
+                  <w:szCs w:val="10"/>
+                </w:rPr>
+                <w:t>«TableEnd:ConsideracoesFinais.Anexos»</w:t>
+              </w:r>
+            </w:fldSimple>
           </w:p>
           <w:p>
             <w:pPr>
@@ -8922,33 +8205,17 @@
           <w:szCs w:val="10"/>
         </w:rPr>
       </w:pPr>
-      <w:r>
-        <w:fldChar w:fldCharType="begin"/>
-      </w:r>
-      <w:r>
-        <w:instrText xml:space="preserve"> MERGEFIELD TableEnd:Documento \* MERGEFORMAT </w:instrText>
-      </w:r>
-      <w:r>
-        <w:fldChar w:fldCharType="separate"/>
-      </w:r>
-      <w:r>
-        <w:rPr>
-          <w:rFonts w:cs="Calibri"/>
-          <w:noProof/>
-          <w:sz w:val="10"/>
-          <w:szCs w:val="10"/>
-        </w:rPr>
-        <w:t>«TableEnd:Documento»</w:t>
-      </w:r>
-      <w:r>
-        <w:rPr>
-          <w:rFonts w:cs="Calibri"/>
-          <w:noProof/>
-          <w:sz w:val="10"/>
-          <w:szCs w:val="10"/>
-        </w:rPr>
-        <w:fldChar w:fldCharType="end"/>
-      </w:r>
+      <w:fldSimple w:instr=" MERGEFIELD TableEnd:Documento \* MERGEFORMAT ">
+        <w:r>
+          <w:rPr>
+            <w:rFonts w:cs="Calibri"/>
+            <w:noProof/>
+            <w:sz w:val="10"/>
+            <w:szCs w:val="10"/>
+          </w:rPr>
+          <w:t>«TableEnd:Documento»</w:t>
+        </w:r>
+      </w:fldSimple>
     </w:p>
     <w:sectPr>
       <w:headerReference w:type="even" r:id="rId7"/>
@@ -9032,35 +8299,18 @@
               <w:szCs w:val="16"/>
             </w:rPr>
           </w:pPr>
-          <w:r>
-            <w:fldChar w:fldCharType="begin"/>
-          </w:r>
-          <w:r>
-            <w:instrText xml:space="preserve"> MERGEFIELD  image:LogoSimlam  \* MERGEFORMAT </w:instrText>
-          </w:r>
-          <w:r>
-            <w:fldChar w:fldCharType="separate"/>
-          </w:r>
-          <w:r>
-            <w:rPr>
-              <w:rFonts w:ascii="Arial" w:hAnsi="Arial" w:cs="Arial"/>
-              <w:noProof/>
-              <w:color w:val="595959"/>
-              <w:sz w:val="16"/>
-              <w:szCs w:val="16"/>
-            </w:rPr>
-            <w:t>«image:LogoSimlam»</w:t>
-          </w:r>
-          <w:r>
-            <w:rPr>
-              <w:rFonts w:ascii="Arial" w:hAnsi="Arial" w:cs="Arial"/>
-              <w:noProof/>
-              <w:color w:val="595959"/>
-              <w:sz w:val="16"/>
-              <w:szCs w:val="16"/>
-            </w:rPr>
-            <w:fldChar w:fldCharType="end"/>
-          </w:r>
+          <w:fldSimple w:instr=" MERGEFIELD  image:LogoSimlam  \* MERGEFORMAT ">
+            <w:r>
+              <w:rPr>
+                <w:rFonts w:ascii="Arial" w:hAnsi="Arial" w:cs="Arial"/>
+                <w:noProof/>
+                <w:color w:val="595959"/>
+                <w:sz w:val="16"/>
+                <w:szCs w:val="16"/>
+              </w:rPr>
+              <w:t>«image:LogoSimlam»</w:t>
+            </w:r>
+          </w:fldSimple>
         </w:p>
       </w:tc>
       <w:tc>
@@ -9080,93 +8330,42 @@
               <w:szCs w:val="16"/>
             </w:rPr>
           </w:pPr>
-          <w:r>
-            <w:fldChar w:fldCharType="begin"/>
-          </w:r>
-          <w:r>
-            <w:instrText xml:space="preserve"> MERGEFIELD  OrgaoEndereco  \* MERGEFORMAT </w:instrText>
-          </w:r>
-          <w:r>
-            <w:fldChar w:fldCharType="separate"/>
-          </w:r>
-          <w:r>
-            <w:rPr>
-              <w:rFonts w:ascii="Arial" w:hAnsi="Arial" w:cs="Arial"/>
-              <w:noProof/>
-              <w:color w:val="595959"/>
-              <w:sz w:val="16"/>
-              <w:szCs w:val="16"/>
-            </w:rPr>
-            <w:t>«OrgaoEndereco»</w:t>
-          </w:r>
-          <w:r>
-            <w:rPr>
-              <w:rFonts w:ascii="Arial" w:hAnsi="Arial" w:cs="Arial"/>
-              <w:noProof/>
-              <w:color w:val="595959"/>
-              <w:sz w:val="16"/>
-              <w:szCs w:val="16"/>
-            </w:rPr>
-            <w:fldChar w:fldCharType="end"/>
-          </w:r>
-          <w:r>
-            <w:fldChar w:fldCharType="begin"/>
-          </w:r>
-          <w:r>
-            <w:instrText xml:space="preserve"> MERGEFIELD  OrgaoMunicipio  \* MERGEFORMAT </w:instrText>
-          </w:r>
-          <w:r>
-            <w:fldChar w:fldCharType="separate"/>
-          </w:r>
-          <w:r>
-            <w:rPr>
-              <w:rFonts w:ascii="Arial" w:hAnsi="Arial" w:cs="Arial"/>
-              <w:noProof/>
-              <w:color w:val="595959"/>
-              <w:sz w:val="16"/>
-              <w:szCs w:val="16"/>
-            </w:rPr>
-            <w:t>«OrgaoMunicipio»</w:t>
-          </w:r>
-          <w:r>
-            <w:rPr>
-              <w:rFonts w:ascii="Arial" w:hAnsi="Arial" w:cs="Arial"/>
-              <w:noProof/>
-              <w:color w:val="595959"/>
-              <w:sz w:val="16"/>
-              <w:szCs w:val="16"/>
-            </w:rPr>
-            <w:fldChar w:fldCharType="end"/>
-          </w:r>
-          <w:r>
-            <w:fldChar w:fldCharType="begin"/>
-          </w:r>
-          <w:r>
-            <w:instrText xml:space="preserve"> MERGEFIELD  OrgaoUF  \* MERGEFORMAT </w:instrText>
-          </w:r>
-          <w:r>
-            <w:fldChar w:fldCharType="separate"/>
-          </w:r>
-          <w:r>
-            <w:rPr>
-              <w:rFonts w:ascii="Arial" w:hAnsi="Arial" w:cs="Arial"/>
-              <w:noProof/>
-              <w:color w:val="595959"/>
-              <w:sz w:val="16"/>
-              <w:szCs w:val="16"/>
-            </w:rPr>
-            <w:t>«OrgaoUF»</w:t>
-          </w:r>
-          <w:r>
-            <w:rPr>
-              <w:rFonts w:ascii="Arial" w:hAnsi="Arial" w:cs="Arial"/>
-              <w:noProof/>
-              <w:color w:val="595959"/>
-              <w:sz w:val="16"/>
-              <w:szCs w:val="16"/>
-            </w:rPr>
-            <w:fldChar w:fldCharType="end"/>
-          </w:r>
+          <w:fldSimple w:instr=" MERGEFIELD  OrgaoEndereco  \* MERGEFORMAT ">
+            <w:r>
+              <w:rPr>
+                <w:rFonts w:ascii="Arial" w:hAnsi="Arial" w:cs="Arial"/>
+                <w:noProof/>
+                <w:color w:val="595959"/>
+                <w:sz w:val="16"/>
+                <w:szCs w:val="16"/>
+              </w:rPr>
+              <w:t>«OrgaoEndereco»</w:t>
+            </w:r>
+          </w:fldSimple>
+          <w:fldSimple w:instr=" MERGEFIELD  OrgaoMunicipio  \* MERGEFORMAT ">
+            <w:r>
+              <w:rPr>
+                <w:rFonts w:ascii="Arial" w:hAnsi="Arial" w:cs="Arial"/>
+                <w:noProof/>
+                <w:color w:val="595959"/>
+                <w:sz w:val="16"/>
+                <w:szCs w:val="16"/>
+              </w:rPr>
+              <w:t>«OrgaoMunicipio»</w:t>
+            </w:r>
+          </w:fldSimple>
+          <w:fldSimple w:instr=" MERGEFIELD  OrgaoUF  \* MERGEFORMAT ">
+            <w:r>
+              <w:rPr>
+                <w:rFonts w:ascii="Arial" w:hAnsi="Arial" w:cs="Arial"/>
+                <w:noProof/>
+                <w:color w:val="595959"/>
+                <w:sz w:val="16"/>
+                <w:szCs w:val="16"/>
+              </w:rPr>
+              <w:t>«OrgaoUF»</w:t>
+            </w:r>
+          </w:fldSimple>
         </w:p>
         <w:p>
           <w:pPr>
@@ -9177,35 +8376,18 @@
               <w:color w:val="595959"/>
             </w:rPr>
           </w:pPr>
-          <w:r>
-            <w:fldChar w:fldCharType="begin"/>
-          </w:r>
-          <w:r>
-            <w:instrText xml:space="preserve"> MERGEFIELD  OrgaoCep  \* MERGEFORMAT </w:instrText>
-          </w:r>
-          <w:r>
-            <w:fldChar w:fldCharType="separate"/>
-          </w:r>
-          <w:r>
-            <w:rPr>
-              <w:rFonts w:ascii="Arial" w:hAnsi="Arial" w:cs="Arial"/>
-              <w:noProof/>
-              <w:color w:val="595959"/>
-              <w:sz w:val="16"/>
-              <w:szCs w:val="16"/>
-            </w:rPr>
-            <w:t>«OrgaoCep»</w:t>
-          </w:r>
-          <w:r>
-            <w:rPr>
-              <w:rFonts w:ascii="Arial" w:hAnsi="Arial" w:cs="Arial"/>
-              <w:noProof/>
-              <w:color w:val="595959"/>
-              <w:sz w:val="16"/>
-              <w:szCs w:val="16"/>
-            </w:rPr>
-            <w:fldChar w:fldCharType="end"/>
-          </w:r>
+          <w:fldSimple w:instr=" MERGEFIELD  OrgaoCep  \* MERGEFORMAT ">
+            <w:r>
+              <w:rPr>
+                <w:rFonts w:ascii="Arial" w:hAnsi="Arial" w:cs="Arial"/>
+                <w:noProof/>
+                <w:color w:val="595959"/>
+                <w:sz w:val="16"/>
+                <w:szCs w:val="16"/>
+              </w:rPr>
+              <w:t>«OrgaoCep»</w:t>
+            </w:r>
+          </w:fldSimple>
           <w:r>
             <w:rPr>
               <w:rFonts w:ascii="Arial" w:hAnsi="Arial" w:cs="Arial"/>
@@ -9215,35 +8397,18 @@
             </w:rPr>
             <w:t xml:space="preserve"> </w:t>
           </w:r>
-          <w:r>
-            <w:fldChar w:fldCharType="begin"/>
-          </w:r>
-          <w:r>
-            <w:instrText xml:space="preserve"> MERGEFIELD  OrgaoContato  \* MERGEFORMAT </w:instrText>
-          </w:r>
-          <w:r>
-            <w:fldChar w:fldCharType="separate"/>
-          </w:r>
-          <w:r>
-            <w:rPr>
-              <w:rFonts w:ascii="Arial" w:hAnsi="Arial" w:cs="Arial"/>
-              <w:noProof/>
-              <w:color w:val="595959"/>
-              <w:sz w:val="16"/>
-              <w:szCs w:val="16"/>
-            </w:rPr>
-            <w:t>«OrgaoContato»</w:t>
-          </w:r>
-          <w:r>
-            <w:rPr>
-              <w:rFonts w:ascii="Arial" w:hAnsi="Arial" w:cs="Arial"/>
-              <w:noProof/>
-              <w:color w:val="595959"/>
-              <w:sz w:val="16"/>
-              <w:szCs w:val="16"/>
-            </w:rPr>
-            <w:fldChar w:fldCharType="end"/>
-          </w:r>
+          <w:fldSimple w:instr=" MERGEFIELD  OrgaoContato  \* MERGEFORMAT ">
+            <w:r>
+              <w:rPr>
+                <w:rFonts w:ascii="Arial" w:hAnsi="Arial" w:cs="Arial"/>
+                <w:noProof/>
+                <w:color w:val="595959"/>
+                <w:sz w:val="16"/>
+                <w:szCs w:val="16"/>
+              </w:rPr>
+              <w:t>«OrgaoContato»</w:t>
+            </w:r>
+          </w:fldSimple>
         </w:p>
       </w:tc>
       <w:tc>
@@ -9306,7 +8471,7 @@
               <w:sz w:val="16"/>
               <w:szCs w:val="16"/>
             </w:rPr>
-            <w:t>1</w:t>
+            <w:t>2</w:t>
           </w:r>
           <w:r>
             <w:rPr>
@@ -9518,33 +8683,17 @@
               <w:szCs w:val="20"/>
             </w:rPr>
           </w:pPr>
-          <w:r>
-            <w:fldChar w:fldCharType="begin"/>
-          </w:r>
-          <w:r>
-            <w:instrText xml:space="preserve"> MERGEFIELD  GovernoNome  \* MERGEFORMAT </w:instrText>
-          </w:r>
-          <w:r>
-            <w:fldChar w:fldCharType="separate"/>
-          </w:r>
-          <w:r>
-            <w:rPr>
-              <w:rFonts w:ascii="Arial" w:hAnsi="Arial" w:cs="Arial"/>
-              <w:b/>
-              <w:noProof/>
-              <w:szCs w:val="20"/>
-            </w:rPr>
-            <w:t>«GovernoNome»</w:t>
-          </w:r>
-          <w:r>
-            <w:rPr>
-              <w:rFonts w:ascii="Arial" w:hAnsi="Arial" w:cs="Arial"/>
-              <w:b/>
-              <w:noProof/>
-              <w:szCs w:val="20"/>
-            </w:rPr>
-            <w:fldChar w:fldCharType="end"/>
-          </w:r>
+          <w:fldSimple w:instr=" MERGEFIELD  GovernoNome  \* MERGEFORMAT ">
+            <w:r>
+              <w:rPr>
+                <w:rFonts w:ascii="Arial" w:hAnsi="Arial" w:cs="Arial"/>
+                <w:b/>
+                <w:noProof/>
+                <w:szCs w:val="20"/>
+              </w:rPr>
+              <w:t>«GovernoNome»</w:t>
+            </w:r>
+          </w:fldSimple>
         </w:p>
         <w:p>
           <w:pPr>
@@ -9557,35 +8706,18 @@
               <w:szCs w:val="18"/>
             </w:rPr>
           </w:pPr>
-          <w:r>
-            <w:fldChar w:fldCharType="begin"/>
-          </w:r>
-          <w:r>
-            <w:instrText xml:space="preserve"> MERGEFIELD  SecretariaNome  \* MERGEFORMAT </w:instrText>
-          </w:r>
-          <w:r>
-            <w:fldChar w:fldCharType="separate"/>
-          </w:r>
-          <w:r>
-            <w:rPr>
-              <w:rFonts w:ascii="Arial" w:hAnsi="Arial" w:cs="Arial"/>
-              <w:b/>
-              <w:noProof/>
-              <w:sz w:val="18"/>
-              <w:szCs w:val="18"/>
-            </w:rPr>
-            <w:t>«SecretariaNome»</w:t>
-          </w:r>
-          <w:r>
-            <w:rPr>
-              <w:rFonts w:ascii="Arial" w:hAnsi="Arial" w:cs="Arial"/>
-              <w:b/>
-              <w:noProof/>
-              <w:sz w:val="18"/>
-              <w:szCs w:val="18"/>
-            </w:rPr>
-            <w:fldChar w:fldCharType="end"/>
-          </w:r>
+          <w:fldSimple w:instr=" MERGEFIELD  SecretariaNome  \* MERGEFORMAT ">
+            <w:r>
+              <w:rPr>
+                <w:rFonts w:ascii="Arial" w:hAnsi="Arial" w:cs="Arial"/>
+                <w:b/>
+                <w:noProof/>
+                <w:sz w:val="18"/>
+                <w:szCs w:val="18"/>
+              </w:rPr>
+              <w:t>«SecretariaNome»</w:t>
+            </w:r>
+          </w:fldSimple>
         </w:p>
         <w:p>
           <w:pPr>
@@ -9598,35 +8730,18 @@
               <w:szCs w:val="18"/>
             </w:rPr>
           </w:pPr>
-          <w:r>
-            <w:fldChar w:fldCharType="begin"/>
-          </w:r>
-          <w:r>
-            <w:instrText xml:space="preserve"> MERGEFIELD  OrgaoNome  \* MERGEFORMAT </w:instrText>
-          </w:r>
-          <w:r>
-            <w:fldChar w:fldCharType="separate"/>
-          </w:r>
-          <w:r>
-            <w:rPr>
-              <w:rFonts w:ascii="Arial" w:hAnsi="Arial" w:cs="Arial"/>
-              <w:b/>
-              <w:noProof/>
-              <w:sz w:val="18"/>
-              <w:szCs w:val="18"/>
-            </w:rPr>
-            <w:t>«OrgaoNome»</w:t>
-          </w:r>
-          <w:r>
-            <w:rPr>
-              <w:rFonts w:ascii="Arial" w:hAnsi="Arial" w:cs="Arial"/>
-              <w:b/>
-              <w:noProof/>
-              <w:sz w:val="18"/>
-              <w:szCs w:val="18"/>
-            </w:rPr>
-            <w:fldChar w:fldCharType="end"/>
-          </w:r>
+          <w:fldSimple w:instr=" MERGEFIELD  OrgaoNome  \* MERGEFORMAT ">
+            <w:r>
+              <w:rPr>
+                <w:rFonts w:ascii="Arial" w:hAnsi="Arial" w:cs="Arial"/>
+                <w:b/>
+                <w:noProof/>
+                <w:sz w:val="18"/>
+                <w:szCs w:val="18"/>
+              </w:rPr>
+              <w:t>«OrgaoNome»</w:t>
+            </w:r>
+          </w:fldSimple>
         </w:p>
         <w:p>
           <w:pPr>
@@ -9637,35 +8752,18 @@
               <w:szCs w:val="18"/>
             </w:rPr>
           </w:pPr>
-          <w:r>
-            <w:fldChar w:fldCharType="begin"/>
-          </w:r>
-          <w:r>
-            <w:instrText xml:space="preserve"> MERGEFIELD  SetorNome  \* MERGEFORMAT </w:instrText>
-          </w:r>
-          <w:r>
-            <w:fldChar w:fldCharType="separate"/>
-          </w:r>
-          <w:r>
-            <w:rPr>
-              <w:rFonts w:ascii="Arial" w:hAnsi="Arial" w:cs="Arial"/>
-              <w:b/>
-              <w:noProof/>
-              <w:sz w:val="18"/>
-              <w:szCs w:val="18"/>
-            </w:rPr>
-            <w:t>«SetorNome»</w:t>
-          </w:r>
-          <w:r>
-            <w:rPr>
-              <w:rFonts w:ascii="Arial" w:hAnsi="Arial" w:cs="Arial"/>
-              <w:b/>
-              <w:noProof/>
-              <w:sz w:val="18"/>
-              <w:szCs w:val="18"/>
-            </w:rPr>
-            <w:fldChar w:fldCharType="end"/>
-          </w:r>
+          <w:fldSimple w:instr=" MERGEFIELD  SetorNome  \* MERGEFORMAT ">
+            <w:r>
+              <w:rPr>
+                <w:rFonts w:ascii="Arial" w:hAnsi="Arial" w:cs="Arial"/>
+                <w:b/>
+                <w:noProof/>
+                <w:sz w:val="18"/>
+                <w:szCs w:val="18"/>
+              </w:rPr>
+              <w:t>«SetorNome»</w:t>
+            </w:r>
+          </w:fldSimple>
         </w:p>
       </w:tc>
     </w:tr>

</xml_diff>

<commit_message>
feat(06-RQF-18): Correção na máscara do campo Multa no Laudo
</commit_message>
<xml_diff>
--- a/Código Fonte/VERSAO-ATUAL/src/EtramiteX/Interno/Content/_pdfAspose/Laudo_de_Fiscalizacao_Novo.docx
+++ b/Código Fonte/VERSAO-ATUAL/src/EtramiteX/Interno/Content/_pdfAspose/Laudo_de_Fiscalizacao_Novo.docx
@@ -260,31 +260,16 @@
                 <w:szCs w:val="20"/>
               </w:rPr>
             </w:pPr>
-            <w:r>
-              <w:fldChar w:fldCharType="begin"/>
-            </w:r>
-            <w:r>
-              <w:instrText xml:space="preserve"> MERGEFIELD  NumeroFiscalizacao  \* MERGEFORMAT </w:instrText>
-            </w:r>
-            <w:r>
-              <w:fldChar w:fldCharType="separate"/>
-            </w:r>
-            <w:r>
-              <w:rPr>
-                <w:rFonts w:cs="Arial"/>
-                <w:noProof/>
-                <w:szCs w:val="20"/>
-              </w:rPr>
-              <w:t>«NumeroFiscalizacao»</w:t>
-            </w:r>
-            <w:r>
-              <w:rPr>
-                <w:rFonts w:cs="Arial"/>
-                <w:noProof/>
-                <w:szCs w:val="20"/>
-              </w:rPr>
-              <w:fldChar w:fldCharType="end"/>
-            </w:r>
+            <w:fldSimple w:instr=" MERGEFIELD  NumeroFiscalizacao  \* MERGEFORMAT ">
+              <w:r>
+                <w:rPr>
+                  <w:rFonts w:cs="Arial"/>
+                  <w:noProof/>
+                  <w:szCs w:val="20"/>
+                </w:rPr>
+                <w:t>«NumeroFiscalizacao»</w:t>
+              </w:r>
+            </w:fldSimple>
           </w:p>
         </w:tc>
         <w:tc>
@@ -302,27 +287,14 @@
                 <w:rFonts w:cs="Arial"/>
               </w:rPr>
             </w:pPr>
-            <w:r>
-              <w:fldChar w:fldCharType="begin"/>
-            </w:r>
-            <w:r>
-              <w:instrText xml:space="preserve"> MERGEFIELD  LocalInfracao.DataFiscalizacao  \* MERGEFORMAT </w:instrText>
-            </w:r>
-            <w:r>
-              <w:fldChar w:fldCharType="separate"/>
-            </w:r>
-            <w:r>
-              <w:rPr>
-                <w:noProof/>
-              </w:rPr>
-              <w:t>«LocalInfracao.DataFiscalizacao»</w:t>
-            </w:r>
-            <w:r>
-              <w:rPr>
-                <w:noProof/>
-              </w:rPr>
-              <w:fldChar w:fldCharType="end"/>
-            </w:r>
+            <w:fldSimple w:instr=" MERGEFIELD  LocalInfracao.DataFiscalizacao  \* MERGEFORMAT ">
+              <w:r>
+                <w:rPr>
+                  <w:noProof/>
+                </w:rPr>
+                <w:t>«LocalInfracao.DataFiscalizacao»</w:t>
+              </w:r>
+            </w:fldSimple>
           </w:p>
         </w:tc>
         <w:tc>
@@ -509,16 +481,31 @@
                 <w:szCs w:val="18"/>
               </w:rPr>
             </w:pPr>
-            <w:fldSimple w:instr=" MERGEFIELD  LocalInfracao.Autuado.NomeRazaoSocial  \* MERGEFORMAT ">
-              <w:r>
-                <w:rPr>
-                  <w:noProof/>
-                  <w:sz w:val="18"/>
-                  <w:szCs w:val="18"/>
-                </w:rPr>
-                <w:t>«LocalInfracao.Autuado.NomeRazaoSocial»</w:t>
-              </w:r>
-            </w:fldSimple>
+            <w:r>
+              <w:fldChar w:fldCharType="begin"/>
+            </w:r>
+            <w:r>
+              <w:instrText xml:space="preserve"> MERGEFIELD  LocalInfracao.Autuado.NomeRazaoSocial  \* MERGEFORMAT </w:instrText>
+            </w:r>
+            <w:r>
+              <w:fldChar w:fldCharType="separate"/>
+            </w:r>
+            <w:r>
+              <w:rPr>
+                <w:noProof/>
+                <w:sz w:val="18"/>
+                <w:szCs w:val="18"/>
+              </w:rPr>
+              <w:t>«LocalInfracao.Autuado.NomeRazaoSocial»</w:t>
+            </w:r>
+            <w:r>
+              <w:rPr>
+                <w:noProof/>
+                <w:sz w:val="18"/>
+                <w:szCs w:val="18"/>
+              </w:rPr>
+              <w:fldChar w:fldCharType="end"/>
+            </w:r>
           </w:p>
         </w:tc>
       </w:tr>
@@ -616,31 +603,16 @@
                 <w:szCs w:val="18"/>
               </w:rPr>
             </w:pPr>
-            <w:r>
-              <w:fldChar w:fldCharType="begin"/>
-            </w:r>
-            <w:r>
-              <w:instrText>MERGEFIELD ComplementacaoDados.VinculoPropriedade \* MERGEFORMAT</w:instrText>
-            </w:r>
-            <w:r>
-              <w:fldChar w:fldCharType="separate"/>
-            </w:r>
-            <w:r>
-              <w:rPr>
-                <w:noProof/>
-                <w:sz w:val="18"/>
-                <w:szCs w:val="18"/>
-              </w:rPr>
-              <w:t>«ComplementacaoDados.VinculoPropriedade»</w:t>
-            </w:r>
-            <w:r>
-              <w:rPr>
-                <w:noProof/>
-                <w:sz w:val="18"/>
-                <w:szCs w:val="18"/>
-              </w:rPr>
-              <w:fldChar w:fldCharType="end"/>
-            </w:r>
+            <w:fldSimple w:instr="MERGEFIELD ComplementacaoDados.VinculoPropriedade \* MERGEFORMAT">
+              <w:r>
+                <w:rPr>
+                  <w:noProof/>
+                  <w:sz w:val="18"/>
+                  <w:szCs w:val="18"/>
+                </w:rPr>
+                <w:t>«ComplementacaoDados.VinculoPropriedade»</w:t>
+              </w:r>
+            </w:fldSimple>
           </w:p>
         </w:tc>
         <w:tc>
@@ -662,47 +634,32 @@
                 <w:szCs w:val="18"/>
               </w:rPr>
             </w:pPr>
-            <w:r>
-              <w:fldChar w:fldCharType="begin"/>
-            </w:r>
-            <w:r>
-              <w:instrText xml:space="preserve"> MERGEFIELD  LocalInfracao.Autuado.CPFCNPJ  \* MERGEFORMAT </w:instrText>
-            </w:r>
-            <w:r>
-              <w:fldChar w:fldCharType="separate"/>
-            </w:r>
-            <w:r>
-              <w:rPr>
-                <w:noProof/>
-                <w:sz w:val="18"/>
-                <w:szCs w:val="18"/>
-              </w:rPr>
-              <w:t>«LocalInfracao.Autuado.</w:t>
-            </w:r>
-            <w:r>
-              <w:rPr>
-                <w:noProof/>
-                <w:sz w:val="18"/>
-                <w:szCs w:val="18"/>
-              </w:rPr>
-              <w:t>CPFCNPJ</w:t>
-            </w:r>
-            <w:r>
-              <w:rPr>
-                <w:noProof/>
-                <w:sz w:val="18"/>
-                <w:szCs w:val="18"/>
-              </w:rPr>
-              <w:t>»</w:t>
-            </w:r>
-            <w:r>
-              <w:rPr>
-                <w:noProof/>
-                <w:sz w:val="18"/>
-                <w:szCs w:val="18"/>
-              </w:rPr>
-              <w:fldChar w:fldCharType="end"/>
-            </w:r>
+            <w:fldSimple w:instr=" MERGEFIELD  LocalInfracao.Autuado.CPFCNPJ  \* MERGEFORMAT ">
+              <w:r>
+                <w:rPr>
+                  <w:noProof/>
+                  <w:sz w:val="18"/>
+                  <w:szCs w:val="18"/>
+                </w:rPr>
+                <w:t>«LocalInfracao.Autuado.</w:t>
+              </w:r>
+              <w:r>
+                <w:rPr>
+                  <w:noProof/>
+                  <w:sz w:val="18"/>
+                  <w:szCs w:val="18"/>
+                </w:rPr>
+                <w:t>CPFCNPJ</w:t>
+              </w:r>
+              <w:r>
+                <w:rPr>
+                  <w:noProof/>
+                  <w:sz w:val="18"/>
+                  <w:szCs w:val="18"/>
+                </w:rPr>
+                <w:t>»</w:t>
+              </w:r>
+            </w:fldSimple>
           </w:p>
         </w:tc>
       </w:tr>
@@ -1177,16 +1134,31 @@
             <w:pPr>
               <w:jc w:val="center"/>
             </w:pPr>
-            <w:fldSimple w:instr=" MERGEFIELD  LocalInfracao.EmpResponsavel.NomeRazaoSocial  \* MERGEFORMAT ">
-              <w:r>
-                <w:rPr>
-                  <w:noProof/>
-                  <w:sz w:val="18"/>
-                  <w:szCs w:val="18"/>
-                </w:rPr>
-                <w:t>«LocalInfracao.EmpResponsavel.NomeRazaoSo»</w:t>
-              </w:r>
-            </w:fldSimple>
+            <w:r>
+              <w:fldChar w:fldCharType="begin"/>
+            </w:r>
+            <w:r>
+              <w:instrText xml:space="preserve"> MERGEFIELD  LocalInfracao.EmpResponsavel.NomeRazaoSocial  \* MERGEFORMAT </w:instrText>
+            </w:r>
+            <w:r>
+              <w:fldChar w:fldCharType="separate"/>
+            </w:r>
+            <w:r>
+              <w:rPr>
+                <w:noProof/>
+                <w:sz w:val="18"/>
+                <w:szCs w:val="18"/>
+              </w:rPr>
+              <w:t>«LocalInfracao.EmpResponsavel.NomeRazaoSo»</w:t>
+            </w:r>
+            <w:r>
+              <w:rPr>
+                <w:noProof/>
+                <w:sz w:val="18"/>
+                <w:szCs w:val="18"/>
+              </w:rPr>
+              <w:fldChar w:fldCharType="end"/>
+            </w:r>
           </w:p>
         </w:tc>
         <w:tc>
@@ -1203,14 +1175,27 @@
             <w:pPr>
               <w:jc w:val="center"/>
             </w:pPr>
-            <w:fldSimple w:instr=" MERGEFIELD  LocalInfracao.EmpResponsavel.CPFCNPJ  \* MERGEFORMAT ">
-              <w:r>
-                <w:rPr>
-                  <w:noProof/>
-                </w:rPr>
-                <w:t>«LocalInfracao.EmpResponsavel.CPFCNPJ»</w:t>
-              </w:r>
-            </w:fldSimple>
+            <w:r>
+              <w:fldChar w:fldCharType="begin"/>
+            </w:r>
+            <w:r>
+              <w:instrText xml:space="preserve"> MERGEFIELD  LocalInfracao.EmpResponsavel.CPFCNPJ  \* MERGEFORMAT </w:instrText>
+            </w:r>
+            <w:r>
+              <w:fldChar w:fldCharType="separate"/>
+            </w:r>
+            <w:r>
+              <w:rPr>
+                <w:noProof/>
+              </w:rPr>
+              <w:t>«LocalInfracao.EmpResponsavel.CPFCNPJ»</w:t>
+            </w:r>
+            <w:r>
+              <w:rPr>
+                <w:noProof/>
+              </w:rPr>
+              <w:fldChar w:fldCharType="end"/>
+            </w:r>
           </w:p>
         </w:tc>
       </w:tr>
@@ -1351,17 +1336,33 @@
                 <w:szCs w:val="18"/>
               </w:rPr>
             </w:pPr>
-            <w:fldSimple w:instr=" MERGEFIELD  LocalInfracao.EmpEndereco.Cep  \* MERGEFORMAT ">
-              <w:r>
-                <w:rPr>
-                  <w:noProof/>
-                  <w:color w:val="000000" w:themeColor="text1"/>
-                  <w:sz w:val="18"/>
-                  <w:szCs w:val="18"/>
-                </w:rPr>
-                <w:t>«LocalInfracao.EmpEndereco.Cep»</w:t>
-              </w:r>
-            </w:fldSimple>
+            <w:r>
+              <w:fldChar w:fldCharType="begin"/>
+            </w:r>
+            <w:r>
+              <w:instrText xml:space="preserve"> MERGEFIELD  LocalInfracao.EmpEndereco.Cep  \* MERGEFORMAT </w:instrText>
+            </w:r>
+            <w:r>
+              <w:fldChar w:fldCharType="separate"/>
+            </w:r>
+            <w:r>
+              <w:rPr>
+                <w:noProof/>
+                <w:color w:val="000000" w:themeColor="text1"/>
+                <w:sz w:val="18"/>
+                <w:szCs w:val="18"/>
+              </w:rPr>
+              <w:t>«LocalInfracao.EmpEndereco.Cep»</w:t>
+            </w:r>
+            <w:r>
+              <w:rPr>
+                <w:noProof/>
+                <w:color w:val="000000" w:themeColor="text1"/>
+                <w:sz w:val="18"/>
+                <w:szCs w:val="18"/>
+              </w:rPr>
+              <w:fldChar w:fldCharType="end"/>
+            </w:r>
           </w:p>
         </w:tc>
         <w:tc>
@@ -1386,17 +1387,33 @@
                 <w:szCs w:val="18"/>
               </w:rPr>
             </w:pPr>
-            <w:fldSimple w:instr=" MERGEFIELD  LocalInfracao.EmpEndereco.Logradouro  \* MERGEFORMAT ">
-              <w:r>
-                <w:rPr>
-                  <w:noProof/>
-                  <w:color w:val="000000" w:themeColor="text1"/>
-                  <w:sz w:val="18"/>
-                  <w:szCs w:val="18"/>
-                </w:rPr>
-                <w:t>«LocalInfracao.EmpEndereco.Logradouro»</w:t>
-              </w:r>
-            </w:fldSimple>
+            <w:r>
+              <w:fldChar w:fldCharType="begin"/>
+            </w:r>
+            <w:r>
+              <w:instrText xml:space="preserve"> MERGEFIELD  LocalInfracao.EmpEndereco.Logradouro  \* MERGEFORMAT </w:instrText>
+            </w:r>
+            <w:r>
+              <w:fldChar w:fldCharType="separate"/>
+            </w:r>
+            <w:r>
+              <w:rPr>
+                <w:noProof/>
+                <w:color w:val="000000" w:themeColor="text1"/>
+                <w:sz w:val="18"/>
+                <w:szCs w:val="18"/>
+              </w:rPr>
+              <w:t>«LocalInfracao.EmpEndereco.Logradouro»</w:t>
+            </w:r>
+            <w:r>
+              <w:rPr>
+                <w:noProof/>
+                <w:color w:val="000000" w:themeColor="text1"/>
+                <w:sz w:val="18"/>
+                <w:szCs w:val="18"/>
+              </w:rPr>
+              <w:fldChar w:fldCharType="end"/>
+            </w:r>
           </w:p>
         </w:tc>
       </w:tr>
@@ -1502,17 +1519,33 @@
                 <w:szCs w:val="18"/>
               </w:rPr>
             </w:pPr>
-            <w:fldSimple w:instr=" MERGEFIELD  LocalInfracao.EmpEndereco.Bairro  \* MERGEFORMAT ">
-              <w:r>
-                <w:rPr>
-                  <w:noProof/>
-                  <w:color w:val="000000" w:themeColor="text1"/>
-                  <w:sz w:val="18"/>
-                  <w:szCs w:val="18"/>
-                </w:rPr>
-                <w:t>«LocalInfracao.EmpEndereco.Bairro»</w:t>
-              </w:r>
-            </w:fldSimple>
+            <w:r>
+              <w:fldChar w:fldCharType="begin"/>
+            </w:r>
+            <w:r>
+              <w:instrText xml:space="preserve"> MERGEFIELD  LocalInfracao.EmpEndereco.Bairro  \* MERGEFORMAT </w:instrText>
+            </w:r>
+            <w:r>
+              <w:fldChar w:fldCharType="separate"/>
+            </w:r>
+            <w:r>
+              <w:rPr>
+                <w:noProof/>
+                <w:color w:val="000000" w:themeColor="text1"/>
+                <w:sz w:val="18"/>
+                <w:szCs w:val="18"/>
+              </w:rPr>
+              <w:t>«LocalInfracao.EmpEndereco.Bairro»</w:t>
+            </w:r>
+            <w:r>
+              <w:rPr>
+                <w:noProof/>
+                <w:color w:val="000000" w:themeColor="text1"/>
+                <w:sz w:val="18"/>
+                <w:szCs w:val="18"/>
+              </w:rPr>
+              <w:fldChar w:fldCharType="end"/>
+            </w:r>
           </w:p>
         </w:tc>
         <w:tc>
@@ -1537,17 +1570,33 @@
                 <w:szCs w:val="18"/>
               </w:rPr>
             </w:pPr>
-            <w:fldSimple w:instr=" MERGEFIELD  LocalInfracao.EmpEndereco.Distrito  \* MERGEFORMAT ">
-              <w:r>
-                <w:rPr>
-                  <w:noProof/>
-                  <w:color w:val="000000" w:themeColor="text1"/>
-                  <w:sz w:val="18"/>
-                  <w:szCs w:val="18"/>
-                </w:rPr>
-                <w:t>«LocalInfracao.EmpEndereco.Distrito»</w:t>
-              </w:r>
-            </w:fldSimple>
+            <w:r>
+              <w:fldChar w:fldCharType="begin"/>
+            </w:r>
+            <w:r>
+              <w:instrText xml:space="preserve"> MERGEFIELD  LocalInfracao.EmpEndereco.Distrito  \* MERGEFORMAT </w:instrText>
+            </w:r>
+            <w:r>
+              <w:fldChar w:fldCharType="separate"/>
+            </w:r>
+            <w:r>
+              <w:rPr>
+                <w:noProof/>
+                <w:color w:val="000000" w:themeColor="text1"/>
+                <w:sz w:val="18"/>
+                <w:szCs w:val="18"/>
+              </w:rPr>
+              <w:t>«LocalInfracao.EmpEndereco.Distrito»</w:t>
+            </w:r>
+            <w:r>
+              <w:rPr>
+                <w:noProof/>
+                <w:color w:val="000000" w:themeColor="text1"/>
+                <w:sz w:val="18"/>
+                <w:szCs w:val="18"/>
+              </w:rPr>
+              <w:fldChar w:fldCharType="end"/>
+            </w:r>
           </w:p>
         </w:tc>
       </w:tr>
@@ -1632,17 +1681,15 @@
                 <w:szCs w:val="18"/>
               </w:rPr>
             </w:pPr>
-            <w:fldSimple w:instr=" MERGEFIELD  LocalInfracao.EmpEndereco.MunicipioTexto  \* MERGEFORMAT ">
-              <w:r>
-                <w:rPr>
-                  <w:noProof/>
-                  <w:color w:val="000000" w:themeColor="text1"/>
-                  <w:sz w:val="18"/>
-                  <w:szCs w:val="18"/>
-                </w:rPr>
-                <w:t>«LocalInfracao.EmpEndereco.MunicipioTexto»</w:t>
-              </w:r>
-            </w:fldSimple>
+            <w:r>
+              <w:fldChar w:fldCharType="begin"/>
+            </w:r>
+            <w:r>
+              <w:instrText xml:space="preserve"> MERGEFIELD  LocalInfracao.EmpEndereco.MunicipioTexto  \* MERGEFORMAT </w:instrText>
+            </w:r>
+            <w:r>
+              <w:fldChar w:fldCharType="separate"/>
+            </w:r>
             <w:r>
               <w:rPr>
                 <w:noProof/>
@@ -1650,19 +1697,53 @@
                 <w:sz w:val="18"/>
                 <w:szCs w:val="18"/>
               </w:rPr>
+              <w:t>«LocalInfracao.EmpEndereco.MunicipioTexto»</w:t>
+            </w:r>
+            <w:r>
+              <w:rPr>
+                <w:noProof/>
+                <w:color w:val="000000" w:themeColor="text1"/>
+                <w:sz w:val="18"/>
+                <w:szCs w:val="18"/>
+              </w:rPr>
+              <w:fldChar w:fldCharType="end"/>
+            </w:r>
+            <w:r>
+              <w:rPr>
+                <w:noProof/>
+                <w:color w:val="000000" w:themeColor="text1"/>
+                <w:sz w:val="18"/>
+                <w:szCs w:val="18"/>
+              </w:rPr>
               <w:t xml:space="preserve"> - </w:t>
             </w:r>
-            <w:fldSimple w:instr=" MERGEFIELD  LocalInfracao.EmpEndereco.EstadoTexto  \* MERGEFORMAT ">
-              <w:r>
-                <w:rPr>
-                  <w:noProof/>
-                  <w:color w:val="000000" w:themeColor="text1"/>
-                  <w:sz w:val="18"/>
-                  <w:szCs w:val="18"/>
-                </w:rPr>
-                <w:t>«LocalInfracao.EmpEndereco.EstadoTexto»</w:t>
-              </w:r>
-            </w:fldSimple>
+            <w:r>
+              <w:fldChar w:fldCharType="begin"/>
+            </w:r>
+            <w:r>
+              <w:instrText xml:space="preserve"> MERGEFIELD  LocalInfracao.EmpEndereco.EstadoTexto  \* MERGEFORMAT </w:instrText>
+            </w:r>
+            <w:r>
+              <w:fldChar w:fldCharType="separate"/>
+            </w:r>
+            <w:r>
+              <w:rPr>
+                <w:noProof/>
+                <w:color w:val="000000" w:themeColor="text1"/>
+                <w:sz w:val="18"/>
+                <w:szCs w:val="18"/>
+              </w:rPr>
+              <w:t>«LocalInfracao.EmpEndereco.EstadoTexto»</w:t>
+            </w:r>
+            <w:r>
+              <w:rPr>
+                <w:noProof/>
+                <w:color w:val="000000" w:themeColor="text1"/>
+                <w:sz w:val="18"/>
+                <w:szCs w:val="18"/>
+              </w:rPr>
+              <w:fldChar w:fldCharType="end"/>
+            </w:r>
           </w:p>
         </w:tc>
       </w:tr>
@@ -1740,17 +1821,33 @@
                 <w:szCs w:val="18"/>
               </w:rPr>
             </w:pPr>
-            <w:fldSimple w:instr=" MERGEFIELD  LocalInfracao.EmpEndereco.Complemento  \* MERGEFORMAT ">
-              <w:r>
-                <w:rPr>
-                  <w:noProof/>
-                  <w:color w:val="000000" w:themeColor="text1"/>
-                  <w:sz w:val="18"/>
-                  <w:szCs w:val="18"/>
-                </w:rPr>
-                <w:t>«LocalInfracao.EmpEndereco.Complemento»</w:t>
-              </w:r>
-            </w:fldSimple>
+            <w:r>
+              <w:fldChar w:fldCharType="begin"/>
+            </w:r>
+            <w:r>
+              <w:instrText xml:space="preserve"> MERGEFIELD  LocalInfracao.EmpEndereco.Complemento  \* MERGEFORMAT </w:instrText>
+            </w:r>
+            <w:r>
+              <w:fldChar w:fldCharType="separate"/>
+            </w:r>
+            <w:r>
+              <w:rPr>
+                <w:noProof/>
+                <w:color w:val="000000" w:themeColor="text1"/>
+                <w:sz w:val="18"/>
+                <w:szCs w:val="18"/>
+              </w:rPr>
+              <w:t>«LocalInfracao.EmpEndereco.Complemento»</w:t>
+            </w:r>
+            <w:r>
+              <w:rPr>
+                <w:noProof/>
+                <w:color w:val="000000" w:themeColor="text1"/>
+                <w:sz w:val="18"/>
+                <w:szCs w:val="18"/>
+              </w:rPr>
+              <w:fldChar w:fldCharType="end"/>
+            </w:r>
           </w:p>
         </w:tc>
       </w:tr>
@@ -2027,33 +2124,17 @@
                 <w:szCs w:val="18"/>
               </w:rPr>
             </w:pPr>
-            <w:r>
-              <w:fldChar w:fldCharType="begin"/>
-            </w:r>
-            <w:r>
-              <w:instrText>MERGEFIELD LocalInfracao.SistemaCoordenada \* MERGEFORMAT</w:instrText>
-            </w:r>
-            <w:r>
-              <w:fldChar w:fldCharType="separate"/>
-            </w:r>
-            <w:r>
-              <w:rPr>
-                <w:rFonts w:cs="Arial"/>
-                <w:noProof/>
-                <w:sz w:val="18"/>
-                <w:szCs w:val="18"/>
-              </w:rPr>
-              <w:t>«LocalInfracao.SistemaCoordenada»</w:t>
-            </w:r>
-            <w:r>
-              <w:rPr>
-                <w:rFonts w:cs="Arial"/>
-                <w:noProof/>
-                <w:sz w:val="18"/>
-                <w:szCs w:val="18"/>
-              </w:rPr>
-              <w:fldChar w:fldCharType="end"/>
-            </w:r>
+            <w:fldSimple w:instr="MERGEFIELD LocalInfracao.SistemaCoordenada \* MERGEFORMAT">
+              <w:r>
+                <w:rPr>
+                  <w:rFonts w:cs="Arial"/>
+                  <w:noProof/>
+                  <w:sz w:val="18"/>
+                  <w:szCs w:val="18"/>
+                </w:rPr>
+                <w:t>«LocalInfracao.SistemaCoordenada»</w:t>
+              </w:r>
+            </w:fldSimple>
           </w:p>
         </w:tc>
         <w:tc>
@@ -2075,33 +2156,17 @@
                 <w:szCs w:val="18"/>
               </w:rPr>
             </w:pPr>
-            <w:r>
-              <w:fldChar w:fldCharType="begin"/>
-            </w:r>
-            <w:r>
-              <w:instrText>MERGEFIELD LocalInfracao.Fuso \* MERGEFORMAT</w:instrText>
-            </w:r>
-            <w:r>
-              <w:fldChar w:fldCharType="separate"/>
-            </w:r>
-            <w:r>
-              <w:rPr>
-                <w:rFonts w:cs="Arial"/>
-                <w:noProof/>
-                <w:sz w:val="18"/>
-                <w:szCs w:val="18"/>
-              </w:rPr>
-              <w:t>«LocalInfracao.Fuso»</w:t>
-            </w:r>
-            <w:r>
-              <w:rPr>
-                <w:rFonts w:cs="Arial"/>
-                <w:noProof/>
-                <w:sz w:val="18"/>
-                <w:szCs w:val="18"/>
-              </w:rPr>
-              <w:fldChar w:fldCharType="end"/>
-            </w:r>
+            <w:fldSimple w:instr="MERGEFIELD LocalInfracao.Fuso \* MERGEFORMAT">
+              <w:r>
+                <w:rPr>
+                  <w:rFonts w:cs="Arial"/>
+                  <w:noProof/>
+                  <w:sz w:val="18"/>
+                  <w:szCs w:val="18"/>
+                </w:rPr>
+                <w:t>«LocalInfracao.Fuso»</w:t>
+              </w:r>
+            </w:fldSimple>
             <w:r>
               <w:rPr>
                 <w:rFonts w:cs="Arial"/>
@@ -2287,33 +2352,17 @@
                 <w:szCs w:val="18"/>
               </w:rPr>
             </w:pPr>
-            <w:r>
-              <w:fldChar w:fldCharType="begin"/>
-            </w:r>
-            <w:r>
-              <w:instrText>MERGEFIELD LocalInfracao.Datum \* MERGEFORMAT</w:instrText>
-            </w:r>
-            <w:r>
-              <w:fldChar w:fldCharType="separate"/>
-            </w:r>
-            <w:r>
-              <w:rPr>
-                <w:rFonts w:cs="Arial"/>
-                <w:noProof/>
-                <w:sz w:val="18"/>
-                <w:szCs w:val="18"/>
-              </w:rPr>
-              <w:t>«LocalInfracao.Datum»</w:t>
-            </w:r>
-            <w:r>
-              <w:rPr>
-                <w:rFonts w:cs="Arial"/>
-                <w:noProof/>
-                <w:sz w:val="18"/>
-                <w:szCs w:val="18"/>
-              </w:rPr>
-              <w:fldChar w:fldCharType="end"/>
-            </w:r>
+            <w:fldSimple w:instr="MERGEFIELD LocalInfracao.Datum \* MERGEFORMAT">
+              <w:r>
+                <w:rPr>
+                  <w:rFonts w:cs="Arial"/>
+                  <w:noProof/>
+                  <w:sz w:val="18"/>
+                  <w:szCs w:val="18"/>
+                </w:rPr>
+                <w:t>«LocalInfracao.Datum»</w:t>
+              </w:r>
+            </w:fldSimple>
           </w:p>
         </w:tc>
         <w:tc>
@@ -2335,33 +2384,17 @@
                 <w:szCs w:val="18"/>
               </w:rPr>
             </w:pPr>
-            <w:r>
-              <w:fldChar w:fldCharType="begin"/>
-            </w:r>
-            <w:r>
-              <w:instrText>MERGEFIELD LocalInfracao.CoordenadaEasting \* MERGEFORMAT</w:instrText>
-            </w:r>
-            <w:r>
-              <w:fldChar w:fldCharType="separate"/>
-            </w:r>
-            <w:r>
-              <w:rPr>
-                <w:rFonts w:cs="Arial"/>
-                <w:noProof/>
-                <w:sz w:val="18"/>
-                <w:szCs w:val="18"/>
-              </w:rPr>
-              <w:t>«LocalInfracao.CoordenadaEasting»</w:t>
-            </w:r>
-            <w:r>
-              <w:rPr>
-                <w:rFonts w:cs="Arial"/>
-                <w:noProof/>
-                <w:sz w:val="18"/>
-                <w:szCs w:val="18"/>
-              </w:rPr>
-              <w:fldChar w:fldCharType="end"/>
-            </w:r>
+            <w:fldSimple w:instr="MERGEFIELD LocalInfracao.CoordenadaEasting \* MERGEFORMAT">
+              <w:r>
+                <w:rPr>
+                  <w:rFonts w:cs="Arial"/>
+                  <w:noProof/>
+                  <w:sz w:val="18"/>
+                  <w:szCs w:val="18"/>
+                </w:rPr>
+                <w:t>«LocalInfracao.CoordenadaEasting»</w:t>
+              </w:r>
+            </w:fldSimple>
           </w:p>
         </w:tc>
         <w:tc>
@@ -2383,33 +2416,17 @@
                 <w:szCs w:val="18"/>
               </w:rPr>
             </w:pPr>
-            <w:r>
-              <w:fldChar w:fldCharType="begin"/>
-            </w:r>
-            <w:r>
-              <w:instrText>MERGEFIELD LocalInfracao.CoordenadaNorthing \* MERGEFORMAT</w:instrText>
-            </w:r>
-            <w:r>
-              <w:fldChar w:fldCharType="separate"/>
-            </w:r>
-            <w:r>
-              <w:rPr>
-                <w:rFonts w:cs="Arial"/>
-                <w:noProof/>
-                <w:sz w:val="18"/>
-                <w:szCs w:val="18"/>
-              </w:rPr>
-              <w:t>«LocalInfracao.CoordenadaNorthing»</w:t>
-            </w:r>
-            <w:r>
-              <w:rPr>
-                <w:rFonts w:cs="Arial"/>
-                <w:noProof/>
-                <w:sz w:val="18"/>
-                <w:szCs w:val="18"/>
-              </w:rPr>
-              <w:fldChar w:fldCharType="end"/>
-            </w:r>
+            <w:fldSimple w:instr="MERGEFIELD LocalInfracao.CoordenadaNorthing \* MERGEFORMAT">
+              <w:r>
+                <w:rPr>
+                  <w:rFonts w:cs="Arial"/>
+                  <w:noProof/>
+                  <w:sz w:val="18"/>
+                  <w:szCs w:val="18"/>
+                </w:rPr>
+                <w:t>«LocalInfracao.CoordenadaNorthing»</w:t>
+              </w:r>
+            </w:fldSimple>
           </w:p>
         </w:tc>
       </w:tr>
@@ -2527,31 +2544,16 @@
                 <w:szCs w:val="18"/>
               </w:rPr>
             </w:pPr>
-            <w:r>
-              <w:fldChar w:fldCharType="begin"/>
-            </w:r>
-            <w:r>
-              <w:instrText xml:space="preserve"> MERGEFIELD  LocalInfracao.Municipio  \* MERGEFORMAT </w:instrText>
-            </w:r>
-            <w:r>
-              <w:fldChar w:fldCharType="separate"/>
-            </w:r>
-            <w:r>
-              <w:rPr>
-                <w:noProof/>
-                <w:sz w:val="18"/>
-                <w:szCs w:val="18"/>
-              </w:rPr>
-              <w:t>«LocalInfracao.Municipio»</w:t>
-            </w:r>
-            <w:r>
-              <w:rPr>
-                <w:noProof/>
-                <w:sz w:val="18"/>
-                <w:szCs w:val="18"/>
-              </w:rPr>
-              <w:fldChar w:fldCharType="end"/>
-            </w:r>
+            <w:fldSimple w:instr=" MERGEFIELD  LocalInfracao.Municipio  \* MERGEFORMAT ">
+              <w:r>
+                <w:rPr>
+                  <w:noProof/>
+                  <w:sz w:val="18"/>
+                  <w:szCs w:val="18"/>
+                </w:rPr>
+                <w:t>«LocalInfracao.Municipio»</w:t>
+              </w:r>
+            </w:fldSimple>
           </w:p>
         </w:tc>
       </w:tr>
@@ -2670,33 +2672,17 @@
               </w:rPr>
               <w:t xml:space="preserve"> </w:t>
             </w:r>
-            <w:r>
-              <w:fldChar w:fldCharType="begin"/>
-            </w:r>
-            <w:r>
-              <w:instrText>MERGEFIELD LocalInfracao.Local \* MERGEFORMAT</w:instrText>
-            </w:r>
-            <w:r>
-              <w:fldChar w:fldCharType="separate"/>
-            </w:r>
-            <w:r>
-              <w:rPr>
-                <w:rFonts w:cs="Arial"/>
-                <w:noProof/>
-                <w:sz w:val="18"/>
-                <w:szCs w:val="18"/>
-              </w:rPr>
-              <w:t>«LocalInfracao.Local»</w:t>
-            </w:r>
-            <w:r>
-              <w:rPr>
-                <w:rFonts w:cs="Arial"/>
-                <w:noProof/>
-                <w:sz w:val="18"/>
-                <w:szCs w:val="18"/>
-              </w:rPr>
-              <w:fldChar w:fldCharType="end"/>
-            </w:r>
+            <w:fldSimple w:instr="MERGEFIELD LocalInfracao.Local \* MERGEFORMAT">
+              <w:r>
+                <w:rPr>
+                  <w:rFonts w:cs="Arial"/>
+                  <w:noProof/>
+                  <w:sz w:val="18"/>
+                  <w:szCs w:val="18"/>
+                </w:rPr>
+                <w:t>«LocalInfracao.Local»</w:t>
+              </w:r>
+            </w:fldSimple>
           </w:p>
         </w:tc>
       </w:tr>
@@ -2788,35 +2774,51 @@
               </w:rPr>
               <w:t xml:space="preserve">   </w:t>
             </w:r>
-            <w:fldSimple w:instr="MERGEFIELD Infracao.DescricaoInfracao \* MERGEFORMAT">
-              <w:r>
-                <w:rPr>
-                  <w:rFonts w:cs="Arial"/>
-                  <w:noProof/>
-                  <w:sz w:val="18"/>
-                  <w:szCs w:val="18"/>
-                </w:rPr>
-                <w:t>«Infracao.</w:t>
-              </w:r>
-              <w:r>
-                <w:rPr>
-                  <w:rFonts w:cs="Arial"/>
-                  <w:noProof/>
-                  <w:sz w:val="18"/>
-                  <w:szCs w:val="18"/>
-                </w:rPr>
-                <w:t>DescricaoInfracao</w:t>
-              </w:r>
-              <w:r>
-                <w:rPr>
-                  <w:rFonts w:cs="Arial"/>
-                  <w:noProof/>
-                  <w:sz w:val="18"/>
-                  <w:szCs w:val="18"/>
-                </w:rPr>
-                <w:t>»</w:t>
-              </w:r>
-            </w:fldSimple>
+            <w:r>
+              <w:fldChar w:fldCharType="begin"/>
+            </w:r>
+            <w:r>
+              <w:instrText>MERGEFIELD Infracao.DescricaoInfracao \* MERGEFORMAT</w:instrText>
+            </w:r>
+            <w:r>
+              <w:fldChar w:fldCharType="separate"/>
+            </w:r>
+            <w:r>
+              <w:rPr>
+                <w:rFonts w:cs="Arial"/>
+                <w:noProof/>
+                <w:sz w:val="18"/>
+                <w:szCs w:val="18"/>
+              </w:rPr>
+              <w:t>«Infracao.</w:t>
+            </w:r>
+            <w:r>
+              <w:rPr>
+                <w:rFonts w:cs="Arial"/>
+                <w:noProof/>
+                <w:sz w:val="18"/>
+                <w:szCs w:val="18"/>
+              </w:rPr>
+              <w:t>DescricaoInfracao</w:t>
+            </w:r>
+            <w:r>
+              <w:rPr>
+                <w:rFonts w:cs="Arial"/>
+                <w:noProof/>
+                <w:sz w:val="18"/>
+                <w:szCs w:val="18"/>
+              </w:rPr>
+              <w:t>»</w:t>
+            </w:r>
+            <w:r>
+              <w:rPr>
+                <w:rFonts w:cs="Arial"/>
+                <w:noProof/>
+                <w:sz w:val="18"/>
+                <w:szCs w:val="18"/>
+              </w:rPr>
+              <w:fldChar w:fldCharType="end"/>
+            </w:r>
           </w:p>
         </w:tc>
       </w:tr>
@@ -2921,17 +2923,33 @@
                 <w:szCs w:val="18"/>
               </w:rPr>
             </w:pPr>
-            <w:fldSimple w:instr="MERGEFIELD Infracao.Classificacao \* MERGEFORMAT">
-              <w:r>
-                <w:rPr>
-                  <w:rFonts w:cs="Arial"/>
-                  <w:noProof/>
-                  <w:sz w:val="18"/>
-                  <w:szCs w:val="18"/>
-                </w:rPr>
-                <w:t>«Infracao.Classificacao»</w:t>
-              </w:r>
-            </w:fldSimple>
+            <w:r>
+              <w:fldChar w:fldCharType="begin"/>
+            </w:r>
+            <w:r>
+              <w:instrText>MERGEFIELD Infracao.Classificacao \* MERGEFORMAT</w:instrText>
+            </w:r>
+            <w:r>
+              <w:fldChar w:fldCharType="separate"/>
+            </w:r>
+            <w:r>
+              <w:rPr>
+                <w:rFonts w:cs="Arial"/>
+                <w:noProof/>
+                <w:sz w:val="18"/>
+                <w:szCs w:val="18"/>
+              </w:rPr>
+              <w:t>«Infracao.Classificacao»</w:t>
+            </w:r>
+            <w:r>
+              <w:rPr>
+                <w:rFonts w:cs="Arial"/>
+                <w:noProof/>
+                <w:sz w:val="18"/>
+                <w:szCs w:val="18"/>
+              </w:rPr>
+              <w:fldChar w:fldCharType="end"/>
+            </w:r>
           </w:p>
         </w:tc>
         <w:tc>
@@ -2963,17 +2981,33 @@
               </w:rPr>
               <w:t xml:space="preserve">  </w:t>
             </w:r>
-            <w:fldSimple w:instr="MERGEFIELD Infracao.Tipo \* MERGEFORMAT">
-              <w:r>
-                <w:rPr>
-                  <w:rFonts w:cs="Arial"/>
-                  <w:noProof/>
-                  <w:sz w:val="18"/>
-                  <w:szCs w:val="18"/>
-                </w:rPr>
-                <w:t>«Infracao.Tipo»</w:t>
-              </w:r>
-            </w:fldSimple>
+            <w:r>
+              <w:fldChar w:fldCharType="begin"/>
+            </w:r>
+            <w:r>
+              <w:instrText>MERGEFIELD Infracao.Tipo \* MERGEFORMAT</w:instrText>
+            </w:r>
+            <w:r>
+              <w:fldChar w:fldCharType="separate"/>
+            </w:r>
+            <w:r>
+              <w:rPr>
+                <w:rFonts w:cs="Arial"/>
+                <w:noProof/>
+                <w:sz w:val="18"/>
+                <w:szCs w:val="18"/>
+              </w:rPr>
+              <w:t>«Infracao.Tipo»</w:t>
+            </w:r>
+            <w:r>
+              <w:rPr>
+                <w:rFonts w:cs="Arial"/>
+                <w:noProof/>
+                <w:sz w:val="18"/>
+                <w:szCs w:val="18"/>
+              </w:rPr>
+              <w:fldChar w:fldCharType="end"/>
+            </w:r>
           </w:p>
         </w:tc>
       </w:tr>
@@ -3085,17 +3119,33 @@
               </w:rPr>
               <w:t xml:space="preserve">  </w:t>
             </w:r>
-            <w:fldSimple w:instr="MERGEFIELD Infracao.Item \* MERGEFORMAT">
-              <w:r>
-                <w:rPr>
-                  <w:rFonts w:cs="Arial"/>
-                  <w:noProof/>
-                  <w:sz w:val="18"/>
-                  <w:szCs w:val="18"/>
-                </w:rPr>
-                <w:t>«Infracao.Item»</w:t>
-              </w:r>
-            </w:fldSimple>
+            <w:r>
+              <w:fldChar w:fldCharType="begin"/>
+            </w:r>
+            <w:r>
+              <w:instrText>MERGEFIELD Infracao.Item \* MERGEFORMAT</w:instrText>
+            </w:r>
+            <w:r>
+              <w:fldChar w:fldCharType="separate"/>
+            </w:r>
+            <w:r>
+              <w:rPr>
+                <w:rFonts w:cs="Arial"/>
+                <w:noProof/>
+                <w:sz w:val="18"/>
+                <w:szCs w:val="18"/>
+              </w:rPr>
+              <w:t>«Infracao.Item»</w:t>
+            </w:r>
+            <w:r>
+              <w:rPr>
+                <w:rFonts w:cs="Arial"/>
+                <w:noProof/>
+                <w:sz w:val="18"/>
+                <w:szCs w:val="18"/>
+              </w:rPr>
+              <w:fldChar w:fldCharType="end"/>
+            </w:r>
           </w:p>
         </w:tc>
         <w:tc>
@@ -3120,17 +3170,33 @@
                 <w:szCs w:val="18"/>
               </w:rPr>
             </w:pPr>
-            <w:fldSimple w:instr="MERGEFIELD Infracao.Subitem \* MERGEFORMAT">
-              <w:r>
-                <w:rPr>
-                  <w:rFonts w:cs="Arial"/>
-                  <w:noProof/>
-                  <w:sz w:val="18"/>
-                  <w:szCs w:val="18"/>
-                </w:rPr>
-                <w:t>«Infracao.Subitem»</w:t>
-              </w:r>
-            </w:fldSimple>
+            <w:r>
+              <w:fldChar w:fldCharType="begin"/>
+            </w:r>
+            <w:r>
+              <w:instrText>MERGEFIELD Infracao.Subitem \* MERGEFORMAT</w:instrText>
+            </w:r>
+            <w:r>
+              <w:fldChar w:fldCharType="separate"/>
+            </w:r>
+            <w:r>
+              <w:rPr>
+                <w:rFonts w:cs="Arial"/>
+                <w:noProof/>
+                <w:sz w:val="18"/>
+                <w:szCs w:val="18"/>
+              </w:rPr>
+              <w:t>«Infracao.Subitem»</w:t>
+            </w:r>
+            <w:r>
+              <w:rPr>
+                <w:rFonts w:cs="Arial"/>
+                <w:noProof/>
+                <w:sz w:val="18"/>
+                <w:szCs w:val="18"/>
+              </w:rPr>
+              <w:fldChar w:fldCharType="end"/>
+            </w:r>
           </w:p>
         </w:tc>
       </w:tr>
@@ -3161,30 +3227,64 @@
                 <w:szCs w:val="10"/>
               </w:rPr>
             </w:pPr>
-            <w:fldSimple w:instr=" MERGEFIELD  TableStart:Infracao.Campos  \* MERGEFORMAT ">
-              <w:r>
-                <w:rPr>
-                  <w:rFonts w:cs="Arial"/>
-                  <w:noProof/>
-                  <w:sz w:val="10"/>
-                  <w:szCs w:val="10"/>
-                </w:rPr>
-                <w:t>«TableStart:Infracao.Campos»</w:t>
-              </w:r>
-            </w:fldSimple>
-            <w:fldSimple w:instr=" MERGEFIELD  Texto \* Upper  \* MERGEFORMAT ">
-              <w:r>
-                <w:rPr>
-                  <w:rFonts w:cs="Arial"/>
-                  <w:b/>
-                  <w:noProof/>
-                  <w:color w:val="7F7F7F" w:themeColor="text1" w:themeTint="80"/>
-                  <w:sz w:val="18"/>
-                  <w:szCs w:val="18"/>
-                </w:rPr>
-                <w:t>«TEXTO»</w:t>
-              </w:r>
-            </w:fldSimple>
+            <w:r>
+              <w:fldChar w:fldCharType="begin"/>
+            </w:r>
+            <w:r>
+              <w:instrText xml:space="preserve"> MERGEFIELD  TableStart:Infracao.Campos  \* MERGEFORMAT </w:instrText>
+            </w:r>
+            <w:r>
+              <w:fldChar w:fldCharType="separate"/>
+            </w:r>
+            <w:r>
+              <w:rPr>
+                <w:rFonts w:cs="Arial"/>
+                <w:noProof/>
+                <w:sz w:val="10"/>
+                <w:szCs w:val="10"/>
+              </w:rPr>
+              <w:t>«TableStart:Infracao.Campos»</w:t>
+            </w:r>
+            <w:r>
+              <w:rPr>
+                <w:rFonts w:cs="Arial"/>
+                <w:noProof/>
+                <w:sz w:val="10"/>
+                <w:szCs w:val="10"/>
+              </w:rPr>
+              <w:fldChar w:fldCharType="end"/>
+            </w:r>
+            <w:r>
+              <w:fldChar w:fldCharType="begin"/>
+            </w:r>
+            <w:r>
+              <w:instrText xml:space="preserve"> MERGEFIELD  Texto \* Upper  \* MERGEFORMAT </w:instrText>
+            </w:r>
+            <w:r>
+              <w:fldChar w:fldCharType="separate"/>
+            </w:r>
+            <w:r>
+              <w:rPr>
+                <w:rFonts w:cs="Arial"/>
+                <w:b/>
+                <w:noProof/>
+                <w:color w:val="7F7F7F" w:themeColor="text1" w:themeTint="80"/>
+                <w:sz w:val="18"/>
+                <w:szCs w:val="18"/>
+              </w:rPr>
+              <w:t>«TEXTO»</w:t>
+            </w:r>
+            <w:r>
+              <w:rPr>
+                <w:rFonts w:cs="Arial"/>
+                <w:b/>
+                <w:noProof/>
+                <w:color w:val="7F7F7F" w:themeColor="text1" w:themeTint="80"/>
+                <w:sz w:val="18"/>
+                <w:szCs w:val="18"/>
+              </w:rPr>
+              <w:fldChar w:fldCharType="end"/>
+            </w:r>
           </w:p>
         </w:tc>
         <w:tc>
@@ -3211,27 +3311,61 @@
                 <w:szCs w:val="20"/>
               </w:rPr>
             </w:pPr>
-            <w:fldSimple w:instr=" MERGEFIELD  Valor  \* MERGEFORMAT ">
-              <w:r>
-                <w:rPr>
-                  <w:noProof/>
-                  <w:sz w:val="18"/>
-                  <w:szCs w:val="18"/>
-                </w:rPr>
-                <w:t>«Valor»</w:t>
-              </w:r>
-            </w:fldSimple>
-            <w:fldSimple w:instr=" MERGEFIELD  TableEnd:Infracao.Campos  \* MERGEFORMAT ">
-              <w:r>
-                <w:rPr>
-                  <w:rFonts w:cs="Arial"/>
-                  <w:noProof/>
-                  <w:sz w:val="10"/>
-                  <w:szCs w:val="10"/>
-                </w:rPr>
-                <w:t>«TableEnd:Infracao.Campos»</w:t>
-              </w:r>
-            </w:fldSimple>
+            <w:r>
+              <w:fldChar w:fldCharType="begin"/>
+            </w:r>
+            <w:r>
+              <w:instrText xml:space="preserve"> MERGEFIELD  Valor  \* MERGEFORMAT </w:instrText>
+            </w:r>
+            <w:r>
+              <w:fldChar w:fldCharType="separate"/>
+            </w:r>
+            <w:r>
+              <w:rPr>
+                <w:noProof/>
+                <w:sz w:val="18"/>
+                <w:szCs w:val="18"/>
+              </w:rPr>
+              <w:t>«Valor»</w:t>
+            </w:r>
+            <w:r>
+              <w:rPr>
+                <w:noProof/>
+                <w:sz w:val="18"/>
+                <w:szCs w:val="18"/>
+              </w:rPr>
+              <w:fldChar w:fldCharType="end"/>
+            </w:r>
+            <w:r>
+              <w:fldChar w:fldCharType="begin"/>
+            </w:r>
+            <w:r>
+              <w:instrText xml:space="preserve"> MER</w:instrText>
+            </w:r>
+            <w:r>
+              <w:instrText xml:space="preserve">GEFIELD  TableEnd:Infracao.Campos  \* MERGEFORMAT </w:instrText>
+            </w:r>
+            <w:r>
+              <w:fldChar w:fldCharType="separate"/>
+            </w:r>
+            <w:r>
+              <w:rPr>
+                <w:rFonts w:cs="Arial"/>
+                <w:noProof/>
+                <w:sz w:val="10"/>
+                <w:szCs w:val="10"/>
+              </w:rPr>
+              <w:t>«TableEnd:Infracao.Campos»</w:t>
+            </w:r>
+            <w:r>
+              <w:rPr>
+                <w:rFonts w:cs="Arial"/>
+                <w:noProof/>
+                <w:sz w:val="10"/>
+                <w:szCs w:val="10"/>
+              </w:rPr>
+              <w:fldChar w:fldCharType="end"/>
+            </w:r>
           </w:p>
         </w:tc>
       </w:tr>
@@ -3337,19 +3471,37 @@
                       <w:szCs w:val="16"/>
                     </w:rPr>
                   </w:pPr>
-                  <w:fldSimple w:instr=" MERGEFIELD  Pergunta \* Upper  \* MERGEFORMAT ">
-                    <w:r>
-                      <w:rPr>
-                        <w:rFonts w:cs="Arial"/>
-                        <w:b/>
-                        <w:noProof/>
-                        <w:color w:val="7F7F7F" w:themeColor="text1" w:themeTint="80"/>
-                        <w:sz w:val="16"/>
-                        <w:szCs w:val="16"/>
-                      </w:rPr>
-                      <w:t>«PERGUNTA»</w:t>
-                    </w:r>
-                  </w:fldSimple>
+                  <w:r>
+                    <w:fldChar w:fldCharType="begin"/>
+                  </w:r>
+                  <w:r>
+                    <w:instrText xml:space="preserve"> MERGEFIELD  Pergunta \* Upper  \* MERGEFORMAT </w:instrText>
+                  </w:r>
+                  <w:r>
+                    <w:fldChar w:fldCharType="separate"/>
+                  </w:r>
+                  <w:r>
+                    <w:rPr>
+                      <w:rFonts w:cs="Arial"/>
+                      <w:b/>
+                      <w:noProof/>
+                      <w:color w:val="7F7F7F" w:themeColor="text1" w:themeTint="80"/>
+                      <w:sz w:val="16"/>
+                      <w:szCs w:val="16"/>
+                    </w:rPr>
+                    <w:t>«PERGUNTA»</w:t>
+                  </w:r>
+                  <w:r>
+                    <w:rPr>
+                      <w:rFonts w:cs="Arial"/>
+                      <w:b/>
+                      <w:noProof/>
+                      <w:color w:val="7F7F7F" w:themeColor="text1" w:themeTint="80"/>
+                      <w:sz w:val="16"/>
+                      <w:szCs w:val="16"/>
+                    </w:rPr>
+                    <w:fldChar w:fldCharType="end"/>
+                  </w:r>
                 </w:p>
               </w:tc>
             </w:tr>
@@ -3376,16 +3528,31 @@
                       <w:szCs w:val="18"/>
                     </w:rPr>
                   </w:pPr>
-                  <w:fldSimple w:instr=" MERGEFIELD  Resposta  \* MERGEFORMAT ">
-                    <w:r>
-                      <w:rPr>
-                        <w:noProof/>
-                        <w:sz w:val="18"/>
-                        <w:szCs w:val="18"/>
-                      </w:rPr>
-                      <w:t>«Resposta»</w:t>
-                    </w:r>
-                  </w:fldSimple>
+                  <w:r>
+                    <w:fldChar w:fldCharType="begin"/>
+                  </w:r>
+                  <w:r>
+                    <w:instrText xml:space="preserve"> MERGEFIELD  Resposta  \* MERGEFORMAT </w:instrText>
+                  </w:r>
+                  <w:r>
+                    <w:fldChar w:fldCharType="separate"/>
+                  </w:r>
+                  <w:r>
+                    <w:rPr>
+                      <w:noProof/>
+                      <w:sz w:val="18"/>
+                      <w:szCs w:val="18"/>
+                    </w:rPr>
+                    <w:t>«Resposta»</w:t>
+                  </w:r>
+                  <w:r>
+                    <w:rPr>
+                      <w:noProof/>
+                      <w:sz w:val="18"/>
+                      <w:szCs w:val="18"/>
+                    </w:rPr>
+                    <w:fldChar w:fldCharType="end"/>
+                  </w:r>
                 </w:p>
               </w:tc>
             </w:tr>
@@ -3448,16 +3615,31 @@
                       <w:szCs w:val="18"/>
                     </w:rPr>
                   </w:pPr>
-                  <w:fldSimple w:instr=" MERGEFIELD  Especificacao  \* MERGEFORMAT ">
-                    <w:r>
-                      <w:rPr>
-                        <w:noProof/>
-                        <w:sz w:val="18"/>
-                        <w:szCs w:val="18"/>
-                      </w:rPr>
-                      <w:t>«Especificacao»</w:t>
-                    </w:r>
-                  </w:fldSimple>
+                  <w:r>
+                    <w:fldChar w:fldCharType="begin"/>
+                  </w:r>
+                  <w:r>
+                    <w:instrText xml:space="preserve"> MERGEFIELD  Especificacao  \* MERGEFORMAT </w:instrText>
+                  </w:r>
+                  <w:r>
+                    <w:fldChar w:fldCharType="separate"/>
+                  </w:r>
+                  <w:r>
+                    <w:rPr>
+                      <w:noProof/>
+                      <w:sz w:val="18"/>
+                      <w:szCs w:val="18"/>
+                    </w:rPr>
+                    <w:t>«Especificacao»</w:t>
+                  </w:r>
+                  <w:r>
+                    <w:rPr>
+                      <w:noProof/>
+                      <w:sz w:val="18"/>
+                      <w:szCs w:val="18"/>
+                    </w:rPr>
+                    <w:fldChar w:fldCharType="end"/>
+                  </w:r>
                 </w:p>
               </w:tc>
             </w:tr>
@@ -3862,6 +4044,16 @@
                     </w:rPr>
                     <w:t xml:space="preserve">  VALOR DA MULTA</w:t>
                   </w:r>
+                  <w:r>
+                    <w:rPr>
+                      <w:rFonts w:cs="Arial"/>
+                      <w:b/>
+                      <w:color w:val="7F7F7F" w:themeColor="text1" w:themeTint="80"/>
+                      <w:sz w:val="16"/>
+                      <w:szCs w:val="16"/>
+                    </w:rPr>
+                    <w:t xml:space="preserve"> (R$)</w:t>
+                  </w:r>
                 </w:p>
               </w:tc>
             </w:tr>
@@ -3890,16 +4082,31 @@
                       <w:szCs w:val="18"/>
                     </w:rPr>
                   </w:pPr>
-                  <w:fldSimple w:instr=" MERGEFIELD  Multa.NumeroIUF  \* MERGEFORMAT ">
-                    <w:r>
-                      <w:rPr>
-                        <w:noProof/>
-                        <w:sz w:val="18"/>
-                        <w:szCs w:val="18"/>
-                      </w:rPr>
-                      <w:t>«Multa.NumeroIUF»</w:t>
-                    </w:r>
-                  </w:fldSimple>
+                  <w:r>
+                    <w:fldChar w:fldCharType="begin"/>
+                  </w:r>
+                  <w:r>
+                    <w:instrText xml:space="preserve"> MERGEFIELD  Multa.NumeroIUF  \* MERGEFORMAT </w:instrText>
+                  </w:r>
+                  <w:r>
+                    <w:fldChar w:fldCharType="separate"/>
+                  </w:r>
+                  <w:r>
+                    <w:rPr>
+                      <w:noProof/>
+                      <w:sz w:val="18"/>
+                      <w:szCs w:val="18"/>
+                    </w:rPr>
+                    <w:t>«Multa.NumeroIUF»</w:t>
+                  </w:r>
+                  <w:r>
+                    <w:rPr>
+                      <w:noProof/>
+                      <w:sz w:val="18"/>
+                      <w:szCs w:val="18"/>
+                    </w:rPr>
+                    <w:fldChar w:fldCharType="end"/>
+                  </w:r>
                 </w:p>
               </w:tc>
               <w:tc>
@@ -3917,32 +4124,47 @@
                     <w:keepNext/>
                     <w:jc w:val="center"/>
                   </w:pPr>
-                  <w:fldSimple w:instr="MERGEFIELD Multa.SerieTexto \* MERGEFORMAT">
-                    <w:r>
-                      <w:rPr>
-                        <w:noProof/>
-                        <w:sz w:val="18"/>
-                        <w:szCs w:val="18"/>
-                      </w:rPr>
-                      <w:t>«</w:t>
-                    </w:r>
-                    <w:r>
-                      <w:rPr>
-                        <w:noProof/>
-                        <w:sz w:val="18"/>
-                        <w:szCs w:val="18"/>
-                      </w:rPr>
-                      <w:t>Multa.SerieTexto</w:t>
-                    </w:r>
-                    <w:r>
-                      <w:rPr>
-                        <w:noProof/>
-                        <w:sz w:val="18"/>
-                        <w:szCs w:val="18"/>
-                      </w:rPr>
-                      <w:t>»</w:t>
-                    </w:r>
-                  </w:fldSimple>
+                  <w:r>
+                    <w:fldChar w:fldCharType="begin"/>
+                  </w:r>
+                  <w:r>
+                    <w:instrText>MERGEFIELD Multa.SerieTexto \* MERGEFORMAT</w:instrText>
+                  </w:r>
+                  <w:r>
+                    <w:fldChar w:fldCharType="separate"/>
+                  </w:r>
+                  <w:r>
+                    <w:rPr>
+                      <w:noProof/>
+                      <w:sz w:val="18"/>
+                      <w:szCs w:val="18"/>
+                    </w:rPr>
+                    <w:t>«</w:t>
+                  </w:r>
+                  <w:r>
+                    <w:rPr>
+                      <w:noProof/>
+                      <w:sz w:val="18"/>
+                      <w:szCs w:val="18"/>
+                    </w:rPr>
+                    <w:t>Multa.SerieTexto</w:t>
+                  </w:r>
+                  <w:r>
+                    <w:rPr>
+                      <w:noProof/>
+                      <w:sz w:val="18"/>
+                      <w:szCs w:val="18"/>
+                    </w:rPr>
+                    <w:t>»</w:t>
+                  </w:r>
+                  <w:r>
+                    <w:rPr>
+                      <w:noProof/>
+                      <w:sz w:val="18"/>
+                      <w:szCs w:val="18"/>
+                    </w:rPr>
+                    <w:fldChar w:fldCharType="end"/>
+                  </w:r>
                 </w:p>
               </w:tc>
               <w:tc>
@@ -4037,32 +4259,47 @@
                     <w:keepNext/>
                     <w:jc w:val="center"/>
                   </w:pPr>
-                  <w:fldSimple w:instr="MERGEFIELD Multa.CodigoReceita \* MERGEFORMAT">
-                    <w:r>
-                      <w:rPr>
-                        <w:noProof/>
-                        <w:sz w:val="18"/>
-                        <w:szCs w:val="18"/>
-                      </w:rPr>
-                      <w:t>«</w:t>
-                    </w:r>
-                    <w:r>
-                      <w:rPr>
-                        <w:noProof/>
-                        <w:sz w:val="18"/>
-                        <w:szCs w:val="18"/>
-                      </w:rPr>
-                      <w:t>Multa.CodigoReceita</w:t>
-                    </w:r>
-                    <w:r>
-                      <w:rPr>
-                        <w:noProof/>
-                        <w:sz w:val="18"/>
-                        <w:szCs w:val="18"/>
-                      </w:rPr>
-                      <w:t>»</w:t>
-                    </w:r>
-                  </w:fldSimple>
+                  <w:r>
+                    <w:fldChar w:fldCharType="begin"/>
+                  </w:r>
+                  <w:r>
+                    <w:instrText>MERGEFIELD Multa.CodigoReceita \* MERGEFORMAT</w:instrText>
+                  </w:r>
+                  <w:r>
+                    <w:fldChar w:fldCharType="separate"/>
+                  </w:r>
+                  <w:r>
+                    <w:rPr>
+                      <w:noProof/>
+                      <w:sz w:val="18"/>
+                      <w:szCs w:val="18"/>
+                    </w:rPr>
+                    <w:t>«</w:t>
+                  </w:r>
+                  <w:r>
+                    <w:rPr>
+                      <w:noProof/>
+                      <w:sz w:val="18"/>
+                      <w:szCs w:val="18"/>
+                    </w:rPr>
+                    <w:t>Multa.CodigoReceita</w:t>
+                  </w:r>
+                  <w:r>
+                    <w:rPr>
+                      <w:noProof/>
+                      <w:sz w:val="18"/>
+                      <w:szCs w:val="18"/>
+                    </w:rPr>
+                    <w:t>»</w:t>
+                  </w:r>
+                  <w:r>
+                    <w:rPr>
+                      <w:noProof/>
+                      <w:sz w:val="18"/>
+                      <w:szCs w:val="18"/>
+                    </w:rPr>
+                    <w:fldChar w:fldCharType="end"/>
+                  </w:r>
                 </w:p>
               </w:tc>
               <w:tc>
@@ -4085,48 +4322,65 @@
                       <w:szCs w:val="18"/>
                     </w:rPr>
                   </w:pPr>
-                  <w:fldSimple w:instr="MERGEFIELD Multa.ValorMulta \* MERGEFORMAT">
-                    <w:r>
-                      <w:rPr>
-                        <w:noProof/>
-                        <w:sz w:val="18"/>
-                        <w:szCs w:val="18"/>
-                      </w:rPr>
-                      <w:t>«</w:t>
-                    </w:r>
-                    <w:r>
-                      <w:rPr>
-                        <w:noProof/>
-                        <w:sz w:val="18"/>
-                        <w:szCs w:val="18"/>
-                      </w:rPr>
-                      <w:t>Multa</w:t>
-                    </w:r>
-                    <w:r>
-                      <w:rPr>
-                        <w:noProof/>
-                        <w:sz w:val="18"/>
-                        <w:szCs w:val="18"/>
-                      </w:rPr>
-                      <w:t>.</w:t>
-                    </w:r>
-                    <w:r>
-                      <w:rPr>
-                        <w:noProof/>
-                        <w:sz w:val="18"/>
-                        <w:szCs w:val="18"/>
-                      </w:rPr>
-                      <w:t>ValorMulta</w:t>
-                    </w:r>
-                    <w:r>
-                      <w:rPr>
-                        <w:noProof/>
-                        <w:sz w:val="18"/>
-                        <w:szCs w:val="18"/>
-                      </w:rPr>
-                      <w:t>»</w:t>
-                    </w:r>
-                  </w:fldSimple>
+                  <w:r>
+                    <w:fldChar w:fldCharType="begin"/>
+                  </w:r>
+                  <w:r>
+                    <w:instrText>MERGEFIELD Multa.ValorMulta \* MERGEFORMAT</w:instrText>
+                  </w:r>
+                  <w:r>
+                    <w:fldChar w:fldCharType="separate"/>
+                  </w:r>
+                  <w:r>
+                    <w:rPr>
+                      <w:noProof/>
+                      <w:sz w:val="18"/>
+                      <w:szCs w:val="18"/>
+                    </w:rPr>
+                    <w:t>«</w:t>
+                  </w:r>
+                  <w:r>
+                    <w:rPr>
+                      <w:noProof/>
+                      <w:sz w:val="18"/>
+                      <w:szCs w:val="18"/>
+                    </w:rPr>
+                    <w:t>Multa</w:t>
+                  </w:r>
+                  <w:r>
+                    <w:rPr>
+                      <w:noProof/>
+                      <w:sz w:val="18"/>
+                      <w:szCs w:val="18"/>
+                    </w:rPr>
+                    <w:t>.</w:t>
+                  </w:r>
+                  <w:r>
+                    <w:rPr>
+                      <w:noProof/>
+                      <w:sz w:val="18"/>
+                      <w:szCs w:val="18"/>
+                    </w:rPr>
+                    <w:t>ValorMulta</w:t>
+                  </w:r>
+                  <w:r>
+                    <w:rPr>
+                      <w:noProof/>
+                      <w:sz w:val="18"/>
+                      <w:szCs w:val="18"/>
+                    </w:rPr>
+                    <w:t>»</w:t>
+                  </w:r>
+                  <w:r>
+                    <w:rPr>
+                      <w:noProof/>
+                      <w:sz w:val="18"/>
+                      <w:szCs w:val="18"/>
+                    </w:rPr>
+                    <w:fldChar w:fldCharType="end"/>
+                  </w:r>
+                  <w:bookmarkStart w:id="0" w:name="_GoBack"/>
+                  <w:bookmarkEnd w:id="0"/>
                 </w:p>
               </w:tc>
             </w:tr>
@@ -4202,48 +4456,63 @@
                       <w:szCs w:val="18"/>
                     </w:rPr>
                   </w:pPr>
-                  <w:fldSimple w:instr="MERGEFIELD Multa.Justificar \* MERGEFORMAT">
-                    <w:r>
-                      <w:rPr>
-                        <w:noProof/>
-                        <w:sz w:val="18"/>
-                        <w:szCs w:val="18"/>
-                      </w:rPr>
-                      <w:t>«</w:t>
-                    </w:r>
-                    <w:r>
-                      <w:rPr>
-                        <w:noProof/>
-                        <w:sz w:val="18"/>
-                        <w:szCs w:val="18"/>
-                      </w:rPr>
-                      <w:t>Multa</w:t>
-                    </w:r>
-                    <w:r>
-                      <w:rPr>
-                        <w:noProof/>
-                        <w:sz w:val="18"/>
-                        <w:szCs w:val="18"/>
-                      </w:rPr>
-                      <w:t>.</w:t>
-                    </w:r>
-                    <w:r>
-                      <w:rPr>
-                        <w:noProof/>
-                        <w:sz w:val="18"/>
-                        <w:szCs w:val="18"/>
-                      </w:rPr>
-                      <w:t>Justificar</w:t>
-                    </w:r>
-                    <w:r>
-                      <w:rPr>
-                        <w:noProof/>
-                        <w:sz w:val="18"/>
-                        <w:szCs w:val="18"/>
-                      </w:rPr>
-                      <w:t>»</w:t>
-                    </w:r>
-                  </w:fldSimple>
+                  <w:r>
+                    <w:fldChar w:fldCharType="begin"/>
+                  </w:r>
+                  <w:r>
+                    <w:instrText>MERGEFIELD Multa.Justificar \* MERGEFORMAT</w:instrText>
+                  </w:r>
+                  <w:r>
+                    <w:fldChar w:fldCharType="separate"/>
+                  </w:r>
+                  <w:r>
+                    <w:rPr>
+                      <w:noProof/>
+                      <w:sz w:val="18"/>
+                      <w:szCs w:val="18"/>
+                    </w:rPr>
+                    <w:t>«</w:t>
+                  </w:r>
+                  <w:r>
+                    <w:rPr>
+                      <w:noProof/>
+                      <w:sz w:val="18"/>
+                      <w:szCs w:val="18"/>
+                    </w:rPr>
+                    <w:t>Multa</w:t>
+                  </w:r>
+                  <w:r>
+                    <w:rPr>
+                      <w:noProof/>
+                      <w:sz w:val="18"/>
+                      <w:szCs w:val="18"/>
+                    </w:rPr>
+                    <w:t>.</w:t>
+                  </w:r>
+                  <w:r>
+                    <w:rPr>
+                      <w:noProof/>
+                      <w:sz w:val="18"/>
+                      <w:szCs w:val="18"/>
+                    </w:rPr>
+                    <w:t>Justificar</w:t>
+                  </w:r>
+                  <w:r>
+                    <w:rPr>
+                      <w:noProof/>
+                      <w:sz w:val="18"/>
+                      <w:szCs w:val="18"/>
+                    </w:rPr>
+                    <w:t>»</w:t>
+                  </w:r>
+                  <w:r>
+                    <w:rPr>
+                      <w:noProof/>
+                      <w:sz w:val="18"/>
+                      <w:szCs w:val="18"/>
+                    </w:rPr>
+                    <w:fldChar w:fldCharType="end"/>
+                  </w:r>
                 </w:p>
               </w:tc>
             </w:tr>
@@ -4581,47 +4850,32 @@
                       <w:szCs w:val="18"/>
                     </w:rPr>
                   </w:pPr>
-                  <w:r>
-                    <w:fldChar w:fldCharType="begin"/>
-                  </w:r>
-                  <w:r>
-                    <w:instrText xml:space="preserve"> MERGEFIELD  ObjetoInfracao.NumeroIUF  \* MERGEFORMAT </w:instrText>
-                  </w:r>
-                  <w:r>
-                    <w:fldChar w:fldCharType="separate"/>
-                  </w:r>
-                  <w:r>
-                    <w:rPr>
-                      <w:noProof/>
-                      <w:sz w:val="18"/>
-                      <w:szCs w:val="18"/>
-                    </w:rPr>
-                    <w:t>«ObjetoInfracao.Numero</w:t>
-                  </w:r>
-                  <w:r>
-                    <w:rPr>
-                      <w:noProof/>
-                      <w:sz w:val="18"/>
-                      <w:szCs w:val="18"/>
-                    </w:rPr>
-                    <w:t>IUF</w:t>
-                  </w:r>
-                  <w:r>
-                    <w:rPr>
-                      <w:noProof/>
-                      <w:sz w:val="18"/>
-                      <w:szCs w:val="18"/>
-                    </w:rPr>
-                    <w:t>»</w:t>
-                  </w:r>
-                  <w:r>
-                    <w:rPr>
-                      <w:noProof/>
-                      <w:sz w:val="18"/>
-                      <w:szCs w:val="18"/>
-                    </w:rPr>
-                    <w:fldChar w:fldCharType="end"/>
-                  </w:r>
+                  <w:fldSimple w:instr=" MERGEFIELD  ObjetoInfracao.NumeroIUF  \* MERGEFORMAT ">
+                    <w:r>
+                      <w:rPr>
+                        <w:noProof/>
+                        <w:sz w:val="18"/>
+                        <w:szCs w:val="18"/>
+                      </w:rPr>
+                      <w:t>«ObjetoInfracao.Numero</w:t>
+                    </w:r>
+                    <w:r>
+                      <w:rPr>
+                        <w:noProof/>
+                        <w:sz w:val="18"/>
+                        <w:szCs w:val="18"/>
+                      </w:rPr>
+                      <w:t>IUF</w:t>
+                    </w:r>
+                    <w:r>
+                      <w:rPr>
+                        <w:noProof/>
+                        <w:sz w:val="18"/>
+                        <w:szCs w:val="18"/>
+                      </w:rPr>
+                      <w:t>»</w:t>
+                    </w:r>
+                  </w:fldSimple>
                 </w:p>
               </w:tc>
               <w:tc>
@@ -4645,16 +4899,31 @@
                       <w:szCs w:val="18"/>
                     </w:rPr>
                   </w:pPr>
-                  <w:fldSimple w:instr=" MERGEFIELD  ObjetoInfracao.SerieTexto  \* MERGEFORMAT ">
-                    <w:r>
-                      <w:rPr>
-                        <w:noProof/>
-                        <w:sz w:val="18"/>
-                        <w:szCs w:val="18"/>
-                      </w:rPr>
-                      <w:t>«ObjetoInfracao.SerieTexto»</w:t>
-                    </w:r>
-                  </w:fldSimple>
+                  <w:r>
+                    <w:fldChar w:fldCharType="begin"/>
+                  </w:r>
+                  <w:r>
+                    <w:instrText xml:space="preserve"> MERGEFIELD  ObjetoInfracao.SerieTexto  \* MERGEFORMAT </w:instrText>
+                  </w:r>
+                  <w:r>
+                    <w:fldChar w:fldCharType="separate"/>
+                  </w:r>
+                  <w:r>
+                    <w:rPr>
+                      <w:noProof/>
+                      <w:sz w:val="18"/>
+                      <w:szCs w:val="18"/>
+                    </w:rPr>
+                    <w:t>«ObjetoInfracao.SerieTexto»</w:t>
+                  </w:r>
+                  <w:r>
+                    <w:rPr>
+                      <w:noProof/>
+                      <w:sz w:val="18"/>
+                      <w:szCs w:val="18"/>
+                    </w:rPr>
+                    <w:fldChar w:fldCharType="end"/>
+                  </w:r>
                 </w:p>
               </w:tc>
               <w:tc>
@@ -4678,47 +4947,32 @@
                       <w:szCs w:val="18"/>
                     </w:rPr>
                   </w:pPr>
-                  <w:r>
-                    <w:fldChar w:fldCharType="begin"/>
-                  </w:r>
-                  <w:r>
-                    <w:instrText xml:space="preserve"> MERGEFIELD  ObjetoInfracao.DataLavraturaIUF  \* MERGEFORMAT </w:instrText>
-                  </w:r>
-                  <w:r>
-                    <w:fldChar w:fldCharType="separate"/>
-                  </w:r>
-                  <w:r>
-                    <w:rPr>
-                      <w:noProof/>
-                      <w:sz w:val="18"/>
-                      <w:szCs w:val="18"/>
-                    </w:rPr>
-                    <w:t>«ObjetoInfracao.DataLavratura</w:t>
-                  </w:r>
-                  <w:r>
-                    <w:rPr>
-                      <w:noProof/>
-                      <w:sz w:val="18"/>
-                      <w:szCs w:val="18"/>
-                    </w:rPr>
-                    <w:t>IUF</w:t>
-                  </w:r>
-                  <w:r>
-                    <w:rPr>
-                      <w:noProof/>
-                      <w:sz w:val="18"/>
-                      <w:szCs w:val="18"/>
-                    </w:rPr>
-                    <w:t>»</w:t>
-                  </w:r>
-                  <w:r>
-                    <w:rPr>
-                      <w:noProof/>
-                      <w:sz w:val="18"/>
-                      <w:szCs w:val="18"/>
-                    </w:rPr>
-                    <w:fldChar w:fldCharType="end"/>
-                  </w:r>
+                  <w:fldSimple w:instr=" MERGEFIELD  ObjetoInfracao.DataLavraturaIUF  \* MERGEFORMAT ">
+                    <w:r>
+                      <w:rPr>
+                        <w:noProof/>
+                        <w:sz w:val="18"/>
+                        <w:szCs w:val="18"/>
+                      </w:rPr>
+                      <w:t>«ObjetoInfracao.DataLavratura</w:t>
+                    </w:r>
+                    <w:r>
+                      <w:rPr>
+                        <w:noProof/>
+                        <w:sz w:val="18"/>
+                        <w:szCs w:val="18"/>
+                      </w:rPr>
+                      <w:t>IUF</w:t>
+                    </w:r>
+                    <w:r>
+                      <w:rPr>
+                        <w:noProof/>
+                        <w:sz w:val="18"/>
+                        <w:szCs w:val="18"/>
+                      </w:rPr>
+                      <w:t>»</w:t>
+                    </w:r>
+                  </w:fldSimple>
                 </w:p>
               </w:tc>
             </w:tr>
@@ -4798,32 +5052,47 @@
                       <w:lang w:eastAsia="en-US"/>
                     </w:rPr>
                   </w:pPr>
-                  <w:fldSimple w:instr=" MERGEFIELD  ObjetoInfracao.Descricao  \* MERGEFORMAT ">
-                    <w:r>
-                      <w:rPr>
-                        <w:noProof/>
-                        <w:sz w:val="18"/>
-                        <w:szCs w:val="18"/>
-                      </w:rPr>
-                      <w:t>«ObjetoInfracao.</w:t>
-                    </w:r>
-                    <w:r>
-                      <w:rPr>
-                        <w:noProof/>
-                        <w:sz w:val="18"/>
-                        <w:szCs w:val="18"/>
-                      </w:rPr>
-                      <w:t>Descricao</w:t>
-                    </w:r>
-                    <w:r>
-                      <w:rPr>
-                        <w:noProof/>
-                        <w:sz w:val="18"/>
-                        <w:szCs w:val="18"/>
-                      </w:rPr>
-                      <w:t>»</w:t>
-                    </w:r>
-                  </w:fldSimple>
+                  <w:r>
+                    <w:fldChar w:fldCharType="begin"/>
+                  </w:r>
+                  <w:r>
+                    <w:instrText xml:space="preserve"> MERGEFIELD  ObjetoInfracao.Descricao  \* MERGEFORMAT </w:instrText>
+                  </w:r>
+                  <w:r>
+                    <w:fldChar w:fldCharType="separate"/>
+                  </w:r>
+                  <w:r>
+                    <w:rPr>
+                      <w:noProof/>
+                      <w:sz w:val="18"/>
+                      <w:szCs w:val="18"/>
+                    </w:rPr>
+                    <w:t>«ObjetoInfracao.</w:t>
+                  </w:r>
+                  <w:r>
+                    <w:rPr>
+                      <w:noProof/>
+                      <w:sz w:val="18"/>
+                      <w:szCs w:val="18"/>
+                    </w:rPr>
+                    <w:t>Descricao</w:t>
+                  </w:r>
+                  <w:r>
+                    <w:rPr>
+                      <w:noProof/>
+                      <w:sz w:val="18"/>
+                      <w:szCs w:val="18"/>
+                    </w:rPr>
+                    <w:t>»</w:t>
+                  </w:r>
+                  <w:r>
+                    <w:rPr>
+                      <w:noProof/>
+                      <w:sz w:val="18"/>
+                      <w:szCs w:val="18"/>
+                    </w:rPr>
+                    <w:fldChar w:fldCharType="end"/>
+                  </w:r>
                 </w:p>
               </w:tc>
             </w:tr>
@@ -4929,31 +5198,16 @@
                       <w:szCs w:val="18"/>
                     </w:rPr>
                   </w:pPr>
-                  <w:r>
-                    <w:fldChar w:fldCharType="begin"/>
-                  </w:r>
-                  <w:r>
-                    <w:instrText xml:space="preserve"> MERGEFIELD  ObjetoInfracao.OpinarEmbargo  \* MERGEFORMAT </w:instrText>
-                  </w:r>
-                  <w:r>
-                    <w:fldChar w:fldCharType="separate"/>
-                  </w:r>
-                  <w:r>
-                    <w:rPr>
-                      <w:noProof/>
-                      <w:sz w:val="18"/>
-                      <w:szCs w:val="18"/>
-                    </w:rPr>
-                    <w:t>«ObjetoInfracao.OpinarEmbargo»</w:t>
-                  </w:r>
-                  <w:r>
-                    <w:rPr>
-                      <w:noProof/>
-                      <w:sz w:val="18"/>
-                      <w:szCs w:val="18"/>
-                    </w:rPr>
-                    <w:fldChar w:fldCharType="end"/>
-                  </w:r>
+                  <w:fldSimple w:instr=" MERGEFIELD  ObjetoInfracao.OpinarEmbargo  \* MERGEFORMAT ">
+                    <w:r>
+                      <w:rPr>
+                        <w:noProof/>
+                        <w:sz w:val="18"/>
+                        <w:szCs w:val="18"/>
+                      </w:rPr>
+                      <w:t>«ObjetoInfracao.OpinarEmbargo»</w:t>
+                    </w:r>
+                  </w:fldSimple>
                 </w:p>
               </w:tc>
             </w:tr>
@@ -5038,31 +5292,16 @@
                       <w:szCs w:val="18"/>
                     </w:rPr>
                   </w:pPr>
-                  <w:r>
-                    <w:fldChar w:fldCharType="begin"/>
-                  </w:r>
-                  <w:r>
-                    <w:instrText xml:space="preserve"> MERGEFIELD  ObjetoInfracao.AtividadeAreaDegradado  \* MERGEFORMAT </w:instrText>
-                  </w:r>
-                  <w:r>
-                    <w:fldChar w:fldCharType="separate"/>
-                  </w:r>
-                  <w:r>
-                    <w:rPr>
-                      <w:noProof/>
-                      <w:sz w:val="18"/>
-                      <w:szCs w:val="18"/>
-                    </w:rPr>
-                    <w:t>«ObjetoInfracao.AtividadeAreaDegradado»</w:t>
-                  </w:r>
-                  <w:r>
-                    <w:rPr>
-                      <w:noProof/>
-                      <w:sz w:val="18"/>
-                      <w:szCs w:val="18"/>
-                    </w:rPr>
-                    <w:fldChar w:fldCharType="end"/>
-                  </w:r>
+                  <w:fldSimple w:instr=" MERGEFIELD  ObjetoInfracao.AtividadeAreaDegradado  \* MERGEFORMAT ">
+                    <w:r>
+                      <w:rPr>
+                        <w:noProof/>
+                        <w:sz w:val="18"/>
+                        <w:szCs w:val="18"/>
+                      </w:rPr>
+                      <w:t>«ObjetoInfracao.AtividadeAreaDegradado»</w:t>
+                    </w:r>
+                  </w:fldSimple>
                 </w:p>
               </w:tc>
             </w:tr>
@@ -5143,31 +5382,16 @@
                       <w:szCs w:val="18"/>
                     </w:rPr>
                   </w:pPr>
-                  <w:r>
-                    <w:fldChar w:fldCharType="begin"/>
-                  </w:r>
-                  <w:r>
-                    <w:instrText xml:space="preserve"> MERGEFIELD  ObjetoInfracao.AtividadeAreaDegradadoEspecif  \* MERGEFORMAT </w:instrText>
-                  </w:r>
-                  <w:r>
-                    <w:fldChar w:fldCharType="separate"/>
-                  </w:r>
-                  <w:r>
-                    <w:rPr>
-                      <w:noProof/>
-                      <w:sz w:val="18"/>
-                      <w:szCs w:val="18"/>
-                    </w:rPr>
-                    <w:t>«ObjetoInfracao.AtividadeAreaDegradadoEsp»</w:t>
-                  </w:r>
-                  <w:r>
-                    <w:rPr>
-                      <w:noProof/>
-                      <w:sz w:val="18"/>
-                      <w:szCs w:val="18"/>
-                    </w:rPr>
-                    <w:fldChar w:fldCharType="end"/>
-                  </w:r>
+                  <w:fldSimple w:instr=" MERGEFIELD  ObjetoInfracao.AtividadeAreaDegradadoEspecif  \* MERGEFORMAT ">
+                    <w:r>
+                      <w:rPr>
+                        <w:noProof/>
+                        <w:sz w:val="18"/>
+                        <w:szCs w:val="18"/>
+                      </w:rPr>
+                      <w:t>«ObjetoInfracao.AtividadeAreaDegradadoEsp»</w:t>
+                    </w:r>
+                  </w:fldSimple>
                 </w:p>
               </w:tc>
             </w:tr>
@@ -5496,47 +5720,32 @@
                       <w:szCs w:val="18"/>
                     </w:rPr>
                   </w:pPr>
-                  <w:r>
-                    <w:fldChar w:fldCharType="begin"/>
-                  </w:r>
-                  <w:r>
-                    <w:instrText xml:space="preserve"> MERGEFIELD  MaterialApreendido.NumeroIUF \* MERGEFORMAT </w:instrText>
-                  </w:r>
-                  <w:r>
-                    <w:fldChar w:fldCharType="separate"/>
-                  </w:r>
-                  <w:r>
-                    <w:rPr>
-                      <w:noProof/>
-                      <w:sz w:val="18"/>
-                      <w:szCs w:val="18"/>
-                    </w:rPr>
-                    <w:t>«MaterialApreendido.</w:t>
-                  </w:r>
-                  <w:r>
-                    <w:rPr>
-                      <w:noProof/>
-                      <w:sz w:val="18"/>
-                      <w:szCs w:val="18"/>
-                    </w:rPr>
-                    <w:t>NumeroIUF</w:t>
-                  </w:r>
-                  <w:r>
-                    <w:rPr>
-                      <w:noProof/>
-                      <w:sz w:val="18"/>
-                      <w:szCs w:val="18"/>
-                    </w:rPr>
-                    <w:t>»</w:t>
-                  </w:r>
-                  <w:r>
-                    <w:rPr>
-                      <w:noProof/>
-                      <w:sz w:val="18"/>
-                      <w:szCs w:val="18"/>
-                    </w:rPr>
-                    <w:fldChar w:fldCharType="end"/>
-                  </w:r>
+                  <w:fldSimple w:instr=" MERGEFIELD  MaterialApreendido.NumeroIUF \* MERGEFORMAT ">
+                    <w:r>
+                      <w:rPr>
+                        <w:noProof/>
+                        <w:sz w:val="18"/>
+                        <w:szCs w:val="18"/>
+                      </w:rPr>
+                      <w:t>«MaterialApreendido.</w:t>
+                    </w:r>
+                    <w:r>
+                      <w:rPr>
+                        <w:noProof/>
+                        <w:sz w:val="18"/>
+                        <w:szCs w:val="18"/>
+                      </w:rPr>
+                      <w:t>NumeroIUF</w:t>
+                    </w:r>
+                    <w:r>
+                      <w:rPr>
+                        <w:noProof/>
+                        <w:sz w:val="18"/>
+                        <w:szCs w:val="18"/>
+                      </w:rPr>
+                      <w:t>»</w:t>
+                    </w:r>
+                  </w:fldSimple>
                 </w:p>
               </w:tc>
               <w:tc>
@@ -5559,31 +5768,16 @@
                       <w:szCs w:val="18"/>
                     </w:rPr>
                   </w:pPr>
-                  <w:r>
-                    <w:fldChar w:fldCharType="begin"/>
-                  </w:r>
-                  <w:r>
-                    <w:instrText xml:space="preserve"> MERGEFIELD  MaterialApreendido.SerieTexto  \* MERGEFORMAT </w:instrText>
-                  </w:r>
-                  <w:r>
-                    <w:fldChar w:fldCharType="separate"/>
-                  </w:r>
-                  <w:r>
-                    <w:rPr>
-                      <w:noProof/>
-                      <w:sz w:val="18"/>
-                      <w:szCs w:val="18"/>
-                    </w:rPr>
-                    <w:t>«MaterialApreendido.SerieTexto»</w:t>
-                  </w:r>
-                  <w:r>
-                    <w:rPr>
-                      <w:noProof/>
-                      <w:sz w:val="18"/>
-                      <w:szCs w:val="18"/>
-                    </w:rPr>
-                    <w:fldChar w:fldCharType="end"/>
-                  </w:r>
+                  <w:fldSimple w:instr=" MERGEFIELD  MaterialApreendido.SerieTexto  \* MERGEFORMAT ">
+                    <w:r>
+                      <w:rPr>
+                        <w:noProof/>
+                        <w:sz w:val="18"/>
+                        <w:szCs w:val="18"/>
+                      </w:rPr>
+                      <w:t>«MaterialApreendido.SerieTexto»</w:t>
+                    </w:r>
+                  </w:fldSimple>
                 </w:p>
               </w:tc>
               <w:tc>
@@ -5606,47 +5800,32 @@
                       <w:szCs w:val="18"/>
                     </w:rPr>
                   </w:pPr>
-                  <w:r>
-                    <w:fldChar w:fldCharType="begin"/>
-                  </w:r>
-                  <w:r>
-                    <w:instrText>MERGEFIELD MaterialApreendido.DataLavraturaIUF \* MERGEFORMAT</w:instrText>
-                  </w:r>
-                  <w:r>
-                    <w:fldChar w:fldCharType="separate"/>
-                  </w:r>
-                  <w:r>
-                    <w:rPr>
-                      <w:noProof/>
-                      <w:sz w:val="18"/>
-                      <w:szCs w:val="18"/>
-                    </w:rPr>
-                    <w:t>«MaterialApreendido.DataLavratura</w:t>
-                  </w:r>
-                  <w:r>
-                    <w:rPr>
-                      <w:noProof/>
-                      <w:sz w:val="18"/>
-                      <w:szCs w:val="18"/>
-                    </w:rPr>
-                    <w:t>IUF</w:t>
-                  </w:r>
-                  <w:r>
-                    <w:rPr>
-                      <w:noProof/>
-                      <w:sz w:val="18"/>
-                      <w:szCs w:val="18"/>
-                    </w:rPr>
-                    <w:t>»</w:t>
-                  </w:r>
-                  <w:r>
-                    <w:rPr>
-                      <w:noProof/>
-                      <w:sz w:val="18"/>
-                      <w:szCs w:val="18"/>
-                    </w:rPr>
-                    <w:fldChar w:fldCharType="end"/>
-                  </w:r>
+                  <w:fldSimple w:instr="MERGEFIELD MaterialApreendido.DataLavraturaIUF \* MERGEFORMAT">
+                    <w:r>
+                      <w:rPr>
+                        <w:noProof/>
+                        <w:sz w:val="18"/>
+                        <w:szCs w:val="18"/>
+                      </w:rPr>
+                      <w:t>«MaterialApreendido.DataLavratura</w:t>
+                    </w:r>
+                    <w:r>
+                      <w:rPr>
+                        <w:noProof/>
+                        <w:sz w:val="18"/>
+                        <w:szCs w:val="18"/>
+                      </w:rPr>
+                      <w:t>IUF</w:t>
+                    </w:r>
+                    <w:r>
+                      <w:rPr>
+                        <w:noProof/>
+                        <w:sz w:val="18"/>
+                        <w:szCs w:val="18"/>
+                      </w:rPr>
+                      <w:t>»</w:t>
+                    </w:r>
+                  </w:fldSimple>
                 </w:p>
               </w:tc>
             </w:tr>
@@ -5742,31 +5921,16 @@
                       <w:szCs w:val="18"/>
                     </w:rPr>
                   </w:pPr>
-                  <w:r>
-                    <w:fldChar w:fldCharType="begin"/>
-                  </w:r>
-                  <w:r>
-                    <w:instrText>MERGEFIELD MaterialApreendido.DescreverApreensao \* MERGEFORMAT</w:instrText>
-                  </w:r>
-                  <w:r>
-                    <w:fldChar w:fldCharType="separate"/>
-                  </w:r>
-                  <w:r>
-                    <w:rPr>
-                      <w:noProof/>
-                      <w:sz w:val="18"/>
-                      <w:szCs w:val="18"/>
-                    </w:rPr>
-                    <w:t>«MaterialApreendido.DescreverApreensao»</w:t>
-                  </w:r>
-                  <w:r>
-                    <w:rPr>
-                      <w:noProof/>
-                      <w:sz w:val="18"/>
-                      <w:szCs w:val="18"/>
-                    </w:rPr>
-                    <w:fldChar w:fldCharType="end"/>
-                  </w:r>
+                  <w:fldSimple w:instr="MERGEFIELD MaterialApreendido.DescreverApreensao \* MERGEFORMAT">
+                    <w:r>
+                      <w:rPr>
+                        <w:noProof/>
+                        <w:sz w:val="18"/>
+                        <w:szCs w:val="18"/>
+                      </w:rPr>
+                      <w:t>«MaterialApreendido.DescreverApreensao»</w:t>
+                    </w:r>
+                  </w:fldSimple>
                 </w:p>
               </w:tc>
             </w:tr>
@@ -6047,9 +6211,9 @@
                         <w:tcW w:w="693" w:type="dxa"/>
                         <w:vAlign w:val="center"/>
                       </w:tcPr>
-                      <w:bookmarkStart w:id="0" w:name="OLE_LINK1"/>
-                      <w:bookmarkStart w:id="1" w:name="OLE_LINK2"/>
-                      <w:bookmarkStart w:id="2" w:name="OLE_LINK3"/>
+                      <w:bookmarkStart w:id="1" w:name="OLE_LINK1"/>
+                      <w:bookmarkStart w:id="2" w:name="OLE_LINK2"/>
+                      <w:bookmarkStart w:id="3" w:name="OLE_LINK3"/>
                       <w:p>
                         <w:pPr>
                           <w:keepNext/>
@@ -6363,9 +6527,9 @@
                       </w:p>
                     </w:tc>
                   </w:tr>
-                  <w:bookmarkEnd w:id="0"/>
                   <w:bookmarkEnd w:id="1"/>
                   <w:bookmarkEnd w:id="2"/>
+                  <w:bookmarkEnd w:id="3"/>
                 </w:tbl>
                 <w:p>
                   <w:pPr>
@@ -6510,31 +6674,16 @@
                       <w:szCs w:val="18"/>
                     </w:rPr>
                   </w:pPr>
-                  <w:r>
-                    <w:fldChar w:fldCharType="begin"/>
-                  </w:r>
-                  <w:r>
-                    <w:instrText xml:space="preserve"> MERGEFIELD  MaterialApreendido.OpinarDestino  \* MERGEFORMAT </w:instrText>
-                  </w:r>
-                  <w:r>
-                    <w:fldChar w:fldCharType="separate"/>
-                  </w:r>
-                  <w:r>
-                    <w:rPr>
-                      <w:noProof/>
-                      <w:sz w:val="18"/>
-                      <w:szCs w:val="18"/>
-                    </w:rPr>
-                    <w:t>«MaterialApreendido.OpinarDestino»</w:t>
-                  </w:r>
-                  <w:r>
-                    <w:rPr>
-                      <w:noProof/>
-                      <w:sz w:val="18"/>
-                      <w:szCs w:val="18"/>
-                    </w:rPr>
-                    <w:fldChar w:fldCharType="end"/>
-                  </w:r>
+                  <w:fldSimple w:instr=" MERGEFIELD  MaterialApreendido.OpinarDestino  \* MERGEFORMAT ">
+                    <w:r>
+                      <w:rPr>
+                        <w:noProof/>
+                        <w:sz w:val="18"/>
+                        <w:szCs w:val="18"/>
+                      </w:rPr>
+                      <w:t>«MaterialApreendido.OpinarDestino»</w:t>
+                    </w:r>
+                  </w:fldSimple>
                 </w:p>
               </w:tc>
             </w:tr>
@@ -7227,8 +7376,6 @@
           <w:szCs w:val="8"/>
         </w:rPr>
       </w:pPr>
-      <w:bookmarkStart w:id="3" w:name="_GoBack"/>
-      <w:bookmarkEnd w:id="3"/>
     </w:p>
     <w:tbl>
       <w:tblPr>
@@ -7357,31 +7504,16 @@
               </w:rPr>
               <w:t xml:space="preserve">  </w:t>
             </w:r>
-            <w:r>
-              <w:fldChar w:fldCharType="begin"/>
-            </w:r>
-            <w:r>
-              <w:instrText xml:space="preserve"> MERGEFIELD  ConsideracoesFinais.DescricaoInfracao  \* MERGEFORMAT </w:instrText>
-            </w:r>
-            <w:r>
-              <w:fldChar w:fldCharType="separate"/>
-            </w:r>
-            <w:r>
-              <w:rPr>
-                <w:noProof/>
-                <w:sz w:val="18"/>
-                <w:szCs w:val="18"/>
-              </w:rPr>
-              <w:t>«ConsideracoesFinais.DescricaoInfracao»</w:t>
-            </w:r>
-            <w:r>
-              <w:rPr>
-                <w:noProof/>
-                <w:sz w:val="18"/>
-                <w:szCs w:val="18"/>
-              </w:rPr>
-              <w:fldChar w:fldCharType="end"/>
-            </w:r>
+            <w:fldSimple w:instr=" MERGEFIELD  ConsideracoesFinais.DescricaoInfracao  \* MERGEFORMAT ">
+              <w:r>
+                <w:rPr>
+                  <w:noProof/>
+                  <w:sz w:val="18"/>
+                  <w:szCs w:val="18"/>
+                </w:rPr>
+                <w:t>«ConsideracoesFinais.DescricaoInfracao»</w:t>
+              </w:r>
+            </w:fldSimple>
           </w:p>
         </w:tc>
       </w:tr>
@@ -7480,31 +7612,16 @@
                 <w:szCs w:val="18"/>
               </w:rPr>
             </w:pPr>
-            <w:r>
-              <w:fldChar w:fldCharType="begin"/>
-            </w:r>
-            <w:r>
-              <w:instrText xml:space="preserve"> MERGEFIELD  ConsideracoesFinais.IsReparacao  \* MERGEFORMAT </w:instrText>
-            </w:r>
-            <w:r>
-              <w:fldChar w:fldCharType="separate"/>
-            </w:r>
-            <w:r>
-              <w:rPr>
-                <w:noProof/>
-                <w:sz w:val="18"/>
-                <w:szCs w:val="18"/>
-              </w:rPr>
-              <w:t>«ConsideracoesFinais.IsReparacao»</w:t>
-            </w:r>
-            <w:r>
-              <w:rPr>
-                <w:noProof/>
-                <w:sz w:val="18"/>
-                <w:szCs w:val="18"/>
-              </w:rPr>
-              <w:fldChar w:fldCharType="end"/>
-            </w:r>
+            <w:fldSimple w:instr=" MERGEFIELD  ConsideracoesFinais.IsReparacao  \* MERGEFORMAT ">
+              <w:r>
+                <w:rPr>
+                  <w:noProof/>
+                  <w:sz w:val="18"/>
+                  <w:szCs w:val="18"/>
+                </w:rPr>
+                <w:t>«ConsideracoesFinais.IsReparacao»</w:t>
+              </w:r>
+            </w:fldSimple>
           </w:p>
         </w:tc>
       </w:tr>
@@ -7571,31 +7688,16 @@
                 <w:szCs w:val="18"/>
               </w:rPr>
             </w:pPr>
-            <w:r>
-              <w:fldChar w:fldCharType="begin"/>
-            </w:r>
-            <w:r>
-              <w:instrText xml:space="preserve"> MERGEFIELD  ConsideracoesFinais.OpniaoFormaReparacao  \* MERGEFORMAT </w:instrText>
-            </w:r>
-            <w:r>
-              <w:fldChar w:fldCharType="separate"/>
-            </w:r>
-            <w:r>
-              <w:rPr>
-                <w:noProof/>
-                <w:sz w:val="18"/>
-                <w:szCs w:val="18"/>
-              </w:rPr>
-              <w:t>«ConsideracoesFinais.OpniaoFormaReparacao»</w:t>
-            </w:r>
-            <w:r>
-              <w:rPr>
-                <w:noProof/>
-                <w:sz w:val="18"/>
-                <w:szCs w:val="18"/>
-              </w:rPr>
-              <w:fldChar w:fldCharType="end"/>
-            </w:r>
+            <w:fldSimple w:instr=" MERGEFIELD  ConsideracoesFinais.OpniaoFormaReparacao  \* MERGEFORMAT ">
+              <w:r>
+                <w:rPr>
+                  <w:noProof/>
+                  <w:sz w:val="18"/>
+                  <w:szCs w:val="18"/>
+                </w:rPr>
+                <w:t>«ConsideracoesFinais.OpniaoFormaReparacao»</w:t>
+              </w:r>
+            </w:fldSimple>
           </w:p>
         </w:tc>
       </w:tr>
@@ -7676,34 +7778,16 @@
                 <w:szCs w:val="18"/>
               </w:rPr>
             </w:pPr>
-            <w:r>
-              <w:fldChar w:fldCharType="begin"/>
-            </w:r>
-            <w:r>
-              <w:instrText xml:space="preserve"> MERGEFIELD  ConsideracoesFinais.IsTermoCompromisso  \*</w:instrText>
-            </w:r>
-            <w:r>
-              <w:instrText xml:space="preserve"> MERGEFORMAT </w:instrText>
-            </w:r>
-            <w:r>
-              <w:fldChar w:fldCharType="separate"/>
-            </w:r>
-            <w:r>
-              <w:rPr>
-                <w:noProof/>
-                <w:sz w:val="18"/>
-                <w:szCs w:val="18"/>
-              </w:rPr>
-              <w:t>«ConsideracoesFinais.IsTermoCompromisso»</w:t>
-            </w:r>
-            <w:r>
-              <w:rPr>
-                <w:noProof/>
-                <w:sz w:val="18"/>
-                <w:szCs w:val="18"/>
-              </w:rPr>
-              <w:fldChar w:fldCharType="end"/>
-            </w:r>
+            <w:fldSimple w:instr=" MERGEFIELD  ConsideracoesFinais.IsTermoCompromisso  \* MERGEFORMAT ">
+              <w:r>
+                <w:rPr>
+                  <w:noProof/>
+                  <w:sz w:val="18"/>
+                  <w:szCs w:val="18"/>
+                </w:rPr>
+                <w:t>«ConsideracoesFinais.IsTermoCompromisso»</w:t>
+              </w:r>
+            </w:fldSimple>
           </w:p>
         </w:tc>
       </w:tr>
@@ -7779,31 +7863,16 @@
                 <w:szCs w:val="18"/>
               </w:rPr>
             </w:pPr>
-            <w:r>
-              <w:fldChar w:fldCharType="begin"/>
-            </w:r>
-            <w:r>
-              <w:instrText xml:space="preserve"> MERGEFIELD  ConsideracoesFinais.TermoCompromissoJustificativa  \* MERGEFORMAT </w:instrText>
-            </w:r>
-            <w:r>
-              <w:fldChar w:fldCharType="separate"/>
-            </w:r>
-            <w:r>
-              <w:rPr>
-                <w:noProof/>
-                <w:sz w:val="18"/>
-                <w:szCs w:val="18"/>
-              </w:rPr>
-              <w:t>«ConsideracoesFinais.TermoCompromissoJust»</w:t>
-            </w:r>
-            <w:r>
-              <w:rPr>
-                <w:noProof/>
-                <w:sz w:val="18"/>
-                <w:szCs w:val="18"/>
-              </w:rPr>
-              <w:fldChar w:fldCharType="end"/>
-            </w:r>
+            <w:fldSimple w:instr=" MERGEFIELD  ConsideracoesFinais.TermoCompromissoJustificativa  \* MERGEFORMAT ">
+              <w:r>
+                <w:rPr>
+                  <w:noProof/>
+                  <w:sz w:val="18"/>
+                  <w:szCs w:val="18"/>
+                </w:rPr>
+                <w:t>«ConsideracoesFinais.TermoCompromissoJust»</w:t>
+              </w:r>
+            </w:fldSimple>
           </w:p>
         </w:tc>
       </w:tr>
@@ -7855,12 +7924,44 @@
                 <w:lang w:eastAsia="en-US"/>
               </w:rPr>
             </w:pPr>
-            <w:fldSimple w:instr=" MERGEFIELD  OrgaoMunicipio  \* MERGEFORMAT ">
+            <w:r>
+              <w:fldChar w:fldCharType="begin"/>
+            </w:r>
+            <w:r>
+              <w:instrText xml:space="preserve"> MERGEFIELD  OrgaoMunicipio  \* MERGEFORMAT </w:instrText>
+            </w:r>
+            <w:r>
+              <w:fldChar w:fldCharType="separate"/>
+            </w:r>
+            <w:r>
+              <w:rPr>
+                <w:noProof/>
+              </w:rPr>
+              <w:t>«OrgaoMunicipio»</w:t>
+            </w:r>
+            <w:r>
+              <w:rPr>
+                <w:noProof/>
+              </w:rPr>
+              <w:fldChar w:fldCharType="end"/>
+            </w:r>
+            <w:r>
+              <w:rPr>
+                <w:noProof/>
+                <w:sz w:val="18"/>
+                <w:szCs w:val="18"/>
+              </w:rPr>
+              <w:t xml:space="preserve"> - </w:t>
+            </w:r>
+            <w:fldSimple w:instr=" MERGEFIELD  OrgaoUF  \* MERGEFORMAT ">
               <w:r>
                 <w:rPr>
+                  <w:rFonts w:cs="Arial"/>
                   <w:noProof/>
+                  <w:sz w:val="18"/>
+                  <w:szCs w:val="18"/>
                 </w:rPr>
-                <w:t>«OrgaoMunicipio»</w:t>
+                <w:t>«OrgaoUF»</w:t>
               </w:r>
             </w:fldSimple>
             <w:r>
@@ -7869,51 +7970,29 @@
                 <w:sz w:val="18"/>
                 <w:szCs w:val="18"/>
               </w:rPr>
-              <w:t xml:space="preserve"> - </w:t>
+              <w:t xml:space="preserve">, </w:t>
             </w:r>
             <w:r>
               <w:fldChar w:fldCharType="begin"/>
             </w:r>
             <w:r>
-              <w:instrText xml:space="preserve"> MERGEFIELD  OrgaoUF  \* MERGEFORMAT </w:instrText>
+              <w:instrText xml:space="preserve"> MERGEFIELD  DataConclusao  \* MERGEFORMAT </w:instrText>
             </w:r>
             <w:r>
               <w:fldChar w:fldCharType="separate"/>
             </w:r>
             <w:r>
               <w:rPr>
-                <w:rFonts w:cs="Arial"/>
-                <w:noProof/>
-                <w:sz w:val="18"/>
-                <w:szCs w:val="18"/>
-              </w:rPr>
-              <w:t>«OrgaoUF»</w:t>
-            </w:r>
-            <w:r>
-              <w:rPr>
-                <w:rFonts w:cs="Arial"/>
-                <w:noProof/>
-                <w:sz w:val="18"/>
-                <w:szCs w:val="18"/>
+                <w:noProof/>
+              </w:rPr>
+              <w:t>«DataConclusao»</w:t>
+            </w:r>
+            <w:r>
+              <w:rPr>
+                <w:noProof/>
               </w:rPr>
               <w:fldChar w:fldCharType="end"/>
             </w:r>
-            <w:r>
-              <w:rPr>
-                <w:noProof/>
-                <w:sz w:val="18"/>
-                <w:szCs w:val="18"/>
-              </w:rPr>
-              <w:t xml:space="preserve">, </w:t>
-            </w:r>
-            <w:fldSimple w:instr=" MERGEFIELD  DataConclusao  \* MERGEFORMAT ">
-              <w:r>
-                <w:rPr>
-                  <w:noProof/>
-                </w:rPr>
-                <w:t>«DataConclusao»</w:t>
-              </w:r>
-            </w:fldSimple>
           </w:p>
         </w:tc>
       </w:tr>
@@ -8111,33 +8190,17 @@
                       <w:lang w:eastAsia="en-US"/>
                     </w:rPr>
                   </w:pPr>
-                  <w:r>
-                    <w:fldChar w:fldCharType="begin"/>
-                  </w:r>
-                  <w:r>
-                    <w:instrText xml:space="preserve"> MERGEFIELD  Nome  \* MERGEFORMAT </w:instrText>
-                  </w:r>
-                  <w:r>
-                    <w:fldChar w:fldCharType="separate"/>
-                  </w:r>
-                  <w:r>
-                    <w:rPr>
-                      <w:rFonts w:eastAsia="Calibri" w:cs="Arial"/>
-                      <w:noProof/>
-                      <w:szCs w:val="20"/>
-                      <w:lang w:eastAsia="en-US"/>
-                    </w:rPr>
-                    <w:t>«Nome»</w:t>
-                  </w:r>
-                  <w:r>
-                    <w:rPr>
-                      <w:rFonts w:eastAsia="Calibri" w:cs="Arial"/>
-                      <w:noProof/>
-                      <w:szCs w:val="20"/>
-                      <w:lang w:eastAsia="en-US"/>
-                    </w:rPr>
-                    <w:fldChar w:fldCharType="end"/>
-                  </w:r>
+                  <w:fldSimple w:instr=" MERGEFIELD  Nome  \* MERGEFORMAT ">
+                    <w:r>
+                      <w:rPr>
+                        <w:rFonts w:eastAsia="Calibri" w:cs="Arial"/>
+                        <w:noProof/>
+                        <w:szCs w:val="20"/>
+                        <w:lang w:eastAsia="en-US"/>
+                      </w:rPr>
+                      <w:t>«Nome»</w:t>
+                    </w:r>
+                  </w:fldSimple>
                 </w:p>
                 <w:p>
                   <w:pPr>
@@ -8151,33 +8214,17 @@
                       <w:lang w:eastAsia="en-US"/>
                     </w:rPr>
                   </w:pPr>
-                  <w:r>
-                    <w:fldChar w:fldCharType="begin"/>
-                  </w:r>
-                  <w:r>
-                    <w:instrText xml:space="preserve"> MERGEFIELD  Cargo  \* MERGEFORMAT </w:instrText>
-                  </w:r>
-                  <w:r>
-                    <w:fldChar w:fldCharType="separate"/>
-                  </w:r>
-                  <w:r>
-                    <w:rPr>
-                      <w:rFonts w:eastAsia="Calibri" w:cs="Arial"/>
-                      <w:noProof/>
-                      <w:szCs w:val="20"/>
-                      <w:lang w:eastAsia="en-US"/>
-                    </w:rPr>
-                    <w:t>«Cargo»</w:t>
-                  </w:r>
-                  <w:r>
-                    <w:rPr>
-                      <w:rFonts w:eastAsia="Calibri" w:cs="Arial"/>
-                      <w:noProof/>
-                      <w:szCs w:val="20"/>
-                      <w:lang w:eastAsia="en-US"/>
-                    </w:rPr>
-                    <w:fldChar w:fldCharType="end"/>
-                  </w:r>
+                  <w:fldSimple w:instr=" MERGEFIELD  Cargo  \* MERGEFORMAT ">
+                    <w:r>
+                      <w:rPr>
+                        <w:rFonts w:eastAsia="Calibri" w:cs="Arial"/>
+                        <w:noProof/>
+                        <w:szCs w:val="20"/>
+                        <w:lang w:eastAsia="en-US"/>
+                      </w:rPr>
+                      <w:t>«Cargo»</w:t>
+                    </w:r>
+                  </w:fldSimple>
                 </w:p>
               </w:tc>
             </w:tr>
@@ -8218,31 +8265,16 @@
                 <w:lang w:eastAsia="en-US"/>
               </w:rPr>
             </w:pPr>
-            <w:r>
-              <w:fldChar w:fldCharType="begin"/>
-            </w:r>
-            <w:r>
-              <w:instrText xml:space="preserve"> MERGEFIELD  TableEnd:Assinantes1  \* MERGEFORMAT </w:instrText>
-            </w:r>
-            <w:r>
-              <w:fldChar w:fldCharType="separate"/>
-            </w:r>
-            <w:r>
-              <w:rPr>
-                <w:noProof/>
-                <w:sz w:val="8"/>
-                <w:szCs w:val="8"/>
-              </w:rPr>
-              <w:t>«TableEnd:Assinantes1»</w:t>
-            </w:r>
-            <w:r>
-              <w:rPr>
-                <w:noProof/>
-                <w:sz w:val="8"/>
-                <w:szCs w:val="8"/>
-              </w:rPr>
-              <w:fldChar w:fldCharType="end"/>
-            </w:r>
+            <w:fldSimple w:instr=" MERGEFIELD  TableEnd:Assinantes1  \* MERGEFORMAT ">
+              <w:r>
+                <w:rPr>
+                  <w:noProof/>
+                  <w:sz w:val="8"/>
+                  <w:szCs w:val="8"/>
+                </w:rPr>
+                <w:t>«TableEnd:Assinantes1»</w:t>
+              </w:r>
+            </w:fldSimple>
             <w:r>
               <w:rPr>
                 <w:rFonts w:ascii="Arial" w:eastAsia="Calibri" w:hAnsi="Arial" w:cs="Arial"/>
@@ -8272,31 +8304,16 @@
                 <w:lang w:eastAsia="en-US"/>
               </w:rPr>
             </w:pPr>
-            <w:r>
-              <w:fldChar w:fldCharType="begin"/>
-            </w:r>
-            <w:r>
-              <w:instrText xml:space="preserve"> MERGEFIELD  TableStart:Assinantes2  \* MERGEFORMAT </w:instrText>
-            </w:r>
-            <w:r>
-              <w:fldChar w:fldCharType="separate"/>
-            </w:r>
-            <w:r>
-              <w:rPr>
-                <w:noProof/>
-                <w:sz w:val="8"/>
-                <w:szCs w:val="8"/>
-              </w:rPr>
-              <w:t>«TableStart:Assinantes2»</w:t>
-            </w:r>
-            <w:r>
-              <w:rPr>
-                <w:noProof/>
-                <w:sz w:val="8"/>
-                <w:szCs w:val="8"/>
-              </w:rPr>
-              <w:fldChar w:fldCharType="end"/>
-            </w:r>
+            <w:fldSimple w:instr=" MERGEFIELD  TableStart:Assinantes2  \* MERGEFORMAT ">
+              <w:r>
+                <w:rPr>
+                  <w:noProof/>
+                  <w:sz w:val="8"/>
+                  <w:szCs w:val="8"/>
+                </w:rPr>
+                <w:t>«TableStart:Assinantes2»</w:t>
+              </w:r>
+            </w:fldSimple>
           </w:p>
           <w:tbl>
             <w:tblPr>
@@ -8344,33 +8361,17 @@
                       <w:lang w:eastAsia="en-US"/>
                     </w:rPr>
                   </w:pPr>
-                  <w:r>
-                    <w:fldChar w:fldCharType="begin"/>
-                  </w:r>
-                  <w:r>
-                    <w:instrText xml:space="preserve"> MERGEFIELD  Nome  \* MERGEFORMAT </w:instrText>
-                  </w:r>
-                  <w:r>
-                    <w:fldChar w:fldCharType="separate"/>
-                  </w:r>
-                  <w:r>
-                    <w:rPr>
-                      <w:rFonts w:eastAsia="Calibri" w:cs="Arial"/>
-                      <w:noProof/>
-                      <w:szCs w:val="20"/>
-                      <w:lang w:eastAsia="en-US"/>
-                    </w:rPr>
-                    <w:t>«Nome»</w:t>
-                  </w:r>
-                  <w:r>
-                    <w:rPr>
-                      <w:rFonts w:eastAsia="Calibri" w:cs="Arial"/>
-                      <w:noProof/>
-                      <w:szCs w:val="20"/>
-                      <w:lang w:eastAsia="en-US"/>
-                    </w:rPr>
-                    <w:fldChar w:fldCharType="end"/>
-                  </w:r>
+                  <w:fldSimple w:instr=" MERGEFIELD  Nome  \* MERGEFORMAT ">
+                    <w:r>
+                      <w:rPr>
+                        <w:rFonts w:eastAsia="Calibri" w:cs="Arial"/>
+                        <w:noProof/>
+                        <w:szCs w:val="20"/>
+                        <w:lang w:eastAsia="en-US"/>
+                      </w:rPr>
+                      <w:t>«Nome»</w:t>
+                    </w:r>
+                  </w:fldSimple>
                 </w:p>
                 <w:p>
                   <w:pPr>
@@ -8384,33 +8385,17 @@
                       <w:lang w:eastAsia="en-US"/>
                     </w:rPr>
                   </w:pPr>
-                  <w:r>
-                    <w:fldChar w:fldCharType="begin"/>
-                  </w:r>
-                  <w:r>
-                    <w:instrText xml:space="preserve"> MERGEFIELD  Cargo  \* MERGEFORMAT </w:instrText>
-                  </w:r>
-                  <w:r>
-                    <w:fldChar w:fldCharType="separate"/>
-                  </w:r>
-                  <w:r>
-                    <w:rPr>
-                      <w:rFonts w:eastAsia="Calibri" w:cs="Arial"/>
-                      <w:noProof/>
-                      <w:szCs w:val="20"/>
-                      <w:lang w:eastAsia="en-US"/>
-                    </w:rPr>
-                    <w:t>«Cargo»</w:t>
-                  </w:r>
-                  <w:r>
-                    <w:rPr>
-                      <w:rFonts w:eastAsia="Calibri" w:cs="Arial"/>
-                      <w:noProof/>
-                      <w:szCs w:val="20"/>
-                      <w:lang w:eastAsia="en-US"/>
-                    </w:rPr>
-                    <w:fldChar w:fldCharType="end"/>
-                  </w:r>
+                  <w:fldSimple w:instr=" MERGEFIELD  Cargo  \* MERGEFORMAT ">
+                    <w:r>
+                      <w:rPr>
+                        <w:rFonts w:eastAsia="Calibri" w:cs="Arial"/>
+                        <w:noProof/>
+                        <w:szCs w:val="20"/>
+                        <w:lang w:eastAsia="en-US"/>
+                      </w:rPr>
+                      <w:t>«Cargo»</w:t>
+                    </w:r>
+                  </w:fldSimple>
                 </w:p>
               </w:tc>
             </w:tr>
@@ -8450,31 +8435,16 @@
                 <w:lang w:eastAsia="en-US"/>
               </w:rPr>
             </w:pPr>
-            <w:r>
-              <w:fldChar w:fldCharType="begin"/>
-            </w:r>
-            <w:r>
-              <w:instrText xml:space="preserve"> MERGEFIELD  TableEnd:Assinantes2  \* MERGEFORMAT </w:instrText>
-            </w:r>
-            <w:r>
-              <w:fldChar w:fldCharType="separate"/>
-            </w:r>
-            <w:r>
-              <w:rPr>
-                <w:noProof/>
-                <w:sz w:val="8"/>
-                <w:szCs w:val="8"/>
-              </w:rPr>
-              <w:t>«TableEnd:Assinantes2»</w:t>
-            </w:r>
-            <w:r>
-              <w:rPr>
-                <w:noProof/>
-                <w:sz w:val="8"/>
-                <w:szCs w:val="8"/>
-              </w:rPr>
-              <w:fldChar w:fldCharType="end"/>
-            </w:r>
+            <w:fldSimple w:instr=" MERGEFIELD  TableEnd:Assinantes2  \* MERGEFORMAT ">
+              <w:r>
+                <w:rPr>
+                  <w:noProof/>
+                  <w:sz w:val="8"/>
+                  <w:szCs w:val="8"/>
+                </w:rPr>
+                <w:t>«TableEnd:Assinantes2»</w:t>
+              </w:r>
+            </w:fldSimple>
           </w:p>
         </w:tc>
       </w:tr>
@@ -8582,27 +8552,14 @@
                       <w:lang w:eastAsia="en-US"/>
                     </w:rPr>
                   </w:pPr>
-                  <w:r>
-                    <w:fldChar w:fldCharType="begin"/>
-                  </w:r>
-                  <w:r>
-                    <w:instrText xml:space="preserve"> MERGEFIELD  Assinante.Nome  \* MERGEFORMAT </w:instrText>
-                  </w:r>
-                  <w:r>
-                    <w:fldChar w:fldCharType="separate"/>
-                  </w:r>
-                  <w:r>
-                    <w:rPr>
-                      <w:noProof/>
-                    </w:rPr>
-                    <w:t>«Assinante.Nome»</w:t>
-                  </w:r>
-                  <w:r>
-                    <w:rPr>
-                      <w:noProof/>
-                    </w:rPr>
-                    <w:fldChar w:fldCharType="end"/>
-                  </w:r>
+                  <w:fldSimple w:instr=" MERGEFIELD  Assinante.Nome  \* MERGEFORMAT ">
+                    <w:r>
+                      <w:rPr>
+                        <w:noProof/>
+                      </w:rPr>
+                      <w:t>«Assinante.Nome»</w:t>
+                    </w:r>
+                  </w:fldSimple>
                 </w:p>
                 <w:p>
                   <w:pPr>
@@ -8616,15 +8573,29 @@
                       <w:lang w:eastAsia="en-US"/>
                     </w:rPr>
                   </w:pPr>
-                  <w:fldSimple w:instr=" MERGEFIELD  Assinante.Cargo  \* MERGEFORMAT ">
-                    <w:r>
-                      <w:rPr>
-                        <w:noProof/>
-                        <w:szCs w:val="20"/>
-                      </w:rPr>
-                      <w:t>«Assinante.Cargo»</w:t>
-                    </w:r>
-                  </w:fldSimple>
+                  <w:r>
+                    <w:fldChar w:fldCharType="begin"/>
+                  </w:r>
+                  <w:r>
+                    <w:instrText xml:space="preserve"> MERGEFIELD  Assinante.Cargo  \* MERGEFORMAT </w:instrText>
+                  </w:r>
+                  <w:r>
+                    <w:fldChar w:fldCharType="separate"/>
+                  </w:r>
+                  <w:r>
+                    <w:rPr>
+                      <w:noProof/>
+                      <w:szCs w:val="20"/>
+                    </w:rPr>
+                    <w:t>«Assinante.Cargo»</w:t>
+                  </w:r>
+                  <w:r>
+                    <w:rPr>
+                      <w:noProof/>
+                      <w:szCs w:val="20"/>
+                    </w:rPr>
+                    <w:fldChar w:fldCharType="end"/>
+                  </w:r>
                 </w:p>
               </w:tc>
             </w:tr>
@@ -8756,33 +8727,17 @@
               </w:rPr>
               <w:t xml:space="preserve">Anexo ao LAUDO DE FISCALIZAÇÃO Nº: </w:t>
             </w:r>
-            <w:r>
-              <w:fldChar w:fldCharType="begin"/>
-            </w:r>
-            <w:r>
-              <w:instrText xml:space="preserve"> MERGEFIELD  NumeroFiscalizacao  \* MERGEFORMAT </w:instrText>
-            </w:r>
-            <w:r>
-              <w:fldChar w:fldCharType="separate"/>
-            </w:r>
-            <w:r>
-              <w:rPr>
-                <w:b/>
-                <w:noProof/>
-                <w:sz w:val="20"/>
-                <w:szCs w:val="20"/>
-              </w:rPr>
-              <w:t>«NumeroFiscalizacao»</w:t>
-            </w:r>
-            <w:r>
-              <w:rPr>
-                <w:b/>
-                <w:noProof/>
-                <w:sz w:val="20"/>
-                <w:szCs w:val="20"/>
-              </w:rPr>
-              <w:fldChar w:fldCharType="end"/>
-            </w:r>
+            <w:fldSimple w:instr=" MERGEFIELD  NumeroFiscalizacao  \* MERGEFORMAT ">
+              <w:r>
+                <w:rPr>
+                  <w:b/>
+                  <w:noProof/>
+                  <w:sz w:val="20"/>
+                  <w:szCs w:val="20"/>
+                </w:rPr>
+                <w:t>«NumeroFiscalizacao»</w:t>
+              </w:r>
+            </w:fldSimple>
           </w:p>
           <w:p>
             <w:pPr>
@@ -8842,33 +8797,17 @@
               </w:rPr>
               <w:br w:type="page"/>
             </w:r>
-            <w:r>
-              <w:fldChar w:fldCharType="begin"/>
-            </w:r>
-            <w:r>
-              <w:instrText xml:space="preserve"> MERGEFIELD  TableStart:ConsideracoesFinais.Anexos  \* MERGEFORMAT </w:instrText>
-            </w:r>
-            <w:r>
-              <w:fldChar w:fldCharType="separate"/>
-            </w:r>
-            <w:r>
-              <w:rPr>
-                <w:rFonts w:cs="Calibri"/>
-                <w:noProof/>
-                <w:sz w:val="10"/>
-                <w:szCs w:val="10"/>
-              </w:rPr>
-              <w:t>«TableStart:ConsideracoesFinais.Anexos»</w:t>
-            </w:r>
-            <w:r>
-              <w:rPr>
-                <w:rFonts w:cs="Calibri"/>
-                <w:noProof/>
-                <w:sz w:val="10"/>
-                <w:szCs w:val="10"/>
-              </w:rPr>
-              <w:fldChar w:fldCharType="end"/>
-            </w:r>
+            <w:fldSimple w:instr=" MERGEFIELD  TableStart:ConsideracoesFinais.Anexos  \* MERGEFORMAT ">
+              <w:r>
+                <w:rPr>
+                  <w:rFonts w:cs="Calibri"/>
+                  <w:noProof/>
+                  <w:sz w:val="10"/>
+                  <w:szCs w:val="10"/>
+                </w:rPr>
+                <w:t>«TableStart:ConsideracoesFinais.Anexos»</w:t>
+              </w:r>
+            </w:fldSimple>
             <w:r>
               <w:rPr>
                 <w:rFonts w:eastAsia="Calibri" w:cs="Calibri"/>
@@ -8933,33 +8872,17 @@
                       <w:lang w:eastAsia="en-US"/>
                     </w:rPr>
                   </w:pPr>
-                  <w:r>
-                    <w:fldChar w:fldCharType="begin"/>
-                  </w:r>
-                  <w:r>
-                    <w:instrText xml:space="preserve"> MERGEFIELD  Image:Arquivo.Conteudo  \* MERGEFORMAT </w:instrText>
-                  </w:r>
-                  <w:r>
-                    <w:fldChar w:fldCharType="separate"/>
-                  </w:r>
-                  <w:r>
-                    <w:rPr>
-                      <w:rFonts w:eastAsia="Calibri"/>
-                      <w:noProof/>
-                      <w:szCs w:val="20"/>
-                      <w:lang w:eastAsia="en-US"/>
-                    </w:rPr>
-                    <w:t>«Image:Arquivo.Conteudo»</w:t>
-                  </w:r>
-                  <w:r>
-                    <w:rPr>
-                      <w:rFonts w:eastAsia="Calibri"/>
-                      <w:noProof/>
-                      <w:szCs w:val="20"/>
-                      <w:lang w:eastAsia="en-US"/>
-                    </w:rPr>
-                    <w:fldChar w:fldCharType="end"/>
-                  </w:r>
+                  <w:fldSimple w:instr=" MERGEFIELD  Image:Arquivo.Conteudo  \* MERGEFORMAT ">
+                    <w:r>
+                      <w:rPr>
+                        <w:rFonts w:eastAsia="Calibri"/>
+                        <w:noProof/>
+                        <w:szCs w:val="20"/>
+                        <w:lang w:eastAsia="en-US"/>
+                      </w:rPr>
+                      <w:t>«Image:Arquivo.Conteudo»</w:t>
+                    </w:r>
+                  </w:fldSimple>
                 </w:p>
               </w:tc>
             </w:tr>
@@ -8977,33 +8900,17 @@
                       <w:lang w:eastAsia="en-US"/>
                     </w:rPr>
                   </w:pPr>
-                  <w:r>
-                    <w:fldChar w:fldCharType="begin"/>
-                  </w:r>
-                  <w:r>
-                    <w:instrText xml:space="preserve"> MERGEFIELD  Descricao  \* MERGEFORMAT </w:instrText>
-                  </w:r>
-                  <w:r>
-                    <w:fldChar w:fldCharType="separate"/>
-                  </w:r>
-                  <w:r>
-                    <w:rPr>
-                      <w:rFonts w:eastAsia="Calibri"/>
-                      <w:noProof/>
-                      <w:szCs w:val="20"/>
-                      <w:lang w:eastAsia="en-US"/>
-                    </w:rPr>
-                    <w:t>«Descricao»</w:t>
-                  </w:r>
-                  <w:r>
-                    <w:rPr>
-                      <w:rFonts w:eastAsia="Calibri"/>
-                      <w:noProof/>
-                      <w:szCs w:val="20"/>
-                      <w:lang w:eastAsia="en-US"/>
-                    </w:rPr>
-                    <w:fldChar w:fldCharType="end"/>
-                  </w:r>
+                  <w:fldSimple w:instr=" MERGEFIELD  Descricao  \* MERGEFORMAT ">
+                    <w:r>
+                      <w:rPr>
+                        <w:rFonts w:eastAsia="Calibri"/>
+                        <w:noProof/>
+                        <w:szCs w:val="20"/>
+                        <w:lang w:eastAsia="en-US"/>
+                      </w:rPr>
+                      <w:t>«Descricao»</w:t>
+                    </w:r>
+                  </w:fldSimple>
                 </w:p>
               </w:tc>
             </w:tr>
@@ -9018,33 +8925,17 @@
                 <w:szCs w:val="10"/>
               </w:rPr>
             </w:pPr>
-            <w:r>
-              <w:fldChar w:fldCharType="begin"/>
-            </w:r>
-            <w:r>
-              <w:instrText xml:space="preserve"> MERGEFIELD  TableEnd:ConsideracoesFinais.Anexos  \* MERGEFORMAT </w:instrText>
-            </w:r>
-            <w:r>
-              <w:fldChar w:fldCharType="separate"/>
-            </w:r>
-            <w:r>
-              <w:rPr>
-                <w:rFonts w:cs="Calibri"/>
-                <w:noProof/>
-                <w:sz w:val="10"/>
-                <w:szCs w:val="10"/>
-              </w:rPr>
-              <w:t>«TableEnd:ConsideracoesFinais.Anexos»</w:t>
-            </w:r>
-            <w:r>
-              <w:rPr>
-                <w:rFonts w:cs="Calibri"/>
-                <w:noProof/>
-                <w:sz w:val="10"/>
-                <w:szCs w:val="10"/>
-              </w:rPr>
-              <w:fldChar w:fldCharType="end"/>
-            </w:r>
+            <w:fldSimple w:instr=" MERGEFIELD  TableEnd:ConsideracoesFinais.Anexos  \* MERGEFORMAT ">
+              <w:r>
+                <w:rPr>
+                  <w:rFonts w:cs="Calibri"/>
+                  <w:noProof/>
+                  <w:sz w:val="10"/>
+                  <w:szCs w:val="10"/>
+                </w:rPr>
+                <w:t>«TableEnd:ConsideracoesFinais.Anexos»</w:t>
+              </w:r>
+            </w:fldSimple>
           </w:p>
           <w:p>
             <w:pPr>
@@ -9065,33 +8956,17 @@
           <w:szCs w:val="10"/>
         </w:rPr>
       </w:pPr>
-      <w:r>
-        <w:fldChar w:fldCharType="begin"/>
-      </w:r>
-      <w:r>
-        <w:instrText xml:space="preserve"> MERGEFIELD TableEnd:Documento \* MERGEFORMAT </w:instrText>
-      </w:r>
-      <w:r>
-        <w:fldChar w:fldCharType="separate"/>
-      </w:r>
-      <w:r>
-        <w:rPr>
-          <w:rFonts w:cs="Calibri"/>
-          <w:noProof/>
-          <w:sz w:val="10"/>
-          <w:szCs w:val="10"/>
-        </w:rPr>
-        <w:t>«TableEnd:Documento»</w:t>
-      </w:r>
-      <w:r>
-        <w:rPr>
-          <w:rFonts w:cs="Calibri"/>
-          <w:noProof/>
-          <w:sz w:val="10"/>
-          <w:szCs w:val="10"/>
-        </w:rPr>
-        <w:fldChar w:fldCharType="end"/>
-      </w:r>
+      <w:fldSimple w:instr=" MERGEFIELD TableEnd:Documento \* MERGEFORMAT ">
+        <w:r>
+          <w:rPr>
+            <w:rFonts w:cs="Calibri"/>
+            <w:noProof/>
+            <w:sz w:val="10"/>
+            <w:szCs w:val="10"/>
+          </w:rPr>
+          <w:t>«TableEnd:Documento»</w:t>
+        </w:r>
+      </w:fldSimple>
     </w:p>
     <w:sectPr>
       <w:headerReference w:type="even" r:id="rId7"/>
@@ -9175,35 +9050,18 @@
               <w:szCs w:val="16"/>
             </w:rPr>
           </w:pPr>
-          <w:r>
-            <w:fldChar w:fldCharType="begin"/>
-          </w:r>
-          <w:r>
-            <w:instrText xml:space="preserve"> MERGEFIELD  image:LogoSimlam  \* MERGEFORMAT </w:instrText>
-          </w:r>
-          <w:r>
-            <w:fldChar w:fldCharType="separate"/>
-          </w:r>
-          <w:r>
-            <w:rPr>
-              <w:rFonts w:ascii="Arial" w:hAnsi="Arial" w:cs="Arial"/>
-              <w:noProof/>
-              <w:color w:val="595959"/>
-              <w:sz w:val="16"/>
-              <w:szCs w:val="16"/>
-            </w:rPr>
-            <w:t>«image:LogoSimlam»</w:t>
-          </w:r>
-          <w:r>
-            <w:rPr>
-              <w:rFonts w:ascii="Arial" w:hAnsi="Arial" w:cs="Arial"/>
-              <w:noProof/>
-              <w:color w:val="595959"/>
-              <w:sz w:val="16"/>
-              <w:szCs w:val="16"/>
-            </w:rPr>
-            <w:fldChar w:fldCharType="end"/>
-          </w:r>
+          <w:fldSimple w:instr=" MERGEFIELD  image:LogoSimlam  \* MERGEFORMAT ">
+            <w:r>
+              <w:rPr>
+                <w:rFonts w:ascii="Arial" w:hAnsi="Arial" w:cs="Arial"/>
+                <w:noProof/>
+                <w:color w:val="595959"/>
+                <w:sz w:val="16"/>
+                <w:szCs w:val="16"/>
+              </w:rPr>
+              <w:t>«image:LogoSimlam»</w:t>
+            </w:r>
+          </w:fldSimple>
         </w:p>
       </w:tc>
       <w:tc>
@@ -9223,93 +9081,42 @@
               <w:szCs w:val="16"/>
             </w:rPr>
           </w:pPr>
-          <w:r>
-            <w:fldChar w:fldCharType="begin"/>
-          </w:r>
-          <w:r>
-            <w:instrText xml:space="preserve"> MERGEFIELD  OrgaoEndereco  \* MERGEFORMAT </w:instrText>
-          </w:r>
-          <w:r>
-            <w:fldChar w:fldCharType="separate"/>
-          </w:r>
-          <w:r>
-            <w:rPr>
-              <w:rFonts w:ascii="Arial" w:hAnsi="Arial" w:cs="Arial"/>
-              <w:noProof/>
-              <w:color w:val="595959"/>
-              <w:sz w:val="16"/>
-              <w:szCs w:val="16"/>
-            </w:rPr>
-            <w:t>«OrgaoEndereco»</w:t>
-          </w:r>
-          <w:r>
-            <w:rPr>
-              <w:rFonts w:ascii="Arial" w:hAnsi="Arial" w:cs="Arial"/>
-              <w:noProof/>
-              <w:color w:val="595959"/>
-              <w:sz w:val="16"/>
-              <w:szCs w:val="16"/>
-            </w:rPr>
-            <w:fldChar w:fldCharType="end"/>
-          </w:r>
-          <w:r>
-            <w:fldChar w:fldCharType="begin"/>
-          </w:r>
-          <w:r>
-            <w:instrText xml:space="preserve"> MERGEFIELD  OrgaoMunicipio  \* MERGEFORMAT </w:instrText>
-          </w:r>
-          <w:r>
-            <w:fldChar w:fldCharType="separate"/>
-          </w:r>
-          <w:r>
-            <w:rPr>
-              <w:rFonts w:ascii="Arial" w:hAnsi="Arial" w:cs="Arial"/>
-              <w:noProof/>
-              <w:color w:val="595959"/>
-              <w:sz w:val="16"/>
-              <w:szCs w:val="16"/>
-            </w:rPr>
-            <w:t>«OrgaoMunicipio»</w:t>
-          </w:r>
-          <w:r>
-            <w:rPr>
-              <w:rFonts w:ascii="Arial" w:hAnsi="Arial" w:cs="Arial"/>
-              <w:noProof/>
-              <w:color w:val="595959"/>
-              <w:sz w:val="16"/>
-              <w:szCs w:val="16"/>
-            </w:rPr>
-            <w:fldChar w:fldCharType="end"/>
-          </w:r>
-          <w:r>
-            <w:fldChar w:fldCharType="begin"/>
-          </w:r>
-          <w:r>
-            <w:instrText xml:space="preserve"> MERGEFIELD  OrgaoUF  \* MERGEFORMAT </w:instrText>
-          </w:r>
-          <w:r>
-            <w:fldChar w:fldCharType="separate"/>
-          </w:r>
-          <w:r>
-            <w:rPr>
-              <w:rFonts w:ascii="Arial" w:hAnsi="Arial" w:cs="Arial"/>
-              <w:noProof/>
-              <w:color w:val="595959"/>
-              <w:sz w:val="16"/>
-              <w:szCs w:val="16"/>
-            </w:rPr>
-            <w:t>«OrgaoUF»</w:t>
-          </w:r>
-          <w:r>
-            <w:rPr>
-              <w:rFonts w:ascii="Arial" w:hAnsi="Arial" w:cs="Arial"/>
-              <w:noProof/>
-              <w:color w:val="595959"/>
-              <w:sz w:val="16"/>
-              <w:szCs w:val="16"/>
-            </w:rPr>
-            <w:fldChar w:fldCharType="end"/>
-          </w:r>
+          <w:fldSimple w:instr=" MERGEFIELD  OrgaoEndereco  \* MERGEFORMAT ">
+            <w:r>
+              <w:rPr>
+                <w:rFonts w:ascii="Arial" w:hAnsi="Arial" w:cs="Arial"/>
+                <w:noProof/>
+                <w:color w:val="595959"/>
+                <w:sz w:val="16"/>
+                <w:szCs w:val="16"/>
+              </w:rPr>
+              <w:t>«OrgaoEndereco»</w:t>
+            </w:r>
+          </w:fldSimple>
+          <w:fldSimple w:instr=" MERGEFIELD  OrgaoMunicipio  \* MERGEFORMAT ">
+            <w:r>
+              <w:rPr>
+                <w:rFonts w:ascii="Arial" w:hAnsi="Arial" w:cs="Arial"/>
+                <w:noProof/>
+                <w:color w:val="595959"/>
+                <w:sz w:val="16"/>
+                <w:szCs w:val="16"/>
+              </w:rPr>
+              <w:t>«OrgaoMunicipio»</w:t>
+            </w:r>
+          </w:fldSimple>
+          <w:fldSimple w:instr=" MERGEFIELD  OrgaoUF  \* MERGEFORMAT ">
+            <w:r>
+              <w:rPr>
+                <w:rFonts w:ascii="Arial" w:hAnsi="Arial" w:cs="Arial"/>
+                <w:noProof/>
+                <w:color w:val="595959"/>
+                <w:sz w:val="16"/>
+                <w:szCs w:val="16"/>
+              </w:rPr>
+              <w:t>«OrgaoUF»</w:t>
+            </w:r>
+          </w:fldSimple>
         </w:p>
         <w:p>
           <w:pPr>
@@ -9320,35 +9127,18 @@
               <w:color w:val="595959"/>
             </w:rPr>
           </w:pPr>
-          <w:r>
-            <w:fldChar w:fldCharType="begin"/>
-          </w:r>
-          <w:r>
-            <w:instrText xml:space="preserve"> MERGEFIELD  OrgaoCep  \* MERGEFORMAT </w:instrText>
-          </w:r>
-          <w:r>
-            <w:fldChar w:fldCharType="separate"/>
-          </w:r>
-          <w:r>
-            <w:rPr>
-              <w:rFonts w:ascii="Arial" w:hAnsi="Arial" w:cs="Arial"/>
-              <w:noProof/>
-              <w:color w:val="595959"/>
-              <w:sz w:val="16"/>
-              <w:szCs w:val="16"/>
-            </w:rPr>
-            <w:t>«OrgaoCep»</w:t>
-          </w:r>
-          <w:r>
-            <w:rPr>
-              <w:rFonts w:ascii="Arial" w:hAnsi="Arial" w:cs="Arial"/>
-              <w:noProof/>
-              <w:color w:val="595959"/>
-              <w:sz w:val="16"/>
-              <w:szCs w:val="16"/>
-            </w:rPr>
-            <w:fldChar w:fldCharType="end"/>
-          </w:r>
+          <w:fldSimple w:instr=" MERGEFIELD  OrgaoCep  \* MERGEFORMAT ">
+            <w:r>
+              <w:rPr>
+                <w:rFonts w:ascii="Arial" w:hAnsi="Arial" w:cs="Arial"/>
+                <w:noProof/>
+                <w:color w:val="595959"/>
+                <w:sz w:val="16"/>
+                <w:szCs w:val="16"/>
+              </w:rPr>
+              <w:t>«OrgaoCep»</w:t>
+            </w:r>
+          </w:fldSimple>
           <w:r>
             <w:rPr>
               <w:rFonts w:ascii="Arial" w:hAnsi="Arial" w:cs="Arial"/>
@@ -9358,35 +9148,18 @@
             </w:rPr>
             <w:t xml:space="preserve"> </w:t>
           </w:r>
-          <w:r>
-            <w:fldChar w:fldCharType="begin"/>
-          </w:r>
-          <w:r>
-            <w:instrText xml:space="preserve"> MERGEFIELD  OrgaoContato  \* MERGEFORMAT </w:instrText>
-          </w:r>
-          <w:r>
-            <w:fldChar w:fldCharType="separate"/>
-          </w:r>
-          <w:r>
-            <w:rPr>
-              <w:rFonts w:ascii="Arial" w:hAnsi="Arial" w:cs="Arial"/>
-              <w:noProof/>
-              <w:color w:val="595959"/>
-              <w:sz w:val="16"/>
-              <w:szCs w:val="16"/>
-            </w:rPr>
-            <w:t>«OrgaoContato»</w:t>
-          </w:r>
-          <w:r>
-            <w:rPr>
-              <w:rFonts w:ascii="Arial" w:hAnsi="Arial" w:cs="Arial"/>
-              <w:noProof/>
-              <w:color w:val="595959"/>
-              <w:sz w:val="16"/>
-              <w:szCs w:val="16"/>
-            </w:rPr>
-            <w:fldChar w:fldCharType="end"/>
-          </w:r>
+          <w:fldSimple w:instr=" MERGEFIELD  OrgaoContato  \* MERGEFORMAT ">
+            <w:r>
+              <w:rPr>
+                <w:rFonts w:ascii="Arial" w:hAnsi="Arial" w:cs="Arial"/>
+                <w:noProof/>
+                <w:color w:val="595959"/>
+                <w:sz w:val="16"/>
+                <w:szCs w:val="16"/>
+              </w:rPr>
+              <w:t>«OrgaoContato»</w:t>
+            </w:r>
+          </w:fldSimple>
         </w:p>
       </w:tc>
       <w:tc>
@@ -9449,7 +9222,7 @@
               <w:sz w:val="16"/>
               <w:szCs w:val="16"/>
             </w:rPr>
-            <w:t>2</w:t>
+            <w:t>1</w:t>
           </w:r>
           <w:r>
             <w:rPr>
@@ -9661,33 +9434,17 @@
               <w:szCs w:val="20"/>
             </w:rPr>
           </w:pPr>
-          <w:r>
-            <w:fldChar w:fldCharType="begin"/>
-          </w:r>
-          <w:r>
-            <w:instrText xml:space="preserve"> MERGEFIELD  GovernoNome  \* MERGEFORMAT </w:instrText>
-          </w:r>
-          <w:r>
-            <w:fldChar w:fldCharType="separate"/>
-          </w:r>
-          <w:r>
-            <w:rPr>
-              <w:rFonts w:ascii="Arial" w:hAnsi="Arial" w:cs="Arial"/>
-              <w:b/>
-              <w:noProof/>
-              <w:szCs w:val="20"/>
-            </w:rPr>
-            <w:t>«GovernoNome»</w:t>
-          </w:r>
-          <w:r>
-            <w:rPr>
-              <w:rFonts w:ascii="Arial" w:hAnsi="Arial" w:cs="Arial"/>
-              <w:b/>
-              <w:noProof/>
-              <w:szCs w:val="20"/>
-            </w:rPr>
-            <w:fldChar w:fldCharType="end"/>
-          </w:r>
+          <w:fldSimple w:instr=" MERGEFIELD  GovernoNome  \* MERGEFORMAT ">
+            <w:r>
+              <w:rPr>
+                <w:rFonts w:ascii="Arial" w:hAnsi="Arial" w:cs="Arial"/>
+                <w:b/>
+                <w:noProof/>
+                <w:szCs w:val="20"/>
+              </w:rPr>
+              <w:t>«GovernoNome»</w:t>
+            </w:r>
+          </w:fldSimple>
         </w:p>
         <w:p>
           <w:pPr>
@@ -9700,35 +9457,18 @@
               <w:szCs w:val="18"/>
             </w:rPr>
           </w:pPr>
-          <w:r>
-            <w:fldChar w:fldCharType="begin"/>
-          </w:r>
-          <w:r>
-            <w:instrText xml:space="preserve"> MERGEFIELD  SecretariaNome  \* MERGEFORMAT </w:instrText>
-          </w:r>
-          <w:r>
-            <w:fldChar w:fldCharType="separate"/>
-          </w:r>
-          <w:r>
-            <w:rPr>
-              <w:rFonts w:ascii="Arial" w:hAnsi="Arial" w:cs="Arial"/>
-              <w:b/>
-              <w:noProof/>
-              <w:sz w:val="18"/>
-              <w:szCs w:val="18"/>
-            </w:rPr>
-            <w:t>«SecretariaNome»</w:t>
-          </w:r>
-          <w:r>
-            <w:rPr>
-              <w:rFonts w:ascii="Arial" w:hAnsi="Arial" w:cs="Arial"/>
-              <w:b/>
-              <w:noProof/>
-              <w:sz w:val="18"/>
-              <w:szCs w:val="18"/>
-            </w:rPr>
-            <w:fldChar w:fldCharType="end"/>
-          </w:r>
+          <w:fldSimple w:instr=" MERGEFIELD  SecretariaNome  \* MERGEFORMAT ">
+            <w:r>
+              <w:rPr>
+                <w:rFonts w:ascii="Arial" w:hAnsi="Arial" w:cs="Arial"/>
+                <w:b/>
+                <w:noProof/>
+                <w:sz w:val="18"/>
+                <w:szCs w:val="18"/>
+              </w:rPr>
+              <w:t>«SecretariaNome»</w:t>
+            </w:r>
+          </w:fldSimple>
         </w:p>
         <w:p>
           <w:pPr>
@@ -9741,35 +9481,18 @@
               <w:szCs w:val="18"/>
             </w:rPr>
           </w:pPr>
-          <w:r>
-            <w:fldChar w:fldCharType="begin"/>
-          </w:r>
-          <w:r>
-            <w:instrText xml:space="preserve"> MERGEFIELD  OrgaoNome  \* MERGEFORMAT </w:instrText>
-          </w:r>
-          <w:r>
-            <w:fldChar w:fldCharType="separate"/>
-          </w:r>
-          <w:r>
-            <w:rPr>
-              <w:rFonts w:ascii="Arial" w:hAnsi="Arial" w:cs="Arial"/>
-              <w:b/>
-              <w:noProof/>
-              <w:sz w:val="18"/>
-              <w:szCs w:val="18"/>
-            </w:rPr>
-            <w:t>«OrgaoNome»</w:t>
-          </w:r>
-          <w:r>
-            <w:rPr>
-              <w:rFonts w:ascii="Arial" w:hAnsi="Arial" w:cs="Arial"/>
-              <w:b/>
-              <w:noProof/>
-              <w:sz w:val="18"/>
-              <w:szCs w:val="18"/>
-            </w:rPr>
-            <w:fldChar w:fldCharType="end"/>
-          </w:r>
+          <w:fldSimple w:instr=" MERGEFIELD  OrgaoNome  \* MERGEFORMAT ">
+            <w:r>
+              <w:rPr>
+                <w:rFonts w:ascii="Arial" w:hAnsi="Arial" w:cs="Arial"/>
+                <w:b/>
+                <w:noProof/>
+                <w:sz w:val="18"/>
+                <w:szCs w:val="18"/>
+              </w:rPr>
+              <w:t>«OrgaoNome»</w:t>
+            </w:r>
+          </w:fldSimple>
         </w:p>
         <w:p>
           <w:pPr>
@@ -9780,35 +9503,18 @@
               <w:szCs w:val="18"/>
             </w:rPr>
           </w:pPr>
-          <w:r>
-            <w:fldChar w:fldCharType="begin"/>
-          </w:r>
-          <w:r>
-            <w:instrText xml:space="preserve"> MERGEFIELD  SetorNome  \* MERGEFORMAT </w:instrText>
-          </w:r>
-          <w:r>
-            <w:fldChar w:fldCharType="separate"/>
-          </w:r>
-          <w:r>
-            <w:rPr>
-              <w:rFonts w:ascii="Arial" w:hAnsi="Arial" w:cs="Arial"/>
-              <w:b/>
-              <w:noProof/>
-              <w:sz w:val="18"/>
-              <w:szCs w:val="18"/>
-            </w:rPr>
-            <w:t>«SetorNome»</w:t>
-          </w:r>
-          <w:r>
-            <w:rPr>
-              <w:rFonts w:ascii="Arial" w:hAnsi="Arial" w:cs="Arial"/>
-              <w:b/>
-              <w:noProof/>
-              <w:sz w:val="18"/>
-              <w:szCs w:val="18"/>
-            </w:rPr>
-            <w:fldChar w:fldCharType="end"/>
-          </w:r>
+          <w:fldSimple w:instr=" MERGEFIELD  SetorNome  \* MERGEFORMAT ">
+            <w:r>
+              <w:rPr>
+                <w:rFonts w:ascii="Arial" w:hAnsi="Arial" w:cs="Arial"/>
+                <w:b/>
+                <w:noProof/>
+                <w:sz w:val="18"/>
+                <w:szCs w:val="18"/>
+              </w:rPr>
+              <w:t>«SetorNome»</w:t>
+            </w:r>
+          </w:fldSimple>
         </w:p>
       </w:tc>
     </w:tr>

</xml_diff>

<commit_message>
feat(06-RQF-18): Correções em nome dos campos, legenda das fotos, layout
</commit_message>
<xml_diff>
--- a/Código Fonte/VERSAO-ATUAL/src/EtramiteX/Interno/Content/_pdfAspose/Laudo_de_Fiscalizacao_Novo.docx
+++ b/Código Fonte/VERSAO-ATUAL/src/EtramiteX/Interno/Content/_pdfAspose/Laudo_de_Fiscalizacao_Novo.docx
@@ -59,8 +59,8 @@
       </w:tblPr>
       <w:tblGrid>
         <w:gridCol w:w="2977"/>
-        <w:gridCol w:w="3799"/>
-        <w:gridCol w:w="2580"/>
+        <w:gridCol w:w="3260"/>
+        <w:gridCol w:w="3119"/>
       </w:tblGrid>
       <w:tr>
         <w:trPr>
@@ -162,7 +162,7 @@
         </w:tc>
         <w:tc>
           <w:tcPr>
-            <w:tcW w:w="3799" w:type="dxa"/>
+            <w:tcW w:w="3260" w:type="dxa"/>
             <w:tcBorders>
               <w:bottom w:val="nil"/>
             </w:tcBorders>
@@ -196,6 +196,16 @@
                 <w:sz w:val="16"/>
                 <w:szCs w:val="16"/>
               </w:rPr>
+              <w:t xml:space="preserve">FISCALIZAÇÃO / </w:t>
+            </w:r>
+            <w:r>
+              <w:rPr>
+                <w:rFonts w:cs="Arial"/>
+                <w:b/>
+                <w:color w:val="7F7F7F" w:themeColor="text1" w:themeTint="80"/>
+                <w:sz w:val="16"/>
+                <w:szCs w:val="16"/>
+              </w:rPr>
               <w:t>CONSTATAÇÃO</w:t>
             </w:r>
             <w:r>
@@ -212,7 +222,7 @@
         </w:tc>
         <w:tc>
           <w:tcPr>
-            <w:tcW w:w="2580" w:type="dxa"/>
+            <w:tcW w:w="3119" w:type="dxa"/>
             <w:tcBorders>
               <w:bottom w:val="nil"/>
             </w:tcBorders>
@@ -235,7 +245,37 @@
                 <w:sz w:val="16"/>
                 <w:szCs w:val="16"/>
               </w:rPr>
-              <w:t>HORA DA CONSTATAÇÃO</w:t>
+              <w:t xml:space="preserve">HORA DA </w:t>
+            </w:r>
+            <w:r>
+              <w:rPr>
+                <w:rFonts w:cs="Arial"/>
+                <w:b/>
+                <w:color w:val="7F7F7F" w:themeColor="text1" w:themeTint="80"/>
+                <w:sz w:val="16"/>
+                <w:szCs w:val="16"/>
+              </w:rPr>
+              <w:t xml:space="preserve">FISCALIZAÇÃO / </w:t>
+            </w:r>
+            <w:r>
+              <w:rPr>
+                <w:rFonts w:cs="Arial"/>
+                <w:b/>
+                <w:color w:val="7F7F7F" w:themeColor="text1" w:themeTint="80"/>
+                <w:sz w:val="16"/>
+                <w:szCs w:val="16"/>
+              </w:rPr>
+              <w:t>CONSTATAÇÃO</w:t>
+            </w:r>
+            <w:r>
+              <w:rPr>
+                <w:rFonts w:cs="Arial"/>
+                <w:b/>
+                <w:color w:val="7F7F7F" w:themeColor="text1" w:themeTint="80"/>
+                <w:sz w:val="16"/>
+                <w:szCs w:val="16"/>
+              </w:rPr>
+              <w:t>:</w:t>
             </w:r>
           </w:p>
         </w:tc>
@@ -260,21 +300,36 @@
                 <w:szCs w:val="20"/>
               </w:rPr>
             </w:pPr>
-            <w:fldSimple w:instr=" MERGEFIELD  NumeroFiscalizacao  \* MERGEFORMAT ">
-              <w:r>
-                <w:rPr>
-                  <w:rFonts w:cs="Arial"/>
-                  <w:noProof/>
-                  <w:szCs w:val="20"/>
-                </w:rPr>
-                <w:t>«NumeroFiscalizacao»</w:t>
-              </w:r>
-            </w:fldSimple>
+            <w:r>
+              <w:fldChar w:fldCharType="begin"/>
+            </w:r>
+            <w:r>
+              <w:instrText xml:space="preserve"> MERGEFIELD  NumeroFiscalizacao  \* MERGEFORMAT </w:instrText>
+            </w:r>
+            <w:r>
+              <w:fldChar w:fldCharType="separate"/>
+            </w:r>
+            <w:r>
+              <w:rPr>
+                <w:rFonts w:cs="Arial"/>
+                <w:noProof/>
+                <w:szCs w:val="20"/>
+              </w:rPr>
+              <w:t>«NumeroFiscalizacao»</w:t>
+            </w:r>
+            <w:r>
+              <w:rPr>
+                <w:rFonts w:cs="Arial"/>
+                <w:noProof/>
+                <w:szCs w:val="20"/>
+              </w:rPr>
+              <w:fldChar w:fldCharType="end"/>
+            </w:r>
           </w:p>
         </w:tc>
         <w:tc>
           <w:tcPr>
-            <w:tcW w:w="3799" w:type="dxa"/>
+            <w:tcW w:w="3260" w:type="dxa"/>
             <w:tcBorders>
               <w:top w:val="nil"/>
             </w:tcBorders>
@@ -287,19 +342,32 @@
                 <w:rFonts w:cs="Arial"/>
               </w:rPr>
             </w:pPr>
-            <w:fldSimple w:instr=" MERGEFIELD  LocalInfracao.DataFiscalizacao  \* MERGEFORMAT ">
-              <w:r>
-                <w:rPr>
-                  <w:noProof/>
-                </w:rPr>
-                <w:t>«LocalInfracao.DataFiscalizacao»</w:t>
-              </w:r>
-            </w:fldSimple>
+            <w:r>
+              <w:fldChar w:fldCharType="begin"/>
+            </w:r>
+            <w:r>
+              <w:instrText xml:space="preserve"> MERGEFIELD  LocalInfracao.DataFiscalizacao  \* MERGEFORMAT </w:instrText>
+            </w:r>
+            <w:r>
+              <w:fldChar w:fldCharType="separate"/>
+            </w:r>
+            <w:r>
+              <w:rPr>
+                <w:noProof/>
+              </w:rPr>
+              <w:t>«LocalInfracao.DataFiscalizacao»</w:t>
+            </w:r>
+            <w:r>
+              <w:rPr>
+                <w:noProof/>
+              </w:rPr>
+              <w:fldChar w:fldCharType="end"/>
+            </w:r>
           </w:p>
         </w:tc>
         <w:tc>
           <w:tcPr>
-            <w:tcW w:w="2580" w:type="dxa"/>
+            <w:tcW w:w="3119" w:type="dxa"/>
             <w:tcBorders>
               <w:top w:val="nil"/>
             </w:tcBorders>
@@ -481,31 +549,16 @@
                 <w:szCs w:val="18"/>
               </w:rPr>
             </w:pPr>
-            <w:r>
-              <w:fldChar w:fldCharType="begin"/>
-            </w:r>
-            <w:r>
-              <w:instrText xml:space="preserve"> MERGEFIELD  LocalInfracao.Autuado.NomeRazaoSocial  \* MERGEFORMAT </w:instrText>
-            </w:r>
-            <w:r>
-              <w:fldChar w:fldCharType="separate"/>
-            </w:r>
-            <w:r>
-              <w:rPr>
-                <w:noProof/>
-                <w:sz w:val="18"/>
-                <w:szCs w:val="18"/>
-              </w:rPr>
-              <w:t>«LocalInfracao.Autuado.NomeRazaoSocial»</w:t>
-            </w:r>
-            <w:r>
-              <w:rPr>
-                <w:noProof/>
-                <w:sz w:val="18"/>
-                <w:szCs w:val="18"/>
-              </w:rPr>
-              <w:fldChar w:fldCharType="end"/>
-            </w:r>
+            <w:fldSimple w:instr=" MERGEFIELD  LocalInfracao.Autuado.NomeRazaoSocial  \* MERGEFORMAT ">
+              <w:r>
+                <w:rPr>
+                  <w:noProof/>
+                  <w:sz w:val="18"/>
+                  <w:szCs w:val="18"/>
+                </w:rPr>
+                <w:t>«LocalInfracao.Autuado.NomeRazaoSocial»</w:t>
+              </w:r>
+            </w:fldSimple>
           </w:p>
         </w:tc>
       </w:tr>
@@ -603,16 +656,31 @@
                 <w:szCs w:val="18"/>
               </w:rPr>
             </w:pPr>
-            <w:fldSimple w:instr="MERGEFIELD ComplementacaoDados.VinculoPropriedade \* MERGEFORMAT">
-              <w:r>
-                <w:rPr>
-                  <w:noProof/>
-                  <w:sz w:val="18"/>
-                  <w:szCs w:val="18"/>
-                </w:rPr>
-                <w:t>«ComplementacaoDados.VinculoPropriedade»</w:t>
-              </w:r>
-            </w:fldSimple>
+            <w:r>
+              <w:fldChar w:fldCharType="begin"/>
+            </w:r>
+            <w:r>
+              <w:instrText>MERGEFIELD ComplementacaoDados.VinculoPropriedade \* MERGEFORMAT</w:instrText>
+            </w:r>
+            <w:r>
+              <w:fldChar w:fldCharType="separate"/>
+            </w:r>
+            <w:r>
+              <w:rPr>
+                <w:noProof/>
+                <w:sz w:val="18"/>
+                <w:szCs w:val="18"/>
+              </w:rPr>
+              <w:t>«ComplementacaoDados.VinculoPropriedade»</w:t>
+            </w:r>
+            <w:r>
+              <w:rPr>
+                <w:noProof/>
+                <w:sz w:val="18"/>
+                <w:szCs w:val="18"/>
+              </w:rPr>
+              <w:fldChar w:fldCharType="end"/>
+            </w:r>
           </w:p>
         </w:tc>
         <w:tc>
@@ -634,32 +702,47 @@
                 <w:szCs w:val="18"/>
               </w:rPr>
             </w:pPr>
-            <w:fldSimple w:instr=" MERGEFIELD  LocalInfracao.Autuado.CPFCNPJ  \* MERGEFORMAT ">
-              <w:r>
-                <w:rPr>
-                  <w:noProof/>
-                  <w:sz w:val="18"/>
-                  <w:szCs w:val="18"/>
-                </w:rPr>
-                <w:t>«LocalInfracao.Autuado.</w:t>
-              </w:r>
-              <w:r>
-                <w:rPr>
-                  <w:noProof/>
-                  <w:sz w:val="18"/>
-                  <w:szCs w:val="18"/>
-                </w:rPr>
-                <w:t>CPFCNPJ</w:t>
-              </w:r>
-              <w:r>
-                <w:rPr>
-                  <w:noProof/>
-                  <w:sz w:val="18"/>
-                  <w:szCs w:val="18"/>
-                </w:rPr>
-                <w:t>»</w:t>
-              </w:r>
-            </w:fldSimple>
+            <w:r>
+              <w:fldChar w:fldCharType="begin"/>
+            </w:r>
+            <w:r>
+              <w:instrText xml:space="preserve"> MERGEFIELD  LocalInfracao.Autuado.CPFCNPJ  \* MERGEFORMAT </w:instrText>
+            </w:r>
+            <w:r>
+              <w:fldChar w:fldCharType="separate"/>
+            </w:r>
+            <w:r>
+              <w:rPr>
+                <w:noProof/>
+                <w:sz w:val="18"/>
+                <w:szCs w:val="18"/>
+              </w:rPr>
+              <w:t>«LocalInfracao.Autuado.</w:t>
+            </w:r>
+            <w:r>
+              <w:rPr>
+                <w:noProof/>
+                <w:sz w:val="18"/>
+                <w:szCs w:val="18"/>
+              </w:rPr>
+              <w:t>CPFCNPJ</w:t>
+            </w:r>
+            <w:r>
+              <w:rPr>
+                <w:noProof/>
+                <w:sz w:val="18"/>
+                <w:szCs w:val="18"/>
+              </w:rPr>
+              <w:t>»</w:t>
+            </w:r>
+            <w:r>
+              <w:rPr>
+                <w:noProof/>
+                <w:sz w:val="18"/>
+                <w:szCs w:val="18"/>
+              </w:rPr>
+              <w:fldChar w:fldCharType="end"/>
+            </w:r>
           </w:p>
         </w:tc>
       </w:tr>
@@ -1134,31 +1217,16 @@
             <w:pPr>
               <w:jc w:val="center"/>
             </w:pPr>
-            <w:r>
-              <w:fldChar w:fldCharType="begin"/>
-            </w:r>
-            <w:r>
-              <w:instrText xml:space="preserve"> MERGEFIELD  LocalInfracao.EmpResponsavel.NomeRazaoSocial  \* MERGEFORMAT </w:instrText>
-            </w:r>
-            <w:r>
-              <w:fldChar w:fldCharType="separate"/>
-            </w:r>
-            <w:r>
-              <w:rPr>
-                <w:noProof/>
-                <w:sz w:val="18"/>
-                <w:szCs w:val="18"/>
-              </w:rPr>
-              <w:t>«LocalInfracao.EmpResponsavel.NomeRazaoSo»</w:t>
-            </w:r>
-            <w:r>
-              <w:rPr>
-                <w:noProof/>
-                <w:sz w:val="18"/>
-                <w:szCs w:val="18"/>
-              </w:rPr>
-              <w:fldChar w:fldCharType="end"/>
-            </w:r>
+            <w:fldSimple w:instr=" MERGEFIELD  LocalInfracao.EmpResponsavel.NomeRazaoSocial  \* MERGEFORMAT ">
+              <w:r>
+                <w:rPr>
+                  <w:noProof/>
+                  <w:sz w:val="18"/>
+                  <w:szCs w:val="18"/>
+                </w:rPr>
+                <w:t>«LocalInfracao.EmpResponsavel.NomeRazaoSo»</w:t>
+              </w:r>
+            </w:fldSimple>
           </w:p>
         </w:tc>
         <w:tc>
@@ -1175,27 +1243,14 @@
             <w:pPr>
               <w:jc w:val="center"/>
             </w:pPr>
-            <w:r>
-              <w:fldChar w:fldCharType="begin"/>
-            </w:r>
-            <w:r>
-              <w:instrText xml:space="preserve"> MERGEFIELD  LocalInfracao.EmpResponsavel.CPFCNPJ  \* MERGEFORMAT </w:instrText>
-            </w:r>
-            <w:r>
-              <w:fldChar w:fldCharType="separate"/>
-            </w:r>
-            <w:r>
-              <w:rPr>
-                <w:noProof/>
-              </w:rPr>
-              <w:t>«LocalInfracao.EmpResponsavel.CPFCNPJ»</w:t>
-            </w:r>
-            <w:r>
-              <w:rPr>
-                <w:noProof/>
-              </w:rPr>
-              <w:fldChar w:fldCharType="end"/>
-            </w:r>
+            <w:fldSimple w:instr=" MERGEFIELD  LocalInfracao.EmpResponsavel.CPFCNPJ  \* MERGEFORMAT ">
+              <w:r>
+                <w:rPr>
+                  <w:noProof/>
+                </w:rPr>
+                <w:t>«LocalInfracao.EmpResponsavel.CPFCNPJ»</w:t>
+              </w:r>
+            </w:fldSimple>
           </w:p>
         </w:tc>
       </w:tr>
@@ -1336,33 +1391,17 @@
                 <w:szCs w:val="18"/>
               </w:rPr>
             </w:pPr>
-            <w:r>
-              <w:fldChar w:fldCharType="begin"/>
-            </w:r>
-            <w:r>
-              <w:instrText xml:space="preserve"> MERGEFIELD  LocalInfracao.EmpEndereco.Cep  \* MERGEFORMAT </w:instrText>
-            </w:r>
-            <w:r>
-              <w:fldChar w:fldCharType="separate"/>
-            </w:r>
-            <w:r>
-              <w:rPr>
-                <w:noProof/>
-                <w:color w:val="000000" w:themeColor="text1"/>
-                <w:sz w:val="18"/>
-                <w:szCs w:val="18"/>
-              </w:rPr>
-              <w:t>«LocalInfracao.EmpEndereco.Cep»</w:t>
-            </w:r>
-            <w:r>
-              <w:rPr>
-                <w:noProof/>
-                <w:color w:val="000000" w:themeColor="text1"/>
-                <w:sz w:val="18"/>
-                <w:szCs w:val="18"/>
-              </w:rPr>
-              <w:fldChar w:fldCharType="end"/>
-            </w:r>
+            <w:fldSimple w:instr=" MERGEFIELD  LocalInfracao.EmpEndereco.Cep  \* MERGEFORMAT ">
+              <w:r>
+                <w:rPr>
+                  <w:noProof/>
+                  <w:color w:val="000000" w:themeColor="text1"/>
+                  <w:sz w:val="18"/>
+                  <w:szCs w:val="18"/>
+                </w:rPr>
+                <w:t>«LocalInfracao.EmpEndereco.Cep»</w:t>
+              </w:r>
+            </w:fldSimple>
           </w:p>
         </w:tc>
         <w:tc>
@@ -1387,33 +1426,17 @@
                 <w:szCs w:val="18"/>
               </w:rPr>
             </w:pPr>
-            <w:r>
-              <w:fldChar w:fldCharType="begin"/>
-            </w:r>
-            <w:r>
-              <w:instrText xml:space="preserve"> MERGEFIELD  LocalInfracao.EmpEndereco.Logradouro  \* MERGEFORMAT </w:instrText>
-            </w:r>
-            <w:r>
-              <w:fldChar w:fldCharType="separate"/>
-            </w:r>
-            <w:r>
-              <w:rPr>
-                <w:noProof/>
-                <w:color w:val="000000" w:themeColor="text1"/>
-                <w:sz w:val="18"/>
-                <w:szCs w:val="18"/>
-              </w:rPr>
-              <w:t>«LocalInfracao.EmpEndereco.Logradouro»</w:t>
-            </w:r>
-            <w:r>
-              <w:rPr>
-                <w:noProof/>
-                <w:color w:val="000000" w:themeColor="text1"/>
-                <w:sz w:val="18"/>
-                <w:szCs w:val="18"/>
-              </w:rPr>
-              <w:fldChar w:fldCharType="end"/>
-            </w:r>
+            <w:fldSimple w:instr=" MERGEFIELD  LocalInfracao.EmpEndereco.Logradouro  \* MERGEFORMAT ">
+              <w:r>
+                <w:rPr>
+                  <w:noProof/>
+                  <w:color w:val="000000" w:themeColor="text1"/>
+                  <w:sz w:val="18"/>
+                  <w:szCs w:val="18"/>
+                </w:rPr>
+                <w:t>«LocalInfracao.EmpEndereco.Logradouro»</w:t>
+              </w:r>
+            </w:fldSimple>
           </w:p>
         </w:tc>
       </w:tr>
@@ -1519,33 +1542,17 @@
                 <w:szCs w:val="18"/>
               </w:rPr>
             </w:pPr>
-            <w:r>
-              <w:fldChar w:fldCharType="begin"/>
-            </w:r>
-            <w:r>
-              <w:instrText xml:space="preserve"> MERGEFIELD  LocalInfracao.EmpEndereco.Bairro  \* MERGEFORMAT </w:instrText>
-            </w:r>
-            <w:r>
-              <w:fldChar w:fldCharType="separate"/>
-            </w:r>
-            <w:r>
-              <w:rPr>
-                <w:noProof/>
-                <w:color w:val="000000" w:themeColor="text1"/>
-                <w:sz w:val="18"/>
-                <w:szCs w:val="18"/>
-              </w:rPr>
-              <w:t>«LocalInfracao.EmpEndereco.Bairro»</w:t>
-            </w:r>
-            <w:r>
-              <w:rPr>
-                <w:noProof/>
-                <w:color w:val="000000" w:themeColor="text1"/>
-                <w:sz w:val="18"/>
-                <w:szCs w:val="18"/>
-              </w:rPr>
-              <w:fldChar w:fldCharType="end"/>
-            </w:r>
+            <w:fldSimple w:instr=" MERGEFIELD  LocalInfracao.EmpEndereco.Bairro  \* MERGEFORMAT ">
+              <w:r>
+                <w:rPr>
+                  <w:noProof/>
+                  <w:color w:val="000000" w:themeColor="text1"/>
+                  <w:sz w:val="18"/>
+                  <w:szCs w:val="18"/>
+                </w:rPr>
+                <w:t>«LocalInfracao.EmpEndereco.Bairro»</w:t>
+              </w:r>
+            </w:fldSimple>
           </w:p>
         </w:tc>
         <w:tc>
@@ -1570,33 +1577,17 @@
                 <w:szCs w:val="18"/>
               </w:rPr>
             </w:pPr>
-            <w:r>
-              <w:fldChar w:fldCharType="begin"/>
-            </w:r>
-            <w:r>
-              <w:instrText xml:space="preserve"> MERGEFIELD  LocalInfracao.EmpEndereco.Distrito  \* MERGEFORMAT </w:instrText>
-            </w:r>
-            <w:r>
-              <w:fldChar w:fldCharType="separate"/>
-            </w:r>
-            <w:r>
-              <w:rPr>
-                <w:noProof/>
-                <w:color w:val="000000" w:themeColor="text1"/>
-                <w:sz w:val="18"/>
-                <w:szCs w:val="18"/>
-              </w:rPr>
-              <w:t>«LocalInfracao.EmpEndereco.Distrito»</w:t>
-            </w:r>
-            <w:r>
-              <w:rPr>
-                <w:noProof/>
-                <w:color w:val="000000" w:themeColor="text1"/>
-                <w:sz w:val="18"/>
-                <w:szCs w:val="18"/>
-              </w:rPr>
-              <w:fldChar w:fldCharType="end"/>
-            </w:r>
+            <w:fldSimple w:instr=" MERGEFIELD  LocalInfracao.EmpEndereco.Distrito  \* MERGEFORMAT ">
+              <w:r>
+                <w:rPr>
+                  <w:noProof/>
+                  <w:color w:val="000000" w:themeColor="text1"/>
+                  <w:sz w:val="18"/>
+                  <w:szCs w:val="18"/>
+                </w:rPr>
+                <w:t>«LocalInfracao.EmpEndereco.Distrito»</w:t>
+              </w:r>
+            </w:fldSimple>
           </w:p>
         </w:tc>
       </w:tr>
@@ -1681,15 +1672,17 @@
                 <w:szCs w:val="18"/>
               </w:rPr>
             </w:pPr>
-            <w:r>
-              <w:fldChar w:fldCharType="begin"/>
-            </w:r>
-            <w:r>
-              <w:instrText xml:space="preserve"> MERGEFIELD  LocalInfracao.EmpEndereco.MunicipioTexto  \* MERGEFORMAT </w:instrText>
-            </w:r>
-            <w:r>
-              <w:fldChar w:fldCharType="separate"/>
-            </w:r>
+            <w:fldSimple w:instr=" MERGEFIELD  LocalInfracao.EmpEndereco.MunicipioTexto  \* MERGEFORMAT ">
+              <w:r>
+                <w:rPr>
+                  <w:noProof/>
+                  <w:color w:val="000000" w:themeColor="text1"/>
+                  <w:sz w:val="18"/>
+                  <w:szCs w:val="18"/>
+                </w:rPr>
+                <w:t>«LocalInfracao.EmpEndereco.MunicipioTexto»</w:t>
+              </w:r>
+            </w:fldSimple>
             <w:r>
               <w:rPr>
                 <w:noProof/>
@@ -1697,53 +1690,19 @@
                 <w:sz w:val="18"/>
                 <w:szCs w:val="18"/>
               </w:rPr>
-              <w:t>«LocalInfracao.EmpEndereco.MunicipioTexto»</w:t>
-            </w:r>
-            <w:r>
-              <w:rPr>
-                <w:noProof/>
-                <w:color w:val="000000" w:themeColor="text1"/>
-                <w:sz w:val="18"/>
-                <w:szCs w:val="18"/>
-              </w:rPr>
-              <w:fldChar w:fldCharType="end"/>
-            </w:r>
-            <w:r>
-              <w:rPr>
-                <w:noProof/>
-                <w:color w:val="000000" w:themeColor="text1"/>
-                <w:sz w:val="18"/>
-                <w:szCs w:val="18"/>
-              </w:rPr>
               <w:t xml:space="preserve"> - </w:t>
             </w:r>
-            <w:r>
-              <w:fldChar w:fldCharType="begin"/>
-            </w:r>
-            <w:r>
-              <w:instrText xml:space="preserve"> MERGEFIELD  LocalInfracao.EmpEndereco.EstadoTexto  \* MERGEFORMAT </w:instrText>
-            </w:r>
-            <w:r>
-              <w:fldChar w:fldCharType="separate"/>
-            </w:r>
-            <w:r>
-              <w:rPr>
-                <w:noProof/>
-                <w:color w:val="000000" w:themeColor="text1"/>
-                <w:sz w:val="18"/>
-                <w:szCs w:val="18"/>
-              </w:rPr>
-              <w:t>«LocalInfracao.EmpEndereco.EstadoTexto»</w:t>
-            </w:r>
-            <w:r>
-              <w:rPr>
-                <w:noProof/>
-                <w:color w:val="000000" w:themeColor="text1"/>
-                <w:sz w:val="18"/>
-                <w:szCs w:val="18"/>
-              </w:rPr>
-              <w:fldChar w:fldCharType="end"/>
-            </w:r>
+            <w:fldSimple w:instr=" MERGEFIELD  LocalInfracao.EmpEndereco.EstadoTexto  \* MERGEFORMAT ">
+              <w:r>
+                <w:rPr>
+                  <w:noProof/>
+                  <w:color w:val="000000" w:themeColor="text1"/>
+                  <w:sz w:val="18"/>
+                  <w:szCs w:val="18"/>
+                </w:rPr>
+                <w:t>«LocalInfracao.EmpEndereco.EstadoTexto»</w:t>
+              </w:r>
+            </w:fldSimple>
           </w:p>
         </w:tc>
       </w:tr>
@@ -1821,33 +1780,17 @@
                 <w:szCs w:val="18"/>
               </w:rPr>
             </w:pPr>
-            <w:r>
-              <w:fldChar w:fldCharType="begin"/>
-            </w:r>
-            <w:r>
-              <w:instrText xml:space="preserve"> MERGEFIELD  LocalInfracao.EmpEndereco.Complemento  \* MERGEFORMAT </w:instrText>
-            </w:r>
-            <w:r>
-              <w:fldChar w:fldCharType="separate"/>
-            </w:r>
-            <w:r>
-              <w:rPr>
-                <w:noProof/>
-                <w:color w:val="000000" w:themeColor="text1"/>
-                <w:sz w:val="18"/>
-                <w:szCs w:val="18"/>
-              </w:rPr>
-              <w:t>«LocalInfracao.EmpEndereco.Complemento»</w:t>
-            </w:r>
-            <w:r>
-              <w:rPr>
-                <w:noProof/>
-                <w:color w:val="000000" w:themeColor="text1"/>
-                <w:sz w:val="18"/>
-                <w:szCs w:val="18"/>
-              </w:rPr>
-              <w:fldChar w:fldCharType="end"/>
-            </w:r>
+            <w:fldSimple w:instr=" MERGEFIELD  LocalInfracao.EmpEndereco.Complemento  \* MERGEFORMAT ">
+              <w:r>
+                <w:rPr>
+                  <w:noProof/>
+                  <w:color w:val="000000" w:themeColor="text1"/>
+                  <w:sz w:val="18"/>
+                  <w:szCs w:val="18"/>
+                </w:rPr>
+                <w:t>«LocalInfracao.EmpEndereco.Complemento»</w:t>
+              </w:r>
+            </w:fldSimple>
           </w:p>
         </w:tc>
       </w:tr>
@@ -2124,17 +2067,33 @@
                 <w:szCs w:val="18"/>
               </w:rPr>
             </w:pPr>
-            <w:fldSimple w:instr="MERGEFIELD LocalInfracao.SistemaCoordenada \* MERGEFORMAT">
-              <w:r>
-                <w:rPr>
-                  <w:rFonts w:cs="Arial"/>
-                  <w:noProof/>
-                  <w:sz w:val="18"/>
-                  <w:szCs w:val="18"/>
-                </w:rPr>
-                <w:t>«LocalInfracao.SistemaCoordenada»</w:t>
-              </w:r>
-            </w:fldSimple>
+            <w:r>
+              <w:fldChar w:fldCharType="begin"/>
+            </w:r>
+            <w:r>
+              <w:instrText>MERGEFIELD LocalInfracao.SistemaCoordenada \* MERGEFORMAT</w:instrText>
+            </w:r>
+            <w:r>
+              <w:fldChar w:fldCharType="separate"/>
+            </w:r>
+            <w:r>
+              <w:rPr>
+                <w:rFonts w:cs="Arial"/>
+                <w:noProof/>
+                <w:sz w:val="18"/>
+                <w:szCs w:val="18"/>
+              </w:rPr>
+              <w:t>«LocalInfracao.SistemaCoordenada»</w:t>
+            </w:r>
+            <w:r>
+              <w:rPr>
+                <w:rFonts w:cs="Arial"/>
+                <w:noProof/>
+                <w:sz w:val="18"/>
+                <w:szCs w:val="18"/>
+              </w:rPr>
+              <w:fldChar w:fldCharType="end"/>
+            </w:r>
           </w:p>
         </w:tc>
         <w:tc>
@@ -2156,17 +2115,33 @@
                 <w:szCs w:val="18"/>
               </w:rPr>
             </w:pPr>
-            <w:fldSimple w:instr="MERGEFIELD LocalInfracao.Fuso \* MERGEFORMAT">
-              <w:r>
-                <w:rPr>
-                  <w:rFonts w:cs="Arial"/>
-                  <w:noProof/>
-                  <w:sz w:val="18"/>
-                  <w:szCs w:val="18"/>
-                </w:rPr>
-                <w:t>«LocalInfracao.Fuso»</w:t>
-              </w:r>
-            </w:fldSimple>
+            <w:r>
+              <w:fldChar w:fldCharType="begin"/>
+            </w:r>
+            <w:r>
+              <w:instrText>MERGEFIELD LocalInfracao.Fuso \* MERGEFORMAT</w:instrText>
+            </w:r>
+            <w:r>
+              <w:fldChar w:fldCharType="separate"/>
+            </w:r>
+            <w:r>
+              <w:rPr>
+                <w:rFonts w:cs="Arial"/>
+                <w:noProof/>
+                <w:sz w:val="18"/>
+                <w:szCs w:val="18"/>
+              </w:rPr>
+              <w:t>«LocalInfracao.Fuso»</w:t>
+            </w:r>
+            <w:r>
+              <w:rPr>
+                <w:rFonts w:cs="Arial"/>
+                <w:noProof/>
+                <w:sz w:val="18"/>
+                <w:szCs w:val="18"/>
+              </w:rPr>
+              <w:fldChar w:fldCharType="end"/>
+            </w:r>
             <w:r>
               <w:rPr>
                 <w:rFonts w:cs="Arial"/>
@@ -2352,17 +2327,33 @@
                 <w:szCs w:val="18"/>
               </w:rPr>
             </w:pPr>
-            <w:fldSimple w:instr="MERGEFIELD LocalInfracao.Datum \* MERGEFORMAT">
-              <w:r>
-                <w:rPr>
-                  <w:rFonts w:cs="Arial"/>
-                  <w:noProof/>
-                  <w:sz w:val="18"/>
-                  <w:szCs w:val="18"/>
-                </w:rPr>
-                <w:t>«LocalInfracao.Datum»</w:t>
-              </w:r>
-            </w:fldSimple>
+            <w:r>
+              <w:fldChar w:fldCharType="begin"/>
+            </w:r>
+            <w:r>
+              <w:instrText>MERGEFIELD LocalInfracao.Datum \* MERGEFORMAT</w:instrText>
+            </w:r>
+            <w:r>
+              <w:fldChar w:fldCharType="separate"/>
+            </w:r>
+            <w:r>
+              <w:rPr>
+                <w:rFonts w:cs="Arial"/>
+                <w:noProof/>
+                <w:sz w:val="18"/>
+                <w:szCs w:val="18"/>
+              </w:rPr>
+              <w:t>«LocalInfracao.Datum»</w:t>
+            </w:r>
+            <w:r>
+              <w:rPr>
+                <w:rFonts w:cs="Arial"/>
+                <w:noProof/>
+                <w:sz w:val="18"/>
+                <w:szCs w:val="18"/>
+              </w:rPr>
+              <w:fldChar w:fldCharType="end"/>
+            </w:r>
           </w:p>
         </w:tc>
         <w:tc>
@@ -2384,17 +2375,33 @@
                 <w:szCs w:val="18"/>
               </w:rPr>
             </w:pPr>
-            <w:fldSimple w:instr="MERGEFIELD LocalInfracao.CoordenadaEasting \* MERGEFORMAT">
-              <w:r>
-                <w:rPr>
-                  <w:rFonts w:cs="Arial"/>
-                  <w:noProof/>
-                  <w:sz w:val="18"/>
-                  <w:szCs w:val="18"/>
-                </w:rPr>
-                <w:t>«LocalInfracao.CoordenadaEasting»</w:t>
-              </w:r>
-            </w:fldSimple>
+            <w:r>
+              <w:fldChar w:fldCharType="begin"/>
+            </w:r>
+            <w:r>
+              <w:instrText>MERGEFIELD LocalInfracao.CoordenadaEasting \* MERGEFORMAT</w:instrText>
+            </w:r>
+            <w:r>
+              <w:fldChar w:fldCharType="separate"/>
+            </w:r>
+            <w:r>
+              <w:rPr>
+                <w:rFonts w:cs="Arial"/>
+                <w:noProof/>
+                <w:sz w:val="18"/>
+                <w:szCs w:val="18"/>
+              </w:rPr>
+              <w:t>«LocalInfracao.CoordenadaEasting»</w:t>
+            </w:r>
+            <w:r>
+              <w:rPr>
+                <w:rFonts w:cs="Arial"/>
+                <w:noProof/>
+                <w:sz w:val="18"/>
+                <w:szCs w:val="18"/>
+              </w:rPr>
+              <w:fldChar w:fldCharType="end"/>
+            </w:r>
           </w:p>
         </w:tc>
         <w:tc>
@@ -2416,17 +2423,33 @@
                 <w:szCs w:val="18"/>
               </w:rPr>
             </w:pPr>
-            <w:fldSimple w:instr="MERGEFIELD LocalInfracao.CoordenadaNorthing \* MERGEFORMAT">
-              <w:r>
-                <w:rPr>
-                  <w:rFonts w:cs="Arial"/>
-                  <w:noProof/>
-                  <w:sz w:val="18"/>
-                  <w:szCs w:val="18"/>
-                </w:rPr>
-                <w:t>«LocalInfracao.CoordenadaNorthing»</w:t>
-              </w:r>
-            </w:fldSimple>
+            <w:r>
+              <w:fldChar w:fldCharType="begin"/>
+            </w:r>
+            <w:r>
+              <w:instrText>MERGEFIELD LocalInfracao.CoordenadaNorthing \* MERGEFORMAT</w:instrText>
+            </w:r>
+            <w:r>
+              <w:fldChar w:fldCharType="separate"/>
+            </w:r>
+            <w:r>
+              <w:rPr>
+                <w:rFonts w:cs="Arial"/>
+                <w:noProof/>
+                <w:sz w:val="18"/>
+                <w:szCs w:val="18"/>
+              </w:rPr>
+              <w:t>«LocalInfracao.CoordenadaNorthing»</w:t>
+            </w:r>
+            <w:r>
+              <w:rPr>
+                <w:rFonts w:cs="Arial"/>
+                <w:noProof/>
+                <w:sz w:val="18"/>
+                <w:szCs w:val="18"/>
+              </w:rPr>
+              <w:fldChar w:fldCharType="end"/>
+            </w:r>
           </w:p>
         </w:tc>
       </w:tr>
@@ -2544,16 +2567,31 @@
                 <w:szCs w:val="18"/>
               </w:rPr>
             </w:pPr>
-            <w:fldSimple w:instr=" MERGEFIELD  LocalInfracao.Municipio  \* MERGEFORMAT ">
-              <w:r>
-                <w:rPr>
-                  <w:noProof/>
-                  <w:sz w:val="18"/>
-                  <w:szCs w:val="18"/>
-                </w:rPr>
-                <w:t>«LocalInfracao.Municipio»</w:t>
-              </w:r>
-            </w:fldSimple>
+            <w:r>
+              <w:fldChar w:fldCharType="begin"/>
+            </w:r>
+            <w:r>
+              <w:instrText xml:space="preserve"> MERGEFIELD  LocalInfracao.Municipio  \* MERGEFORMAT </w:instrText>
+            </w:r>
+            <w:r>
+              <w:fldChar w:fldCharType="separate"/>
+            </w:r>
+            <w:r>
+              <w:rPr>
+                <w:noProof/>
+                <w:sz w:val="18"/>
+                <w:szCs w:val="18"/>
+              </w:rPr>
+              <w:t>«LocalInfracao.Municipio»</w:t>
+            </w:r>
+            <w:r>
+              <w:rPr>
+                <w:noProof/>
+                <w:sz w:val="18"/>
+                <w:szCs w:val="18"/>
+              </w:rPr>
+              <w:fldChar w:fldCharType="end"/>
+            </w:r>
           </w:p>
         </w:tc>
       </w:tr>
@@ -2672,17 +2710,33 @@
               </w:rPr>
               <w:t xml:space="preserve"> </w:t>
             </w:r>
-            <w:fldSimple w:instr="MERGEFIELD LocalInfracao.Local \* MERGEFORMAT">
-              <w:r>
-                <w:rPr>
-                  <w:rFonts w:cs="Arial"/>
-                  <w:noProof/>
-                  <w:sz w:val="18"/>
-                  <w:szCs w:val="18"/>
-                </w:rPr>
-                <w:t>«LocalInfracao.Local»</w:t>
-              </w:r>
-            </w:fldSimple>
+            <w:r>
+              <w:fldChar w:fldCharType="begin"/>
+            </w:r>
+            <w:r>
+              <w:instrText>MERGEFIELD LocalInfracao.Local \* MERGEFORMAT</w:instrText>
+            </w:r>
+            <w:r>
+              <w:fldChar w:fldCharType="separate"/>
+            </w:r>
+            <w:r>
+              <w:rPr>
+                <w:rFonts w:cs="Arial"/>
+                <w:noProof/>
+                <w:sz w:val="18"/>
+                <w:szCs w:val="18"/>
+              </w:rPr>
+              <w:t>«LocalInfracao.Local»</w:t>
+            </w:r>
+            <w:r>
+              <w:rPr>
+                <w:rFonts w:cs="Arial"/>
+                <w:noProof/>
+                <w:sz w:val="18"/>
+                <w:szCs w:val="18"/>
+              </w:rPr>
+              <w:fldChar w:fldCharType="end"/>
+            </w:r>
           </w:p>
         </w:tc>
       </w:tr>
@@ -2774,51 +2828,35 @@
               </w:rPr>
               <w:t xml:space="preserve">   </w:t>
             </w:r>
-            <w:r>
-              <w:fldChar w:fldCharType="begin"/>
-            </w:r>
-            <w:r>
-              <w:instrText>MERGEFIELD Infracao.DescricaoInfracao \* MERGEFORMAT</w:instrText>
-            </w:r>
-            <w:r>
-              <w:fldChar w:fldCharType="separate"/>
-            </w:r>
-            <w:r>
-              <w:rPr>
-                <w:rFonts w:cs="Arial"/>
-                <w:noProof/>
-                <w:sz w:val="18"/>
-                <w:szCs w:val="18"/>
-              </w:rPr>
-              <w:t>«Infracao.</w:t>
-            </w:r>
-            <w:r>
-              <w:rPr>
-                <w:rFonts w:cs="Arial"/>
-                <w:noProof/>
-                <w:sz w:val="18"/>
-                <w:szCs w:val="18"/>
-              </w:rPr>
-              <w:t>DescricaoInfracao</w:t>
-            </w:r>
-            <w:r>
-              <w:rPr>
-                <w:rFonts w:cs="Arial"/>
-                <w:noProof/>
-                <w:sz w:val="18"/>
-                <w:szCs w:val="18"/>
-              </w:rPr>
-              <w:t>»</w:t>
-            </w:r>
-            <w:r>
-              <w:rPr>
-                <w:rFonts w:cs="Arial"/>
-                <w:noProof/>
-                <w:sz w:val="18"/>
-                <w:szCs w:val="18"/>
-              </w:rPr>
-              <w:fldChar w:fldCharType="end"/>
-            </w:r>
+            <w:fldSimple w:instr="MERGEFIELD Infracao.DescricaoInfracao \* MERGEFORMAT">
+              <w:r>
+                <w:rPr>
+                  <w:rFonts w:cs="Arial"/>
+                  <w:noProof/>
+                  <w:sz w:val="18"/>
+                  <w:szCs w:val="18"/>
+                </w:rPr>
+                <w:t>«Infracao.</w:t>
+              </w:r>
+              <w:r>
+                <w:rPr>
+                  <w:rFonts w:cs="Arial"/>
+                  <w:noProof/>
+                  <w:sz w:val="18"/>
+                  <w:szCs w:val="18"/>
+                </w:rPr>
+                <w:t>DescricaoInfracao</w:t>
+              </w:r>
+              <w:r>
+                <w:rPr>
+                  <w:rFonts w:cs="Arial"/>
+                  <w:noProof/>
+                  <w:sz w:val="18"/>
+                  <w:szCs w:val="18"/>
+                </w:rPr>
+                <w:t>»</w:t>
+              </w:r>
+            </w:fldSimple>
           </w:p>
         </w:tc>
       </w:tr>
@@ -2923,33 +2961,17 @@
                 <w:szCs w:val="18"/>
               </w:rPr>
             </w:pPr>
-            <w:r>
-              <w:fldChar w:fldCharType="begin"/>
-            </w:r>
-            <w:r>
-              <w:instrText>MERGEFIELD Infracao.Classificacao \* MERGEFORMAT</w:instrText>
-            </w:r>
-            <w:r>
-              <w:fldChar w:fldCharType="separate"/>
-            </w:r>
-            <w:r>
-              <w:rPr>
-                <w:rFonts w:cs="Arial"/>
-                <w:noProof/>
-                <w:sz w:val="18"/>
-                <w:szCs w:val="18"/>
-              </w:rPr>
-              <w:t>«Infracao.Classificacao»</w:t>
-            </w:r>
-            <w:r>
-              <w:rPr>
-                <w:rFonts w:cs="Arial"/>
-                <w:noProof/>
-                <w:sz w:val="18"/>
-                <w:szCs w:val="18"/>
-              </w:rPr>
-              <w:fldChar w:fldCharType="end"/>
-            </w:r>
+            <w:fldSimple w:instr="MERGEFIELD Infracao.Classificacao \* MERGEFORMAT">
+              <w:r>
+                <w:rPr>
+                  <w:rFonts w:cs="Arial"/>
+                  <w:noProof/>
+                  <w:sz w:val="18"/>
+                  <w:szCs w:val="18"/>
+                </w:rPr>
+                <w:t>«Infracao.Classificacao»</w:t>
+              </w:r>
+            </w:fldSimple>
           </w:p>
         </w:tc>
         <w:tc>
@@ -2981,33 +3003,17 @@
               </w:rPr>
               <w:t xml:space="preserve">  </w:t>
             </w:r>
-            <w:r>
-              <w:fldChar w:fldCharType="begin"/>
-            </w:r>
-            <w:r>
-              <w:instrText>MERGEFIELD Infracao.Tipo \* MERGEFORMAT</w:instrText>
-            </w:r>
-            <w:r>
-              <w:fldChar w:fldCharType="separate"/>
-            </w:r>
-            <w:r>
-              <w:rPr>
-                <w:rFonts w:cs="Arial"/>
-                <w:noProof/>
-                <w:sz w:val="18"/>
-                <w:szCs w:val="18"/>
-              </w:rPr>
-              <w:t>«Infracao.Tipo»</w:t>
-            </w:r>
-            <w:r>
-              <w:rPr>
-                <w:rFonts w:cs="Arial"/>
-                <w:noProof/>
-                <w:sz w:val="18"/>
-                <w:szCs w:val="18"/>
-              </w:rPr>
-              <w:fldChar w:fldCharType="end"/>
-            </w:r>
+            <w:fldSimple w:instr="MERGEFIELD Infracao.Tipo \* MERGEFORMAT">
+              <w:r>
+                <w:rPr>
+                  <w:rFonts w:cs="Arial"/>
+                  <w:noProof/>
+                  <w:sz w:val="18"/>
+                  <w:szCs w:val="18"/>
+                </w:rPr>
+                <w:t>«Infracao.Tipo»</w:t>
+              </w:r>
+            </w:fldSimple>
           </w:p>
         </w:tc>
       </w:tr>
@@ -3119,33 +3125,17 @@
               </w:rPr>
               <w:t xml:space="preserve">  </w:t>
             </w:r>
-            <w:r>
-              <w:fldChar w:fldCharType="begin"/>
-            </w:r>
-            <w:r>
-              <w:instrText>MERGEFIELD Infracao.Item \* MERGEFORMAT</w:instrText>
-            </w:r>
-            <w:r>
-              <w:fldChar w:fldCharType="separate"/>
-            </w:r>
-            <w:r>
-              <w:rPr>
-                <w:rFonts w:cs="Arial"/>
-                <w:noProof/>
-                <w:sz w:val="18"/>
-                <w:szCs w:val="18"/>
-              </w:rPr>
-              <w:t>«Infracao.Item»</w:t>
-            </w:r>
-            <w:r>
-              <w:rPr>
-                <w:rFonts w:cs="Arial"/>
-                <w:noProof/>
-                <w:sz w:val="18"/>
-                <w:szCs w:val="18"/>
-              </w:rPr>
-              <w:fldChar w:fldCharType="end"/>
-            </w:r>
+            <w:fldSimple w:instr="MERGEFIELD Infracao.Item \* MERGEFORMAT">
+              <w:r>
+                <w:rPr>
+                  <w:rFonts w:cs="Arial"/>
+                  <w:noProof/>
+                  <w:sz w:val="18"/>
+                  <w:szCs w:val="18"/>
+                </w:rPr>
+                <w:t>«Infracao.Item»</w:t>
+              </w:r>
+            </w:fldSimple>
           </w:p>
         </w:tc>
         <w:tc>
@@ -3170,33 +3160,17 @@
                 <w:szCs w:val="18"/>
               </w:rPr>
             </w:pPr>
-            <w:r>
-              <w:fldChar w:fldCharType="begin"/>
-            </w:r>
-            <w:r>
-              <w:instrText>MERGEFIELD Infracao.Subitem \* MERGEFORMAT</w:instrText>
-            </w:r>
-            <w:r>
-              <w:fldChar w:fldCharType="separate"/>
-            </w:r>
-            <w:r>
-              <w:rPr>
-                <w:rFonts w:cs="Arial"/>
-                <w:noProof/>
-                <w:sz w:val="18"/>
-                <w:szCs w:val="18"/>
-              </w:rPr>
-              <w:t>«Infracao.Subitem»</w:t>
-            </w:r>
-            <w:r>
-              <w:rPr>
-                <w:rFonts w:cs="Arial"/>
-                <w:noProof/>
-                <w:sz w:val="18"/>
-                <w:szCs w:val="18"/>
-              </w:rPr>
-              <w:fldChar w:fldCharType="end"/>
-            </w:r>
+            <w:fldSimple w:instr="MERGEFIELD Infracao.Subitem \* MERGEFORMAT">
+              <w:r>
+                <w:rPr>
+                  <w:rFonts w:cs="Arial"/>
+                  <w:noProof/>
+                  <w:sz w:val="18"/>
+                  <w:szCs w:val="18"/>
+                </w:rPr>
+                <w:t>«Infracao.Subitem»</w:t>
+              </w:r>
+            </w:fldSimple>
           </w:p>
         </w:tc>
       </w:tr>
@@ -3227,64 +3201,30 @@
                 <w:szCs w:val="10"/>
               </w:rPr>
             </w:pPr>
-            <w:r>
-              <w:fldChar w:fldCharType="begin"/>
-            </w:r>
-            <w:r>
-              <w:instrText xml:space="preserve"> MERGEFIELD  TableStart:Infracao.Campos  \* MERGEFORMAT </w:instrText>
-            </w:r>
-            <w:r>
-              <w:fldChar w:fldCharType="separate"/>
-            </w:r>
-            <w:r>
-              <w:rPr>
-                <w:rFonts w:cs="Arial"/>
-                <w:noProof/>
-                <w:sz w:val="10"/>
-                <w:szCs w:val="10"/>
-              </w:rPr>
-              <w:t>«TableStart:Infracao.Campos»</w:t>
-            </w:r>
-            <w:r>
-              <w:rPr>
-                <w:rFonts w:cs="Arial"/>
-                <w:noProof/>
-                <w:sz w:val="10"/>
-                <w:szCs w:val="10"/>
-              </w:rPr>
-              <w:fldChar w:fldCharType="end"/>
-            </w:r>
-            <w:r>
-              <w:fldChar w:fldCharType="begin"/>
-            </w:r>
-            <w:r>
-              <w:instrText xml:space="preserve"> MERGEFIELD  Texto \* Upper  \* MERGEFORMAT </w:instrText>
-            </w:r>
-            <w:r>
-              <w:fldChar w:fldCharType="separate"/>
-            </w:r>
-            <w:r>
-              <w:rPr>
-                <w:rFonts w:cs="Arial"/>
-                <w:b/>
-                <w:noProof/>
-                <w:color w:val="7F7F7F" w:themeColor="text1" w:themeTint="80"/>
-                <w:sz w:val="18"/>
-                <w:szCs w:val="18"/>
-              </w:rPr>
-              <w:t>«TEXTO»</w:t>
-            </w:r>
-            <w:r>
-              <w:rPr>
-                <w:rFonts w:cs="Arial"/>
-                <w:b/>
-                <w:noProof/>
-                <w:color w:val="7F7F7F" w:themeColor="text1" w:themeTint="80"/>
-                <w:sz w:val="18"/>
-                <w:szCs w:val="18"/>
-              </w:rPr>
-              <w:fldChar w:fldCharType="end"/>
-            </w:r>
+            <w:fldSimple w:instr=" MERGEFIELD  TableStart:Infracao.Campos  \* MERGEFORMAT ">
+              <w:r>
+                <w:rPr>
+                  <w:rFonts w:cs="Arial"/>
+                  <w:noProof/>
+                  <w:sz w:val="10"/>
+                  <w:szCs w:val="10"/>
+                </w:rPr>
+                <w:t>«TableStart:Infracao.Campos»</w:t>
+              </w:r>
+            </w:fldSimple>
+            <w:fldSimple w:instr=" MERGEFIELD  Texto \* Upper  \* MERGEFORMAT ">
+              <w:r>
+                <w:rPr>
+                  <w:rFonts w:cs="Arial"/>
+                  <w:b/>
+                  <w:noProof/>
+                  <w:color w:val="7F7F7F" w:themeColor="text1" w:themeTint="80"/>
+                  <w:sz w:val="18"/>
+                  <w:szCs w:val="18"/>
+                </w:rPr>
+                <w:t>«TEXTO»</w:t>
+              </w:r>
+            </w:fldSimple>
           </w:p>
         </w:tc>
         <w:tc>
@@ -3311,61 +3251,27 @@
                 <w:szCs w:val="20"/>
               </w:rPr>
             </w:pPr>
-            <w:r>
-              <w:fldChar w:fldCharType="begin"/>
-            </w:r>
-            <w:r>
-              <w:instrText xml:space="preserve"> MERGEFIELD  Valor  \* MERGEFORMAT </w:instrText>
-            </w:r>
-            <w:r>
-              <w:fldChar w:fldCharType="separate"/>
-            </w:r>
-            <w:r>
-              <w:rPr>
-                <w:noProof/>
-                <w:sz w:val="18"/>
-                <w:szCs w:val="18"/>
-              </w:rPr>
-              <w:t>«Valor»</w:t>
-            </w:r>
-            <w:r>
-              <w:rPr>
-                <w:noProof/>
-                <w:sz w:val="18"/>
-                <w:szCs w:val="18"/>
-              </w:rPr>
-              <w:fldChar w:fldCharType="end"/>
-            </w:r>
-            <w:r>
-              <w:fldChar w:fldCharType="begin"/>
-            </w:r>
-            <w:r>
-              <w:instrText xml:space="preserve"> MER</w:instrText>
-            </w:r>
-            <w:r>
-              <w:instrText xml:space="preserve">GEFIELD  TableEnd:Infracao.Campos  \* MERGEFORMAT </w:instrText>
-            </w:r>
-            <w:r>
-              <w:fldChar w:fldCharType="separate"/>
-            </w:r>
-            <w:r>
-              <w:rPr>
-                <w:rFonts w:cs="Arial"/>
-                <w:noProof/>
-                <w:sz w:val="10"/>
-                <w:szCs w:val="10"/>
-              </w:rPr>
-              <w:t>«TableEnd:Infracao.Campos»</w:t>
-            </w:r>
-            <w:r>
-              <w:rPr>
-                <w:rFonts w:cs="Arial"/>
-                <w:noProof/>
-                <w:sz w:val="10"/>
-                <w:szCs w:val="10"/>
-              </w:rPr>
-              <w:fldChar w:fldCharType="end"/>
-            </w:r>
+            <w:fldSimple w:instr=" MERGEFIELD  Valor  \* MERGEFORMAT ">
+              <w:r>
+                <w:rPr>
+                  <w:noProof/>
+                  <w:sz w:val="18"/>
+                  <w:szCs w:val="18"/>
+                </w:rPr>
+                <w:t>«Valor»</w:t>
+              </w:r>
+            </w:fldSimple>
+            <w:fldSimple w:instr=" MERGEFIELD  TableEnd:Infracao.Campos  \* MERGEFORMAT ">
+              <w:r>
+                <w:rPr>
+                  <w:rFonts w:cs="Arial"/>
+                  <w:noProof/>
+                  <w:sz w:val="10"/>
+                  <w:szCs w:val="10"/>
+                </w:rPr>
+                <w:t>«TableEnd:Infracao.Campos»</w:t>
+              </w:r>
+            </w:fldSimple>
           </w:p>
         </w:tc>
       </w:tr>
@@ -3471,37 +3377,19 @@
                       <w:szCs w:val="16"/>
                     </w:rPr>
                   </w:pPr>
-                  <w:r>
-                    <w:fldChar w:fldCharType="begin"/>
-                  </w:r>
-                  <w:r>
-                    <w:instrText xml:space="preserve"> MERGEFIELD  Pergunta \* Upper  \* MERGEFORMAT </w:instrText>
-                  </w:r>
-                  <w:r>
-                    <w:fldChar w:fldCharType="separate"/>
-                  </w:r>
-                  <w:r>
-                    <w:rPr>
-                      <w:rFonts w:cs="Arial"/>
-                      <w:b/>
-                      <w:noProof/>
-                      <w:color w:val="7F7F7F" w:themeColor="text1" w:themeTint="80"/>
-                      <w:sz w:val="16"/>
-                      <w:szCs w:val="16"/>
-                    </w:rPr>
-                    <w:t>«PERGUNTA»</w:t>
-                  </w:r>
-                  <w:r>
-                    <w:rPr>
-                      <w:rFonts w:cs="Arial"/>
-                      <w:b/>
-                      <w:noProof/>
-                      <w:color w:val="7F7F7F" w:themeColor="text1" w:themeTint="80"/>
-                      <w:sz w:val="16"/>
-                      <w:szCs w:val="16"/>
-                    </w:rPr>
-                    <w:fldChar w:fldCharType="end"/>
-                  </w:r>
+                  <w:fldSimple w:instr=" MERGEFIELD  Pergunta \* Upper  \* MERGEFORMAT ">
+                    <w:r>
+                      <w:rPr>
+                        <w:rFonts w:cs="Arial"/>
+                        <w:b/>
+                        <w:noProof/>
+                        <w:color w:val="7F7F7F" w:themeColor="text1" w:themeTint="80"/>
+                        <w:sz w:val="16"/>
+                        <w:szCs w:val="16"/>
+                      </w:rPr>
+                      <w:t>«PERGUNTA»</w:t>
+                    </w:r>
+                  </w:fldSimple>
                 </w:p>
               </w:tc>
             </w:tr>
@@ -3528,31 +3416,16 @@
                       <w:szCs w:val="18"/>
                     </w:rPr>
                   </w:pPr>
-                  <w:r>
-                    <w:fldChar w:fldCharType="begin"/>
-                  </w:r>
-                  <w:r>
-                    <w:instrText xml:space="preserve"> MERGEFIELD  Resposta  \* MERGEFORMAT </w:instrText>
-                  </w:r>
-                  <w:r>
-                    <w:fldChar w:fldCharType="separate"/>
-                  </w:r>
-                  <w:r>
-                    <w:rPr>
-                      <w:noProof/>
-                      <w:sz w:val="18"/>
-                      <w:szCs w:val="18"/>
-                    </w:rPr>
-                    <w:t>«Resposta»</w:t>
-                  </w:r>
-                  <w:r>
-                    <w:rPr>
-                      <w:noProof/>
-                      <w:sz w:val="18"/>
-                      <w:szCs w:val="18"/>
-                    </w:rPr>
-                    <w:fldChar w:fldCharType="end"/>
-                  </w:r>
+                  <w:fldSimple w:instr=" MERGEFIELD  Resposta  \* MERGEFORMAT ">
+                    <w:r>
+                      <w:rPr>
+                        <w:noProof/>
+                        <w:sz w:val="18"/>
+                        <w:szCs w:val="18"/>
+                      </w:rPr>
+                      <w:t>«Resposta»</w:t>
+                    </w:r>
+                  </w:fldSimple>
                 </w:p>
               </w:tc>
             </w:tr>
@@ -3615,31 +3488,16 @@
                       <w:szCs w:val="18"/>
                     </w:rPr>
                   </w:pPr>
-                  <w:r>
-                    <w:fldChar w:fldCharType="begin"/>
-                  </w:r>
-                  <w:r>
-                    <w:instrText xml:space="preserve"> MERGEFIELD  Especificacao  \* MERGEFORMAT </w:instrText>
-                  </w:r>
-                  <w:r>
-                    <w:fldChar w:fldCharType="separate"/>
-                  </w:r>
-                  <w:r>
-                    <w:rPr>
-                      <w:noProof/>
-                      <w:sz w:val="18"/>
-                      <w:szCs w:val="18"/>
-                    </w:rPr>
-                    <w:t>«Especificacao»</w:t>
-                  </w:r>
-                  <w:r>
-                    <w:rPr>
-                      <w:noProof/>
-                      <w:sz w:val="18"/>
-                      <w:szCs w:val="18"/>
-                    </w:rPr>
-                    <w:fldChar w:fldCharType="end"/>
-                  </w:r>
+                  <w:fldSimple w:instr=" MERGEFIELD  Especificacao  \* MERGEFORMAT ">
+                    <w:r>
+                      <w:rPr>
+                        <w:noProof/>
+                        <w:sz w:val="18"/>
+                        <w:szCs w:val="18"/>
+                      </w:rPr>
+                      <w:t>«Especificacao»</w:t>
+                    </w:r>
+                  </w:fldSimple>
                 </w:p>
               </w:tc>
             </w:tr>
@@ -4082,31 +3940,16 @@
                       <w:szCs w:val="18"/>
                     </w:rPr>
                   </w:pPr>
-                  <w:r>
-                    <w:fldChar w:fldCharType="begin"/>
-                  </w:r>
-                  <w:r>
-                    <w:instrText xml:space="preserve"> MERGEFIELD  Multa.NumeroIUF  \* MERGEFORMAT </w:instrText>
-                  </w:r>
-                  <w:r>
-                    <w:fldChar w:fldCharType="separate"/>
-                  </w:r>
-                  <w:r>
-                    <w:rPr>
-                      <w:noProof/>
-                      <w:sz w:val="18"/>
-                      <w:szCs w:val="18"/>
-                    </w:rPr>
-                    <w:t>«Multa.NumeroIUF»</w:t>
-                  </w:r>
-                  <w:r>
-                    <w:rPr>
-                      <w:noProof/>
-                      <w:sz w:val="18"/>
-                      <w:szCs w:val="18"/>
-                    </w:rPr>
-                    <w:fldChar w:fldCharType="end"/>
-                  </w:r>
+                  <w:fldSimple w:instr=" MERGEFIELD  Multa.NumeroIUF  \* MERGEFORMAT ">
+                    <w:r>
+                      <w:rPr>
+                        <w:noProof/>
+                        <w:sz w:val="18"/>
+                        <w:szCs w:val="18"/>
+                      </w:rPr>
+                      <w:t>«Multa.NumeroIUF»</w:t>
+                    </w:r>
+                  </w:fldSimple>
                 </w:p>
               </w:tc>
               <w:tc>
@@ -4124,47 +3967,32 @@
                     <w:keepNext/>
                     <w:jc w:val="center"/>
                   </w:pPr>
-                  <w:r>
-                    <w:fldChar w:fldCharType="begin"/>
-                  </w:r>
-                  <w:r>
-                    <w:instrText>MERGEFIELD Multa.SerieTexto \* MERGEFORMAT</w:instrText>
-                  </w:r>
-                  <w:r>
-                    <w:fldChar w:fldCharType="separate"/>
-                  </w:r>
-                  <w:r>
-                    <w:rPr>
-                      <w:noProof/>
-                      <w:sz w:val="18"/>
-                      <w:szCs w:val="18"/>
-                    </w:rPr>
-                    <w:t>«</w:t>
-                  </w:r>
-                  <w:r>
-                    <w:rPr>
-                      <w:noProof/>
-                      <w:sz w:val="18"/>
-                      <w:szCs w:val="18"/>
-                    </w:rPr>
-                    <w:t>Multa.SerieTexto</w:t>
-                  </w:r>
-                  <w:r>
-                    <w:rPr>
-                      <w:noProof/>
-                      <w:sz w:val="18"/>
-                      <w:szCs w:val="18"/>
-                    </w:rPr>
-                    <w:t>»</w:t>
-                  </w:r>
-                  <w:r>
-                    <w:rPr>
-                      <w:noProof/>
-                      <w:sz w:val="18"/>
-                      <w:szCs w:val="18"/>
-                    </w:rPr>
-                    <w:fldChar w:fldCharType="end"/>
-                  </w:r>
+                  <w:fldSimple w:instr="MERGEFIELD Multa.SerieTexto \* MERGEFORMAT">
+                    <w:r>
+                      <w:rPr>
+                        <w:noProof/>
+                        <w:sz w:val="18"/>
+                        <w:szCs w:val="18"/>
+                      </w:rPr>
+                      <w:t>«</w:t>
+                    </w:r>
+                    <w:r>
+                      <w:rPr>
+                        <w:noProof/>
+                        <w:sz w:val="18"/>
+                        <w:szCs w:val="18"/>
+                      </w:rPr>
+                      <w:t>Multa.SerieTexto</w:t>
+                    </w:r>
+                    <w:r>
+                      <w:rPr>
+                        <w:noProof/>
+                        <w:sz w:val="18"/>
+                        <w:szCs w:val="18"/>
+                      </w:rPr>
+                      <w:t>»</w:t>
+                    </w:r>
+                  </w:fldSimple>
                 </w:p>
               </w:tc>
               <w:tc>
@@ -4259,47 +4087,32 @@
                     <w:keepNext/>
                     <w:jc w:val="center"/>
                   </w:pPr>
-                  <w:r>
-                    <w:fldChar w:fldCharType="begin"/>
-                  </w:r>
-                  <w:r>
-                    <w:instrText>MERGEFIELD Multa.CodigoReceita \* MERGEFORMAT</w:instrText>
-                  </w:r>
-                  <w:r>
-                    <w:fldChar w:fldCharType="separate"/>
-                  </w:r>
-                  <w:r>
-                    <w:rPr>
-                      <w:noProof/>
-                      <w:sz w:val="18"/>
-                      <w:szCs w:val="18"/>
-                    </w:rPr>
-                    <w:t>«</w:t>
-                  </w:r>
-                  <w:r>
-                    <w:rPr>
-                      <w:noProof/>
-                      <w:sz w:val="18"/>
-                      <w:szCs w:val="18"/>
-                    </w:rPr>
-                    <w:t>Multa.CodigoReceita</w:t>
-                  </w:r>
-                  <w:r>
-                    <w:rPr>
-                      <w:noProof/>
-                      <w:sz w:val="18"/>
-                      <w:szCs w:val="18"/>
-                    </w:rPr>
-                    <w:t>»</w:t>
-                  </w:r>
-                  <w:r>
-                    <w:rPr>
-                      <w:noProof/>
-                      <w:sz w:val="18"/>
-                      <w:szCs w:val="18"/>
-                    </w:rPr>
-                    <w:fldChar w:fldCharType="end"/>
-                  </w:r>
+                  <w:fldSimple w:instr="MERGEFIELD Multa.CodigoReceita \* MERGEFORMAT">
+                    <w:r>
+                      <w:rPr>
+                        <w:noProof/>
+                        <w:sz w:val="18"/>
+                        <w:szCs w:val="18"/>
+                      </w:rPr>
+                      <w:t>«</w:t>
+                    </w:r>
+                    <w:r>
+                      <w:rPr>
+                        <w:noProof/>
+                        <w:sz w:val="18"/>
+                        <w:szCs w:val="18"/>
+                      </w:rPr>
+                      <w:t>Multa.CodigoReceita</w:t>
+                    </w:r>
+                    <w:r>
+                      <w:rPr>
+                        <w:noProof/>
+                        <w:sz w:val="18"/>
+                        <w:szCs w:val="18"/>
+                      </w:rPr>
+                      <w:t>»</w:t>
+                    </w:r>
+                  </w:fldSimple>
                 </w:p>
               </w:tc>
               <w:tc>
@@ -4322,65 +4135,48 @@
                       <w:szCs w:val="18"/>
                     </w:rPr>
                   </w:pPr>
-                  <w:r>
-                    <w:fldChar w:fldCharType="begin"/>
-                  </w:r>
-                  <w:r>
-                    <w:instrText>MERGEFIELD Multa.ValorMulta \* MERGEFORMAT</w:instrText>
-                  </w:r>
-                  <w:r>
-                    <w:fldChar w:fldCharType="separate"/>
-                  </w:r>
-                  <w:r>
-                    <w:rPr>
-                      <w:noProof/>
-                      <w:sz w:val="18"/>
-                      <w:szCs w:val="18"/>
-                    </w:rPr>
-                    <w:t>«</w:t>
-                  </w:r>
-                  <w:r>
-                    <w:rPr>
-                      <w:noProof/>
-                      <w:sz w:val="18"/>
-                      <w:szCs w:val="18"/>
-                    </w:rPr>
-                    <w:t>Multa</w:t>
-                  </w:r>
-                  <w:r>
-                    <w:rPr>
-                      <w:noProof/>
-                      <w:sz w:val="18"/>
-                      <w:szCs w:val="18"/>
-                    </w:rPr>
-                    <w:t>.</w:t>
-                  </w:r>
-                  <w:r>
-                    <w:rPr>
-                      <w:noProof/>
-                      <w:sz w:val="18"/>
-                      <w:szCs w:val="18"/>
-                    </w:rPr>
-                    <w:t>ValorMulta</w:t>
-                  </w:r>
-                  <w:r>
-                    <w:rPr>
-                      <w:noProof/>
-                      <w:sz w:val="18"/>
-                      <w:szCs w:val="18"/>
-                    </w:rPr>
-                    <w:t>»</w:t>
-                  </w:r>
-                  <w:r>
-                    <w:rPr>
-                      <w:noProof/>
-                      <w:sz w:val="18"/>
-                      <w:szCs w:val="18"/>
-                    </w:rPr>
-                    <w:fldChar w:fldCharType="end"/>
-                  </w:r>
-                  <w:bookmarkStart w:id="0" w:name="_GoBack"/>
-                  <w:bookmarkEnd w:id="0"/>
+                  <w:fldSimple w:instr="MERGEFIELD Multa.ValorMulta \* MERGEFORMAT">
+                    <w:r>
+                      <w:rPr>
+                        <w:noProof/>
+                        <w:sz w:val="18"/>
+                        <w:szCs w:val="18"/>
+                      </w:rPr>
+                      <w:t>«</w:t>
+                    </w:r>
+                    <w:r>
+                      <w:rPr>
+                        <w:noProof/>
+                        <w:sz w:val="18"/>
+                        <w:szCs w:val="18"/>
+                      </w:rPr>
+                      <w:t>Multa</w:t>
+                    </w:r>
+                    <w:r>
+                      <w:rPr>
+                        <w:noProof/>
+                        <w:sz w:val="18"/>
+                        <w:szCs w:val="18"/>
+                      </w:rPr>
+                      <w:t>.</w:t>
+                    </w:r>
+                    <w:r>
+                      <w:rPr>
+                        <w:noProof/>
+                        <w:sz w:val="18"/>
+                        <w:szCs w:val="18"/>
+                      </w:rPr>
+                      <w:t>ValorMulta</w:t>
+                    </w:r>
+                    <w:r>
+                      <w:rPr>
+                        <w:noProof/>
+                        <w:sz w:val="18"/>
+                        <w:szCs w:val="18"/>
+                      </w:rPr>
+                      <w:t>»</w:t>
+                    </w:r>
+                  </w:fldSimple>
                 </w:p>
               </w:tc>
             </w:tr>
@@ -4456,63 +4252,48 @@
                       <w:szCs w:val="18"/>
                     </w:rPr>
                   </w:pPr>
-                  <w:r>
-                    <w:fldChar w:fldCharType="begin"/>
-                  </w:r>
-                  <w:r>
-                    <w:instrText>MERGEFIELD Multa.Justificar \* MERGEFORMAT</w:instrText>
-                  </w:r>
-                  <w:r>
-                    <w:fldChar w:fldCharType="separate"/>
-                  </w:r>
-                  <w:r>
-                    <w:rPr>
-                      <w:noProof/>
-                      <w:sz w:val="18"/>
-                      <w:szCs w:val="18"/>
-                    </w:rPr>
-                    <w:t>«</w:t>
-                  </w:r>
-                  <w:r>
-                    <w:rPr>
-                      <w:noProof/>
-                      <w:sz w:val="18"/>
-                      <w:szCs w:val="18"/>
-                    </w:rPr>
-                    <w:t>Multa</w:t>
-                  </w:r>
-                  <w:r>
-                    <w:rPr>
-                      <w:noProof/>
-                      <w:sz w:val="18"/>
-                      <w:szCs w:val="18"/>
-                    </w:rPr>
-                    <w:t>.</w:t>
-                  </w:r>
-                  <w:r>
-                    <w:rPr>
-                      <w:noProof/>
-                      <w:sz w:val="18"/>
-                      <w:szCs w:val="18"/>
-                    </w:rPr>
-                    <w:t>Justificar</w:t>
-                  </w:r>
-                  <w:r>
-                    <w:rPr>
-                      <w:noProof/>
-                      <w:sz w:val="18"/>
-                      <w:szCs w:val="18"/>
-                    </w:rPr>
-                    <w:t>»</w:t>
-                  </w:r>
-                  <w:r>
-                    <w:rPr>
-                      <w:noProof/>
-                      <w:sz w:val="18"/>
-                      <w:szCs w:val="18"/>
-                    </w:rPr>
-                    <w:fldChar w:fldCharType="end"/>
-                  </w:r>
+                  <w:fldSimple w:instr="MERGEFIELD Multa.Justificar \* MERGEFORMAT">
+                    <w:r>
+                      <w:rPr>
+                        <w:noProof/>
+                        <w:sz w:val="18"/>
+                        <w:szCs w:val="18"/>
+                      </w:rPr>
+                      <w:t>«</w:t>
+                    </w:r>
+                    <w:r>
+                      <w:rPr>
+                        <w:noProof/>
+                        <w:sz w:val="18"/>
+                        <w:szCs w:val="18"/>
+                      </w:rPr>
+                      <w:t>Multa</w:t>
+                    </w:r>
+                    <w:r>
+                      <w:rPr>
+                        <w:noProof/>
+                        <w:sz w:val="18"/>
+                        <w:szCs w:val="18"/>
+                      </w:rPr>
+                      <w:t>.</w:t>
+                    </w:r>
+                    <w:r>
+                      <w:rPr>
+                        <w:noProof/>
+                        <w:sz w:val="18"/>
+                        <w:szCs w:val="18"/>
+                      </w:rPr>
+                      <w:t>Justificar</w:t>
+                    </w:r>
+                    <w:r>
+                      <w:rPr>
+                        <w:noProof/>
+                        <w:sz w:val="18"/>
+                        <w:szCs w:val="18"/>
+                      </w:rPr>
+                      <w:t>»</w:t>
+                    </w:r>
+                  </w:fldSimple>
                 </w:p>
               </w:tc>
             </w:tr>
@@ -4850,32 +4631,47 @@
                       <w:szCs w:val="18"/>
                     </w:rPr>
                   </w:pPr>
-                  <w:fldSimple w:instr=" MERGEFIELD  ObjetoInfracao.NumeroIUF  \* MERGEFORMAT ">
-                    <w:r>
-                      <w:rPr>
-                        <w:noProof/>
-                        <w:sz w:val="18"/>
-                        <w:szCs w:val="18"/>
-                      </w:rPr>
-                      <w:t>«ObjetoInfracao.Numero</w:t>
-                    </w:r>
-                    <w:r>
-                      <w:rPr>
-                        <w:noProof/>
-                        <w:sz w:val="18"/>
-                        <w:szCs w:val="18"/>
-                      </w:rPr>
-                      <w:t>IUF</w:t>
-                    </w:r>
-                    <w:r>
-                      <w:rPr>
-                        <w:noProof/>
-                        <w:sz w:val="18"/>
-                        <w:szCs w:val="18"/>
-                      </w:rPr>
-                      <w:t>»</w:t>
-                    </w:r>
-                  </w:fldSimple>
+                  <w:r>
+                    <w:fldChar w:fldCharType="begin"/>
+                  </w:r>
+                  <w:r>
+                    <w:instrText xml:space="preserve"> MERGEFIELD  ObjetoInfracao.NumeroIUF  \* MERGEFORMAT </w:instrText>
+                  </w:r>
+                  <w:r>
+                    <w:fldChar w:fldCharType="separate"/>
+                  </w:r>
+                  <w:r>
+                    <w:rPr>
+                      <w:noProof/>
+                      <w:sz w:val="18"/>
+                      <w:szCs w:val="18"/>
+                    </w:rPr>
+                    <w:t>«ObjetoInfracao.Numero</w:t>
+                  </w:r>
+                  <w:r>
+                    <w:rPr>
+                      <w:noProof/>
+                      <w:sz w:val="18"/>
+                      <w:szCs w:val="18"/>
+                    </w:rPr>
+                    <w:t>IUF</w:t>
+                  </w:r>
+                  <w:r>
+                    <w:rPr>
+                      <w:noProof/>
+                      <w:sz w:val="18"/>
+                      <w:szCs w:val="18"/>
+                    </w:rPr>
+                    <w:t>»</w:t>
+                  </w:r>
+                  <w:r>
+                    <w:rPr>
+                      <w:noProof/>
+                      <w:sz w:val="18"/>
+                      <w:szCs w:val="18"/>
+                    </w:rPr>
+                    <w:fldChar w:fldCharType="end"/>
+                  </w:r>
                 </w:p>
               </w:tc>
               <w:tc>
@@ -4899,31 +4695,16 @@
                       <w:szCs w:val="18"/>
                     </w:rPr>
                   </w:pPr>
-                  <w:r>
-                    <w:fldChar w:fldCharType="begin"/>
-                  </w:r>
-                  <w:r>
-                    <w:instrText xml:space="preserve"> MERGEFIELD  ObjetoInfracao.SerieTexto  \* MERGEFORMAT </w:instrText>
-                  </w:r>
-                  <w:r>
-                    <w:fldChar w:fldCharType="separate"/>
-                  </w:r>
-                  <w:r>
-                    <w:rPr>
-                      <w:noProof/>
-                      <w:sz w:val="18"/>
-                      <w:szCs w:val="18"/>
-                    </w:rPr>
-                    <w:t>«ObjetoInfracao.SerieTexto»</w:t>
-                  </w:r>
-                  <w:r>
-                    <w:rPr>
-                      <w:noProof/>
-                      <w:sz w:val="18"/>
-                      <w:szCs w:val="18"/>
-                    </w:rPr>
-                    <w:fldChar w:fldCharType="end"/>
-                  </w:r>
+                  <w:fldSimple w:instr=" MERGEFIELD  ObjetoInfracao.SerieTexto  \* MERGEFORMAT ">
+                    <w:r>
+                      <w:rPr>
+                        <w:noProof/>
+                        <w:sz w:val="18"/>
+                        <w:szCs w:val="18"/>
+                      </w:rPr>
+                      <w:t>«ObjetoInfracao.SerieTexto»</w:t>
+                    </w:r>
+                  </w:fldSimple>
                 </w:p>
               </w:tc>
               <w:tc>
@@ -4947,32 +4728,47 @@
                       <w:szCs w:val="18"/>
                     </w:rPr>
                   </w:pPr>
-                  <w:fldSimple w:instr=" MERGEFIELD  ObjetoInfracao.DataLavraturaIUF  \* MERGEFORMAT ">
-                    <w:r>
-                      <w:rPr>
-                        <w:noProof/>
-                        <w:sz w:val="18"/>
-                        <w:szCs w:val="18"/>
-                      </w:rPr>
-                      <w:t>«ObjetoInfracao.DataLavratura</w:t>
-                    </w:r>
-                    <w:r>
-                      <w:rPr>
-                        <w:noProof/>
-                        <w:sz w:val="18"/>
-                        <w:szCs w:val="18"/>
-                      </w:rPr>
-                      <w:t>IUF</w:t>
-                    </w:r>
-                    <w:r>
-                      <w:rPr>
-                        <w:noProof/>
-                        <w:sz w:val="18"/>
-                        <w:szCs w:val="18"/>
-                      </w:rPr>
-                      <w:t>»</w:t>
-                    </w:r>
-                  </w:fldSimple>
+                  <w:r>
+                    <w:fldChar w:fldCharType="begin"/>
+                  </w:r>
+                  <w:r>
+                    <w:instrText xml:space="preserve"> MERGEFIELD  ObjetoInfracao.DataLavraturaIUF  \* MERGEFORMAT </w:instrText>
+                  </w:r>
+                  <w:r>
+                    <w:fldChar w:fldCharType="separate"/>
+                  </w:r>
+                  <w:r>
+                    <w:rPr>
+                      <w:noProof/>
+                      <w:sz w:val="18"/>
+                      <w:szCs w:val="18"/>
+                    </w:rPr>
+                    <w:t>«ObjetoInfracao.DataLavratura</w:t>
+                  </w:r>
+                  <w:r>
+                    <w:rPr>
+                      <w:noProof/>
+                      <w:sz w:val="18"/>
+                      <w:szCs w:val="18"/>
+                    </w:rPr>
+                    <w:t>IUF</w:t>
+                  </w:r>
+                  <w:r>
+                    <w:rPr>
+                      <w:noProof/>
+                      <w:sz w:val="18"/>
+                      <w:szCs w:val="18"/>
+                    </w:rPr>
+                    <w:t>»</w:t>
+                  </w:r>
+                  <w:r>
+                    <w:rPr>
+                      <w:noProof/>
+                      <w:sz w:val="18"/>
+                      <w:szCs w:val="18"/>
+                    </w:rPr>
+                    <w:fldChar w:fldCharType="end"/>
+                  </w:r>
                 </w:p>
               </w:tc>
             </w:tr>
@@ -5052,47 +4848,32 @@
                       <w:lang w:eastAsia="en-US"/>
                     </w:rPr>
                   </w:pPr>
-                  <w:r>
-                    <w:fldChar w:fldCharType="begin"/>
-                  </w:r>
-                  <w:r>
-                    <w:instrText xml:space="preserve"> MERGEFIELD  ObjetoInfracao.Descricao  \* MERGEFORMAT </w:instrText>
-                  </w:r>
-                  <w:r>
-                    <w:fldChar w:fldCharType="separate"/>
-                  </w:r>
-                  <w:r>
-                    <w:rPr>
-                      <w:noProof/>
-                      <w:sz w:val="18"/>
-                      <w:szCs w:val="18"/>
-                    </w:rPr>
-                    <w:t>«ObjetoInfracao.</w:t>
-                  </w:r>
-                  <w:r>
-                    <w:rPr>
-                      <w:noProof/>
-                      <w:sz w:val="18"/>
-                      <w:szCs w:val="18"/>
-                    </w:rPr>
-                    <w:t>Descricao</w:t>
-                  </w:r>
-                  <w:r>
-                    <w:rPr>
-                      <w:noProof/>
-                      <w:sz w:val="18"/>
-                      <w:szCs w:val="18"/>
-                    </w:rPr>
-                    <w:t>»</w:t>
-                  </w:r>
-                  <w:r>
-                    <w:rPr>
-                      <w:noProof/>
-                      <w:sz w:val="18"/>
-                      <w:szCs w:val="18"/>
-                    </w:rPr>
-                    <w:fldChar w:fldCharType="end"/>
-                  </w:r>
+                  <w:fldSimple w:instr=" MERGEFIELD  ObjetoInfracao.Descricao  \* MERGEFORMAT ">
+                    <w:r>
+                      <w:rPr>
+                        <w:noProof/>
+                        <w:sz w:val="18"/>
+                        <w:szCs w:val="18"/>
+                      </w:rPr>
+                      <w:t>«ObjetoInfracao.</w:t>
+                    </w:r>
+                    <w:r>
+                      <w:rPr>
+                        <w:noProof/>
+                        <w:sz w:val="18"/>
+                        <w:szCs w:val="18"/>
+                      </w:rPr>
+                      <w:t>Descricao</w:t>
+                    </w:r>
+                    <w:r>
+                      <w:rPr>
+                        <w:noProof/>
+                        <w:sz w:val="18"/>
+                        <w:szCs w:val="18"/>
+                      </w:rPr>
+                      <w:t>»</w:t>
+                    </w:r>
+                  </w:fldSimple>
                 </w:p>
               </w:tc>
             </w:tr>
@@ -5198,16 +4979,34 @@
                       <w:szCs w:val="18"/>
                     </w:rPr>
                   </w:pPr>
-                  <w:fldSimple w:instr=" MERGEFIELD  ObjetoInfracao.OpinarEmbargo  \* MERGEFORMAT ">
-                    <w:r>
-                      <w:rPr>
-                        <w:noProof/>
-                        <w:sz w:val="18"/>
-                        <w:szCs w:val="18"/>
-                      </w:rPr>
-                      <w:t>«ObjetoInfracao.OpinarEmbargo»</w:t>
-                    </w:r>
-                  </w:fldSimple>
+                  <w:r>
+                    <w:fldChar w:fldCharType="begin"/>
+                  </w:r>
+                  <w:r>
+                    <w:instrText xml:space="preserve"> MERGEFIELD  ObjetoInfracao.Opina</w:instrText>
+                  </w:r>
+                  <w:r>
+                    <w:instrText xml:space="preserve">rEmbargo  \* MERGEFORMAT </w:instrText>
+                  </w:r>
+                  <w:r>
+                    <w:fldChar w:fldCharType="separate"/>
+                  </w:r>
+                  <w:r>
+                    <w:rPr>
+                      <w:noProof/>
+                      <w:sz w:val="18"/>
+                      <w:szCs w:val="18"/>
+                    </w:rPr>
+                    <w:t>«ObjetoInfracao.OpinarEmbargo»</w:t>
+                  </w:r>
+                  <w:r>
+                    <w:rPr>
+                      <w:noProof/>
+                      <w:sz w:val="18"/>
+                      <w:szCs w:val="18"/>
+                    </w:rPr>
+                    <w:fldChar w:fldCharType="end"/>
+                  </w:r>
                 </w:p>
               </w:tc>
             </w:tr>
@@ -5292,16 +5091,31 @@
                       <w:szCs w:val="18"/>
                     </w:rPr>
                   </w:pPr>
-                  <w:fldSimple w:instr=" MERGEFIELD  ObjetoInfracao.AtividadeAreaDegradado  \* MERGEFORMAT ">
-                    <w:r>
-                      <w:rPr>
-                        <w:noProof/>
-                        <w:sz w:val="18"/>
-                        <w:szCs w:val="18"/>
-                      </w:rPr>
-                      <w:t>«ObjetoInfracao.AtividadeAreaDegradado»</w:t>
-                    </w:r>
-                  </w:fldSimple>
+                  <w:r>
+                    <w:fldChar w:fldCharType="begin"/>
+                  </w:r>
+                  <w:r>
+                    <w:instrText xml:space="preserve"> MERGEFIELD  ObjetoInfracao.AtividadeAreaDegradado  \* MERGEFORMAT </w:instrText>
+                  </w:r>
+                  <w:r>
+                    <w:fldChar w:fldCharType="separate"/>
+                  </w:r>
+                  <w:r>
+                    <w:rPr>
+                      <w:noProof/>
+                      <w:sz w:val="18"/>
+                      <w:szCs w:val="18"/>
+                    </w:rPr>
+                    <w:t>«ObjetoInfracao.AtividadeAreaDegradado»</w:t>
+                  </w:r>
+                  <w:r>
+                    <w:rPr>
+                      <w:noProof/>
+                      <w:sz w:val="18"/>
+                      <w:szCs w:val="18"/>
+                    </w:rPr>
+                    <w:fldChar w:fldCharType="end"/>
+                  </w:r>
                 </w:p>
               </w:tc>
             </w:tr>
@@ -5382,16 +5196,31 @@
                       <w:szCs w:val="18"/>
                     </w:rPr>
                   </w:pPr>
-                  <w:fldSimple w:instr=" MERGEFIELD  ObjetoInfracao.AtividadeAreaDegradadoEspecif  \* MERGEFORMAT ">
-                    <w:r>
-                      <w:rPr>
-                        <w:noProof/>
-                        <w:sz w:val="18"/>
-                        <w:szCs w:val="18"/>
-                      </w:rPr>
-                      <w:t>«ObjetoInfracao.AtividadeAreaDegradadoEsp»</w:t>
-                    </w:r>
-                  </w:fldSimple>
+                  <w:r>
+                    <w:fldChar w:fldCharType="begin"/>
+                  </w:r>
+                  <w:r>
+                    <w:instrText xml:space="preserve"> MERGEFIELD  ObjetoInfracao.AtividadeAreaDegradadoEspecif  \* MERGEFORMAT </w:instrText>
+                  </w:r>
+                  <w:r>
+                    <w:fldChar w:fldCharType="separate"/>
+                  </w:r>
+                  <w:r>
+                    <w:rPr>
+                      <w:noProof/>
+                      <w:sz w:val="18"/>
+                      <w:szCs w:val="18"/>
+                    </w:rPr>
+                    <w:t>«ObjetoInfracao.AtividadeAreaDegradadoEsp»</w:t>
+                  </w:r>
+                  <w:r>
+                    <w:rPr>
+                      <w:noProof/>
+                      <w:sz w:val="18"/>
+                      <w:szCs w:val="18"/>
+                    </w:rPr>
+                    <w:fldChar w:fldCharType="end"/>
+                  </w:r>
                 </w:p>
               </w:tc>
             </w:tr>
@@ -5720,32 +5549,47 @@
                       <w:szCs w:val="18"/>
                     </w:rPr>
                   </w:pPr>
-                  <w:fldSimple w:instr=" MERGEFIELD  MaterialApreendido.NumeroIUF \* MERGEFORMAT ">
-                    <w:r>
-                      <w:rPr>
-                        <w:noProof/>
-                        <w:sz w:val="18"/>
-                        <w:szCs w:val="18"/>
-                      </w:rPr>
-                      <w:t>«MaterialApreendido.</w:t>
-                    </w:r>
-                    <w:r>
-                      <w:rPr>
-                        <w:noProof/>
-                        <w:sz w:val="18"/>
-                        <w:szCs w:val="18"/>
-                      </w:rPr>
-                      <w:t>NumeroIUF</w:t>
-                    </w:r>
-                    <w:r>
-                      <w:rPr>
-                        <w:noProof/>
-                        <w:sz w:val="18"/>
-                        <w:szCs w:val="18"/>
-                      </w:rPr>
-                      <w:t>»</w:t>
-                    </w:r>
-                  </w:fldSimple>
+                  <w:r>
+                    <w:fldChar w:fldCharType="begin"/>
+                  </w:r>
+                  <w:r>
+                    <w:instrText xml:space="preserve"> MERGEFIELD  MaterialApreendido.NumeroIUF \* MERGEFORMAT </w:instrText>
+                  </w:r>
+                  <w:r>
+                    <w:fldChar w:fldCharType="separate"/>
+                  </w:r>
+                  <w:r>
+                    <w:rPr>
+                      <w:noProof/>
+                      <w:sz w:val="18"/>
+                      <w:szCs w:val="18"/>
+                    </w:rPr>
+                    <w:t>«MaterialApreendido.</w:t>
+                  </w:r>
+                  <w:r>
+                    <w:rPr>
+                      <w:noProof/>
+                      <w:sz w:val="18"/>
+                      <w:szCs w:val="18"/>
+                    </w:rPr>
+                    <w:t>NumeroIUF</w:t>
+                  </w:r>
+                  <w:r>
+                    <w:rPr>
+                      <w:noProof/>
+                      <w:sz w:val="18"/>
+                      <w:szCs w:val="18"/>
+                    </w:rPr>
+                    <w:t>»</w:t>
+                  </w:r>
+                  <w:r>
+                    <w:rPr>
+                      <w:noProof/>
+                      <w:sz w:val="18"/>
+                      <w:szCs w:val="18"/>
+                    </w:rPr>
+                    <w:fldChar w:fldCharType="end"/>
+                  </w:r>
                 </w:p>
               </w:tc>
               <w:tc>
@@ -5768,16 +5612,31 @@
                       <w:szCs w:val="18"/>
                     </w:rPr>
                   </w:pPr>
-                  <w:fldSimple w:instr=" MERGEFIELD  MaterialApreendido.SerieTexto  \* MERGEFORMAT ">
-                    <w:r>
-                      <w:rPr>
-                        <w:noProof/>
-                        <w:sz w:val="18"/>
-                        <w:szCs w:val="18"/>
-                      </w:rPr>
-                      <w:t>«MaterialApreendido.SerieTexto»</w:t>
-                    </w:r>
-                  </w:fldSimple>
+                  <w:r>
+                    <w:fldChar w:fldCharType="begin"/>
+                  </w:r>
+                  <w:r>
+                    <w:instrText xml:space="preserve"> MERGEFIELD  MaterialApreendido.SerieTexto  \* MERGEFORMAT </w:instrText>
+                  </w:r>
+                  <w:r>
+                    <w:fldChar w:fldCharType="separate"/>
+                  </w:r>
+                  <w:r>
+                    <w:rPr>
+                      <w:noProof/>
+                      <w:sz w:val="18"/>
+                      <w:szCs w:val="18"/>
+                    </w:rPr>
+                    <w:t>«MaterialApreendido.SerieTexto»</w:t>
+                  </w:r>
+                  <w:r>
+                    <w:rPr>
+                      <w:noProof/>
+                      <w:sz w:val="18"/>
+                      <w:szCs w:val="18"/>
+                    </w:rPr>
+                    <w:fldChar w:fldCharType="end"/>
+                  </w:r>
                 </w:p>
               </w:tc>
               <w:tc>
@@ -5800,32 +5659,47 @@
                       <w:szCs w:val="18"/>
                     </w:rPr>
                   </w:pPr>
-                  <w:fldSimple w:instr="MERGEFIELD MaterialApreendido.DataLavraturaIUF \* MERGEFORMAT">
-                    <w:r>
-                      <w:rPr>
-                        <w:noProof/>
-                        <w:sz w:val="18"/>
-                        <w:szCs w:val="18"/>
-                      </w:rPr>
-                      <w:t>«MaterialApreendido.DataLavratura</w:t>
-                    </w:r>
-                    <w:r>
-                      <w:rPr>
-                        <w:noProof/>
-                        <w:sz w:val="18"/>
-                        <w:szCs w:val="18"/>
-                      </w:rPr>
-                      <w:t>IUF</w:t>
-                    </w:r>
-                    <w:r>
-                      <w:rPr>
-                        <w:noProof/>
-                        <w:sz w:val="18"/>
-                        <w:szCs w:val="18"/>
-                      </w:rPr>
-                      <w:t>»</w:t>
-                    </w:r>
-                  </w:fldSimple>
+                  <w:r>
+                    <w:fldChar w:fldCharType="begin"/>
+                  </w:r>
+                  <w:r>
+                    <w:instrText>MERGEFIELD MaterialApreendido.DataLavraturaIUF \* MERGEFORMAT</w:instrText>
+                  </w:r>
+                  <w:r>
+                    <w:fldChar w:fldCharType="separate"/>
+                  </w:r>
+                  <w:r>
+                    <w:rPr>
+                      <w:noProof/>
+                      <w:sz w:val="18"/>
+                      <w:szCs w:val="18"/>
+                    </w:rPr>
+                    <w:t>«MaterialApreendido.DataLavratura</w:t>
+                  </w:r>
+                  <w:r>
+                    <w:rPr>
+                      <w:noProof/>
+                      <w:sz w:val="18"/>
+                      <w:szCs w:val="18"/>
+                    </w:rPr>
+                    <w:t>IUF</w:t>
+                  </w:r>
+                  <w:r>
+                    <w:rPr>
+                      <w:noProof/>
+                      <w:sz w:val="18"/>
+                      <w:szCs w:val="18"/>
+                    </w:rPr>
+                    <w:t>»</w:t>
+                  </w:r>
+                  <w:r>
+                    <w:rPr>
+                      <w:noProof/>
+                      <w:sz w:val="18"/>
+                      <w:szCs w:val="18"/>
+                    </w:rPr>
+                    <w:fldChar w:fldCharType="end"/>
+                  </w:r>
                 </w:p>
               </w:tc>
             </w:tr>
@@ -5921,16 +5795,31 @@
                       <w:szCs w:val="18"/>
                     </w:rPr>
                   </w:pPr>
-                  <w:fldSimple w:instr="MERGEFIELD MaterialApreendido.DescreverApreensao \* MERGEFORMAT">
-                    <w:r>
-                      <w:rPr>
-                        <w:noProof/>
-                        <w:sz w:val="18"/>
-                        <w:szCs w:val="18"/>
-                      </w:rPr>
-                      <w:t>«MaterialApreendido.DescreverApreensao»</w:t>
-                    </w:r>
-                  </w:fldSimple>
+                  <w:r>
+                    <w:fldChar w:fldCharType="begin"/>
+                  </w:r>
+                  <w:r>
+                    <w:instrText>MERGEFIELD MaterialApreendido.DescreverApreensao \* MERGEFORMAT</w:instrText>
+                  </w:r>
+                  <w:r>
+                    <w:fldChar w:fldCharType="separate"/>
+                  </w:r>
+                  <w:r>
+                    <w:rPr>
+                      <w:noProof/>
+                      <w:sz w:val="18"/>
+                      <w:szCs w:val="18"/>
+                    </w:rPr>
+                    <w:t>«MaterialApreendido.DescreverApreensao»</w:t>
+                  </w:r>
+                  <w:r>
+                    <w:rPr>
+                      <w:noProof/>
+                      <w:sz w:val="18"/>
+                      <w:szCs w:val="18"/>
+                    </w:rPr>
+                    <w:fldChar w:fldCharType="end"/>
+                  </w:r>
                 </w:p>
               </w:tc>
             </w:tr>
@@ -5946,7 +5835,6 @@
                   <w:tcBorders>
                     <w:top w:val="single" w:sz="4" w:space="0" w:color="auto"/>
                     <w:left w:val="single" w:sz="4" w:space="0" w:color="auto"/>
-                    <w:bottom w:val="single" w:sz="4" w:space="0" w:color="auto"/>
                     <w:right w:val="single" w:sz="4" w:space="0" w:color="auto"/>
                   </w:tcBorders>
                   <w:shd w:val="clear" w:color="auto" w:fill="F2F2F2" w:themeFill="background1" w:themeFillShade="F2"/>
@@ -5972,6 +5860,8 @@
                     </w:rPr>
                     <w:t xml:space="preserve">  ITENS APREENDIDOS</w:t>
                   </w:r>
+                  <w:bookmarkStart w:id="0" w:name="_GoBack"/>
+                  <w:bookmarkEnd w:id="0"/>
                 </w:p>
               </w:tc>
             </w:tr>
@@ -5985,7 +5875,6 @@
                   <w:tcW w:w="9333" w:type="dxa"/>
                   <w:gridSpan w:val="3"/>
                   <w:tcBorders>
-                    <w:top w:val="single" w:sz="4" w:space="0" w:color="auto"/>
                     <w:left w:val="single" w:sz="4" w:space="0" w:color="auto"/>
                     <w:bottom w:val="single" w:sz="4" w:space="0" w:color="auto"/>
                     <w:right w:val="single" w:sz="4" w:space="0" w:color="auto"/>
@@ -6674,16 +6563,31 @@
                       <w:szCs w:val="18"/>
                     </w:rPr>
                   </w:pPr>
-                  <w:fldSimple w:instr=" MERGEFIELD  MaterialApreendido.OpinarDestino  \* MERGEFORMAT ">
-                    <w:r>
-                      <w:rPr>
-                        <w:noProof/>
-                        <w:sz w:val="18"/>
-                        <w:szCs w:val="18"/>
-                      </w:rPr>
-                      <w:t>«MaterialApreendido.OpinarDestino»</w:t>
-                    </w:r>
-                  </w:fldSimple>
+                  <w:r>
+                    <w:fldChar w:fldCharType="begin"/>
+                  </w:r>
+                  <w:r>
+                    <w:instrText xml:space="preserve"> MERGEFIELD  MaterialApreendido.OpinarDestino  \* MERGEFORMAT </w:instrText>
+                  </w:r>
+                  <w:r>
+                    <w:fldChar w:fldCharType="separate"/>
+                  </w:r>
+                  <w:r>
+                    <w:rPr>
+                      <w:noProof/>
+                      <w:sz w:val="18"/>
+                      <w:szCs w:val="18"/>
+                    </w:rPr>
+                    <w:t>«MaterialApreendido.OpinarDestino»</w:t>
+                  </w:r>
+                  <w:r>
+                    <w:rPr>
+                      <w:noProof/>
+                      <w:sz w:val="18"/>
+                      <w:szCs w:val="18"/>
+                    </w:rPr>
+                    <w:fldChar w:fldCharType="end"/>
+                  </w:r>
                 </w:p>
               </w:tc>
             </w:tr>
@@ -7504,16 +7408,31 @@
               </w:rPr>
               <w:t xml:space="preserve">  </w:t>
             </w:r>
-            <w:fldSimple w:instr=" MERGEFIELD  ConsideracoesFinais.DescricaoInfracao  \* MERGEFORMAT ">
-              <w:r>
-                <w:rPr>
-                  <w:noProof/>
-                  <w:sz w:val="18"/>
-                  <w:szCs w:val="18"/>
-                </w:rPr>
-                <w:t>«ConsideracoesFinais.DescricaoInfracao»</w:t>
-              </w:r>
-            </w:fldSimple>
+            <w:r>
+              <w:fldChar w:fldCharType="begin"/>
+            </w:r>
+            <w:r>
+              <w:instrText xml:space="preserve"> MERGEFIELD  ConsideracoesFinais.DescricaoInfracao  \* MERGEFORMAT </w:instrText>
+            </w:r>
+            <w:r>
+              <w:fldChar w:fldCharType="separate"/>
+            </w:r>
+            <w:r>
+              <w:rPr>
+                <w:noProof/>
+                <w:sz w:val="18"/>
+                <w:szCs w:val="18"/>
+              </w:rPr>
+              <w:t>«ConsideracoesFinais.DescricaoInfracao»</w:t>
+            </w:r>
+            <w:r>
+              <w:rPr>
+                <w:noProof/>
+                <w:sz w:val="18"/>
+                <w:szCs w:val="18"/>
+              </w:rPr>
+              <w:fldChar w:fldCharType="end"/>
+            </w:r>
           </w:p>
         </w:tc>
       </w:tr>
@@ -7612,16 +7531,31 @@
                 <w:szCs w:val="18"/>
               </w:rPr>
             </w:pPr>
-            <w:fldSimple w:instr=" MERGEFIELD  ConsideracoesFinais.IsReparacao  \* MERGEFORMAT ">
-              <w:r>
-                <w:rPr>
-                  <w:noProof/>
-                  <w:sz w:val="18"/>
-                  <w:szCs w:val="18"/>
-                </w:rPr>
-                <w:t>«ConsideracoesFinais.IsReparacao»</w:t>
-              </w:r>
-            </w:fldSimple>
+            <w:r>
+              <w:fldChar w:fldCharType="begin"/>
+            </w:r>
+            <w:r>
+              <w:instrText xml:space="preserve"> MERGEFIELD  ConsideracoesFinais.IsReparacao  \* MERGEFORMAT </w:instrText>
+            </w:r>
+            <w:r>
+              <w:fldChar w:fldCharType="separate"/>
+            </w:r>
+            <w:r>
+              <w:rPr>
+                <w:noProof/>
+                <w:sz w:val="18"/>
+                <w:szCs w:val="18"/>
+              </w:rPr>
+              <w:t>«ConsideracoesFinais.IsReparacao»</w:t>
+            </w:r>
+            <w:r>
+              <w:rPr>
+                <w:noProof/>
+                <w:sz w:val="18"/>
+                <w:szCs w:val="18"/>
+              </w:rPr>
+              <w:fldChar w:fldCharType="end"/>
+            </w:r>
           </w:p>
         </w:tc>
       </w:tr>
@@ -7688,16 +7622,31 @@
                 <w:szCs w:val="18"/>
               </w:rPr>
             </w:pPr>
-            <w:fldSimple w:instr=" MERGEFIELD  ConsideracoesFinais.OpniaoFormaReparacao  \* MERGEFORMAT ">
-              <w:r>
-                <w:rPr>
-                  <w:noProof/>
-                  <w:sz w:val="18"/>
-                  <w:szCs w:val="18"/>
-                </w:rPr>
-                <w:t>«ConsideracoesFinais.OpniaoFormaReparacao»</w:t>
-              </w:r>
-            </w:fldSimple>
+            <w:r>
+              <w:fldChar w:fldCharType="begin"/>
+            </w:r>
+            <w:r>
+              <w:instrText xml:space="preserve"> MERGEFIELD  ConsideracoesFinais.OpniaoFormaReparacao  \* MERGEFORMAT </w:instrText>
+            </w:r>
+            <w:r>
+              <w:fldChar w:fldCharType="separate"/>
+            </w:r>
+            <w:r>
+              <w:rPr>
+                <w:noProof/>
+                <w:sz w:val="18"/>
+                <w:szCs w:val="18"/>
+              </w:rPr>
+              <w:t>«ConsideracoesFinais.OpniaoFormaReparacao»</w:t>
+            </w:r>
+            <w:r>
+              <w:rPr>
+                <w:noProof/>
+                <w:sz w:val="18"/>
+                <w:szCs w:val="18"/>
+              </w:rPr>
+              <w:fldChar w:fldCharType="end"/>
+            </w:r>
           </w:p>
         </w:tc>
       </w:tr>
@@ -7778,16 +7727,31 @@
                 <w:szCs w:val="18"/>
               </w:rPr>
             </w:pPr>
-            <w:fldSimple w:instr=" MERGEFIELD  ConsideracoesFinais.IsTermoCompromisso  \* MERGEFORMAT ">
-              <w:r>
-                <w:rPr>
-                  <w:noProof/>
-                  <w:sz w:val="18"/>
-                  <w:szCs w:val="18"/>
-                </w:rPr>
-                <w:t>«ConsideracoesFinais.IsTermoCompromisso»</w:t>
-              </w:r>
-            </w:fldSimple>
+            <w:r>
+              <w:fldChar w:fldCharType="begin"/>
+            </w:r>
+            <w:r>
+              <w:instrText xml:space="preserve"> MERGEFIELD  ConsideracoesFinais.IsTermoCompromisso  \* MERGEFORMAT </w:instrText>
+            </w:r>
+            <w:r>
+              <w:fldChar w:fldCharType="separate"/>
+            </w:r>
+            <w:r>
+              <w:rPr>
+                <w:noProof/>
+                <w:sz w:val="18"/>
+                <w:szCs w:val="18"/>
+              </w:rPr>
+              <w:t>«ConsideracoesFinais.IsTermoCompromisso»</w:t>
+            </w:r>
+            <w:r>
+              <w:rPr>
+                <w:noProof/>
+                <w:sz w:val="18"/>
+                <w:szCs w:val="18"/>
+              </w:rPr>
+              <w:fldChar w:fldCharType="end"/>
+            </w:r>
           </w:p>
         </w:tc>
       </w:tr>
@@ -7863,16 +7827,31 @@
                 <w:szCs w:val="18"/>
               </w:rPr>
             </w:pPr>
-            <w:fldSimple w:instr=" MERGEFIELD  ConsideracoesFinais.TermoCompromissoJustificativa  \* MERGEFORMAT ">
-              <w:r>
-                <w:rPr>
-                  <w:noProof/>
-                  <w:sz w:val="18"/>
-                  <w:szCs w:val="18"/>
-                </w:rPr>
-                <w:t>«ConsideracoesFinais.TermoCompromissoJust»</w:t>
-              </w:r>
-            </w:fldSimple>
+            <w:r>
+              <w:fldChar w:fldCharType="begin"/>
+            </w:r>
+            <w:r>
+              <w:instrText xml:space="preserve"> MERGEFIELD  ConsideracoesFinais.TermoCompromissoJustificativa  \* MERGEFORMAT </w:instrText>
+            </w:r>
+            <w:r>
+              <w:fldChar w:fldCharType="separate"/>
+            </w:r>
+            <w:r>
+              <w:rPr>
+                <w:noProof/>
+                <w:sz w:val="18"/>
+                <w:szCs w:val="18"/>
+              </w:rPr>
+              <w:t>«ConsideracoesFinais.TermoCompromissoJust»</w:t>
+            </w:r>
+            <w:r>
+              <w:rPr>
+                <w:noProof/>
+                <w:sz w:val="18"/>
+                <w:szCs w:val="18"/>
+              </w:rPr>
+              <w:fldChar w:fldCharType="end"/>
+            </w:r>
           </w:p>
         </w:tc>
       </w:tr>
@@ -7924,27 +7903,14 @@
                 <w:lang w:eastAsia="en-US"/>
               </w:rPr>
             </w:pPr>
-            <w:r>
-              <w:fldChar w:fldCharType="begin"/>
-            </w:r>
-            <w:r>
-              <w:instrText xml:space="preserve"> MERGEFIELD  OrgaoMunicipio  \* MERGEFORMAT </w:instrText>
-            </w:r>
-            <w:r>
-              <w:fldChar w:fldCharType="separate"/>
-            </w:r>
-            <w:r>
-              <w:rPr>
-                <w:noProof/>
-              </w:rPr>
-              <w:t>«OrgaoMunicipio»</w:t>
-            </w:r>
-            <w:r>
-              <w:rPr>
-                <w:noProof/>
-              </w:rPr>
-              <w:fldChar w:fldCharType="end"/>
-            </w:r>
+            <w:fldSimple w:instr=" MERGEFIELD  OrgaoMunicipio  \* MERGEFORMAT ">
+              <w:r>
+                <w:rPr>
+                  <w:noProof/>
+                </w:rPr>
+                <w:t>«OrgaoMunicipio»</w:t>
+              </w:r>
+            </w:fldSimple>
             <w:r>
               <w:rPr>
                 <w:noProof/>
@@ -7953,46 +7919,49 @@
               </w:rPr>
               <w:t xml:space="preserve"> - </w:t>
             </w:r>
-            <w:fldSimple w:instr=" MERGEFIELD  OrgaoUF  \* MERGEFORMAT ">
-              <w:r>
-                <w:rPr>
-                  <w:rFonts w:cs="Arial"/>
-                  <w:noProof/>
-                  <w:sz w:val="18"/>
-                  <w:szCs w:val="18"/>
-                </w:rPr>
-                <w:t>«OrgaoUF»</w:t>
-              </w:r>
-            </w:fldSimple>
-            <w:r>
-              <w:rPr>
+            <w:r>
+              <w:fldChar w:fldCharType="begin"/>
+            </w:r>
+            <w:r>
+              <w:instrText xml:space="preserve"> MERGEFIELD  OrgaoUF  \* MERGEFORMAT </w:instrText>
+            </w:r>
+            <w:r>
+              <w:fldChar w:fldCharType="separate"/>
+            </w:r>
+            <w:r>
+              <w:rPr>
+                <w:rFonts w:cs="Arial"/>
                 <w:noProof/>
                 <w:sz w:val="18"/>
                 <w:szCs w:val="18"/>
               </w:rPr>
+              <w:t>«OrgaoUF»</w:t>
+            </w:r>
+            <w:r>
+              <w:rPr>
+                <w:rFonts w:cs="Arial"/>
+                <w:noProof/>
+                <w:sz w:val="18"/>
+                <w:szCs w:val="18"/>
+              </w:rPr>
+              <w:fldChar w:fldCharType="end"/>
+            </w:r>
+            <w:r>
+              <w:rPr>
+                <w:noProof/>
+                <w:sz w:val="18"/>
+                <w:szCs w:val="18"/>
+              </w:rPr>
               <w:t xml:space="preserve">, </w:t>
             </w:r>
-            <w:r>
-              <w:fldChar w:fldCharType="begin"/>
-            </w:r>
-            <w:r>
-              <w:instrText xml:space="preserve"> MERGEFIELD  DataConclusao  \* MERGEFORMAT </w:instrText>
-            </w:r>
-            <w:r>
-              <w:fldChar w:fldCharType="separate"/>
-            </w:r>
-            <w:r>
-              <w:rPr>
-                <w:noProof/>
-              </w:rPr>
-              <w:t>«DataConclusao»</w:t>
-            </w:r>
-            <w:r>
-              <w:rPr>
-                <w:noProof/>
-              </w:rPr>
-              <w:fldChar w:fldCharType="end"/>
-            </w:r>
+            <w:fldSimple w:instr=" MERGEFIELD  DataConclusao  \* MERGEFORMAT ">
+              <w:r>
+                <w:rPr>
+                  <w:noProof/>
+                </w:rPr>
+                <w:t>«DataConclusao»</w:t>
+              </w:r>
+            </w:fldSimple>
           </w:p>
         </w:tc>
       </w:tr>
@@ -8190,17 +8159,33 @@
                       <w:lang w:eastAsia="en-US"/>
                     </w:rPr>
                   </w:pPr>
-                  <w:fldSimple w:instr=" MERGEFIELD  Nome  \* MERGEFORMAT ">
-                    <w:r>
-                      <w:rPr>
-                        <w:rFonts w:eastAsia="Calibri" w:cs="Arial"/>
-                        <w:noProof/>
-                        <w:szCs w:val="20"/>
-                        <w:lang w:eastAsia="en-US"/>
-                      </w:rPr>
-                      <w:t>«Nome»</w:t>
-                    </w:r>
-                  </w:fldSimple>
+                  <w:r>
+                    <w:fldChar w:fldCharType="begin"/>
+                  </w:r>
+                  <w:r>
+                    <w:instrText xml:space="preserve"> MERGEFIELD  Nome  \* MERGEFORMAT </w:instrText>
+                  </w:r>
+                  <w:r>
+                    <w:fldChar w:fldCharType="separate"/>
+                  </w:r>
+                  <w:r>
+                    <w:rPr>
+                      <w:rFonts w:eastAsia="Calibri" w:cs="Arial"/>
+                      <w:noProof/>
+                      <w:szCs w:val="20"/>
+                      <w:lang w:eastAsia="en-US"/>
+                    </w:rPr>
+                    <w:t>«Nome»</w:t>
+                  </w:r>
+                  <w:r>
+                    <w:rPr>
+                      <w:rFonts w:eastAsia="Calibri" w:cs="Arial"/>
+                      <w:noProof/>
+                      <w:szCs w:val="20"/>
+                      <w:lang w:eastAsia="en-US"/>
+                    </w:rPr>
+                    <w:fldChar w:fldCharType="end"/>
+                  </w:r>
                 </w:p>
                 <w:p>
                   <w:pPr>
@@ -8214,17 +8199,33 @@
                       <w:lang w:eastAsia="en-US"/>
                     </w:rPr>
                   </w:pPr>
-                  <w:fldSimple w:instr=" MERGEFIELD  Cargo  \* MERGEFORMAT ">
-                    <w:r>
-                      <w:rPr>
-                        <w:rFonts w:eastAsia="Calibri" w:cs="Arial"/>
-                        <w:noProof/>
-                        <w:szCs w:val="20"/>
-                        <w:lang w:eastAsia="en-US"/>
-                      </w:rPr>
-                      <w:t>«Cargo»</w:t>
-                    </w:r>
-                  </w:fldSimple>
+                  <w:r>
+                    <w:fldChar w:fldCharType="begin"/>
+                  </w:r>
+                  <w:r>
+                    <w:instrText xml:space="preserve"> MERGEFIELD  Cargo  \* MERGEFORMAT </w:instrText>
+                  </w:r>
+                  <w:r>
+                    <w:fldChar w:fldCharType="separate"/>
+                  </w:r>
+                  <w:r>
+                    <w:rPr>
+                      <w:rFonts w:eastAsia="Calibri" w:cs="Arial"/>
+                      <w:noProof/>
+                      <w:szCs w:val="20"/>
+                      <w:lang w:eastAsia="en-US"/>
+                    </w:rPr>
+                    <w:t>«Cargo»</w:t>
+                  </w:r>
+                  <w:r>
+                    <w:rPr>
+                      <w:rFonts w:eastAsia="Calibri" w:cs="Arial"/>
+                      <w:noProof/>
+                      <w:szCs w:val="20"/>
+                      <w:lang w:eastAsia="en-US"/>
+                    </w:rPr>
+                    <w:fldChar w:fldCharType="end"/>
+                  </w:r>
                 </w:p>
               </w:tc>
             </w:tr>
@@ -8265,16 +8266,31 @@
                 <w:lang w:eastAsia="en-US"/>
               </w:rPr>
             </w:pPr>
-            <w:fldSimple w:instr=" MERGEFIELD  TableEnd:Assinantes1  \* MERGEFORMAT ">
-              <w:r>
-                <w:rPr>
-                  <w:noProof/>
-                  <w:sz w:val="8"/>
-                  <w:szCs w:val="8"/>
-                </w:rPr>
-                <w:t>«TableEnd:Assinantes1»</w:t>
-              </w:r>
-            </w:fldSimple>
+            <w:r>
+              <w:fldChar w:fldCharType="begin"/>
+            </w:r>
+            <w:r>
+              <w:instrText xml:space="preserve"> MERGEFIELD  TableEnd:Assinantes1  \* MERGEFORMAT </w:instrText>
+            </w:r>
+            <w:r>
+              <w:fldChar w:fldCharType="separate"/>
+            </w:r>
+            <w:r>
+              <w:rPr>
+                <w:noProof/>
+                <w:sz w:val="8"/>
+                <w:szCs w:val="8"/>
+              </w:rPr>
+              <w:t>«TableEnd:Assinantes1»</w:t>
+            </w:r>
+            <w:r>
+              <w:rPr>
+                <w:noProof/>
+                <w:sz w:val="8"/>
+                <w:szCs w:val="8"/>
+              </w:rPr>
+              <w:fldChar w:fldCharType="end"/>
+            </w:r>
             <w:r>
               <w:rPr>
                 <w:rFonts w:ascii="Arial" w:eastAsia="Calibri" w:hAnsi="Arial" w:cs="Arial"/>
@@ -8304,16 +8320,31 @@
                 <w:lang w:eastAsia="en-US"/>
               </w:rPr>
             </w:pPr>
-            <w:fldSimple w:instr=" MERGEFIELD  TableStart:Assinantes2  \* MERGEFORMAT ">
-              <w:r>
-                <w:rPr>
-                  <w:noProof/>
-                  <w:sz w:val="8"/>
-                  <w:szCs w:val="8"/>
-                </w:rPr>
-                <w:t>«TableStart:Assinantes2»</w:t>
-              </w:r>
-            </w:fldSimple>
+            <w:r>
+              <w:fldChar w:fldCharType="begin"/>
+            </w:r>
+            <w:r>
+              <w:instrText xml:space="preserve"> MERGEFIELD  TableStart:Assinantes2  \* MERGEFORMAT </w:instrText>
+            </w:r>
+            <w:r>
+              <w:fldChar w:fldCharType="separate"/>
+            </w:r>
+            <w:r>
+              <w:rPr>
+                <w:noProof/>
+                <w:sz w:val="8"/>
+                <w:szCs w:val="8"/>
+              </w:rPr>
+              <w:t>«TableStart:Assinantes2»</w:t>
+            </w:r>
+            <w:r>
+              <w:rPr>
+                <w:noProof/>
+                <w:sz w:val="8"/>
+                <w:szCs w:val="8"/>
+              </w:rPr>
+              <w:fldChar w:fldCharType="end"/>
+            </w:r>
           </w:p>
           <w:tbl>
             <w:tblPr>
@@ -8361,17 +8392,33 @@
                       <w:lang w:eastAsia="en-US"/>
                     </w:rPr>
                   </w:pPr>
-                  <w:fldSimple w:instr=" MERGEFIELD  Nome  \* MERGEFORMAT ">
-                    <w:r>
-                      <w:rPr>
-                        <w:rFonts w:eastAsia="Calibri" w:cs="Arial"/>
-                        <w:noProof/>
-                        <w:szCs w:val="20"/>
-                        <w:lang w:eastAsia="en-US"/>
-                      </w:rPr>
-                      <w:t>«Nome»</w:t>
-                    </w:r>
-                  </w:fldSimple>
+                  <w:r>
+                    <w:fldChar w:fldCharType="begin"/>
+                  </w:r>
+                  <w:r>
+                    <w:instrText xml:space="preserve"> MERGEFIELD  Nome  \* MERGEFORMAT </w:instrText>
+                  </w:r>
+                  <w:r>
+                    <w:fldChar w:fldCharType="separate"/>
+                  </w:r>
+                  <w:r>
+                    <w:rPr>
+                      <w:rFonts w:eastAsia="Calibri" w:cs="Arial"/>
+                      <w:noProof/>
+                      <w:szCs w:val="20"/>
+                      <w:lang w:eastAsia="en-US"/>
+                    </w:rPr>
+                    <w:t>«Nome»</w:t>
+                  </w:r>
+                  <w:r>
+                    <w:rPr>
+                      <w:rFonts w:eastAsia="Calibri" w:cs="Arial"/>
+                      <w:noProof/>
+                      <w:szCs w:val="20"/>
+                      <w:lang w:eastAsia="en-US"/>
+                    </w:rPr>
+                    <w:fldChar w:fldCharType="end"/>
+                  </w:r>
                 </w:p>
                 <w:p>
                   <w:pPr>
@@ -8385,17 +8432,33 @@
                       <w:lang w:eastAsia="en-US"/>
                     </w:rPr>
                   </w:pPr>
-                  <w:fldSimple w:instr=" MERGEFIELD  Cargo  \* MERGEFORMAT ">
-                    <w:r>
-                      <w:rPr>
-                        <w:rFonts w:eastAsia="Calibri" w:cs="Arial"/>
-                        <w:noProof/>
-                        <w:szCs w:val="20"/>
-                        <w:lang w:eastAsia="en-US"/>
-                      </w:rPr>
-                      <w:t>«Cargo»</w:t>
-                    </w:r>
-                  </w:fldSimple>
+                  <w:r>
+                    <w:fldChar w:fldCharType="begin"/>
+                  </w:r>
+                  <w:r>
+                    <w:instrText xml:space="preserve"> MERGEFIELD  Cargo  \* MERGEFORMAT </w:instrText>
+                  </w:r>
+                  <w:r>
+                    <w:fldChar w:fldCharType="separate"/>
+                  </w:r>
+                  <w:r>
+                    <w:rPr>
+                      <w:rFonts w:eastAsia="Calibri" w:cs="Arial"/>
+                      <w:noProof/>
+                      <w:szCs w:val="20"/>
+                      <w:lang w:eastAsia="en-US"/>
+                    </w:rPr>
+                    <w:t>«Cargo»</w:t>
+                  </w:r>
+                  <w:r>
+                    <w:rPr>
+                      <w:rFonts w:eastAsia="Calibri" w:cs="Arial"/>
+                      <w:noProof/>
+                      <w:szCs w:val="20"/>
+                      <w:lang w:eastAsia="en-US"/>
+                    </w:rPr>
+                    <w:fldChar w:fldCharType="end"/>
+                  </w:r>
                 </w:p>
               </w:tc>
             </w:tr>
@@ -8435,16 +8498,31 @@
                 <w:lang w:eastAsia="en-US"/>
               </w:rPr>
             </w:pPr>
-            <w:fldSimple w:instr=" MERGEFIELD  TableEnd:Assinantes2  \* MERGEFORMAT ">
-              <w:r>
-                <w:rPr>
-                  <w:noProof/>
-                  <w:sz w:val="8"/>
-                  <w:szCs w:val="8"/>
-                </w:rPr>
-                <w:t>«TableEnd:Assinantes2»</w:t>
-              </w:r>
-            </w:fldSimple>
+            <w:r>
+              <w:fldChar w:fldCharType="begin"/>
+            </w:r>
+            <w:r>
+              <w:instrText xml:space="preserve"> MERGEFIELD  TableEnd:Assinantes2  \* MERGEFORMAT </w:instrText>
+            </w:r>
+            <w:r>
+              <w:fldChar w:fldCharType="separate"/>
+            </w:r>
+            <w:r>
+              <w:rPr>
+                <w:noProof/>
+                <w:sz w:val="8"/>
+                <w:szCs w:val="8"/>
+              </w:rPr>
+              <w:t>«TableEnd:Assinantes2»</w:t>
+            </w:r>
+            <w:r>
+              <w:rPr>
+                <w:noProof/>
+                <w:sz w:val="8"/>
+                <w:szCs w:val="8"/>
+              </w:rPr>
+              <w:fldChar w:fldCharType="end"/>
+            </w:r>
           </w:p>
         </w:tc>
       </w:tr>
@@ -8552,14 +8630,27 @@
                       <w:lang w:eastAsia="en-US"/>
                     </w:rPr>
                   </w:pPr>
-                  <w:fldSimple w:instr=" MERGEFIELD  Assinante.Nome  \* MERGEFORMAT ">
-                    <w:r>
-                      <w:rPr>
-                        <w:noProof/>
-                      </w:rPr>
-                      <w:t>«Assinante.Nome»</w:t>
-                    </w:r>
-                  </w:fldSimple>
+                  <w:r>
+                    <w:fldChar w:fldCharType="begin"/>
+                  </w:r>
+                  <w:r>
+                    <w:instrText xml:space="preserve"> MERGEFIELD  Assinante.Nome  \* MERGEFORMAT </w:instrText>
+                  </w:r>
+                  <w:r>
+                    <w:fldChar w:fldCharType="separate"/>
+                  </w:r>
+                  <w:r>
+                    <w:rPr>
+                      <w:noProof/>
+                    </w:rPr>
+                    <w:t>«Assinante.Nome»</w:t>
+                  </w:r>
+                  <w:r>
+                    <w:rPr>
+                      <w:noProof/>
+                    </w:rPr>
+                    <w:fldChar w:fldCharType="end"/>
+                  </w:r>
                 </w:p>
                 <w:p>
                   <w:pPr>
@@ -8573,29 +8664,15 @@
                       <w:lang w:eastAsia="en-US"/>
                     </w:rPr>
                   </w:pPr>
-                  <w:r>
-                    <w:fldChar w:fldCharType="begin"/>
-                  </w:r>
-                  <w:r>
-                    <w:instrText xml:space="preserve"> MERGEFIELD  Assinante.Cargo  \* MERGEFORMAT </w:instrText>
-                  </w:r>
-                  <w:r>
-                    <w:fldChar w:fldCharType="separate"/>
-                  </w:r>
-                  <w:r>
-                    <w:rPr>
-                      <w:noProof/>
-                      <w:szCs w:val="20"/>
-                    </w:rPr>
-                    <w:t>«Assinante.Cargo»</w:t>
-                  </w:r>
-                  <w:r>
-                    <w:rPr>
-                      <w:noProof/>
-                      <w:szCs w:val="20"/>
-                    </w:rPr>
-                    <w:fldChar w:fldCharType="end"/>
-                  </w:r>
+                  <w:fldSimple w:instr=" MERGEFIELD  Assinante.Cargo  \* MERGEFORMAT ">
+                    <w:r>
+                      <w:rPr>
+                        <w:noProof/>
+                        <w:szCs w:val="20"/>
+                      </w:rPr>
+                      <w:t>«Assinante.Cargo»</w:t>
+                    </w:r>
+                  </w:fldSimple>
                 </w:p>
               </w:tc>
             </w:tr>
@@ -8727,17 +8804,33 @@
               </w:rPr>
               <w:t xml:space="preserve">Anexo ao LAUDO DE FISCALIZAÇÃO Nº: </w:t>
             </w:r>
-            <w:fldSimple w:instr=" MERGEFIELD  NumeroFiscalizacao  \* MERGEFORMAT ">
-              <w:r>
-                <w:rPr>
-                  <w:b/>
-                  <w:noProof/>
-                  <w:sz w:val="20"/>
-                  <w:szCs w:val="20"/>
-                </w:rPr>
-                <w:t>«NumeroFiscalizacao»</w:t>
-              </w:r>
-            </w:fldSimple>
+            <w:r>
+              <w:fldChar w:fldCharType="begin"/>
+            </w:r>
+            <w:r>
+              <w:instrText xml:space="preserve"> MERGEFIELD  NumeroFiscalizacao  \* MERGEFORMAT </w:instrText>
+            </w:r>
+            <w:r>
+              <w:fldChar w:fldCharType="separate"/>
+            </w:r>
+            <w:r>
+              <w:rPr>
+                <w:b/>
+                <w:noProof/>
+                <w:sz w:val="20"/>
+                <w:szCs w:val="20"/>
+              </w:rPr>
+              <w:t>«NumeroFiscalizacao»</w:t>
+            </w:r>
+            <w:r>
+              <w:rPr>
+                <w:b/>
+                <w:noProof/>
+                <w:sz w:val="20"/>
+                <w:szCs w:val="20"/>
+              </w:rPr>
+              <w:fldChar w:fldCharType="end"/>
+            </w:r>
           </w:p>
           <w:p>
             <w:pPr>
@@ -8797,17 +8890,33 @@
               </w:rPr>
               <w:br w:type="page"/>
             </w:r>
-            <w:fldSimple w:instr=" MERGEFIELD  TableStart:ConsideracoesFinais.Anexos  \* MERGEFORMAT ">
-              <w:r>
-                <w:rPr>
-                  <w:rFonts w:cs="Calibri"/>
-                  <w:noProof/>
-                  <w:sz w:val="10"/>
-                  <w:szCs w:val="10"/>
-                </w:rPr>
-                <w:t>«TableStart:ConsideracoesFinais.Anexos»</w:t>
-              </w:r>
-            </w:fldSimple>
+            <w:r>
+              <w:fldChar w:fldCharType="begin"/>
+            </w:r>
+            <w:r>
+              <w:instrText xml:space="preserve"> MERGEFIELD  TableStart:ConsideracoesFinais.Anexos  \* MERGEFORMAT </w:instrText>
+            </w:r>
+            <w:r>
+              <w:fldChar w:fldCharType="separate"/>
+            </w:r>
+            <w:r>
+              <w:rPr>
+                <w:rFonts w:cs="Calibri"/>
+                <w:noProof/>
+                <w:sz w:val="10"/>
+                <w:szCs w:val="10"/>
+              </w:rPr>
+              <w:t>«TableStart:ConsideracoesFinais.Anexos»</w:t>
+            </w:r>
+            <w:r>
+              <w:rPr>
+                <w:rFonts w:cs="Calibri"/>
+                <w:noProof/>
+                <w:sz w:val="10"/>
+                <w:szCs w:val="10"/>
+              </w:rPr>
+              <w:fldChar w:fldCharType="end"/>
+            </w:r>
             <w:r>
               <w:rPr>
                 <w:rFonts w:eastAsia="Calibri" w:cs="Calibri"/>
@@ -8872,17 +8981,33 @@
                       <w:lang w:eastAsia="en-US"/>
                     </w:rPr>
                   </w:pPr>
-                  <w:fldSimple w:instr=" MERGEFIELD  Image:Arquivo.Conteudo  \* MERGEFORMAT ">
-                    <w:r>
-                      <w:rPr>
-                        <w:rFonts w:eastAsia="Calibri"/>
-                        <w:noProof/>
-                        <w:szCs w:val="20"/>
-                        <w:lang w:eastAsia="en-US"/>
-                      </w:rPr>
-                      <w:t>«Image:Arquivo.Conteudo»</w:t>
-                    </w:r>
-                  </w:fldSimple>
+                  <w:r>
+                    <w:fldChar w:fldCharType="begin"/>
+                  </w:r>
+                  <w:r>
+                    <w:instrText xml:space="preserve"> MERGEFIELD  Image:Arquivo.Conteudo  \* MERGEFORMAT </w:instrText>
+                  </w:r>
+                  <w:r>
+                    <w:fldChar w:fldCharType="separate"/>
+                  </w:r>
+                  <w:r>
+                    <w:rPr>
+                      <w:rFonts w:eastAsia="Calibri"/>
+                      <w:noProof/>
+                      <w:szCs w:val="20"/>
+                      <w:lang w:eastAsia="en-US"/>
+                    </w:rPr>
+                    <w:t>«Image:Arquivo.Conteudo»</w:t>
+                  </w:r>
+                  <w:r>
+                    <w:rPr>
+                      <w:rFonts w:eastAsia="Calibri"/>
+                      <w:noProof/>
+                      <w:szCs w:val="20"/>
+                      <w:lang w:eastAsia="en-US"/>
+                    </w:rPr>
+                    <w:fldChar w:fldCharType="end"/>
+                  </w:r>
                 </w:p>
               </w:tc>
             </w:tr>
@@ -8900,17 +9025,33 @@
                       <w:lang w:eastAsia="en-US"/>
                     </w:rPr>
                   </w:pPr>
-                  <w:fldSimple w:instr=" MERGEFIELD  Descricao  \* MERGEFORMAT ">
-                    <w:r>
-                      <w:rPr>
-                        <w:rFonts w:eastAsia="Calibri"/>
-                        <w:noProof/>
-                        <w:szCs w:val="20"/>
-                        <w:lang w:eastAsia="en-US"/>
-                      </w:rPr>
-                      <w:t>«Descricao»</w:t>
-                    </w:r>
-                  </w:fldSimple>
+                  <w:r>
+                    <w:fldChar w:fldCharType="begin"/>
+                  </w:r>
+                  <w:r>
+                    <w:instrText xml:space="preserve"> MERGEFIELD  Descricao  \* MERGEFORMAT </w:instrText>
+                  </w:r>
+                  <w:r>
+                    <w:fldChar w:fldCharType="separate"/>
+                  </w:r>
+                  <w:r>
+                    <w:rPr>
+                      <w:rFonts w:eastAsia="Calibri"/>
+                      <w:noProof/>
+                      <w:szCs w:val="20"/>
+                      <w:lang w:eastAsia="en-US"/>
+                    </w:rPr>
+                    <w:t>«Descricao»</w:t>
+                  </w:r>
+                  <w:r>
+                    <w:rPr>
+                      <w:rFonts w:eastAsia="Calibri"/>
+                      <w:noProof/>
+                      <w:szCs w:val="20"/>
+                      <w:lang w:eastAsia="en-US"/>
+                    </w:rPr>
+                    <w:fldChar w:fldCharType="end"/>
+                  </w:r>
                 </w:p>
               </w:tc>
             </w:tr>
@@ -8925,17 +9066,33 @@
                 <w:szCs w:val="10"/>
               </w:rPr>
             </w:pPr>
-            <w:fldSimple w:instr=" MERGEFIELD  TableEnd:ConsideracoesFinais.Anexos  \* MERGEFORMAT ">
-              <w:r>
-                <w:rPr>
-                  <w:rFonts w:cs="Calibri"/>
-                  <w:noProof/>
-                  <w:sz w:val="10"/>
-                  <w:szCs w:val="10"/>
-                </w:rPr>
-                <w:t>«TableEnd:ConsideracoesFinais.Anexos»</w:t>
-              </w:r>
-            </w:fldSimple>
+            <w:r>
+              <w:fldChar w:fldCharType="begin"/>
+            </w:r>
+            <w:r>
+              <w:instrText xml:space="preserve"> MERGEFIELD  TableEnd:ConsideracoesFinais.Anexos  \* MERGEFORMAT </w:instrText>
+            </w:r>
+            <w:r>
+              <w:fldChar w:fldCharType="separate"/>
+            </w:r>
+            <w:r>
+              <w:rPr>
+                <w:rFonts w:cs="Calibri"/>
+                <w:noProof/>
+                <w:sz w:val="10"/>
+                <w:szCs w:val="10"/>
+              </w:rPr>
+              <w:t>«TableEnd:ConsideracoesFinais.Anexos»</w:t>
+            </w:r>
+            <w:r>
+              <w:rPr>
+                <w:rFonts w:cs="Calibri"/>
+                <w:noProof/>
+                <w:sz w:val="10"/>
+                <w:szCs w:val="10"/>
+              </w:rPr>
+              <w:fldChar w:fldCharType="end"/>
+            </w:r>
           </w:p>
           <w:p>
             <w:pPr>
@@ -8956,17 +9113,33 @@
           <w:szCs w:val="10"/>
         </w:rPr>
       </w:pPr>
-      <w:fldSimple w:instr=" MERGEFIELD TableEnd:Documento \* MERGEFORMAT ">
-        <w:r>
-          <w:rPr>
-            <w:rFonts w:cs="Calibri"/>
-            <w:noProof/>
-            <w:sz w:val="10"/>
-            <w:szCs w:val="10"/>
-          </w:rPr>
-          <w:t>«TableEnd:Documento»</w:t>
-        </w:r>
-      </w:fldSimple>
+      <w:r>
+        <w:fldChar w:fldCharType="begin"/>
+      </w:r>
+      <w:r>
+        <w:instrText xml:space="preserve"> MERGEFIELD TableEnd:Documento \* MERGEFORMAT </w:instrText>
+      </w:r>
+      <w:r>
+        <w:fldChar w:fldCharType="separate"/>
+      </w:r>
+      <w:r>
+        <w:rPr>
+          <w:rFonts w:cs="Calibri"/>
+          <w:noProof/>
+          <w:sz w:val="10"/>
+          <w:szCs w:val="10"/>
+        </w:rPr>
+        <w:t>«TableEnd:Documento»</w:t>
+      </w:r>
+      <w:r>
+        <w:rPr>
+          <w:rFonts w:cs="Calibri"/>
+          <w:noProof/>
+          <w:sz w:val="10"/>
+          <w:szCs w:val="10"/>
+        </w:rPr>
+        <w:fldChar w:fldCharType="end"/>
+      </w:r>
     </w:p>
     <w:sectPr>
       <w:headerReference w:type="even" r:id="rId7"/>
@@ -9050,18 +9223,35 @@
               <w:szCs w:val="16"/>
             </w:rPr>
           </w:pPr>
-          <w:fldSimple w:instr=" MERGEFIELD  image:LogoSimlam  \* MERGEFORMAT ">
-            <w:r>
-              <w:rPr>
-                <w:rFonts w:ascii="Arial" w:hAnsi="Arial" w:cs="Arial"/>
-                <w:noProof/>
-                <w:color w:val="595959"/>
-                <w:sz w:val="16"/>
-                <w:szCs w:val="16"/>
-              </w:rPr>
-              <w:t>«image:LogoSimlam»</w:t>
-            </w:r>
-          </w:fldSimple>
+          <w:r>
+            <w:fldChar w:fldCharType="begin"/>
+          </w:r>
+          <w:r>
+            <w:instrText xml:space="preserve"> MERGEFIELD  image:LogoSimlam  \* MERGEFORMAT </w:instrText>
+          </w:r>
+          <w:r>
+            <w:fldChar w:fldCharType="separate"/>
+          </w:r>
+          <w:r>
+            <w:rPr>
+              <w:rFonts w:ascii="Arial" w:hAnsi="Arial" w:cs="Arial"/>
+              <w:noProof/>
+              <w:color w:val="595959"/>
+              <w:sz w:val="16"/>
+              <w:szCs w:val="16"/>
+            </w:rPr>
+            <w:t>«image:LogoSimlam»</w:t>
+          </w:r>
+          <w:r>
+            <w:rPr>
+              <w:rFonts w:ascii="Arial" w:hAnsi="Arial" w:cs="Arial"/>
+              <w:noProof/>
+              <w:color w:val="595959"/>
+              <w:sz w:val="16"/>
+              <w:szCs w:val="16"/>
+            </w:rPr>
+            <w:fldChar w:fldCharType="end"/>
+          </w:r>
         </w:p>
       </w:tc>
       <w:tc>
@@ -9081,42 +9271,93 @@
               <w:szCs w:val="16"/>
             </w:rPr>
           </w:pPr>
-          <w:fldSimple w:instr=" MERGEFIELD  OrgaoEndereco  \* MERGEFORMAT ">
-            <w:r>
-              <w:rPr>
-                <w:rFonts w:ascii="Arial" w:hAnsi="Arial" w:cs="Arial"/>
-                <w:noProof/>
-                <w:color w:val="595959"/>
-                <w:sz w:val="16"/>
-                <w:szCs w:val="16"/>
-              </w:rPr>
-              <w:t>«OrgaoEndereco»</w:t>
-            </w:r>
-          </w:fldSimple>
-          <w:fldSimple w:instr=" MERGEFIELD  OrgaoMunicipio  \* MERGEFORMAT ">
-            <w:r>
-              <w:rPr>
-                <w:rFonts w:ascii="Arial" w:hAnsi="Arial" w:cs="Arial"/>
-                <w:noProof/>
-                <w:color w:val="595959"/>
-                <w:sz w:val="16"/>
-                <w:szCs w:val="16"/>
-              </w:rPr>
-              <w:t>«OrgaoMunicipio»</w:t>
-            </w:r>
-          </w:fldSimple>
-          <w:fldSimple w:instr=" MERGEFIELD  OrgaoUF  \* MERGEFORMAT ">
-            <w:r>
-              <w:rPr>
-                <w:rFonts w:ascii="Arial" w:hAnsi="Arial" w:cs="Arial"/>
-                <w:noProof/>
-                <w:color w:val="595959"/>
-                <w:sz w:val="16"/>
-                <w:szCs w:val="16"/>
-              </w:rPr>
-              <w:t>«OrgaoUF»</w:t>
-            </w:r>
-          </w:fldSimple>
+          <w:r>
+            <w:fldChar w:fldCharType="begin"/>
+          </w:r>
+          <w:r>
+            <w:instrText xml:space="preserve"> MERGEFIELD  OrgaoEndereco  \* MERGEFORMAT </w:instrText>
+          </w:r>
+          <w:r>
+            <w:fldChar w:fldCharType="separate"/>
+          </w:r>
+          <w:r>
+            <w:rPr>
+              <w:rFonts w:ascii="Arial" w:hAnsi="Arial" w:cs="Arial"/>
+              <w:noProof/>
+              <w:color w:val="595959"/>
+              <w:sz w:val="16"/>
+              <w:szCs w:val="16"/>
+            </w:rPr>
+            <w:t>«OrgaoEndereco»</w:t>
+          </w:r>
+          <w:r>
+            <w:rPr>
+              <w:rFonts w:ascii="Arial" w:hAnsi="Arial" w:cs="Arial"/>
+              <w:noProof/>
+              <w:color w:val="595959"/>
+              <w:sz w:val="16"/>
+              <w:szCs w:val="16"/>
+            </w:rPr>
+            <w:fldChar w:fldCharType="end"/>
+          </w:r>
+          <w:r>
+            <w:fldChar w:fldCharType="begin"/>
+          </w:r>
+          <w:r>
+            <w:instrText xml:space="preserve"> MERGEFIELD  OrgaoMunicipio  \* MERGEFORMAT </w:instrText>
+          </w:r>
+          <w:r>
+            <w:fldChar w:fldCharType="separate"/>
+          </w:r>
+          <w:r>
+            <w:rPr>
+              <w:rFonts w:ascii="Arial" w:hAnsi="Arial" w:cs="Arial"/>
+              <w:noProof/>
+              <w:color w:val="595959"/>
+              <w:sz w:val="16"/>
+              <w:szCs w:val="16"/>
+            </w:rPr>
+            <w:t>«OrgaoMunicipio»</w:t>
+          </w:r>
+          <w:r>
+            <w:rPr>
+              <w:rFonts w:ascii="Arial" w:hAnsi="Arial" w:cs="Arial"/>
+              <w:noProof/>
+              <w:color w:val="595959"/>
+              <w:sz w:val="16"/>
+              <w:szCs w:val="16"/>
+            </w:rPr>
+            <w:fldChar w:fldCharType="end"/>
+          </w:r>
+          <w:r>
+            <w:fldChar w:fldCharType="begin"/>
+          </w:r>
+          <w:r>
+            <w:instrText xml:space="preserve"> MERGEFIELD  OrgaoUF  \* MERGEFORMAT </w:instrText>
+          </w:r>
+          <w:r>
+            <w:fldChar w:fldCharType="separate"/>
+          </w:r>
+          <w:r>
+            <w:rPr>
+              <w:rFonts w:ascii="Arial" w:hAnsi="Arial" w:cs="Arial"/>
+              <w:noProof/>
+              <w:color w:val="595959"/>
+              <w:sz w:val="16"/>
+              <w:szCs w:val="16"/>
+            </w:rPr>
+            <w:t>«OrgaoUF»</w:t>
+          </w:r>
+          <w:r>
+            <w:rPr>
+              <w:rFonts w:ascii="Arial" w:hAnsi="Arial" w:cs="Arial"/>
+              <w:noProof/>
+              <w:color w:val="595959"/>
+              <w:sz w:val="16"/>
+              <w:szCs w:val="16"/>
+            </w:rPr>
+            <w:fldChar w:fldCharType="end"/>
+          </w:r>
         </w:p>
         <w:p>
           <w:pPr>
@@ -9127,18 +9368,35 @@
               <w:color w:val="595959"/>
             </w:rPr>
           </w:pPr>
-          <w:fldSimple w:instr=" MERGEFIELD  OrgaoCep  \* MERGEFORMAT ">
-            <w:r>
-              <w:rPr>
-                <w:rFonts w:ascii="Arial" w:hAnsi="Arial" w:cs="Arial"/>
-                <w:noProof/>
-                <w:color w:val="595959"/>
-                <w:sz w:val="16"/>
-                <w:szCs w:val="16"/>
-              </w:rPr>
-              <w:t>«OrgaoCep»</w:t>
-            </w:r>
-          </w:fldSimple>
+          <w:r>
+            <w:fldChar w:fldCharType="begin"/>
+          </w:r>
+          <w:r>
+            <w:instrText xml:space="preserve"> MERGEFIELD  OrgaoCep  \* MERGEFORMAT </w:instrText>
+          </w:r>
+          <w:r>
+            <w:fldChar w:fldCharType="separate"/>
+          </w:r>
+          <w:r>
+            <w:rPr>
+              <w:rFonts w:ascii="Arial" w:hAnsi="Arial" w:cs="Arial"/>
+              <w:noProof/>
+              <w:color w:val="595959"/>
+              <w:sz w:val="16"/>
+              <w:szCs w:val="16"/>
+            </w:rPr>
+            <w:t>«OrgaoCep»</w:t>
+          </w:r>
+          <w:r>
+            <w:rPr>
+              <w:rFonts w:ascii="Arial" w:hAnsi="Arial" w:cs="Arial"/>
+              <w:noProof/>
+              <w:color w:val="595959"/>
+              <w:sz w:val="16"/>
+              <w:szCs w:val="16"/>
+            </w:rPr>
+            <w:fldChar w:fldCharType="end"/>
+          </w:r>
           <w:r>
             <w:rPr>
               <w:rFonts w:ascii="Arial" w:hAnsi="Arial" w:cs="Arial"/>
@@ -9148,18 +9406,35 @@
             </w:rPr>
             <w:t xml:space="preserve"> </w:t>
           </w:r>
-          <w:fldSimple w:instr=" MERGEFIELD  OrgaoContato  \* MERGEFORMAT ">
-            <w:r>
-              <w:rPr>
-                <w:rFonts w:ascii="Arial" w:hAnsi="Arial" w:cs="Arial"/>
-                <w:noProof/>
-                <w:color w:val="595959"/>
-                <w:sz w:val="16"/>
-                <w:szCs w:val="16"/>
-              </w:rPr>
-              <w:t>«OrgaoContato»</w:t>
-            </w:r>
-          </w:fldSimple>
+          <w:r>
+            <w:fldChar w:fldCharType="begin"/>
+          </w:r>
+          <w:r>
+            <w:instrText xml:space="preserve"> MERGEFIELD  OrgaoContato  \* MERGEFORMAT </w:instrText>
+          </w:r>
+          <w:r>
+            <w:fldChar w:fldCharType="separate"/>
+          </w:r>
+          <w:r>
+            <w:rPr>
+              <w:rFonts w:ascii="Arial" w:hAnsi="Arial" w:cs="Arial"/>
+              <w:noProof/>
+              <w:color w:val="595959"/>
+              <w:sz w:val="16"/>
+              <w:szCs w:val="16"/>
+            </w:rPr>
+            <w:t>«OrgaoContato»</w:t>
+          </w:r>
+          <w:r>
+            <w:rPr>
+              <w:rFonts w:ascii="Arial" w:hAnsi="Arial" w:cs="Arial"/>
+              <w:noProof/>
+              <w:color w:val="595959"/>
+              <w:sz w:val="16"/>
+              <w:szCs w:val="16"/>
+            </w:rPr>
+            <w:fldChar w:fldCharType="end"/>
+          </w:r>
         </w:p>
       </w:tc>
       <w:tc>
@@ -9222,7 +9497,7 @@
               <w:sz w:val="16"/>
               <w:szCs w:val="16"/>
             </w:rPr>
-            <w:t>1</w:t>
+            <w:t>3</w:t>
           </w:r>
           <w:r>
             <w:rPr>
@@ -9434,17 +9709,33 @@
               <w:szCs w:val="20"/>
             </w:rPr>
           </w:pPr>
-          <w:fldSimple w:instr=" MERGEFIELD  GovernoNome  \* MERGEFORMAT ">
-            <w:r>
-              <w:rPr>
-                <w:rFonts w:ascii="Arial" w:hAnsi="Arial" w:cs="Arial"/>
-                <w:b/>
-                <w:noProof/>
-                <w:szCs w:val="20"/>
-              </w:rPr>
-              <w:t>«GovernoNome»</w:t>
-            </w:r>
-          </w:fldSimple>
+          <w:r>
+            <w:fldChar w:fldCharType="begin"/>
+          </w:r>
+          <w:r>
+            <w:instrText xml:space="preserve"> MERGEFIELD  GovernoNome  \* MERGEFORMAT </w:instrText>
+          </w:r>
+          <w:r>
+            <w:fldChar w:fldCharType="separate"/>
+          </w:r>
+          <w:r>
+            <w:rPr>
+              <w:rFonts w:ascii="Arial" w:hAnsi="Arial" w:cs="Arial"/>
+              <w:b/>
+              <w:noProof/>
+              <w:szCs w:val="20"/>
+            </w:rPr>
+            <w:t>«GovernoNome»</w:t>
+          </w:r>
+          <w:r>
+            <w:rPr>
+              <w:rFonts w:ascii="Arial" w:hAnsi="Arial" w:cs="Arial"/>
+              <w:b/>
+              <w:noProof/>
+              <w:szCs w:val="20"/>
+            </w:rPr>
+            <w:fldChar w:fldCharType="end"/>
+          </w:r>
         </w:p>
         <w:p>
           <w:pPr>
@@ -9457,18 +9748,35 @@
               <w:szCs w:val="18"/>
             </w:rPr>
           </w:pPr>
-          <w:fldSimple w:instr=" MERGEFIELD  SecretariaNome  \* MERGEFORMAT ">
-            <w:r>
-              <w:rPr>
-                <w:rFonts w:ascii="Arial" w:hAnsi="Arial" w:cs="Arial"/>
-                <w:b/>
-                <w:noProof/>
-                <w:sz w:val="18"/>
-                <w:szCs w:val="18"/>
-              </w:rPr>
-              <w:t>«SecretariaNome»</w:t>
-            </w:r>
-          </w:fldSimple>
+          <w:r>
+            <w:fldChar w:fldCharType="begin"/>
+          </w:r>
+          <w:r>
+            <w:instrText xml:space="preserve"> MERGEFIELD  SecretariaNome  \* MERGEFORMAT </w:instrText>
+          </w:r>
+          <w:r>
+            <w:fldChar w:fldCharType="separate"/>
+          </w:r>
+          <w:r>
+            <w:rPr>
+              <w:rFonts w:ascii="Arial" w:hAnsi="Arial" w:cs="Arial"/>
+              <w:b/>
+              <w:noProof/>
+              <w:sz w:val="18"/>
+              <w:szCs w:val="18"/>
+            </w:rPr>
+            <w:t>«SecretariaNome»</w:t>
+          </w:r>
+          <w:r>
+            <w:rPr>
+              <w:rFonts w:ascii="Arial" w:hAnsi="Arial" w:cs="Arial"/>
+              <w:b/>
+              <w:noProof/>
+              <w:sz w:val="18"/>
+              <w:szCs w:val="18"/>
+            </w:rPr>
+            <w:fldChar w:fldCharType="end"/>
+          </w:r>
         </w:p>
         <w:p>
           <w:pPr>
@@ -9481,18 +9789,35 @@
               <w:szCs w:val="18"/>
             </w:rPr>
           </w:pPr>
-          <w:fldSimple w:instr=" MERGEFIELD  OrgaoNome  \* MERGEFORMAT ">
-            <w:r>
-              <w:rPr>
-                <w:rFonts w:ascii="Arial" w:hAnsi="Arial" w:cs="Arial"/>
-                <w:b/>
-                <w:noProof/>
-                <w:sz w:val="18"/>
-                <w:szCs w:val="18"/>
-              </w:rPr>
-              <w:t>«OrgaoNome»</w:t>
-            </w:r>
-          </w:fldSimple>
+          <w:r>
+            <w:fldChar w:fldCharType="begin"/>
+          </w:r>
+          <w:r>
+            <w:instrText xml:space="preserve"> MERGEFIELD  OrgaoNome  \* MERGEFORMAT </w:instrText>
+          </w:r>
+          <w:r>
+            <w:fldChar w:fldCharType="separate"/>
+          </w:r>
+          <w:r>
+            <w:rPr>
+              <w:rFonts w:ascii="Arial" w:hAnsi="Arial" w:cs="Arial"/>
+              <w:b/>
+              <w:noProof/>
+              <w:sz w:val="18"/>
+              <w:szCs w:val="18"/>
+            </w:rPr>
+            <w:t>«OrgaoNome»</w:t>
+          </w:r>
+          <w:r>
+            <w:rPr>
+              <w:rFonts w:ascii="Arial" w:hAnsi="Arial" w:cs="Arial"/>
+              <w:b/>
+              <w:noProof/>
+              <w:sz w:val="18"/>
+              <w:szCs w:val="18"/>
+            </w:rPr>
+            <w:fldChar w:fldCharType="end"/>
+          </w:r>
         </w:p>
         <w:p>
           <w:pPr>
@@ -9503,18 +9828,35 @@
               <w:szCs w:val="18"/>
             </w:rPr>
           </w:pPr>
-          <w:fldSimple w:instr=" MERGEFIELD  SetorNome  \* MERGEFORMAT ">
-            <w:r>
-              <w:rPr>
-                <w:rFonts w:ascii="Arial" w:hAnsi="Arial" w:cs="Arial"/>
-                <w:b/>
-                <w:noProof/>
-                <w:sz w:val="18"/>
-                <w:szCs w:val="18"/>
-              </w:rPr>
-              <w:t>«SetorNome»</w:t>
-            </w:r>
-          </w:fldSimple>
+          <w:r>
+            <w:fldChar w:fldCharType="begin"/>
+          </w:r>
+          <w:r>
+            <w:instrText xml:space="preserve"> MERGEFIELD  SetorNome  \* MERGEFORMAT </w:instrText>
+          </w:r>
+          <w:r>
+            <w:fldChar w:fldCharType="separate"/>
+          </w:r>
+          <w:r>
+            <w:rPr>
+              <w:rFonts w:ascii="Arial" w:hAnsi="Arial" w:cs="Arial"/>
+              <w:b/>
+              <w:noProof/>
+              <w:sz w:val="18"/>
+              <w:szCs w:val="18"/>
+            </w:rPr>
+            <w:t>«SetorNome»</w:t>
+          </w:r>
+          <w:r>
+            <w:rPr>
+              <w:rFonts w:ascii="Arial" w:hAnsi="Arial" w:cs="Arial"/>
+              <w:b/>
+              <w:noProof/>
+              <w:sz w:val="18"/>
+              <w:szCs w:val="18"/>
+            </w:rPr>
+            <w:fldChar w:fldCharType="end"/>
+          </w:r>
         </w:p>
       </w:tc>
     </w:tr>

</xml_diff>

<commit_message>
feat(06-RQF-17): Correções no carregamento de seções
</commit_message>
<xml_diff>
--- a/Código Fonte/VERSAO-ATUAL/src/EtramiteX/Interno/Content/_pdfAspose/Laudo_de_Fiscalizacao_Novo.docx
+++ b/Código Fonte/VERSAO-ATUAL/src/EtramiteX/Interno/Content/_pdfAspose/Laudo_de_Fiscalizacao_Novo.docx
@@ -747,6 +747,1284 @@
         </w:tc>
       </w:tr>
     </w:tbl>
+    <w:tbl>
+      <w:tblPr>
+        <w:tblStyle w:val="Tabelacomgrade"/>
+        <w:tblW w:w="0" w:type="auto"/>
+        <w:tblLayout w:type="fixed"/>
+        <w:tblLook w:val="04A0" w:firstRow="1" w:lastRow="0" w:firstColumn="1" w:lastColumn="0" w:noHBand="0" w:noVBand="1"/>
+      </w:tblPr>
+      <w:tblGrid>
+        <w:gridCol w:w="9571"/>
+      </w:tblGrid>
+      <w:tr>
+        <w:tc>
+          <w:tcPr>
+            <w:tcW w:w="9571" w:type="dxa"/>
+            <w:tcBorders>
+              <w:top w:val="nil"/>
+              <w:left w:val="nil"/>
+              <w:bottom w:val="nil"/>
+              <w:right w:val="nil"/>
+            </w:tcBorders>
+          </w:tcPr>
+          <w:p>
+            <w:pPr>
+              <w:keepNext/>
+              <w:rPr>
+                <w:szCs w:val="20"/>
+              </w:rPr>
+            </w:pPr>
+          </w:p>
+          <w:p>
+            <w:pPr>
+              <w:keepNext/>
+              <w:rPr>
+                <w:rFonts w:cs="Arial"/>
+                <w:b/>
+                <w:sz w:val="2"/>
+                <w:szCs w:val="2"/>
+              </w:rPr>
+            </w:pPr>
+            <w:r>
+              <w:rPr>
+                <w:sz w:val="2"/>
+                <w:szCs w:val="2"/>
+              </w:rPr>
+              <w:fldChar w:fldCharType="begin"/>
+            </w:r>
+            <w:r>
+              <w:rPr>
+                <w:sz w:val="2"/>
+                <w:szCs w:val="2"/>
+              </w:rPr>
+              <w:instrText>MERGEFIELD Secao.Empreendimento \* MERGEFORMAT</w:instrText>
+            </w:r>
+            <w:r>
+              <w:rPr>
+                <w:sz w:val="2"/>
+                <w:szCs w:val="2"/>
+              </w:rPr>
+              <w:fldChar w:fldCharType="separate"/>
+            </w:r>
+            <w:r>
+              <w:rPr>
+                <w:noProof/>
+                <w:sz w:val="2"/>
+                <w:szCs w:val="2"/>
+              </w:rPr>
+              <w:t>«</w:t>
+            </w:r>
+            <w:r>
+              <w:rPr>
+                <w:sz w:val="2"/>
+                <w:szCs w:val="2"/>
+              </w:rPr>
+              <w:t>Secao.Empreendimento</w:t>
+            </w:r>
+            <w:r>
+              <w:rPr>
+                <w:noProof/>
+                <w:sz w:val="2"/>
+                <w:szCs w:val="2"/>
+              </w:rPr>
+              <w:t>»</w:t>
+            </w:r>
+            <w:r>
+              <w:rPr>
+                <w:noProof/>
+                <w:sz w:val="2"/>
+                <w:szCs w:val="2"/>
+              </w:rPr>
+              <w:fldChar w:fldCharType="end"/>
+            </w:r>
+          </w:p>
+          <w:tbl>
+            <w:tblPr>
+              <w:tblW w:w="9333" w:type="dxa"/>
+              <w:jc w:val="center"/>
+              <w:tblLayout w:type="fixed"/>
+              <w:tblLook w:val="01E0" w:firstRow="1" w:lastRow="1" w:firstColumn="1" w:lastColumn="1" w:noHBand="0" w:noVBand="0"/>
+            </w:tblPr>
+            <w:tblGrid>
+              <w:gridCol w:w="1974"/>
+              <w:gridCol w:w="1701"/>
+              <w:gridCol w:w="3402"/>
+              <w:gridCol w:w="2256"/>
+            </w:tblGrid>
+            <w:tr>
+              <w:trPr>
+                <w:trHeight w:val="272"/>
+                <w:jc w:val="center"/>
+              </w:trPr>
+              <w:tc>
+                <w:tcPr>
+                  <w:tcW w:w="9333" w:type="dxa"/>
+                  <w:gridSpan w:val="4"/>
+                  <w:tcBorders>
+                    <w:bottom w:val="single" w:sz="4" w:space="0" w:color="auto"/>
+                  </w:tcBorders>
+                  <w:vAlign w:val="center"/>
+                </w:tcPr>
+                <w:p>
+                  <w:pPr>
+                    <w:pStyle w:val="PargrafodaLista"/>
+                    <w:numPr>
+                      <w:ilvl w:val="0"/>
+                      <w:numId w:val="3"/>
+                    </w:numPr>
+                    <w:ind w:left="307"/>
+                    <w:rPr>
+                      <w:rFonts w:cs="Arial"/>
+                      <w:b/>
+                    </w:rPr>
+                  </w:pPr>
+                  <w:r>
+                    <w:rPr>
+                      <w:rFonts w:cs="Arial"/>
+                      <w:b/>
+                      <w:sz w:val="18"/>
+                      <w:szCs w:val="18"/>
+                    </w:rPr>
+                    <w:t>EMPREENDIMENTO</w:t>
+                  </w:r>
+                </w:p>
+              </w:tc>
+            </w:tr>
+            <w:tr>
+              <w:trPr>
+                <w:trHeight w:val="170"/>
+                <w:jc w:val="center"/>
+              </w:trPr>
+              <w:tc>
+                <w:tcPr>
+                  <w:tcW w:w="1974" w:type="dxa"/>
+                  <w:tcBorders>
+                    <w:top w:val="single" w:sz="4" w:space="0" w:color="auto"/>
+                    <w:left w:val="single" w:sz="4" w:space="0" w:color="auto"/>
+                    <w:right w:val="single" w:sz="4" w:space="0" w:color="auto"/>
+                  </w:tcBorders>
+                  <w:vAlign w:val="center"/>
+                </w:tcPr>
+                <w:p>
+                  <w:pPr>
+                    <w:rPr>
+                      <w:rFonts w:cs="Arial"/>
+                      <w:b/>
+                      <w:noProof/>
+                      <w:color w:val="7F7F7F" w:themeColor="text1" w:themeTint="80"/>
+                      <w:sz w:val="16"/>
+                      <w:szCs w:val="16"/>
+                    </w:rPr>
+                  </w:pPr>
+                  <w:r>
+                    <w:rPr>
+                      <w:rFonts w:cs="Arial"/>
+                      <w:b/>
+                      <w:noProof/>
+                      <w:color w:val="7F7F7F" w:themeColor="text1" w:themeTint="80"/>
+                      <w:sz w:val="16"/>
+                      <w:szCs w:val="16"/>
+                    </w:rPr>
+                    <w:t>CÓD. EMP.:</w:t>
+                  </w:r>
+                </w:p>
+              </w:tc>
+              <w:tc>
+                <w:tcPr>
+                  <w:tcW w:w="5103" w:type="dxa"/>
+                  <w:gridSpan w:val="2"/>
+                  <w:tcBorders>
+                    <w:top w:val="single" w:sz="4" w:space="0" w:color="auto"/>
+                    <w:left w:val="single" w:sz="4" w:space="0" w:color="auto"/>
+                    <w:right w:val="single" w:sz="4" w:space="0" w:color="auto"/>
+                  </w:tcBorders>
+                  <w:vAlign w:val="center"/>
+                </w:tcPr>
+                <w:p>
+                  <w:pPr>
+                    <w:rPr>
+                      <w:rFonts w:cs="Arial"/>
+                      <w:b/>
+                      <w:color w:val="7F7F7F" w:themeColor="text1" w:themeTint="80"/>
+                      <w:sz w:val="16"/>
+                      <w:szCs w:val="16"/>
+                    </w:rPr>
+                  </w:pPr>
+                  <w:r>
+                    <w:rPr>
+                      <w:rFonts w:cs="Arial"/>
+                      <w:b/>
+                      <w:noProof/>
+                      <w:color w:val="7F7F7F" w:themeColor="text1" w:themeTint="80"/>
+                      <w:sz w:val="16"/>
+                      <w:szCs w:val="16"/>
+                    </w:rPr>
+                    <w:t>NOME/ RAZÃO SOCIAL DO EMPREENDIMENTO:</w:t>
+                  </w:r>
+                </w:p>
+              </w:tc>
+              <w:tc>
+                <w:tcPr>
+                  <w:tcW w:w="2256" w:type="dxa"/>
+                  <w:tcBorders>
+                    <w:top w:val="single" w:sz="4" w:space="0" w:color="auto"/>
+                    <w:left w:val="single" w:sz="4" w:space="0" w:color="auto"/>
+                    <w:right w:val="single" w:sz="4" w:space="0" w:color="auto"/>
+                  </w:tcBorders>
+                  <w:vAlign w:val="center"/>
+                </w:tcPr>
+                <w:p>
+                  <w:pPr>
+                    <w:rPr>
+                      <w:rFonts w:cs="Arial"/>
+                      <w:b/>
+                      <w:color w:val="7F7F7F" w:themeColor="text1" w:themeTint="80"/>
+                      <w:sz w:val="16"/>
+                      <w:szCs w:val="16"/>
+                    </w:rPr>
+                  </w:pPr>
+                  <w:r>
+                    <w:rPr>
+                      <w:rFonts w:cs="Arial"/>
+                      <w:b/>
+                      <w:color w:val="7F7F7F" w:themeColor="text1" w:themeTint="80"/>
+                      <w:sz w:val="16"/>
+                      <w:szCs w:val="16"/>
+                    </w:rPr>
+                    <w:t>CNPJ</w:t>
+                  </w:r>
+                  <w:r>
+                    <w:rPr>
+                      <w:rFonts w:cs="Arial"/>
+                      <w:b/>
+                      <w:color w:val="7F7F7F" w:themeColor="text1" w:themeTint="80"/>
+                      <w:sz w:val="16"/>
+                      <w:szCs w:val="16"/>
+                    </w:rPr>
+                    <w:t>:</w:t>
+                  </w:r>
+                </w:p>
+              </w:tc>
+            </w:tr>
+            <w:tr>
+              <w:trPr>
+                <w:trHeight w:val="244"/>
+                <w:jc w:val="center"/>
+              </w:trPr>
+              <w:tc>
+                <w:tcPr>
+                  <w:tcW w:w="1974" w:type="dxa"/>
+                  <w:tcBorders>
+                    <w:left w:val="single" w:sz="4" w:space="0" w:color="auto"/>
+                    <w:bottom w:val="single" w:sz="4" w:space="0" w:color="auto"/>
+                    <w:right w:val="single" w:sz="4" w:space="0" w:color="auto"/>
+                  </w:tcBorders>
+                  <w:vAlign w:val="center"/>
+                </w:tcPr>
+                <w:p>
+                  <w:pPr>
+                    <w:jc w:val="center"/>
+                    <w:rPr>
+                      <w:noProof/>
+                      <w:sz w:val="18"/>
+                      <w:szCs w:val="18"/>
+                    </w:rPr>
+                  </w:pPr>
+                  <w:r>
+                    <w:rPr>
+                      <w:noProof/>
+                      <w:sz w:val="18"/>
+                      <w:szCs w:val="18"/>
+                    </w:rPr>
+                    <w:fldChar w:fldCharType="begin"/>
+                  </w:r>
+                  <w:r>
+                    <w:rPr>
+                      <w:noProof/>
+                      <w:sz w:val="18"/>
+                      <w:szCs w:val="18"/>
+                    </w:rPr>
+                    <w:instrText xml:space="preserve"> MERGEFIELD  LocalInfracao.CodEmp  \* MERGEFORMAT </w:instrText>
+                  </w:r>
+                  <w:r>
+                    <w:rPr>
+                      <w:noProof/>
+                      <w:sz w:val="18"/>
+                      <w:szCs w:val="18"/>
+                    </w:rPr>
+                    <w:fldChar w:fldCharType="separate"/>
+                  </w:r>
+                  <w:r>
+                    <w:rPr>
+                      <w:noProof/>
+                      <w:sz w:val="18"/>
+                      <w:szCs w:val="18"/>
+                    </w:rPr>
+                    <w:t>«LocalInfracao.CodEmp»</w:t>
+                  </w:r>
+                  <w:r>
+                    <w:rPr>
+                      <w:noProof/>
+                      <w:sz w:val="18"/>
+                      <w:szCs w:val="18"/>
+                    </w:rPr>
+                    <w:fldChar w:fldCharType="end"/>
+                  </w:r>
+                </w:p>
+              </w:tc>
+              <w:tc>
+                <w:tcPr>
+                  <w:tcW w:w="5103" w:type="dxa"/>
+                  <w:gridSpan w:val="2"/>
+                  <w:tcBorders>
+                    <w:left w:val="single" w:sz="4" w:space="0" w:color="auto"/>
+                    <w:bottom w:val="single" w:sz="4" w:space="0" w:color="auto"/>
+                    <w:right w:val="single" w:sz="4" w:space="0" w:color="auto"/>
+                  </w:tcBorders>
+                  <w:vAlign w:val="center"/>
+                </w:tcPr>
+                <w:p>
+                  <w:pPr>
+                    <w:jc w:val="center"/>
+                    <w:rPr>
+                      <w:noProof/>
+                      <w:sz w:val="18"/>
+                      <w:szCs w:val="18"/>
+                    </w:rPr>
+                  </w:pPr>
+                  <w:r>
+                    <w:rPr>
+                      <w:noProof/>
+                      <w:sz w:val="18"/>
+                      <w:szCs w:val="18"/>
+                    </w:rPr>
+                    <w:fldChar w:fldCharType="begin"/>
+                  </w:r>
+                  <w:r>
+                    <w:rPr>
+                      <w:noProof/>
+                      <w:sz w:val="18"/>
+                      <w:szCs w:val="18"/>
+                    </w:rPr>
+                    <w:instrText xml:space="preserve"> MERGEFIELD  LocalInfracao.EmpreendimentoNomeRazaoSocial  \* MERGEFORMAT </w:instrText>
+                  </w:r>
+                  <w:r>
+                    <w:rPr>
+                      <w:noProof/>
+                      <w:sz w:val="18"/>
+                      <w:szCs w:val="18"/>
+                    </w:rPr>
+                    <w:fldChar w:fldCharType="separate"/>
+                  </w:r>
+                  <w:r>
+                    <w:rPr>
+                      <w:noProof/>
+                      <w:sz w:val="18"/>
+                      <w:szCs w:val="18"/>
+                    </w:rPr>
+                    <w:t>«LocalInfracao.EmpreendimentoNomeRazaoSoc»</w:t>
+                  </w:r>
+                  <w:r>
+                    <w:rPr>
+                      <w:noProof/>
+                      <w:sz w:val="18"/>
+                      <w:szCs w:val="18"/>
+                    </w:rPr>
+                    <w:fldChar w:fldCharType="end"/>
+                  </w:r>
+                </w:p>
+              </w:tc>
+              <w:tc>
+                <w:tcPr>
+                  <w:tcW w:w="2256" w:type="dxa"/>
+                  <w:tcBorders>
+                    <w:left w:val="single" w:sz="4" w:space="0" w:color="auto"/>
+                    <w:bottom w:val="single" w:sz="4" w:space="0" w:color="auto"/>
+                    <w:right w:val="single" w:sz="4" w:space="0" w:color="auto"/>
+                  </w:tcBorders>
+                  <w:vAlign w:val="center"/>
+                </w:tcPr>
+                <w:p>
+                  <w:pPr>
+                    <w:jc w:val="center"/>
+                    <w:rPr>
+                      <w:noProof/>
+                      <w:sz w:val="18"/>
+                      <w:szCs w:val="18"/>
+                    </w:rPr>
+                  </w:pPr>
+                  <w:r>
+                    <w:rPr>
+                      <w:noProof/>
+                      <w:sz w:val="18"/>
+                      <w:szCs w:val="18"/>
+                    </w:rPr>
+                    <w:fldChar w:fldCharType="begin"/>
+                  </w:r>
+                  <w:r>
+                    <w:rPr>
+                      <w:noProof/>
+                      <w:sz w:val="18"/>
+                      <w:szCs w:val="18"/>
+                    </w:rPr>
+                    <w:instrText xml:space="preserve"> MERGEFIELD  LocalInfracao.EmpreendimentoCnpj  \* MERGEFORMAT </w:instrText>
+                  </w:r>
+                  <w:r>
+                    <w:rPr>
+                      <w:noProof/>
+                      <w:sz w:val="18"/>
+                      <w:szCs w:val="18"/>
+                    </w:rPr>
+                    <w:fldChar w:fldCharType="separate"/>
+                  </w:r>
+                  <w:r>
+                    <w:rPr>
+                      <w:noProof/>
+                      <w:sz w:val="18"/>
+                      <w:szCs w:val="18"/>
+                    </w:rPr>
+                    <w:t>«LocalInfracao.EmpreendimentoCnpj»</w:t>
+                  </w:r>
+                  <w:r>
+                    <w:rPr>
+                      <w:noProof/>
+                      <w:sz w:val="18"/>
+                      <w:szCs w:val="18"/>
+                    </w:rPr>
+                    <w:fldChar w:fldCharType="end"/>
+                  </w:r>
+                </w:p>
+              </w:tc>
+            </w:tr>
+            <w:tr>
+              <w:trPr>
+                <w:trHeight w:val="143"/>
+                <w:jc w:val="center"/>
+              </w:trPr>
+              <w:tc>
+                <w:tcPr>
+                  <w:tcW w:w="7077" w:type="dxa"/>
+                  <w:gridSpan w:val="3"/>
+                  <w:tcBorders>
+                    <w:left w:val="single" w:sz="4" w:space="0" w:color="auto"/>
+                    <w:right w:val="single" w:sz="4" w:space="0" w:color="auto"/>
+                  </w:tcBorders>
+                  <w:vAlign w:val="center"/>
+                </w:tcPr>
+                <w:p>
+                  <w:r>
+                    <w:rPr>
+                      <w:rFonts w:cs="Arial"/>
+                      <w:b/>
+                      <w:noProof/>
+                      <w:color w:val="7F7F7F" w:themeColor="text1" w:themeTint="80"/>
+                      <w:sz w:val="16"/>
+                      <w:szCs w:val="16"/>
+                    </w:rPr>
+                    <w:t>RESPONSÁVEL DO EMPREENDIMENTO</w:t>
+                  </w:r>
+                </w:p>
+              </w:tc>
+              <w:tc>
+                <w:tcPr>
+                  <w:tcW w:w="2256" w:type="dxa"/>
+                  <w:tcBorders>
+                    <w:left w:val="single" w:sz="4" w:space="0" w:color="auto"/>
+                    <w:right w:val="single" w:sz="4" w:space="0" w:color="auto"/>
+                  </w:tcBorders>
+                  <w:vAlign w:val="center"/>
+                </w:tcPr>
+                <w:p>
+                  <w:r>
+                    <w:rPr>
+                      <w:rFonts w:cs="Arial"/>
+                      <w:b/>
+                      <w:color w:val="7F7F7F" w:themeColor="text1" w:themeTint="80"/>
+                      <w:sz w:val="16"/>
+                      <w:szCs w:val="16"/>
+                    </w:rPr>
+                    <w:t>CPF</w:t>
+                  </w:r>
+                  <w:r>
+                    <w:rPr>
+                      <w:rFonts w:cs="Arial"/>
+                      <w:b/>
+                      <w:color w:val="7F7F7F" w:themeColor="text1" w:themeTint="80"/>
+                      <w:sz w:val="16"/>
+                      <w:szCs w:val="16"/>
+                    </w:rPr>
+                    <w:t>/CNPJ</w:t>
+                  </w:r>
+                  <w:r>
+                    <w:rPr>
+                      <w:rFonts w:cs="Arial"/>
+                      <w:b/>
+                      <w:color w:val="7F7F7F" w:themeColor="text1" w:themeTint="80"/>
+                      <w:sz w:val="16"/>
+                      <w:szCs w:val="16"/>
+                    </w:rPr>
+                    <w:t>:</w:t>
+                  </w:r>
+                </w:p>
+              </w:tc>
+            </w:tr>
+            <w:tr>
+              <w:trPr>
+                <w:trHeight w:val="244"/>
+                <w:jc w:val="center"/>
+              </w:trPr>
+              <w:tc>
+                <w:tcPr>
+                  <w:tcW w:w="7077" w:type="dxa"/>
+                  <w:gridSpan w:val="3"/>
+                  <w:tcBorders>
+                    <w:left w:val="single" w:sz="4" w:space="0" w:color="auto"/>
+                    <w:bottom w:val="single" w:sz="4" w:space="0" w:color="auto"/>
+                    <w:right w:val="single" w:sz="4" w:space="0" w:color="auto"/>
+                  </w:tcBorders>
+                  <w:vAlign w:val="center"/>
+                </w:tcPr>
+                <w:p>
+                  <w:pPr>
+                    <w:jc w:val="center"/>
+                  </w:pPr>
+                  <w:r>
+                    <w:fldChar w:fldCharType="begin"/>
+                  </w:r>
+                  <w:r>
+                    <w:instrText xml:space="preserve"> MERGEFIELD  LocalInfracao.EmpResponsavel.NomeRazaoSocial  \* MERG</w:instrText>
+                  </w:r>
+                  <w:r>
+                    <w:instrText xml:space="preserve">EFORMAT </w:instrText>
+                  </w:r>
+                  <w:r>
+                    <w:fldChar w:fldCharType="separate"/>
+                  </w:r>
+                  <w:r>
+                    <w:rPr>
+                      <w:noProof/>
+                      <w:sz w:val="18"/>
+                      <w:szCs w:val="18"/>
+                    </w:rPr>
+                    <w:t>«LocalInfracao.EmpResponsavel.NomeRazaoSo»</w:t>
+                  </w:r>
+                  <w:r>
+                    <w:rPr>
+                      <w:noProof/>
+                      <w:sz w:val="18"/>
+                      <w:szCs w:val="18"/>
+                    </w:rPr>
+                    <w:fldChar w:fldCharType="end"/>
+                  </w:r>
+                </w:p>
+              </w:tc>
+              <w:tc>
+                <w:tcPr>
+                  <w:tcW w:w="2256" w:type="dxa"/>
+                  <w:tcBorders>
+                    <w:left w:val="single" w:sz="4" w:space="0" w:color="auto"/>
+                    <w:bottom w:val="single" w:sz="4" w:space="0" w:color="auto"/>
+                    <w:right w:val="single" w:sz="4" w:space="0" w:color="auto"/>
+                  </w:tcBorders>
+                  <w:vAlign w:val="center"/>
+                </w:tcPr>
+                <w:p>
+                  <w:pPr>
+                    <w:jc w:val="center"/>
+                  </w:pPr>
+                  <w:r>
+                    <w:fldChar w:fldCharType="begin"/>
+                  </w:r>
+                  <w:r>
+                    <w:instrText xml:space="preserve"> MERGEFIELD  LocalInfracao.EmpResponsavel.CPFCNPJ  \* MERGEFORMAT </w:instrText>
+                  </w:r>
+                  <w:r>
+                    <w:fldChar w:fldCharType="separate"/>
+                  </w:r>
+                  <w:r>
+                    <w:rPr>
+                      <w:noProof/>
+                    </w:rPr>
+                    <w:t>«LocalInfracao.EmpResponsavel.CPFCNPJ»</w:t>
+                  </w:r>
+                  <w:r>
+                    <w:rPr>
+                      <w:noProof/>
+                    </w:rPr>
+                    <w:fldChar w:fldCharType="end"/>
+                  </w:r>
+                </w:p>
+              </w:tc>
+            </w:tr>
+            <w:tr>
+              <w:trPr>
+                <w:trHeight w:val="244"/>
+                <w:jc w:val="center"/>
+              </w:trPr>
+              <w:tc>
+                <w:tcPr>
+                  <w:tcW w:w="9333" w:type="dxa"/>
+                  <w:gridSpan w:val="4"/>
+                  <w:tcBorders>
+                    <w:top w:val="single" w:sz="4" w:space="0" w:color="auto"/>
+                    <w:left w:val="single" w:sz="4" w:space="0" w:color="auto"/>
+                    <w:bottom w:val="single" w:sz="4" w:space="0" w:color="auto"/>
+                    <w:right w:val="single" w:sz="4" w:space="0" w:color="auto"/>
+                  </w:tcBorders>
+                  <w:shd w:val="clear" w:color="auto" w:fill="F2F2F2" w:themeFill="background1" w:themeFillShade="F2"/>
+                  <w:vAlign w:val="center"/>
+                </w:tcPr>
+                <w:p>
+                  <w:pPr>
+                    <w:rPr>
+                      <w:rFonts w:cs="Arial"/>
+                      <w:b/>
+                      <w:sz w:val="16"/>
+                      <w:szCs w:val="16"/>
+                    </w:rPr>
+                  </w:pPr>
+                  <w:r>
+                    <w:rPr>
+                      <w:rFonts w:cs="Arial"/>
+                      <w:b/>
+                      <w:color w:val="7F7F7F" w:themeColor="text1" w:themeTint="80"/>
+                      <w:sz w:val="16"/>
+                      <w:szCs w:val="16"/>
+                    </w:rPr>
+                    <w:t>LOCALIZAÇÃO</w:t>
+                  </w:r>
+                </w:p>
+              </w:tc>
+            </w:tr>
+            <w:tr>
+              <w:trPr>
+                <w:trHeight w:val="170"/>
+                <w:jc w:val="center"/>
+              </w:trPr>
+              <w:tc>
+                <w:tcPr>
+                  <w:tcW w:w="1974" w:type="dxa"/>
+                  <w:tcBorders>
+                    <w:top w:val="single" w:sz="4" w:space="0" w:color="auto"/>
+                    <w:left w:val="single" w:sz="4" w:space="0" w:color="auto"/>
+                    <w:right w:val="single" w:sz="4" w:space="0" w:color="auto"/>
+                  </w:tcBorders>
+                  <w:vAlign w:val="center"/>
+                </w:tcPr>
+                <w:p>
+                  <w:pPr>
+                    <w:rPr>
+                      <w:rFonts w:cs="Arial"/>
+                      <w:b/>
+                      <w:color w:val="7F7F7F" w:themeColor="text1" w:themeTint="80"/>
+                      <w:sz w:val="16"/>
+                      <w:szCs w:val="16"/>
+                    </w:rPr>
+                  </w:pPr>
+                  <w:r>
+                    <w:rPr>
+                      <w:rFonts w:cs="Arial"/>
+                      <w:b/>
+                      <w:color w:val="7F7F7F" w:themeColor="text1" w:themeTint="80"/>
+                      <w:sz w:val="16"/>
+                      <w:szCs w:val="16"/>
+                    </w:rPr>
+                    <w:t>CEP:</w:t>
+                  </w:r>
+                </w:p>
+              </w:tc>
+              <w:tc>
+                <w:tcPr>
+                  <w:tcW w:w="7359" w:type="dxa"/>
+                  <w:gridSpan w:val="3"/>
+                  <w:tcBorders>
+                    <w:top w:val="single" w:sz="4" w:space="0" w:color="auto"/>
+                    <w:left w:val="single" w:sz="4" w:space="0" w:color="auto"/>
+                    <w:right w:val="single" w:sz="4" w:space="0" w:color="auto"/>
+                  </w:tcBorders>
+                  <w:shd w:val="clear" w:color="auto" w:fill="auto"/>
+                  <w:vAlign w:val="center"/>
+                </w:tcPr>
+                <w:p>
+                  <w:pPr>
+                    <w:rPr>
+                      <w:rFonts w:cs="Arial"/>
+                      <w:b/>
+                      <w:color w:val="7F7F7F" w:themeColor="text1" w:themeTint="80"/>
+                      <w:sz w:val="16"/>
+                      <w:szCs w:val="16"/>
+                    </w:rPr>
+                  </w:pPr>
+                  <w:r>
+                    <w:rPr>
+                      <w:rFonts w:cs="Arial"/>
+                      <w:b/>
+                      <w:color w:val="7F7F7F" w:themeColor="text1" w:themeTint="80"/>
+                      <w:sz w:val="16"/>
+                      <w:szCs w:val="16"/>
+                    </w:rPr>
+                    <w:t xml:space="preserve">LOGRADOURO/RODOVIA: </w:t>
+                  </w:r>
+                </w:p>
+              </w:tc>
+            </w:tr>
+            <w:tr>
+              <w:trPr>
+                <w:trHeight w:val="244"/>
+                <w:jc w:val="center"/>
+              </w:trPr>
+              <w:tc>
+                <w:tcPr>
+                  <w:tcW w:w="1974" w:type="dxa"/>
+                  <w:tcBorders>
+                    <w:left w:val="single" w:sz="4" w:space="0" w:color="auto"/>
+                    <w:bottom w:val="single" w:sz="4" w:space="0" w:color="auto"/>
+                    <w:right w:val="single" w:sz="4" w:space="0" w:color="auto"/>
+                  </w:tcBorders>
+                  <w:vAlign w:val="center"/>
+                </w:tcPr>
+                <w:p>
+                  <w:pPr>
+                    <w:jc w:val="center"/>
+                    <w:rPr>
+                      <w:noProof/>
+                      <w:color w:val="000000" w:themeColor="text1"/>
+                      <w:sz w:val="18"/>
+                      <w:szCs w:val="18"/>
+                    </w:rPr>
+                  </w:pPr>
+                  <w:r>
+                    <w:fldChar w:fldCharType="begin"/>
+                  </w:r>
+                  <w:r>
+                    <w:instrText xml:space="preserve"> MERGEFIELD  LocalInfracao.EmpEndereco.Cep  \* MERGEFORMAT </w:instrText>
+                  </w:r>
+                  <w:r>
+                    <w:fldChar w:fldCharType="separate"/>
+                  </w:r>
+                  <w:r>
+                    <w:rPr>
+                      <w:noProof/>
+                      <w:color w:val="000000" w:themeColor="text1"/>
+                      <w:sz w:val="18"/>
+                      <w:szCs w:val="18"/>
+                    </w:rPr>
+                    <w:t>«LocalInfracao.EmpEndereco.Cep»</w:t>
+                  </w:r>
+                  <w:r>
+                    <w:rPr>
+                      <w:noProof/>
+                      <w:color w:val="000000" w:themeColor="text1"/>
+                      <w:sz w:val="18"/>
+                      <w:szCs w:val="18"/>
+                    </w:rPr>
+                    <w:fldChar w:fldCharType="end"/>
+                  </w:r>
+                </w:p>
+              </w:tc>
+              <w:tc>
+                <w:tcPr>
+                  <w:tcW w:w="7359" w:type="dxa"/>
+                  <w:gridSpan w:val="3"/>
+                  <w:tcBorders>
+                    <w:left w:val="single" w:sz="4" w:space="0" w:color="auto"/>
+                    <w:bottom w:val="single" w:sz="4" w:space="0" w:color="auto"/>
+                    <w:right w:val="single" w:sz="4" w:space="0" w:color="auto"/>
+                  </w:tcBorders>
+                  <w:shd w:val="clear" w:color="auto" w:fill="auto"/>
+                  <w:vAlign w:val="center"/>
+                </w:tcPr>
+                <w:p>
+                  <w:pPr>
+                    <w:jc w:val="center"/>
+                    <w:rPr>
+                      <w:noProof/>
+                      <w:color w:val="000000" w:themeColor="text1"/>
+                      <w:sz w:val="18"/>
+                      <w:szCs w:val="18"/>
+                    </w:rPr>
+                  </w:pPr>
+                  <w:r>
+                    <w:fldChar w:fldCharType="begin"/>
+                  </w:r>
+                  <w:r>
+                    <w:instrText xml:space="preserve"> MERGEFIELD  LocalInfracao.EmpEndereco.Logradouro  \* MERGEFORMAT </w:instrText>
+                  </w:r>
+                  <w:r>
+                    <w:fldChar w:fldCharType="separate"/>
+                  </w:r>
+                  <w:r>
+                    <w:rPr>
+                      <w:noProof/>
+                      <w:color w:val="000000" w:themeColor="text1"/>
+                      <w:sz w:val="18"/>
+                      <w:szCs w:val="18"/>
+                    </w:rPr>
+                    <w:t>«LocalInfracao.EmpEndereco.Logradouro»</w:t>
+                  </w:r>
+                  <w:r>
+                    <w:rPr>
+                      <w:noProof/>
+                      <w:color w:val="000000" w:themeColor="text1"/>
+                      <w:sz w:val="18"/>
+                      <w:szCs w:val="18"/>
+                    </w:rPr>
+                    <w:fldChar w:fldCharType="end"/>
+                  </w:r>
+                </w:p>
+              </w:tc>
+            </w:tr>
+            <w:tr>
+              <w:trPr>
+                <w:trHeight w:val="170"/>
+                <w:jc w:val="center"/>
+              </w:trPr>
+              <w:tc>
+                <w:tcPr>
+                  <w:tcW w:w="3675" w:type="dxa"/>
+                  <w:gridSpan w:val="2"/>
+                  <w:tcBorders>
+                    <w:top w:val="single" w:sz="4" w:space="0" w:color="auto"/>
+                    <w:left w:val="single" w:sz="4" w:space="0" w:color="auto"/>
+                    <w:right w:val="single" w:sz="4" w:space="0" w:color="auto"/>
+                  </w:tcBorders>
+                  <w:vAlign w:val="center"/>
+                </w:tcPr>
+                <w:p>
+                  <w:pPr>
+                    <w:tabs>
+                      <w:tab w:val="left" w:pos="1452"/>
+                    </w:tabs>
+                    <w:rPr>
+                      <w:rFonts w:cs="Arial"/>
+                      <w:b/>
+                      <w:color w:val="7F7F7F" w:themeColor="text1" w:themeTint="80"/>
+                      <w:sz w:val="16"/>
+                      <w:szCs w:val="16"/>
+                    </w:rPr>
+                  </w:pPr>
+                  <w:r>
+                    <w:rPr>
+                      <w:rFonts w:cs="Arial"/>
+                      <w:b/>
+                      <w:color w:val="7F7F7F" w:themeColor="text1" w:themeTint="80"/>
+                      <w:sz w:val="16"/>
+                      <w:szCs w:val="16"/>
+                    </w:rPr>
+                    <w:t>BAIRRO/GLEBA/COMUNIDADE:</w:t>
+                  </w:r>
+                </w:p>
+              </w:tc>
+              <w:tc>
+                <w:tcPr>
+                  <w:tcW w:w="5658" w:type="dxa"/>
+                  <w:gridSpan w:val="2"/>
+                  <w:tcBorders>
+                    <w:top w:val="single" w:sz="4" w:space="0" w:color="auto"/>
+                    <w:left w:val="single" w:sz="4" w:space="0" w:color="auto"/>
+                    <w:right w:val="single" w:sz="4" w:space="0" w:color="auto"/>
+                  </w:tcBorders>
+                  <w:shd w:val="clear" w:color="auto" w:fill="auto"/>
+                  <w:vAlign w:val="center"/>
+                </w:tcPr>
+                <w:p>
+                  <w:pPr>
+                    <w:rPr>
+                      <w:rFonts w:cs="Arial"/>
+                      <w:b/>
+                      <w:color w:val="7F7F7F" w:themeColor="text1" w:themeTint="80"/>
+                      <w:sz w:val="16"/>
+                      <w:szCs w:val="16"/>
+                    </w:rPr>
+                  </w:pPr>
+                  <w:r>
+                    <w:rPr>
+                      <w:rFonts w:cs="Arial"/>
+                      <w:b/>
+                      <w:color w:val="7F7F7F" w:themeColor="text1" w:themeTint="80"/>
+                      <w:sz w:val="16"/>
+                      <w:szCs w:val="16"/>
+                    </w:rPr>
+                    <w:t>DISTRITO/LOCALIDADE:</w:t>
+                  </w:r>
+                </w:p>
+              </w:tc>
+            </w:tr>
+            <w:tr>
+              <w:trPr>
+                <w:trHeight w:val="244"/>
+                <w:jc w:val="center"/>
+              </w:trPr>
+              <w:tc>
+                <w:tcPr>
+                  <w:tcW w:w="3675" w:type="dxa"/>
+                  <w:gridSpan w:val="2"/>
+                  <w:tcBorders>
+                    <w:left w:val="single" w:sz="4" w:space="0" w:color="auto"/>
+                    <w:bottom w:val="single" w:sz="4" w:space="0" w:color="auto"/>
+                    <w:right w:val="single" w:sz="4" w:space="0" w:color="auto"/>
+                  </w:tcBorders>
+                  <w:vAlign w:val="center"/>
+                </w:tcPr>
+                <w:p>
+                  <w:pPr>
+                    <w:jc w:val="center"/>
+                    <w:rPr>
+                      <w:noProof/>
+                      <w:color w:val="000000" w:themeColor="text1"/>
+                      <w:sz w:val="18"/>
+                      <w:szCs w:val="18"/>
+                    </w:rPr>
+                  </w:pPr>
+                  <w:r>
+                    <w:fldChar w:fldCharType="begin"/>
+                  </w:r>
+                  <w:r>
+                    <w:instrText xml:space="preserve"> MERGE</w:instrText>
+                  </w:r>
+                  <w:r>
+                    <w:instrText xml:space="preserve">FIELD  LocalInfracao.EmpEndereco.Bairro  \* MERGEFORMAT </w:instrText>
+                  </w:r>
+                  <w:r>
+                    <w:fldChar w:fldCharType="separate"/>
+                  </w:r>
+                  <w:r>
+                    <w:rPr>
+                      <w:noProof/>
+                      <w:color w:val="000000" w:themeColor="text1"/>
+                      <w:sz w:val="18"/>
+                      <w:szCs w:val="18"/>
+                    </w:rPr>
+                    <w:t>«LocalInfracao.EmpEndereco.Bairro»</w:t>
+                  </w:r>
+                  <w:r>
+                    <w:rPr>
+                      <w:noProof/>
+                      <w:color w:val="000000" w:themeColor="text1"/>
+                      <w:sz w:val="18"/>
+                      <w:szCs w:val="18"/>
+                    </w:rPr>
+                    <w:fldChar w:fldCharType="end"/>
+                  </w:r>
+                </w:p>
+              </w:tc>
+              <w:tc>
+                <w:tcPr>
+                  <w:tcW w:w="5658" w:type="dxa"/>
+                  <w:gridSpan w:val="2"/>
+                  <w:tcBorders>
+                    <w:left w:val="single" w:sz="4" w:space="0" w:color="auto"/>
+                    <w:bottom w:val="single" w:sz="4" w:space="0" w:color="auto"/>
+                    <w:right w:val="single" w:sz="4" w:space="0" w:color="auto"/>
+                  </w:tcBorders>
+                  <w:shd w:val="clear" w:color="auto" w:fill="auto"/>
+                  <w:vAlign w:val="center"/>
+                </w:tcPr>
+                <w:p>
+                  <w:pPr>
+                    <w:jc w:val="center"/>
+                    <w:rPr>
+                      <w:noProof/>
+                      <w:color w:val="000000" w:themeColor="text1"/>
+                      <w:sz w:val="18"/>
+                      <w:szCs w:val="18"/>
+                    </w:rPr>
+                  </w:pPr>
+                  <w:r>
+                    <w:fldChar w:fldCharType="begin"/>
+                  </w:r>
+                  <w:r>
+                    <w:instrText xml:space="preserve"> MERGEFIELD  LocalInfracao.EmpEndereco.Distrito  \* MERGEFORMAT </w:instrText>
+                  </w:r>
+                  <w:r>
+                    <w:fldChar w:fldCharType="separate"/>
+                  </w:r>
+                  <w:r>
+                    <w:rPr>
+                      <w:noProof/>
+                      <w:color w:val="000000" w:themeColor="text1"/>
+                      <w:sz w:val="18"/>
+                      <w:szCs w:val="18"/>
+                    </w:rPr>
+                    <w:t>«LocalInfracao.EmpEndereco.Distrito»</w:t>
+                  </w:r>
+                  <w:r>
+                    <w:rPr>
+                      <w:noProof/>
+                      <w:color w:val="000000" w:themeColor="text1"/>
+                      <w:sz w:val="18"/>
+                      <w:szCs w:val="18"/>
+                    </w:rPr>
+                    <w:fldChar w:fldCharType="end"/>
+                  </w:r>
+                </w:p>
+              </w:tc>
+            </w:tr>
+            <w:tr>
+              <w:tblPrEx>
+                <w:tblBorders>
+                  <w:top w:val="single" w:sz="4" w:space="0" w:color="auto"/>
+                  <w:left w:val="single" w:sz="4" w:space="0" w:color="auto"/>
+                  <w:bottom w:val="single" w:sz="4" w:space="0" w:color="auto"/>
+                  <w:right w:val="single" w:sz="4" w:space="0" w:color="auto"/>
+                  <w:insideH w:val="single" w:sz="4" w:space="0" w:color="auto"/>
+                  <w:insideV w:val="single" w:sz="4" w:space="0" w:color="auto"/>
+                </w:tblBorders>
+                <w:tblLook w:val="00A0" w:firstRow="1" w:lastRow="0" w:firstColumn="1" w:lastColumn="0" w:noHBand="0" w:noVBand="0"/>
+              </w:tblPrEx>
+              <w:trPr>
+                <w:trHeight w:val="170"/>
+                <w:jc w:val="center"/>
+              </w:trPr>
+              <w:tc>
+                <w:tcPr>
+                  <w:tcW w:w="9333" w:type="dxa"/>
+                  <w:gridSpan w:val="4"/>
+                  <w:tcBorders>
+                    <w:bottom w:val="nil"/>
+                  </w:tcBorders>
+                  <w:vAlign w:val="center"/>
+                </w:tcPr>
+                <w:p>
+                  <w:pPr>
+                    <w:rPr>
+                      <w:color w:val="000000" w:themeColor="text1"/>
+                      <w:sz w:val="14"/>
+                      <w:szCs w:val="14"/>
+                    </w:rPr>
+                  </w:pPr>
+                  <w:r>
+                    <w:rPr>
+                      <w:rFonts w:cs="Arial"/>
+                      <w:b/>
+                      <w:color w:val="7F7F7F" w:themeColor="text1" w:themeTint="80"/>
+                      <w:sz w:val="16"/>
+                      <w:szCs w:val="16"/>
+                    </w:rPr>
+                    <w:t>MUNICÍPIO - UF:</w:t>
+                  </w:r>
+                </w:p>
+              </w:tc>
+            </w:tr>
+            <w:tr>
+              <w:tblPrEx>
+                <w:tblBorders>
+                  <w:top w:val="single" w:sz="4" w:space="0" w:color="auto"/>
+                  <w:left w:val="single" w:sz="4" w:space="0" w:color="auto"/>
+                  <w:bottom w:val="single" w:sz="4" w:space="0" w:color="auto"/>
+                  <w:right w:val="single" w:sz="4" w:space="0" w:color="auto"/>
+                  <w:insideH w:val="single" w:sz="4" w:space="0" w:color="auto"/>
+                  <w:insideV w:val="single" w:sz="4" w:space="0" w:color="auto"/>
+                </w:tblBorders>
+                <w:tblLook w:val="00A0" w:firstRow="1" w:lastRow="0" w:firstColumn="1" w:lastColumn="0" w:noHBand="0" w:noVBand="0"/>
+              </w:tblPrEx>
+              <w:trPr>
+                <w:trHeight w:val="244"/>
+                <w:jc w:val="center"/>
+              </w:trPr>
+              <w:tc>
+                <w:tcPr>
+                  <w:tcW w:w="9333" w:type="dxa"/>
+                  <w:gridSpan w:val="4"/>
+                  <w:tcBorders>
+                    <w:top w:val="nil"/>
+                    <w:bottom w:val="single" w:sz="4" w:space="0" w:color="auto"/>
+                  </w:tcBorders>
+                  <w:vAlign w:val="center"/>
+                </w:tcPr>
+                <w:p>
+                  <w:pPr>
+                    <w:jc w:val="center"/>
+                    <w:rPr>
+                      <w:color w:val="000000" w:themeColor="text1"/>
+                      <w:sz w:val="18"/>
+                      <w:szCs w:val="18"/>
+                    </w:rPr>
+                  </w:pPr>
+                  <w:r>
+                    <w:fldChar w:fldCharType="begin"/>
+                  </w:r>
+                  <w:r>
+                    <w:instrText xml:space="preserve"> MERGEFIELD  LocalInfracao.EmpEndereco.MunicipioTexto  \* MERGEFORMAT </w:instrText>
+                  </w:r>
+                  <w:r>
+                    <w:fldChar w:fldCharType="separate"/>
+                  </w:r>
+                  <w:r>
+                    <w:rPr>
+                      <w:noProof/>
+                      <w:color w:val="000000" w:themeColor="text1"/>
+                      <w:sz w:val="18"/>
+                      <w:szCs w:val="18"/>
+                    </w:rPr>
+                    <w:t>«LocalInfracao.EmpEndereco.MunicipioTexto»</w:t>
+                  </w:r>
+                  <w:r>
+                    <w:rPr>
+                      <w:noProof/>
+                      <w:color w:val="000000" w:themeColor="text1"/>
+                      <w:sz w:val="18"/>
+                      <w:szCs w:val="18"/>
+                    </w:rPr>
+                    <w:fldChar w:fldCharType="end"/>
+                  </w:r>
+                  <w:r>
+                    <w:rPr>
+                      <w:noProof/>
+                      <w:color w:val="000000" w:themeColor="text1"/>
+                      <w:sz w:val="18"/>
+                      <w:szCs w:val="18"/>
+                    </w:rPr>
+                    <w:t xml:space="preserve"> - </w:t>
+                  </w:r>
+                  <w:r>
+                    <w:fldChar w:fldCharType="begin"/>
+                  </w:r>
+                  <w:r>
+                    <w:instrText xml:space="preserve"> MERGEFIELD  LocalInfracao.EmpEndereco.EstadoTexto  \* MERGEFORMAT </w:instrText>
+                  </w:r>
+                  <w:r>
+                    <w:fldChar w:fldCharType="separate"/>
+                  </w:r>
+                  <w:r>
+                    <w:rPr>
+                      <w:noProof/>
+                      <w:color w:val="000000" w:themeColor="text1"/>
+                      <w:sz w:val="18"/>
+                      <w:szCs w:val="18"/>
+                    </w:rPr>
+                    <w:t>«LocalInfracao.EmpEndereco.EstadoTexto»</w:t>
+                  </w:r>
+                  <w:r>
+                    <w:rPr>
+                      <w:noProof/>
+                      <w:color w:val="000000" w:themeColor="text1"/>
+                      <w:sz w:val="18"/>
+                      <w:szCs w:val="18"/>
+                    </w:rPr>
+                    <w:fldChar w:fldCharType="end"/>
+                  </w:r>
+                </w:p>
+              </w:tc>
+            </w:tr>
+            <w:tr>
+              <w:trPr>
+                <w:trHeight w:val="170"/>
+                <w:jc w:val="center"/>
+              </w:trPr>
+              <w:tc>
+                <w:tcPr>
+                  <w:tcW w:w="9333" w:type="dxa"/>
+                  <w:gridSpan w:val="4"/>
+                  <w:tcBorders>
+                    <w:top w:val="single" w:sz="4" w:space="0" w:color="auto"/>
+                    <w:left w:val="single" w:sz="4" w:space="0" w:color="auto"/>
+                    <w:right w:val="single" w:sz="4" w:space="0" w:color="auto"/>
+                  </w:tcBorders>
+                  <w:vAlign w:val="center"/>
+                </w:tcPr>
+                <w:p>
+                  <w:pPr>
+                    <w:rPr>
+                      <w:rFonts w:cs="Arial"/>
+                      <w:color w:val="000000" w:themeColor="text1"/>
+                      <w:sz w:val="14"/>
+                      <w:szCs w:val="14"/>
+                    </w:rPr>
+                  </w:pPr>
+                  <w:r>
+                    <w:rPr>
+                      <w:rFonts w:cs="Arial"/>
+                      <w:b/>
+                      <w:color w:val="7F7F7F" w:themeColor="text1" w:themeTint="80"/>
+                      <w:sz w:val="16"/>
+                      <w:szCs w:val="16"/>
+                    </w:rPr>
+                    <w:t>COMPLEMENTO/ROTEIRO PARA LOCALIZAÇÃO</w:t>
+                  </w:r>
+                  <w:r>
+                    <w:rPr>
+                      <w:rFonts w:cs="Arial"/>
+                      <w:b/>
+                      <w:color w:val="7F7F7F" w:themeColor="text1" w:themeTint="80"/>
+                      <w:sz w:val="16"/>
+                      <w:szCs w:val="16"/>
+                    </w:rPr>
+                    <w:t>:</w:t>
+                  </w:r>
+                </w:p>
+              </w:tc>
+            </w:tr>
+            <w:tr>
+              <w:trPr>
+                <w:trHeight w:val="244"/>
+                <w:jc w:val="center"/>
+              </w:trPr>
+              <w:tc>
+                <w:tcPr>
+                  <w:tcW w:w="9333" w:type="dxa"/>
+                  <w:gridSpan w:val="4"/>
+                  <w:tcBorders>
+                    <w:left w:val="single" w:sz="4" w:space="0" w:color="auto"/>
+                    <w:bottom w:val="single" w:sz="4" w:space="0" w:color="auto"/>
+                    <w:right w:val="single" w:sz="4" w:space="0" w:color="auto"/>
+                  </w:tcBorders>
+                  <w:vAlign w:val="center"/>
+                </w:tcPr>
+                <w:p>
+                  <w:pPr>
+                    <w:jc w:val="center"/>
+                    <w:rPr>
+                      <w:rFonts w:cs="Arial"/>
+                      <w:color w:val="000000" w:themeColor="text1"/>
+                      <w:sz w:val="18"/>
+                      <w:szCs w:val="18"/>
+                    </w:rPr>
+                  </w:pPr>
+                  <w:r>
+                    <w:fldChar w:fldCharType="begin"/>
+                  </w:r>
+                  <w:r>
+                    <w:instrText xml:space="preserve"> MERGEFIELD  LocalInfracao.EmpEndereco.Complemento  \* MERGEFORMAT </w:instrText>
+                  </w:r>
+                  <w:r>
+                    <w:fldChar w:fldCharType="separate"/>
+                  </w:r>
+                  <w:r>
+                    <w:rPr>
+                      <w:noProof/>
+                      <w:color w:val="000000" w:themeColor="text1"/>
+                      <w:sz w:val="18"/>
+                      <w:szCs w:val="18"/>
+                    </w:rPr>
+                    <w:t>«LocalInfracao.EmpEndereco.Complemento»</w:t>
+                  </w:r>
+                  <w:r>
+                    <w:rPr>
+                      <w:noProof/>
+                      <w:color w:val="000000" w:themeColor="text1"/>
+                      <w:sz w:val="18"/>
+                      <w:szCs w:val="18"/>
+                    </w:rPr>
+                    <w:fldChar w:fldCharType="end"/>
+                  </w:r>
+                </w:p>
+              </w:tc>
+            </w:tr>
+          </w:tbl>
+          <w:p>
+            <w:pPr>
+              <w:keepNext/>
+              <w:rPr>
+                <w:color w:val="FF0000"/>
+                <w:szCs w:val="20"/>
+              </w:rPr>
+            </w:pPr>
+          </w:p>
+        </w:tc>
+      </w:tr>
+    </w:tbl>
     <w:p>
       <w:pPr>
         <w:rPr>
@@ -756,1045 +2034,6 @@
         </w:rPr>
       </w:pPr>
     </w:p>
-    <w:tbl>
-      <w:tblPr>
-        <w:tblW w:w="9333" w:type="dxa"/>
-        <w:jc w:val="center"/>
-        <w:tblLayout w:type="fixed"/>
-        <w:tblLook w:val="01E0" w:firstRow="1" w:lastRow="1" w:firstColumn="1" w:lastColumn="1" w:noHBand="0" w:noVBand="0"/>
-      </w:tblPr>
-      <w:tblGrid>
-        <w:gridCol w:w="1974"/>
-        <w:gridCol w:w="1701"/>
-        <w:gridCol w:w="3402"/>
-        <w:gridCol w:w="2256"/>
-      </w:tblGrid>
-      <w:tr>
-        <w:trPr>
-          <w:trHeight w:val="272"/>
-          <w:jc w:val="center"/>
-        </w:trPr>
-        <w:tc>
-          <w:tcPr>
-            <w:tcW w:w="9333" w:type="dxa"/>
-            <w:gridSpan w:val="4"/>
-            <w:tcBorders>
-              <w:bottom w:val="single" w:sz="4" w:space="0" w:color="auto"/>
-            </w:tcBorders>
-            <w:vAlign w:val="center"/>
-          </w:tcPr>
-          <w:p>
-            <w:pPr>
-              <w:pStyle w:val="PargrafodaLista"/>
-              <w:numPr>
-                <w:ilvl w:val="0"/>
-                <w:numId w:val="3"/>
-              </w:numPr>
-              <w:ind w:left="307"/>
-              <w:rPr>
-                <w:rFonts w:cs="Arial"/>
-                <w:b/>
-              </w:rPr>
-            </w:pPr>
-            <w:r>
-              <w:rPr>
-                <w:rFonts w:cs="Arial"/>
-                <w:b/>
-                <w:sz w:val="18"/>
-                <w:szCs w:val="18"/>
-              </w:rPr>
-              <w:t>EMPREENDIMENTO</w:t>
-            </w:r>
-          </w:p>
-        </w:tc>
-      </w:tr>
-      <w:tr>
-        <w:trPr>
-          <w:trHeight w:val="170"/>
-          <w:jc w:val="center"/>
-        </w:trPr>
-        <w:tc>
-          <w:tcPr>
-            <w:tcW w:w="1974" w:type="dxa"/>
-            <w:tcBorders>
-              <w:top w:val="single" w:sz="4" w:space="0" w:color="auto"/>
-              <w:left w:val="single" w:sz="4" w:space="0" w:color="auto"/>
-              <w:right w:val="single" w:sz="4" w:space="0" w:color="auto"/>
-            </w:tcBorders>
-            <w:vAlign w:val="center"/>
-          </w:tcPr>
-          <w:p>
-            <w:pPr>
-              <w:rPr>
-                <w:rFonts w:cs="Arial"/>
-                <w:b/>
-                <w:noProof/>
-                <w:color w:val="7F7F7F" w:themeColor="text1" w:themeTint="80"/>
-                <w:sz w:val="16"/>
-                <w:szCs w:val="16"/>
-              </w:rPr>
-            </w:pPr>
-            <w:r>
-              <w:rPr>
-                <w:rFonts w:cs="Arial"/>
-                <w:b/>
-                <w:noProof/>
-                <w:color w:val="7F7F7F" w:themeColor="text1" w:themeTint="80"/>
-                <w:sz w:val="16"/>
-                <w:szCs w:val="16"/>
-              </w:rPr>
-              <w:t>CÓD. EMP.</w:t>
-            </w:r>
-            <w:r>
-              <w:rPr>
-                <w:rFonts w:cs="Arial"/>
-                <w:b/>
-                <w:noProof/>
-                <w:color w:val="7F7F7F" w:themeColor="text1" w:themeTint="80"/>
-                <w:sz w:val="16"/>
-                <w:szCs w:val="16"/>
-              </w:rPr>
-              <w:t>:</w:t>
-            </w:r>
-          </w:p>
-        </w:tc>
-        <w:tc>
-          <w:tcPr>
-            <w:tcW w:w="5103" w:type="dxa"/>
-            <w:gridSpan w:val="2"/>
-            <w:tcBorders>
-              <w:top w:val="single" w:sz="4" w:space="0" w:color="auto"/>
-              <w:left w:val="single" w:sz="4" w:space="0" w:color="auto"/>
-              <w:right w:val="single" w:sz="4" w:space="0" w:color="auto"/>
-            </w:tcBorders>
-            <w:vAlign w:val="center"/>
-          </w:tcPr>
-          <w:p>
-            <w:pPr>
-              <w:rPr>
-                <w:rFonts w:cs="Arial"/>
-                <w:b/>
-                <w:color w:val="7F7F7F" w:themeColor="text1" w:themeTint="80"/>
-                <w:sz w:val="16"/>
-                <w:szCs w:val="16"/>
-              </w:rPr>
-            </w:pPr>
-            <w:r>
-              <w:rPr>
-                <w:rFonts w:cs="Arial"/>
-                <w:b/>
-                <w:noProof/>
-                <w:color w:val="7F7F7F" w:themeColor="text1" w:themeTint="80"/>
-                <w:sz w:val="16"/>
-                <w:szCs w:val="16"/>
-              </w:rPr>
-              <w:t>NOME/ RAZÃO SOCIAL DO EMPREENDIMENTO:</w:t>
-            </w:r>
-          </w:p>
-        </w:tc>
-        <w:tc>
-          <w:tcPr>
-            <w:tcW w:w="2256" w:type="dxa"/>
-            <w:tcBorders>
-              <w:top w:val="single" w:sz="4" w:space="0" w:color="auto"/>
-              <w:left w:val="single" w:sz="4" w:space="0" w:color="auto"/>
-              <w:right w:val="single" w:sz="4" w:space="0" w:color="auto"/>
-            </w:tcBorders>
-            <w:vAlign w:val="center"/>
-          </w:tcPr>
-          <w:p>
-            <w:pPr>
-              <w:rPr>
-                <w:rFonts w:cs="Arial"/>
-                <w:b/>
-                <w:color w:val="7F7F7F" w:themeColor="text1" w:themeTint="80"/>
-                <w:sz w:val="16"/>
-                <w:szCs w:val="16"/>
-              </w:rPr>
-            </w:pPr>
-            <w:r>
-              <w:rPr>
-                <w:rFonts w:cs="Arial"/>
-                <w:b/>
-                <w:color w:val="7F7F7F" w:themeColor="text1" w:themeTint="80"/>
-                <w:sz w:val="16"/>
-                <w:szCs w:val="16"/>
-              </w:rPr>
-              <w:t>CNPJ</w:t>
-            </w:r>
-            <w:r>
-              <w:rPr>
-                <w:rFonts w:cs="Arial"/>
-                <w:b/>
-                <w:color w:val="7F7F7F" w:themeColor="text1" w:themeTint="80"/>
-                <w:sz w:val="16"/>
-                <w:szCs w:val="16"/>
-              </w:rPr>
-              <w:t>:</w:t>
-            </w:r>
-          </w:p>
-        </w:tc>
-      </w:tr>
-      <w:tr>
-        <w:trPr>
-          <w:trHeight w:val="244"/>
-          <w:jc w:val="center"/>
-        </w:trPr>
-        <w:tc>
-          <w:tcPr>
-            <w:tcW w:w="1974" w:type="dxa"/>
-            <w:tcBorders>
-              <w:left w:val="single" w:sz="4" w:space="0" w:color="auto"/>
-              <w:bottom w:val="single" w:sz="4" w:space="0" w:color="auto"/>
-              <w:right w:val="single" w:sz="4" w:space="0" w:color="auto"/>
-            </w:tcBorders>
-            <w:vAlign w:val="center"/>
-          </w:tcPr>
-          <w:p>
-            <w:pPr>
-              <w:jc w:val="center"/>
-              <w:rPr>
-                <w:noProof/>
-                <w:sz w:val="18"/>
-                <w:szCs w:val="18"/>
-              </w:rPr>
-            </w:pPr>
-            <w:r>
-              <w:rPr>
-                <w:noProof/>
-                <w:sz w:val="18"/>
-                <w:szCs w:val="18"/>
-              </w:rPr>
-              <w:fldChar w:fldCharType="begin"/>
-            </w:r>
-            <w:r>
-              <w:rPr>
-                <w:noProof/>
-                <w:sz w:val="18"/>
-                <w:szCs w:val="18"/>
-              </w:rPr>
-              <w:instrText xml:space="preserve"> MERGEFIELD  LocalInfracao.CodEmp  \* MERGEFORMAT </w:instrText>
-            </w:r>
-            <w:r>
-              <w:rPr>
-                <w:noProof/>
-                <w:sz w:val="18"/>
-                <w:szCs w:val="18"/>
-              </w:rPr>
-              <w:fldChar w:fldCharType="separate"/>
-            </w:r>
-            <w:r>
-              <w:rPr>
-                <w:noProof/>
-                <w:sz w:val="18"/>
-                <w:szCs w:val="18"/>
-              </w:rPr>
-              <w:t>«LocalInfracao.CodEmp»</w:t>
-            </w:r>
-            <w:r>
-              <w:rPr>
-                <w:noProof/>
-                <w:sz w:val="18"/>
-                <w:szCs w:val="18"/>
-              </w:rPr>
-              <w:fldChar w:fldCharType="end"/>
-            </w:r>
-          </w:p>
-        </w:tc>
-        <w:tc>
-          <w:tcPr>
-            <w:tcW w:w="5103" w:type="dxa"/>
-            <w:gridSpan w:val="2"/>
-            <w:tcBorders>
-              <w:left w:val="single" w:sz="4" w:space="0" w:color="auto"/>
-              <w:bottom w:val="single" w:sz="4" w:space="0" w:color="auto"/>
-              <w:right w:val="single" w:sz="4" w:space="0" w:color="auto"/>
-            </w:tcBorders>
-            <w:vAlign w:val="center"/>
-          </w:tcPr>
-          <w:p>
-            <w:pPr>
-              <w:jc w:val="center"/>
-              <w:rPr>
-                <w:noProof/>
-                <w:sz w:val="18"/>
-                <w:szCs w:val="18"/>
-              </w:rPr>
-            </w:pPr>
-            <w:r>
-              <w:rPr>
-                <w:noProof/>
-                <w:sz w:val="18"/>
-                <w:szCs w:val="18"/>
-              </w:rPr>
-              <w:fldChar w:fldCharType="begin"/>
-            </w:r>
-            <w:r>
-              <w:rPr>
-                <w:noProof/>
-                <w:sz w:val="18"/>
-                <w:szCs w:val="18"/>
-              </w:rPr>
-              <w:instrText xml:space="preserve"> MERGEFIELD  LocalInfracao.EmpreendimentoNomeRazaoSocial  \* MERGEFORMAT </w:instrText>
-            </w:r>
-            <w:r>
-              <w:rPr>
-                <w:noProof/>
-                <w:sz w:val="18"/>
-                <w:szCs w:val="18"/>
-              </w:rPr>
-              <w:fldChar w:fldCharType="separate"/>
-            </w:r>
-            <w:r>
-              <w:rPr>
-                <w:noProof/>
-                <w:sz w:val="18"/>
-                <w:szCs w:val="18"/>
-              </w:rPr>
-              <w:t>«LocalInfracao.EmpreendimentoNomeRazaoSoc»</w:t>
-            </w:r>
-            <w:r>
-              <w:rPr>
-                <w:noProof/>
-                <w:sz w:val="18"/>
-                <w:szCs w:val="18"/>
-              </w:rPr>
-              <w:fldChar w:fldCharType="end"/>
-            </w:r>
-          </w:p>
-        </w:tc>
-        <w:tc>
-          <w:tcPr>
-            <w:tcW w:w="2256" w:type="dxa"/>
-            <w:tcBorders>
-              <w:left w:val="single" w:sz="4" w:space="0" w:color="auto"/>
-              <w:bottom w:val="single" w:sz="4" w:space="0" w:color="auto"/>
-              <w:right w:val="single" w:sz="4" w:space="0" w:color="auto"/>
-            </w:tcBorders>
-            <w:vAlign w:val="center"/>
-          </w:tcPr>
-          <w:p>
-            <w:pPr>
-              <w:jc w:val="center"/>
-              <w:rPr>
-                <w:noProof/>
-                <w:sz w:val="18"/>
-                <w:szCs w:val="18"/>
-              </w:rPr>
-            </w:pPr>
-            <w:r>
-              <w:rPr>
-                <w:noProof/>
-                <w:sz w:val="18"/>
-                <w:szCs w:val="18"/>
-              </w:rPr>
-              <w:fldChar w:fldCharType="begin"/>
-            </w:r>
-            <w:r>
-              <w:rPr>
-                <w:noProof/>
-                <w:sz w:val="18"/>
-                <w:szCs w:val="18"/>
-              </w:rPr>
-              <w:instrText xml:space="preserve"> MERGEFIELD  LocalInfracao.EmpreendimentoCnpj  \* MERGEFORMAT </w:instrText>
-            </w:r>
-            <w:r>
-              <w:rPr>
-                <w:noProof/>
-                <w:sz w:val="18"/>
-                <w:szCs w:val="18"/>
-              </w:rPr>
-              <w:fldChar w:fldCharType="separate"/>
-            </w:r>
-            <w:r>
-              <w:rPr>
-                <w:noProof/>
-                <w:sz w:val="18"/>
-                <w:szCs w:val="18"/>
-              </w:rPr>
-              <w:t>«LocalInfracao.EmpreendimentoCnpj»</w:t>
-            </w:r>
-            <w:r>
-              <w:rPr>
-                <w:noProof/>
-                <w:sz w:val="18"/>
-                <w:szCs w:val="18"/>
-              </w:rPr>
-              <w:fldChar w:fldCharType="end"/>
-            </w:r>
-          </w:p>
-        </w:tc>
-      </w:tr>
-      <w:tr>
-        <w:trPr>
-          <w:trHeight w:val="143"/>
-          <w:jc w:val="center"/>
-        </w:trPr>
-        <w:tc>
-          <w:tcPr>
-            <w:tcW w:w="7077" w:type="dxa"/>
-            <w:gridSpan w:val="3"/>
-            <w:tcBorders>
-              <w:left w:val="single" w:sz="4" w:space="0" w:color="auto"/>
-              <w:right w:val="single" w:sz="4" w:space="0" w:color="auto"/>
-            </w:tcBorders>
-            <w:vAlign w:val="center"/>
-          </w:tcPr>
-          <w:p>
-            <w:r>
-              <w:rPr>
-                <w:rFonts w:cs="Arial"/>
-                <w:b/>
-                <w:noProof/>
-                <w:color w:val="7F7F7F" w:themeColor="text1" w:themeTint="80"/>
-                <w:sz w:val="16"/>
-                <w:szCs w:val="16"/>
-              </w:rPr>
-              <w:t>RESPONSÁVEL DO EMPREENDIMENTO</w:t>
-            </w:r>
-          </w:p>
-        </w:tc>
-        <w:tc>
-          <w:tcPr>
-            <w:tcW w:w="2256" w:type="dxa"/>
-            <w:tcBorders>
-              <w:left w:val="single" w:sz="4" w:space="0" w:color="auto"/>
-              <w:right w:val="single" w:sz="4" w:space="0" w:color="auto"/>
-            </w:tcBorders>
-            <w:vAlign w:val="center"/>
-          </w:tcPr>
-          <w:p>
-            <w:r>
-              <w:rPr>
-                <w:rFonts w:cs="Arial"/>
-                <w:b/>
-                <w:color w:val="7F7F7F" w:themeColor="text1" w:themeTint="80"/>
-                <w:sz w:val="16"/>
-                <w:szCs w:val="16"/>
-              </w:rPr>
-              <w:t>CPF</w:t>
-            </w:r>
-            <w:r>
-              <w:rPr>
-                <w:rFonts w:cs="Arial"/>
-                <w:b/>
-                <w:color w:val="7F7F7F" w:themeColor="text1" w:themeTint="80"/>
-                <w:sz w:val="16"/>
-                <w:szCs w:val="16"/>
-              </w:rPr>
-              <w:t>/CNPJ</w:t>
-            </w:r>
-            <w:r>
-              <w:rPr>
-                <w:rFonts w:cs="Arial"/>
-                <w:b/>
-                <w:color w:val="7F7F7F" w:themeColor="text1" w:themeTint="80"/>
-                <w:sz w:val="16"/>
-                <w:szCs w:val="16"/>
-              </w:rPr>
-              <w:t>:</w:t>
-            </w:r>
-          </w:p>
-        </w:tc>
-      </w:tr>
-      <w:tr>
-        <w:trPr>
-          <w:trHeight w:val="244"/>
-          <w:jc w:val="center"/>
-        </w:trPr>
-        <w:tc>
-          <w:tcPr>
-            <w:tcW w:w="7077" w:type="dxa"/>
-            <w:gridSpan w:val="3"/>
-            <w:tcBorders>
-              <w:left w:val="single" w:sz="4" w:space="0" w:color="auto"/>
-              <w:bottom w:val="single" w:sz="4" w:space="0" w:color="auto"/>
-              <w:right w:val="single" w:sz="4" w:space="0" w:color="auto"/>
-            </w:tcBorders>
-            <w:vAlign w:val="center"/>
-          </w:tcPr>
-          <w:p>
-            <w:pPr>
-              <w:jc w:val="center"/>
-            </w:pPr>
-            <w:fldSimple w:instr=" MERGEFIELD  LocalInfracao.EmpResponsavel.NomeRazaoSocial  \* MERGEFORMAT ">
-              <w:r>
-                <w:rPr>
-                  <w:noProof/>
-                  <w:sz w:val="18"/>
-                  <w:szCs w:val="18"/>
-                </w:rPr>
-                <w:t>«LocalInfracao.EmpResponsavel.NomeRazaoSo»</w:t>
-              </w:r>
-            </w:fldSimple>
-          </w:p>
-        </w:tc>
-        <w:tc>
-          <w:tcPr>
-            <w:tcW w:w="2256" w:type="dxa"/>
-            <w:tcBorders>
-              <w:left w:val="single" w:sz="4" w:space="0" w:color="auto"/>
-              <w:bottom w:val="single" w:sz="4" w:space="0" w:color="auto"/>
-              <w:right w:val="single" w:sz="4" w:space="0" w:color="auto"/>
-            </w:tcBorders>
-            <w:vAlign w:val="center"/>
-          </w:tcPr>
-          <w:p>
-            <w:pPr>
-              <w:jc w:val="center"/>
-            </w:pPr>
-            <w:fldSimple w:instr=" MERGEFIELD  LocalInfracao.EmpResponsavel.CPFCNPJ  \* MERGEFORMAT ">
-              <w:r>
-                <w:rPr>
-                  <w:noProof/>
-                </w:rPr>
-                <w:t>«LocalInfracao.EmpResponsavel.CPFCNPJ»</w:t>
-              </w:r>
-            </w:fldSimple>
-          </w:p>
-        </w:tc>
-      </w:tr>
-      <w:tr>
-        <w:trPr>
-          <w:trHeight w:val="244"/>
-          <w:jc w:val="center"/>
-        </w:trPr>
-        <w:tc>
-          <w:tcPr>
-            <w:tcW w:w="9333" w:type="dxa"/>
-            <w:gridSpan w:val="4"/>
-            <w:tcBorders>
-              <w:top w:val="single" w:sz="4" w:space="0" w:color="auto"/>
-              <w:left w:val="single" w:sz="4" w:space="0" w:color="auto"/>
-              <w:bottom w:val="single" w:sz="4" w:space="0" w:color="auto"/>
-              <w:right w:val="single" w:sz="4" w:space="0" w:color="auto"/>
-            </w:tcBorders>
-            <w:shd w:val="clear" w:color="auto" w:fill="F2F2F2" w:themeFill="background1" w:themeFillShade="F2"/>
-            <w:vAlign w:val="center"/>
-          </w:tcPr>
-          <w:p>
-            <w:pPr>
-              <w:rPr>
-                <w:rFonts w:cs="Arial"/>
-                <w:b/>
-                <w:sz w:val="16"/>
-                <w:szCs w:val="16"/>
-              </w:rPr>
-            </w:pPr>
-            <w:r>
-              <w:rPr>
-                <w:rFonts w:cs="Arial"/>
-                <w:b/>
-                <w:color w:val="7F7F7F" w:themeColor="text1" w:themeTint="80"/>
-                <w:sz w:val="16"/>
-                <w:szCs w:val="16"/>
-              </w:rPr>
-              <w:t>LOCALIZAÇÃO</w:t>
-            </w:r>
-          </w:p>
-        </w:tc>
-      </w:tr>
-      <w:tr>
-        <w:trPr>
-          <w:trHeight w:val="170"/>
-          <w:jc w:val="center"/>
-        </w:trPr>
-        <w:tc>
-          <w:tcPr>
-            <w:tcW w:w="1974" w:type="dxa"/>
-            <w:tcBorders>
-              <w:top w:val="single" w:sz="4" w:space="0" w:color="auto"/>
-              <w:left w:val="single" w:sz="4" w:space="0" w:color="auto"/>
-              <w:right w:val="single" w:sz="4" w:space="0" w:color="auto"/>
-            </w:tcBorders>
-            <w:vAlign w:val="center"/>
-          </w:tcPr>
-          <w:p>
-            <w:pPr>
-              <w:rPr>
-                <w:rFonts w:cs="Arial"/>
-                <w:b/>
-                <w:color w:val="7F7F7F" w:themeColor="text1" w:themeTint="80"/>
-                <w:sz w:val="16"/>
-                <w:szCs w:val="16"/>
-              </w:rPr>
-            </w:pPr>
-            <w:r>
-              <w:rPr>
-                <w:rFonts w:cs="Arial"/>
-                <w:b/>
-                <w:color w:val="7F7F7F" w:themeColor="text1" w:themeTint="80"/>
-                <w:sz w:val="16"/>
-                <w:szCs w:val="16"/>
-              </w:rPr>
-              <w:t>CEP:</w:t>
-            </w:r>
-          </w:p>
-        </w:tc>
-        <w:tc>
-          <w:tcPr>
-            <w:tcW w:w="7359" w:type="dxa"/>
-            <w:gridSpan w:val="3"/>
-            <w:tcBorders>
-              <w:top w:val="single" w:sz="4" w:space="0" w:color="auto"/>
-              <w:left w:val="single" w:sz="4" w:space="0" w:color="auto"/>
-              <w:right w:val="single" w:sz="4" w:space="0" w:color="auto"/>
-            </w:tcBorders>
-            <w:shd w:val="clear" w:color="auto" w:fill="auto"/>
-            <w:vAlign w:val="center"/>
-          </w:tcPr>
-          <w:p>
-            <w:pPr>
-              <w:rPr>
-                <w:rFonts w:cs="Arial"/>
-                <w:b/>
-                <w:color w:val="7F7F7F" w:themeColor="text1" w:themeTint="80"/>
-                <w:sz w:val="16"/>
-                <w:szCs w:val="16"/>
-              </w:rPr>
-            </w:pPr>
-            <w:r>
-              <w:rPr>
-                <w:rFonts w:cs="Arial"/>
-                <w:b/>
-                <w:color w:val="7F7F7F" w:themeColor="text1" w:themeTint="80"/>
-                <w:sz w:val="16"/>
-                <w:szCs w:val="16"/>
-              </w:rPr>
-              <w:t xml:space="preserve">LOGRADOURO/RODOVIA: </w:t>
-            </w:r>
-          </w:p>
-        </w:tc>
-      </w:tr>
-      <w:tr>
-        <w:trPr>
-          <w:trHeight w:val="244"/>
-          <w:jc w:val="center"/>
-        </w:trPr>
-        <w:tc>
-          <w:tcPr>
-            <w:tcW w:w="1974" w:type="dxa"/>
-            <w:tcBorders>
-              <w:left w:val="single" w:sz="4" w:space="0" w:color="auto"/>
-              <w:bottom w:val="single" w:sz="4" w:space="0" w:color="auto"/>
-              <w:right w:val="single" w:sz="4" w:space="0" w:color="auto"/>
-            </w:tcBorders>
-            <w:vAlign w:val="center"/>
-          </w:tcPr>
-          <w:p>
-            <w:pPr>
-              <w:jc w:val="center"/>
-              <w:rPr>
-                <w:noProof/>
-                <w:color w:val="000000" w:themeColor="text1"/>
-                <w:sz w:val="18"/>
-                <w:szCs w:val="18"/>
-              </w:rPr>
-            </w:pPr>
-            <w:fldSimple w:instr=" MERGEFIELD  LocalInfracao.EmpEndereco.Cep  \* MERGEFORMAT ">
-              <w:r>
-                <w:rPr>
-                  <w:noProof/>
-                  <w:color w:val="000000" w:themeColor="text1"/>
-                  <w:sz w:val="18"/>
-                  <w:szCs w:val="18"/>
-                </w:rPr>
-                <w:t>«LocalInfracao.EmpEndereco.Cep»</w:t>
-              </w:r>
-            </w:fldSimple>
-          </w:p>
-        </w:tc>
-        <w:tc>
-          <w:tcPr>
-            <w:tcW w:w="7359" w:type="dxa"/>
-            <w:gridSpan w:val="3"/>
-            <w:tcBorders>
-              <w:left w:val="single" w:sz="4" w:space="0" w:color="auto"/>
-              <w:bottom w:val="single" w:sz="4" w:space="0" w:color="auto"/>
-              <w:right w:val="single" w:sz="4" w:space="0" w:color="auto"/>
-            </w:tcBorders>
-            <w:shd w:val="clear" w:color="auto" w:fill="auto"/>
-            <w:vAlign w:val="center"/>
-          </w:tcPr>
-          <w:p>
-            <w:pPr>
-              <w:jc w:val="center"/>
-              <w:rPr>
-                <w:noProof/>
-                <w:color w:val="000000" w:themeColor="text1"/>
-                <w:sz w:val="18"/>
-                <w:szCs w:val="18"/>
-              </w:rPr>
-            </w:pPr>
-            <w:fldSimple w:instr=" MERGEFIELD  LocalInfracao.EmpEndereco.Logradouro  \* MERGEFORMAT ">
-              <w:r>
-                <w:rPr>
-                  <w:noProof/>
-                  <w:color w:val="000000" w:themeColor="text1"/>
-                  <w:sz w:val="18"/>
-                  <w:szCs w:val="18"/>
-                </w:rPr>
-                <w:t>«LocalInfracao.EmpEndereco.Logradouro»</w:t>
-              </w:r>
-            </w:fldSimple>
-          </w:p>
-        </w:tc>
-      </w:tr>
-      <w:tr>
-        <w:trPr>
-          <w:trHeight w:val="170"/>
-          <w:jc w:val="center"/>
-        </w:trPr>
-        <w:tc>
-          <w:tcPr>
-            <w:tcW w:w="3675" w:type="dxa"/>
-            <w:gridSpan w:val="2"/>
-            <w:tcBorders>
-              <w:top w:val="single" w:sz="4" w:space="0" w:color="auto"/>
-              <w:left w:val="single" w:sz="4" w:space="0" w:color="auto"/>
-              <w:right w:val="single" w:sz="4" w:space="0" w:color="auto"/>
-            </w:tcBorders>
-            <w:vAlign w:val="center"/>
-          </w:tcPr>
-          <w:p>
-            <w:pPr>
-              <w:tabs>
-                <w:tab w:val="left" w:pos="1452"/>
-              </w:tabs>
-              <w:rPr>
-                <w:rFonts w:cs="Arial"/>
-                <w:b/>
-                <w:color w:val="7F7F7F" w:themeColor="text1" w:themeTint="80"/>
-                <w:sz w:val="16"/>
-                <w:szCs w:val="16"/>
-              </w:rPr>
-            </w:pPr>
-            <w:r>
-              <w:rPr>
-                <w:rFonts w:cs="Arial"/>
-                <w:b/>
-                <w:color w:val="7F7F7F" w:themeColor="text1" w:themeTint="80"/>
-                <w:sz w:val="16"/>
-                <w:szCs w:val="16"/>
-              </w:rPr>
-              <w:t>BAIRRO/GLEBA/COMUNIDADE:</w:t>
-            </w:r>
-          </w:p>
-        </w:tc>
-        <w:tc>
-          <w:tcPr>
-            <w:tcW w:w="5658" w:type="dxa"/>
-            <w:gridSpan w:val="2"/>
-            <w:tcBorders>
-              <w:top w:val="single" w:sz="4" w:space="0" w:color="auto"/>
-              <w:left w:val="single" w:sz="4" w:space="0" w:color="auto"/>
-              <w:right w:val="single" w:sz="4" w:space="0" w:color="auto"/>
-            </w:tcBorders>
-            <w:shd w:val="clear" w:color="auto" w:fill="auto"/>
-            <w:vAlign w:val="center"/>
-          </w:tcPr>
-          <w:p>
-            <w:pPr>
-              <w:rPr>
-                <w:rFonts w:cs="Arial"/>
-                <w:b/>
-                <w:color w:val="7F7F7F" w:themeColor="text1" w:themeTint="80"/>
-                <w:sz w:val="16"/>
-                <w:szCs w:val="16"/>
-              </w:rPr>
-            </w:pPr>
-            <w:r>
-              <w:rPr>
-                <w:rFonts w:cs="Arial"/>
-                <w:b/>
-                <w:color w:val="7F7F7F" w:themeColor="text1" w:themeTint="80"/>
-                <w:sz w:val="16"/>
-                <w:szCs w:val="16"/>
-              </w:rPr>
-              <w:t>DISTRITO/LOCALIDADE:</w:t>
-            </w:r>
-          </w:p>
-        </w:tc>
-      </w:tr>
-      <w:tr>
-        <w:trPr>
-          <w:trHeight w:val="244"/>
-          <w:jc w:val="center"/>
-        </w:trPr>
-        <w:tc>
-          <w:tcPr>
-            <w:tcW w:w="3675" w:type="dxa"/>
-            <w:gridSpan w:val="2"/>
-            <w:tcBorders>
-              <w:left w:val="single" w:sz="4" w:space="0" w:color="auto"/>
-              <w:bottom w:val="single" w:sz="4" w:space="0" w:color="auto"/>
-              <w:right w:val="single" w:sz="4" w:space="0" w:color="auto"/>
-            </w:tcBorders>
-            <w:vAlign w:val="center"/>
-          </w:tcPr>
-          <w:p>
-            <w:pPr>
-              <w:jc w:val="center"/>
-              <w:rPr>
-                <w:noProof/>
-                <w:color w:val="000000" w:themeColor="text1"/>
-                <w:sz w:val="18"/>
-                <w:szCs w:val="18"/>
-              </w:rPr>
-            </w:pPr>
-            <w:fldSimple w:instr=" MERGEFIELD  LocalInfracao.EmpEndereco.Bairro  \* MERGEFORMAT ">
-              <w:r>
-                <w:rPr>
-                  <w:noProof/>
-                  <w:color w:val="000000" w:themeColor="text1"/>
-                  <w:sz w:val="18"/>
-                  <w:szCs w:val="18"/>
-                </w:rPr>
-                <w:t>«LocalInfracao.EmpEndereco.Bairro»</w:t>
-              </w:r>
-            </w:fldSimple>
-          </w:p>
-        </w:tc>
-        <w:tc>
-          <w:tcPr>
-            <w:tcW w:w="5658" w:type="dxa"/>
-            <w:gridSpan w:val="2"/>
-            <w:tcBorders>
-              <w:left w:val="single" w:sz="4" w:space="0" w:color="auto"/>
-              <w:bottom w:val="single" w:sz="4" w:space="0" w:color="auto"/>
-              <w:right w:val="single" w:sz="4" w:space="0" w:color="auto"/>
-            </w:tcBorders>
-            <w:shd w:val="clear" w:color="auto" w:fill="auto"/>
-            <w:vAlign w:val="center"/>
-          </w:tcPr>
-          <w:p>
-            <w:pPr>
-              <w:jc w:val="center"/>
-              <w:rPr>
-                <w:noProof/>
-                <w:color w:val="000000" w:themeColor="text1"/>
-                <w:sz w:val="18"/>
-                <w:szCs w:val="18"/>
-              </w:rPr>
-            </w:pPr>
-            <w:fldSimple w:instr=" MERGEFIELD  LocalInfracao.EmpEndereco.Distrito  \* MERGEFORMAT ">
-              <w:r>
-                <w:rPr>
-                  <w:noProof/>
-                  <w:color w:val="000000" w:themeColor="text1"/>
-                  <w:sz w:val="18"/>
-                  <w:szCs w:val="18"/>
-                </w:rPr>
-                <w:t>«LocalInfracao.EmpEndereco.Distrito»</w:t>
-              </w:r>
-            </w:fldSimple>
-          </w:p>
-        </w:tc>
-      </w:tr>
-      <w:tr>
-        <w:tblPrEx>
-          <w:tblBorders>
-            <w:top w:val="single" w:sz="4" w:space="0" w:color="auto"/>
-            <w:left w:val="single" w:sz="4" w:space="0" w:color="auto"/>
-            <w:bottom w:val="single" w:sz="4" w:space="0" w:color="auto"/>
-            <w:right w:val="single" w:sz="4" w:space="0" w:color="auto"/>
-            <w:insideH w:val="single" w:sz="4" w:space="0" w:color="auto"/>
-            <w:insideV w:val="single" w:sz="4" w:space="0" w:color="auto"/>
-          </w:tblBorders>
-          <w:tblLook w:val="00A0" w:firstRow="1" w:lastRow="0" w:firstColumn="1" w:lastColumn="0" w:noHBand="0" w:noVBand="0"/>
-        </w:tblPrEx>
-        <w:trPr>
-          <w:trHeight w:val="170"/>
-          <w:jc w:val="center"/>
-        </w:trPr>
-        <w:tc>
-          <w:tcPr>
-            <w:tcW w:w="9333" w:type="dxa"/>
-            <w:gridSpan w:val="4"/>
-            <w:tcBorders>
-              <w:bottom w:val="nil"/>
-            </w:tcBorders>
-            <w:vAlign w:val="center"/>
-          </w:tcPr>
-          <w:p>
-            <w:pPr>
-              <w:rPr>
-                <w:color w:val="000000" w:themeColor="text1"/>
-                <w:sz w:val="14"/>
-                <w:szCs w:val="14"/>
-              </w:rPr>
-            </w:pPr>
-            <w:r>
-              <w:rPr>
-                <w:rFonts w:cs="Arial"/>
-                <w:b/>
-                <w:color w:val="7F7F7F" w:themeColor="text1" w:themeTint="80"/>
-                <w:sz w:val="16"/>
-                <w:szCs w:val="16"/>
-              </w:rPr>
-              <w:t>MUNICÍPIO - UF:</w:t>
-            </w:r>
-          </w:p>
-        </w:tc>
-      </w:tr>
-      <w:tr>
-        <w:tblPrEx>
-          <w:tblBorders>
-            <w:top w:val="single" w:sz="4" w:space="0" w:color="auto"/>
-            <w:left w:val="single" w:sz="4" w:space="0" w:color="auto"/>
-            <w:bottom w:val="single" w:sz="4" w:space="0" w:color="auto"/>
-            <w:right w:val="single" w:sz="4" w:space="0" w:color="auto"/>
-            <w:insideH w:val="single" w:sz="4" w:space="0" w:color="auto"/>
-            <w:insideV w:val="single" w:sz="4" w:space="0" w:color="auto"/>
-          </w:tblBorders>
-          <w:tblLook w:val="00A0" w:firstRow="1" w:lastRow="0" w:firstColumn="1" w:lastColumn="0" w:noHBand="0" w:noVBand="0"/>
-        </w:tblPrEx>
-        <w:trPr>
-          <w:trHeight w:val="244"/>
-          <w:jc w:val="center"/>
-        </w:trPr>
-        <w:tc>
-          <w:tcPr>
-            <w:tcW w:w="9333" w:type="dxa"/>
-            <w:gridSpan w:val="4"/>
-            <w:tcBorders>
-              <w:top w:val="nil"/>
-              <w:bottom w:val="single" w:sz="4" w:space="0" w:color="auto"/>
-            </w:tcBorders>
-            <w:vAlign w:val="center"/>
-          </w:tcPr>
-          <w:p>
-            <w:pPr>
-              <w:jc w:val="center"/>
-              <w:rPr>
-                <w:color w:val="000000" w:themeColor="text1"/>
-                <w:sz w:val="18"/>
-                <w:szCs w:val="18"/>
-              </w:rPr>
-            </w:pPr>
-            <w:fldSimple w:instr=" MERGEFIELD  LocalInfracao.EmpEndereco.MunicipioTexto  \* MERGEFORMAT ">
-              <w:r>
-                <w:rPr>
-                  <w:noProof/>
-                  <w:color w:val="000000" w:themeColor="text1"/>
-                  <w:sz w:val="18"/>
-                  <w:szCs w:val="18"/>
-                </w:rPr>
-                <w:t>«LocalInfracao.EmpEndereco.MunicipioTexto»</w:t>
-              </w:r>
-            </w:fldSimple>
-            <w:r>
-              <w:rPr>
-                <w:noProof/>
-                <w:color w:val="000000" w:themeColor="text1"/>
-                <w:sz w:val="18"/>
-                <w:szCs w:val="18"/>
-              </w:rPr>
-              <w:t xml:space="preserve"> - </w:t>
-            </w:r>
-            <w:fldSimple w:instr=" MERGEFIELD  LocalInfracao.EmpEndereco.EstadoTexto  \* MERGEFORMAT ">
-              <w:r>
-                <w:rPr>
-                  <w:noProof/>
-                  <w:color w:val="000000" w:themeColor="text1"/>
-                  <w:sz w:val="18"/>
-                  <w:szCs w:val="18"/>
-                </w:rPr>
-                <w:t>«LocalInfracao.EmpEndereco.EstadoTexto»</w:t>
-              </w:r>
-            </w:fldSimple>
-          </w:p>
-        </w:tc>
-      </w:tr>
-      <w:tr>
-        <w:trPr>
-          <w:trHeight w:val="170"/>
-          <w:jc w:val="center"/>
-        </w:trPr>
-        <w:tc>
-          <w:tcPr>
-            <w:tcW w:w="9333" w:type="dxa"/>
-            <w:gridSpan w:val="4"/>
-            <w:tcBorders>
-              <w:top w:val="single" w:sz="4" w:space="0" w:color="auto"/>
-              <w:left w:val="single" w:sz="4" w:space="0" w:color="auto"/>
-              <w:right w:val="single" w:sz="4" w:space="0" w:color="auto"/>
-            </w:tcBorders>
-            <w:vAlign w:val="center"/>
-          </w:tcPr>
-          <w:p>
-            <w:pPr>
-              <w:rPr>
-                <w:rFonts w:cs="Arial"/>
-                <w:color w:val="000000" w:themeColor="text1"/>
-                <w:sz w:val="14"/>
-                <w:szCs w:val="14"/>
-              </w:rPr>
-            </w:pPr>
-            <w:r>
-              <w:rPr>
-                <w:rFonts w:cs="Arial"/>
-                <w:b/>
-                <w:color w:val="7F7F7F" w:themeColor="text1" w:themeTint="80"/>
-                <w:sz w:val="16"/>
-                <w:szCs w:val="16"/>
-              </w:rPr>
-              <w:t>COMPLEMENTO/ROTEIRO PARA LOCALIZAÇÃO</w:t>
-            </w:r>
-            <w:r>
-              <w:rPr>
-                <w:rFonts w:cs="Arial"/>
-                <w:b/>
-                <w:color w:val="7F7F7F" w:themeColor="text1" w:themeTint="80"/>
-                <w:sz w:val="16"/>
-                <w:szCs w:val="16"/>
-              </w:rPr>
-              <w:t>:</w:t>
-            </w:r>
-          </w:p>
-        </w:tc>
-      </w:tr>
-      <w:tr>
-        <w:trPr>
-          <w:trHeight w:val="244"/>
-          <w:jc w:val="center"/>
-        </w:trPr>
-        <w:tc>
-          <w:tcPr>
-            <w:tcW w:w="9333" w:type="dxa"/>
-            <w:gridSpan w:val="4"/>
-            <w:tcBorders>
-              <w:left w:val="single" w:sz="4" w:space="0" w:color="auto"/>
-              <w:bottom w:val="single" w:sz="4" w:space="0" w:color="auto"/>
-              <w:right w:val="single" w:sz="4" w:space="0" w:color="auto"/>
-            </w:tcBorders>
-            <w:vAlign w:val="center"/>
-          </w:tcPr>
-          <w:p>
-            <w:pPr>
-              <w:jc w:val="center"/>
-              <w:rPr>
-                <w:rFonts w:cs="Arial"/>
-                <w:color w:val="000000" w:themeColor="text1"/>
-                <w:sz w:val="18"/>
-                <w:szCs w:val="18"/>
-              </w:rPr>
-            </w:pPr>
-            <w:fldSimple w:instr=" MERGEFIELD  LocalInfracao.EmpEndereco.Complemento  \* MERGEFORMAT ">
-              <w:r>
-                <w:rPr>
-                  <w:noProof/>
-                  <w:color w:val="000000" w:themeColor="text1"/>
-                  <w:sz w:val="18"/>
-                  <w:szCs w:val="18"/>
-                </w:rPr>
-                <w:t>«LocalInfracao.EmpEndereco.Complemento»</w:t>
-              </w:r>
-            </w:fldSimple>
-          </w:p>
-        </w:tc>
-      </w:tr>
-    </w:tbl>
     <w:p>
       <w:pPr>
         <w:rPr>
@@ -2788,6 +3027,18 @@
               </w:rPr>
               <w:t>DESCRIÇÃO DA INFRAÇÃO</w:t>
             </w:r>
+            <w:r>
+              <w:rPr>
+                <w:rFonts w:cs="Arial"/>
+                <w:b/>
+                <w:color w:val="7F7F7F" w:themeColor="text1" w:themeTint="80"/>
+                <w:sz w:val="16"/>
+                <w:szCs w:val="16"/>
+              </w:rPr>
+              <w:t xml:space="preserve"> / FISCALIZAÇÃO </w:t>
+            </w:r>
+            <w:bookmarkStart w:id="0" w:name="_GoBack"/>
+            <w:bookmarkEnd w:id="0"/>
           </w:p>
         </w:tc>
       </w:tr>
@@ -3576,6 +3827,7 @@
       <w:pPr>
         <w:rPr>
           <w:rFonts w:cs="Arial"/>
+          <w:color w:val="FF0000"/>
           <w:sz w:val="8"/>
           <w:szCs w:val="8"/>
         </w:rPr>
@@ -3610,14 +3862,12 @@
               <w:rPr>
                 <w:rFonts w:cs="Arial"/>
                 <w:b/>
-                <w:color w:val="FFFFFF" w:themeColor="background1"/>
                 <w:sz w:val="2"/>
                 <w:szCs w:val="2"/>
               </w:rPr>
             </w:pPr>
             <w:r>
               <w:rPr>
-                <w:color w:val="FFFFFF" w:themeColor="background1"/>
                 <w:sz w:val="2"/>
                 <w:szCs w:val="2"/>
               </w:rPr>
@@ -3625,7 +3875,6 @@
             </w:r>
             <w:r>
               <w:rPr>
-                <w:color w:val="FFFFFF" w:themeColor="background1"/>
                 <w:sz w:val="2"/>
                 <w:szCs w:val="2"/>
               </w:rPr>
@@ -3633,7 +3882,6 @@
             </w:r>
             <w:r>
               <w:rPr>
-                <w:color w:val="FFFFFF" w:themeColor="background1"/>
                 <w:sz w:val="2"/>
                 <w:szCs w:val="2"/>
               </w:rPr>
@@ -3642,7 +3890,6 @@
             <w:r>
               <w:rPr>
                 <w:noProof/>
-                <w:color w:val="FFFFFF" w:themeColor="background1"/>
                 <w:sz w:val="2"/>
                 <w:szCs w:val="2"/>
               </w:rPr>
@@ -3650,7 +3897,6 @@
             </w:r>
             <w:r>
               <w:rPr>
-                <w:color w:val="FFFFFF" w:themeColor="background1"/>
                 <w:sz w:val="2"/>
                 <w:szCs w:val="2"/>
               </w:rPr>
@@ -3659,7 +3905,6 @@
             <w:r>
               <w:rPr>
                 <w:noProof/>
-                <w:color w:val="FFFFFF" w:themeColor="background1"/>
                 <w:sz w:val="2"/>
                 <w:szCs w:val="2"/>
               </w:rPr>
@@ -3668,7 +3913,6 @@
             <w:r>
               <w:rPr>
                 <w:noProof/>
-                <w:color w:val="FFFFFF" w:themeColor="background1"/>
                 <w:sz w:val="2"/>
                 <w:szCs w:val="2"/>
               </w:rPr>
@@ -4350,14 +4594,12 @@
               <w:rPr>
                 <w:rFonts w:cs="Arial"/>
                 <w:b/>
-                <w:color w:val="FFFFFF" w:themeColor="background1"/>
                 <w:sz w:val="2"/>
                 <w:szCs w:val="2"/>
               </w:rPr>
             </w:pPr>
             <w:r>
               <w:rPr>
-                <w:color w:val="FFFFFF" w:themeColor="background1"/>
                 <w:sz w:val="2"/>
                 <w:szCs w:val="2"/>
               </w:rPr>
@@ -4366,7 +4608,6 @@
             </w:r>
             <w:r>
               <w:rPr>
-                <w:color w:val="FFFFFF" w:themeColor="background1"/>
                 <w:sz w:val="2"/>
                 <w:szCs w:val="2"/>
               </w:rPr>
@@ -4374,7 +4615,6 @@
             </w:r>
             <w:r>
               <w:rPr>
-                <w:color w:val="FFFFFF" w:themeColor="background1"/>
                 <w:sz w:val="2"/>
                 <w:szCs w:val="2"/>
               </w:rPr>
@@ -4383,7 +4623,6 @@
             <w:r>
               <w:rPr>
                 <w:noProof/>
-                <w:color w:val="FFFFFF" w:themeColor="background1"/>
                 <w:sz w:val="2"/>
                 <w:szCs w:val="2"/>
               </w:rPr>
@@ -4391,7 +4630,6 @@
             </w:r>
             <w:r>
               <w:rPr>
-                <w:color w:val="FFFFFF" w:themeColor="background1"/>
                 <w:sz w:val="2"/>
                 <w:szCs w:val="2"/>
               </w:rPr>
@@ -4400,7 +4638,6 @@
             <w:r>
               <w:rPr>
                 <w:noProof/>
-                <w:color w:val="FFFFFF" w:themeColor="background1"/>
                 <w:sz w:val="2"/>
                 <w:szCs w:val="2"/>
               </w:rPr>
@@ -4409,7 +4646,6 @@
             <w:r>
               <w:rPr>
                 <w:noProof/>
-                <w:color w:val="FFFFFF" w:themeColor="background1"/>
                 <w:sz w:val="2"/>
                 <w:szCs w:val="2"/>
               </w:rPr>
@@ -4983,10 +5219,7 @@
                     <w:fldChar w:fldCharType="begin"/>
                   </w:r>
                   <w:r>
-                    <w:instrText xml:space="preserve"> MERGEFIELD  ObjetoInfracao.Opina</w:instrText>
-                  </w:r>
-                  <w:r>
-                    <w:instrText xml:space="preserve">rEmbargo  \* MERGEFORMAT </w:instrText>
+                    <w:instrText xml:space="preserve"> MERGEFIELD  ObjetoInfracao.OpinarEmbargo  \* MERGEFORMAT </w:instrText>
                   </w:r>
                   <w:r>
                     <w:fldChar w:fldCharType="separate"/>
@@ -5200,7 +5433,10 @@
                     <w:fldChar w:fldCharType="begin"/>
                   </w:r>
                   <w:r>
-                    <w:instrText xml:space="preserve"> MERGEFIELD  ObjetoInfracao.AtividadeAreaDegradadoEspecif  \* MERGEFORMAT </w:instrText>
+                    <w:instrText xml:space="preserve"> MERGEFIELD  ObjetoInfracao.AtividadeAreaDegradadoEspeci</w:instrText>
+                  </w:r>
+                  <w:r>
+                    <w:instrText xml:space="preserve">f  \* MERGEFORMAT </w:instrText>
                   </w:r>
                   <w:r>
                     <w:fldChar w:fldCharType="separate"/>
@@ -5277,14 +5513,12 @@
               <w:rPr>
                 <w:rFonts w:cs="Arial"/>
                 <w:b/>
-                <w:color w:val="FFFFFF" w:themeColor="background1"/>
                 <w:sz w:val="2"/>
                 <w:szCs w:val="2"/>
               </w:rPr>
             </w:pPr>
             <w:r>
               <w:rPr>
-                <w:color w:val="FFFFFF" w:themeColor="background1"/>
                 <w:sz w:val="2"/>
                 <w:szCs w:val="2"/>
               </w:rPr>
@@ -5292,7 +5526,6 @@
             </w:r>
             <w:r>
               <w:rPr>
-                <w:color w:val="FFFFFF" w:themeColor="background1"/>
                 <w:sz w:val="2"/>
                 <w:szCs w:val="2"/>
               </w:rPr>
@@ -5300,7 +5533,6 @@
             </w:r>
             <w:r>
               <w:rPr>
-                <w:color w:val="FFFFFF" w:themeColor="background1"/>
                 <w:sz w:val="2"/>
                 <w:szCs w:val="2"/>
               </w:rPr>
@@ -5309,7 +5541,6 @@
             <w:r>
               <w:rPr>
                 <w:noProof/>
-                <w:color w:val="FFFFFF" w:themeColor="background1"/>
                 <w:sz w:val="2"/>
                 <w:szCs w:val="2"/>
               </w:rPr>
@@ -5317,7 +5548,6 @@
             </w:r>
             <w:r>
               <w:rPr>
-                <w:color w:val="FFFFFF" w:themeColor="background1"/>
                 <w:sz w:val="2"/>
                 <w:szCs w:val="2"/>
               </w:rPr>
@@ -5326,7 +5556,6 @@
             <w:r>
               <w:rPr>
                 <w:noProof/>
-                <w:color w:val="FFFFFF" w:themeColor="background1"/>
                 <w:sz w:val="2"/>
                 <w:szCs w:val="2"/>
               </w:rPr>
@@ -5335,7 +5564,6 @@
             <w:r>
               <w:rPr>
                 <w:noProof/>
-                <w:color w:val="FFFFFF" w:themeColor="background1"/>
                 <w:sz w:val="2"/>
                 <w:szCs w:val="2"/>
               </w:rPr>
@@ -5860,8 +6088,6 @@
                     </w:rPr>
                     <w:t xml:space="preserve">  ITENS APREENDIDOS</w:t>
                   </w:r>
-                  <w:bookmarkStart w:id="0" w:name="_GoBack"/>
-                  <w:bookmarkEnd w:id="0"/>
                 </w:p>
               </w:tc>
             </w:tr>
@@ -6644,14 +6870,12 @@
               <w:rPr>
                 <w:rFonts w:cs="Arial"/>
                 <w:b/>
-                <w:color w:val="FFFFFF" w:themeColor="background1"/>
                 <w:sz w:val="2"/>
                 <w:szCs w:val="2"/>
               </w:rPr>
             </w:pPr>
             <w:r>
               <w:rPr>
-                <w:color w:val="FFFFFF" w:themeColor="background1"/>
                 <w:sz w:val="2"/>
                 <w:szCs w:val="2"/>
               </w:rPr>
@@ -6659,7 +6883,6 @@
             </w:r>
             <w:r>
               <w:rPr>
-                <w:color w:val="FFFFFF" w:themeColor="background1"/>
                 <w:sz w:val="2"/>
                 <w:szCs w:val="2"/>
               </w:rPr>
@@ -6667,7 +6890,6 @@
             </w:r>
             <w:r>
               <w:rPr>
-                <w:color w:val="FFFFFF" w:themeColor="background1"/>
                 <w:sz w:val="2"/>
                 <w:szCs w:val="2"/>
               </w:rPr>
@@ -6676,7 +6898,6 @@
             <w:r>
               <w:rPr>
                 <w:noProof/>
-                <w:color w:val="FFFFFF" w:themeColor="background1"/>
                 <w:sz w:val="2"/>
                 <w:szCs w:val="2"/>
               </w:rPr>
@@ -6684,7 +6905,6 @@
             </w:r>
             <w:r>
               <w:rPr>
-                <w:color w:val="FFFFFF" w:themeColor="background1"/>
                 <w:sz w:val="2"/>
                 <w:szCs w:val="2"/>
               </w:rPr>
@@ -6693,7 +6913,6 @@
             <w:r>
               <w:rPr>
                 <w:noProof/>
-                <w:color w:val="FFFFFF" w:themeColor="background1"/>
                 <w:sz w:val="2"/>
                 <w:szCs w:val="2"/>
               </w:rPr>
@@ -6702,7 +6921,6 @@
             <w:r>
               <w:rPr>
                 <w:noProof/>
-                <w:color w:val="FFFFFF" w:themeColor="background1"/>
                 <w:sz w:val="2"/>
                 <w:szCs w:val="2"/>
               </w:rPr>
@@ -8436,7 +8654,10 @@
                     <w:fldChar w:fldCharType="begin"/>
                   </w:r>
                   <w:r>
-                    <w:instrText xml:space="preserve"> MERGEFIELD  Cargo  \* MERGEFORMAT </w:instrText>
+                    <w:instrText xml:space="preserve"> MERGEFIELD  Cargo</w:instrText>
+                  </w:r>
+                  <w:r>
+                    <w:instrText xml:space="preserve">  \* MERGEFORMAT </w:instrText>
                   </w:r>
                   <w:r>
                     <w:fldChar w:fldCharType="separate"/>
@@ -9497,7 +9718,7 @@
               <w:sz w:val="16"/>
               <w:szCs w:val="16"/>
             </w:rPr>
-            <w:t>3</w:t>
+            <w:t>1</w:t>
           </w:r>
           <w:r>
             <w:rPr>

</xml_diff>

<commit_message>
feat(06-RQF-18): Correção de layout no laudo
</commit_message>
<xml_diff>
--- a/Código Fonte/VERSAO-ATUAL/src/EtramiteX/Interno/Content/_pdfAspose/Laudo_de_Fiscalizacao_Novo.docx
+++ b/Código Fonte/VERSAO-ATUAL/src/EtramiteX/Interno/Content/_pdfAspose/Laudo_de_Fiscalizacao_Novo.docx
@@ -747,17 +747,43 @@
         </w:tc>
       </w:tr>
     </w:tbl>
+    <w:p>
+      <w:pPr>
+        <w:rPr>
+          <w:rFonts w:cs="Arial"/>
+          <w:sz w:val="8"/>
+          <w:szCs w:val="8"/>
+        </w:rPr>
+      </w:pPr>
+    </w:p>
+    <w:p>
+      <w:pPr>
+        <w:rPr>
+          <w:rFonts w:cs="Arial"/>
+          <w:sz w:val="8"/>
+          <w:szCs w:val="8"/>
+        </w:rPr>
+      </w:pPr>
+    </w:p>
     <w:tbl>
       <w:tblPr>
         <w:tblStyle w:val="Tabelacomgrade"/>
-        <w:tblW w:w="0" w:type="auto"/>
+        <w:tblW w:w="10206" w:type="dxa"/>
+        <w:jc w:val="center"/>
+        <w:tblBorders>
+          <w:insideH w:val="none" w:sz="0" w:space="0" w:color="auto"/>
+          <w:insideV w:val="none" w:sz="0" w:space="0" w:color="auto"/>
+        </w:tblBorders>
         <w:tblLayout w:type="fixed"/>
         <w:tblLook w:val="04A0" w:firstRow="1" w:lastRow="0" w:firstColumn="1" w:lastColumn="0" w:noHBand="0" w:noVBand="1"/>
       </w:tblPr>
       <w:tblGrid>
-        <w:gridCol w:w="9571"/>
+        <w:gridCol w:w="10206"/>
       </w:tblGrid>
       <w:tr>
+        <w:trPr>
+          <w:jc w:val="center"/>
+        </w:trPr>
         <w:tc>
           <w:tcPr>
             <w:tcW w:w="9571" w:type="dxa"/>
@@ -772,10 +798,13 @@
             <w:pPr>
               <w:keepNext/>
               <w:rPr>
-                <w:szCs w:val="20"/>
+                <w:sz w:val="2"/>
+                <w:szCs w:val="2"/>
               </w:rPr>
             </w:pPr>
+            <w:bookmarkStart w:id="0" w:name="_GoBack"/>
           </w:p>
+          <w:bookmarkEnd w:id="0"/>
           <w:p>
             <w:pPr>
               <w:keepNext/>
@@ -1293,10 +1322,7 @@
                     <w:fldChar w:fldCharType="begin"/>
                   </w:r>
                   <w:r>
-                    <w:instrText xml:space="preserve"> MERGEFIELD  LocalInfracao.EmpResponsavel.NomeRazaoSocial  \* MERG</w:instrText>
-                  </w:r>
-                  <w:r>
-                    <w:instrText xml:space="preserve">EFORMAT </w:instrText>
+                    <w:instrText xml:space="preserve"> MERGEFIELD  LocalInfracao.EmpResponsavel.NomeRazaoSocial  \* MERGEFORMAT </w:instrText>
                   </w:r>
                   <w:r>
                     <w:fldChar w:fldCharType="separate"/>
@@ -1681,10 +1707,7 @@
                     <w:fldChar w:fldCharType="begin"/>
                   </w:r>
                   <w:r>
-                    <w:instrText xml:space="preserve"> MERGE</w:instrText>
-                  </w:r>
-                  <w:r>
-                    <w:instrText xml:space="preserve">FIELD  LocalInfracao.EmpEndereco.Bairro  \* MERGEFORMAT </w:instrText>
+                    <w:instrText xml:space="preserve"> MERGEFIELD  LocalInfracao.EmpEndereco.Bairro  \* MERGEFORMAT </w:instrText>
                   </w:r>
                   <w:r>
                     <w:fldChar w:fldCharType="separate"/>
@@ -3037,8 +3060,6 @@
               </w:rPr>
               <w:t xml:space="preserve"> / FISCALIZAÇÃO </w:t>
             </w:r>
-            <w:bookmarkStart w:id="0" w:name="_GoBack"/>
-            <w:bookmarkEnd w:id="0"/>
           </w:p>
         </w:tc>
       </w:tr>
@@ -5433,10 +5454,7 @@
                     <w:fldChar w:fldCharType="begin"/>
                   </w:r>
                   <w:r>
-                    <w:instrText xml:space="preserve"> MERGEFIELD  ObjetoInfracao.AtividadeAreaDegradadoEspeci</w:instrText>
-                  </w:r>
-                  <w:r>
-                    <w:instrText xml:space="preserve">f  \* MERGEFORMAT </w:instrText>
+                    <w:instrText xml:space="preserve"> MERGEFIELD  ObjetoInfracao.AtividadeAreaDegradadoEspecif  \* MERGEFORMAT </w:instrText>
                   </w:r>
                   <w:r>
                     <w:fldChar w:fldCharType="separate"/>
@@ -8654,10 +8672,7 @@
                     <w:fldChar w:fldCharType="begin"/>
                   </w:r>
                   <w:r>
-                    <w:instrText xml:space="preserve"> MERGEFIELD  Cargo</w:instrText>
-                  </w:r>
-                  <w:r>
-                    <w:instrText xml:space="preserve">  \* MERGEFORMAT </w:instrText>
+                    <w:instrText xml:space="preserve"> MERGEFIELD  Cargo  \* MERGEFORMAT </w:instrText>
                   </w:r>
                   <w:r>
                     <w:fldChar w:fldCharType="separate"/>

</xml_diff>

<commit_message>
fix(2694): Correções no laudo da fiscalização.
</commit_message>
<xml_diff>
--- a/Código Fonte/VERSAO-ATUAL/src/EtramiteX/Interno/Content/_pdfAspose/Laudo_de_Fiscalizacao_Novo.docx
+++ b/Código Fonte/VERSAO-ATUAL/src/EtramiteX/Interno/Content/_pdfAspose/Laudo_de_Fiscalizacao_Novo.docx
@@ -1,6 +1,6 @@
 
 <file path=word/document.xml><?xml version="1.0" encoding="utf-8"?>
-<w:document xmlns:wpc="http://schemas.microsoft.com/office/word/2010/wordprocessingCanvas" xmlns:mc="http://schemas.openxmlformats.org/markup-compatibility/2006" xmlns:o="urn:schemas-microsoft-com:office:office" xmlns:r="http://schemas.openxmlformats.org/officeDocument/2006/relationships" xmlns:m="http://schemas.openxmlformats.org/officeDocument/2006/math" xmlns:v="urn:schemas-microsoft-com:vml" xmlns:wp14="http://schemas.microsoft.com/office/word/2010/wordprocessingDrawing" xmlns:wp="http://schemas.openxmlformats.org/drawingml/2006/wordprocessingDrawing" xmlns:w10="urn:schemas-microsoft-com:office:word" xmlns:w="http://schemas.openxmlformats.org/wordprocessingml/2006/main" xmlns:w14="http://schemas.microsoft.com/office/word/2010/wordml" xmlns:w15="http://schemas.microsoft.com/office/word/2012/wordml" xmlns:wpg="http://schemas.microsoft.com/office/word/2010/wordprocessingGroup" xmlns:wpi="http://schemas.microsoft.com/office/word/2010/wordprocessingInk" xmlns:wne="http://schemas.microsoft.com/office/word/2006/wordml" xmlns:wps="http://schemas.microsoft.com/office/word/2010/wordprocessingShape" mc:Ignorable="w14 w15 wp14">
+<w:document xmlns:wpc="http://schemas.microsoft.com/office/word/2010/wordprocessingCanvas" xmlns:cx="http://schemas.microsoft.com/office/drawing/2014/chartex" xmlns:cx1="http://schemas.microsoft.com/office/drawing/2015/9/8/chartex" xmlns:cx2="http://schemas.microsoft.com/office/drawing/2015/10/21/chartex" xmlns:cx3="http://schemas.microsoft.com/office/drawing/2016/5/9/chartex" xmlns:cx4="http://schemas.microsoft.com/office/drawing/2016/5/10/chartex" xmlns:cx5="http://schemas.microsoft.com/office/drawing/2016/5/11/chartex" xmlns:cx6="http://schemas.microsoft.com/office/drawing/2016/5/12/chartex" xmlns:cx7="http://schemas.microsoft.com/office/drawing/2016/5/13/chartex" xmlns:cx8="http://schemas.microsoft.com/office/drawing/2016/5/14/chartex" xmlns:mc="http://schemas.openxmlformats.org/markup-compatibility/2006" xmlns:aink="http://schemas.microsoft.com/office/drawing/2016/ink" xmlns:am3d="http://schemas.microsoft.com/office/drawing/2017/model3d" xmlns:o="urn:schemas-microsoft-com:office:office" xmlns:r="http://schemas.openxmlformats.org/officeDocument/2006/relationships" xmlns:m="http://schemas.openxmlformats.org/officeDocument/2006/math" xmlns:v="urn:schemas-microsoft-com:vml" xmlns:wp14="http://schemas.microsoft.com/office/word/2010/wordprocessingDrawing" xmlns:wp="http://schemas.openxmlformats.org/drawingml/2006/wordprocessingDrawing" xmlns:w10="urn:schemas-microsoft-com:office:word" xmlns:w="http://schemas.openxmlformats.org/wordprocessingml/2006/main" xmlns:w14="http://schemas.microsoft.com/office/word/2010/wordml" xmlns:w15="http://schemas.microsoft.com/office/word/2012/wordml" xmlns:w16cid="http://schemas.microsoft.com/office/word/2016/wordml/cid" xmlns:w16se="http://schemas.microsoft.com/office/word/2015/wordml/symex" xmlns:wpg="http://schemas.microsoft.com/office/word/2010/wordprocessingGroup" xmlns:wpi="http://schemas.microsoft.com/office/word/2010/wordprocessingInk" xmlns:wne="http://schemas.microsoft.com/office/word/2006/wordml" xmlns:wps="http://schemas.microsoft.com/office/word/2010/wordprocessingShape" mc:Ignorable="w14 w15 w16se w16cid wp14">
   <w:body>
     <w:p>
       <w:pPr>
@@ -79,7 +79,8 @@
           </w:tcPr>
           <w:p>
             <w:pPr>
-              <w:ind w:left="2124"/>
+              <w:ind w:left="-112"/>
+              <w:jc w:val="center"/>
               <w:rPr>
                 <w:rFonts w:cs="Arial"/>
                 <w:b/>
@@ -300,16 +301,31 @@
                 <w:szCs w:val="20"/>
               </w:rPr>
             </w:pPr>
-            <w:fldSimple w:instr=" MERGEFIELD  NumeroFiscalizacao  \* MERGEFORMAT ">
-              <w:r>
-                <w:rPr>
-                  <w:rFonts w:cs="Arial"/>
-                  <w:noProof/>
-                  <w:szCs w:val="20"/>
-                </w:rPr>
-                <w:t>«NumeroFiscalizacao»</w:t>
-              </w:r>
-            </w:fldSimple>
+            <w:r>
+              <w:fldChar w:fldCharType="begin"/>
+            </w:r>
+            <w:r>
+              <w:instrText xml:space="preserve"> MERGEFIELD  NumeroFiscalizacao  \* MERGEFORMAT </w:instrText>
+            </w:r>
+            <w:r>
+              <w:fldChar w:fldCharType="separate"/>
+            </w:r>
+            <w:r>
+              <w:rPr>
+                <w:rFonts w:cs="Arial"/>
+                <w:noProof/>
+                <w:szCs w:val="20"/>
+              </w:rPr>
+              <w:t>«NumeroFiscalizacao»</w:t>
+            </w:r>
+            <w:r>
+              <w:rPr>
+                <w:rFonts w:cs="Arial"/>
+                <w:noProof/>
+                <w:szCs w:val="20"/>
+              </w:rPr>
+              <w:fldChar w:fldCharType="end"/>
+            </w:r>
           </w:p>
         </w:tc>
         <w:tc>
@@ -327,14 +343,27 @@
                 <w:rFonts w:cs="Arial"/>
               </w:rPr>
             </w:pPr>
-            <w:fldSimple w:instr=" MERGEFIELD  LocalInfracao.DataFiscalizacao  \* MERGEFORMAT ">
-              <w:r>
-                <w:rPr>
-                  <w:noProof/>
-                </w:rPr>
-                <w:t>«LocalInfracao.DataFiscalizacao»</w:t>
-              </w:r>
-            </w:fldSimple>
+            <w:r>
+              <w:fldChar w:fldCharType="begin"/>
+            </w:r>
+            <w:r>
+              <w:instrText xml:space="preserve"> MERGEFIELD  LocalInfracao.DataFiscalizacao  \* MERGEFORMAT </w:instrText>
+            </w:r>
+            <w:r>
+              <w:fldChar w:fldCharType="separate"/>
+            </w:r>
+            <w:r>
+              <w:rPr>
+                <w:noProof/>
+              </w:rPr>
+              <w:t>«LocalInfracao.DataFiscalizacao»</w:t>
+            </w:r>
+            <w:r>
+              <w:rPr>
+                <w:noProof/>
+              </w:rPr>
+              <w:fldChar w:fldCharType="end"/>
+            </w:r>
           </w:p>
         </w:tc>
         <w:tc>
@@ -548,31 +577,16 @@
                 <w:szCs w:val="18"/>
               </w:rPr>
             </w:pPr>
-            <w:r>
-              <w:fldChar w:fldCharType="begin"/>
-            </w:r>
-            <w:r>
-              <w:instrText xml:space="preserve"> MERGEFIELD  LocalInfracao.Autuado.NomeRazaoSocial  \* MERGEFORMAT </w:instrText>
-            </w:r>
-            <w:r>
-              <w:fldChar w:fldCharType="separate"/>
-            </w:r>
-            <w:r>
-              <w:rPr>
-                <w:noProof/>
-                <w:sz w:val="18"/>
-                <w:szCs w:val="18"/>
-              </w:rPr>
-              <w:t>«LocalInfracao.Autuado.NomeRazaoSocial»</w:t>
-            </w:r>
-            <w:r>
-              <w:rPr>
-                <w:noProof/>
-                <w:sz w:val="18"/>
-                <w:szCs w:val="18"/>
-              </w:rPr>
-              <w:fldChar w:fldCharType="end"/>
-            </w:r>
+            <w:fldSimple w:instr=" MERGEFIELD  LocalInfracao.Autuado.NomeRazaoSocial  \* MERGEFORMAT ">
+              <w:r>
+                <w:rPr>
+                  <w:noProof/>
+                  <w:sz w:val="18"/>
+                  <w:szCs w:val="18"/>
+                </w:rPr>
+                <w:t>«LocalInfracao.Autuado.NomeRazaoSocial»</w:t>
+              </w:r>
+            </w:fldSimple>
           </w:p>
         </w:tc>
       </w:tr>
@@ -710,16 +724,31 @@
                 <w:szCs w:val="18"/>
               </w:rPr>
             </w:pPr>
-            <w:fldSimple w:instr="MERGEFIELD ComplementacaoDados.VinculoPropriedade \* MERGEFORMAT">
-              <w:r>
-                <w:rPr>
-                  <w:noProof/>
-                  <w:sz w:val="18"/>
-                  <w:szCs w:val="18"/>
-                </w:rPr>
-                <w:t>«ComplementacaoDados.VinculoPropriedade»</w:t>
-              </w:r>
-            </w:fldSimple>
+            <w:r>
+              <w:fldChar w:fldCharType="begin"/>
+            </w:r>
+            <w:r>
+              <w:instrText>MERGEFIELD ComplementacaoDados.VinculoPropriedade \* MERGEFORMAT</w:instrText>
+            </w:r>
+            <w:r>
+              <w:fldChar w:fldCharType="separate"/>
+            </w:r>
+            <w:r>
+              <w:rPr>
+                <w:noProof/>
+                <w:sz w:val="18"/>
+                <w:szCs w:val="18"/>
+              </w:rPr>
+              <w:t>«ComplementacaoDados.VinculoPropriedade»</w:t>
+            </w:r>
+            <w:r>
+              <w:rPr>
+                <w:noProof/>
+                <w:sz w:val="18"/>
+                <w:szCs w:val="18"/>
+              </w:rPr>
+              <w:fldChar w:fldCharType="end"/>
+            </w:r>
           </w:p>
         </w:tc>
         <w:tc>
@@ -741,45 +770,51 @@
                 <w:szCs w:val="18"/>
               </w:rPr>
             </w:pPr>
-            <w:fldSimple w:instr=" MERGEFIELD  LocalInfracao.Autuado.CPFCNPJ  \* MERGEFORMAT ">
-              <w:r>
-                <w:rPr>
-                  <w:noProof/>
-                  <w:sz w:val="18"/>
-                  <w:szCs w:val="18"/>
-                </w:rPr>
-                <w:t>«LocalInfracao.Autuado.</w:t>
-              </w:r>
-              <w:r>
-                <w:rPr>
-                  <w:noProof/>
-                  <w:sz w:val="18"/>
-                  <w:szCs w:val="18"/>
-                </w:rPr>
-                <w:t>CPFCNPJ</w:t>
-              </w:r>
-              <w:r>
-                <w:rPr>
-                  <w:noProof/>
-                  <w:sz w:val="18"/>
-                  <w:szCs w:val="18"/>
-                </w:rPr>
-                <w:t>»</w:t>
-              </w:r>
-            </w:fldSimple>
+            <w:r>
+              <w:fldChar w:fldCharType="begin"/>
+            </w:r>
+            <w:r>
+              <w:instrText xml:space="preserve"> MERGEFIELD  LocalInfracao.Autuado.CPFCNPJ  \* MERGEFORMAT </w:instrText>
+            </w:r>
+            <w:r>
+              <w:fldChar w:fldCharType="separate"/>
+            </w:r>
+            <w:r>
+              <w:rPr>
+                <w:noProof/>
+                <w:sz w:val="18"/>
+                <w:szCs w:val="18"/>
+              </w:rPr>
+              <w:t>«LocalInfracao.Autuado.</w:t>
+            </w:r>
+            <w:r>
+              <w:rPr>
+                <w:noProof/>
+                <w:sz w:val="18"/>
+                <w:szCs w:val="18"/>
+              </w:rPr>
+              <w:t>CPFCNPJ</w:t>
+            </w:r>
+            <w:r>
+              <w:rPr>
+                <w:noProof/>
+                <w:sz w:val="18"/>
+                <w:szCs w:val="18"/>
+              </w:rPr>
+              <w:t>»</w:t>
+            </w:r>
+            <w:r>
+              <w:rPr>
+                <w:noProof/>
+                <w:sz w:val="18"/>
+                <w:szCs w:val="18"/>
+              </w:rPr>
+              <w:fldChar w:fldCharType="end"/>
+            </w:r>
           </w:p>
         </w:tc>
       </w:tr>
     </w:tbl>
-    <w:p>
-      <w:pPr>
-        <w:rPr>
-          <w:rFonts w:cs="Arial"/>
-          <w:sz w:val="8"/>
-          <w:szCs w:val="8"/>
-        </w:rPr>
-      </w:pPr>
-    </w:p>
     <w:p>
       <w:pPr>
         <w:rPr>
@@ -818,15 +853,6 @@
               <w:right w:val="nil"/>
             </w:tcBorders>
           </w:tcPr>
-          <w:p>
-            <w:pPr>
-              <w:keepNext/>
-              <w:rPr>
-                <w:sz w:val="2"/>
-                <w:szCs w:val="2"/>
-              </w:rPr>
-            </w:pPr>
-          </w:p>
           <w:p>
             <w:pPr>
               <w:keepNext/>
@@ -1392,16 +1418,34 @@
                   <w:pPr>
                     <w:jc w:val="center"/>
                   </w:pPr>
-                  <w:fldSimple w:instr=" MERGEFIELD  LocalInfracao.EmpResponsavel.NomeRazaoSocial  \* MERGEFORMAT ">
-                    <w:r>
-                      <w:rPr>
-                        <w:noProof/>
-                        <w:sz w:val="18"/>
-                        <w:szCs w:val="18"/>
-                      </w:rPr>
-                      <w:t>«LocalInfracao.EmpResponsavel.NomeRazaoSo»</w:t>
-                    </w:r>
-                  </w:fldSimple>
+                  <w:r>
+                    <w:fldChar w:fldCharType="begin"/>
+                  </w:r>
+                  <w:r>
+                    <w:instrText xml:space="preserve"> MERGEFIELD  LocalInfracao.EmpResponsavel.NomeRazaoSocial  \* ME</w:instrText>
+                  </w:r>
+                  <w:r>
+                    <w:instrText xml:space="preserve">RGEFORMAT </w:instrText>
+                  </w:r>
+                  <w:r>
+                    <w:fldChar w:fldCharType="separate"/>
+                  </w:r>
+                  <w:r>
+                    <w:rPr>
+                      <w:noProof/>
+                      <w:sz w:val="18"/>
+                      <w:szCs w:val="18"/>
+                    </w:rPr>
+                    <w:t>«LocalInfracao.EmpResponsavel.NomeRazaoSo»</w:t>
+                  </w:r>
+                  <w:r>
+                    <w:rPr>
+                      <w:noProof/>
+                      <w:sz w:val="18"/>
+                      <w:szCs w:val="18"/>
+                    </w:rPr>
+                    <w:fldChar w:fldCharType="end"/>
+                  </w:r>
                 </w:p>
               </w:tc>
               <w:tc>
@@ -1418,14 +1462,27 @@
                   <w:pPr>
                     <w:jc w:val="center"/>
                   </w:pPr>
-                  <w:fldSimple w:instr=" MERGEFIELD  LocalInfracao.EmpResponsavel.CPFCNPJ  \* MERGEFORMAT ">
-                    <w:r>
-                      <w:rPr>
-                        <w:noProof/>
-                      </w:rPr>
-                      <w:t>«LocalInfracao.EmpResponsavel.CPFCNPJ»</w:t>
-                    </w:r>
-                  </w:fldSimple>
+                  <w:r>
+                    <w:fldChar w:fldCharType="begin"/>
+                  </w:r>
+                  <w:r>
+                    <w:instrText xml:space="preserve"> MERGEFIELD  LocalInfracao.EmpResponsavel.CPFCNPJ  \* MERGEFORMAT </w:instrText>
+                  </w:r>
+                  <w:r>
+                    <w:fldChar w:fldCharType="separate"/>
+                  </w:r>
+                  <w:r>
+                    <w:rPr>
+                      <w:noProof/>
+                    </w:rPr>
+                    <w:t>«LocalInfracao.EmpResponsavel.CPFCNPJ»</w:t>
+                  </w:r>
+                  <w:r>
+                    <w:rPr>
+                      <w:noProof/>
+                    </w:rPr>
+                    <w:fldChar w:fldCharType="end"/>
+                  </w:r>
                 </w:p>
               </w:tc>
             </w:tr>
@@ -1606,17 +1663,33 @@
                       <w:szCs w:val="18"/>
                     </w:rPr>
                   </w:pPr>
-                  <w:fldSimple w:instr=" MERGEFIELD  LocalInfracao.EmpEndereco.Cep  \* MERGEFORMAT ">
-                    <w:r>
-                      <w:rPr>
-                        <w:noProof/>
-                        <w:color w:val="000000" w:themeColor="text1"/>
-                        <w:sz w:val="18"/>
-                        <w:szCs w:val="18"/>
-                      </w:rPr>
-                      <w:t>«LocalInfracao.EmpEndereco.Cep»</w:t>
-                    </w:r>
-                  </w:fldSimple>
+                  <w:r>
+                    <w:fldChar w:fldCharType="begin"/>
+                  </w:r>
+                  <w:r>
+                    <w:instrText xml:space="preserve"> MERGEFIELD  LocalInfracao.EmpEndereco.Cep  \* MERGEFORMAT </w:instrText>
+                  </w:r>
+                  <w:r>
+                    <w:fldChar w:fldCharType="separate"/>
+                  </w:r>
+                  <w:r>
+                    <w:rPr>
+                      <w:noProof/>
+                      <w:color w:val="000000" w:themeColor="text1"/>
+                      <w:sz w:val="18"/>
+                      <w:szCs w:val="18"/>
+                    </w:rPr>
+                    <w:t>«LocalInfracao.EmpEndereco.Cep»</w:t>
+                  </w:r>
+                  <w:r>
+                    <w:rPr>
+                      <w:noProof/>
+                      <w:color w:val="000000" w:themeColor="text1"/>
+                      <w:sz w:val="18"/>
+                      <w:szCs w:val="18"/>
+                    </w:rPr>
+                    <w:fldChar w:fldCharType="end"/>
+                  </w:r>
                 </w:p>
               </w:tc>
               <w:tc>
@@ -1641,17 +1714,33 @@
                       <w:szCs w:val="18"/>
                     </w:rPr>
                   </w:pPr>
-                  <w:fldSimple w:instr=" MERGEFIELD  LocalInfracao.EmpEndereco.Logradouro  \* MERGEFORMAT ">
-                    <w:r>
-                      <w:rPr>
-                        <w:noProof/>
-                        <w:color w:val="000000" w:themeColor="text1"/>
-                        <w:sz w:val="18"/>
-                        <w:szCs w:val="18"/>
-                      </w:rPr>
-                      <w:t>«LocalInfracao.EmpEndereco.Logradouro»</w:t>
-                    </w:r>
-                  </w:fldSimple>
+                  <w:r>
+                    <w:fldChar w:fldCharType="begin"/>
+                  </w:r>
+                  <w:r>
+                    <w:instrText xml:space="preserve"> MERGEFIELD  LocalInfracao.EmpEndereco.Logradouro  \* MERGEFORMAT </w:instrText>
+                  </w:r>
+                  <w:r>
+                    <w:fldChar w:fldCharType="separate"/>
+                  </w:r>
+                  <w:r>
+                    <w:rPr>
+                      <w:noProof/>
+                      <w:color w:val="000000" w:themeColor="text1"/>
+                      <w:sz w:val="18"/>
+                      <w:szCs w:val="18"/>
+                    </w:rPr>
+                    <w:t>«LocalInfracao.EmpEndereco.Logradouro»</w:t>
+                  </w:r>
+                  <w:r>
+                    <w:rPr>
+                      <w:noProof/>
+                      <w:color w:val="000000" w:themeColor="text1"/>
+                      <w:sz w:val="18"/>
+                      <w:szCs w:val="18"/>
+                    </w:rPr>
+                    <w:fldChar w:fldCharType="end"/>
+                  </w:r>
                 </w:p>
               </w:tc>
             </w:tr>
@@ -1877,17 +1966,33 @@
                       <w:szCs w:val="18"/>
                     </w:rPr>
                   </w:pPr>
-                  <w:fldSimple w:instr=" MERGEFIELD  LocalInfracao.EmpEndereco.Bairro  \* MERGEFORMAT ">
-                    <w:r>
-                      <w:rPr>
-                        <w:noProof/>
-                        <w:color w:val="000000" w:themeColor="text1"/>
-                        <w:sz w:val="18"/>
-                        <w:szCs w:val="18"/>
-                      </w:rPr>
-                      <w:t>«LocalInfracao.EmpEndereco.Bairro»</w:t>
-                    </w:r>
-                  </w:fldSimple>
+                  <w:r>
+                    <w:fldChar w:fldCharType="begin"/>
+                  </w:r>
+                  <w:r>
+                    <w:instrText xml:space="preserve"> MERGEFIELD  LocalInfracao.EmpEndereco.Bairro  \* MERGEFORMAT </w:instrText>
+                  </w:r>
+                  <w:r>
+                    <w:fldChar w:fldCharType="separate"/>
+                  </w:r>
+                  <w:r>
+                    <w:rPr>
+                      <w:noProof/>
+                      <w:color w:val="000000" w:themeColor="text1"/>
+                      <w:sz w:val="18"/>
+                      <w:szCs w:val="18"/>
+                    </w:rPr>
+                    <w:t>«LocalInfracao.EmpEndereco.Bairro»</w:t>
+                  </w:r>
+                  <w:r>
+                    <w:rPr>
+                      <w:noProof/>
+                      <w:color w:val="000000" w:themeColor="text1"/>
+                      <w:sz w:val="18"/>
+                      <w:szCs w:val="18"/>
+                    </w:rPr>
+                    <w:fldChar w:fldCharType="end"/>
+                  </w:r>
                 </w:p>
               </w:tc>
               <w:tc>
@@ -1912,17 +2017,33 @@
                       <w:szCs w:val="18"/>
                     </w:rPr>
                   </w:pPr>
-                  <w:fldSimple w:instr=" MERGEFIELD  LocalInfracao.EmpEndereco.Distrito  \* MERGEFORMAT ">
-                    <w:r>
-                      <w:rPr>
-                        <w:noProof/>
-                        <w:color w:val="000000" w:themeColor="text1"/>
-                        <w:sz w:val="18"/>
-                        <w:szCs w:val="18"/>
-                      </w:rPr>
-                      <w:t>«LocalInfracao.EmpEndereco.Distrito»</w:t>
-                    </w:r>
-                  </w:fldSimple>
+                  <w:r>
+                    <w:fldChar w:fldCharType="begin"/>
+                  </w:r>
+                  <w:r>
+                    <w:instrText xml:space="preserve"> MERGEFIELD  LocalInfracao.EmpEndereco.Distrito  \* MERGEFORMAT </w:instrText>
+                  </w:r>
+                  <w:r>
+                    <w:fldChar w:fldCharType="separate"/>
+                  </w:r>
+                  <w:r>
+                    <w:rPr>
+                      <w:noProof/>
+                      <w:color w:val="000000" w:themeColor="text1"/>
+                      <w:sz w:val="18"/>
+                      <w:szCs w:val="18"/>
+                    </w:rPr>
+                    <w:t>«LocalInfracao.EmpEndereco.Distrito»</w:t>
+                  </w:r>
+                  <w:r>
+                    <w:rPr>
+                      <w:noProof/>
+                      <w:color w:val="000000" w:themeColor="text1"/>
+                      <w:sz w:val="18"/>
+                      <w:szCs w:val="18"/>
+                    </w:rPr>
+                    <w:fldChar w:fldCharType="end"/>
+                  </w:r>
                 </w:p>
               </w:tc>
             </w:tr>
@@ -2007,17 +2128,15 @@
                       <w:szCs w:val="18"/>
                     </w:rPr>
                   </w:pPr>
-                  <w:fldSimple w:instr=" MERGEFIELD  LocalInfracao.EmpEndereco.MunicipioTexto  \* MERGEFORMAT ">
-                    <w:r>
-                      <w:rPr>
-                        <w:noProof/>
-                        <w:color w:val="000000" w:themeColor="text1"/>
-                        <w:sz w:val="18"/>
-                        <w:szCs w:val="18"/>
-                      </w:rPr>
-                      <w:t>«LocalInfracao.EmpEndereco.MunicipioTexto»</w:t>
-                    </w:r>
-                  </w:fldSimple>
+                  <w:r>
+                    <w:fldChar w:fldCharType="begin"/>
+                  </w:r>
+                  <w:r>
+                    <w:instrText xml:space="preserve"> MERGEFIELD  LocalInfracao.EmpEndereco.MunicipioTexto  \* MERGEFORMAT </w:instrText>
+                  </w:r>
+                  <w:r>
+                    <w:fldChar w:fldCharType="separate"/>
+                  </w:r>
                   <w:r>
                     <w:rPr>
                       <w:noProof/>
@@ -2025,19 +2144,53 @@
                       <w:sz w:val="18"/>
                       <w:szCs w:val="18"/>
                     </w:rPr>
+                    <w:t>«LocalInfracao.EmpEndereco.MunicipioTexto»</w:t>
+                  </w:r>
+                  <w:r>
+                    <w:rPr>
+                      <w:noProof/>
+                      <w:color w:val="000000" w:themeColor="text1"/>
+                      <w:sz w:val="18"/>
+                      <w:szCs w:val="18"/>
+                    </w:rPr>
+                    <w:fldChar w:fldCharType="end"/>
+                  </w:r>
+                  <w:r>
+                    <w:rPr>
+                      <w:noProof/>
+                      <w:color w:val="000000" w:themeColor="text1"/>
+                      <w:sz w:val="18"/>
+                      <w:szCs w:val="18"/>
+                    </w:rPr>
                     <w:t xml:space="preserve"> - </w:t>
                   </w:r>
-                  <w:fldSimple w:instr=" MERGEFIELD  LocalInfracao.EmpEndereco.EstadoTexto  \* MERGEFORMAT ">
-                    <w:r>
-                      <w:rPr>
-                        <w:noProof/>
-                        <w:color w:val="000000" w:themeColor="text1"/>
-                        <w:sz w:val="18"/>
-                        <w:szCs w:val="18"/>
-                      </w:rPr>
-                      <w:t>«LocalInfracao.EmpEndereco.EstadoTexto»</w:t>
-                    </w:r>
-                  </w:fldSimple>
+                  <w:r>
+                    <w:fldChar w:fldCharType="begin"/>
+                  </w:r>
+                  <w:r>
+                    <w:instrText xml:space="preserve"> MERGEFIELD  LocalInfracao.EmpEndereco.EstadoTexto  \* MERGEFORMAT </w:instrText>
+                  </w:r>
+                  <w:r>
+                    <w:fldChar w:fldCharType="separate"/>
+                  </w:r>
+                  <w:r>
+                    <w:rPr>
+                      <w:noProof/>
+                      <w:color w:val="000000" w:themeColor="text1"/>
+                      <w:sz w:val="18"/>
+                      <w:szCs w:val="18"/>
+                    </w:rPr>
+                    <w:t>«LocalInfracao.EmpEndereco.EstadoTexto»</w:t>
+                  </w:r>
+                  <w:r>
+                    <w:rPr>
+                      <w:noProof/>
+                      <w:color w:val="000000" w:themeColor="text1"/>
+                      <w:sz w:val="18"/>
+                      <w:szCs w:val="18"/>
+                    </w:rPr>
+                    <w:fldChar w:fldCharType="end"/>
+                  </w:r>
                 </w:p>
               </w:tc>
             </w:tr>
@@ -2155,17 +2308,33 @@
                       <w:szCs w:val="18"/>
                     </w:rPr>
                   </w:pPr>
-                  <w:fldSimple w:instr=" MERGEFIELD  LocalInfracao.EmpEndereco.Complemento  \* MERGEFORMAT ">
-                    <w:r>
-                      <w:rPr>
-                        <w:noProof/>
-                        <w:color w:val="000000" w:themeColor="text1"/>
-                        <w:sz w:val="18"/>
-                        <w:szCs w:val="18"/>
-                      </w:rPr>
-                      <w:t>«LocalInfracao.EmpEndereco.Complemento»</w:t>
-                    </w:r>
-                  </w:fldSimple>
+                  <w:r>
+                    <w:fldChar w:fldCharType="begin"/>
+                  </w:r>
+                  <w:r>
+                    <w:instrText xml:space="preserve"> MERGEFIELD  LocalInfracao.EmpEndereco.Complemento  \* MERGEFORMAT </w:instrText>
+                  </w:r>
+                  <w:r>
+                    <w:fldChar w:fldCharType="separate"/>
+                  </w:r>
+                  <w:r>
+                    <w:rPr>
+                      <w:noProof/>
+                      <w:color w:val="000000" w:themeColor="text1"/>
+                      <w:sz w:val="18"/>
+                      <w:szCs w:val="18"/>
+                    </w:rPr>
+                    <w:t>«LocalInfracao.EmpEndereco.Complemento»</w:t>
+                  </w:r>
+                  <w:r>
+                    <w:rPr>
+                      <w:noProof/>
+                      <w:color w:val="000000" w:themeColor="text1"/>
+                      <w:sz w:val="18"/>
+                      <w:szCs w:val="18"/>
+                    </w:rPr>
+                    <w:fldChar w:fldCharType="end"/>
+                  </w:r>
                 </w:p>
               </w:tc>
             </w:tr>
@@ -2182,15 +2351,6 @@
         </w:tc>
       </w:tr>
     </w:tbl>
-    <w:p>
-      <w:pPr>
-        <w:rPr>
-          <w:rFonts w:cs="Arial"/>
-          <w:sz w:val="8"/>
-          <w:szCs w:val="8"/>
-        </w:rPr>
-      </w:pPr>
-    </w:p>
     <w:p>
       <w:pPr>
         <w:rPr>
@@ -2489,17 +2649,33 @@
                 <w:szCs w:val="18"/>
               </w:rPr>
             </w:pPr>
-            <w:fldSimple w:instr="MERGEFIELD LocalInfracao.SistemaCoordenada \* MERGEFORMAT">
-              <w:r>
-                <w:rPr>
-                  <w:rFonts w:cs="Arial"/>
-                  <w:noProof/>
-                  <w:sz w:val="18"/>
-                  <w:szCs w:val="18"/>
-                </w:rPr>
-                <w:t>«LocalInfracao.SistemaCoordenada»</w:t>
-              </w:r>
-            </w:fldSimple>
+            <w:r>
+              <w:fldChar w:fldCharType="begin"/>
+            </w:r>
+            <w:r>
+              <w:instrText>MERGEFIELD LocalInfracao.SistemaCoordenada \* MERGEFORMAT</w:instrText>
+            </w:r>
+            <w:r>
+              <w:fldChar w:fldCharType="separate"/>
+            </w:r>
+            <w:r>
+              <w:rPr>
+                <w:rFonts w:cs="Arial"/>
+                <w:noProof/>
+                <w:sz w:val="18"/>
+                <w:szCs w:val="18"/>
+              </w:rPr>
+              <w:t>«LocalInfracao.SistemaCoordenada»</w:t>
+            </w:r>
+            <w:r>
+              <w:rPr>
+                <w:rFonts w:cs="Arial"/>
+                <w:noProof/>
+                <w:sz w:val="18"/>
+                <w:szCs w:val="18"/>
+              </w:rPr>
+              <w:fldChar w:fldCharType="end"/>
+            </w:r>
           </w:p>
         </w:tc>
         <w:tc>
@@ -2521,17 +2697,33 @@
                 <w:szCs w:val="18"/>
               </w:rPr>
             </w:pPr>
-            <w:fldSimple w:instr="MERGEFIELD LocalInfracao.Fuso \* MERGEFORMAT">
-              <w:r>
-                <w:rPr>
-                  <w:rFonts w:cs="Arial"/>
-                  <w:noProof/>
-                  <w:sz w:val="18"/>
-                  <w:szCs w:val="18"/>
-                </w:rPr>
-                <w:t>«LocalInfracao.Fuso»</w:t>
-              </w:r>
-            </w:fldSimple>
+            <w:r>
+              <w:fldChar w:fldCharType="begin"/>
+            </w:r>
+            <w:r>
+              <w:instrText>MERGEFIELD LocalInfracao.Fuso \* MERGEFORMAT</w:instrText>
+            </w:r>
+            <w:r>
+              <w:fldChar w:fldCharType="separate"/>
+            </w:r>
+            <w:r>
+              <w:rPr>
+                <w:rFonts w:cs="Arial"/>
+                <w:noProof/>
+                <w:sz w:val="18"/>
+                <w:szCs w:val="18"/>
+              </w:rPr>
+              <w:t>«LocalInfracao.Fuso»</w:t>
+            </w:r>
+            <w:r>
+              <w:rPr>
+                <w:rFonts w:cs="Arial"/>
+                <w:noProof/>
+                <w:sz w:val="18"/>
+                <w:szCs w:val="18"/>
+              </w:rPr>
+              <w:fldChar w:fldCharType="end"/>
+            </w:r>
             <w:r>
               <w:rPr>
                 <w:rFonts w:cs="Arial"/>
@@ -2777,17 +2969,33 @@
                 <w:szCs w:val="18"/>
               </w:rPr>
             </w:pPr>
-            <w:fldSimple w:instr="MERGEFIELD LocalInfracao.Datum \* MERGEFORMAT">
-              <w:r>
-                <w:rPr>
-                  <w:rFonts w:cs="Arial"/>
-                  <w:noProof/>
-                  <w:sz w:val="18"/>
-                  <w:szCs w:val="18"/>
-                </w:rPr>
-                <w:t>«LocalInfracao.Datum»</w:t>
-              </w:r>
-            </w:fldSimple>
+            <w:r>
+              <w:fldChar w:fldCharType="begin"/>
+            </w:r>
+            <w:r>
+              <w:instrText>MERGEFIELD LocalInfracao.Datum \* MERGEFORMAT</w:instrText>
+            </w:r>
+            <w:r>
+              <w:fldChar w:fldCharType="separate"/>
+            </w:r>
+            <w:r>
+              <w:rPr>
+                <w:rFonts w:cs="Arial"/>
+                <w:noProof/>
+                <w:sz w:val="18"/>
+                <w:szCs w:val="18"/>
+              </w:rPr>
+              <w:t>«LocalInfracao.Datum»</w:t>
+            </w:r>
+            <w:r>
+              <w:rPr>
+                <w:rFonts w:cs="Arial"/>
+                <w:noProof/>
+                <w:sz w:val="18"/>
+                <w:szCs w:val="18"/>
+              </w:rPr>
+              <w:fldChar w:fldCharType="end"/>
+            </w:r>
           </w:p>
         </w:tc>
         <w:tc>
@@ -2809,17 +3017,33 @@
                 <w:szCs w:val="18"/>
               </w:rPr>
             </w:pPr>
-            <w:fldSimple w:instr="MERGEFIELD LocalInfracao.CoordenadaEasting \* MERGEFORMAT">
-              <w:r>
-                <w:rPr>
-                  <w:rFonts w:cs="Arial"/>
-                  <w:noProof/>
-                  <w:sz w:val="18"/>
-                  <w:szCs w:val="18"/>
-                </w:rPr>
-                <w:t>«LocalInfracao.CoordenadaEasting»</w:t>
-              </w:r>
-            </w:fldSimple>
+            <w:r>
+              <w:fldChar w:fldCharType="begin"/>
+            </w:r>
+            <w:r>
+              <w:instrText>MERGEFIELD LocalInfracao.CoordenadaEasting \* MERGEFORMAT</w:instrText>
+            </w:r>
+            <w:r>
+              <w:fldChar w:fldCharType="separate"/>
+            </w:r>
+            <w:r>
+              <w:rPr>
+                <w:rFonts w:cs="Arial"/>
+                <w:noProof/>
+                <w:sz w:val="18"/>
+                <w:szCs w:val="18"/>
+              </w:rPr>
+              <w:t>«LocalInfracao.CoordenadaEasting»</w:t>
+            </w:r>
+            <w:r>
+              <w:rPr>
+                <w:rFonts w:cs="Arial"/>
+                <w:noProof/>
+                <w:sz w:val="18"/>
+                <w:szCs w:val="18"/>
+              </w:rPr>
+              <w:fldChar w:fldCharType="end"/>
+            </w:r>
           </w:p>
         </w:tc>
         <w:tc>
@@ -2841,17 +3065,33 @@
                 <w:szCs w:val="18"/>
               </w:rPr>
             </w:pPr>
-            <w:fldSimple w:instr="MERGEFIELD LocalInfracao.CoordenadaNorthing \* MERGEFORMAT">
-              <w:r>
-                <w:rPr>
-                  <w:rFonts w:cs="Arial"/>
-                  <w:noProof/>
-                  <w:sz w:val="18"/>
-                  <w:szCs w:val="18"/>
-                </w:rPr>
-                <w:t>«LocalInfracao.CoordenadaNorthing»</w:t>
-              </w:r>
-            </w:fldSimple>
+            <w:r>
+              <w:fldChar w:fldCharType="begin"/>
+            </w:r>
+            <w:r>
+              <w:instrText>MERGEFIELD LocalInfracao.CoordenadaNorthing \* MERGEFORMAT</w:instrText>
+            </w:r>
+            <w:r>
+              <w:fldChar w:fldCharType="separate"/>
+            </w:r>
+            <w:r>
+              <w:rPr>
+                <w:rFonts w:cs="Arial"/>
+                <w:noProof/>
+                <w:sz w:val="18"/>
+                <w:szCs w:val="18"/>
+              </w:rPr>
+              <w:t>«LocalInfracao.CoordenadaNorthing»</w:t>
+            </w:r>
+            <w:r>
+              <w:rPr>
+                <w:rFonts w:cs="Arial"/>
+                <w:noProof/>
+                <w:sz w:val="18"/>
+                <w:szCs w:val="18"/>
+              </w:rPr>
+              <w:fldChar w:fldCharType="end"/>
+            </w:r>
           </w:p>
         </w:tc>
       </w:tr>
@@ -2969,16 +3209,31 @@
                 <w:szCs w:val="18"/>
               </w:rPr>
             </w:pPr>
-            <w:fldSimple w:instr=" MERGEFIELD  LocalInfracao.Municipio  \* MERGEFORMAT ">
-              <w:r>
-                <w:rPr>
-                  <w:noProof/>
-                  <w:sz w:val="18"/>
-                  <w:szCs w:val="18"/>
-                </w:rPr>
-                <w:t>«LocalInfracao.Municipio»</w:t>
-              </w:r>
-            </w:fldSimple>
+            <w:r>
+              <w:fldChar w:fldCharType="begin"/>
+            </w:r>
+            <w:r>
+              <w:instrText xml:space="preserve"> MERGEFIELD  LocalInfracao.Municipio  \* MERGEFORMAT </w:instrText>
+            </w:r>
+            <w:r>
+              <w:fldChar w:fldCharType="separate"/>
+            </w:r>
+            <w:r>
+              <w:rPr>
+                <w:noProof/>
+                <w:sz w:val="18"/>
+                <w:szCs w:val="18"/>
+              </w:rPr>
+              <w:t>«LocalInfracao.Municipio»</w:t>
+            </w:r>
+            <w:r>
+              <w:rPr>
+                <w:noProof/>
+                <w:sz w:val="18"/>
+                <w:szCs w:val="18"/>
+              </w:rPr>
+              <w:fldChar w:fldCharType="end"/>
+            </w:r>
           </w:p>
         </w:tc>
       </w:tr>
@@ -3097,17 +3352,33 @@
               </w:rPr>
               <w:t xml:space="preserve"> </w:t>
             </w:r>
-            <w:fldSimple w:instr="MERGEFIELD LocalInfracao.Local \* MERGEFORMAT">
-              <w:r>
-                <w:rPr>
-                  <w:rFonts w:cs="Arial"/>
-                  <w:noProof/>
-                  <w:sz w:val="18"/>
-                  <w:szCs w:val="18"/>
-                </w:rPr>
-                <w:t>«LocalInfracao.Local»</w:t>
-              </w:r>
-            </w:fldSimple>
+            <w:r>
+              <w:fldChar w:fldCharType="begin"/>
+            </w:r>
+            <w:r>
+              <w:instrText>MERGEFIELD LocalInfracao.Local \* MERGEFORMAT</w:instrText>
+            </w:r>
+            <w:r>
+              <w:fldChar w:fldCharType="separate"/>
+            </w:r>
+            <w:r>
+              <w:rPr>
+                <w:rFonts w:cs="Arial"/>
+                <w:noProof/>
+                <w:sz w:val="18"/>
+                <w:szCs w:val="18"/>
+              </w:rPr>
+              <w:t>«LocalInfracao.Local»</w:t>
+            </w:r>
+            <w:r>
+              <w:rPr>
+                <w:rFonts w:cs="Arial"/>
+                <w:noProof/>
+                <w:sz w:val="18"/>
+                <w:szCs w:val="18"/>
+              </w:rPr>
+              <w:fldChar w:fldCharType="end"/>
+            </w:r>
           </w:p>
         </w:tc>
       </w:tr>
@@ -3209,51 +3480,35 @@
               </w:rPr>
               <w:t xml:space="preserve">   </w:t>
             </w:r>
-            <w:r>
-              <w:fldChar w:fldCharType="begin"/>
-            </w:r>
-            <w:r>
-              <w:instrText>MERGEFIELD Infracao.DescricaoInfracao \* MERGEFORMAT</w:instrText>
-            </w:r>
-            <w:r>
-              <w:fldChar w:fldCharType="separate"/>
-            </w:r>
-            <w:r>
-              <w:rPr>
-                <w:rFonts w:cs="Arial"/>
-                <w:noProof/>
-                <w:sz w:val="18"/>
-                <w:szCs w:val="18"/>
-              </w:rPr>
-              <w:t>«Infracao.</w:t>
-            </w:r>
-            <w:r>
-              <w:rPr>
-                <w:rFonts w:cs="Arial"/>
-                <w:noProof/>
-                <w:sz w:val="18"/>
-                <w:szCs w:val="18"/>
-              </w:rPr>
-              <w:t>DescricaoInfracao</w:t>
-            </w:r>
-            <w:r>
-              <w:rPr>
-                <w:rFonts w:cs="Arial"/>
-                <w:noProof/>
-                <w:sz w:val="18"/>
-                <w:szCs w:val="18"/>
-              </w:rPr>
-              <w:t>»</w:t>
-            </w:r>
-            <w:r>
-              <w:rPr>
-                <w:rFonts w:cs="Arial"/>
-                <w:noProof/>
-                <w:sz w:val="18"/>
-                <w:szCs w:val="18"/>
-              </w:rPr>
-              <w:fldChar w:fldCharType="end"/>
-            </w:r>
+            <w:fldSimple w:instr="MERGEFIELD Infracao.DescricaoInfracao \* MERGEFORMAT">
+              <w:r>
+                <w:rPr>
+                  <w:rFonts w:cs="Arial"/>
+                  <w:noProof/>
+                  <w:sz w:val="18"/>
+                  <w:szCs w:val="18"/>
+                </w:rPr>
+                <w:t>«Infracao.</w:t>
+              </w:r>
+              <w:r>
+                <w:rPr>
+                  <w:rFonts w:cs="Arial"/>
+                  <w:noProof/>
+                  <w:sz w:val="18"/>
+                  <w:szCs w:val="18"/>
+                </w:rPr>
+                <w:t>DescricaoInfracao</w:t>
+              </w:r>
+              <w:r>
+                <w:rPr>
+                  <w:rFonts w:cs="Arial"/>
+                  <w:noProof/>
+                  <w:sz w:val="18"/>
+                  <w:szCs w:val="18"/>
+                </w:rPr>
+                <w:t>»</w:t>
+              </w:r>
+            </w:fldSimple>
           </w:p>
         </w:tc>
       </w:tr>
@@ -3390,7 +3645,6 @@
           </w:tcPr>
           <w:p>
             <w:pPr>
-              <w:ind w:left="142"/>
               <w:jc w:val="both"/>
               <w:rPr>
                 <w:noProof/>
@@ -3398,33 +3652,17 @@
                 <w:szCs w:val="18"/>
               </w:rPr>
             </w:pPr>
-            <w:r>
-              <w:fldChar w:fldCharType="begin"/>
-            </w:r>
-            <w:r>
-              <w:instrText>MERGEFIELD Infracao.Classificacao \* MERGEFORMAT</w:instrText>
-            </w:r>
-            <w:r>
-              <w:fldChar w:fldCharType="separate"/>
-            </w:r>
-            <w:r>
-              <w:rPr>
-                <w:rFonts w:cs="Arial"/>
-                <w:noProof/>
-                <w:sz w:val="18"/>
-                <w:szCs w:val="18"/>
-              </w:rPr>
-              <w:t>«Infracao.Classificacao»</w:t>
-            </w:r>
-            <w:r>
-              <w:rPr>
-                <w:rFonts w:cs="Arial"/>
-                <w:noProof/>
-                <w:sz w:val="18"/>
-                <w:szCs w:val="18"/>
-              </w:rPr>
-              <w:fldChar w:fldCharType="end"/>
-            </w:r>
+            <w:fldSimple w:instr="MERGEFIELD Infracao.Classificacao \* MERGEFORMAT">
+              <w:r>
+                <w:rPr>
+                  <w:rFonts w:cs="Arial"/>
+                  <w:noProof/>
+                  <w:sz w:val="18"/>
+                  <w:szCs w:val="18"/>
+                </w:rPr>
+                <w:t>«Infracao.Classificacao»</w:t>
+              </w:r>
+            </w:fldSimple>
           </w:p>
         </w:tc>
         <w:tc>
@@ -3456,33 +3694,17 @@
               </w:rPr>
               <w:t xml:space="preserve">  </w:t>
             </w:r>
-            <w:r>
-              <w:fldChar w:fldCharType="begin"/>
-            </w:r>
-            <w:r>
-              <w:instrText>MERGEFIELD Infracao.Tipo \* MERGEFORMAT</w:instrText>
-            </w:r>
-            <w:r>
-              <w:fldChar w:fldCharType="separate"/>
-            </w:r>
-            <w:r>
-              <w:rPr>
-                <w:rFonts w:cs="Arial"/>
-                <w:noProof/>
-                <w:sz w:val="18"/>
-                <w:szCs w:val="18"/>
-              </w:rPr>
-              <w:t>«Infracao.Tipo»</w:t>
-            </w:r>
-            <w:r>
-              <w:rPr>
-                <w:rFonts w:cs="Arial"/>
-                <w:noProof/>
-                <w:sz w:val="18"/>
-                <w:szCs w:val="18"/>
-              </w:rPr>
-              <w:fldChar w:fldCharType="end"/>
-            </w:r>
+            <w:fldSimple w:instr="MERGEFIELD Infracao.Tipo \* MERGEFORMAT">
+              <w:r>
+                <w:rPr>
+                  <w:rFonts w:cs="Arial"/>
+                  <w:noProof/>
+                  <w:sz w:val="18"/>
+                  <w:szCs w:val="18"/>
+                </w:rPr>
+                <w:t>«Infracao.Tipo»</w:t>
+              </w:r>
+            </w:fldSimple>
           </w:p>
         </w:tc>
       </w:tr>
@@ -3594,33 +3816,17 @@
               </w:rPr>
               <w:t xml:space="preserve">  </w:t>
             </w:r>
-            <w:r>
-              <w:fldChar w:fldCharType="begin"/>
-            </w:r>
-            <w:r>
-              <w:instrText>MERGEFIELD Infracao.Item \* MERGEFORMAT</w:instrText>
-            </w:r>
-            <w:r>
-              <w:fldChar w:fldCharType="separate"/>
-            </w:r>
-            <w:r>
-              <w:rPr>
-                <w:rFonts w:cs="Arial"/>
-                <w:noProof/>
-                <w:sz w:val="18"/>
-                <w:szCs w:val="18"/>
-              </w:rPr>
-              <w:t>«Infracao.Item»</w:t>
-            </w:r>
-            <w:r>
-              <w:rPr>
-                <w:rFonts w:cs="Arial"/>
-                <w:noProof/>
-                <w:sz w:val="18"/>
-                <w:szCs w:val="18"/>
-              </w:rPr>
-              <w:fldChar w:fldCharType="end"/>
-            </w:r>
+            <w:fldSimple w:instr="MERGEFIELD Infracao.Item \* MERGEFORMAT">
+              <w:r>
+                <w:rPr>
+                  <w:rFonts w:cs="Arial"/>
+                  <w:noProof/>
+                  <w:sz w:val="18"/>
+                  <w:szCs w:val="18"/>
+                </w:rPr>
+                <w:t>«Infracao.Item»</w:t>
+              </w:r>
+            </w:fldSimple>
           </w:p>
         </w:tc>
         <w:tc>
@@ -3645,33 +3851,17 @@
                 <w:szCs w:val="18"/>
               </w:rPr>
             </w:pPr>
-            <w:r>
-              <w:fldChar w:fldCharType="begin"/>
-            </w:r>
-            <w:r>
-              <w:instrText>MERGEFIELD Infracao.Subitem \* MERGEFORMAT</w:instrText>
-            </w:r>
-            <w:r>
-              <w:fldChar w:fldCharType="separate"/>
-            </w:r>
-            <w:r>
-              <w:rPr>
-                <w:rFonts w:cs="Arial"/>
-                <w:noProof/>
-                <w:sz w:val="18"/>
-                <w:szCs w:val="18"/>
-              </w:rPr>
-              <w:t>«Infracao.Subitem»</w:t>
-            </w:r>
-            <w:r>
-              <w:rPr>
-                <w:rFonts w:cs="Arial"/>
-                <w:noProof/>
-                <w:sz w:val="18"/>
-                <w:szCs w:val="18"/>
-              </w:rPr>
-              <w:fldChar w:fldCharType="end"/>
-            </w:r>
+            <w:fldSimple w:instr="MERGEFIELD Infracao.Subitem \* MERGEFORMAT">
+              <w:r>
+                <w:rPr>
+                  <w:rFonts w:cs="Arial"/>
+                  <w:noProof/>
+                  <w:sz w:val="18"/>
+                  <w:szCs w:val="18"/>
+                </w:rPr>
+                <w:t>«Infracao.Subitem»</w:t>
+              </w:r>
+            </w:fldSimple>
           </w:p>
         </w:tc>
       </w:tr>
@@ -3702,64 +3892,30 @@
                 <w:szCs w:val="10"/>
               </w:rPr>
             </w:pPr>
-            <w:r>
-              <w:fldChar w:fldCharType="begin"/>
-            </w:r>
-            <w:r>
-              <w:instrText xml:space="preserve"> MERGEFIELD  TableStart:Infracao.Campos  \* MERGEFORMAT </w:instrText>
-            </w:r>
-            <w:r>
-              <w:fldChar w:fldCharType="separate"/>
-            </w:r>
-            <w:r>
-              <w:rPr>
-                <w:rFonts w:cs="Arial"/>
-                <w:noProof/>
-                <w:sz w:val="10"/>
-                <w:szCs w:val="10"/>
-              </w:rPr>
-              <w:t>«TableStart:Infracao.Campos»</w:t>
-            </w:r>
-            <w:r>
-              <w:rPr>
-                <w:rFonts w:cs="Arial"/>
-                <w:noProof/>
-                <w:sz w:val="10"/>
-                <w:szCs w:val="10"/>
-              </w:rPr>
-              <w:fldChar w:fldCharType="end"/>
-            </w:r>
-            <w:r>
-              <w:fldChar w:fldCharType="begin"/>
-            </w:r>
-            <w:r>
-              <w:instrText xml:space="preserve"> MERGEFIELD  Texto \* Upper  \* MERGEFORMAT </w:instrText>
-            </w:r>
-            <w:r>
-              <w:fldChar w:fldCharType="separate"/>
-            </w:r>
-            <w:r>
-              <w:rPr>
-                <w:rFonts w:cs="Arial"/>
-                <w:b/>
-                <w:noProof/>
-                <w:color w:val="7F7F7F" w:themeColor="text1" w:themeTint="80"/>
-                <w:sz w:val="18"/>
-                <w:szCs w:val="18"/>
-              </w:rPr>
-              <w:t>«TEXTO»</w:t>
-            </w:r>
-            <w:r>
-              <w:rPr>
-                <w:rFonts w:cs="Arial"/>
-                <w:b/>
-                <w:noProof/>
-                <w:color w:val="7F7F7F" w:themeColor="text1" w:themeTint="80"/>
-                <w:sz w:val="18"/>
-                <w:szCs w:val="18"/>
-              </w:rPr>
-              <w:fldChar w:fldCharType="end"/>
-            </w:r>
+            <w:fldSimple w:instr=" MERGEFIELD  TableStart:Infracao.Campos  \* MERGEFORMAT ">
+              <w:r>
+                <w:rPr>
+                  <w:rFonts w:cs="Arial"/>
+                  <w:noProof/>
+                  <w:sz w:val="10"/>
+                  <w:szCs w:val="10"/>
+                </w:rPr>
+                <w:t>«TableStart:Infracao.Campos»</w:t>
+              </w:r>
+            </w:fldSimple>
+            <w:fldSimple w:instr=" MERGEFIELD  Texto \* Upper  \* MERGEFORMAT ">
+              <w:r>
+                <w:rPr>
+                  <w:rFonts w:cs="Arial"/>
+                  <w:b/>
+                  <w:noProof/>
+                  <w:color w:val="7F7F7F" w:themeColor="text1" w:themeTint="80"/>
+                  <w:sz w:val="18"/>
+                  <w:szCs w:val="18"/>
+                </w:rPr>
+                <w:t>«TEXTO»</w:t>
+              </w:r>
+            </w:fldSimple>
           </w:p>
         </w:tc>
         <w:tc>
@@ -3786,58 +3942,27 @@
                 <w:szCs w:val="20"/>
               </w:rPr>
             </w:pPr>
-            <w:r>
-              <w:fldChar w:fldCharType="begin"/>
-            </w:r>
-            <w:r>
-              <w:instrText xml:space="preserve"> MERGEFIELD  Valor  \* MERGEFORMAT </w:instrText>
-            </w:r>
-            <w:r>
-              <w:fldChar w:fldCharType="separate"/>
-            </w:r>
-            <w:r>
-              <w:rPr>
-                <w:noProof/>
-                <w:sz w:val="18"/>
-                <w:szCs w:val="18"/>
-              </w:rPr>
-              <w:t>«Valor»</w:t>
-            </w:r>
-            <w:r>
-              <w:rPr>
-                <w:noProof/>
-                <w:sz w:val="18"/>
-                <w:szCs w:val="18"/>
-              </w:rPr>
-              <w:fldChar w:fldCharType="end"/>
-            </w:r>
-            <w:r>
-              <w:fldChar w:fldCharType="begin"/>
-            </w:r>
-            <w:r>
-              <w:instrText xml:space="preserve"> MERGEFIELD  TableEnd:Infracao.Campos  \* MERGEFORMAT </w:instrText>
-            </w:r>
-            <w:r>
-              <w:fldChar w:fldCharType="separate"/>
-            </w:r>
-            <w:r>
-              <w:rPr>
-                <w:rFonts w:cs="Arial"/>
-                <w:noProof/>
-                <w:sz w:val="10"/>
-                <w:szCs w:val="10"/>
-              </w:rPr>
-              <w:t>«TableEnd:Infracao.Campos»</w:t>
-            </w:r>
-            <w:r>
-              <w:rPr>
-                <w:rFonts w:cs="Arial"/>
-                <w:noProof/>
-                <w:sz w:val="10"/>
-                <w:szCs w:val="10"/>
-              </w:rPr>
-              <w:fldChar w:fldCharType="end"/>
-            </w:r>
+            <w:fldSimple w:instr=" MERGEFIELD  Valor  \* MERGEFORMAT ">
+              <w:r>
+                <w:rPr>
+                  <w:noProof/>
+                  <w:sz w:val="18"/>
+                  <w:szCs w:val="18"/>
+                </w:rPr>
+                <w:t>«Valor»</w:t>
+              </w:r>
+            </w:fldSimple>
+            <w:fldSimple w:instr=" MERGEFIELD  TableEnd:Infracao.Campos  \* MERGEFORMAT ">
+              <w:r>
+                <w:rPr>
+                  <w:rFonts w:cs="Arial"/>
+                  <w:noProof/>
+                  <w:sz w:val="10"/>
+                  <w:szCs w:val="10"/>
+                </w:rPr>
+                <w:t>«TableEnd:Infracao.Campos»</w:t>
+              </w:r>
+            </w:fldSimple>
           </w:p>
         </w:tc>
       </w:tr>
@@ -3943,37 +4068,19 @@
                       <w:szCs w:val="16"/>
                     </w:rPr>
                   </w:pPr>
-                  <w:r>
-                    <w:fldChar w:fldCharType="begin"/>
-                  </w:r>
-                  <w:r>
-                    <w:instrText xml:space="preserve"> MERGEFIELD  Pergunta \* Upper  \* MERGEFORMAT </w:instrText>
-                  </w:r>
-                  <w:r>
-                    <w:fldChar w:fldCharType="separate"/>
-                  </w:r>
-                  <w:r>
-                    <w:rPr>
-                      <w:rFonts w:cs="Arial"/>
-                      <w:b/>
-                      <w:noProof/>
-                      <w:color w:val="7F7F7F" w:themeColor="text1" w:themeTint="80"/>
-                      <w:sz w:val="16"/>
-                      <w:szCs w:val="16"/>
-                    </w:rPr>
-                    <w:t>«PERGUNTA»</w:t>
-                  </w:r>
-                  <w:r>
-                    <w:rPr>
-                      <w:rFonts w:cs="Arial"/>
-                      <w:b/>
-                      <w:noProof/>
-                      <w:color w:val="7F7F7F" w:themeColor="text1" w:themeTint="80"/>
-                      <w:sz w:val="16"/>
-                      <w:szCs w:val="16"/>
-                    </w:rPr>
-                    <w:fldChar w:fldCharType="end"/>
-                  </w:r>
+                  <w:fldSimple w:instr=" MERGEFIELD  Pergunta \* Upper  \* MERGEFORMAT ">
+                    <w:r>
+                      <w:rPr>
+                        <w:rFonts w:cs="Arial"/>
+                        <w:b/>
+                        <w:noProof/>
+                        <w:color w:val="7F7F7F" w:themeColor="text1" w:themeTint="80"/>
+                        <w:sz w:val="16"/>
+                        <w:szCs w:val="16"/>
+                      </w:rPr>
+                      <w:t>«PERGUNTA»</w:t>
+                    </w:r>
+                  </w:fldSimple>
                 </w:p>
               </w:tc>
             </w:tr>
@@ -4000,31 +4107,16 @@
                       <w:szCs w:val="18"/>
                     </w:rPr>
                   </w:pPr>
-                  <w:r>
-                    <w:fldChar w:fldCharType="begin"/>
-                  </w:r>
-                  <w:r>
-                    <w:instrText xml:space="preserve"> MERGEFIELD  Resposta  \* MERGEFORMAT </w:instrText>
-                  </w:r>
-                  <w:r>
-                    <w:fldChar w:fldCharType="separate"/>
-                  </w:r>
-                  <w:r>
-                    <w:rPr>
-                      <w:noProof/>
-                      <w:sz w:val="18"/>
-                      <w:szCs w:val="18"/>
-                    </w:rPr>
-                    <w:t>«Resposta»</w:t>
-                  </w:r>
-                  <w:r>
-                    <w:rPr>
-                      <w:noProof/>
-                      <w:sz w:val="18"/>
-                      <w:szCs w:val="18"/>
-                    </w:rPr>
-                    <w:fldChar w:fldCharType="end"/>
-                  </w:r>
+                  <w:fldSimple w:instr=" MERGEFIELD  Resposta  \* MERGEFORMAT ">
+                    <w:r>
+                      <w:rPr>
+                        <w:noProof/>
+                        <w:sz w:val="18"/>
+                        <w:szCs w:val="18"/>
+                      </w:rPr>
+                      <w:t>«Resposta»</w:t>
+                    </w:r>
+                  </w:fldSimple>
                 </w:p>
               </w:tc>
             </w:tr>
@@ -4087,31 +4179,16 @@
                       <w:szCs w:val="18"/>
                     </w:rPr>
                   </w:pPr>
-                  <w:r>
-                    <w:fldChar w:fldCharType="begin"/>
-                  </w:r>
-                  <w:r>
-                    <w:instrText xml:space="preserve"> MERGEFIELD  Especificacao  \* MERGEFORMAT </w:instrText>
-                  </w:r>
-                  <w:r>
-                    <w:fldChar w:fldCharType="separate"/>
-                  </w:r>
-                  <w:r>
-                    <w:rPr>
-                      <w:noProof/>
-                      <w:sz w:val="18"/>
-                      <w:szCs w:val="18"/>
-                    </w:rPr>
-                    <w:t>«Especificacao»</w:t>
-                  </w:r>
-                  <w:r>
-                    <w:rPr>
-                      <w:noProof/>
-                      <w:sz w:val="18"/>
-                      <w:szCs w:val="18"/>
-                    </w:rPr>
-                    <w:fldChar w:fldCharType="end"/>
-                  </w:r>
+                  <w:fldSimple w:instr=" MERGEFIELD  Especificacao  \* MERGEFORMAT ">
+                    <w:r>
+                      <w:rPr>
+                        <w:noProof/>
+                        <w:sz w:val="18"/>
+                        <w:szCs w:val="18"/>
+                      </w:rPr>
+                      <w:t>«Especificacao»</w:t>
+                    </w:r>
+                  </w:fldSimple>
                 </w:p>
               </w:tc>
             </w:tr>
@@ -4547,31 +4624,16 @@
                       <w:szCs w:val="18"/>
                     </w:rPr>
                   </w:pPr>
-                  <w:r>
-                    <w:fldChar w:fldCharType="begin"/>
-                  </w:r>
-                  <w:r>
-                    <w:instrText xml:space="preserve"> MERGEFIELD  Multa.NumeroIUF  \* MERGEFORMAT </w:instrText>
-                  </w:r>
-                  <w:r>
-                    <w:fldChar w:fldCharType="separate"/>
-                  </w:r>
-                  <w:r>
-                    <w:rPr>
-                      <w:noProof/>
-                      <w:sz w:val="18"/>
-                      <w:szCs w:val="18"/>
-                    </w:rPr>
-                    <w:t>«Multa.NumeroIUF»</w:t>
-                  </w:r>
-                  <w:r>
-                    <w:rPr>
-                      <w:noProof/>
-                      <w:sz w:val="18"/>
-                      <w:szCs w:val="18"/>
-                    </w:rPr>
-                    <w:fldChar w:fldCharType="end"/>
-                  </w:r>
+                  <w:fldSimple w:instr=" MERGEFIELD  Multa.NumeroIUF  \* MERGEFORMAT ">
+                    <w:r>
+                      <w:rPr>
+                        <w:noProof/>
+                        <w:sz w:val="18"/>
+                        <w:szCs w:val="18"/>
+                      </w:rPr>
+                      <w:t>«Multa.NumeroIUF»</w:t>
+                    </w:r>
+                  </w:fldSimple>
                 </w:p>
               </w:tc>
               <w:tc>
@@ -4589,47 +4651,32 @@
                     <w:keepNext/>
                     <w:jc w:val="center"/>
                   </w:pPr>
-                  <w:r>
-                    <w:fldChar w:fldCharType="begin"/>
-                  </w:r>
-                  <w:r>
-                    <w:instrText>MERGEFIELD Multa.SerieTexto \* MERGEFORMAT</w:instrText>
-                  </w:r>
-                  <w:r>
-                    <w:fldChar w:fldCharType="separate"/>
-                  </w:r>
-                  <w:r>
-                    <w:rPr>
-                      <w:noProof/>
-                      <w:sz w:val="18"/>
-                      <w:szCs w:val="18"/>
-                    </w:rPr>
-                    <w:t>«</w:t>
-                  </w:r>
-                  <w:r>
-                    <w:rPr>
-                      <w:noProof/>
-                      <w:sz w:val="18"/>
-                      <w:szCs w:val="18"/>
-                    </w:rPr>
-                    <w:t>Multa.SerieTexto</w:t>
-                  </w:r>
-                  <w:r>
-                    <w:rPr>
-                      <w:noProof/>
-                      <w:sz w:val="18"/>
-                      <w:szCs w:val="18"/>
-                    </w:rPr>
-                    <w:t>»</w:t>
-                  </w:r>
-                  <w:r>
-                    <w:rPr>
-                      <w:noProof/>
-                      <w:sz w:val="18"/>
-                      <w:szCs w:val="18"/>
-                    </w:rPr>
-                    <w:fldChar w:fldCharType="end"/>
-                  </w:r>
+                  <w:fldSimple w:instr="MERGEFIELD Multa.SerieTexto \* MERGEFORMAT">
+                    <w:r>
+                      <w:rPr>
+                        <w:noProof/>
+                        <w:sz w:val="18"/>
+                        <w:szCs w:val="18"/>
+                      </w:rPr>
+                      <w:t>«</w:t>
+                    </w:r>
+                    <w:r>
+                      <w:rPr>
+                        <w:noProof/>
+                        <w:sz w:val="18"/>
+                        <w:szCs w:val="18"/>
+                      </w:rPr>
+                      <w:t>Multa.SerieTexto</w:t>
+                    </w:r>
+                    <w:r>
+                      <w:rPr>
+                        <w:noProof/>
+                        <w:sz w:val="18"/>
+                        <w:szCs w:val="18"/>
+                      </w:rPr>
+                      <w:t>»</w:t>
+                    </w:r>
+                  </w:fldSimple>
                 </w:p>
               </w:tc>
               <w:tc>
@@ -4724,47 +4771,32 @@
                     <w:keepNext/>
                     <w:jc w:val="center"/>
                   </w:pPr>
-                  <w:r>
-                    <w:fldChar w:fldCharType="begin"/>
-                  </w:r>
-                  <w:r>
-                    <w:instrText>MERGEFIELD Multa.CodigoReceita \* MERGEFORMAT</w:instrText>
-                  </w:r>
-                  <w:r>
-                    <w:fldChar w:fldCharType="separate"/>
-                  </w:r>
-                  <w:r>
-                    <w:rPr>
-                      <w:noProof/>
-                      <w:sz w:val="18"/>
-                      <w:szCs w:val="18"/>
-                    </w:rPr>
-                    <w:t>«</w:t>
-                  </w:r>
-                  <w:r>
-                    <w:rPr>
-                      <w:noProof/>
-                      <w:sz w:val="18"/>
-                      <w:szCs w:val="18"/>
-                    </w:rPr>
-                    <w:t>Multa.CodigoReceita</w:t>
-                  </w:r>
-                  <w:r>
-                    <w:rPr>
-                      <w:noProof/>
-                      <w:sz w:val="18"/>
-                      <w:szCs w:val="18"/>
-                    </w:rPr>
-                    <w:t>»</w:t>
-                  </w:r>
-                  <w:r>
-                    <w:rPr>
-                      <w:noProof/>
-                      <w:sz w:val="18"/>
-                      <w:szCs w:val="18"/>
-                    </w:rPr>
-                    <w:fldChar w:fldCharType="end"/>
-                  </w:r>
+                  <w:fldSimple w:instr="MERGEFIELD Multa.CodigoReceita \* MERGEFORMAT">
+                    <w:r>
+                      <w:rPr>
+                        <w:noProof/>
+                        <w:sz w:val="18"/>
+                        <w:szCs w:val="18"/>
+                      </w:rPr>
+                      <w:t>«</w:t>
+                    </w:r>
+                    <w:r>
+                      <w:rPr>
+                        <w:noProof/>
+                        <w:sz w:val="18"/>
+                        <w:szCs w:val="18"/>
+                      </w:rPr>
+                      <w:t>Multa.CodigoReceita</w:t>
+                    </w:r>
+                    <w:r>
+                      <w:rPr>
+                        <w:noProof/>
+                        <w:sz w:val="18"/>
+                        <w:szCs w:val="18"/>
+                      </w:rPr>
+                      <w:t>»</w:t>
+                    </w:r>
+                  </w:fldSimple>
                 </w:p>
               </w:tc>
               <w:tc>
@@ -4787,63 +4819,48 @@
                       <w:szCs w:val="18"/>
                     </w:rPr>
                   </w:pPr>
-                  <w:r>
-                    <w:fldChar w:fldCharType="begin"/>
-                  </w:r>
-                  <w:r>
-                    <w:instrText>MERGEFIELD Multa.ValorMulta \* MERGEFORMAT</w:instrText>
-                  </w:r>
-                  <w:r>
-                    <w:fldChar w:fldCharType="separate"/>
-                  </w:r>
-                  <w:r>
-                    <w:rPr>
-                      <w:noProof/>
-                      <w:sz w:val="18"/>
-                      <w:szCs w:val="18"/>
-                    </w:rPr>
-                    <w:t>«</w:t>
-                  </w:r>
-                  <w:r>
-                    <w:rPr>
-                      <w:noProof/>
-                      <w:sz w:val="18"/>
-                      <w:szCs w:val="18"/>
-                    </w:rPr>
-                    <w:t>Multa</w:t>
-                  </w:r>
-                  <w:r>
-                    <w:rPr>
-                      <w:noProof/>
-                      <w:sz w:val="18"/>
-                      <w:szCs w:val="18"/>
-                    </w:rPr>
-                    <w:t>.</w:t>
-                  </w:r>
-                  <w:r>
-                    <w:rPr>
-                      <w:noProof/>
-                      <w:sz w:val="18"/>
-                      <w:szCs w:val="18"/>
-                    </w:rPr>
-                    <w:t>ValorMulta</w:t>
-                  </w:r>
-                  <w:r>
-                    <w:rPr>
-                      <w:noProof/>
-                      <w:sz w:val="18"/>
-                      <w:szCs w:val="18"/>
-                    </w:rPr>
-                    <w:t>»</w:t>
-                  </w:r>
-                  <w:r>
-                    <w:rPr>
-                      <w:noProof/>
-                      <w:sz w:val="18"/>
-                      <w:szCs w:val="18"/>
-                    </w:rPr>
-                    <w:fldChar w:fldCharType="end"/>
-                  </w:r>
+                  <w:fldSimple w:instr="MERGEFIELD Multa.ValorMulta \* MERGEFORMAT">
+                    <w:r>
+                      <w:rPr>
+                        <w:noProof/>
+                        <w:sz w:val="18"/>
+                        <w:szCs w:val="18"/>
+                      </w:rPr>
+                      <w:t>«</w:t>
+                    </w:r>
+                    <w:r>
+                      <w:rPr>
+                        <w:noProof/>
+                        <w:sz w:val="18"/>
+                        <w:szCs w:val="18"/>
+                      </w:rPr>
+                      <w:t>Multa</w:t>
+                    </w:r>
+                    <w:r>
+                      <w:rPr>
+                        <w:noProof/>
+                        <w:sz w:val="18"/>
+                        <w:szCs w:val="18"/>
+                      </w:rPr>
+                      <w:t>.</w:t>
+                    </w:r>
+                    <w:r>
+                      <w:rPr>
+                        <w:noProof/>
+                        <w:sz w:val="18"/>
+                        <w:szCs w:val="18"/>
+                      </w:rPr>
+                      <w:t>ValorMulta</w:t>
+                    </w:r>
+                    <w:r>
+                      <w:rPr>
+                        <w:noProof/>
+                        <w:sz w:val="18"/>
+                        <w:szCs w:val="18"/>
+                      </w:rPr>
+                      <w:t>»</w:t>
+                    </w:r>
+                  </w:fldSimple>
                 </w:p>
               </w:tc>
             </w:tr>
@@ -4919,63 +4936,48 @@
                       <w:szCs w:val="18"/>
                     </w:rPr>
                   </w:pPr>
-                  <w:r>
-                    <w:fldChar w:fldCharType="begin"/>
-                  </w:r>
-                  <w:r>
-                    <w:instrText>MERGEFIELD Multa.Justificar \* MERGEFORMAT</w:instrText>
-                  </w:r>
-                  <w:r>
-                    <w:fldChar w:fldCharType="separate"/>
-                  </w:r>
-                  <w:r>
-                    <w:rPr>
-                      <w:noProof/>
-                      <w:sz w:val="18"/>
-                      <w:szCs w:val="18"/>
-                    </w:rPr>
-                    <w:t>«</w:t>
-                  </w:r>
-                  <w:r>
-                    <w:rPr>
-                      <w:noProof/>
-                      <w:sz w:val="18"/>
-                      <w:szCs w:val="18"/>
-                    </w:rPr>
-                    <w:t>Multa</w:t>
-                  </w:r>
-                  <w:r>
-                    <w:rPr>
-                      <w:noProof/>
-                      <w:sz w:val="18"/>
-                      <w:szCs w:val="18"/>
-                    </w:rPr>
-                    <w:t>.</w:t>
-                  </w:r>
-                  <w:r>
-                    <w:rPr>
-                      <w:noProof/>
-                      <w:sz w:val="18"/>
-                      <w:szCs w:val="18"/>
-                    </w:rPr>
-                    <w:t>Justificar</w:t>
-                  </w:r>
-                  <w:r>
-                    <w:rPr>
-                      <w:noProof/>
-                      <w:sz w:val="18"/>
-                      <w:szCs w:val="18"/>
-                    </w:rPr>
-                    <w:t>»</w:t>
-                  </w:r>
-                  <w:r>
-                    <w:rPr>
-                      <w:noProof/>
-                      <w:sz w:val="18"/>
-                      <w:szCs w:val="18"/>
-                    </w:rPr>
-                    <w:fldChar w:fldCharType="end"/>
-                  </w:r>
+                  <w:fldSimple w:instr="MERGEFIELD Multa.Justificar \* MERGEFORMAT">
+                    <w:r>
+                      <w:rPr>
+                        <w:noProof/>
+                        <w:sz w:val="18"/>
+                        <w:szCs w:val="18"/>
+                      </w:rPr>
+                      <w:t>«</w:t>
+                    </w:r>
+                    <w:r>
+                      <w:rPr>
+                        <w:noProof/>
+                        <w:sz w:val="18"/>
+                        <w:szCs w:val="18"/>
+                      </w:rPr>
+                      <w:t>Multa</w:t>
+                    </w:r>
+                    <w:r>
+                      <w:rPr>
+                        <w:noProof/>
+                        <w:sz w:val="18"/>
+                        <w:szCs w:val="18"/>
+                      </w:rPr>
+                      <w:t>.</w:t>
+                    </w:r>
+                    <w:r>
+                      <w:rPr>
+                        <w:noProof/>
+                        <w:sz w:val="18"/>
+                        <w:szCs w:val="18"/>
+                      </w:rPr>
+                      <w:t>Justificar</w:t>
+                    </w:r>
+                    <w:r>
+                      <w:rPr>
+                        <w:noProof/>
+                        <w:sz w:val="18"/>
+                        <w:szCs w:val="18"/>
+                      </w:rPr>
+                      <w:t>»</w:t>
+                    </w:r>
+                  </w:fldSimple>
                 </w:p>
               </w:tc>
             </w:tr>
@@ -5341,32 +5343,47 @@
                       <w:szCs w:val="18"/>
                     </w:rPr>
                   </w:pPr>
-                  <w:fldSimple w:instr=" MERGEFIELD  ObjetoInfracao.NumeroIUF  \* MERGEFORMAT ">
-                    <w:r>
-                      <w:rPr>
-                        <w:noProof/>
-                        <w:sz w:val="18"/>
-                        <w:szCs w:val="18"/>
-                      </w:rPr>
-                      <w:t>«ObjetoInfracao.Numero</w:t>
-                    </w:r>
-                    <w:r>
-                      <w:rPr>
-                        <w:noProof/>
-                        <w:sz w:val="18"/>
-                        <w:szCs w:val="18"/>
-                      </w:rPr>
-                      <w:t>IUF</w:t>
-                    </w:r>
-                    <w:r>
-                      <w:rPr>
-                        <w:noProof/>
-                        <w:sz w:val="18"/>
-                        <w:szCs w:val="18"/>
-                      </w:rPr>
-                      <w:t>»</w:t>
-                    </w:r>
-                  </w:fldSimple>
+                  <w:r>
+                    <w:fldChar w:fldCharType="begin"/>
+                  </w:r>
+                  <w:r>
+                    <w:instrText xml:space="preserve"> MERGEFIELD  ObjetoInfracao.NumeroIUF  \* MERGEFORMAT </w:instrText>
+                  </w:r>
+                  <w:r>
+                    <w:fldChar w:fldCharType="separate"/>
+                  </w:r>
+                  <w:r>
+                    <w:rPr>
+                      <w:noProof/>
+                      <w:sz w:val="18"/>
+                      <w:szCs w:val="18"/>
+                    </w:rPr>
+                    <w:t>«ObjetoInfracao.Numero</w:t>
+                  </w:r>
+                  <w:r>
+                    <w:rPr>
+                      <w:noProof/>
+                      <w:sz w:val="18"/>
+                      <w:szCs w:val="18"/>
+                    </w:rPr>
+                    <w:t>IUF</w:t>
+                  </w:r>
+                  <w:r>
+                    <w:rPr>
+                      <w:noProof/>
+                      <w:sz w:val="18"/>
+                      <w:szCs w:val="18"/>
+                    </w:rPr>
+                    <w:t>»</w:t>
+                  </w:r>
+                  <w:r>
+                    <w:rPr>
+                      <w:noProof/>
+                      <w:sz w:val="18"/>
+                      <w:szCs w:val="18"/>
+                    </w:rPr>
+                    <w:fldChar w:fldCharType="end"/>
+                  </w:r>
                 </w:p>
               </w:tc>
               <w:tc>
@@ -5390,31 +5407,16 @@
                       <w:szCs w:val="18"/>
                     </w:rPr>
                   </w:pPr>
-                  <w:r>
-                    <w:fldChar w:fldCharType="begin"/>
-                  </w:r>
-                  <w:r>
-                    <w:instrText xml:space="preserve"> MERGEFIELD  ObjetoInfracao.SerieTexto  \* MERGEFORMAT </w:instrText>
-                  </w:r>
-                  <w:r>
-                    <w:fldChar w:fldCharType="separate"/>
-                  </w:r>
-                  <w:r>
-                    <w:rPr>
-                      <w:noProof/>
-                      <w:sz w:val="18"/>
-                      <w:szCs w:val="18"/>
-                    </w:rPr>
-                    <w:t>«ObjetoInfracao.SerieTexto»</w:t>
-                  </w:r>
-                  <w:r>
-                    <w:rPr>
-                      <w:noProof/>
-                      <w:sz w:val="18"/>
-                      <w:szCs w:val="18"/>
-                    </w:rPr>
-                    <w:fldChar w:fldCharType="end"/>
-                  </w:r>
+                  <w:fldSimple w:instr=" MERGEFIELD  ObjetoInfracao.SerieTexto  \* MERGEFORMAT ">
+                    <w:r>
+                      <w:rPr>
+                        <w:noProof/>
+                        <w:sz w:val="18"/>
+                        <w:szCs w:val="18"/>
+                      </w:rPr>
+                      <w:t>«ObjetoInfracao.SerieTexto»</w:t>
+                    </w:r>
+                  </w:fldSimple>
                 </w:p>
               </w:tc>
               <w:tc>
@@ -5438,32 +5440,47 @@
                       <w:szCs w:val="18"/>
                     </w:rPr>
                   </w:pPr>
-                  <w:fldSimple w:instr=" MERGEFIELD  ObjetoInfracao.DataLavraturaIUF  \* MERGEFORMAT ">
-                    <w:r>
-                      <w:rPr>
-                        <w:noProof/>
-                        <w:sz w:val="18"/>
-                        <w:szCs w:val="18"/>
-                      </w:rPr>
-                      <w:t>«ObjetoInfracao.DataLavratura</w:t>
-                    </w:r>
-                    <w:r>
-                      <w:rPr>
-                        <w:noProof/>
-                        <w:sz w:val="18"/>
-                        <w:szCs w:val="18"/>
-                      </w:rPr>
-                      <w:t>IUF</w:t>
-                    </w:r>
-                    <w:r>
-                      <w:rPr>
-                        <w:noProof/>
-                        <w:sz w:val="18"/>
-                        <w:szCs w:val="18"/>
-                      </w:rPr>
-                      <w:t>»</w:t>
-                    </w:r>
-                  </w:fldSimple>
+                  <w:r>
+                    <w:fldChar w:fldCharType="begin"/>
+                  </w:r>
+                  <w:r>
+                    <w:instrText xml:space="preserve"> MERGEFIELD  ObjetoInfracao.DataLavraturaIUF  \* MERGEFORMAT </w:instrText>
+                  </w:r>
+                  <w:r>
+                    <w:fldChar w:fldCharType="separate"/>
+                  </w:r>
+                  <w:r>
+                    <w:rPr>
+                      <w:noProof/>
+                      <w:sz w:val="18"/>
+                      <w:szCs w:val="18"/>
+                    </w:rPr>
+                    <w:t>«ObjetoInfracao.DataLavratura</w:t>
+                  </w:r>
+                  <w:r>
+                    <w:rPr>
+                      <w:noProof/>
+                      <w:sz w:val="18"/>
+                      <w:szCs w:val="18"/>
+                    </w:rPr>
+                    <w:t>IUF</w:t>
+                  </w:r>
+                  <w:r>
+                    <w:rPr>
+                      <w:noProof/>
+                      <w:sz w:val="18"/>
+                      <w:szCs w:val="18"/>
+                    </w:rPr>
+                    <w:t>»</w:t>
+                  </w:r>
+                  <w:r>
+                    <w:rPr>
+                      <w:noProof/>
+                      <w:sz w:val="18"/>
+                      <w:szCs w:val="18"/>
+                    </w:rPr>
+                    <w:fldChar w:fldCharType="end"/>
+                  </w:r>
                 </w:p>
               </w:tc>
             </w:tr>
@@ -5583,50 +5600,32 @@
                       <w:lang w:eastAsia="en-US"/>
                     </w:rPr>
                   </w:pPr>
-                  <w:r>
-                    <w:fldChar w:fldCharType="begin"/>
-                  </w:r>
-                  <w:r>
-                    <w:instrText xml:space="preserve"> MERGEFIELD  ObjetoInfracao.Descricao </w:instrText>
-                  </w:r>
-                  <w:r>
-                    <w:instrText xml:space="preserve"> \* MERGEFORMAT </w:instrText>
-                  </w:r>
-                  <w:r>
-                    <w:fldChar w:fldCharType="separate"/>
-                  </w:r>
-                  <w:r>
-                    <w:rPr>
-                      <w:noProof/>
-                      <w:sz w:val="18"/>
-                      <w:szCs w:val="18"/>
-                    </w:rPr>
-                    <w:t>«ObjetoInfracao.</w:t>
-                  </w:r>
-                  <w:r>
-                    <w:rPr>
-                      <w:noProof/>
-                      <w:sz w:val="18"/>
-                      <w:szCs w:val="18"/>
-                    </w:rPr>
-                    <w:t>Descricao</w:t>
-                  </w:r>
-                  <w:r>
-                    <w:rPr>
-                      <w:noProof/>
-                      <w:sz w:val="18"/>
-                      <w:szCs w:val="18"/>
-                    </w:rPr>
-                    <w:t>»</w:t>
-                  </w:r>
-                  <w:r>
-                    <w:rPr>
-                      <w:noProof/>
-                      <w:sz w:val="18"/>
-                      <w:szCs w:val="18"/>
-                    </w:rPr>
-                    <w:fldChar w:fldCharType="end"/>
-                  </w:r>
+                  <w:fldSimple w:instr=" MERGEFIELD  ObjetoInfracao.Descricao  \* MERGEFORMAT ">
+                    <w:r>
+                      <w:rPr>
+                        <w:noProof/>
+                        <w:sz w:val="18"/>
+                        <w:szCs w:val="18"/>
+                      </w:rPr>
+                      <w:t>«ObjetoInfracao.</w:t>
+                    </w:r>
+                    <w:r>
+                      <w:rPr>
+                        <w:noProof/>
+                        <w:sz w:val="18"/>
+                        <w:szCs w:val="18"/>
+                      </w:rPr>
+                      <w:t>Descricao</w:t>
+                    </w:r>
+                    <w:r>
+                      <w:rPr>
+                        <w:noProof/>
+                        <w:sz w:val="18"/>
+                        <w:szCs w:val="18"/>
+                      </w:rPr>
+                      <w:t>»</w:t>
+                    </w:r>
+                  </w:fldSimple>
                 </w:p>
               </w:tc>
             </w:tr>
@@ -5762,16 +5761,31 @@
                       <w:szCs w:val="18"/>
                     </w:rPr>
                   </w:pPr>
-                  <w:fldSimple w:instr=" MERGEFIELD  ObjetoInfracao.OpinarEmbargo  \* MERGEFORMAT ">
-                    <w:r>
-                      <w:rPr>
-                        <w:noProof/>
-                        <w:sz w:val="18"/>
-                        <w:szCs w:val="18"/>
-                      </w:rPr>
-                      <w:t>«ObjetoInfracao.OpinarEmbargo»</w:t>
-                    </w:r>
-                  </w:fldSimple>
+                  <w:r>
+                    <w:fldChar w:fldCharType="begin"/>
+                  </w:r>
+                  <w:r>
+                    <w:instrText xml:space="preserve"> MERGEFIELD  ObjetoInfracao.OpinarEmbargo  \* MERGEFORMAT </w:instrText>
+                  </w:r>
+                  <w:r>
+                    <w:fldChar w:fldCharType="separate"/>
+                  </w:r>
+                  <w:r>
+                    <w:rPr>
+                      <w:noProof/>
+                      <w:sz w:val="18"/>
+                      <w:szCs w:val="18"/>
+                    </w:rPr>
+                    <w:t>«ObjetoInfracao.OpinarEmbargo»</w:t>
+                  </w:r>
+                  <w:r>
+                    <w:rPr>
+                      <w:noProof/>
+                      <w:sz w:val="18"/>
+                      <w:szCs w:val="18"/>
+                    </w:rPr>
+                    <w:fldChar w:fldCharType="end"/>
+                  </w:r>
                 </w:p>
               </w:tc>
             </w:tr>
@@ -5876,16 +5890,31 @@
                       <w:szCs w:val="18"/>
                     </w:rPr>
                   </w:pPr>
-                  <w:fldSimple w:instr=" MERGEFIELD  ObjetoInfracao.AtividadeAreaDegradado  \* MERGEFORMAT ">
-                    <w:r>
-                      <w:rPr>
-                        <w:noProof/>
-                        <w:sz w:val="18"/>
-                        <w:szCs w:val="18"/>
-                      </w:rPr>
-                      <w:t>«ObjetoInfracao.AtividadeAreaDegradado»</w:t>
-                    </w:r>
-                  </w:fldSimple>
+                  <w:r>
+                    <w:fldChar w:fldCharType="begin"/>
+                  </w:r>
+                  <w:r>
+                    <w:instrText xml:space="preserve"> MERGEFIELD  ObjetoInfracao.AtividadeAreaDegradado  \* MERGEFORMAT </w:instrText>
+                  </w:r>
+                  <w:r>
+                    <w:fldChar w:fldCharType="separate"/>
+                  </w:r>
+                  <w:r>
+                    <w:rPr>
+                      <w:noProof/>
+                      <w:sz w:val="18"/>
+                      <w:szCs w:val="18"/>
+                    </w:rPr>
+                    <w:t>«ObjetoInfracao.AtividadeAreaDegradado»</w:t>
+                  </w:r>
+                  <w:r>
+                    <w:rPr>
+                      <w:noProof/>
+                      <w:sz w:val="18"/>
+                      <w:szCs w:val="18"/>
+                    </w:rPr>
+                    <w:fldChar w:fldCharType="end"/>
+                  </w:r>
                 </w:p>
               </w:tc>
             </w:tr>
@@ -5966,16 +5995,31 @@
                       <w:szCs w:val="18"/>
                     </w:rPr>
                   </w:pPr>
-                  <w:fldSimple w:instr=" MERGEFIELD  ObjetoInfracao.AtividadeAreaDegradadoEspecif  \* MERGEFORMAT ">
-                    <w:r>
-                      <w:rPr>
-                        <w:noProof/>
-                        <w:sz w:val="18"/>
-                        <w:szCs w:val="18"/>
-                      </w:rPr>
-                      <w:t>«ObjetoInfracao.AtividadeAreaDegradadoEsp»</w:t>
-                    </w:r>
-                  </w:fldSimple>
+                  <w:r>
+                    <w:fldChar w:fldCharType="begin"/>
+                  </w:r>
+                  <w:r>
+                    <w:instrText xml:space="preserve"> MERGEFIELD  ObjetoInfracao.AtividadeAreaDegradadoEspecif  \* MERGEFORMAT </w:instrText>
+                  </w:r>
+                  <w:r>
+                    <w:fldChar w:fldCharType="separate"/>
+                  </w:r>
+                  <w:r>
+                    <w:rPr>
+                      <w:noProof/>
+                      <w:sz w:val="18"/>
+                      <w:szCs w:val="18"/>
+                    </w:rPr>
+                    <w:t>«ObjetoInfracao.AtividadeAreaDegradadoEsp»</w:t>
+                  </w:r>
+                  <w:r>
+                    <w:rPr>
+                      <w:noProof/>
+                      <w:sz w:val="18"/>
+                      <w:szCs w:val="18"/>
+                    </w:rPr>
+                    <w:fldChar w:fldCharType="end"/>
+                  </w:r>
                 </w:p>
               </w:tc>
             </w:tr>
@@ -6296,32 +6340,47 @@
                       <w:szCs w:val="18"/>
                     </w:rPr>
                   </w:pPr>
-                  <w:fldSimple w:instr=" MERGEFIELD  MaterialApreendido.NumeroIUF \* MERGEFORMAT ">
-                    <w:r>
-                      <w:rPr>
-                        <w:noProof/>
-                        <w:sz w:val="18"/>
-                        <w:szCs w:val="18"/>
-                      </w:rPr>
-                      <w:t>«MaterialApreendido.</w:t>
-                    </w:r>
-                    <w:r>
-                      <w:rPr>
-                        <w:noProof/>
-                        <w:sz w:val="18"/>
-                        <w:szCs w:val="18"/>
-                      </w:rPr>
-                      <w:t>NumeroIUF</w:t>
-                    </w:r>
-                    <w:r>
-                      <w:rPr>
-                        <w:noProof/>
-                        <w:sz w:val="18"/>
-                        <w:szCs w:val="18"/>
-                      </w:rPr>
-                      <w:t>»</w:t>
-                    </w:r>
-                  </w:fldSimple>
+                  <w:r>
+                    <w:fldChar w:fldCharType="begin"/>
+                  </w:r>
+                  <w:r>
+                    <w:instrText xml:space="preserve"> MERGEFIELD  MaterialApreendido.NumeroIUF \* MERGEFORMAT </w:instrText>
+                  </w:r>
+                  <w:r>
+                    <w:fldChar w:fldCharType="separate"/>
+                  </w:r>
+                  <w:r>
+                    <w:rPr>
+                      <w:noProof/>
+                      <w:sz w:val="18"/>
+                      <w:szCs w:val="18"/>
+                    </w:rPr>
+                    <w:t>«MaterialApreendido.</w:t>
+                  </w:r>
+                  <w:r>
+                    <w:rPr>
+                      <w:noProof/>
+                      <w:sz w:val="18"/>
+                      <w:szCs w:val="18"/>
+                    </w:rPr>
+                    <w:t>NumeroIUF</w:t>
+                  </w:r>
+                  <w:r>
+                    <w:rPr>
+                      <w:noProof/>
+                      <w:sz w:val="18"/>
+                      <w:szCs w:val="18"/>
+                    </w:rPr>
+                    <w:t>»</w:t>
+                  </w:r>
+                  <w:r>
+                    <w:rPr>
+                      <w:noProof/>
+                      <w:sz w:val="18"/>
+                      <w:szCs w:val="18"/>
+                    </w:rPr>
+                    <w:fldChar w:fldCharType="end"/>
+                  </w:r>
                 </w:p>
               </w:tc>
               <w:tc>
@@ -6344,16 +6403,31 @@
                       <w:szCs w:val="18"/>
                     </w:rPr>
                   </w:pPr>
-                  <w:fldSimple w:instr=" MERGEFIELD  MaterialApreendido.SerieTexto  \* MERGEFORMAT ">
-                    <w:r>
-                      <w:rPr>
-                        <w:noProof/>
-                        <w:sz w:val="18"/>
-                        <w:szCs w:val="18"/>
-                      </w:rPr>
-                      <w:t>«MaterialApreendido.SerieTexto»</w:t>
-                    </w:r>
-                  </w:fldSimple>
+                  <w:r>
+                    <w:fldChar w:fldCharType="begin"/>
+                  </w:r>
+                  <w:r>
+                    <w:instrText xml:space="preserve"> MERGEFIELD  MaterialApreendido.SerieTexto  \* MERGEFORMAT </w:instrText>
+                  </w:r>
+                  <w:r>
+                    <w:fldChar w:fldCharType="separate"/>
+                  </w:r>
+                  <w:r>
+                    <w:rPr>
+                      <w:noProof/>
+                      <w:sz w:val="18"/>
+                      <w:szCs w:val="18"/>
+                    </w:rPr>
+                    <w:t>«MaterialApreendido.SerieTexto»</w:t>
+                  </w:r>
+                  <w:r>
+                    <w:rPr>
+                      <w:noProof/>
+                      <w:sz w:val="18"/>
+                      <w:szCs w:val="18"/>
+                    </w:rPr>
+                    <w:fldChar w:fldCharType="end"/>
+                  </w:r>
                 </w:p>
               </w:tc>
               <w:tc>
@@ -6376,32 +6450,47 @@
                       <w:szCs w:val="18"/>
                     </w:rPr>
                   </w:pPr>
-                  <w:fldSimple w:instr="MERGEFIELD MaterialApreendido.DataLavraturaIUF \* MERGEFORMAT">
-                    <w:r>
-                      <w:rPr>
-                        <w:noProof/>
-                        <w:sz w:val="18"/>
-                        <w:szCs w:val="18"/>
-                      </w:rPr>
-                      <w:t>«MaterialApreendido.DataLavratura</w:t>
-                    </w:r>
-                    <w:r>
-                      <w:rPr>
-                        <w:noProof/>
-                        <w:sz w:val="18"/>
-                        <w:szCs w:val="18"/>
-                      </w:rPr>
-                      <w:t>IUF</w:t>
-                    </w:r>
-                    <w:r>
-                      <w:rPr>
-                        <w:noProof/>
-                        <w:sz w:val="18"/>
-                        <w:szCs w:val="18"/>
-                      </w:rPr>
-                      <w:t>»</w:t>
-                    </w:r>
-                  </w:fldSimple>
+                  <w:r>
+                    <w:fldChar w:fldCharType="begin"/>
+                  </w:r>
+                  <w:r>
+                    <w:instrText>MERGEFIELD MaterialApreendido.DataLavraturaIUF \* MERGEFORMAT</w:instrText>
+                  </w:r>
+                  <w:r>
+                    <w:fldChar w:fldCharType="separate"/>
+                  </w:r>
+                  <w:r>
+                    <w:rPr>
+                      <w:noProof/>
+                      <w:sz w:val="18"/>
+                      <w:szCs w:val="18"/>
+                    </w:rPr>
+                    <w:t>«MaterialApreendido.DataLavratura</w:t>
+                  </w:r>
+                  <w:r>
+                    <w:rPr>
+                      <w:noProof/>
+                      <w:sz w:val="18"/>
+                      <w:szCs w:val="18"/>
+                    </w:rPr>
+                    <w:t>IUF</w:t>
+                  </w:r>
+                  <w:r>
+                    <w:rPr>
+                      <w:noProof/>
+                      <w:sz w:val="18"/>
+                      <w:szCs w:val="18"/>
+                    </w:rPr>
+                    <w:t>»</w:t>
+                  </w:r>
+                  <w:r>
+                    <w:rPr>
+                      <w:noProof/>
+                      <w:sz w:val="18"/>
+                      <w:szCs w:val="18"/>
+                    </w:rPr>
+                    <w:fldChar w:fldCharType="end"/>
+                  </w:r>
                 </w:p>
               </w:tc>
             </w:tr>
@@ -6497,16 +6586,31 @@
                       <w:szCs w:val="18"/>
                     </w:rPr>
                   </w:pPr>
-                  <w:fldSimple w:instr="MERGEFIELD MaterialApreendido.DescreverApreensao \* MERGEFORMAT">
-                    <w:r>
-                      <w:rPr>
-                        <w:noProof/>
-                        <w:sz w:val="18"/>
-                        <w:szCs w:val="18"/>
-                      </w:rPr>
-                      <w:t>«MaterialApreendido.DescreverApreensao»</w:t>
-                    </w:r>
-                  </w:fldSimple>
+                  <w:r>
+                    <w:fldChar w:fldCharType="begin"/>
+                  </w:r>
+                  <w:r>
+                    <w:instrText>MERGEFIELD MaterialApreendido.DescreverApreensao \* MERGEFORMAT</w:instrText>
+                  </w:r>
+                  <w:r>
+                    <w:fldChar w:fldCharType="separate"/>
+                  </w:r>
+                  <w:r>
+                    <w:rPr>
+                      <w:noProof/>
+                      <w:sz w:val="18"/>
+                      <w:szCs w:val="18"/>
+                    </w:rPr>
+                    <w:t>«MaterialApreendido.DescreverApreensao»</w:t>
+                  </w:r>
+                  <w:r>
+                    <w:rPr>
+                      <w:noProof/>
+                      <w:sz w:val="18"/>
+                      <w:szCs w:val="18"/>
+                    </w:rPr>
+                    <w:fldChar w:fldCharType="end"/>
+                  </w:r>
                 </w:p>
               </w:tc>
             </w:tr>
@@ -7241,16 +7345,31 @@
                       <w:szCs w:val="18"/>
                     </w:rPr>
                   </w:pPr>
-                  <w:fldSimple w:instr=" MERGEFIELD  MaterialApreendido.OpinarDestino  \* MERGEFORMAT ">
-                    <w:r>
-                      <w:rPr>
-                        <w:noProof/>
-                        <w:sz w:val="18"/>
-                        <w:szCs w:val="18"/>
-                      </w:rPr>
-                      <w:t>«MaterialApreendido.OpinarDestino»</w:t>
-                    </w:r>
-                  </w:fldSimple>
+                  <w:r>
+                    <w:fldChar w:fldCharType="begin"/>
+                  </w:r>
+                  <w:r>
+                    <w:instrText xml:space="preserve"> MERGEFIELD  MaterialApreendido.OpinarDestino  \* MERGEFORMAT </w:instrText>
+                  </w:r>
+                  <w:r>
+                    <w:fldChar w:fldCharType="separate"/>
+                  </w:r>
+                  <w:r>
+                    <w:rPr>
+                      <w:noProof/>
+                      <w:sz w:val="18"/>
+                      <w:szCs w:val="18"/>
+                    </w:rPr>
+                    <w:t>«MaterialApreendido.OpinarDestino»</w:t>
+                  </w:r>
+                  <w:r>
+                    <w:rPr>
+                      <w:noProof/>
+                      <w:sz w:val="18"/>
+                      <w:szCs w:val="18"/>
+                    </w:rPr>
+                    <w:fldChar w:fldCharType="end"/>
+                  </w:r>
                 </w:p>
               </w:tc>
             </w:tr>
@@ -7935,6 +8054,8 @@
           <w:szCs w:val="8"/>
         </w:rPr>
       </w:pPr>
+      <w:bookmarkStart w:id="3" w:name="_GoBack"/>
+      <w:bookmarkEnd w:id="3"/>
     </w:p>
     <w:tbl>
       <w:tblPr>
@@ -8097,8 +8218,6 @@
               </w:rPr>
               <w:t xml:space="preserve"> </w:t>
             </w:r>
-            <w:bookmarkStart w:id="3" w:name="_GoBack"/>
-            <w:bookmarkEnd w:id="3"/>
             <w:r>
               <w:rPr>
                 <w:rFonts w:cs="Arial"/>
@@ -8145,16 +8264,31 @@
               </w:rPr>
               <w:t xml:space="preserve">  </w:t>
             </w:r>
-            <w:fldSimple w:instr=" MERGEFIELD  ConsideracoesFinais.DescricaoInfracao  \* MERGEFORMAT ">
-              <w:r>
-                <w:rPr>
-                  <w:noProof/>
-                  <w:sz w:val="18"/>
-                  <w:szCs w:val="18"/>
-                </w:rPr>
-                <w:t>«ConsideracoesFinais.DescricaoInfracao»</w:t>
-              </w:r>
-            </w:fldSimple>
+            <w:r>
+              <w:fldChar w:fldCharType="begin"/>
+            </w:r>
+            <w:r>
+              <w:instrText xml:space="preserve"> MERGEFIELD  ConsideracoesFinais.DescricaoInfracao  \* MERGEFORMAT </w:instrText>
+            </w:r>
+            <w:r>
+              <w:fldChar w:fldCharType="separate"/>
+            </w:r>
+            <w:r>
+              <w:rPr>
+                <w:noProof/>
+                <w:sz w:val="18"/>
+                <w:szCs w:val="18"/>
+              </w:rPr>
+              <w:t>«ConsideracoesFinais.DescricaoInfracao»</w:t>
+            </w:r>
+            <w:r>
+              <w:rPr>
+                <w:noProof/>
+                <w:sz w:val="18"/>
+                <w:szCs w:val="18"/>
+              </w:rPr>
+              <w:fldChar w:fldCharType="end"/>
+            </w:r>
           </w:p>
         </w:tc>
       </w:tr>
@@ -8253,16 +8387,31 @@
                 <w:szCs w:val="18"/>
               </w:rPr>
             </w:pPr>
-            <w:fldSimple w:instr=" MERGEFIELD  ConsideracoesFinais.IsReparacao  \* MERGEFORMAT ">
-              <w:r>
-                <w:rPr>
-                  <w:noProof/>
-                  <w:sz w:val="18"/>
-                  <w:szCs w:val="18"/>
-                </w:rPr>
-                <w:t>«ConsideracoesFinais.IsReparacao»</w:t>
-              </w:r>
-            </w:fldSimple>
+            <w:r>
+              <w:fldChar w:fldCharType="begin"/>
+            </w:r>
+            <w:r>
+              <w:instrText xml:space="preserve"> MERGEFIELD  ConsideracoesFinais.IsReparacao  \* MERGEFORMAT </w:instrText>
+            </w:r>
+            <w:r>
+              <w:fldChar w:fldCharType="separate"/>
+            </w:r>
+            <w:r>
+              <w:rPr>
+                <w:noProof/>
+                <w:sz w:val="18"/>
+                <w:szCs w:val="18"/>
+              </w:rPr>
+              <w:t>«ConsideracoesFinais.IsReparacao»</w:t>
+            </w:r>
+            <w:r>
+              <w:rPr>
+                <w:noProof/>
+                <w:sz w:val="18"/>
+                <w:szCs w:val="18"/>
+              </w:rPr>
+              <w:fldChar w:fldCharType="end"/>
+            </w:r>
           </w:p>
         </w:tc>
       </w:tr>
@@ -8329,16 +8478,31 @@
                 <w:szCs w:val="18"/>
               </w:rPr>
             </w:pPr>
-            <w:fldSimple w:instr=" MERGEFIELD  ConsideracoesFinais.OpniaoFormaReparacao  \* MERGEFORMAT ">
-              <w:r>
-                <w:rPr>
-                  <w:noProof/>
-                  <w:sz w:val="18"/>
-                  <w:szCs w:val="18"/>
-                </w:rPr>
-                <w:t>«ConsideracoesFinais.OpniaoFormaReparacao»</w:t>
-              </w:r>
-            </w:fldSimple>
+            <w:r>
+              <w:fldChar w:fldCharType="begin"/>
+            </w:r>
+            <w:r>
+              <w:instrText xml:space="preserve"> MERGEFIELD  ConsideracoesFinais.OpniaoFormaReparacao  \* MERGEFORMAT </w:instrText>
+            </w:r>
+            <w:r>
+              <w:fldChar w:fldCharType="separate"/>
+            </w:r>
+            <w:r>
+              <w:rPr>
+                <w:noProof/>
+                <w:sz w:val="18"/>
+                <w:szCs w:val="18"/>
+              </w:rPr>
+              <w:t>«ConsideracoesFinais.OpniaoFormaReparacao»</w:t>
+            </w:r>
+            <w:r>
+              <w:rPr>
+                <w:noProof/>
+                <w:sz w:val="18"/>
+                <w:szCs w:val="18"/>
+              </w:rPr>
+              <w:fldChar w:fldCharType="end"/>
+            </w:r>
           </w:p>
         </w:tc>
       </w:tr>
@@ -8419,16 +8583,31 @@
                 <w:szCs w:val="18"/>
               </w:rPr>
             </w:pPr>
-            <w:fldSimple w:instr=" MERGEFIELD  ConsideracoesFinais.IsTermoCompromisso  \* MERGEFORMAT ">
-              <w:r>
-                <w:rPr>
-                  <w:noProof/>
-                  <w:sz w:val="18"/>
-                  <w:szCs w:val="18"/>
-                </w:rPr>
-                <w:t>«ConsideracoesFinais.IsTermoCompromisso»</w:t>
-              </w:r>
-            </w:fldSimple>
+            <w:r>
+              <w:fldChar w:fldCharType="begin"/>
+            </w:r>
+            <w:r>
+              <w:instrText xml:space="preserve"> MERGEFIELD  ConsideracoesFinais.IsTermoCompromisso  \* MERGEFORMAT </w:instrText>
+            </w:r>
+            <w:r>
+              <w:fldChar w:fldCharType="separate"/>
+            </w:r>
+            <w:r>
+              <w:rPr>
+                <w:noProof/>
+                <w:sz w:val="18"/>
+                <w:szCs w:val="18"/>
+              </w:rPr>
+              <w:t>«ConsideracoesFinais.IsTermoCompromisso»</w:t>
+            </w:r>
+            <w:r>
+              <w:rPr>
+                <w:noProof/>
+                <w:sz w:val="18"/>
+                <w:szCs w:val="18"/>
+              </w:rPr>
+              <w:fldChar w:fldCharType="end"/>
+            </w:r>
           </w:p>
         </w:tc>
       </w:tr>
@@ -8504,16 +8683,31 @@
                 <w:szCs w:val="18"/>
               </w:rPr>
             </w:pPr>
-            <w:fldSimple w:instr=" MERGEFIELD  ConsideracoesFinais.TermoCompromissoJustificativa  \* MERGEFORMAT ">
-              <w:r>
-                <w:rPr>
-                  <w:noProof/>
-                  <w:sz w:val="18"/>
-                  <w:szCs w:val="18"/>
-                </w:rPr>
-                <w:t>«ConsideracoesFinais.TermoCompromissoJust»</w:t>
-              </w:r>
-            </w:fldSimple>
+            <w:r>
+              <w:fldChar w:fldCharType="begin"/>
+            </w:r>
+            <w:r>
+              <w:instrText xml:space="preserve"> MERGEFIELD  ConsideracoesFinais.TermoCompromissoJustificativa  \* MERGEFORMAT </w:instrText>
+            </w:r>
+            <w:r>
+              <w:fldChar w:fldCharType="separate"/>
+            </w:r>
+            <w:r>
+              <w:rPr>
+                <w:noProof/>
+                <w:sz w:val="18"/>
+                <w:szCs w:val="18"/>
+              </w:rPr>
+              <w:t>«ConsideracoesFinais.TermoCompromissoJust»</w:t>
+            </w:r>
+            <w:r>
+              <w:rPr>
+                <w:noProof/>
+                <w:sz w:val="18"/>
+                <w:szCs w:val="18"/>
+              </w:rPr>
+              <w:fldChar w:fldCharType="end"/>
+            </w:r>
           </w:p>
         </w:tc>
       </w:tr>
@@ -8565,27 +8759,14 @@
                 <w:lang w:eastAsia="en-US"/>
               </w:rPr>
             </w:pPr>
-            <w:r>
-              <w:fldChar w:fldCharType="begin"/>
-            </w:r>
-            <w:r>
-              <w:instrText xml:space="preserve"> MERGEFIELD  OrgaoMunicipio  \* MERGEFORMAT </w:instrText>
-            </w:r>
-            <w:r>
-              <w:fldChar w:fldCharType="separate"/>
-            </w:r>
-            <w:r>
-              <w:rPr>
-                <w:noProof/>
-              </w:rPr>
-              <w:t>«OrgaoMunicipio»</w:t>
-            </w:r>
-            <w:r>
-              <w:rPr>
-                <w:noProof/>
-              </w:rPr>
-              <w:fldChar w:fldCharType="end"/>
-            </w:r>
+            <w:fldSimple w:instr=" MERGEFIELD  OrgaoMunicipio  \* MERGEFORMAT ">
+              <w:r>
+                <w:rPr>
+                  <w:noProof/>
+                </w:rPr>
+                <w:t>«OrgaoMunicipio»</w:t>
+              </w:r>
+            </w:fldSimple>
             <w:r>
               <w:rPr>
                 <w:noProof/>
@@ -8594,46 +8775,49 @@
               </w:rPr>
               <w:t xml:space="preserve"> - </w:t>
             </w:r>
-            <w:fldSimple w:instr=" MERGEFIELD  OrgaoUF  \* MERGEFORMAT ">
-              <w:r>
-                <w:rPr>
-                  <w:rFonts w:cs="Arial"/>
-                  <w:noProof/>
-                  <w:sz w:val="18"/>
-                  <w:szCs w:val="18"/>
-                </w:rPr>
-                <w:t>«OrgaoUF»</w:t>
-              </w:r>
-            </w:fldSimple>
-            <w:r>
-              <w:rPr>
+            <w:r>
+              <w:fldChar w:fldCharType="begin"/>
+            </w:r>
+            <w:r>
+              <w:instrText xml:space="preserve"> MERGEFIELD  OrgaoUF  \* MERGEFORMAT </w:instrText>
+            </w:r>
+            <w:r>
+              <w:fldChar w:fldCharType="separate"/>
+            </w:r>
+            <w:r>
+              <w:rPr>
+                <w:rFonts w:cs="Arial"/>
                 <w:noProof/>
                 <w:sz w:val="18"/>
                 <w:szCs w:val="18"/>
               </w:rPr>
+              <w:t>«OrgaoUF»</w:t>
+            </w:r>
+            <w:r>
+              <w:rPr>
+                <w:rFonts w:cs="Arial"/>
+                <w:noProof/>
+                <w:sz w:val="18"/>
+                <w:szCs w:val="18"/>
+              </w:rPr>
+              <w:fldChar w:fldCharType="end"/>
+            </w:r>
+            <w:r>
+              <w:rPr>
+                <w:noProof/>
+                <w:sz w:val="18"/>
+                <w:szCs w:val="18"/>
+              </w:rPr>
               <w:t xml:space="preserve">, </w:t>
             </w:r>
-            <w:r>
-              <w:fldChar w:fldCharType="begin"/>
-            </w:r>
-            <w:r>
-              <w:instrText xml:space="preserve"> MERGEFIELD  DataConclusao  \* MERGEFORMAT </w:instrText>
-            </w:r>
-            <w:r>
-              <w:fldChar w:fldCharType="separate"/>
-            </w:r>
-            <w:r>
-              <w:rPr>
-                <w:noProof/>
-              </w:rPr>
-              <w:t>«DataConclusao»</w:t>
-            </w:r>
-            <w:r>
-              <w:rPr>
-                <w:noProof/>
-              </w:rPr>
-              <w:fldChar w:fldCharType="end"/>
-            </w:r>
+            <w:fldSimple w:instr=" MERGEFIELD  DataConclusao  \* MERGEFORMAT ">
+              <w:r>
+                <w:rPr>
+                  <w:noProof/>
+                </w:rPr>
+                <w:t>«DataConclusao»</w:t>
+              </w:r>
+            </w:fldSimple>
           </w:p>
         </w:tc>
       </w:tr>
@@ -8831,17 +9015,33 @@
                       <w:lang w:eastAsia="en-US"/>
                     </w:rPr>
                   </w:pPr>
-                  <w:fldSimple w:instr=" MERGEFIELD  Nome  \* MERGEFORMAT ">
-                    <w:r>
-                      <w:rPr>
-                        <w:rFonts w:eastAsia="Calibri" w:cs="Arial"/>
-                        <w:noProof/>
-                        <w:szCs w:val="20"/>
-                        <w:lang w:eastAsia="en-US"/>
-                      </w:rPr>
-                      <w:t>«Nome»</w:t>
-                    </w:r>
-                  </w:fldSimple>
+                  <w:r>
+                    <w:fldChar w:fldCharType="begin"/>
+                  </w:r>
+                  <w:r>
+                    <w:instrText xml:space="preserve"> MERGEFIELD  Nome  \* MERGEFORMAT </w:instrText>
+                  </w:r>
+                  <w:r>
+                    <w:fldChar w:fldCharType="separate"/>
+                  </w:r>
+                  <w:r>
+                    <w:rPr>
+                      <w:rFonts w:eastAsia="Calibri" w:cs="Arial"/>
+                      <w:noProof/>
+                      <w:szCs w:val="20"/>
+                      <w:lang w:eastAsia="en-US"/>
+                    </w:rPr>
+                    <w:t>«Nome»</w:t>
+                  </w:r>
+                  <w:r>
+                    <w:rPr>
+                      <w:rFonts w:eastAsia="Calibri" w:cs="Arial"/>
+                      <w:noProof/>
+                      <w:szCs w:val="20"/>
+                      <w:lang w:eastAsia="en-US"/>
+                    </w:rPr>
+                    <w:fldChar w:fldCharType="end"/>
+                  </w:r>
                 </w:p>
                 <w:p>
                   <w:pPr>
@@ -8855,17 +9055,33 @@
                       <w:lang w:eastAsia="en-US"/>
                     </w:rPr>
                   </w:pPr>
-                  <w:fldSimple w:instr=" MERGEFIELD  Cargo  \* MERGEFORMAT ">
-                    <w:r>
-                      <w:rPr>
-                        <w:rFonts w:eastAsia="Calibri" w:cs="Arial"/>
-                        <w:noProof/>
-                        <w:szCs w:val="20"/>
-                        <w:lang w:eastAsia="en-US"/>
-                      </w:rPr>
-                      <w:t>«Cargo»</w:t>
-                    </w:r>
-                  </w:fldSimple>
+                  <w:r>
+                    <w:fldChar w:fldCharType="begin"/>
+                  </w:r>
+                  <w:r>
+                    <w:instrText xml:space="preserve"> MERGEFIELD  Cargo  \* MERGEFORMAT </w:instrText>
+                  </w:r>
+                  <w:r>
+                    <w:fldChar w:fldCharType="separate"/>
+                  </w:r>
+                  <w:r>
+                    <w:rPr>
+                      <w:rFonts w:eastAsia="Calibri" w:cs="Arial"/>
+                      <w:noProof/>
+                      <w:szCs w:val="20"/>
+                      <w:lang w:eastAsia="en-US"/>
+                    </w:rPr>
+                    <w:t>«Cargo»</w:t>
+                  </w:r>
+                  <w:r>
+                    <w:rPr>
+                      <w:rFonts w:eastAsia="Calibri" w:cs="Arial"/>
+                      <w:noProof/>
+                      <w:szCs w:val="20"/>
+                      <w:lang w:eastAsia="en-US"/>
+                    </w:rPr>
+                    <w:fldChar w:fldCharType="end"/>
+                  </w:r>
                 </w:p>
               </w:tc>
             </w:tr>
@@ -8906,16 +9122,31 @@
                 <w:lang w:eastAsia="en-US"/>
               </w:rPr>
             </w:pPr>
-            <w:fldSimple w:instr=" MERGEFIELD  TableEnd:Assinantes1  \* MERGEFORMAT ">
-              <w:r>
-                <w:rPr>
-                  <w:noProof/>
-                  <w:sz w:val="8"/>
-                  <w:szCs w:val="8"/>
-                </w:rPr>
-                <w:t>«TableEnd:Assinantes1»</w:t>
-              </w:r>
-            </w:fldSimple>
+            <w:r>
+              <w:fldChar w:fldCharType="begin"/>
+            </w:r>
+            <w:r>
+              <w:instrText xml:space="preserve"> MERGEFIELD  TableEnd:Assinantes1  \* MERGEFORMAT </w:instrText>
+            </w:r>
+            <w:r>
+              <w:fldChar w:fldCharType="separate"/>
+            </w:r>
+            <w:r>
+              <w:rPr>
+                <w:noProof/>
+                <w:sz w:val="8"/>
+                <w:szCs w:val="8"/>
+              </w:rPr>
+              <w:t>«TableEnd:Assinantes1»</w:t>
+            </w:r>
+            <w:r>
+              <w:rPr>
+                <w:noProof/>
+                <w:sz w:val="8"/>
+                <w:szCs w:val="8"/>
+              </w:rPr>
+              <w:fldChar w:fldCharType="end"/>
+            </w:r>
             <w:r>
               <w:rPr>
                 <w:rFonts w:ascii="Arial" w:eastAsia="Calibri" w:hAnsi="Arial" w:cs="Arial"/>
@@ -8945,16 +9176,31 @@
                 <w:lang w:eastAsia="en-US"/>
               </w:rPr>
             </w:pPr>
-            <w:fldSimple w:instr=" MERGEFIELD  TableStart:Assinantes2  \* MERGEFORMAT ">
-              <w:r>
-                <w:rPr>
-                  <w:noProof/>
-                  <w:sz w:val="8"/>
-                  <w:szCs w:val="8"/>
-                </w:rPr>
-                <w:t>«TableStart:Assinantes2»</w:t>
-              </w:r>
-            </w:fldSimple>
+            <w:r>
+              <w:fldChar w:fldCharType="begin"/>
+            </w:r>
+            <w:r>
+              <w:instrText xml:space="preserve"> MERGEFIELD  TableStart:Assinantes2  \* MERGEFORMAT </w:instrText>
+            </w:r>
+            <w:r>
+              <w:fldChar w:fldCharType="separate"/>
+            </w:r>
+            <w:r>
+              <w:rPr>
+                <w:noProof/>
+                <w:sz w:val="8"/>
+                <w:szCs w:val="8"/>
+              </w:rPr>
+              <w:t>«TableStart:Assinantes2»</w:t>
+            </w:r>
+            <w:r>
+              <w:rPr>
+                <w:noProof/>
+                <w:sz w:val="8"/>
+                <w:szCs w:val="8"/>
+              </w:rPr>
+              <w:fldChar w:fldCharType="end"/>
+            </w:r>
           </w:p>
           <w:tbl>
             <w:tblPr>
@@ -9002,17 +9248,33 @@
                       <w:lang w:eastAsia="en-US"/>
                     </w:rPr>
                   </w:pPr>
-                  <w:fldSimple w:instr=" MERGEFIELD  Nome  \* MERGEFORMAT ">
-                    <w:r>
-                      <w:rPr>
-                        <w:rFonts w:eastAsia="Calibri" w:cs="Arial"/>
-                        <w:noProof/>
-                        <w:szCs w:val="20"/>
-                        <w:lang w:eastAsia="en-US"/>
-                      </w:rPr>
-                      <w:t>«Nome»</w:t>
-                    </w:r>
-                  </w:fldSimple>
+                  <w:r>
+                    <w:fldChar w:fldCharType="begin"/>
+                  </w:r>
+                  <w:r>
+                    <w:instrText xml:space="preserve"> MERGEFIELD  Nome  \* MERGEFORMAT </w:instrText>
+                  </w:r>
+                  <w:r>
+                    <w:fldChar w:fldCharType="separate"/>
+                  </w:r>
+                  <w:r>
+                    <w:rPr>
+                      <w:rFonts w:eastAsia="Calibri" w:cs="Arial"/>
+                      <w:noProof/>
+                      <w:szCs w:val="20"/>
+                      <w:lang w:eastAsia="en-US"/>
+                    </w:rPr>
+                    <w:t>«Nome»</w:t>
+                  </w:r>
+                  <w:r>
+                    <w:rPr>
+                      <w:rFonts w:eastAsia="Calibri" w:cs="Arial"/>
+                      <w:noProof/>
+                      <w:szCs w:val="20"/>
+                      <w:lang w:eastAsia="en-US"/>
+                    </w:rPr>
+                    <w:fldChar w:fldCharType="end"/>
+                  </w:r>
                 </w:p>
                 <w:p>
                   <w:pPr>
@@ -9026,17 +9288,33 @@
                       <w:lang w:eastAsia="en-US"/>
                     </w:rPr>
                   </w:pPr>
-                  <w:fldSimple w:instr=" MERGEFIELD  Cargo  \* MERGEFORMAT ">
-                    <w:r>
-                      <w:rPr>
-                        <w:rFonts w:eastAsia="Calibri" w:cs="Arial"/>
-                        <w:noProof/>
-                        <w:szCs w:val="20"/>
-                        <w:lang w:eastAsia="en-US"/>
-                      </w:rPr>
-                      <w:t>«Cargo»</w:t>
-                    </w:r>
-                  </w:fldSimple>
+                  <w:r>
+                    <w:fldChar w:fldCharType="begin"/>
+                  </w:r>
+                  <w:r>
+                    <w:instrText xml:space="preserve"> MERGEFIELD  Cargo  \* MERGEFORMAT </w:instrText>
+                  </w:r>
+                  <w:r>
+                    <w:fldChar w:fldCharType="separate"/>
+                  </w:r>
+                  <w:r>
+                    <w:rPr>
+                      <w:rFonts w:eastAsia="Calibri" w:cs="Arial"/>
+                      <w:noProof/>
+                      <w:szCs w:val="20"/>
+                      <w:lang w:eastAsia="en-US"/>
+                    </w:rPr>
+                    <w:t>«Cargo»</w:t>
+                  </w:r>
+                  <w:r>
+                    <w:rPr>
+                      <w:rFonts w:eastAsia="Calibri" w:cs="Arial"/>
+                      <w:noProof/>
+                      <w:szCs w:val="20"/>
+                      <w:lang w:eastAsia="en-US"/>
+                    </w:rPr>
+                    <w:fldChar w:fldCharType="end"/>
+                  </w:r>
                 </w:p>
               </w:tc>
             </w:tr>
@@ -9076,16 +9354,31 @@
                 <w:lang w:eastAsia="en-US"/>
               </w:rPr>
             </w:pPr>
-            <w:fldSimple w:instr=" MERGEFIELD  TableEnd:Assinantes2  \* MERGEFORMAT ">
-              <w:r>
-                <w:rPr>
-                  <w:noProof/>
-                  <w:sz w:val="8"/>
-                  <w:szCs w:val="8"/>
-                </w:rPr>
-                <w:t>«TableEnd:Assinantes2»</w:t>
-              </w:r>
-            </w:fldSimple>
+            <w:r>
+              <w:fldChar w:fldCharType="begin"/>
+            </w:r>
+            <w:r>
+              <w:instrText xml:space="preserve"> MERGEFIELD  TableEnd:Assinantes2  \* MERGEFORMAT </w:instrText>
+            </w:r>
+            <w:r>
+              <w:fldChar w:fldCharType="separate"/>
+            </w:r>
+            <w:r>
+              <w:rPr>
+                <w:noProof/>
+                <w:sz w:val="8"/>
+                <w:szCs w:val="8"/>
+              </w:rPr>
+              <w:t>«TableEnd:Assinantes2»</w:t>
+            </w:r>
+            <w:r>
+              <w:rPr>
+                <w:noProof/>
+                <w:sz w:val="8"/>
+                <w:szCs w:val="8"/>
+              </w:rPr>
+              <w:fldChar w:fldCharType="end"/>
+            </w:r>
           </w:p>
         </w:tc>
       </w:tr>
@@ -9193,14 +9486,27 @@
                       <w:lang w:eastAsia="en-US"/>
                     </w:rPr>
                   </w:pPr>
-                  <w:fldSimple w:instr=" MERGEFIELD  Assinante.Nome  \* MERGEFORMAT ">
-                    <w:r>
-                      <w:rPr>
-                        <w:noProof/>
-                      </w:rPr>
-                      <w:t>«Assinante.Nome»</w:t>
-                    </w:r>
-                  </w:fldSimple>
+                  <w:r>
+                    <w:fldChar w:fldCharType="begin"/>
+                  </w:r>
+                  <w:r>
+                    <w:instrText xml:space="preserve"> MERGEFIELD  Assinante.Nome  \* MERGEFORMAT </w:instrText>
+                  </w:r>
+                  <w:r>
+                    <w:fldChar w:fldCharType="separate"/>
+                  </w:r>
+                  <w:r>
+                    <w:rPr>
+                      <w:noProof/>
+                    </w:rPr>
+                    <w:t>«Assinante.Nome»</w:t>
+                  </w:r>
+                  <w:r>
+                    <w:rPr>
+                      <w:noProof/>
+                    </w:rPr>
+                    <w:fldChar w:fldCharType="end"/>
+                  </w:r>
                 </w:p>
                 <w:p>
                   <w:pPr>
@@ -9214,29 +9520,15 @@
                       <w:lang w:eastAsia="en-US"/>
                     </w:rPr>
                   </w:pPr>
-                  <w:r>
-                    <w:fldChar w:fldCharType="begin"/>
-                  </w:r>
-                  <w:r>
-                    <w:instrText xml:space="preserve"> MERGEFIELD  Assinante.Cargo  \* MERGEFORMAT </w:instrText>
-                  </w:r>
-                  <w:r>
-                    <w:fldChar w:fldCharType="separate"/>
-                  </w:r>
-                  <w:r>
-                    <w:rPr>
-                      <w:noProof/>
-                      <w:szCs w:val="20"/>
-                    </w:rPr>
-                    <w:t>«Assinante.Cargo»</w:t>
-                  </w:r>
-                  <w:r>
-                    <w:rPr>
-                      <w:noProof/>
-                      <w:szCs w:val="20"/>
-                    </w:rPr>
-                    <w:fldChar w:fldCharType="end"/>
-                  </w:r>
+                  <w:fldSimple w:instr=" MERGEFIELD  Assinante.Cargo  \* MERGEFORMAT ">
+                    <w:r>
+                      <w:rPr>
+                        <w:noProof/>
+                        <w:szCs w:val="20"/>
+                      </w:rPr>
+                      <w:t>«Assinante.Cargo»</w:t>
+                    </w:r>
+                  </w:fldSimple>
                 </w:p>
               </w:tc>
             </w:tr>
@@ -9368,17 +9660,33 @@
               </w:rPr>
               <w:t xml:space="preserve">Anexo ao LAUDO DE FISCALIZAÇÃO Nº: </w:t>
             </w:r>
-            <w:fldSimple w:instr=" MERGEFIELD  NumeroFiscalizacao  \* MERGEFORMAT ">
-              <w:r>
-                <w:rPr>
-                  <w:b/>
-                  <w:noProof/>
-                  <w:sz w:val="20"/>
-                  <w:szCs w:val="20"/>
-                </w:rPr>
-                <w:t>«NumeroFiscalizacao»</w:t>
-              </w:r>
-            </w:fldSimple>
+            <w:r>
+              <w:fldChar w:fldCharType="begin"/>
+            </w:r>
+            <w:r>
+              <w:instrText xml:space="preserve"> MERGEFIELD  NumeroFiscalizacao  \* MERGEFORMAT </w:instrText>
+            </w:r>
+            <w:r>
+              <w:fldChar w:fldCharType="separate"/>
+            </w:r>
+            <w:r>
+              <w:rPr>
+                <w:b/>
+                <w:noProof/>
+                <w:sz w:val="20"/>
+                <w:szCs w:val="20"/>
+              </w:rPr>
+              <w:t>«NumeroFiscalizacao»</w:t>
+            </w:r>
+            <w:r>
+              <w:rPr>
+                <w:b/>
+                <w:noProof/>
+                <w:sz w:val="20"/>
+                <w:szCs w:val="20"/>
+              </w:rPr>
+              <w:fldChar w:fldCharType="end"/>
+            </w:r>
           </w:p>
           <w:p>
             <w:pPr>
@@ -9438,17 +9746,33 @@
               </w:rPr>
               <w:br w:type="page"/>
             </w:r>
-            <w:fldSimple w:instr=" MERGEFIELD  TableStart:ConsideracoesFinais.Anexos  \* MERGEFORMAT ">
-              <w:r>
-                <w:rPr>
-                  <w:rFonts w:cs="Calibri"/>
-                  <w:noProof/>
-                  <w:sz w:val="10"/>
-                  <w:szCs w:val="10"/>
-                </w:rPr>
-                <w:t>«TableStart:ConsideracoesFinais.Anexos»</w:t>
-              </w:r>
-            </w:fldSimple>
+            <w:r>
+              <w:fldChar w:fldCharType="begin"/>
+            </w:r>
+            <w:r>
+              <w:instrText xml:space="preserve"> MERGEFIELD  TableStart:ConsideracoesFinais.Anexos  \* MERGEFORMAT </w:instrText>
+            </w:r>
+            <w:r>
+              <w:fldChar w:fldCharType="separate"/>
+            </w:r>
+            <w:r>
+              <w:rPr>
+                <w:rFonts w:cs="Calibri"/>
+                <w:noProof/>
+                <w:sz w:val="10"/>
+                <w:szCs w:val="10"/>
+              </w:rPr>
+              <w:t>«TableStart:ConsideracoesFinais.Anexos»</w:t>
+            </w:r>
+            <w:r>
+              <w:rPr>
+                <w:rFonts w:cs="Calibri"/>
+                <w:noProof/>
+                <w:sz w:val="10"/>
+                <w:szCs w:val="10"/>
+              </w:rPr>
+              <w:fldChar w:fldCharType="end"/>
+            </w:r>
             <w:r>
               <w:rPr>
                 <w:rFonts w:eastAsia="Calibri" w:cs="Calibri"/>
@@ -9513,17 +9837,33 @@
                       <w:lang w:eastAsia="en-US"/>
                     </w:rPr>
                   </w:pPr>
-                  <w:fldSimple w:instr=" MERGEFIELD  Image:Arquivo.Conteudo  \* MERGEFORMAT ">
-                    <w:r>
-                      <w:rPr>
-                        <w:rFonts w:eastAsia="Calibri"/>
-                        <w:noProof/>
-                        <w:szCs w:val="20"/>
-                        <w:lang w:eastAsia="en-US"/>
-                      </w:rPr>
-                      <w:t>«Image:Arquivo.Conteudo»</w:t>
-                    </w:r>
-                  </w:fldSimple>
+                  <w:r>
+                    <w:fldChar w:fldCharType="begin"/>
+                  </w:r>
+                  <w:r>
+                    <w:instrText xml:space="preserve"> MERGEFIELD  Image:Arquivo.Conteudo  \* MERGEFORMAT </w:instrText>
+                  </w:r>
+                  <w:r>
+                    <w:fldChar w:fldCharType="separate"/>
+                  </w:r>
+                  <w:r>
+                    <w:rPr>
+                      <w:rFonts w:eastAsia="Calibri"/>
+                      <w:noProof/>
+                      <w:szCs w:val="20"/>
+                      <w:lang w:eastAsia="en-US"/>
+                    </w:rPr>
+                    <w:t>«Image:Arquivo.Conteudo»</w:t>
+                  </w:r>
+                  <w:r>
+                    <w:rPr>
+                      <w:rFonts w:eastAsia="Calibri"/>
+                      <w:noProof/>
+                      <w:szCs w:val="20"/>
+                      <w:lang w:eastAsia="en-US"/>
+                    </w:rPr>
+                    <w:fldChar w:fldCharType="end"/>
+                  </w:r>
                 </w:p>
               </w:tc>
             </w:tr>
@@ -9541,17 +9881,33 @@
                       <w:lang w:eastAsia="en-US"/>
                     </w:rPr>
                   </w:pPr>
-                  <w:fldSimple w:instr=" MERGEFIELD  Descricao  \* MERGEFORMAT ">
-                    <w:r>
-                      <w:rPr>
-                        <w:rFonts w:eastAsia="Calibri"/>
-                        <w:noProof/>
-                        <w:szCs w:val="20"/>
-                        <w:lang w:eastAsia="en-US"/>
-                      </w:rPr>
-                      <w:t>«Descricao»</w:t>
-                    </w:r>
-                  </w:fldSimple>
+                  <w:r>
+                    <w:fldChar w:fldCharType="begin"/>
+                  </w:r>
+                  <w:r>
+                    <w:instrText xml:space="preserve"> MERGEFIELD  Descricao  \* MERGEFORMAT </w:instrText>
+                  </w:r>
+                  <w:r>
+                    <w:fldChar w:fldCharType="separate"/>
+                  </w:r>
+                  <w:r>
+                    <w:rPr>
+                      <w:rFonts w:eastAsia="Calibri"/>
+                      <w:noProof/>
+                      <w:szCs w:val="20"/>
+                      <w:lang w:eastAsia="en-US"/>
+                    </w:rPr>
+                    <w:t>«Descricao»</w:t>
+                  </w:r>
+                  <w:r>
+                    <w:rPr>
+                      <w:rFonts w:eastAsia="Calibri"/>
+                      <w:noProof/>
+                      <w:szCs w:val="20"/>
+                      <w:lang w:eastAsia="en-US"/>
+                    </w:rPr>
+                    <w:fldChar w:fldCharType="end"/>
+                  </w:r>
                 </w:p>
               </w:tc>
             </w:tr>
@@ -9566,17 +9922,33 @@
                 <w:szCs w:val="10"/>
               </w:rPr>
             </w:pPr>
-            <w:fldSimple w:instr=" MERGEFIELD  TableEnd:ConsideracoesFinais.Anexos  \* MERGEFORMAT ">
-              <w:r>
-                <w:rPr>
-                  <w:rFonts w:cs="Calibri"/>
-                  <w:noProof/>
-                  <w:sz w:val="10"/>
-                  <w:szCs w:val="10"/>
-                </w:rPr>
-                <w:t>«TableEnd:ConsideracoesFinais.Anexos»</w:t>
-              </w:r>
-            </w:fldSimple>
+            <w:r>
+              <w:fldChar w:fldCharType="begin"/>
+            </w:r>
+            <w:r>
+              <w:instrText xml:space="preserve"> MERGEFIELD  TableEnd:ConsideracoesFinais.Anexos  \* MERGEFORMAT </w:instrText>
+            </w:r>
+            <w:r>
+              <w:fldChar w:fldCharType="separate"/>
+            </w:r>
+            <w:r>
+              <w:rPr>
+                <w:rFonts w:cs="Calibri"/>
+                <w:noProof/>
+                <w:sz w:val="10"/>
+                <w:szCs w:val="10"/>
+              </w:rPr>
+              <w:t>«TableEnd:ConsideracoesFinais.Anexos»</w:t>
+            </w:r>
+            <w:r>
+              <w:rPr>
+                <w:rFonts w:cs="Calibri"/>
+                <w:noProof/>
+                <w:sz w:val="10"/>
+                <w:szCs w:val="10"/>
+              </w:rPr>
+              <w:fldChar w:fldCharType="end"/>
+            </w:r>
           </w:p>
           <w:p>
             <w:pPr>
@@ -9597,25 +9969,37 @@
           <w:szCs w:val="10"/>
         </w:rPr>
       </w:pPr>
-      <w:fldSimple w:instr=" MERGEFIELD TableEnd:Documento \* MERGEFORMAT ">
-        <w:r>
-          <w:rPr>
-            <w:rFonts w:cs="Calibri"/>
-            <w:noProof/>
-            <w:sz w:val="10"/>
-            <w:szCs w:val="10"/>
-          </w:rPr>
-          <w:t>«TableEnd:Documento»</w:t>
-        </w:r>
-      </w:fldSimple>
+      <w:r>
+        <w:fldChar w:fldCharType="begin"/>
+      </w:r>
+      <w:r>
+        <w:instrText xml:space="preserve"> MERGEFIELD TableEnd:Documento \* MERGEFORMAT </w:instrText>
+      </w:r>
+      <w:r>
+        <w:fldChar w:fldCharType="separate"/>
+      </w:r>
+      <w:r>
+        <w:rPr>
+          <w:rFonts w:cs="Calibri"/>
+          <w:noProof/>
+          <w:sz w:val="10"/>
+          <w:szCs w:val="10"/>
+        </w:rPr>
+        <w:t>«TableEnd:Documento»</w:t>
+      </w:r>
+      <w:r>
+        <w:rPr>
+          <w:rFonts w:cs="Calibri"/>
+          <w:noProof/>
+          <w:sz w:val="10"/>
+          <w:szCs w:val="10"/>
+        </w:rPr>
+        <w:fldChar w:fldCharType="end"/>
+      </w:r>
     </w:p>
     <w:sectPr>
-      <w:headerReference w:type="even" r:id="rId7"/>
-      <w:headerReference w:type="default" r:id="rId8"/>
-      <w:footerReference w:type="even" r:id="rId9"/>
-      <w:footerReference w:type="default" r:id="rId10"/>
-      <w:headerReference w:type="first" r:id="rId11"/>
-      <w:footerReference w:type="first" r:id="rId12"/>
+      <w:headerReference w:type="default" r:id="rId7"/>
+      <w:footerReference w:type="default" r:id="rId8"/>
       <w:pgSz w:w="11907" w:h="16840" w:code="9"/>
       <w:pgMar w:top="851" w:right="851" w:bottom="992" w:left="1701" w:header="720" w:footer="289" w:gutter="0"/>
       <w:cols w:space="708"/>
@@ -9626,7 +10010,7 @@
 </file>
 
 <file path=word/endnotes.xml><?xml version="1.0" encoding="utf-8"?>
-<w:endnotes xmlns:wpc="http://schemas.microsoft.com/office/word/2010/wordprocessingCanvas" xmlns:mc="http://schemas.openxmlformats.org/markup-compatibility/2006" xmlns:o="urn:schemas-microsoft-com:office:office" xmlns:r="http://schemas.openxmlformats.org/officeDocument/2006/relationships" xmlns:m="http://schemas.openxmlformats.org/officeDocument/2006/math" xmlns:v="urn:schemas-microsoft-com:vml" xmlns:wp14="http://schemas.microsoft.com/office/word/2010/wordprocessingDrawing" xmlns:wp="http://schemas.openxmlformats.org/drawingml/2006/wordprocessingDrawing" xmlns:w10="urn:schemas-microsoft-com:office:word" xmlns:w="http://schemas.openxmlformats.org/wordprocessingml/2006/main" xmlns:w14="http://schemas.microsoft.com/office/word/2010/wordml" xmlns:w15="http://schemas.microsoft.com/office/word/2012/wordml" xmlns:wpg="http://schemas.microsoft.com/office/word/2010/wordprocessingGroup" xmlns:wpi="http://schemas.microsoft.com/office/word/2010/wordprocessingInk" xmlns:wne="http://schemas.microsoft.com/office/word/2006/wordml" xmlns:wps="http://schemas.microsoft.com/office/word/2010/wordprocessingShape" mc:Ignorable="w14 w15 wp14">
+<w:endnotes xmlns:wpc="http://schemas.microsoft.com/office/word/2010/wordprocessingCanvas" xmlns:cx="http://schemas.microsoft.com/office/drawing/2014/chartex" xmlns:cx1="http://schemas.microsoft.com/office/drawing/2015/9/8/chartex" xmlns:cx2="http://schemas.microsoft.com/office/drawing/2015/10/21/chartex" xmlns:cx3="http://schemas.microsoft.com/office/drawing/2016/5/9/chartex" xmlns:cx4="http://schemas.microsoft.com/office/drawing/2016/5/10/chartex" xmlns:cx5="http://schemas.microsoft.com/office/drawing/2016/5/11/chartex" xmlns:cx6="http://schemas.microsoft.com/office/drawing/2016/5/12/chartex" xmlns:cx7="http://schemas.microsoft.com/office/drawing/2016/5/13/chartex" xmlns:cx8="http://schemas.microsoft.com/office/drawing/2016/5/14/chartex" xmlns:mc="http://schemas.openxmlformats.org/markup-compatibility/2006" xmlns:aink="http://schemas.microsoft.com/office/drawing/2016/ink" xmlns:am3d="http://schemas.microsoft.com/office/drawing/2017/model3d" xmlns:o="urn:schemas-microsoft-com:office:office" xmlns:r="http://schemas.openxmlformats.org/officeDocument/2006/relationships" xmlns:m="http://schemas.openxmlformats.org/officeDocument/2006/math" xmlns:v="urn:schemas-microsoft-com:vml" xmlns:wp14="http://schemas.microsoft.com/office/word/2010/wordprocessingDrawing" xmlns:wp="http://schemas.openxmlformats.org/drawingml/2006/wordprocessingDrawing" xmlns:w10="urn:schemas-microsoft-com:office:word" xmlns:w="http://schemas.openxmlformats.org/wordprocessingml/2006/main" xmlns:w14="http://schemas.microsoft.com/office/word/2010/wordml" xmlns:w15="http://schemas.microsoft.com/office/word/2012/wordml" xmlns:w16cid="http://schemas.microsoft.com/office/word/2016/wordml/cid" xmlns:w16se="http://schemas.microsoft.com/office/word/2015/wordml/symex" xmlns:wpg="http://schemas.microsoft.com/office/word/2010/wordprocessingGroup" xmlns:wpi="http://schemas.microsoft.com/office/word/2010/wordprocessingInk" xmlns:wne="http://schemas.microsoft.com/office/word/2006/wordml" xmlns:wps="http://schemas.microsoft.com/office/word/2010/wordprocessingShape" mc:Ignorable="w14 w15 w16se w16cid wp14">
   <w:endnote w:type="separator" w:id="-1">
     <w:p>
       <w:r>
@@ -9645,17 +10029,7 @@
 </file>
 
 <file path=word/footer1.xml><?xml version="1.0" encoding="utf-8"?>
-<w:ftr xmlns:wpc="http://schemas.microsoft.com/office/word/2010/wordprocessingCanvas" xmlns:mc="http://schemas.openxmlformats.org/markup-compatibility/2006" xmlns:o="urn:schemas-microsoft-com:office:office" xmlns:r="http://schemas.openxmlformats.org/officeDocument/2006/relationships" xmlns:m="http://schemas.openxmlformats.org/officeDocument/2006/math" xmlns:v="urn:schemas-microsoft-com:vml" xmlns:wp14="http://schemas.microsoft.com/office/word/2010/wordprocessingDrawing" xmlns:wp="http://schemas.openxmlformats.org/drawingml/2006/wordprocessingDrawing" xmlns:w10="urn:schemas-microsoft-com:office:word" xmlns:w="http://schemas.openxmlformats.org/wordprocessingml/2006/main" xmlns:w14="http://schemas.microsoft.com/office/word/2010/wordml" xmlns:w15="http://schemas.microsoft.com/office/word/2012/wordml" xmlns:wpg="http://schemas.microsoft.com/office/word/2010/wordprocessingGroup" xmlns:wpi="http://schemas.microsoft.com/office/word/2010/wordprocessingInk" xmlns:wne="http://schemas.microsoft.com/office/word/2006/wordml" xmlns:wps="http://schemas.microsoft.com/office/word/2010/wordprocessingShape" mc:Ignorable="w14 w15 wp14">
-  <w:p>
-    <w:pPr>
-      <w:pStyle w:val="Rodap"/>
-    </w:pPr>
-  </w:p>
-</w:ftr>
-</file>
-
-<file path=word/footer2.xml><?xml version="1.0" encoding="utf-8"?>
-<w:ftr xmlns:wpc="http://schemas.microsoft.com/office/word/2010/wordprocessingCanvas" xmlns:mc="http://schemas.openxmlformats.org/markup-compatibility/2006" xmlns:o="urn:schemas-microsoft-com:office:office" xmlns:r="http://schemas.openxmlformats.org/officeDocument/2006/relationships" xmlns:m="http://schemas.openxmlformats.org/officeDocument/2006/math" xmlns:v="urn:schemas-microsoft-com:vml" xmlns:wp14="http://schemas.microsoft.com/office/word/2010/wordprocessingDrawing" xmlns:wp="http://schemas.openxmlformats.org/drawingml/2006/wordprocessingDrawing" xmlns:w10="urn:schemas-microsoft-com:office:word" xmlns:w="http://schemas.openxmlformats.org/wordprocessingml/2006/main" xmlns:w14="http://schemas.microsoft.com/office/word/2010/wordml" xmlns:w15="http://schemas.microsoft.com/office/word/2012/wordml" xmlns:wpg="http://schemas.microsoft.com/office/word/2010/wordprocessingGroup" xmlns:wpi="http://schemas.microsoft.com/office/word/2010/wordprocessingInk" xmlns:wne="http://schemas.microsoft.com/office/word/2006/wordml" xmlns:wps="http://schemas.microsoft.com/office/word/2010/wordprocessingShape" mc:Ignorable="w14 w15 wp14">
+<w:ftr xmlns:wpc="http://schemas.microsoft.com/office/word/2010/wordprocessingCanvas" xmlns:cx="http://schemas.microsoft.com/office/drawing/2014/chartex" xmlns:cx1="http://schemas.microsoft.com/office/drawing/2015/9/8/chartex" xmlns:cx2="http://schemas.microsoft.com/office/drawing/2015/10/21/chartex" xmlns:cx3="http://schemas.microsoft.com/office/drawing/2016/5/9/chartex" xmlns:cx4="http://schemas.microsoft.com/office/drawing/2016/5/10/chartex" xmlns:cx5="http://schemas.microsoft.com/office/drawing/2016/5/11/chartex" xmlns:cx6="http://schemas.microsoft.com/office/drawing/2016/5/12/chartex" xmlns:cx7="http://schemas.microsoft.com/office/drawing/2016/5/13/chartex" xmlns:cx8="http://schemas.microsoft.com/office/drawing/2016/5/14/chartex" xmlns:mc="http://schemas.openxmlformats.org/markup-compatibility/2006" xmlns:aink="http://schemas.microsoft.com/office/drawing/2016/ink" xmlns:am3d="http://schemas.microsoft.com/office/drawing/2017/model3d" xmlns:o="urn:schemas-microsoft-com:office:office" xmlns:r="http://schemas.openxmlformats.org/officeDocument/2006/relationships" xmlns:m="http://schemas.openxmlformats.org/officeDocument/2006/math" xmlns:v="urn:schemas-microsoft-com:vml" xmlns:wp14="http://schemas.microsoft.com/office/word/2010/wordprocessingDrawing" xmlns:wp="http://schemas.openxmlformats.org/drawingml/2006/wordprocessingDrawing" xmlns:w10="urn:schemas-microsoft-com:office:word" xmlns:w="http://schemas.openxmlformats.org/wordprocessingml/2006/main" xmlns:w14="http://schemas.microsoft.com/office/word/2010/wordml" xmlns:w15="http://schemas.microsoft.com/office/word/2012/wordml" xmlns:w16cid="http://schemas.microsoft.com/office/word/2016/wordml/cid" xmlns:w16se="http://schemas.microsoft.com/office/word/2015/wordml/symex" xmlns:wpg="http://schemas.microsoft.com/office/word/2010/wordprocessingGroup" xmlns:wpi="http://schemas.microsoft.com/office/word/2010/wordprocessingInk" xmlns:wne="http://schemas.microsoft.com/office/word/2006/wordml" xmlns:wps="http://schemas.microsoft.com/office/word/2010/wordprocessingShape" mc:Ignorable="w14 w15 w16se w16cid wp14">
   <w:tbl>
     <w:tblPr>
       <w:tblW w:w="9383" w:type="dxa"/>
@@ -9691,18 +10065,38 @@
               <w:szCs w:val="16"/>
             </w:rPr>
           </w:pPr>
-          <w:fldSimple w:instr=" MERGEFIELD  image:LogoSimlam  \* MERGEFORMAT ">
-            <w:r>
-              <w:rPr>
-                <w:rFonts w:ascii="Arial" w:hAnsi="Arial" w:cs="Arial"/>
-                <w:noProof/>
-                <w:color w:val="595959"/>
-                <w:sz w:val="16"/>
-                <w:szCs w:val="16"/>
-              </w:rPr>
-              <w:t>«image:LogoSimlam»</w:t>
-            </w:r>
-          </w:fldSimple>
+          <w:r>
+            <w:fldChar w:fldCharType="begin"/>
+          </w:r>
+          <w:r>
+            <w:instrText xml:space="preserve"> MERGEFIELD  image:Log</w:instrText>
+          </w:r>
+          <w:r>
+            <w:instrText xml:space="preserve">oSimlam  \* MERGEFORMAT </w:instrText>
+          </w:r>
+          <w:r>
+            <w:fldChar w:fldCharType="separate"/>
+          </w:r>
+          <w:r>
+            <w:rPr>
+              <w:rFonts w:ascii="Arial" w:hAnsi="Arial" w:cs="Arial"/>
+              <w:noProof/>
+              <w:color w:val="595959"/>
+              <w:sz w:val="16"/>
+              <w:szCs w:val="16"/>
+            </w:rPr>
+            <w:t>«image:LogoSimlam»</w:t>
+          </w:r>
+          <w:r>
+            <w:rPr>
+              <w:rFonts w:ascii="Arial" w:hAnsi="Arial" w:cs="Arial"/>
+              <w:noProof/>
+              <w:color w:val="595959"/>
+              <w:sz w:val="16"/>
+              <w:szCs w:val="16"/>
+            </w:rPr>
+            <w:fldChar w:fldCharType="end"/>
+          </w:r>
         </w:p>
       </w:tc>
       <w:tc>
@@ -9722,42 +10116,93 @@
               <w:szCs w:val="16"/>
             </w:rPr>
           </w:pPr>
-          <w:fldSimple w:instr=" MERGEFIELD  OrgaoEndereco  \* MERGEFORMAT ">
-            <w:r>
-              <w:rPr>
-                <w:rFonts w:ascii="Arial" w:hAnsi="Arial" w:cs="Arial"/>
-                <w:noProof/>
-                <w:color w:val="595959"/>
-                <w:sz w:val="16"/>
-                <w:szCs w:val="16"/>
-              </w:rPr>
-              <w:t>«OrgaoEndereco»</w:t>
-            </w:r>
-          </w:fldSimple>
-          <w:fldSimple w:instr=" MERGEFIELD  OrgaoMunicipio  \* MERGEFORMAT ">
-            <w:r>
-              <w:rPr>
-                <w:rFonts w:ascii="Arial" w:hAnsi="Arial" w:cs="Arial"/>
-                <w:noProof/>
-                <w:color w:val="595959"/>
-                <w:sz w:val="16"/>
-                <w:szCs w:val="16"/>
-              </w:rPr>
-              <w:t>«OrgaoMunicipio»</w:t>
-            </w:r>
-          </w:fldSimple>
-          <w:fldSimple w:instr=" MERGEFIELD  OrgaoUF  \* MERGEFORMAT ">
-            <w:r>
-              <w:rPr>
-                <w:rFonts w:ascii="Arial" w:hAnsi="Arial" w:cs="Arial"/>
-                <w:noProof/>
-                <w:color w:val="595959"/>
-                <w:sz w:val="16"/>
-                <w:szCs w:val="16"/>
-              </w:rPr>
-              <w:t>«OrgaoUF»</w:t>
-            </w:r>
-          </w:fldSimple>
+          <w:r>
+            <w:fldChar w:fldCharType="begin"/>
+          </w:r>
+          <w:r>
+            <w:instrText xml:space="preserve"> MERGEFIELD  OrgaoEndereco  \* MERGEFORMAT </w:instrText>
+          </w:r>
+          <w:r>
+            <w:fldChar w:fldCharType="separate"/>
+          </w:r>
+          <w:r>
+            <w:rPr>
+              <w:rFonts w:ascii="Arial" w:hAnsi="Arial" w:cs="Arial"/>
+              <w:noProof/>
+              <w:color w:val="595959"/>
+              <w:sz w:val="16"/>
+              <w:szCs w:val="16"/>
+            </w:rPr>
+            <w:t>«OrgaoEndereco»</w:t>
+          </w:r>
+          <w:r>
+            <w:rPr>
+              <w:rFonts w:ascii="Arial" w:hAnsi="Arial" w:cs="Arial"/>
+              <w:noProof/>
+              <w:color w:val="595959"/>
+              <w:sz w:val="16"/>
+              <w:szCs w:val="16"/>
+            </w:rPr>
+            <w:fldChar w:fldCharType="end"/>
+          </w:r>
+          <w:r>
+            <w:fldChar w:fldCharType="begin"/>
+          </w:r>
+          <w:r>
+            <w:instrText xml:space="preserve"> MERGEFIELD  OrgaoMunicipio  \* MERGEFORMAT </w:instrText>
+          </w:r>
+          <w:r>
+            <w:fldChar w:fldCharType="separate"/>
+          </w:r>
+          <w:r>
+            <w:rPr>
+              <w:rFonts w:ascii="Arial" w:hAnsi="Arial" w:cs="Arial"/>
+              <w:noProof/>
+              <w:color w:val="595959"/>
+              <w:sz w:val="16"/>
+              <w:szCs w:val="16"/>
+            </w:rPr>
+            <w:t>«OrgaoMunicipio»</w:t>
+          </w:r>
+          <w:r>
+            <w:rPr>
+              <w:rFonts w:ascii="Arial" w:hAnsi="Arial" w:cs="Arial"/>
+              <w:noProof/>
+              <w:color w:val="595959"/>
+              <w:sz w:val="16"/>
+              <w:szCs w:val="16"/>
+            </w:rPr>
+            <w:fldChar w:fldCharType="end"/>
+          </w:r>
+          <w:r>
+            <w:fldChar w:fldCharType="begin"/>
+          </w:r>
+          <w:r>
+            <w:instrText xml:space="preserve"> MERGEFIELD  OrgaoUF  \* MERGEFORMAT </w:instrText>
+          </w:r>
+          <w:r>
+            <w:fldChar w:fldCharType="separate"/>
+          </w:r>
+          <w:r>
+            <w:rPr>
+              <w:rFonts w:ascii="Arial" w:hAnsi="Arial" w:cs="Arial"/>
+              <w:noProof/>
+              <w:color w:val="595959"/>
+              <w:sz w:val="16"/>
+              <w:szCs w:val="16"/>
+            </w:rPr>
+            <w:t>«OrgaoUF»</w:t>
+          </w:r>
+          <w:r>
+            <w:rPr>
+              <w:rFonts w:ascii="Arial" w:hAnsi="Arial" w:cs="Arial"/>
+              <w:noProof/>
+              <w:color w:val="595959"/>
+              <w:sz w:val="16"/>
+              <w:szCs w:val="16"/>
+            </w:rPr>
+            <w:fldChar w:fldCharType="end"/>
+          </w:r>
         </w:p>
         <w:p>
           <w:pPr>
@@ -9768,18 +10213,35 @@
               <w:color w:val="595959"/>
             </w:rPr>
           </w:pPr>
-          <w:fldSimple w:instr=" MERGEFIELD  OrgaoCep  \* MERGEFORMAT ">
-            <w:r>
-              <w:rPr>
-                <w:rFonts w:ascii="Arial" w:hAnsi="Arial" w:cs="Arial"/>
-                <w:noProof/>
-                <w:color w:val="595959"/>
-                <w:sz w:val="16"/>
-                <w:szCs w:val="16"/>
-              </w:rPr>
-              <w:t>«OrgaoCep»</w:t>
-            </w:r>
-          </w:fldSimple>
+          <w:r>
+            <w:fldChar w:fldCharType="begin"/>
+          </w:r>
+          <w:r>
+            <w:instrText xml:space="preserve"> MERGEFIELD  OrgaoCep  \* MERGEFORMAT </w:instrText>
+          </w:r>
+          <w:r>
+            <w:fldChar w:fldCharType="separate"/>
+          </w:r>
+          <w:r>
+            <w:rPr>
+              <w:rFonts w:ascii="Arial" w:hAnsi="Arial" w:cs="Arial"/>
+              <w:noProof/>
+              <w:color w:val="595959"/>
+              <w:sz w:val="16"/>
+              <w:szCs w:val="16"/>
+            </w:rPr>
+            <w:t>«OrgaoCep»</w:t>
+          </w:r>
+          <w:r>
+            <w:rPr>
+              <w:rFonts w:ascii="Arial" w:hAnsi="Arial" w:cs="Arial"/>
+              <w:noProof/>
+              <w:color w:val="595959"/>
+              <w:sz w:val="16"/>
+              <w:szCs w:val="16"/>
+            </w:rPr>
+            <w:fldChar w:fldCharType="end"/>
+          </w:r>
           <w:r>
             <w:rPr>
               <w:rFonts w:ascii="Arial" w:hAnsi="Arial" w:cs="Arial"/>
@@ -9789,18 +10251,35 @@
             </w:rPr>
             <w:t xml:space="preserve"> </w:t>
           </w:r>
-          <w:fldSimple w:instr=" MERGEFIELD  OrgaoContato  \* MERGEFORMAT ">
-            <w:r>
-              <w:rPr>
-                <w:rFonts w:ascii="Arial" w:hAnsi="Arial" w:cs="Arial"/>
-                <w:noProof/>
-                <w:color w:val="595959"/>
-                <w:sz w:val="16"/>
-                <w:szCs w:val="16"/>
-              </w:rPr>
-              <w:t>«OrgaoContato»</w:t>
-            </w:r>
-          </w:fldSimple>
+          <w:r>
+            <w:fldChar w:fldCharType="begin"/>
+          </w:r>
+          <w:r>
+            <w:instrText xml:space="preserve"> MERGEFIELD  OrgaoContato  \* MERGEFORMAT </w:instrText>
+          </w:r>
+          <w:r>
+            <w:fldChar w:fldCharType="separate"/>
+          </w:r>
+          <w:r>
+            <w:rPr>
+              <w:rFonts w:ascii="Arial" w:hAnsi="Arial" w:cs="Arial"/>
+              <w:noProof/>
+              <w:color w:val="595959"/>
+              <w:sz w:val="16"/>
+              <w:szCs w:val="16"/>
+            </w:rPr>
+            <w:t>«OrgaoContato»</w:t>
+          </w:r>
+          <w:r>
+            <w:rPr>
+              <w:rFonts w:ascii="Arial" w:hAnsi="Arial" w:cs="Arial"/>
+              <w:noProof/>
+              <w:color w:val="595959"/>
+              <w:sz w:val="16"/>
+              <w:szCs w:val="16"/>
+            </w:rPr>
+            <w:fldChar w:fldCharType="end"/>
+          </w:r>
         </w:p>
       </w:tc>
       <w:tc>
@@ -9863,7 +10342,7 @@
               <w:sz w:val="16"/>
               <w:szCs w:val="16"/>
             </w:rPr>
-            <w:t>2</w:t>
+            <w:t>1</w:t>
           </w:r>
           <w:r>
             <w:rPr>
@@ -9945,18 +10424,8 @@
 </w:ftr>
 </file>
 
-<file path=word/footer3.xml><?xml version="1.0" encoding="utf-8"?>
-<w:ftr xmlns:wpc="http://schemas.microsoft.com/office/word/2010/wordprocessingCanvas" xmlns:mc="http://schemas.openxmlformats.org/markup-compatibility/2006" xmlns:o="urn:schemas-microsoft-com:office:office" xmlns:r="http://schemas.openxmlformats.org/officeDocument/2006/relationships" xmlns:m="http://schemas.openxmlformats.org/officeDocument/2006/math" xmlns:v="urn:schemas-microsoft-com:vml" xmlns:wp14="http://schemas.microsoft.com/office/word/2010/wordprocessingDrawing" xmlns:wp="http://schemas.openxmlformats.org/drawingml/2006/wordprocessingDrawing" xmlns:w10="urn:schemas-microsoft-com:office:word" xmlns:w="http://schemas.openxmlformats.org/wordprocessingml/2006/main" xmlns:w14="http://schemas.microsoft.com/office/word/2010/wordml" xmlns:w15="http://schemas.microsoft.com/office/word/2012/wordml" xmlns:wpg="http://schemas.microsoft.com/office/word/2010/wordprocessingGroup" xmlns:wpi="http://schemas.microsoft.com/office/word/2010/wordprocessingInk" xmlns:wne="http://schemas.microsoft.com/office/word/2006/wordml" xmlns:wps="http://schemas.microsoft.com/office/word/2010/wordprocessingShape" mc:Ignorable="w14 w15 wp14">
-  <w:p>
-    <w:pPr>
-      <w:pStyle w:val="Rodap"/>
-    </w:pPr>
-  </w:p>
-</w:ftr>
-</file>
-
 <file path=word/footnotes.xml><?xml version="1.0" encoding="utf-8"?>
-<w:footnotes xmlns:wpc="http://schemas.microsoft.com/office/word/2010/wordprocessingCanvas" xmlns:mc="http://schemas.openxmlformats.org/markup-compatibility/2006" xmlns:o="urn:schemas-microsoft-com:office:office" xmlns:r="http://schemas.openxmlformats.org/officeDocument/2006/relationships" xmlns:m="http://schemas.openxmlformats.org/officeDocument/2006/math" xmlns:v="urn:schemas-microsoft-com:vml" xmlns:wp14="http://schemas.microsoft.com/office/word/2010/wordprocessingDrawing" xmlns:wp="http://schemas.openxmlformats.org/drawingml/2006/wordprocessingDrawing" xmlns:w10="urn:schemas-microsoft-com:office:word" xmlns:w="http://schemas.openxmlformats.org/wordprocessingml/2006/main" xmlns:w14="http://schemas.microsoft.com/office/word/2010/wordml" xmlns:w15="http://schemas.microsoft.com/office/word/2012/wordml" xmlns:wpg="http://schemas.microsoft.com/office/word/2010/wordprocessingGroup" xmlns:wpi="http://schemas.microsoft.com/office/word/2010/wordprocessingInk" xmlns:wne="http://schemas.microsoft.com/office/word/2006/wordml" xmlns:wps="http://schemas.microsoft.com/office/word/2010/wordprocessingShape" mc:Ignorable="w14 w15 wp14">
+<w:footnotes xmlns:wpc="http://schemas.microsoft.com/office/word/2010/wordprocessingCanvas" xmlns:cx="http://schemas.microsoft.com/office/drawing/2014/chartex" xmlns:cx1="http://schemas.microsoft.com/office/drawing/2015/9/8/chartex" xmlns:cx2="http://schemas.microsoft.com/office/drawing/2015/10/21/chartex" xmlns:cx3="http://schemas.microsoft.com/office/drawing/2016/5/9/chartex" xmlns:cx4="http://schemas.microsoft.com/office/drawing/2016/5/10/chartex" xmlns:cx5="http://schemas.microsoft.com/office/drawing/2016/5/11/chartex" xmlns:cx6="http://schemas.microsoft.com/office/drawing/2016/5/12/chartex" xmlns:cx7="http://schemas.microsoft.com/office/drawing/2016/5/13/chartex" xmlns:cx8="http://schemas.microsoft.com/office/drawing/2016/5/14/chartex" xmlns:mc="http://schemas.openxmlformats.org/markup-compatibility/2006" xmlns:aink="http://schemas.microsoft.com/office/drawing/2016/ink" xmlns:am3d="http://schemas.microsoft.com/office/drawing/2017/model3d" xmlns:o="urn:schemas-microsoft-com:office:office" xmlns:r="http://schemas.openxmlformats.org/officeDocument/2006/relationships" xmlns:m="http://schemas.openxmlformats.org/officeDocument/2006/math" xmlns:v="urn:schemas-microsoft-com:vml" xmlns:wp14="http://schemas.microsoft.com/office/word/2010/wordprocessingDrawing" xmlns:wp="http://schemas.openxmlformats.org/drawingml/2006/wordprocessingDrawing" xmlns:w10="urn:schemas-microsoft-com:office:word" xmlns:w="http://schemas.openxmlformats.org/wordprocessingml/2006/main" xmlns:w14="http://schemas.microsoft.com/office/word/2010/wordml" xmlns:w15="http://schemas.microsoft.com/office/word/2012/wordml" xmlns:w16cid="http://schemas.microsoft.com/office/word/2016/wordml/cid" xmlns:w16se="http://schemas.microsoft.com/office/word/2015/wordml/symex" xmlns:wpg="http://schemas.microsoft.com/office/word/2010/wordprocessingGroup" xmlns:wpi="http://schemas.microsoft.com/office/word/2010/wordprocessingInk" xmlns:wne="http://schemas.microsoft.com/office/word/2006/wordml" xmlns:wps="http://schemas.microsoft.com/office/word/2010/wordprocessingShape" mc:Ignorable="w14 w15 w16se w16cid wp14">
   <w:footnote w:type="separator" w:id="-1">
     <w:p>
       <w:r>
@@ -9975,17 +10444,7 @@
 </file>
 
 <file path=word/header1.xml><?xml version="1.0" encoding="utf-8"?>
-<w:hdr xmlns:wpc="http://schemas.microsoft.com/office/word/2010/wordprocessingCanvas" xmlns:mc="http://schemas.openxmlformats.org/markup-compatibility/2006" xmlns:o="urn:schemas-microsoft-com:office:office" xmlns:r="http://schemas.openxmlformats.org/officeDocument/2006/relationships" xmlns:m="http://schemas.openxmlformats.org/officeDocument/2006/math" xmlns:v="urn:schemas-microsoft-com:vml" xmlns:wp14="http://schemas.microsoft.com/office/word/2010/wordprocessingDrawing" xmlns:wp="http://schemas.openxmlformats.org/drawingml/2006/wordprocessingDrawing" xmlns:w10="urn:schemas-microsoft-com:office:word" xmlns:w="http://schemas.openxmlformats.org/wordprocessingml/2006/main" xmlns:w14="http://schemas.microsoft.com/office/word/2010/wordml" xmlns:w15="http://schemas.microsoft.com/office/word/2012/wordml" xmlns:wpg="http://schemas.microsoft.com/office/word/2010/wordprocessingGroup" xmlns:wpi="http://schemas.microsoft.com/office/word/2010/wordprocessingInk" xmlns:wne="http://schemas.microsoft.com/office/word/2006/wordml" xmlns:wps="http://schemas.microsoft.com/office/word/2010/wordprocessingShape" mc:Ignorable="w14 w15 wp14">
-  <w:p>
-    <w:pPr>
-      <w:pStyle w:val="Cabealho"/>
-    </w:pPr>
-  </w:p>
-</w:hdr>
-</file>
-
-<file path=word/header2.xml><?xml version="1.0" encoding="utf-8"?>
-<w:hdr xmlns:wpc="http://schemas.microsoft.com/office/word/2010/wordprocessingCanvas" xmlns:mc="http://schemas.openxmlformats.org/markup-compatibility/2006" xmlns:o="urn:schemas-microsoft-com:office:office" xmlns:r="http://schemas.openxmlformats.org/officeDocument/2006/relationships" xmlns:m="http://schemas.openxmlformats.org/officeDocument/2006/math" xmlns:v="urn:schemas-microsoft-com:vml" xmlns:wp14="http://schemas.microsoft.com/office/word/2010/wordprocessingDrawing" xmlns:wp="http://schemas.openxmlformats.org/drawingml/2006/wordprocessingDrawing" xmlns:w10="urn:schemas-microsoft-com:office:word" xmlns:w="http://schemas.openxmlformats.org/wordprocessingml/2006/main" xmlns:w14="http://schemas.microsoft.com/office/word/2010/wordml" xmlns:w15="http://schemas.microsoft.com/office/word/2012/wordml" xmlns:wpg="http://schemas.microsoft.com/office/word/2010/wordprocessingGroup" xmlns:wpi="http://schemas.microsoft.com/office/word/2010/wordprocessingInk" xmlns:wne="http://schemas.microsoft.com/office/word/2006/wordml" xmlns:wps="http://schemas.microsoft.com/office/word/2010/wordprocessingShape" mc:Ignorable="w14 w15 wp14">
+<w:hdr xmlns:wpc="http://schemas.microsoft.com/office/word/2010/wordprocessingCanvas" xmlns:cx="http://schemas.microsoft.com/office/drawing/2014/chartex" xmlns:cx1="http://schemas.microsoft.com/office/drawing/2015/9/8/chartex" xmlns:cx2="http://schemas.microsoft.com/office/drawing/2015/10/21/chartex" xmlns:cx3="http://schemas.microsoft.com/office/drawing/2016/5/9/chartex" xmlns:cx4="http://schemas.microsoft.com/office/drawing/2016/5/10/chartex" xmlns:cx5="http://schemas.microsoft.com/office/drawing/2016/5/11/chartex" xmlns:cx6="http://schemas.microsoft.com/office/drawing/2016/5/12/chartex" xmlns:cx7="http://schemas.microsoft.com/office/drawing/2016/5/13/chartex" xmlns:cx8="http://schemas.microsoft.com/office/drawing/2016/5/14/chartex" xmlns:mc="http://schemas.openxmlformats.org/markup-compatibility/2006" xmlns:aink="http://schemas.microsoft.com/office/drawing/2016/ink" xmlns:am3d="http://schemas.microsoft.com/office/drawing/2017/model3d" xmlns:o="urn:schemas-microsoft-com:office:office" xmlns:r="http://schemas.openxmlformats.org/officeDocument/2006/relationships" xmlns:m="http://schemas.openxmlformats.org/officeDocument/2006/math" xmlns:v="urn:schemas-microsoft-com:vml" xmlns:wp14="http://schemas.microsoft.com/office/word/2010/wordprocessingDrawing" xmlns:wp="http://schemas.openxmlformats.org/drawingml/2006/wordprocessingDrawing" xmlns:w10="urn:schemas-microsoft-com:office:word" xmlns:w="http://schemas.openxmlformats.org/wordprocessingml/2006/main" xmlns:w14="http://schemas.microsoft.com/office/word/2010/wordml" xmlns:w15="http://schemas.microsoft.com/office/word/2012/wordml" xmlns:w16cid="http://schemas.microsoft.com/office/word/2016/wordml/cid" xmlns:w16se="http://schemas.microsoft.com/office/word/2015/wordml/symex" xmlns:wpg="http://schemas.microsoft.com/office/word/2010/wordprocessingGroup" xmlns:wpi="http://schemas.microsoft.com/office/word/2010/wordprocessingInk" xmlns:wne="http://schemas.microsoft.com/office/word/2006/wordml" xmlns:wps="http://schemas.microsoft.com/office/word/2010/wordprocessingShape" mc:Ignorable="w14 w15 w16se w16cid wp14">
   <w:tbl>
     <w:tblPr>
       <w:tblW w:w="9374" w:type="dxa"/>
@@ -10075,17 +10534,33 @@
               <w:szCs w:val="20"/>
             </w:rPr>
           </w:pPr>
-          <w:fldSimple w:instr=" MERGEFIELD  GovernoNome  \* MERGEFORMAT ">
-            <w:r>
-              <w:rPr>
-                <w:rFonts w:ascii="Arial" w:hAnsi="Arial" w:cs="Arial"/>
-                <w:b/>
-                <w:noProof/>
-                <w:szCs w:val="20"/>
-              </w:rPr>
-              <w:t>«GovernoNome»</w:t>
-            </w:r>
-          </w:fldSimple>
+          <w:r>
+            <w:fldChar w:fldCharType="begin"/>
+          </w:r>
+          <w:r>
+            <w:instrText xml:space="preserve"> MERGEFIELD  GovernoNome  \* MERGEFORMAT </w:instrText>
+          </w:r>
+          <w:r>
+            <w:fldChar w:fldCharType="separate"/>
+          </w:r>
+          <w:r>
+            <w:rPr>
+              <w:rFonts w:ascii="Arial" w:hAnsi="Arial" w:cs="Arial"/>
+              <w:b/>
+              <w:noProof/>
+              <w:szCs w:val="20"/>
+            </w:rPr>
+            <w:t>«GovernoNome»</w:t>
+          </w:r>
+          <w:r>
+            <w:rPr>
+              <w:rFonts w:ascii="Arial" w:hAnsi="Arial" w:cs="Arial"/>
+              <w:b/>
+              <w:noProof/>
+              <w:szCs w:val="20"/>
+            </w:rPr>
+            <w:fldChar w:fldCharType="end"/>
+          </w:r>
         </w:p>
         <w:p>
           <w:pPr>
@@ -10098,18 +10573,35 @@
               <w:szCs w:val="18"/>
             </w:rPr>
           </w:pPr>
-          <w:fldSimple w:instr=" MERGEFIELD  SecretariaNome  \* MERGEFORMAT ">
-            <w:r>
-              <w:rPr>
-                <w:rFonts w:ascii="Arial" w:hAnsi="Arial" w:cs="Arial"/>
-                <w:b/>
-                <w:noProof/>
-                <w:sz w:val="18"/>
-                <w:szCs w:val="18"/>
-              </w:rPr>
-              <w:t>«SecretariaNome»</w:t>
-            </w:r>
-          </w:fldSimple>
+          <w:r>
+            <w:fldChar w:fldCharType="begin"/>
+          </w:r>
+          <w:r>
+            <w:instrText xml:space="preserve"> MERGEFIELD  SecretariaNome  \* MERGEFORMAT </w:instrText>
+          </w:r>
+          <w:r>
+            <w:fldChar w:fldCharType="separate"/>
+          </w:r>
+          <w:r>
+            <w:rPr>
+              <w:rFonts w:ascii="Arial" w:hAnsi="Arial" w:cs="Arial"/>
+              <w:b/>
+              <w:noProof/>
+              <w:sz w:val="18"/>
+              <w:szCs w:val="18"/>
+            </w:rPr>
+            <w:t>«SecretariaNome»</w:t>
+          </w:r>
+          <w:r>
+            <w:rPr>
+              <w:rFonts w:ascii="Arial" w:hAnsi="Arial" w:cs="Arial"/>
+              <w:b/>
+              <w:noProof/>
+              <w:sz w:val="18"/>
+              <w:szCs w:val="18"/>
+            </w:rPr>
+            <w:fldChar w:fldCharType="end"/>
+          </w:r>
         </w:p>
         <w:p>
           <w:pPr>
@@ -10122,18 +10614,35 @@
               <w:szCs w:val="18"/>
             </w:rPr>
           </w:pPr>
-          <w:fldSimple w:instr=" MERGEFIELD  OrgaoNome  \* MERGEFORMAT ">
-            <w:r>
-              <w:rPr>
-                <w:rFonts w:ascii="Arial" w:hAnsi="Arial" w:cs="Arial"/>
-                <w:b/>
-                <w:noProof/>
-                <w:sz w:val="18"/>
-                <w:szCs w:val="18"/>
-              </w:rPr>
-              <w:t>«OrgaoNome»</w:t>
-            </w:r>
-          </w:fldSimple>
+          <w:r>
+            <w:fldChar w:fldCharType="begin"/>
+          </w:r>
+          <w:r>
+            <w:instrText xml:space="preserve"> MERGEFIELD  OrgaoNome  \* MERGEFORMAT </w:instrText>
+          </w:r>
+          <w:r>
+            <w:fldChar w:fldCharType="separate"/>
+          </w:r>
+          <w:r>
+            <w:rPr>
+              <w:rFonts w:ascii="Arial" w:hAnsi="Arial" w:cs="Arial"/>
+              <w:b/>
+              <w:noProof/>
+              <w:sz w:val="18"/>
+              <w:szCs w:val="18"/>
+            </w:rPr>
+            <w:t>«OrgaoNome»</w:t>
+          </w:r>
+          <w:r>
+            <w:rPr>
+              <w:rFonts w:ascii="Arial" w:hAnsi="Arial" w:cs="Arial"/>
+              <w:b/>
+              <w:noProof/>
+              <w:sz w:val="18"/>
+              <w:szCs w:val="18"/>
+            </w:rPr>
+            <w:fldChar w:fldCharType="end"/>
+          </w:r>
         </w:p>
         <w:p>
           <w:pPr>
@@ -10144,18 +10653,35 @@
               <w:szCs w:val="18"/>
             </w:rPr>
           </w:pPr>
-          <w:fldSimple w:instr=" MERGEFIELD  SetorNome  \* MERGEFORMAT ">
-            <w:r>
-              <w:rPr>
-                <w:rFonts w:ascii="Arial" w:hAnsi="Arial" w:cs="Arial"/>
-                <w:b/>
-                <w:noProof/>
-                <w:sz w:val="18"/>
-                <w:szCs w:val="18"/>
-              </w:rPr>
-              <w:t>«SetorNome»</w:t>
-            </w:r>
-          </w:fldSimple>
+          <w:r>
+            <w:fldChar w:fldCharType="begin"/>
+          </w:r>
+          <w:r>
+            <w:instrText xml:space="preserve"> MERGEFIELD  SetorNome  \* MERGEFORMAT </w:instrText>
+          </w:r>
+          <w:r>
+            <w:fldChar w:fldCharType="separate"/>
+          </w:r>
+          <w:r>
+            <w:rPr>
+              <w:rFonts w:ascii="Arial" w:hAnsi="Arial" w:cs="Arial"/>
+              <w:b/>
+              <w:noProof/>
+              <w:sz w:val="18"/>
+              <w:szCs w:val="18"/>
+            </w:rPr>
+            <w:t>«SetorNome»</w:t>
+          </w:r>
+          <w:r>
+            <w:rPr>
+              <w:rFonts w:ascii="Arial" w:hAnsi="Arial" w:cs="Arial"/>
+              <w:b/>
+              <w:noProof/>
+              <w:sz w:val="18"/>
+              <w:szCs w:val="18"/>
+            </w:rPr>
+            <w:fldChar w:fldCharType="end"/>
+          </w:r>
         </w:p>
       </w:tc>
     </w:tr>
@@ -10214,18 +10740,8 @@
 </w:hdr>
 </file>
 
-<file path=word/header3.xml><?xml version="1.0" encoding="utf-8"?>
-<w:hdr xmlns:wpc="http://schemas.microsoft.com/office/word/2010/wordprocessingCanvas" xmlns:mc="http://schemas.openxmlformats.org/markup-compatibility/2006" xmlns:o="urn:schemas-microsoft-com:office:office" xmlns:r="http://schemas.openxmlformats.org/officeDocument/2006/relationships" xmlns:m="http://schemas.openxmlformats.org/officeDocument/2006/math" xmlns:v="urn:schemas-microsoft-com:vml" xmlns:wp14="http://schemas.microsoft.com/office/word/2010/wordprocessingDrawing" xmlns:wp="http://schemas.openxmlformats.org/drawingml/2006/wordprocessingDrawing" xmlns:w10="urn:schemas-microsoft-com:office:word" xmlns:w="http://schemas.openxmlformats.org/wordprocessingml/2006/main" xmlns:w14="http://schemas.microsoft.com/office/word/2010/wordml" xmlns:w15="http://schemas.microsoft.com/office/word/2012/wordml" xmlns:wpg="http://schemas.microsoft.com/office/word/2010/wordprocessingGroup" xmlns:wpi="http://schemas.microsoft.com/office/word/2010/wordprocessingInk" xmlns:wne="http://schemas.microsoft.com/office/word/2006/wordml" xmlns:wps="http://schemas.microsoft.com/office/word/2010/wordprocessingShape" mc:Ignorable="w14 w15 wp14">
-  <w:p>
-    <w:pPr>
-      <w:pStyle w:val="Cabealho"/>
-    </w:pPr>
-  </w:p>
-</w:hdr>
-</file>
-
 <file path=word/numbering.xml><?xml version="1.0" encoding="utf-8"?>
-<w:numbering xmlns:wpc="http://schemas.microsoft.com/office/word/2010/wordprocessingCanvas" xmlns:mc="http://schemas.openxmlformats.org/markup-compatibility/2006" xmlns:o="urn:schemas-microsoft-com:office:office" xmlns:r="http://schemas.openxmlformats.org/officeDocument/2006/relationships" xmlns:m="http://schemas.openxmlformats.org/officeDocument/2006/math" xmlns:v="urn:schemas-microsoft-com:vml" xmlns:wp14="http://schemas.microsoft.com/office/word/2010/wordprocessingDrawing" xmlns:wp="http://schemas.openxmlformats.org/drawingml/2006/wordprocessingDrawing" xmlns:w10="urn:schemas-microsoft-com:office:word" xmlns:w="http://schemas.openxmlformats.org/wordprocessingml/2006/main" xmlns:w14="http://schemas.microsoft.com/office/word/2010/wordml" xmlns:w15="http://schemas.microsoft.com/office/word/2012/wordml" xmlns:wpg="http://schemas.microsoft.com/office/word/2010/wordprocessingGroup" xmlns:wpi="http://schemas.microsoft.com/office/word/2010/wordprocessingInk" xmlns:wne="http://schemas.microsoft.com/office/word/2006/wordml" xmlns:wps="http://schemas.microsoft.com/office/word/2010/wordprocessingShape" mc:Ignorable="w14 w15 wp14">
+<w:numbering xmlns:wpc="http://schemas.microsoft.com/office/word/2010/wordprocessingCanvas" xmlns:cx="http://schemas.microsoft.com/office/drawing/2014/chartex" xmlns:cx1="http://schemas.microsoft.com/office/drawing/2015/9/8/chartex" xmlns:cx2="http://schemas.microsoft.com/office/drawing/2015/10/21/chartex" xmlns:cx3="http://schemas.microsoft.com/office/drawing/2016/5/9/chartex" xmlns:cx4="http://schemas.microsoft.com/office/drawing/2016/5/10/chartex" xmlns:cx5="http://schemas.microsoft.com/office/drawing/2016/5/11/chartex" xmlns:cx6="http://schemas.microsoft.com/office/drawing/2016/5/12/chartex" xmlns:cx7="http://schemas.microsoft.com/office/drawing/2016/5/13/chartex" xmlns:cx8="http://schemas.microsoft.com/office/drawing/2016/5/14/chartex" xmlns:mc="http://schemas.openxmlformats.org/markup-compatibility/2006" xmlns:aink="http://schemas.microsoft.com/office/drawing/2016/ink" xmlns:am3d="http://schemas.microsoft.com/office/drawing/2017/model3d" xmlns:o="urn:schemas-microsoft-com:office:office" xmlns:r="http://schemas.openxmlformats.org/officeDocument/2006/relationships" xmlns:m="http://schemas.openxmlformats.org/officeDocument/2006/math" xmlns:v="urn:schemas-microsoft-com:vml" xmlns:wp14="http://schemas.microsoft.com/office/word/2010/wordprocessingDrawing" xmlns:wp="http://schemas.openxmlformats.org/drawingml/2006/wordprocessingDrawing" xmlns:w10="urn:schemas-microsoft-com:office:word" xmlns:w="http://schemas.openxmlformats.org/wordprocessingml/2006/main" xmlns:w14="http://schemas.microsoft.com/office/word/2010/wordml" xmlns:w15="http://schemas.microsoft.com/office/word/2012/wordml" xmlns:w16cid="http://schemas.microsoft.com/office/word/2016/wordml/cid" xmlns:w16se="http://schemas.microsoft.com/office/word/2015/wordml/symex" xmlns:wpg="http://schemas.microsoft.com/office/word/2010/wordprocessingGroup" xmlns:wpi="http://schemas.microsoft.com/office/word/2010/wordprocessingInk" xmlns:wne="http://schemas.microsoft.com/office/word/2006/wordml" xmlns:wps="http://schemas.microsoft.com/office/word/2010/wordprocessingShape" mc:Ignorable="w14 w15 w16se w16cid wp14">
   <w:abstractNum w:abstractNumId="0" w15:restartNumberingAfterBreak="0">
     <w:nsid w:val="0AF511C0"/>
     <w:multiLevelType w:val="hybridMultilevel"/>
@@ -11850,7 +12366,7 @@
 </file>
 
 <file path=word/styles.xml><?xml version="1.0" encoding="utf-8"?>
-<w:styles xmlns:mc="http://schemas.openxmlformats.org/markup-compatibility/2006" xmlns:r="http://schemas.openxmlformats.org/officeDocument/2006/relationships" xmlns:w="http://schemas.openxmlformats.org/wordprocessingml/2006/main" xmlns:w14="http://schemas.microsoft.com/office/word/2010/wordml" xmlns:w15="http://schemas.microsoft.com/office/word/2012/wordml" mc:Ignorable="w14 w15">
+<w:styles xmlns:mc="http://schemas.openxmlformats.org/markup-compatibility/2006" xmlns:r="http://schemas.openxmlformats.org/officeDocument/2006/relationships" xmlns:w="http://schemas.openxmlformats.org/wordprocessingml/2006/main" xmlns:w14="http://schemas.microsoft.com/office/word/2010/wordml" xmlns:w15="http://schemas.microsoft.com/office/word/2012/wordml" xmlns:w16cid="http://schemas.microsoft.com/office/word/2016/wordml/cid" xmlns:w16se="http://schemas.microsoft.com/office/word/2015/wordml/symex" mc:Ignorable="w14 w15 w16se w16cid">
   <w:docDefaults>
     <w:rPrDefault>
       <w:rPr>
@@ -11866,7 +12382,7 @@
       </w:pPr>
     </w:pPrDefault>
   </w:docDefaults>
-  <w:latentStyles w:defLockedState="0" w:defUIPriority="99" w:defSemiHidden="0" w:defUnhideWhenUsed="0" w:defQFormat="0" w:count="371">
+  <w:latentStyles w:defLockedState="0" w:defUIPriority="99" w:defSemiHidden="0" w:defUnhideWhenUsed="0" w:defQFormat="0" w:count="375">
     <w:lsdException w:name="Normal" w:uiPriority="0" w:qFormat="1"/>
     <w:lsdException w:name="heading 1" w:uiPriority="9" w:qFormat="1"/>
     <w:lsdException w:name="heading 2" w:semiHidden="1" w:uiPriority="9" w:unhideWhenUsed="1" w:qFormat="1"/>
@@ -11972,7 +12488,6 @@
     <w:lsdException w:name="HTML Sample" w:semiHidden="1" w:unhideWhenUsed="1"/>
     <w:lsdException w:name="HTML Typewriter" w:semiHidden="1" w:unhideWhenUsed="1"/>
     <w:lsdException w:name="HTML Variable" w:semiHidden="1" w:unhideWhenUsed="1"/>
-    <w:lsdException w:name="Normal Table" w:semiHidden="1" w:unhideWhenUsed="1"/>
     <w:lsdException w:name="annotation subject" w:semiHidden="1" w:unhideWhenUsed="1"/>
     <w:lsdException w:name="No List" w:semiHidden="1" w:unhideWhenUsed="1"/>
     <w:lsdException w:name="Outline List 1" w:semiHidden="1" w:unhideWhenUsed="1"/>
@@ -12016,10 +12531,8 @@
     <w:lsdException w:name="Table Elegant" w:semiHidden="1" w:unhideWhenUsed="1"/>
     <w:lsdException w:name="Table Professional" w:semiHidden="1" w:unhideWhenUsed="1"/>
     <w:lsdException w:name="Table Subtle 1" w:semiHidden="1" w:unhideWhenUsed="1"/>
-    <w:lsdException w:name="Table Subtle 2" w:semiHidden="1" w:unhideWhenUsed="1"/>
     <w:lsdException w:name="Table Web 1" w:semiHidden="1" w:unhideWhenUsed="1"/>
     <w:lsdException w:name="Table Web 2" w:semiHidden="1" w:unhideWhenUsed="1"/>
-    <w:lsdException w:name="Table Web 3" w:semiHidden="1" w:unhideWhenUsed="1"/>
     <w:lsdException w:name="Balloon Text" w:semiHidden="1" w:unhideWhenUsed="1"/>
     <w:lsdException w:name="Table Grid" w:uiPriority="0"/>
     <w:lsdException w:name="Table Theme" w:semiHidden="1" w:unhideWhenUsed="1"/>
@@ -12238,6 +12751,10 @@
     <w:lsdException w:name="List Table 5 Dark Accent 6" w:uiPriority="50"/>
     <w:lsdException w:name="List Table 6 Colorful Accent 6" w:uiPriority="51"/>
     <w:lsdException w:name="List Table 7 Colorful Accent 6" w:uiPriority="52"/>
+    <w:lsdException w:name="Mention" w:semiHidden="1" w:unhideWhenUsed="1"/>
+    <w:lsdException w:name="Smart Hyperlink" w:semiHidden="1" w:unhideWhenUsed="1"/>
+    <w:lsdException w:name="Hashtag" w:semiHidden="1" w:unhideWhenUsed="1"/>
+    <w:lsdException w:name="Unresolved Mention" w:semiHidden="1" w:unhideWhenUsed="1"/>
   </w:latentStyles>
   <w:style w:type="paragraph" w:default="1" w:styleId="Normal">
     <w:name w:val="Normal"/>

</xml_diff>

<commit_message>
fix(2803): Correções no laudo
</commit_message>
<xml_diff>
--- a/Código Fonte/VERSAO-ATUAL/src/EtramiteX/Interno/Content/_pdfAspose/Laudo_de_Fiscalizacao_Novo.docx
+++ b/Código Fonte/VERSAO-ATUAL/src/EtramiteX/Interno/Content/_pdfAspose/Laudo_de_Fiscalizacao_Novo.docx
@@ -344,6 +344,7 @@
             <w:tcBorders>
               <w:top w:val="nil"/>
             </w:tcBorders>
+            <w:vAlign w:val="center"/>
           </w:tcPr>
           <w:p>
             <w:pPr>
@@ -794,9 +795,13 @@
     <w:tbl>
       <w:tblPr>
         <w:tblStyle w:val="Tabelacomgrade"/>
-        <w:tblW w:w="10206" w:type="dxa"/>
+        <w:tblW w:w="0" w:type="auto"/>
         <w:jc w:val="center"/>
         <w:tblBorders>
+          <w:top w:val="none" w:sz="0" w:space="0" w:color="auto"/>
+          <w:left w:val="none" w:sz="0" w:space="0" w:color="auto"/>
+          <w:bottom w:val="none" w:sz="0" w:space="0" w:color="auto"/>
+          <w:right w:val="none" w:sz="0" w:space="0" w:color="auto"/>
           <w:insideH w:val="none" w:sz="0" w:space="0" w:color="auto"/>
           <w:insideV w:val="none" w:sz="0" w:space="0" w:color="auto"/>
         </w:tblBorders>
@@ -804,7 +809,7 @@
         <w:tblLook w:val="04A0" w:firstRow="1" w:lastRow="0" w:firstColumn="1" w:lastColumn="0" w:noHBand="0" w:noVBand="1"/>
       </w:tblPr>
       <w:tblGrid>
-        <w:gridCol w:w="10206"/>
+        <w:gridCol w:w="9571"/>
       </w:tblGrid>
       <w:tr>
         <w:trPr>
@@ -813,13 +818,8 @@
         <w:tc>
           <w:tcPr>
             <w:tcW w:w="9571" w:type="dxa"/>
-            <w:tcBorders>
-              <w:top w:val="nil"/>
-              <w:left w:val="nil"/>
-              <w:bottom w:val="nil"/>
-              <w:right w:val="nil"/>
-            </w:tcBorders>
           </w:tcPr>
+          <w:bookmarkStart w:id="0" w:name="_GoBack"/>
           <w:p>
             <w:pPr>
               <w:keepNext/>
@@ -2168,7 +2168,6 @@
             </w:tr>
             <w:tr>
               <w:trPr>
-                <w:trHeight w:val="244"/>
                 <w:jc w:val="center"/>
               </w:trPr>
               <w:tc>
@@ -2212,12 +2211,14 @@
               <w:keepNext/>
               <w:rPr>
                 <w:color w:val="FF0000"/>
-                <w:szCs w:val="20"/>
+                <w:sz w:val="8"/>
+                <w:szCs w:val="8"/>
               </w:rPr>
             </w:pPr>
           </w:p>
         </w:tc>
       </w:tr>
+      <w:bookmarkEnd w:id="0"/>
     </w:tbl>
     <w:p>
       <w:pPr>
@@ -3303,7 +3304,27 @@
                 <w:sz w:val="16"/>
                 <w:szCs w:val="16"/>
               </w:rPr>
-              <w:t xml:space="preserve">  CARACTERIZAÇÃO:</w:t>
+              <w:t xml:space="preserve">  </w:t>
+            </w:r>
+            <w:r>
+              <w:rPr>
+                <w:rFonts w:cs="Arial"/>
+                <w:b/>
+                <w:color w:val="7F7F7F" w:themeColor="text1" w:themeTint="80"/>
+                <w:sz w:val="16"/>
+                <w:szCs w:val="16"/>
+              </w:rPr>
+              <w:t xml:space="preserve"> </w:t>
+            </w:r>
+            <w:r>
+              <w:rPr>
+                <w:rFonts w:cs="Arial"/>
+                <w:b/>
+                <w:color w:val="7F7F7F" w:themeColor="text1" w:themeTint="80"/>
+                <w:sz w:val="16"/>
+                <w:szCs w:val="16"/>
+              </w:rPr>
+              <w:t>CARACTERIZAÇÃO:</w:t>
             </w:r>
           </w:p>
         </w:tc>
@@ -3337,7 +3358,27 @@
                 <w:sz w:val="16"/>
                 <w:szCs w:val="16"/>
               </w:rPr>
-              <w:t xml:space="preserve">  TIPO DA INFRAÇÃO</w:t>
+              <w:t xml:space="preserve"> </w:t>
+            </w:r>
+            <w:r>
+              <w:rPr>
+                <w:rFonts w:cs="Arial"/>
+                <w:b/>
+                <w:color w:val="7F7F7F" w:themeColor="text1" w:themeTint="80"/>
+                <w:sz w:val="16"/>
+                <w:szCs w:val="16"/>
+              </w:rPr>
+              <w:t xml:space="preserve"> </w:t>
+            </w:r>
+            <w:r>
+              <w:rPr>
+                <w:rFonts w:cs="Arial"/>
+                <w:b/>
+                <w:color w:val="7F7F7F" w:themeColor="text1" w:themeTint="80"/>
+                <w:sz w:val="16"/>
+                <w:szCs w:val="16"/>
+              </w:rPr>
+              <w:t xml:space="preserve"> TIPO DA INFRAÇÃO</w:t>
             </w:r>
             <w:r>
               <w:rPr>
@@ -3420,6 +3461,13 @@
                 <w:sz w:val="18"/>
                 <w:szCs w:val="18"/>
               </w:rPr>
+              <w:t xml:space="preserve"> </w:t>
+            </w:r>
+            <w:r>
+              <w:rPr>
+                <w:sz w:val="18"/>
+                <w:szCs w:val="18"/>
+              </w:rPr>
               <w:fldChar w:fldCharType="begin"/>
             </w:r>
             <w:r>
@@ -3561,7 +3609,27 @@
                 <w:sz w:val="16"/>
                 <w:szCs w:val="16"/>
               </w:rPr>
-              <w:t xml:space="preserve">  ITEM:</w:t>
+              <w:t xml:space="preserve"> </w:t>
+            </w:r>
+            <w:r>
+              <w:rPr>
+                <w:rFonts w:cs="Arial"/>
+                <w:b/>
+                <w:color w:val="7F7F7F" w:themeColor="text1" w:themeTint="80"/>
+                <w:sz w:val="16"/>
+                <w:szCs w:val="16"/>
+              </w:rPr>
+              <w:t xml:space="preserve"> </w:t>
+            </w:r>
+            <w:r>
+              <w:rPr>
+                <w:rFonts w:cs="Arial"/>
+                <w:b/>
+                <w:color w:val="7F7F7F" w:themeColor="text1" w:themeTint="80"/>
+                <w:sz w:val="16"/>
+                <w:szCs w:val="16"/>
+              </w:rPr>
+              <w:t xml:space="preserve"> ITEM:</w:t>
             </w:r>
           </w:p>
         </w:tc>
@@ -3595,7 +3663,27 @@
                 <w:sz w:val="16"/>
                 <w:szCs w:val="16"/>
               </w:rPr>
-              <w:t xml:space="preserve">  SUBITEM:</w:t>
+              <w:t xml:space="preserve">  </w:t>
+            </w:r>
+            <w:r>
+              <w:rPr>
+                <w:rFonts w:cs="Arial"/>
+                <w:b/>
+                <w:color w:val="7F7F7F" w:themeColor="text1" w:themeTint="80"/>
+                <w:sz w:val="16"/>
+                <w:szCs w:val="16"/>
+              </w:rPr>
+              <w:t xml:space="preserve"> </w:t>
+            </w:r>
+            <w:r>
+              <w:rPr>
+                <w:rFonts w:cs="Arial"/>
+                <w:b/>
+                <w:color w:val="7F7F7F" w:themeColor="text1" w:themeTint="80"/>
+                <w:sz w:val="16"/>
+                <w:szCs w:val="16"/>
+              </w:rPr>
+              <w:t>SUBITEM:</w:t>
             </w:r>
           </w:p>
         </w:tc>
@@ -3631,7 +3719,21 @@
                 <w:sz w:val="18"/>
                 <w:szCs w:val="18"/>
               </w:rPr>
-              <w:t xml:space="preserve">  </w:t>
+              <w:t xml:space="preserve"> </w:t>
+            </w:r>
+            <w:r>
+              <w:rPr>
+                <w:sz w:val="18"/>
+                <w:szCs w:val="18"/>
+              </w:rPr>
+              <w:t xml:space="preserve"> </w:t>
+            </w:r>
+            <w:r>
+              <w:rPr>
+                <w:sz w:val="18"/>
+                <w:szCs w:val="18"/>
+              </w:rPr>
+              <w:t xml:space="preserve"> </w:t>
             </w:r>
             <w:r>
               <w:rPr>
@@ -3701,7 +3803,14 @@
                 <w:sz w:val="18"/>
                 <w:szCs w:val="18"/>
               </w:rPr>
-              <w:t xml:space="preserve">  </w:t>
+              <w:t xml:space="preserve"> </w:t>
+            </w:r>
+            <w:r>
+              <w:rPr>
+                <w:sz w:val="18"/>
+                <w:szCs w:val="18"/>
+              </w:rPr>
+              <w:t xml:space="preserve"> </w:t>
             </w:r>
             <w:r>
               <w:rPr>
@@ -3803,10 +3912,7 @@
               <w:fldChar w:fldCharType="begin"/>
             </w:r>
             <w:r>
-              <w:instrText xml:space="preserve"> MERGEFIELD  Texto \* Upper  \* MERGEFO</w:instrText>
-            </w:r>
-            <w:r>
-              <w:instrText xml:space="preserve">RMAT </w:instrText>
+              <w:instrText xml:space="preserve"> MERGEFIELD  Texto \* Upper  \* MERGEFORMAT </w:instrText>
             </w:r>
             <w:r>
               <w:fldChar w:fldCharType="separate"/>
@@ -6988,9 +7094,9 @@
                         </w:tcBorders>
                         <w:vAlign w:val="center"/>
                       </w:tcPr>
-                      <w:bookmarkStart w:id="0" w:name="OLE_LINK1"/>
-                      <w:bookmarkStart w:id="1" w:name="OLE_LINK2"/>
-                      <w:bookmarkStart w:id="2" w:name="OLE_LINK3"/>
+                      <w:bookmarkStart w:id="1" w:name="OLE_LINK1"/>
+                      <w:bookmarkStart w:id="2" w:name="OLE_LINK2"/>
+                      <w:bookmarkStart w:id="3" w:name="OLE_LINK3"/>
                       <w:p>
                         <w:pPr>
                           <w:keepNext/>
@@ -7304,9 +7410,9 @@
                       </w:p>
                     </w:tc>
                   </w:tr>
-                  <w:bookmarkEnd w:id="0"/>
                   <w:bookmarkEnd w:id="1"/>
                   <w:bookmarkEnd w:id="2"/>
+                  <w:bookmarkEnd w:id="3"/>
                 </w:tbl>
                 <w:p>
                   <w:pPr>
@@ -8179,8 +8285,8 @@
               <w:rPr>
                 <w:rFonts w:cs="Arial"/>
                 <w:b/>
-                <w:sz w:val="18"/>
-                <w:szCs w:val="18"/>
+                <w:sz w:val="8"/>
+                <w:szCs w:val="8"/>
               </w:rPr>
             </w:pPr>
           </w:p>
@@ -8707,8 +8813,6 @@
                 <w:t>«ConsideracoesFinais.IsTermoCompromisso»</w:t>
               </w:r>
             </w:fldSimple>
-            <w:bookmarkStart w:id="3" w:name="_GoBack"/>
-            <w:bookmarkEnd w:id="3"/>
           </w:p>
         </w:tc>
       </w:tr>

</xml_diff>

<commit_message>
fix(3493): Alteração no tamanho do campo IUF na seção multa do laudo
</commit_message>
<xml_diff>
--- a/Código Fonte/VERSAO-ATUAL/src/EtramiteX/Interno/Content/_pdfAspose/Laudo_de_Fiscalizacao_Novo.docx
+++ b/Código Fonte/VERSAO-ATUAL/src/EtramiteX/Interno/Content/_pdfAspose/Laudo_de_Fiscalizacao_Novo.docx
@@ -301,16 +301,31 @@
                 <w:szCs w:val="20"/>
               </w:rPr>
             </w:pPr>
-            <w:fldSimple w:instr=" MERGEFIELD  NumeroFiscalizacao  \* MERGEFORMAT ">
-              <w:r>
-                <w:rPr>
-                  <w:rFonts w:cs="Arial"/>
-                  <w:noProof/>
-                  <w:szCs w:val="20"/>
-                </w:rPr>
-                <w:t>«NumeroFiscalizacao»</w:t>
-              </w:r>
-            </w:fldSimple>
+            <w:r>
+              <w:fldChar w:fldCharType="begin"/>
+            </w:r>
+            <w:r>
+              <w:instrText xml:space="preserve"> MERGEFIELD  NumeroFiscalizacao  \* MERGEFORMAT </w:instrText>
+            </w:r>
+            <w:r>
+              <w:fldChar w:fldCharType="separate"/>
+            </w:r>
+            <w:r>
+              <w:rPr>
+                <w:rFonts w:cs="Arial"/>
+                <w:noProof/>
+                <w:szCs w:val="20"/>
+              </w:rPr>
+              <w:t>«NumeroFiscalizacao»</w:t>
+            </w:r>
+            <w:r>
+              <w:rPr>
+                <w:rFonts w:cs="Arial"/>
+                <w:noProof/>
+                <w:szCs w:val="20"/>
+              </w:rPr>
+              <w:fldChar w:fldCharType="end"/>
+            </w:r>
           </w:p>
         </w:tc>
         <w:tc>
@@ -328,14 +343,27 @@
                 <w:rFonts w:cs="Arial"/>
               </w:rPr>
             </w:pPr>
-            <w:fldSimple w:instr=" MERGEFIELD  LocalInfracao.DataFiscalizacao  \* MERGEFORMAT ">
-              <w:r>
-                <w:rPr>
-                  <w:noProof/>
-                </w:rPr>
-                <w:t>«LocalInfracao.DataFiscalizacao»</w:t>
-              </w:r>
-            </w:fldSimple>
+            <w:r>
+              <w:fldChar w:fldCharType="begin"/>
+            </w:r>
+            <w:r>
+              <w:instrText xml:space="preserve"> MERGEFIELD  LocalInfracao.DataFiscalizacao  \* MERGEFORMAT </w:instrText>
+            </w:r>
+            <w:r>
+              <w:fldChar w:fldCharType="separate"/>
+            </w:r>
+            <w:r>
+              <w:rPr>
+                <w:noProof/>
+              </w:rPr>
+              <w:t>«LocalInfracao.DataFiscalizacao»</w:t>
+            </w:r>
+            <w:r>
+              <w:rPr>
+                <w:noProof/>
+              </w:rPr>
+              <w:fldChar w:fldCharType="end"/>
+            </w:r>
           </w:p>
         </w:tc>
         <w:tc>
@@ -560,31 +588,16 @@
                 <w:szCs w:val="18"/>
               </w:rPr>
             </w:pPr>
-            <w:r>
-              <w:fldChar w:fldCharType="begin"/>
-            </w:r>
-            <w:r>
-              <w:instrText xml:space="preserve"> MERGEFIELD  LocalInfracao.Autuado.NomeRazaoSocial  \* MERGEFORMAT </w:instrText>
-            </w:r>
-            <w:r>
-              <w:fldChar w:fldCharType="separate"/>
-            </w:r>
-            <w:r>
-              <w:rPr>
-                <w:noProof/>
-                <w:sz w:val="18"/>
-                <w:szCs w:val="18"/>
-              </w:rPr>
-              <w:t>«LocalInfracao.Autuado.NomeRazaoSocial»</w:t>
-            </w:r>
-            <w:r>
-              <w:rPr>
-                <w:noProof/>
-                <w:sz w:val="18"/>
-                <w:szCs w:val="18"/>
-              </w:rPr>
-              <w:fldChar w:fldCharType="end"/>
-            </w:r>
+            <w:fldSimple w:instr=" MERGEFIELD  LocalInfracao.Autuado.NomeRazaoSocial  \* MERGEFORMAT ">
+              <w:r>
+                <w:rPr>
+                  <w:noProof/>
+                  <w:sz w:val="18"/>
+                  <w:szCs w:val="18"/>
+                </w:rPr>
+                <w:t>«LocalInfracao.Autuado.NomeRazaoSocial»</w:t>
+              </w:r>
+            </w:fldSimple>
           </w:p>
         </w:tc>
       </w:tr>
@@ -722,16 +735,31 @@
                 <w:szCs w:val="18"/>
               </w:rPr>
             </w:pPr>
-            <w:fldSimple w:instr="MERGEFIELD ComplementacaoDados.VinculoPropriedade \* MERGEFORMAT">
-              <w:r>
-                <w:rPr>
-                  <w:noProof/>
-                  <w:sz w:val="18"/>
-                  <w:szCs w:val="18"/>
-                </w:rPr>
-                <w:t>«ComplementacaoDados.VinculoPropriedade»</w:t>
-              </w:r>
-            </w:fldSimple>
+            <w:r>
+              <w:fldChar w:fldCharType="begin"/>
+            </w:r>
+            <w:r>
+              <w:instrText>MERGEFIELD ComplementacaoDados.VinculoPropriedade \* MERGEFORMAT</w:instrText>
+            </w:r>
+            <w:r>
+              <w:fldChar w:fldCharType="separate"/>
+            </w:r>
+            <w:r>
+              <w:rPr>
+                <w:noProof/>
+                <w:sz w:val="18"/>
+                <w:szCs w:val="18"/>
+              </w:rPr>
+              <w:t>«ComplementacaoDados.VinculoPropriedade»</w:t>
+            </w:r>
+            <w:r>
+              <w:rPr>
+                <w:noProof/>
+                <w:sz w:val="18"/>
+                <w:szCs w:val="18"/>
+              </w:rPr>
+              <w:fldChar w:fldCharType="end"/>
+            </w:r>
           </w:p>
         </w:tc>
         <w:tc>
@@ -753,32 +781,47 @@
                 <w:szCs w:val="18"/>
               </w:rPr>
             </w:pPr>
-            <w:fldSimple w:instr=" MERGEFIELD  LocalInfracao.Autuado.CPFCNPJ  \* MERGEFORMAT ">
-              <w:r>
-                <w:rPr>
-                  <w:noProof/>
-                  <w:sz w:val="18"/>
-                  <w:szCs w:val="18"/>
-                </w:rPr>
-                <w:t>«LocalInfracao.Autuado.</w:t>
-              </w:r>
-              <w:r>
-                <w:rPr>
-                  <w:noProof/>
-                  <w:sz w:val="18"/>
-                  <w:szCs w:val="18"/>
-                </w:rPr>
-                <w:t>CPFCNPJ</w:t>
-              </w:r>
-              <w:r>
-                <w:rPr>
-                  <w:noProof/>
-                  <w:sz w:val="18"/>
-                  <w:szCs w:val="18"/>
-                </w:rPr>
-                <w:t>»</w:t>
-              </w:r>
-            </w:fldSimple>
+            <w:r>
+              <w:fldChar w:fldCharType="begin"/>
+            </w:r>
+            <w:r>
+              <w:instrText xml:space="preserve"> MERGEFIELD  LocalInfracao.Autuado.CPFCNPJ  \* MERGEFORMAT </w:instrText>
+            </w:r>
+            <w:r>
+              <w:fldChar w:fldCharType="separate"/>
+            </w:r>
+            <w:r>
+              <w:rPr>
+                <w:noProof/>
+                <w:sz w:val="18"/>
+                <w:szCs w:val="18"/>
+              </w:rPr>
+              <w:t>«LocalInfracao.Autuado.</w:t>
+            </w:r>
+            <w:r>
+              <w:rPr>
+                <w:noProof/>
+                <w:sz w:val="18"/>
+                <w:szCs w:val="18"/>
+              </w:rPr>
+              <w:t>CPFCNPJ</w:t>
+            </w:r>
+            <w:r>
+              <w:rPr>
+                <w:noProof/>
+                <w:sz w:val="18"/>
+                <w:szCs w:val="18"/>
+              </w:rPr>
+              <w:t>»</w:t>
+            </w:r>
+            <w:r>
+              <w:rPr>
+                <w:noProof/>
+                <w:sz w:val="18"/>
+                <w:szCs w:val="18"/>
+              </w:rPr>
+              <w:fldChar w:fldCharType="end"/>
+            </w:r>
           </w:p>
         </w:tc>
       </w:tr>
@@ -819,7 +862,6 @@
           <w:tcPr>
             <w:tcW w:w="9571" w:type="dxa"/>
           </w:tcPr>
-          <w:bookmarkStart w:id="0" w:name="_GoBack"/>
           <w:p>
             <w:pPr>
               <w:keepNext/>
@@ -1396,16 +1438,31 @@
                   <w:pPr>
                     <w:jc w:val="center"/>
                   </w:pPr>
-                  <w:fldSimple w:instr=" MERGEFIELD  LocalInfracao.EmpResponsavel.NomeRazaoSocial  \* MERGEFORMAT ">
-                    <w:r>
-                      <w:rPr>
-                        <w:noProof/>
-                        <w:sz w:val="18"/>
-                        <w:szCs w:val="18"/>
-                      </w:rPr>
-                      <w:t>«LocalInfracao.EmpResponsavel.NomeRazaoSo»</w:t>
-                    </w:r>
-                  </w:fldSimple>
+                  <w:r>
+                    <w:fldChar w:fldCharType="begin"/>
+                  </w:r>
+                  <w:r>
+                    <w:instrText xml:space="preserve"> MERGEFIELD  LocalInfracao.EmpResponsavel.NomeRazaoSocial  \* MERGEFORMAT </w:instrText>
+                  </w:r>
+                  <w:r>
+                    <w:fldChar w:fldCharType="separate"/>
+                  </w:r>
+                  <w:r>
+                    <w:rPr>
+                      <w:noProof/>
+                      <w:sz w:val="18"/>
+                      <w:szCs w:val="18"/>
+                    </w:rPr>
+                    <w:t>«LocalInfracao.EmpResponsavel.NomeRazaoSo»</w:t>
+                  </w:r>
+                  <w:r>
+                    <w:rPr>
+                      <w:noProof/>
+                      <w:sz w:val="18"/>
+                      <w:szCs w:val="18"/>
+                    </w:rPr>
+                    <w:fldChar w:fldCharType="end"/>
+                  </w:r>
                 </w:p>
               </w:tc>
               <w:tc>
@@ -1643,17 +1700,33 @@
                       <w:szCs w:val="18"/>
                     </w:rPr>
                   </w:pPr>
-                  <w:fldSimple w:instr=" MERGEFIELD  LocalInfracao.EmpEndereco.Cep  \* MERGEFORMAT ">
-                    <w:r>
-                      <w:rPr>
-                        <w:noProof/>
-                        <w:color w:val="000000" w:themeColor="text1"/>
-                        <w:sz w:val="18"/>
-                        <w:szCs w:val="18"/>
-                      </w:rPr>
-                      <w:t>«LocalInfracao.EmpEndereco.Cep»</w:t>
-                    </w:r>
-                  </w:fldSimple>
+                  <w:r>
+                    <w:fldChar w:fldCharType="begin"/>
+                  </w:r>
+                  <w:r>
+                    <w:instrText xml:space="preserve"> MERGEFIELD  LocalInfracao.EmpEndereco.Cep  \* MERGEFORMAT </w:instrText>
+                  </w:r>
+                  <w:r>
+                    <w:fldChar w:fldCharType="separate"/>
+                  </w:r>
+                  <w:r>
+                    <w:rPr>
+                      <w:noProof/>
+                      <w:color w:val="000000" w:themeColor="text1"/>
+                      <w:sz w:val="18"/>
+                      <w:szCs w:val="18"/>
+                    </w:rPr>
+                    <w:t>«LocalInfracao.EmpEndereco.Cep»</w:t>
+                  </w:r>
+                  <w:r>
+                    <w:rPr>
+                      <w:noProof/>
+                      <w:color w:val="000000" w:themeColor="text1"/>
+                      <w:sz w:val="18"/>
+                      <w:szCs w:val="18"/>
+                    </w:rPr>
+                    <w:fldChar w:fldCharType="end"/>
+                  </w:r>
                 </w:p>
               </w:tc>
               <w:tc>
@@ -1678,17 +1751,33 @@
                       <w:szCs w:val="18"/>
                     </w:rPr>
                   </w:pPr>
-                  <w:fldSimple w:instr=" MERGEFIELD  LocalInfracao.EmpEndereco.Logradouro  \* MERGEFORMAT ">
-                    <w:r>
-                      <w:rPr>
-                        <w:noProof/>
-                        <w:color w:val="000000" w:themeColor="text1"/>
-                        <w:sz w:val="18"/>
-                        <w:szCs w:val="18"/>
-                      </w:rPr>
-                      <w:t>«LocalInfracao.EmpEndereco.Logradouro»</w:t>
-                    </w:r>
-                  </w:fldSimple>
+                  <w:r>
+                    <w:fldChar w:fldCharType="begin"/>
+                  </w:r>
+                  <w:r>
+                    <w:instrText xml:space="preserve"> MERGEFIELD  LocalInfracao.EmpEndereco.Logradouro  \* MERGEFORMAT </w:instrText>
+                  </w:r>
+                  <w:r>
+                    <w:fldChar w:fldCharType="separate"/>
+                  </w:r>
+                  <w:r>
+                    <w:rPr>
+                      <w:noProof/>
+                      <w:color w:val="000000" w:themeColor="text1"/>
+                      <w:sz w:val="18"/>
+                      <w:szCs w:val="18"/>
+                    </w:rPr>
+                    <w:t>«LocalInfracao.EmpEndereco.Logradouro»</w:t>
+                  </w:r>
+                  <w:r>
+                    <w:rPr>
+                      <w:noProof/>
+                      <w:color w:val="000000" w:themeColor="text1"/>
+                      <w:sz w:val="18"/>
+                      <w:szCs w:val="18"/>
+                    </w:rPr>
+                    <w:fldChar w:fldCharType="end"/>
+                  </w:r>
                 </w:p>
               </w:tc>
             </w:tr>
@@ -1914,17 +2003,33 @@
                       <w:szCs w:val="18"/>
                     </w:rPr>
                   </w:pPr>
-                  <w:fldSimple w:instr=" MERGEFIELD  LocalInfracao.EmpEndereco.Bairro  \* MERGEFORMAT ">
-                    <w:r>
-                      <w:rPr>
-                        <w:noProof/>
-                        <w:color w:val="000000" w:themeColor="text1"/>
-                        <w:sz w:val="18"/>
-                        <w:szCs w:val="18"/>
-                      </w:rPr>
-                      <w:t>«LocalInfracao.EmpEndereco.Bairro»</w:t>
-                    </w:r>
-                  </w:fldSimple>
+                  <w:r>
+                    <w:fldChar w:fldCharType="begin"/>
+                  </w:r>
+                  <w:r>
+                    <w:instrText xml:space="preserve"> MERGEFIELD  LocalInfracao.EmpEndereco.Bairro  \* MERGEFORMAT </w:instrText>
+                  </w:r>
+                  <w:r>
+                    <w:fldChar w:fldCharType="separate"/>
+                  </w:r>
+                  <w:r>
+                    <w:rPr>
+                      <w:noProof/>
+                      <w:color w:val="000000" w:themeColor="text1"/>
+                      <w:sz w:val="18"/>
+                      <w:szCs w:val="18"/>
+                    </w:rPr>
+                    <w:t>«LocalInfracao.EmpEndereco.Bairro»</w:t>
+                  </w:r>
+                  <w:r>
+                    <w:rPr>
+                      <w:noProof/>
+                      <w:color w:val="000000" w:themeColor="text1"/>
+                      <w:sz w:val="18"/>
+                      <w:szCs w:val="18"/>
+                    </w:rPr>
+                    <w:fldChar w:fldCharType="end"/>
+                  </w:r>
                 </w:p>
               </w:tc>
               <w:tc>
@@ -1949,17 +2054,33 @@
                       <w:szCs w:val="18"/>
                     </w:rPr>
                   </w:pPr>
-                  <w:fldSimple w:instr=" MERGEFIELD  LocalInfracao.EmpEndereco.Distrito  \* MERGEFORMAT ">
-                    <w:r>
-                      <w:rPr>
-                        <w:noProof/>
-                        <w:color w:val="000000" w:themeColor="text1"/>
-                        <w:sz w:val="18"/>
-                        <w:szCs w:val="18"/>
-                      </w:rPr>
-                      <w:t>«LocalInfracao.EmpEndereco.Distrito»</w:t>
-                    </w:r>
-                  </w:fldSimple>
+                  <w:r>
+                    <w:fldChar w:fldCharType="begin"/>
+                  </w:r>
+                  <w:r>
+                    <w:instrText xml:space="preserve"> MERGEFIELD  LocalInfracao.EmpEndereco.Distrito  \* MERGEFORMAT </w:instrText>
+                  </w:r>
+                  <w:r>
+                    <w:fldChar w:fldCharType="separate"/>
+                  </w:r>
+                  <w:r>
+                    <w:rPr>
+                      <w:noProof/>
+                      <w:color w:val="000000" w:themeColor="text1"/>
+                      <w:sz w:val="18"/>
+                      <w:szCs w:val="18"/>
+                    </w:rPr>
+                    <w:t>«LocalInfracao.EmpEndereco.Distrito»</w:t>
+                  </w:r>
+                  <w:r>
+                    <w:rPr>
+                      <w:noProof/>
+                      <w:color w:val="000000" w:themeColor="text1"/>
+                      <w:sz w:val="18"/>
+                      <w:szCs w:val="18"/>
+                    </w:rPr>
+                    <w:fldChar w:fldCharType="end"/>
+                  </w:r>
                 </w:p>
               </w:tc>
             </w:tr>
@@ -2044,17 +2165,15 @@
                       <w:szCs w:val="18"/>
                     </w:rPr>
                   </w:pPr>
-                  <w:fldSimple w:instr=" MERGEFIELD  LocalInfracao.EmpEndereco.MunicipioTexto  \* MERGEFORMAT ">
-                    <w:r>
-                      <w:rPr>
-                        <w:noProof/>
-                        <w:color w:val="000000" w:themeColor="text1"/>
-                        <w:sz w:val="18"/>
-                        <w:szCs w:val="18"/>
-                      </w:rPr>
-                      <w:t>«LocalInfracao.EmpEndereco.MunicipioTexto»</w:t>
-                    </w:r>
-                  </w:fldSimple>
+                  <w:r>
+                    <w:fldChar w:fldCharType="begin"/>
+                  </w:r>
+                  <w:r>
+                    <w:instrText xml:space="preserve"> MERGEFIELD  LocalInfracao.EmpEndereco.MunicipioTexto  \* MERGEFORMAT </w:instrText>
+                  </w:r>
+                  <w:r>
+                    <w:fldChar w:fldCharType="separate"/>
+                  </w:r>
                   <w:r>
                     <w:rPr>
                       <w:noProof/>
@@ -2062,19 +2181,53 @@
                       <w:sz w:val="18"/>
                       <w:szCs w:val="18"/>
                     </w:rPr>
+                    <w:t>«LocalInfracao.EmpEndereco.MunicipioTexto»</w:t>
+                  </w:r>
+                  <w:r>
+                    <w:rPr>
+                      <w:noProof/>
+                      <w:color w:val="000000" w:themeColor="text1"/>
+                      <w:sz w:val="18"/>
+                      <w:szCs w:val="18"/>
+                    </w:rPr>
+                    <w:fldChar w:fldCharType="end"/>
+                  </w:r>
+                  <w:r>
+                    <w:rPr>
+                      <w:noProof/>
+                      <w:color w:val="000000" w:themeColor="text1"/>
+                      <w:sz w:val="18"/>
+                      <w:szCs w:val="18"/>
+                    </w:rPr>
                     <w:t xml:space="preserve"> - </w:t>
                   </w:r>
-                  <w:fldSimple w:instr=" MERGEFIELD  LocalInfracao.EmpEndereco.EstadoTexto  \* MERGEFORMAT ">
-                    <w:r>
-                      <w:rPr>
-                        <w:noProof/>
-                        <w:color w:val="000000" w:themeColor="text1"/>
-                        <w:sz w:val="18"/>
-                        <w:szCs w:val="18"/>
-                      </w:rPr>
-                      <w:t>«LocalInfracao.EmpEndereco.EstadoTexto»</w:t>
-                    </w:r>
-                  </w:fldSimple>
+                  <w:r>
+                    <w:fldChar w:fldCharType="begin"/>
+                  </w:r>
+                  <w:r>
+                    <w:instrText xml:space="preserve"> MERGEFIELD  LocalInfracao.EmpEndereco.EstadoTexto  \* MERGEFORMAT </w:instrText>
+                  </w:r>
+                  <w:r>
+                    <w:fldChar w:fldCharType="separate"/>
+                  </w:r>
+                  <w:r>
+                    <w:rPr>
+                      <w:noProof/>
+                      <w:color w:val="000000" w:themeColor="text1"/>
+                      <w:sz w:val="18"/>
+                      <w:szCs w:val="18"/>
+                    </w:rPr>
+                    <w:t>«LocalInfracao.EmpEndereco.EstadoTexto»</w:t>
+                  </w:r>
+                  <w:r>
+                    <w:rPr>
+                      <w:noProof/>
+                      <w:color w:val="000000" w:themeColor="text1"/>
+                      <w:sz w:val="18"/>
+                      <w:szCs w:val="18"/>
+                    </w:rPr>
+                    <w:fldChar w:fldCharType="end"/>
+                  </w:r>
                 </w:p>
               </w:tc>
             </w:tr>
@@ -2191,17 +2344,33 @@
                       <w:szCs w:val="18"/>
                     </w:rPr>
                   </w:pPr>
-                  <w:fldSimple w:instr=" MERGEFIELD  LocalInfracao.EmpEndereco.Complemento  \* MERGEFORMAT ">
-                    <w:r>
-                      <w:rPr>
-                        <w:noProof/>
-                        <w:color w:val="000000" w:themeColor="text1"/>
-                        <w:sz w:val="18"/>
-                        <w:szCs w:val="18"/>
-                      </w:rPr>
-                      <w:t>«LocalInfracao.EmpEndereco.Complemento»</w:t>
-                    </w:r>
-                  </w:fldSimple>
+                  <w:r>
+                    <w:fldChar w:fldCharType="begin"/>
+                  </w:r>
+                  <w:r>
+                    <w:instrText xml:space="preserve"> MERGEFIELD  LocalInfracao.EmpEndereco.Complemento  \* MERGEFORMAT </w:instrText>
+                  </w:r>
+                  <w:r>
+                    <w:fldChar w:fldCharType="separate"/>
+                  </w:r>
+                  <w:r>
+                    <w:rPr>
+                      <w:noProof/>
+                      <w:color w:val="000000" w:themeColor="text1"/>
+                      <w:sz w:val="18"/>
+                      <w:szCs w:val="18"/>
+                    </w:rPr>
+                    <w:t>«LocalInfracao.EmpEndereco.Complemento»</w:t>
+                  </w:r>
+                  <w:r>
+                    <w:rPr>
+                      <w:noProof/>
+                      <w:color w:val="000000" w:themeColor="text1"/>
+                      <w:sz w:val="18"/>
+                      <w:szCs w:val="18"/>
+                    </w:rPr>
+                    <w:fldChar w:fldCharType="end"/>
+                  </w:r>
                 </w:p>
               </w:tc>
             </w:tr>
@@ -2218,7 +2387,6 @@
           </w:p>
         </w:tc>
       </w:tr>
-      <w:bookmarkEnd w:id="0"/>
     </w:tbl>
     <w:p>
       <w:pPr>
@@ -2518,17 +2686,33 @@
                 <w:szCs w:val="18"/>
               </w:rPr>
             </w:pPr>
-            <w:fldSimple w:instr="MERGEFIELD LocalInfracao.SistemaCoordenada \* MERGEFORMAT">
-              <w:r>
-                <w:rPr>
-                  <w:rFonts w:cs="Arial"/>
-                  <w:noProof/>
-                  <w:sz w:val="18"/>
-                  <w:szCs w:val="18"/>
-                </w:rPr>
-                <w:t>«LocalInfracao.SistemaCoordenada»</w:t>
-              </w:r>
-            </w:fldSimple>
+            <w:r>
+              <w:fldChar w:fldCharType="begin"/>
+            </w:r>
+            <w:r>
+              <w:instrText>MERGEFIELD LocalInfracao.SistemaCoordenada \* MERGEFORMAT</w:instrText>
+            </w:r>
+            <w:r>
+              <w:fldChar w:fldCharType="separate"/>
+            </w:r>
+            <w:r>
+              <w:rPr>
+                <w:rFonts w:cs="Arial"/>
+                <w:noProof/>
+                <w:sz w:val="18"/>
+                <w:szCs w:val="18"/>
+              </w:rPr>
+              <w:t>«LocalInfracao.SistemaCoordenada»</w:t>
+            </w:r>
+            <w:r>
+              <w:rPr>
+                <w:rFonts w:cs="Arial"/>
+                <w:noProof/>
+                <w:sz w:val="18"/>
+                <w:szCs w:val="18"/>
+              </w:rPr>
+              <w:fldChar w:fldCharType="end"/>
+            </w:r>
           </w:p>
         </w:tc>
         <w:tc>
@@ -2550,17 +2734,33 @@
                 <w:szCs w:val="18"/>
               </w:rPr>
             </w:pPr>
-            <w:fldSimple w:instr="MERGEFIELD LocalInfracao.Fuso \* MERGEFORMAT">
-              <w:r>
-                <w:rPr>
-                  <w:rFonts w:cs="Arial"/>
-                  <w:noProof/>
-                  <w:sz w:val="18"/>
-                  <w:szCs w:val="18"/>
-                </w:rPr>
-                <w:t>«LocalInfracao.Fuso»</w:t>
-              </w:r>
-            </w:fldSimple>
+            <w:r>
+              <w:fldChar w:fldCharType="begin"/>
+            </w:r>
+            <w:r>
+              <w:instrText>MERGEFIELD LocalInfracao.Fuso \* MERGEFORMAT</w:instrText>
+            </w:r>
+            <w:r>
+              <w:fldChar w:fldCharType="separate"/>
+            </w:r>
+            <w:r>
+              <w:rPr>
+                <w:rFonts w:cs="Arial"/>
+                <w:noProof/>
+                <w:sz w:val="18"/>
+                <w:szCs w:val="18"/>
+              </w:rPr>
+              <w:t>«LocalInfracao.Fuso»</w:t>
+            </w:r>
+            <w:r>
+              <w:rPr>
+                <w:rFonts w:cs="Arial"/>
+                <w:noProof/>
+                <w:sz w:val="18"/>
+                <w:szCs w:val="18"/>
+              </w:rPr>
+              <w:fldChar w:fldCharType="end"/>
+            </w:r>
             <w:r>
               <w:rPr>
                 <w:rFonts w:cs="Arial"/>
@@ -2806,17 +3006,33 @@
                 <w:szCs w:val="18"/>
               </w:rPr>
             </w:pPr>
-            <w:fldSimple w:instr="MERGEFIELD LocalInfracao.Datum \* MERGEFORMAT">
-              <w:r>
-                <w:rPr>
-                  <w:rFonts w:cs="Arial"/>
-                  <w:noProof/>
-                  <w:sz w:val="18"/>
-                  <w:szCs w:val="18"/>
-                </w:rPr>
-                <w:t>«LocalInfracao.Datum»</w:t>
-              </w:r>
-            </w:fldSimple>
+            <w:r>
+              <w:fldChar w:fldCharType="begin"/>
+            </w:r>
+            <w:r>
+              <w:instrText>MERGEFIELD LocalInfracao.Datum \* MERGEFORMAT</w:instrText>
+            </w:r>
+            <w:r>
+              <w:fldChar w:fldCharType="separate"/>
+            </w:r>
+            <w:r>
+              <w:rPr>
+                <w:rFonts w:cs="Arial"/>
+                <w:noProof/>
+                <w:sz w:val="18"/>
+                <w:szCs w:val="18"/>
+              </w:rPr>
+              <w:t>«LocalInfracao.Datum»</w:t>
+            </w:r>
+            <w:r>
+              <w:rPr>
+                <w:rFonts w:cs="Arial"/>
+                <w:noProof/>
+                <w:sz w:val="18"/>
+                <w:szCs w:val="18"/>
+              </w:rPr>
+              <w:fldChar w:fldCharType="end"/>
+            </w:r>
           </w:p>
         </w:tc>
         <w:tc>
@@ -2838,17 +3054,33 @@
                 <w:szCs w:val="18"/>
               </w:rPr>
             </w:pPr>
-            <w:fldSimple w:instr="MERGEFIELD LocalInfracao.CoordenadaEasting \* MERGEFORMAT">
-              <w:r>
-                <w:rPr>
-                  <w:rFonts w:cs="Arial"/>
-                  <w:noProof/>
-                  <w:sz w:val="18"/>
-                  <w:szCs w:val="18"/>
-                </w:rPr>
-                <w:t>«LocalInfracao.CoordenadaEasting»</w:t>
-              </w:r>
-            </w:fldSimple>
+            <w:r>
+              <w:fldChar w:fldCharType="begin"/>
+            </w:r>
+            <w:r>
+              <w:instrText>MERGEFIELD LocalInfracao.CoordenadaEasting \* MERGEFORMAT</w:instrText>
+            </w:r>
+            <w:r>
+              <w:fldChar w:fldCharType="separate"/>
+            </w:r>
+            <w:r>
+              <w:rPr>
+                <w:rFonts w:cs="Arial"/>
+                <w:noProof/>
+                <w:sz w:val="18"/>
+                <w:szCs w:val="18"/>
+              </w:rPr>
+              <w:t>«LocalInfracao.CoordenadaEasting»</w:t>
+            </w:r>
+            <w:r>
+              <w:rPr>
+                <w:rFonts w:cs="Arial"/>
+                <w:noProof/>
+                <w:sz w:val="18"/>
+                <w:szCs w:val="18"/>
+              </w:rPr>
+              <w:fldChar w:fldCharType="end"/>
+            </w:r>
           </w:p>
         </w:tc>
         <w:tc>
@@ -2870,17 +3102,33 @@
                 <w:szCs w:val="18"/>
               </w:rPr>
             </w:pPr>
-            <w:fldSimple w:instr="MERGEFIELD LocalInfracao.CoordenadaNorthing \* MERGEFORMAT">
-              <w:r>
-                <w:rPr>
-                  <w:rFonts w:cs="Arial"/>
-                  <w:noProof/>
-                  <w:sz w:val="18"/>
-                  <w:szCs w:val="18"/>
-                </w:rPr>
-                <w:t>«LocalInfracao.CoordenadaNorthing»</w:t>
-              </w:r>
-            </w:fldSimple>
+            <w:r>
+              <w:fldChar w:fldCharType="begin"/>
+            </w:r>
+            <w:r>
+              <w:instrText>MERGEFIELD LocalInfracao.CoordenadaNorthing \* MERGEFORMAT</w:instrText>
+            </w:r>
+            <w:r>
+              <w:fldChar w:fldCharType="separate"/>
+            </w:r>
+            <w:r>
+              <w:rPr>
+                <w:rFonts w:cs="Arial"/>
+                <w:noProof/>
+                <w:sz w:val="18"/>
+                <w:szCs w:val="18"/>
+              </w:rPr>
+              <w:t>«LocalInfracao.CoordenadaNorthing»</w:t>
+            </w:r>
+            <w:r>
+              <w:rPr>
+                <w:rFonts w:cs="Arial"/>
+                <w:noProof/>
+                <w:sz w:val="18"/>
+                <w:szCs w:val="18"/>
+              </w:rPr>
+              <w:fldChar w:fldCharType="end"/>
+            </w:r>
           </w:p>
         </w:tc>
       </w:tr>
@@ -2998,16 +3246,31 @@
                 <w:szCs w:val="18"/>
               </w:rPr>
             </w:pPr>
-            <w:fldSimple w:instr=" MERGEFIELD  LocalInfracao.Municipio  \* MERGEFORMAT ">
-              <w:r>
-                <w:rPr>
-                  <w:noProof/>
-                  <w:sz w:val="18"/>
-                  <w:szCs w:val="18"/>
-                </w:rPr>
-                <w:t>«LocalInfracao.Municipio»</w:t>
-              </w:r>
-            </w:fldSimple>
+            <w:r>
+              <w:fldChar w:fldCharType="begin"/>
+            </w:r>
+            <w:r>
+              <w:instrText xml:space="preserve"> MERGEFIELD  LocalInfracao.Municipio  \* MERGEFORMAT </w:instrText>
+            </w:r>
+            <w:r>
+              <w:fldChar w:fldCharType="separate"/>
+            </w:r>
+            <w:r>
+              <w:rPr>
+                <w:noProof/>
+                <w:sz w:val="18"/>
+                <w:szCs w:val="18"/>
+              </w:rPr>
+              <w:t>«LocalInfracao.Municipio»</w:t>
+            </w:r>
+            <w:r>
+              <w:rPr>
+                <w:noProof/>
+                <w:sz w:val="18"/>
+                <w:szCs w:val="18"/>
+              </w:rPr>
+              <w:fldChar w:fldCharType="end"/>
+            </w:r>
           </w:p>
         </w:tc>
       </w:tr>
@@ -3118,17 +3381,33 @@
                 <w:szCs w:val="18"/>
               </w:rPr>
             </w:pPr>
-            <w:fldSimple w:instr="MERGEFIELD LocalInfracao.Local \* MERGEFORMAT">
-              <w:r>
-                <w:rPr>
-                  <w:rFonts w:cs="Arial"/>
-                  <w:noProof/>
-                  <w:sz w:val="18"/>
-                  <w:szCs w:val="18"/>
-                </w:rPr>
-                <w:t>«LocalInfracao.Local»</w:t>
-              </w:r>
-            </w:fldSimple>
+            <w:r>
+              <w:fldChar w:fldCharType="begin"/>
+            </w:r>
+            <w:r>
+              <w:instrText>MERGEFIELD LocalInfracao.Local \* MERGEFORMAT</w:instrText>
+            </w:r>
+            <w:r>
+              <w:fldChar w:fldCharType="separate"/>
+            </w:r>
+            <w:r>
+              <w:rPr>
+                <w:rFonts w:cs="Arial"/>
+                <w:noProof/>
+                <w:sz w:val="18"/>
+                <w:szCs w:val="18"/>
+              </w:rPr>
+              <w:t>«LocalInfracao.Local»</w:t>
+            </w:r>
+            <w:r>
+              <w:rPr>
+                <w:rFonts w:cs="Arial"/>
+                <w:noProof/>
+                <w:sz w:val="18"/>
+                <w:szCs w:val="18"/>
+              </w:rPr>
+              <w:fldChar w:fldCharType="end"/>
+            </w:r>
           </w:p>
         </w:tc>
       </w:tr>
@@ -3881,64 +4160,30 @@
                 <w:szCs w:val="10"/>
               </w:rPr>
             </w:pPr>
-            <w:r>
-              <w:fldChar w:fldCharType="begin"/>
-            </w:r>
-            <w:r>
-              <w:instrText xml:space="preserve"> MERGEFIELD  TableStart:Infracao.Campos  \* MERGEFORMAT </w:instrText>
-            </w:r>
-            <w:r>
-              <w:fldChar w:fldCharType="separate"/>
-            </w:r>
-            <w:r>
-              <w:rPr>
-                <w:rFonts w:cs="Arial"/>
-                <w:noProof/>
-                <w:sz w:val="10"/>
-                <w:szCs w:val="10"/>
-              </w:rPr>
-              <w:t>«TableStart:Infracao.Campos»</w:t>
-            </w:r>
-            <w:r>
-              <w:rPr>
-                <w:rFonts w:cs="Arial"/>
-                <w:noProof/>
-                <w:sz w:val="10"/>
-                <w:szCs w:val="10"/>
-              </w:rPr>
-              <w:fldChar w:fldCharType="end"/>
-            </w:r>
-            <w:r>
-              <w:fldChar w:fldCharType="begin"/>
-            </w:r>
-            <w:r>
-              <w:instrText xml:space="preserve"> MERGEFIELD  Texto \* Upper  \* MERGEFORMAT </w:instrText>
-            </w:r>
-            <w:r>
-              <w:fldChar w:fldCharType="separate"/>
-            </w:r>
-            <w:r>
-              <w:rPr>
-                <w:rFonts w:cs="Arial"/>
-                <w:b/>
-                <w:noProof/>
-                <w:color w:val="7F7F7F" w:themeColor="text1" w:themeTint="80"/>
-                <w:sz w:val="18"/>
-                <w:szCs w:val="18"/>
-              </w:rPr>
-              <w:t>«TEXTO»</w:t>
-            </w:r>
-            <w:r>
-              <w:rPr>
-                <w:rFonts w:cs="Arial"/>
-                <w:b/>
-                <w:noProof/>
-                <w:color w:val="7F7F7F" w:themeColor="text1" w:themeTint="80"/>
-                <w:sz w:val="18"/>
-                <w:szCs w:val="18"/>
-              </w:rPr>
-              <w:fldChar w:fldCharType="end"/>
-            </w:r>
+            <w:fldSimple w:instr=" MERGEFIELD  TableStart:Infracao.Campos  \* MERGEFORMAT ">
+              <w:r>
+                <w:rPr>
+                  <w:rFonts w:cs="Arial"/>
+                  <w:noProof/>
+                  <w:sz w:val="10"/>
+                  <w:szCs w:val="10"/>
+                </w:rPr>
+                <w:t>«TableStart:Infracao.Campos»</w:t>
+              </w:r>
+            </w:fldSimple>
+            <w:fldSimple w:instr=" MERGEFIELD  Texto \* Upper  \* MERGEFORMAT ">
+              <w:r>
+                <w:rPr>
+                  <w:rFonts w:cs="Arial"/>
+                  <w:b/>
+                  <w:noProof/>
+                  <w:color w:val="7F7F7F" w:themeColor="text1" w:themeTint="80"/>
+                  <w:sz w:val="18"/>
+                  <w:szCs w:val="18"/>
+                </w:rPr>
+                <w:t>«TEXTO»</w:t>
+              </w:r>
+            </w:fldSimple>
           </w:p>
         </w:tc>
         <w:tc>
@@ -3965,58 +4210,27 @@
                 <w:szCs w:val="20"/>
               </w:rPr>
             </w:pPr>
-            <w:r>
-              <w:fldChar w:fldCharType="begin"/>
-            </w:r>
-            <w:r>
-              <w:instrText xml:space="preserve"> MERGEFIELD  Valor  \* MERGEFORMAT </w:instrText>
-            </w:r>
-            <w:r>
-              <w:fldChar w:fldCharType="separate"/>
-            </w:r>
-            <w:r>
-              <w:rPr>
-                <w:noProof/>
-                <w:sz w:val="18"/>
-                <w:szCs w:val="18"/>
-              </w:rPr>
-              <w:t>«Valor»</w:t>
-            </w:r>
-            <w:r>
-              <w:rPr>
-                <w:noProof/>
-                <w:sz w:val="18"/>
-                <w:szCs w:val="18"/>
-              </w:rPr>
-              <w:fldChar w:fldCharType="end"/>
-            </w:r>
-            <w:r>
-              <w:fldChar w:fldCharType="begin"/>
-            </w:r>
-            <w:r>
-              <w:instrText xml:space="preserve"> MERGEFIELD  TableEnd:Infracao.Campos  \* MERGEFORMAT </w:instrText>
-            </w:r>
-            <w:r>
-              <w:fldChar w:fldCharType="separate"/>
-            </w:r>
-            <w:r>
-              <w:rPr>
-                <w:rFonts w:cs="Arial"/>
-                <w:noProof/>
-                <w:sz w:val="10"/>
-                <w:szCs w:val="10"/>
-              </w:rPr>
-              <w:t>«TableEnd:Infracao.Campos»</w:t>
-            </w:r>
-            <w:r>
-              <w:rPr>
-                <w:rFonts w:cs="Arial"/>
-                <w:noProof/>
-                <w:sz w:val="10"/>
-                <w:szCs w:val="10"/>
-              </w:rPr>
-              <w:fldChar w:fldCharType="end"/>
-            </w:r>
+            <w:fldSimple w:instr=" MERGEFIELD  Valor  \* MERGEFORMAT ">
+              <w:r>
+                <w:rPr>
+                  <w:noProof/>
+                  <w:sz w:val="18"/>
+                  <w:szCs w:val="18"/>
+                </w:rPr>
+                <w:t>«Valor»</w:t>
+              </w:r>
+            </w:fldSimple>
+            <w:fldSimple w:instr=" MERGEFIELD  TableEnd:Infracao.Campos  \* MERGEFORMAT ">
+              <w:r>
+                <w:rPr>
+                  <w:rFonts w:cs="Arial"/>
+                  <w:noProof/>
+                  <w:sz w:val="10"/>
+                  <w:szCs w:val="10"/>
+                </w:rPr>
+                <w:t>«TableEnd:Infracao.Campos»</w:t>
+              </w:r>
+            </w:fldSimple>
           </w:p>
         </w:tc>
       </w:tr>
@@ -4122,37 +4336,19 @@
                       <w:szCs w:val="16"/>
                     </w:rPr>
                   </w:pPr>
-                  <w:r>
-                    <w:fldChar w:fldCharType="begin"/>
-                  </w:r>
-                  <w:r>
-                    <w:instrText xml:space="preserve"> MERGEFIELD  Pergunta \* Upper  \* MERGEFORMAT </w:instrText>
-                  </w:r>
-                  <w:r>
-                    <w:fldChar w:fldCharType="separate"/>
-                  </w:r>
-                  <w:r>
-                    <w:rPr>
-                      <w:rFonts w:cs="Arial"/>
-                      <w:b/>
-                      <w:noProof/>
-                      <w:color w:val="7F7F7F" w:themeColor="text1" w:themeTint="80"/>
-                      <w:sz w:val="16"/>
-                      <w:szCs w:val="16"/>
-                    </w:rPr>
-                    <w:t>«PERGUNTA»</w:t>
-                  </w:r>
-                  <w:r>
-                    <w:rPr>
-                      <w:rFonts w:cs="Arial"/>
-                      <w:b/>
-                      <w:noProof/>
-                      <w:color w:val="7F7F7F" w:themeColor="text1" w:themeTint="80"/>
-                      <w:sz w:val="16"/>
-                      <w:szCs w:val="16"/>
-                    </w:rPr>
-                    <w:fldChar w:fldCharType="end"/>
-                  </w:r>
+                  <w:fldSimple w:instr=" MERGEFIELD  Pergunta \* Upper  \* MERGEFORMAT ">
+                    <w:r>
+                      <w:rPr>
+                        <w:rFonts w:cs="Arial"/>
+                        <w:b/>
+                        <w:noProof/>
+                        <w:color w:val="7F7F7F" w:themeColor="text1" w:themeTint="80"/>
+                        <w:sz w:val="16"/>
+                        <w:szCs w:val="16"/>
+                      </w:rPr>
+                      <w:t>«PERGUNTA»</w:t>
+                    </w:r>
+                  </w:fldSimple>
                 </w:p>
               </w:tc>
             </w:tr>
@@ -4179,31 +4375,16 @@
                       <w:szCs w:val="18"/>
                     </w:rPr>
                   </w:pPr>
-                  <w:r>
-                    <w:fldChar w:fldCharType="begin"/>
-                  </w:r>
-                  <w:r>
-                    <w:instrText xml:space="preserve"> MERGEFIELD  Resposta  \* MERGEFORMAT </w:instrText>
-                  </w:r>
-                  <w:r>
-                    <w:fldChar w:fldCharType="separate"/>
-                  </w:r>
-                  <w:r>
-                    <w:rPr>
-                      <w:noProof/>
-                      <w:sz w:val="18"/>
-                      <w:szCs w:val="18"/>
-                    </w:rPr>
-                    <w:t>«Resposta»</w:t>
-                  </w:r>
-                  <w:r>
-                    <w:rPr>
-                      <w:noProof/>
-                      <w:sz w:val="18"/>
-                      <w:szCs w:val="18"/>
-                    </w:rPr>
-                    <w:fldChar w:fldCharType="end"/>
-                  </w:r>
+                  <w:fldSimple w:instr=" MERGEFIELD  Resposta  \* MERGEFORMAT ">
+                    <w:r>
+                      <w:rPr>
+                        <w:noProof/>
+                        <w:sz w:val="18"/>
+                        <w:szCs w:val="18"/>
+                      </w:rPr>
+                      <w:t>«Resposta»</w:t>
+                    </w:r>
+                  </w:fldSimple>
                 </w:p>
               </w:tc>
             </w:tr>
@@ -4266,31 +4447,16 @@
                       <w:szCs w:val="18"/>
                     </w:rPr>
                   </w:pPr>
-                  <w:r>
-                    <w:fldChar w:fldCharType="begin"/>
-                  </w:r>
-                  <w:r>
-                    <w:instrText xml:space="preserve"> MERGEFIELD  Especificacao  \* MERGEFORMAT </w:instrText>
-                  </w:r>
-                  <w:r>
-                    <w:fldChar w:fldCharType="separate"/>
-                  </w:r>
-                  <w:r>
-                    <w:rPr>
-                      <w:noProof/>
-                      <w:sz w:val="18"/>
-                      <w:szCs w:val="18"/>
-                    </w:rPr>
-                    <w:t>«Especificacao»</w:t>
-                  </w:r>
-                  <w:r>
-                    <w:rPr>
-                      <w:noProof/>
-                      <w:sz w:val="18"/>
-                      <w:szCs w:val="18"/>
-                    </w:rPr>
-                    <w:fldChar w:fldCharType="end"/>
-                  </w:r>
+                  <w:fldSimple w:instr=" MERGEFIELD  Especificacao  \* MERGEFORMAT ">
+                    <w:r>
+                      <w:rPr>
+                        <w:noProof/>
+                        <w:sz w:val="18"/>
+                        <w:szCs w:val="18"/>
+                      </w:rPr>
+                      <w:t>«Especificacao»</w:t>
+                    </w:r>
+                  </w:fldSimple>
                 </w:p>
               </w:tc>
             </w:tr>
@@ -4473,10 +4639,10 @@
               <w:tblLook w:val="01E0" w:firstRow="1" w:lastRow="1" w:firstColumn="1" w:lastColumn="1" w:noHBand="0" w:noVBand="0"/>
             </w:tblPr>
             <w:tblGrid>
-              <w:gridCol w:w="851"/>
-              <w:gridCol w:w="567"/>
-              <w:gridCol w:w="2098"/>
-              <w:gridCol w:w="4139"/>
+              <w:gridCol w:w="1276"/>
+              <w:gridCol w:w="709"/>
+              <w:gridCol w:w="2126"/>
+              <w:gridCol w:w="3544"/>
               <w:gridCol w:w="1678"/>
             </w:tblGrid>
             <w:tr>
@@ -4527,7 +4693,7 @@
               </w:trPr>
               <w:tc>
                 <w:tcPr>
-                  <w:tcW w:w="851" w:type="dxa"/>
+                  <w:tcW w:w="1276" w:type="dxa"/>
                   <w:tcBorders>
                     <w:top w:val="single" w:sz="4" w:space="0" w:color="auto"/>
                     <w:left w:val="single" w:sz="4" w:space="0" w:color="auto"/>
@@ -4570,7 +4736,7 @@
               </w:tc>
               <w:tc>
                 <w:tcPr>
-                  <w:tcW w:w="567" w:type="dxa"/>
+                  <w:tcW w:w="709" w:type="dxa"/>
                   <w:tcBorders>
                     <w:top w:val="single" w:sz="4" w:space="0" w:color="auto"/>
                     <w:left w:val="single" w:sz="4" w:space="0" w:color="auto"/>
@@ -4613,7 +4779,7 @@
               </w:tc>
               <w:tc>
                 <w:tcPr>
-                  <w:tcW w:w="2098" w:type="dxa"/>
+                  <w:tcW w:w="2126" w:type="dxa"/>
                   <w:tcBorders>
                     <w:top w:val="single" w:sz="4" w:space="0" w:color="auto"/>
                     <w:left w:val="single" w:sz="4" w:space="0" w:color="auto"/>
@@ -4656,7 +4822,7 @@
               </w:tc>
               <w:tc>
                 <w:tcPr>
-                  <w:tcW w:w="4139" w:type="dxa"/>
+                  <w:tcW w:w="3544" w:type="dxa"/>
                   <w:tcBorders>
                     <w:top w:val="single" w:sz="4" w:space="0" w:color="auto"/>
                     <w:left w:val="single" w:sz="4" w:space="0" w:color="auto"/>
@@ -4758,7 +4924,7 @@
               </w:trPr>
               <w:tc>
                 <w:tcPr>
-                  <w:tcW w:w="851" w:type="dxa"/>
+                  <w:tcW w:w="1276" w:type="dxa"/>
                   <w:tcBorders>
                     <w:left w:val="single" w:sz="4" w:space="0" w:color="auto"/>
                     <w:bottom w:val="single" w:sz="4" w:space="0" w:color="auto"/>
@@ -4776,36 +4942,23 @@
                       <w:szCs w:val="18"/>
                     </w:rPr>
                   </w:pPr>
-                  <w:r>
-                    <w:fldChar w:fldCharType="begin"/>
-                  </w:r>
-                  <w:r>
-                    <w:instrText xml:space="preserve"> MERGEFIELD  Multa.NumeroIUF  \* MERGEFORMAT </w:instrText>
-                  </w:r>
-                  <w:r>
-                    <w:fldChar w:fldCharType="separate"/>
-                  </w:r>
-                  <w:r>
-                    <w:rPr>
-                      <w:noProof/>
-                      <w:sz w:val="18"/>
-                      <w:szCs w:val="18"/>
-                    </w:rPr>
-                    <w:t>«Multa.NumeroIUF»</w:t>
-                  </w:r>
-                  <w:r>
-                    <w:rPr>
-                      <w:noProof/>
-                      <w:sz w:val="18"/>
-                      <w:szCs w:val="18"/>
-                    </w:rPr>
-                    <w:fldChar w:fldCharType="end"/>
-                  </w:r>
+                  <w:fldSimple w:instr=" MERGEFIELD  Multa.NumeroIUF  \* MERGEFORMAT ">
+                    <w:r>
+                      <w:rPr>
+                        <w:noProof/>
+                        <w:sz w:val="18"/>
+                        <w:szCs w:val="18"/>
+                      </w:rPr>
+                      <w:t>«Multa.NumeroIUF»</w:t>
+                    </w:r>
+                  </w:fldSimple>
+                  <w:bookmarkStart w:id="0" w:name="_GoBack"/>
+                  <w:bookmarkEnd w:id="0"/>
                 </w:p>
               </w:tc>
               <w:tc>
                 <w:tcPr>
-                  <w:tcW w:w="567" w:type="dxa"/>
+                  <w:tcW w:w="709" w:type="dxa"/>
                   <w:tcBorders>
                     <w:left w:val="single" w:sz="4" w:space="0" w:color="auto"/>
                     <w:bottom w:val="single" w:sz="4" w:space="0" w:color="auto"/>
@@ -4818,52 +4971,37 @@
                     <w:keepNext/>
                     <w:jc w:val="center"/>
                   </w:pPr>
-                  <w:r>
-                    <w:fldChar w:fldCharType="begin"/>
-                  </w:r>
-                  <w:r>
-                    <w:instrText>MERGEFIELD Multa.SerieTexto \* MERGEFORMAT</w:instrText>
-                  </w:r>
-                  <w:r>
-                    <w:fldChar w:fldCharType="separate"/>
-                  </w:r>
-                  <w:r>
-                    <w:rPr>
-                      <w:noProof/>
-                      <w:sz w:val="18"/>
-                      <w:szCs w:val="18"/>
-                    </w:rPr>
-                    <w:t>«</w:t>
-                  </w:r>
-                  <w:r>
-                    <w:rPr>
-                      <w:noProof/>
-                      <w:sz w:val="18"/>
-                      <w:szCs w:val="18"/>
-                    </w:rPr>
-                    <w:t>Multa.SerieTexto</w:t>
-                  </w:r>
-                  <w:r>
-                    <w:rPr>
-                      <w:noProof/>
-                      <w:sz w:val="18"/>
-                      <w:szCs w:val="18"/>
-                    </w:rPr>
-                    <w:t>»</w:t>
-                  </w:r>
-                  <w:r>
-                    <w:rPr>
-                      <w:noProof/>
-                      <w:sz w:val="18"/>
-                      <w:szCs w:val="18"/>
-                    </w:rPr>
-                    <w:fldChar w:fldCharType="end"/>
-                  </w:r>
+                  <w:fldSimple w:instr="MERGEFIELD Multa.SerieTexto \* MERGEFORMAT">
+                    <w:r>
+                      <w:rPr>
+                        <w:noProof/>
+                        <w:sz w:val="18"/>
+                        <w:szCs w:val="18"/>
+                      </w:rPr>
+                      <w:t>«</w:t>
+                    </w:r>
+                    <w:r>
+                      <w:rPr>
+                        <w:noProof/>
+                        <w:sz w:val="18"/>
+                        <w:szCs w:val="18"/>
+                      </w:rPr>
+                      <w:t>Multa.SerieTexto</w:t>
+                    </w:r>
+                    <w:r>
+                      <w:rPr>
+                        <w:noProof/>
+                        <w:sz w:val="18"/>
+                        <w:szCs w:val="18"/>
+                      </w:rPr>
+                      <w:t>»</w:t>
+                    </w:r>
+                  </w:fldSimple>
                 </w:p>
               </w:tc>
               <w:tc>
                 <w:tcPr>
-                  <w:tcW w:w="2098" w:type="dxa"/>
+                  <w:tcW w:w="2126" w:type="dxa"/>
                   <w:tcBorders>
                     <w:left w:val="single" w:sz="4" w:space="0" w:color="auto"/>
                     <w:bottom w:val="single" w:sz="4" w:space="0" w:color="auto"/>
@@ -4940,7 +5078,7 @@
               </w:tc>
               <w:tc>
                 <w:tcPr>
-                  <w:tcW w:w="4139" w:type="dxa"/>
+                  <w:tcW w:w="3544" w:type="dxa"/>
                   <w:tcBorders>
                     <w:left w:val="single" w:sz="4" w:space="0" w:color="auto"/>
                     <w:bottom w:val="single" w:sz="4" w:space="0" w:color="auto"/>
@@ -4953,47 +5091,32 @@
                     <w:keepNext/>
                     <w:jc w:val="center"/>
                   </w:pPr>
-                  <w:r>
-                    <w:fldChar w:fldCharType="begin"/>
-                  </w:r>
-                  <w:r>
-                    <w:instrText>MERGEFIELD Multa.CodigoReceita \* MERGEFORMAT</w:instrText>
-                  </w:r>
-                  <w:r>
-                    <w:fldChar w:fldCharType="separate"/>
-                  </w:r>
-                  <w:r>
-                    <w:rPr>
-                      <w:noProof/>
-                      <w:sz w:val="18"/>
-                      <w:szCs w:val="18"/>
-                    </w:rPr>
-                    <w:t>«</w:t>
-                  </w:r>
-                  <w:r>
-                    <w:rPr>
-                      <w:noProof/>
-                      <w:sz w:val="18"/>
-                      <w:szCs w:val="18"/>
-                    </w:rPr>
-                    <w:t>Multa.CodigoReceita</w:t>
-                  </w:r>
-                  <w:r>
-                    <w:rPr>
-                      <w:noProof/>
-                      <w:sz w:val="18"/>
-                      <w:szCs w:val="18"/>
-                    </w:rPr>
-                    <w:t>»</w:t>
-                  </w:r>
-                  <w:r>
-                    <w:rPr>
-                      <w:noProof/>
-                      <w:sz w:val="18"/>
-                      <w:szCs w:val="18"/>
-                    </w:rPr>
-                    <w:fldChar w:fldCharType="end"/>
-                  </w:r>
+                  <w:fldSimple w:instr="MERGEFIELD Multa.CodigoReceita \* MERGEFORMAT">
+                    <w:r>
+                      <w:rPr>
+                        <w:noProof/>
+                        <w:sz w:val="18"/>
+                        <w:szCs w:val="18"/>
+                      </w:rPr>
+                      <w:t>«</w:t>
+                    </w:r>
+                    <w:r>
+                      <w:rPr>
+                        <w:noProof/>
+                        <w:sz w:val="18"/>
+                        <w:szCs w:val="18"/>
+                      </w:rPr>
+                      <w:t>Multa.CodigoReceita</w:t>
+                    </w:r>
+                    <w:r>
+                      <w:rPr>
+                        <w:noProof/>
+                        <w:sz w:val="18"/>
+                        <w:szCs w:val="18"/>
+                      </w:rPr>
+                      <w:t>»</w:t>
+                    </w:r>
+                  </w:fldSimple>
                 </w:p>
               </w:tc>
               <w:tc>
@@ -5016,63 +5139,48 @@
                       <w:szCs w:val="18"/>
                     </w:rPr>
                   </w:pPr>
-                  <w:r>
-                    <w:fldChar w:fldCharType="begin"/>
-                  </w:r>
-                  <w:r>
-                    <w:instrText>MERGEFIELD Multa.ValorMulta \* MERGEFORMAT</w:instrText>
-                  </w:r>
-                  <w:r>
-                    <w:fldChar w:fldCharType="separate"/>
-                  </w:r>
-                  <w:r>
-                    <w:rPr>
-                      <w:noProof/>
-                      <w:sz w:val="18"/>
-                      <w:szCs w:val="18"/>
-                    </w:rPr>
-                    <w:t>«</w:t>
-                  </w:r>
-                  <w:r>
-                    <w:rPr>
-                      <w:noProof/>
-                      <w:sz w:val="18"/>
-                      <w:szCs w:val="18"/>
-                    </w:rPr>
-                    <w:t>Multa</w:t>
-                  </w:r>
-                  <w:r>
-                    <w:rPr>
-                      <w:noProof/>
-                      <w:sz w:val="18"/>
-                      <w:szCs w:val="18"/>
-                    </w:rPr>
-                    <w:t>.</w:t>
-                  </w:r>
-                  <w:r>
-                    <w:rPr>
-                      <w:noProof/>
-                      <w:sz w:val="18"/>
-                      <w:szCs w:val="18"/>
-                    </w:rPr>
-                    <w:t>ValorMulta</w:t>
-                  </w:r>
-                  <w:r>
-                    <w:rPr>
-                      <w:noProof/>
-                      <w:sz w:val="18"/>
-                      <w:szCs w:val="18"/>
-                    </w:rPr>
-                    <w:t>»</w:t>
-                  </w:r>
-                  <w:r>
-                    <w:rPr>
-                      <w:noProof/>
-                      <w:sz w:val="18"/>
-                      <w:szCs w:val="18"/>
-                    </w:rPr>
-                    <w:fldChar w:fldCharType="end"/>
-                  </w:r>
+                  <w:fldSimple w:instr="MERGEFIELD Multa.ValorMulta \* MERGEFORMAT">
+                    <w:r>
+                      <w:rPr>
+                        <w:noProof/>
+                        <w:sz w:val="18"/>
+                        <w:szCs w:val="18"/>
+                      </w:rPr>
+                      <w:t>«</w:t>
+                    </w:r>
+                    <w:r>
+                      <w:rPr>
+                        <w:noProof/>
+                        <w:sz w:val="18"/>
+                        <w:szCs w:val="18"/>
+                      </w:rPr>
+                      <w:t>Multa</w:t>
+                    </w:r>
+                    <w:r>
+                      <w:rPr>
+                        <w:noProof/>
+                        <w:sz w:val="18"/>
+                        <w:szCs w:val="18"/>
+                      </w:rPr>
+                      <w:t>.</w:t>
+                    </w:r>
+                    <w:r>
+                      <w:rPr>
+                        <w:noProof/>
+                        <w:sz w:val="18"/>
+                        <w:szCs w:val="18"/>
+                      </w:rPr>
+                      <w:t>ValorMulta</w:t>
+                    </w:r>
+                    <w:r>
+                      <w:rPr>
+                        <w:noProof/>
+                        <w:sz w:val="18"/>
+                        <w:szCs w:val="18"/>
+                      </w:rPr>
+                      <w:t>»</w:t>
+                    </w:r>
+                  </w:fldSimple>
                 </w:p>
               </w:tc>
             </w:tr>
@@ -5158,63 +5266,48 @@
                       <w:szCs w:val="18"/>
                     </w:rPr>
                   </w:pPr>
-                  <w:r>
-                    <w:fldChar w:fldCharType="begin"/>
-                  </w:r>
-                  <w:r>
-                    <w:instrText>MERGEFIELD Multa.Justificar \* MERGEFORMAT</w:instrText>
-                  </w:r>
-                  <w:r>
-                    <w:fldChar w:fldCharType="separate"/>
-                  </w:r>
-                  <w:r>
-                    <w:rPr>
-                      <w:noProof/>
-                      <w:sz w:val="18"/>
-                      <w:szCs w:val="18"/>
-                    </w:rPr>
-                    <w:t>«</w:t>
-                  </w:r>
-                  <w:r>
-                    <w:rPr>
-                      <w:noProof/>
-                      <w:sz w:val="18"/>
-                      <w:szCs w:val="18"/>
-                    </w:rPr>
-                    <w:t>Multa</w:t>
-                  </w:r>
-                  <w:r>
-                    <w:rPr>
-                      <w:noProof/>
-                      <w:sz w:val="18"/>
-                      <w:szCs w:val="18"/>
-                    </w:rPr>
-                    <w:t>.</w:t>
-                  </w:r>
-                  <w:r>
-                    <w:rPr>
-                      <w:noProof/>
-                      <w:sz w:val="18"/>
-                      <w:szCs w:val="18"/>
-                    </w:rPr>
-                    <w:t>Justificar</w:t>
-                  </w:r>
-                  <w:r>
-                    <w:rPr>
-                      <w:noProof/>
-                      <w:sz w:val="18"/>
-                      <w:szCs w:val="18"/>
-                    </w:rPr>
-                    <w:t>»</w:t>
-                  </w:r>
-                  <w:r>
-                    <w:rPr>
-                      <w:noProof/>
-                      <w:sz w:val="18"/>
-                      <w:szCs w:val="18"/>
-                    </w:rPr>
-                    <w:fldChar w:fldCharType="end"/>
-                  </w:r>
+                  <w:fldSimple w:instr="MERGEFIELD Multa.Justificar \* MERGEFORMAT">
+                    <w:r>
+                      <w:rPr>
+                        <w:noProof/>
+                        <w:sz w:val="18"/>
+                        <w:szCs w:val="18"/>
+                      </w:rPr>
+                      <w:t>«</w:t>
+                    </w:r>
+                    <w:r>
+                      <w:rPr>
+                        <w:noProof/>
+                        <w:sz w:val="18"/>
+                        <w:szCs w:val="18"/>
+                      </w:rPr>
+                      <w:t>Multa</w:t>
+                    </w:r>
+                    <w:r>
+                      <w:rPr>
+                        <w:noProof/>
+                        <w:sz w:val="18"/>
+                        <w:szCs w:val="18"/>
+                      </w:rPr>
+                      <w:t>.</w:t>
+                    </w:r>
+                    <w:r>
+                      <w:rPr>
+                        <w:noProof/>
+                        <w:sz w:val="18"/>
+                        <w:szCs w:val="18"/>
+                      </w:rPr>
+                      <w:t>Justificar</w:t>
+                    </w:r>
+                    <w:r>
+                      <w:rPr>
+                        <w:noProof/>
+                        <w:sz w:val="18"/>
+                        <w:szCs w:val="18"/>
+                      </w:rPr>
+                      <w:t>»</w:t>
+                    </w:r>
+                  </w:fldSimple>
                 </w:p>
               </w:tc>
             </w:tr>
@@ -5610,32 +5703,47 @@
                       <w:szCs w:val="18"/>
                     </w:rPr>
                   </w:pPr>
-                  <w:fldSimple w:instr=" MERGEFIELD  ObjetoInfracao.NumeroIUF  \* MERGEFORMAT ">
-                    <w:r>
-                      <w:rPr>
-                        <w:noProof/>
-                        <w:sz w:val="18"/>
-                        <w:szCs w:val="18"/>
-                      </w:rPr>
-                      <w:t>«ObjetoInfracao.Numero</w:t>
-                    </w:r>
-                    <w:r>
-                      <w:rPr>
-                        <w:noProof/>
-                        <w:sz w:val="18"/>
-                        <w:szCs w:val="18"/>
-                      </w:rPr>
-                      <w:t>IUF</w:t>
-                    </w:r>
-                    <w:r>
-                      <w:rPr>
-                        <w:noProof/>
-                        <w:sz w:val="18"/>
-                        <w:szCs w:val="18"/>
-                      </w:rPr>
-                      <w:t>»</w:t>
-                    </w:r>
-                  </w:fldSimple>
+                  <w:r>
+                    <w:fldChar w:fldCharType="begin"/>
+                  </w:r>
+                  <w:r>
+                    <w:instrText xml:space="preserve"> MERGEFIELD  ObjetoInfracao.NumeroIUF  \* MERGEFORMAT </w:instrText>
+                  </w:r>
+                  <w:r>
+                    <w:fldChar w:fldCharType="separate"/>
+                  </w:r>
+                  <w:r>
+                    <w:rPr>
+                      <w:noProof/>
+                      <w:sz w:val="18"/>
+                      <w:szCs w:val="18"/>
+                    </w:rPr>
+                    <w:t>«ObjetoInfracao.Numero</w:t>
+                  </w:r>
+                  <w:r>
+                    <w:rPr>
+                      <w:noProof/>
+                      <w:sz w:val="18"/>
+                      <w:szCs w:val="18"/>
+                    </w:rPr>
+                    <w:t>IUF</w:t>
+                  </w:r>
+                  <w:r>
+                    <w:rPr>
+                      <w:noProof/>
+                      <w:sz w:val="18"/>
+                      <w:szCs w:val="18"/>
+                    </w:rPr>
+                    <w:t>»</w:t>
+                  </w:r>
+                  <w:r>
+                    <w:rPr>
+                      <w:noProof/>
+                      <w:sz w:val="18"/>
+                      <w:szCs w:val="18"/>
+                    </w:rPr>
+                    <w:fldChar w:fldCharType="end"/>
+                  </w:r>
                 </w:p>
               </w:tc>
               <w:tc>
@@ -5659,31 +5767,16 @@
                       <w:szCs w:val="18"/>
                     </w:rPr>
                   </w:pPr>
-                  <w:r>
-                    <w:fldChar w:fldCharType="begin"/>
-                  </w:r>
-                  <w:r>
-                    <w:instrText xml:space="preserve"> MERGEFIELD  ObjetoInfracao.SerieTexto  \* MERGEFORMAT </w:instrText>
-                  </w:r>
-                  <w:r>
-                    <w:fldChar w:fldCharType="separate"/>
-                  </w:r>
-                  <w:r>
-                    <w:rPr>
-                      <w:noProof/>
-                      <w:sz w:val="18"/>
-                      <w:szCs w:val="18"/>
-                    </w:rPr>
-                    <w:t>«ObjetoInfracao.SerieTexto»</w:t>
-                  </w:r>
-                  <w:r>
-                    <w:rPr>
-                      <w:noProof/>
-                      <w:sz w:val="18"/>
-                      <w:szCs w:val="18"/>
-                    </w:rPr>
-                    <w:fldChar w:fldCharType="end"/>
-                  </w:r>
+                  <w:fldSimple w:instr=" MERGEFIELD  ObjetoInfracao.SerieTexto  \* MERGEFORMAT ">
+                    <w:r>
+                      <w:rPr>
+                        <w:noProof/>
+                        <w:sz w:val="18"/>
+                        <w:szCs w:val="18"/>
+                      </w:rPr>
+                      <w:t>«ObjetoInfracao.SerieTexto»</w:t>
+                    </w:r>
+                  </w:fldSimple>
                 </w:p>
               </w:tc>
               <w:tc>
@@ -5707,32 +5800,47 @@
                       <w:szCs w:val="18"/>
                     </w:rPr>
                   </w:pPr>
-                  <w:fldSimple w:instr=" MERGEFIELD  ObjetoInfracao.DataLavraturaIUF  \* MERGEFORMAT ">
-                    <w:r>
-                      <w:rPr>
-                        <w:noProof/>
-                        <w:sz w:val="18"/>
-                        <w:szCs w:val="18"/>
-                      </w:rPr>
-                      <w:t>«ObjetoInfracao.DataLavratura</w:t>
-                    </w:r>
-                    <w:r>
-                      <w:rPr>
-                        <w:noProof/>
-                        <w:sz w:val="18"/>
-                        <w:szCs w:val="18"/>
-                      </w:rPr>
-                      <w:t>IUF</w:t>
-                    </w:r>
-                    <w:r>
-                      <w:rPr>
-                        <w:noProof/>
-                        <w:sz w:val="18"/>
-                        <w:szCs w:val="18"/>
-                      </w:rPr>
-                      <w:t>»</w:t>
-                    </w:r>
-                  </w:fldSimple>
+                  <w:r>
+                    <w:fldChar w:fldCharType="begin"/>
+                  </w:r>
+                  <w:r>
+                    <w:instrText xml:space="preserve"> MERGEFIELD  ObjetoInfracao.DataLavraturaIUF  \* MERGEFORMAT </w:instrText>
+                  </w:r>
+                  <w:r>
+                    <w:fldChar w:fldCharType="separate"/>
+                  </w:r>
+                  <w:r>
+                    <w:rPr>
+                      <w:noProof/>
+                      <w:sz w:val="18"/>
+                      <w:szCs w:val="18"/>
+                    </w:rPr>
+                    <w:t>«ObjetoInfracao.DataLavratura</w:t>
+                  </w:r>
+                  <w:r>
+                    <w:rPr>
+                      <w:noProof/>
+                      <w:sz w:val="18"/>
+                      <w:szCs w:val="18"/>
+                    </w:rPr>
+                    <w:t>IUF</w:t>
+                  </w:r>
+                  <w:r>
+                    <w:rPr>
+                      <w:noProof/>
+                      <w:sz w:val="18"/>
+                      <w:szCs w:val="18"/>
+                    </w:rPr>
+                    <w:t>»</w:t>
+                  </w:r>
+                  <w:r>
+                    <w:rPr>
+                      <w:noProof/>
+                      <w:sz w:val="18"/>
+                      <w:szCs w:val="18"/>
+                    </w:rPr>
+                    <w:fldChar w:fldCharType="end"/>
+                  </w:r>
                 </w:p>
               </w:tc>
             </w:tr>
@@ -5862,47 +5970,32 @@
                       <w:lang w:eastAsia="en-US"/>
                     </w:rPr>
                   </w:pPr>
-                  <w:r>
-                    <w:fldChar w:fldCharType="begin"/>
-                  </w:r>
-                  <w:r>
-                    <w:instrText xml:space="preserve"> MERGEFIELD  ObjetoInfracao.Descricao  \* MERGEFORMAT </w:instrText>
-                  </w:r>
-                  <w:r>
-                    <w:fldChar w:fldCharType="separate"/>
-                  </w:r>
-                  <w:r>
-                    <w:rPr>
-                      <w:noProof/>
-                      <w:sz w:val="18"/>
-                      <w:szCs w:val="18"/>
-                    </w:rPr>
-                    <w:t>«ObjetoInfracao.</w:t>
-                  </w:r>
-                  <w:r>
-                    <w:rPr>
-                      <w:noProof/>
-                      <w:sz w:val="18"/>
-                      <w:szCs w:val="18"/>
-                    </w:rPr>
-                    <w:t>Descricao</w:t>
-                  </w:r>
-                  <w:r>
-                    <w:rPr>
-                      <w:noProof/>
-                      <w:sz w:val="18"/>
-                      <w:szCs w:val="18"/>
-                    </w:rPr>
-                    <w:t>»</w:t>
-                  </w:r>
-                  <w:r>
-                    <w:rPr>
-                      <w:noProof/>
-                      <w:sz w:val="18"/>
-                      <w:szCs w:val="18"/>
-                    </w:rPr>
-                    <w:fldChar w:fldCharType="end"/>
-                  </w:r>
+                  <w:fldSimple w:instr=" MERGEFIELD  ObjetoInfracao.Descricao  \* MERGEFORMAT ">
+                    <w:r>
+                      <w:rPr>
+                        <w:noProof/>
+                        <w:sz w:val="18"/>
+                        <w:szCs w:val="18"/>
+                      </w:rPr>
+                      <w:t>«ObjetoInfracao.</w:t>
+                    </w:r>
+                    <w:r>
+                      <w:rPr>
+                        <w:noProof/>
+                        <w:sz w:val="18"/>
+                        <w:szCs w:val="18"/>
+                      </w:rPr>
+                      <w:t>Descricao</w:t>
+                    </w:r>
+                    <w:r>
+                      <w:rPr>
+                        <w:noProof/>
+                        <w:sz w:val="18"/>
+                        <w:szCs w:val="18"/>
+                      </w:rPr>
+                      <w:t>»</w:t>
+                    </w:r>
+                  </w:fldSimple>
                 </w:p>
               </w:tc>
             </w:tr>
@@ -6038,16 +6131,31 @@
                       <w:szCs w:val="18"/>
                     </w:rPr>
                   </w:pPr>
-                  <w:fldSimple w:instr=" MERGEFIELD  ObjetoInfracao.OpinarEmbargo  \* MERGEFORMAT ">
-                    <w:r>
-                      <w:rPr>
-                        <w:noProof/>
-                        <w:sz w:val="18"/>
-                        <w:szCs w:val="18"/>
-                      </w:rPr>
-                      <w:t>«ObjetoInfracao.OpinarEmbargo»</w:t>
-                    </w:r>
-                  </w:fldSimple>
+                  <w:r>
+                    <w:fldChar w:fldCharType="begin"/>
+                  </w:r>
+                  <w:r>
+                    <w:instrText xml:space="preserve"> MERGEFIELD  ObjetoInfracao.OpinarEmbargo  \* MERGEFORMAT </w:instrText>
+                  </w:r>
+                  <w:r>
+                    <w:fldChar w:fldCharType="separate"/>
+                  </w:r>
+                  <w:r>
+                    <w:rPr>
+                      <w:noProof/>
+                      <w:sz w:val="18"/>
+                      <w:szCs w:val="18"/>
+                    </w:rPr>
+                    <w:t>«ObjetoInfracao.OpinarEmbargo»</w:t>
+                  </w:r>
+                  <w:r>
+                    <w:rPr>
+                      <w:noProof/>
+                      <w:sz w:val="18"/>
+                      <w:szCs w:val="18"/>
+                    </w:rPr>
+                    <w:fldChar w:fldCharType="end"/>
+                  </w:r>
                 </w:p>
               </w:tc>
             </w:tr>
@@ -6152,16 +6260,31 @@
                       <w:szCs w:val="18"/>
                     </w:rPr>
                   </w:pPr>
-                  <w:fldSimple w:instr=" MERGEFIELD  ObjetoInfracao.AtividadeAreaDegradado  \* MERGEFORMAT ">
-                    <w:r>
-                      <w:rPr>
-                        <w:noProof/>
-                        <w:sz w:val="18"/>
-                        <w:szCs w:val="18"/>
-                      </w:rPr>
-                      <w:t>«ObjetoInfracao.AtividadeAreaDegradado»</w:t>
-                    </w:r>
-                  </w:fldSimple>
+                  <w:r>
+                    <w:fldChar w:fldCharType="begin"/>
+                  </w:r>
+                  <w:r>
+                    <w:instrText xml:space="preserve"> MERGEFIELD  ObjetoInfracao.AtividadeAreaDegradado  \* MERGEFORMAT </w:instrText>
+                  </w:r>
+                  <w:r>
+                    <w:fldChar w:fldCharType="separate"/>
+                  </w:r>
+                  <w:r>
+                    <w:rPr>
+                      <w:noProof/>
+                      <w:sz w:val="18"/>
+                      <w:szCs w:val="18"/>
+                    </w:rPr>
+                    <w:t>«ObjetoInfracao.AtividadeAreaDegradado»</w:t>
+                  </w:r>
+                  <w:r>
+                    <w:rPr>
+                      <w:noProof/>
+                      <w:sz w:val="18"/>
+                      <w:szCs w:val="18"/>
+                    </w:rPr>
+                    <w:fldChar w:fldCharType="end"/>
+                  </w:r>
                 </w:p>
               </w:tc>
             </w:tr>
@@ -6252,16 +6375,31 @@
                       <w:szCs w:val="18"/>
                     </w:rPr>
                   </w:pPr>
-                  <w:fldSimple w:instr=" MERGEFIELD  ObjetoInfracao.AtividadeAreaDegradadoEspecif  \* MERGEFORMAT ">
-                    <w:r>
-                      <w:rPr>
-                        <w:noProof/>
-                        <w:sz w:val="18"/>
-                        <w:szCs w:val="18"/>
-                      </w:rPr>
-                      <w:t>«ObjetoInfracao.AtividadeAreaDegradadoEsp»</w:t>
-                    </w:r>
-                  </w:fldSimple>
+                  <w:r>
+                    <w:fldChar w:fldCharType="begin"/>
+                  </w:r>
+                  <w:r>
+                    <w:instrText xml:space="preserve"> MERGEFIELD  ObjetoInfracao.AtividadeAreaDegradadoEspecif  \* MERGEFORMAT </w:instrText>
+                  </w:r>
+                  <w:r>
+                    <w:fldChar w:fldCharType="separate"/>
+                  </w:r>
+                  <w:r>
+                    <w:rPr>
+                      <w:noProof/>
+                      <w:sz w:val="18"/>
+                      <w:szCs w:val="18"/>
+                    </w:rPr>
+                    <w:t>«ObjetoInfracao.AtividadeAreaDegradadoEsp»</w:t>
+                  </w:r>
+                  <w:r>
+                    <w:rPr>
+                      <w:noProof/>
+                      <w:sz w:val="18"/>
+                      <w:szCs w:val="18"/>
+                    </w:rPr>
+                    <w:fldChar w:fldCharType="end"/>
+                  </w:r>
                 </w:p>
               </w:tc>
             </w:tr>
@@ -6612,32 +6750,47 @@
                       <w:szCs w:val="18"/>
                     </w:rPr>
                   </w:pPr>
-                  <w:fldSimple w:instr=" MERGEFIELD  MaterialApreendido.NumeroIUF \* MERGEFORMAT ">
-                    <w:r>
-                      <w:rPr>
-                        <w:noProof/>
-                        <w:sz w:val="18"/>
-                        <w:szCs w:val="18"/>
-                      </w:rPr>
-                      <w:t>«MaterialApreendido.</w:t>
-                    </w:r>
-                    <w:r>
-                      <w:rPr>
-                        <w:noProof/>
-                        <w:sz w:val="18"/>
-                        <w:szCs w:val="18"/>
-                      </w:rPr>
-                      <w:t>NumeroIUF</w:t>
-                    </w:r>
-                    <w:r>
-                      <w:rPr>
-                        <w:noProof/>
-                        <w:sz w:val="18"/>
-                        <w:szCs w:val="18"/>
-                      </w:rPr>
-                      <w:t>»</w:t>
-                    </w:r>
-                  </w:fldSimple>
+                  <w:r>
+                    <w:fldChar w:fldCharType="begin"/>
+                  </w:r>
+                  <w:r>
+                    <w:instrText xml:space="preserve"> MERGEFIELD  MaterialApreendido.NumeroIUF \* MERGEFORMAT </w:instrText>
+                  </w:r>
+                  <w:r>
+                    <w:fldChar w:fldCharType="separate"/>
+                  </w:r>
+                  <w:r>
+                    <w:rPr>
+                      <w:noProof/>
+                      <w:sz w:val="18"/>
+                      <w:szCs w:val="18"/>
+                    </w:rPr>
+                    <w:t>«MaterialApreendido.</w:t>
+                  </w:r>
+                  <w:r>
+                    <w:rPr>
+                      <w:noProof/>
+                      <w:sz w:val="18"/>
+                      <w:szCs w:val="18"/>
+                    </w:rPr>
+                    <w:t>NumeroIUF</w:t>
+                  </w:r>
+                  <w:r>
+                    <w:rPr>
+                      <w:noProof/>
+                      <w:sz w:val="18"/>
+                      <w:szCs w:val="18"/>
+                    </w:rPr>
+                    <w:t>»</w:t>
+                  </w:r>
+                  <w:r>
+                    <w:rPr>
+                      <w:noProof/>
+                      <w:sz w:val="18"/>
+                      <w:szCs w:val="18"/>
+                    </w:rPr>
+                    <w:fldChar w:fldCharType="end"/>
+                  </w:r>
                 </w:p>
               </w:tc>
               <w:tc>
@@ -6660,16 +6813,31 @@
                       <w:szCs w:val="18"/>
                     </w:rPr>
                   </w:pPr>
-                  <w:fldSimple w:instr=" MERGEFIELD  MaterialApreendido.SerieTexto  \* MERGEFORMAT ">
-                    <w:r>
-                      <w:rPr>
-                        <w:noProof/>
-                        <w:sz w:val="18"/>
-                        <w:szCs w:val="18"/>
-                      </w:rPr>
-                      <w:t>«MaterialApreendido.SerieTexto»</w:t>
-                    </w:r>
-                  </w:fldSimple>
+                  <w:r>
+                    <w:fldChar w:fldCharType="begin"/>
+                  </w:r>
+                  <w:r>
+                    <w:instrText xml:space="preserve"> MERGEFIELD  MaterialApreendido.SerieTexto  \* MERGEFORMAT </w:instrText>
+                  </w:r>
+                  <w:r>
+                    <w:fldChar w:fldCharType="separate"/>
+                  </w:r>
+                  <w:r>
+                    <w:rPr>
+                      <w:noProof/>
+                      <w:sz w:val="18"/>
+                      <w:szCs w:val="18"/>
+                    </w:rPr>
+                    <w:t>«MaterialApreendido.SerieTexto»</w:t>
+                  </w:r>
+                  <w:r>
+                    <w:rPr>
+                      <w:noProof/>
+                      <w:sz w:val="18"/>
+                      <w:szCs w:val="18"/>
+                    </w:rPr>
+                    <w:fldChar w:fldCharType="end"/>
+                  </w:r>
                 </w:p>
               </w:tc>
               <w:tc>
@@ -6692,32 +6860,47 @@
                       <w:szCs w:val="18"/>
                     </w:rPr>
                   </w:pPr>
-                  <w:fldSimple w:instr="MERGEFIELD MaterialApreendido.DataLavraturaIUF \* MERGEFORMAT">
-                    <w:r>
-                      <w:rPr>
-                        <w:noProof/>
-                        <w:sz w:val="18"/>
-                        <w:szCs w:val="18"/>
-                      </w:rPr>
-                      <w:t>«MaterialApreendido.DataLavratura</w:t>
-                    </w:r>
-                    <w:r>
-                      <w:rPr>
-                        <w:noProof/>
-                        <w:sz w:val="18"/>
-                        <w:szCs w:val="18"/>
-                      </w:rPr>
-                      <w:t>IUF</w:t>
-                    </w:r>
-                    <w:r>
-                      <w:rPr>
-                        <w:noProof/>
-                        <w:sz w:val="18"/>
-                        <w:szCs w:val="18"/>
-                      </w:rPr>
-                      <w:t>»</w:t>
-                    </w:r>
-                  </w:fldSimple>
+                  <w:r>
+                    <w:fldChar w:fldCharType="begin"/>
+                  </w:r>
+                  <w:r>
+                    <w:instrText>MERGEFIELD MaterialApreendido.DataLavraturaIUF \* MERGEFORMAT</w:instrText>
+                  </w:r>
+                  <w:r>
+                    <w:fldChar w:fldCharType="separate"/>
+                  </w:r>
+                  <w:r>
+                    <w:rPr>
+                      <w:noProof/>
+                      <w:sz w:val="18"/>
+                      <w:szCs w:val="18"/>
+                    </w:rPr>
+                    <w:t>«MaterialApreendido.DataLavratura</w:t>
+                  </w:r>
+                  <w:r>
+                    <w:rPr>
+                      <w:noProof/>
+                      <w:sz w:val="18"/>
+                      <w:szCs w:val="18"/>
+                    </w:rPr>
+                    <w:t>IUF</w:t>
+                  </w:r>
+                  <w:r>
+                    <w:rPr>
+                      <w:noProof/>
+                      <w:sz w:val="18"/>
+                      <w:szCs w:val="18"/>
+                    </w:rPr>
+                    <w:t>»</w:t>
+                  </w:r>
+                  <w:r>
+                    <w:rPr>
+                      <w:noProof/>
+                      <w:sz w:val="18"/>
+                      <w:szCs w:val="18"/>
+                    </w:rPr>
+                    <w:fldChar w:fldCharType="end"/>
+                  </w:r>
                 </w:p>
               </w:tc>
             </w:tr>
@@ -6813,16 +6996,31 @@
                       <w:szCs w:val="18"/>
                     </w:rPr>
                   </w:pPr>
-                  <w:fldSimple w:instr="MERGEFIELD MaterialApreendido.DescreverApreensao \* MERGEFORMAT">
-                    <w:r>
-                      <w:rPr>
-                        <w:noProof/>
-                        <w:sz w:val="18"/>
-                        <w:szCs w:val="18"/>
-                      </w:rPr>
-                      <w:t>«MaterialApreendido.DescreverApreensao»</w:t>
-                    </w:r>
-                  </w:fldSimple>
+                  <w:r>
+                    <w:fldChar w:fldCharType="begin"/>
+                  </w:r>
+                  <w:r>
+                    <w:instrText>MERGEFIELD MaterialApreendido.DescreverApreensao \* MERGEFORMAT</w:instrText>
+                  </w:r>
+                  <w:r>
+                    <w:fldChar w:fldCharType="separate"/>
+                  </w:r>
+                  <w:r>
+                    <w:rPr>
+                      <w:noProof/>
+                      <w:sz w:val="18"/>
+                      <w:szCs w:val="18"/>
+                    </w:rPr>
+                    <w:t>«MaterialApreendido.DescreverApreensao»</w:t>
+                  </w:r>
+                  <w:r>
+                    <w:rPr>
+                      <w:noProof/>
+                      <w:sz w:val="18"/>
+                      <w:szCs w:val="18"/>
+                    </w:rPr>
+                    <w:fldChar w:fldCharType="end"/>
+                  </w:r>
                 </w:p>
               </w:tc>
             </w:tr>
@@ -7567,16 +7765,31 @@
                       <w:szCs w:val="18"/>
                     </w:rPr>
                   </w:pPr>
-                  <w:fldSimple w:instr=" MERGEFIELD  MaterialApreendido.OpinarDestino  \* MERGEFORMAT ">
-                    <w:r>
-                      <w:rPr>
-                        <w:noProof/>
-                        <w:sz w:val="18"/>
-                        <w:szCs w:val="18"/>
-                      </w:rPr>
-                      <w:t>«MaterialApreendido.OpinarDestino»</w:t>
-                    </w:r>
-                  </w:fldSimple>
+                  <w:r>
+                    <w:fldChar w:fldCharType="begin"/>
+                  </w:r>
+                  <w:r>
+                    <w:instrText xml:space="preserve"> MERGEFIELD  MaterialApreendido.OpinarDestino  \* MERGEFORMAT </w:instrText>
+                  </w:r>
+                  <w:r>
+                    <w:fldChar w:fldCharType="separate"/>
+                  </w:r>
+                  <w:r>
+                    <w:rPr>
+                      <w:noProof/>
+                      <w:sz w:val="18"/>
+                      <w:szCs w:val="18"/>
+                    </w:rPr>
+                    <w:t>«MaterialApreendido.OpinarDestino»</w:t>
+                  </w:r>
+                  <w:r>
+                    <w:rPr>
+                      <w:noProof/>
+                      <w:sz w:val="18"/>
+                      <w:szCs w:val="18"/>
+                    </w:rPr>
+                    <w:fldChar w:fldCharType="end"/>
+                  </w:r>
                 </w:p>
               </w:tc>
             </w:tr>
@@ -8519,16 +8732,31 @@
               </w:rPr>
               <w:t xml:space="preserve">  </w:t>
             </w:r>
-            <w:fldSimple w:instr=" MERGEFIELD  ConsideracoesFinais.DescricaoInfracao  \* MERGEFORMAT ">
-              <w:r>
-                <w:rPr>
-                  <w:noProof/>
-                  <w:sz w:val="18"/>
-                  <w:szCs w:val="18"/>
-                </w:rPr>
-                <w:t>«ConsideracoesFinais.DescricaoInfracao»</w:t>
-              </w:r>
-            </w:fldSimple>
+            <w:r>
+              <w:fldChar w:fldCharType="begin"/>
+            </w:r>
+            <w:r>
+              <w:instrText xml:space="preserve"> MERGEFIELD  ConsideracoesFinais.DescricaoInfracao  \* MERGEFORMAT </w:instrText>
+            </w:r>
+            <w:r>
+              <w:fldChar w:fldCharType="separate"/>
+            </w:r>
+            <w:r>
+              <w:rPr>
+                <w:noProof/>
+                <w:sz w:val="18"/>
+                <w:szCs w:val="18"/>
+              </w:rPr>
+              <w:t>«ConsideracoesFinais.DescricaoInfracao»</w:t>
+            </w:r>
+            <w:r>
+              <w:rPr>
+                <w:noProof/>
+                <w:sz w:val="18"/>
+                <w:szCs w:val="18"/>
+              </w:rPr>
+              <w:fldChar w:fldCharType="end"/>
+            </w:r>
           </w:p>
         </w:tc>
       </w:tr>
@@ -8627,16 +8855,31 @@
                 <w:szCs w:val="18"/>
               </w:rPr>
             </w:pPr>
-            <w:fldSimple w:instr=" MERGEFIELD  ConsideracoesFinais.IsReparacao  \* MERGEFORMAT ">
-              <w:r>
-                <w:rPr>
-                  <w:noProof/>
-                  <w:sz w:val="18"/>
-                  <w:szCs w:val="18"/>
-                </w:rPr>
-                <w:t>«ConsideracoesFinais.IsReparacao»</w:t>
-              </w:r>
-            </w:fldSimple>
+            <w:r>
+              <w:fldChar w:fldCharType="begin"/>
+            </w:r>
+            <w:r>
+              <w:instrText xml:space="preserve"> MERGEFIELD  ConsideracoesFinais.IsReparacao  \* MERGEFORMAT </w:instrText>
+            </w:r>
+            <w:r>
+              <w:fldChar w:fldCharType="separate"/>
+            </w:r>
+            <w:r>
+              <w:rPr>
+                <w:noProof/>
+                <w:sz w:val="18"/>
+                <w:szCs w:val="18"/>
+              </w:rPr>
+              <w:t>«ConsideracoesFinais.IsReparacao»</w:t>
+            </w:r>
+            <w:r>
+              <w:rPr>
+                <w:noProof/>
+                <w:sz w:val="18"/>
+                <w:szCs w:val="18"/>
+              </w:rPr>
+              <w:fldChar w:fldCharType="end"/>
+            </w:r>
           </w:p>
         </w:tc>
       </w:tr>
@@ -8713,16 +8956,31 @@
                 <w:szCs w:val="18"/>
               </w:rPr>
             </w:pPr>
-            <w:fldSimple w:instr=" MERGEFIELD  ConsideracoesFinais.OpniaoFormaReparacao  \* MERGEFORMAT ">
-              <w:r>
-                <w:rPr>
-                  <w:noProof/>
-                  <w:sz w:val="18"/>
-                  <w:szCs w:val="18"/>
-                </w:rPr>
-                <w:t>«ConsideracoesFinais.OpniaoFormaReparacao»</w:t>
-              </w:r>
-            </w:fldSimple>
+            <w:r>
+              <w:fldChar w:fldCharType="begin"/>
+            </w:r>
+            <w:r>
+              <w:instrText xml:space="preserve"> MERGEFIELD  ConsideracoesFinais.OpniaoFormaReparacao  \* MERGEFORMAT </w:instrText>
+            </w:r>
+            <w:r>
+              <w:fldChar w:fldCharType="separate"/>
+            </w:r>
+            <w:r>
+              <w:rPr>
+                <w:noProof/>
+                <w:sz w:val="18"/>
+                <w:szCs w:val="18"/>
+              </w:rPr>
+              <w:t>«ConsideracoesFinais.OpniaoFormaReparacao»</w:t>
+            </w:r>
+            <w:r>
+              <w:rPr>
+                <w:noProof/>
+                <w:sz w:val="18"/>
+                <w:szCs w:val="18"/>
+              </w:rPr>
+              <w:fldChar w:fldCharType="end"/>
+            </w:r>
           </w:p>
         </w:tc>
       </w:tr>
@@ -8803,16 +9061,31 @@
                 <w:szCs w:val="18"/>
               </w:rPr>
             </w:pPr>
-            <w:fldSimple w:instr=" MERGEFIELD  ConsideracoesFinais.IsTermoCompromisso  \* MERGEFORMAT ">
-              <w:r>
-                <w:rPr>
-                  <w:noProof/>
-                  <w:sz w:val="18"/>
-                  <w:szCs w:val="18"/>
-                </w:rPr>
-                <w:t>«ConsideracoesFinais.IsTermoCompromisso»</w:t>
-              </w:r>
-            </w:fldSimple>
+            <w:r>
+              <w:fldChar w:fldCharType="begin"/>
+            </w:r>
+            <w:r>
+              <w:instrText xml:space="preserve"> MERGEFIELD  ConsideracoesFinais.IsTermoCompromisso  \* MERGEFORMAT </w:instrText>
+            </w:r>
+            <w:r>
+              <w:fldChar w:fldCharType="separate"/>
+            </w:r>
+            <w:r>
+              <w:rPr>
+                <w:noProof/>
+                <w:sz w:val="18"/>
+                <w:szCs w:val="18"/>
+              </w:rPr>
+              <w:t>«ConsideracoesFinais.IsTermoCompromisso»</w:t>
+            </w:r>
+            <w:r>
+              <w:rPr>
+                <w:noProof/>
+                <w:sz w:val="18"/>
+                <w:szCs w:val="18"/>
+              </w:rPr>
+              <w:fldChar w:fldCharType="end"/>
+            </w:r>
           </w:p>
         </w:tc>
       </w:tr>
@@ -8888,16 +9161,31 @@
                 <w:szCs w:val="18"/>
               </w:rPr>
             </w:pPr>
-            <w:fldSimple w:instr=" MERGEFIELD  ConsideracoesFinais.TermoCompromissoJustificativa  \* MERGEFORMAT ">
-              <w:r>
-                <w:rPr>
-                  <w:noProof/>
-                  <w:sz w:val="18"/>
-                  <w:szCs w:val="18"/>
-                </w:rPr>
-                <w:t>«ConsideracoesFinais.TermoCompromissoJust»</w:t>
-              </w:r>
-            </w:fldSimple>
+            <w:r>
+              <w:fldChar w:fldCharType="begin"/>
+            </w:r>
+            <w:r>
+              <w:instrText xml:space="preserve"> MERGEFIELD  ConsideracoesFinais.TermoCompromissoJustificativa  \* MERGEFORMAT </w:instrText>
+            </w:r>
+            <w:r>
+              <w:fldChar w:fldCharType="separate"/>
+            </w:r>
+            <w:r>
+              <w:rPr>
+                <w:noProof/>
+                <w:sz w:val="18"/>
+                <w:szCs w:val="18"/>
+              </w:rPr>
+              <w:t>«ConsideracoesFinais.TermoCompromissoJust»</w:t>
+            </w:r>
+            <w:r>
+              <w:rPr>
+                <w:noProof/>
+                <w:sz w:val="18"/>
+                <w:szCs w:val="18"/>
+              </w:rPr>
+              <w:fldChar w:fldCharType="end"/>
+            </w:r>
           </w:p>
         </w:tc>
       </w:tr>
@@ -8949,27 +9237,14 @@
                 <w:lang w:eastAsia="en-US"/>
               </w:rPr>
             </w:pPr>
-            <w:r>
-              <w:fldChar w:fldCharType="begin"/>
-            </w:r>
-            <w:r>
-              <w:instrText xml:space="preserve"> MERGEFIELD  OrgaoMunicipio  \* MERGEFORMAT </w:instrText>
-            </w:r>
-            <w:r>
-              <w:fldChar w:fldCharType="separate"/>
-            </w:r>
-            <w:r>
-              <w:rPr>
-                <w:noProof/>
-              </w:rPr>
-              <w:t>«OrgaoMunicipio»</w:t>
-            </w:r>
-            <w:r>
-              <w:rPr>
-                <w:noProof/>
-              </w:rPr>
-              <w:fldChar w:fldCharType="end"/>
-            </w:r>
+            <w:fldSimple w:instr=" MERGEFIELD  OrgaoMunicipio  \* MERGEFORMAT ">
+              <w:r>
+                <w:rPr>
+                  <w:noProof/>
+                </w:rPr>
+                <w:t>«OrgaoMunicipio»</w:t>
+              </w:r>
+            </w:fldSimple>
             <w:r>
               <w:rPr>
                 <w:noProof/>
@@ -8978,46 +9253,49 @@
               </w:rPr>
               <w:t xml:space="preserve"> - </w:t>
             </w:r>
-            <w:fldSimple w:instr=" MERGEFIELD  OrgaoUF  \* MERGEFORMAT ">
-              <w:r>
-                <w:rPr>
-                  <w:rFonts w:cs="Arial"/>
-                  <w:noProof/>
-                  <w:sz w:val="18"/>
-                  <w:szCs w:val="18"/>
-                </w:rPr>
-                <w:t>«OrgaoUF»</w:t>
-              </w:r>
-            </w:fldSimple>
-            <w:r>
-              <w:rPr>
+            <w:r>
+              <w:fldChar w:fldCharType="begin"/>
+            </w:r>
+            <w:r>
+              <w:instrText xml:space="preserve"> MERGEFIELD  OrgaoUF  \* MERGEFORMAT </w:instrText>
+            </w:r>
+            <w:r>
+              <w:fldChar w:fldCharType="separate"/>
+            </w:r>
+            <w:r>
+              <w:rPr>
+                <w:rFonts w:cs="Arial"/>
                 <w:noProof/>
                 <w:sz w:val="18"/>
                 <w:szCs w:val="18"/>
               </w:rPr>
+              <w:t>«OrgaoUF»</w:t>
+            </w:r>
+            <w:r>
+              <w:rPr>
+                <w:rFonts w:cs="Arial"/>
+                <w:noProof/>
+                <w:sz w:val="18"/>
+                <w:szCs w:val="18"/>
+              </w:rPr>
+              <w:fldChar w:fldCharType="end"/>
+            </w:r>
+            <w:r>
+              <w:rPr>
+                <w:noProof/>
+                <w:sz w:val="18"/>
+                <w:szCs w:val="18"/>
+              </w:rPr>
               <w:t xml:space="preserve">, </w:t>
             </w:r>
-            <w:r>
-              <w:fldChar w:fldCharType="begin"/>
-            </w:r>
-            <w:r>
-              <w:instrText xml:space="preserve"> MERGEFIELD  DataConclusao  \* MERGEFORMAT </w:instrText>
-            </w:r>
-            <w:r>
-              <w:fldChar w:fldCharType="separate"/>
-            </w:r>
-            <w:r>
-              <w:rPr>
-                <w:noProof/>
-              </w:rPr>
-              <w:t>«DataConclusao»</w:t>
-            </w:r>
-            <w:r>
-              <w:rPr>
-                <w:noProof/>
-              </w:rPr>
-              <w:fldChar w:fldCharType="end"/>
-            </w:r>
+            <w:fldSimple w:instr=" MERGEFIELD  DataConclusao  \* MERGEFORMAT ">
+              <w:r>
+                <w:rPr>
+                  <w:noProof/>
+                </w:rPr>
+                <w:t>«DataConclusao»</w:t>
+              </w:r>
+            </w:fldSimple>
           </w:p>
         </w:tc>
       </w:tr>
@@ -9215,17 +9493,33 @@
                       <w:lang w:eastAsia="en-US"/>
                     </w:rPr>
                   </w:pPr>
-                  <w:fldSimple w:instr=" MERGEFIELD  Nome  \* MERGEFORMAT ">
-                    <w:r>
-                      <w:rPr>
-                        <w:rFonts w:eastAsia="Calibri" w:cs="Arial"/>
-                        <w:noProof/>
-                        <w:szCs w:val="20"/>
-                        <w:lang w:eastAsia="en-US"/>
-                      </w:rPr>
-                      <w:t>«Nome»</w:t>
-                    </w:r>
-                  </w:fldSimple>
+                  <w:r>
+                    <w:fldChar w:fldCharType="begin"/>
+                  </w:r>
+                  <w:r>
+                    <w:instrText xml:space="preserve"> MERGEFIELD  Nome  \* MERGEFORMAT </w:instrText>
+                  </w:r>
+                  <w:r>
+                    <w:fldChar w:fldCharType="separate"/>
+                  </w:r>
+                  <w:r>
+                    <w:rPr>
+                      <w:rFonts w:eastAsia="Calibri" w:cs="Arial"/>
+                      <w:noProof/>
+                      <w:szCs w:val="20"/>
+                      <w:lang w:eastAsia="en-US"/>
+                    </w:rPr>
+                    <w:t>«Nome»</w:t>
+                  </w:r>
+                  <w:r>
+                    <w:rPr>
+                      <w:rFonts w:eastAsia="Calibri" w:cs="Arial"/>
+                      <w:noProof/>
+                      <w:szCs w:val="20"/>
+                      <w:lang w:eastAsia="en-US"/>
+                    </w:rPr>
+                    <w:fldChar w:fldCharType="end"/>
+                  </w:r>
                 </w:p>
                 <w:p>
                   <w:pPr>
@@ -9239,17 +9533,33 @@
                       <w:lang w:eastAsia="en-US"/>
                     </w:rPr>
                   </w:pPr>
-                  <w:fldSimple w:instr=" MERGEFIELD  Cargo  \* MERGEFORMAT ">
-                    <w:r>
-                      <w:rPr>
-                        <w:rFonts w:eastAsia="Calibri" w:cs="Arial"/>
-                        <w:noProof/>
-                        <w:szCs w:val="20"/>
-                        <w:lang w:eastAsia="en-US"/>
-                      </w:rPr>
-                      <w:t>«Cargo»</w:t>
-                    </w:r>
-                  </w:fldSimple>
+                  <w:r>
+                    <w:fldChar w:fldCharType="begin"/>
+                  </w:r>
+                  <w:r>
+                    <w:instrText xml:space="preserve"> MERGEFIELD  Cargo  \* MERGEFORMAT </w:instrText>
+                  </w:r>
+                  <w:r>
+                    <w:fldChar w:fldCharType="separate"/>
+                  </w:r>
+                  <w:r>
+                    <w:rPr>
+                      <w:rFonts w:eastAsia="Calibri" w:cs="Arial"/>
+                      <w:noProof/>
+                      <w:szCs w:val="20"/>
+                      <w:lang w:eastAsia="en-US"/>
+                    </w:rPr>
+                    <w:t>«Cargo»</w:t>
+                  </w:r>
+                  <w:r>
+                    <w:rPr>
+                      <w:rFonts w:eastAsia="Calibri" w:cs="Arial"/>
+                      <w:noProof/>
+                      <w:szCs w:val="20"/>
+                      <w:lang w:eastAsia="en-US"/>
+                    </w:rPr>
+                    <w:fldChar w:fldCharType="end"/>
+                  </w:r>
                 </w:p>
               </w:tc>
             </w:tr>
@@ -9290,16 +9600,31 @@
                 <w:lang w:eastAsia="en-US"/>
               </w:rPr>
             </w:pPr>
-            <w:fldSimple w:instr=" MERGEFIELD  TableEnd:Assinantes1  \* MERGEFORMAT ">
-              <w:r>
-                <w:rPr>
-                  <w:noProof/>
-                  <w:sz w:val="8"/>
-                  <w:szCs w:val="8"/>
-                </w:rPr>
-                <w:t>«TableEnd:Assinantes1»</w:t>
-              </w:r>
-            </w:fldSimple>
+            <w:r>
+              <w:fldChar w:fldCharType="begin"/>
+            </w:r>
+            <w:r>
+              <w:instrText xml:space="preserve"> MERGEFIELD  TableEnd:Assinantes1  \* MERGEFORMAT </w:instrText>
+            </w:r>
+            <w:r>
+              <w:fldChar w:fldCharType="separate"/>
+            </w:r>
+            <w:r>
+              <w:rPr>
+                <w:noProof/>
+                <w:sz w:val="8"/>
+                <w:szCs w:val="8"/>
+              </w:rPr>
+              <w:t>«TableEnd:Assinantes1»</w:t>
+            </w:r>
+            <w:r>
+              <w:rPr>
+                <w:noProof/>
+                <w:sz w:val="8"/>
+                <w:szCs w:val="8"/>
+              </w:rPr>
+              <w:fldChar w:fldCharType="end"/>
+            </w:r>
             <w:r>
               <w:rPr>
                 <w:rFonts w:ascii="Arial" w:eastAsia="Calibri" w:hAnsi="Arial" w:cs="Arial"/>
@@ -9329,16 +9654,31 @@
                 <w:lang w:eastAsia="en-US"/>
               </w:rPr>
             </w:pPr>
-            <w:fldSimple w:instr=" MERGEFIELD  TableStart:Assinantes2  \* MERGEFORMAT ">
-              <w:r>
-                <w:rPr>
-                  <w:noProof/>
-                  <w:sz w:val="8"/>
-                  <w:szCs w:val="8"/>
-                </w:rPr>
-                <w:t>«TableStart:Assinantes2»</w:t>
-              </w:r>
-            </w:fldSimple>
+            <w:r>
+              <w:fldChar w:fldCharType="begin"/>
+            </w:r>
+            <w:r>
+              <w:instrText xml:space="preserve"> MERGEFIELD  TableStart:Assinantes2  \* MERGEFORMAT </w:instrText>
+            </w:r>
+            <w:r>
+              <w:fldChar w:fldCharType="separate"/>
+            </w:r>
+            <w:r>
+              <w:rPr>
+                <w:noProof/>
+                <w:sz w:val="8"/>
+                <w:szCs w:val="8"/>
+              </w:rPr>
+              <w:t>«TableStart:Assinantes2»</w:t>
+            </w:r>
+            <w:r>
+              <w:rPr>
+                <w:noProof/>
+                <w:sz w:val="8"/>
+                <w:szCs w:val="8"/>
+              </w:rPr>
+              <w:fldChar w:fldCharType="end"/>
+            </w:r>
           </w:p>
           <w:tbl>
             <w:tblPr>
@@ -9386,17 +9726,33 @@
                       <w:lang w:eastAsia="en-US"/>
                     </w:rPr>
                   </w:pPr>
-                  <w:fldSimple w:instr=" MERGEFIELD  Nome  \* MERGEFORMAT ">
-                    <w:r>
-                      <w:rPr>
-                        <w:rFonts w:eastAsia="Calibri" w:cs="Arial"/>
-                        <w:noProof/>
-                        <w:szCs w:val="20"/>
-                        <w:lang w:eastAsia="en-US"/>
-                      </w:rPr>
-                      <w:t>«Nome»</w:t>
-                    </w:r>
-                  </w:fldSimple>
+                  <w:r>
+                    <w:fldChar w:fldCharType="begin"/>
+                  </w:r>
+                  <w:r>
+                    <w:instrText xml:space="preserve"> MERGEFIELD  Nome  \* MERGEFORMAT </w:instrText>
+                  </w:r>
+                  <w:r>
+                    <w:fldChar w:fldCharType="separate"/>
+                  </w:r>
+                  <w:r>
+                    <w:rPr>
+                      <w:rFonts w:eastAsia="Calibri" w:cs="Arial"/>
+                      <w:noProof/>
+                      <w:szCs w:val="20"/>
+                      <w:lang w:eastAsia="en-US"/>
+                    </w:rPr>
+                    <w:t>«Nome»</w:t>
+                  </w:r>
+                  <w:r>
+                    <w:rPr>
+                      <w:rFonts w:eastAsia="Calibri" w:cs="Arial"/>
+                      <w:noProof/>
+                      <w:szCs w:val="20"/>
+                      <w:lang w:eastAsia="en-US"/>
+                    </w:rPr>
+                    <w:fldChar w:fldCharType="end"/>
+                  </w:r>
                 </w:p>
                 <w:p>
                   <w:pPr>
@@ -9410,17 +9766,33 @@
                       <w:lang w:eastAsia="en-US"/>
                     </w:rPr>
                   </w:pPr>
-                  <w:fldSimple w:instr=" MERGEFIELD  Cargo  \* MERGEFORMAT ">
-                    <w:r>
-                      <w:rPr>
-                        <w:rFonts w:eastAsia="Calibri" w:cs="Arial"/>
-                        <w:noProof/>
-                        <w:szCs w:val="20"/>
-                        <w:lang w:eastAsia="en-US"/>
-                      </w:rPr>
-                      <w:t>«Cargo»</w:t>
-                    </w:r>
-                  </w:fldSimple>
+                  <w:r>
+                    <w:fldChar w:fldCharType="begin"/>
+                  </w:r>
+                  <w:r>
+                    <w:instrText xml:space="preserve"> MERGEFIELD  Cargo  \* MERGEFORMAT </w:instrText>
+                  </w:r>
+                  <w:r>
+                    <w:fldChar w:fldCharType="separate"/>
+                  </w:r>
+                  <w:r>
+                    <w:rPr>
+                      <w:rFonts w:eastAsia="Calibri" w:cs="Arial"/>
+                      <w:noProof/>
+                      <w:szCs w:val="20"/>
+                      <w:lang w:eastAsia="en-US"/>
+                    </w:rPr>
+                    <w:t>«Cargo»</w:t>
+                  </w:r>
+                  <w:r>
+                    <w:rPr>
+                      <w:rFonts w:eastAsia="Calibri" w:cs="Arial"/>
+                      <w:noProof/>
+                      <w:szCs w:val="20"/>
+                      <w:lang w:eastAsia="en-US"/>
+                    </w:rPr>
+                    <w:fldChar w:fldCharType="end"/>
+                  </w:r>
                 </w:p>
               </w:tc>
             </w:tr>
@@ -9460,16 +9832,31 @@
                 <w:lang w:eastAsia="en-US"/>
               </w:rPr>
             </w:pPr>
-            <w:fldSimple w:instr=" MERGEFIELD  TableEnd:Assinantes2  \* MERGEFORMAT ">
-              <w:r>
-                <w:rPr>
-                  <w:noProof/>
-                  <w:sz w:val="8"/>
-                  <w:szCs w:val="8"/>
-                </w:rPr>
-                <w:t>«TableEnd:Assinantes2»</w:t>
-              </w:r>
-            </w:fldSimple>
+            <w:r>
+              <w:fldChar w:fldCharType="begin"/>
+            </w:r>
+            <w:r>
+              <w:instrText xml:space="preserve"> MERGEFIELD  TableEnd:Assinantes2  \* MERGEFORMAT </w:instrText>
+            </w:r>
+            <w:r>
+              <w:fldChar w:fldCharType="separate"/>
+            </w:r>
+            <w:r>
+              <w:rPr>
+                <w:noProof/>
+                <w:sz w:val="8"/>
+                <w:szCs w:val="8"/>
+              </w:rPr>
+              <w:t>«TableEnd:Assinantes2»</w:t>
+            </w:r>
+            <w:r>
+              <w:rPr>
+                <w:noProof/>
+                <w:sz w:val="8"/>
+                <w:szCs w:val="8"/>
+              </w:rPr>
+              <w:fldChar w:fldCharType="end"/>
+            </w:r>
           </w:p>
         </w:tc>
       </w:tr>
@@ -9577,14 +9964,27 @@
                       <w:lang w:eastAsia="en-US"/>
                     </w:rPr>
                   </w:pPr>
-                  <w:fldSimple w:instr=" MERGEFIELD  Assinante.Nome  \* MERGEFORMAT ">
-                    <w:r>
-                      <w:rPr>
-                        <w:noProof/>
-                      </w:rPr>
-                      <w:t>«Assinante.Nome»</w:t>
-                    </w:r>
-                  </w:fldSimple>
+                  <w:r>
+                    <w:fldChar w:fldCharType="begin"/>
+                  </w:r>
+                  <w:r>
+                    <w:instrText xml:space="preserve"> MERGEFIELD  Assinante.Nome  \* MERGEFORMAT </w:instrText>
+                  </w:r>
+                  <w:r>
+                    <w:fldChar w:fldCharType="separate"/>
+                  </w:r>
+                  <w:r>
+                    <w:rPr>
+                      <w:noProof/>
+                    </w:rPr>
+                    <w:t>«Assinante.Nome»</w:t>
+                  </w:r>
+                  <w:r>
+                    <w:rPr>
+                      <w:noProof/>
+                    </w:rPr>
+                    <w:fldChar w:fldCharType="end"/>
+                  </w:r>
                 </w:p>
                 <w:p>
                   <w:pPr>
@@ -9598,29 +9998,15 @@
                       <w:lang w:eastAsia="en-US"/>
                     </w:rPr>
                   </w:pPr>
-                  <w:r>
-                    <w:fldChar w:fldCharType="begin"/>
-                  </w:r>
-                  <w:r>
-                    <w:instrText xml:space="preserve"> MERGEFIELD  Assinante.Cargo  \* MERGEFORMAT </w:instrText>
-                  </w:r>
-                  <w:r>
-                    <w:fldChar w:fldCharType="separate"/>
-                  </w:r>
-                  <w:r>
-                    <w:rPr>
-                      <w:noProof/>
-                      <w:szCs w:val="20"/>
-                    </w:rPr>
-                    <w:t>«Assinante.Cargo»</w:t>
-                  </w:r>
-                  <w:r>
-                    <w:rPr>
-                      <w:noProof/>
-                      <w:szCs w:val="20"/>
-                    </w:rPr>
-                    <w:fldChar w:fldCharType="end"/>
-                  </w:r>
+                  <w:fldSimple w:instr=" MERGEFIELD  Assinante.Cargo  \* MERGEFORMAT ">
+                    <w:r>
+                      <w:rPr>
+                        <w:noProof/>
+                        <w:szCs w:val="20"/>
+                      </w:rPr>
+                      <w:t>«Assinante.Cargo»</w:t>
+                    </w:r>
+                  </w:fldSimple>
                 </w:p>
               </w:tc>
             </w:tr>
@@ -9752,17 +10138,33 @@
               </w:rPr>
               <w:t xml:space="preserve">Anexo ao LAUDO DE FISCALIZAÇÃO Nº: </w:t>
             </w:r>
-            <w:fldSimple w:instr=" MERGEFIELD  NumeroFiscalizacao  \* MERGEFORMAT ">
-              <w:r>
-                <w:rPr>
-                  <w:b/>
-                  <w:noProof/>
-                  <w:sz w:val="20"/>
-                  <w:szCs w:val="20"/>
-                </w:rPr>
-                <w:t>«NumeroFiscalizacao»</w:t>
-              </w:r>
-            </w:fldSimple>
+            <w:r>
+              <w:fldChar w:fldCharType="begin"/>
+            </w:r>
+            <w:r>
+              <w:instrText xml:space="preserve"> MERGEFIELD  NumeroFiscalizacao  \* MERGEFORMAT </w:instrText>
+            </w:r>
+            <w:r>
+              <w:fldChar w:fldCharType="separate"/>
+            </w:r>
+            <w:r>
+              <w:rPr>
+                <w:b/>
+                <w:noProof/>
+                <w:sz w:val="20"/>
+                <w:szCs w:val="20"/>
+              </w:rPr>
+              <w:t>«NumeroFiscalizacao»</w:t>
+            </w:r>
+            <w:r>
+              <w:rPr>
+                <w:b/>
+                <w:noProof/>
+                <w:sz w:val="20"/>
+                <w:szCs w:val="20"/>
+              </w:rPr>
+              <w:fldChar w:fldCharType="end"/>
+            </w:r>
           </w:p>
           <w:p>
             <w:pPr>
@@ -9822,17 +10224,33 @@
               </w:rPr>
               <w:br w:type="page"/>
             </w:r>
-            <w:fldSimple w:instr=" MERGEFIELD  TableStart:ConsideracoesFinais.Anexos  \* MERGEFORMAT ">
-              <w:r>
-                <w:rPr>
-                  <w:rFonts w:cs="Calibri"/>
-                  <w:noProof/>
-                  <w:sz w:val="10"/>
-                  <w:szCs w:val="10"/>
-                </w:rPr>
-                <w:t>«TableStart:ConsideracoesFinais.Anexos»</w:t>
-              </w:r>
-            </w:fldSimple>
+            <w:r>
+              <w:fldChar w:fldCharType="begin"/>
+            </w:r>
+            <w:r>
+              <w:instrText xml:space="preserve"> MERGEFIELD  TableStart:ConsideracoesFinais.Anexos  \* MERGEFORMAT </w:instrText>
+            </w:r>
+            <w:r>
+              <w:fldChar w:fldCharType="separate"/>
+            </w:r>
+            <w:r>
+              <w:rPr>
+                <w:rFonts w:cs="Calibri"/>
+                <w:noProof/>
+                <w:sz w:val="10"/>
+                <w:szCs w:val="10"/>
+              </w:rPr>
+              <w:t>«TableStart:ConsideracoesFinais.Anexos»</w:t>
+            </w:r>
+            <w:r>
+              <w:rPr>
+                <w:rFonts w:cs="Calibri"/>
+                <w:noProof/>
+                <w:sz w:val="10"/>
+                <w:szCs w:val="10"/>
+              </w:rPr>
+              <w:fldChar w:fldCharType="end"/>
+            </w:r>
             <w:r>
               <w:rPr>
                 <w:rFonts w:eastAsia="Calibri" w:cs="Calibri"/>
@@ -9897,17 +10315,33 @@
                       <w:lang w:eastAsia="en-US"/>
                     </w:rPr>
                   </w:pPr>
-                  <w:fldSimple w:instr=" MERGEFIELD  Image:Arquivo.Conteudo  \* MERGEFORMAT ">
-                    <w:r>
-                      <w:rPr>
-                        <w:rFonts w:eastAsia="Calibri"/>
-                        <w:noProof/>
-                        <w:szCs w:val="20"/>
-                        <w:lang w:eastAsia="en-US"/>
-                      </w:rPr>
-                      <w:t>«Image:Arquivo.Conteudo»</w:t>
-                    </w:r>
-                  </w:fldSimple>
+                  <w:r>
+                    <w:fldChar w:fldCharType="begin"/>
+                  </w:r>
+                  <w:r>
+                    <w:instrText xml:space="preserve"> MERGEFIELD  Image:Arquivo.Conteudo  \* MERGEFORMAT </w:instrText>
+                  </w:r>
+                  <w:r>
+                    <w:fldChar w:fldCharType="separate"/>
+                  </w:r>
+                  <w:r>
+                    <w:rPr>
+                      <w:rFonts w:eastAsia="Calibri"/>
+                      <w:noProof/>
+                      <w:szCs w:val="20"/>
+                      <w:lang w:eastAsia="en-US"/>
+                    </w:rPr>
+                    <w:t>«Image:Arquivo.Conteudo»</w:t>
+                  </w:r>
+                  <w:r>
+                    <w:rPr>
+                      <w:rFonts w:eastAsia="Calibri"/>
+                      <w:noProof/>
+                      <w:szCs w:val="20"/>
+                      <w:lang w:eastAsia="en-US"/>
+                    </w:rPr>
+                    <w:fldChar w:fldCharType="end"/>
+                  </w:r>
                 </w:p>
               </w:tc>
             </w:tr>
@@ -9925,17 +10359,33 @@
                       <w:lang w:eastAsia="en-US"/>
                     </w:rPr>
                   </w:pPr>
-                  <w:fldSimple w:instr=" MERGEFIELD  Descricao  \* MERGEFORMAT ">
-                    <w:r>
-                      <w:rPr>
-                        <w:rFonts w:eastAsia="Calibri"/>
-                        <w:noProof/>
-                        <w:szCs w:val="20"/>
-                        <w:lang w:eastAsia="en-US"/>
-                      </w:rPr>
-                      <w:t>«Descricao»</w:t>
-                    </w:r>
-                  </w:fldSimple>
+                  <w:r>
+                    <w:fldChar w:fldCharType="begin"/>
+                  </w:r>
+                  <w:r>
+                    <w:instrText xml:space="preserve"> MERGEFIELD  Descricao  \* MERGEFORMAT </w:instrText>
+                  </w:r>
+                  <w:r>
+                    <w:fldChar w:fldCharType="separate"/>
+                  </w:r>
+                  <w:r>
+                    <w:rPr>
+                      <w:rFonts w:eastAsia="Calibri"/>
+                      <w:noProof/>
+                      <w:szCs w:val="20"/>
+                      <w:lang w:eastAsia="en-US"/>
+                    </w:rPr>
+                    <w:t>«Descricao»</w:t>
+                  </w:r>
+                  <w:r>
+                    <w:rPr>
+                      <w:rFonts w:eastAsia="Calibri"/>
+                      <w:noProof/>
+                      <w:szCs w:val="20"/>
+                      <w:lang w:eastAsia="en-US"/>
+                    </w:rPr>
+                    <w:fldChar w:fldCharType="end"/>
+                  </w:r>
                 </w:p>
               </w:tc>
             </w:tr>
@@ -9950,17 +10400,33 @@
                 <w:szCs w:val="10"/>
               </w:rPr>
             </w:pPr>
-            <w:fldSimple w:instr=" MERGEFIELD  TableEnd:ConsideracoesFinais.Anexos  \* MERGEFORMAT ">
-              <w:r>
-                <w:rPr>
-                  <w:rFonts w:cs="Calibri"/>
-                  <w:noProof/>
-                  <w:sz w:val="10"/>
-                  <w:szCs w:val="10"/>
-                </w:rPr>
-                <w:t>«TableEnd:ConsideracoesFinais.Anexos»</w:t>
-              </w:r>
-            </w:fldSimple>
+            <w:r>
+              <w:fldChar w:fldCharType="begin"/>
+            </w:r>
+            <w:r>
+              <w:instrText xml:space="preserve"> MERGEFIELD  TableEnd:ConsideracoesFinais.Anexos  \* MERGEFORMAT </w:instrText>
+            </w:r>
+            <w:r>
+              <w:fldChar w:fldCharType="separate"/>
+            </w:r>
+            <w:r>
+              <w:rPr>
+                <w:rFonts w:cs="Calibri"/>
+                <w:noProof/>
+                <w:sz w:val="10"/>
+                <w:szCs w:val="10"/>
+              </w:rPr>
+              <w:t>«TableEnd:ConsideracoesFinais.Anexos»</w:t>
+            </w:r>
+            <w:r>
+              <w:rPr>
+                <w:rFonts w:cs="Calibri"/>
+                <w:noProof/>
+                <w:sz w:val="10"/>
+                <w:szCs w:val="10"/>
+              </w:rPr>
+              <w:fldChar w:fldCharType="end"/>
+            </w:r>
           </w:p>
           <w:p>
             <w:pPr>
@@ -9981,17 +10447,33 @@
           <w:szCs w:val="10"/>
         </w:rPr>
       </w:pPr>
-      <w:fldSimple w:instr=" MERGEFIELD TableEnd:Documento \* MERGEFORMAT ">
-        <w:r>
-          <w:rPr>
-            <w:rFonts w:cs="Calibri"/>
-            <w:noProof/>
-            <w:sz w:val="10"/>
-            <w:szCs w:val="10"/>
-          </w:rPr>
-          <w:t>«TableEnd:Documento»</w:t>
-        </w:r>
-      </w:fldSimple>
+      <w:r>
+        <w:fldChar w:fldCharType="begin"/>
+      </w:r>
+      <w:r>
+        <w:instrText xml:space="preserve"> MERGEFIELD TableEnd:Documento \* MERGEFORMAT </w:instrText>
+      </w:r>
+      <w:r>
+        <w:fldChar w:fldCharType="separate"/>
+      </w:r>
+      <w:r>
+        <w:rPr>
+          <w:rFonts w:cs="Calibri"/>
+          <w:noProof/>
+          <w:sz w:val="10"/>
+          <w:szCs w:val="10"/>
+        </w:rPr>
+        <w:t>«TableEnd:Documento»</w:t>
+      </w:r>
+      <w:r>
+        <w:rPr>
+          <w:rFonts w:cs="Calibri"/>
+          <w:noProof/>
+          <w:sz w:val="10"/>
+          <w:szCs w:val="10"/>
+        </w:rPr>
+        <w:fldChar w:fldCharType="end"/>
+      </w:r>
     </w:p>
     <w:sectPr>
       <w:headerReference w:type="default" r:id="rId7"/>
@@ -10061,18 +10543,38 @@
               <w:szCs w:val="16"/>
             </w:rPr>
           </w:pPr>
-          <w:fldSimple w:instr=" MERGEFIELD  image:LogoSimlam  \* MERGEFORMAT ">
-            <w:r>
-              <w:rPr>
-                <w:rFonts w:ascii="Arial" w:hAnsi="Arial" w:cs="Arial"/>
-                <w:noProof/>
-                <w:color w:val="595959"/>
-                <w:sz w:val="16"/>
-                <w:szCs w:val="16"/>
-              </w:rPr>
-              <w:t>«image:LogoSimlam»</w:t>
-            </w:r>
-          </w:fldSimple>
+          <w:r>
+            <w:fldChar w:fldCharType="begin"/>
+          </w:r>
+          <w:r>
+            <w:instrText xml:space="preserve"> MERGEFIELD  image:Logo</w:instrText>
+          </w:r>
+          <w:r>
+            <w:instrText xml:space="preserve">Simlam  \* MERGEFORMAT </w:instrText>
+          </w:r>
+          <w:r>
+            <w:fldChar w:fldCharType="separate"/>
+          </w:r>
+          <w:r>
+            <w:rPr>
+              <w:rFonts w:ascii="Arial" w:hAnsi="Arial" w:cs="Arial"/>
+              <w:noProof/>
+              <w:color w:val="595959"/>
+              <w:sz w:val="16"/>
+              <w:szCs w:val="16"/>
+            </w:rPr>
+            <w:t>«image:LogoSimlam»</w:t>
+          </w:r>
+          <w:r>
+            <w:rPr>
+              <w:rFonts w:ascii="Arial" w:hAnsi="Arial" w:cs="Arial"/>
+              <w:noProof/>
+              <w:color w:val="595959"/>
+              <w:sz w:val="16"/>
+              <w:szCs w:val="16"/>
+            </w:rPr>
+            <w:fldChar w:fldCharType="end"/>
+          </w:r>
         </w:p>
       </w:tc>
       <w:tc>
@@ -10092,42 +10594,93 @@
               <w:szCs w:val="16"/>
             </w:rPr>
           </w:pPr>
-          <w:fldSimple w:instr=" MERGEFIELD  OrgaoEndereco  \* MERGEFORMAT ">
-            <w:r>
-              <w:rPr>
-                <w:rFonts w:ascii="Arial" w:hAnsi="Arial" w:cs="Arial"/>
-                <w:noProof/>
-                <w:color w:val="595959"/>
-                <w:sz w:val="16"/>
-                <w:szCs w:val="16"/>
-              </w:rPr>
-              <w:t>«OrgaoEndereco»</w:t>
-            </w:r>
-          </w:fldSimple>
-          <w:fldSimple w:instr=" MERGEFIELD  OrgaoMunicipio  \* MERGEFORMAT ">
-            <w:r>
-              <w:rPr>
-                <w:rFonts w:ascii="Arial" w:hAnsi="Arial" w:cs="Arial"/>
-                <w:noProof/>
-                <w:color w:val="595959"/>
-                <w:sz w:val="16"/>
-                <w:szCs w:val="16"/>
-              </w:rPr>
-              <w:t>«OrgaoMunicipio»</w:t>
-            </w:r>
-          </w:fldSimple>
-          <w:fldSimple w:instr=" MERGEFIELD  OrgaoUF  \* MERGEFORMAT ">
-            <w:r>
-              <w:rPr>
-                <w:rFonts w:ascii="Arial" w:hAnsi="Arial" w:cs="Arial"/>
-                <w:noProof/>
-                <w:color w:val="595959"/>
-                <w:sz w:val="16"/>
-                <w:szCs w:val="16"/>
-              </w:rPr>
-              <w:t>«OrgaoUF»</w:t>
-            </w:r>
-          </w:fldSimple>
+          <w:r>
+            <w:fldChar w:fldCharType="begin"/>
+          </w:r>
+          <w:r>
+            <w:instrText xml:space="preserve"> MERGEFIELD  OrgaoEndereco  \* MERGEFORMAT </w:instrText>
+          </w:r>
+          <w:r>
+            <w:fldChar w:fldCharType="separate"/>
+          </w:r>
+          <w:r>
+            <w:rPr>
+              <w:rFonts w:ascii="Arial" w:hAnsi="Arial" w:cs="Arial"/>
+              <w:noProof/>
+              <w:color w:val="595959"/>
+              <w:sz w:val="16"/>
+              <w:szCs w:val="16"/>
+            </w:rPr>
+            <w:t>«OrgaoEndereco»</w:t>
+          </w:r>
+          <w:r>
+            <w:rPr>
+              <w:rFonts w:ascii="Arial" w:hAnsi="Arial" w:cs="Arial"/>
+              <w:noProof/>
+              <w:color w:val="595959"/>
+              <w:sz w:val="16"/>
+              <w:szCs w:val="16"/>
+            </w:rPr>
+            <w:fldChar w:fldCharType="end"/>
+          </w:r>
+          <w:r>
+            <w:fldChar w:fldCharType="begin"/>
+          </w:r>
+          <w:r>
+            <w:instrText xml:space="preserve"> MERGEFIELD  OrgaoMunicipio  \* MERGEFORMAT </w:instrText>
+          </w:r>
+          <w:r>
+            <w:fldChar w:fldCharType="separate"/>
+          </w:r>
+          <w:r>
+            <w:rPr>
+              <w:rFonts w:ascii="Arial" w:hAnsi="Arial" w:cs="Arial"/>
+              <w:noProof/>
+              <w:color w:val="595959"/>
+              <w:sz w:val="16"/>
+              <w:szCs w:val="16"/>
+            </w:rPr>
+            <w:t>«OrgaoMunicipio»</w:t>
+          </w:r>
+          <w:r>
+            <w:rPr>
+              <w:rFonts w:ascii="Arial" w:hAnsi="Arial" w:cs="Arial"/>
+              <w:noProof/>
+              <w:color w:val="595959"/>
+              <w:sz w:val="16"/>
+              <w:szCs w:val="16"/>
+            </w:rPr>
+            <w:fldChar w:fldCharType="end"/>
+          </w:r>
+          <w:r>
+            <w:fldChar w:fldCharType="begin"/>
+          </w:r>
+          <w:r>
+            <w:instrText xml:space="preserve"> MERGEFIELD  OrgaoUF  \* MERGEFORMAT </w:instrText>
+          </w:r>
+          <w:r>
+            <w:fldChar w:fldCharType="separate"/>
+          </w:r>
+          <w:r>
+            <w:rPr>
+              <w:rFonts w:ascii="Arial" w:hAnsi="Arial" w:cs="Arial"/>
+              <w:noProof/>
+              <w:color w:val="595959"/>
+              <w:sz w:val="16"/>
+              <w:szCs w:val="16"/>
+            </w:rPr>
+            <w:t>«OrgaoUF»</w:t>
+          </w:r>
+          <w:r>
+            <w:rPr>
+              <w:rFonts w:ascii="Arial" w:hAnsi="Arial" w:cs="Arial"/>
+              <w:noProof/>
+              <w:color w:val="595959"/>
+              <w:sz w:val="16"/>
+              <w:szCs w:val="16"/>
+            </w:rPr>
+            <w:fldChar w:fldCharType="end"/>
+          </w:r>
         </w:p>
         <w:p>
           <w:pPr>
@@ -10138,18 +10691,35 @@
               <w:color w:val="595959"/>
             </w:rPr>
           </w:pPr>
-          <w:fldSimple w:instr=" MERGEFIELD  OrgaoCep  \* MERGEFORMAT ">
-            <w:r>
-              <w:rPr>
-                <w:rFonts w:ascii="Arial" w:hAnsi="Arial" w:cs="Arial"/>
-                <w:noProof/>
-                <w:color w:val="595959"/>
-                <w:sz w:val="16"/>
-                <w:szCs w:val="16"/>
-              </w:rPr>
-              <w:t>«OrgaoCep»</w:t>
-            </w:r>
-          </w:fldSimple>
+          <w:r>
+            <w:fldChar w:fldCharType="begin"/>
+          </w:r>
+          <w:r>
+            <w:instrText xml:space="preserve"> MERGEFIELD  OrgaoCep  \* MERGEFORMAT </w:instrText>
+          </w:r>
+          <w:r>
+            <w:fldChar w:fldCharType="separate"/>
+          </w:r>
+          <w:r>
+            <w:rPr>
+              <w:rFonts w:ascii="Arial" w:hAnsi="Arial" w:cs="Arial"/>
+              <w:noProof/>
+              <w:color w:val="595959"/>
+              <w:sz w:val="16"/>
+              <w:szCs w:val="16"/>
+            </w:rPr>
+            <w:t>«OrgaoCep»</w:t>
+          </w:r>
+          <w:r>
+            <w:rPr>
+              <w:rFonts w:ascii="Arial" w:hAnsi="Arial" w:cs="Arial"/>
+              <w:noProof/>
+              <w:color w:val="595959"/>
+              <w:sz w:val="16"/>
+              <w:szCs w:val="16"/>
+            </w:rPr>
+            <w:fldChar w:fldCharType="end"/>
+          </w:r>
           <w:r>
             <w:rPr>
               <w:rFonts w:ascii="Arial" w:hAnsi="Arial" w:cs="Arial"/>
@@ -10159,18 +10729,35 @@
             </w:rPr>
             <w:t xml:space="preserve"> </w:t>
           </w:r>
-          <w:fldSimple w:instr=" MERGEFIELD  OrgaoContato  \* MERGEFORMAT ">
-            <w:r>
-              <w:rPr>
-                <w:rFonts w:ascii="Arial" w:hAnsi="Arial" w:cs="Arial"/>
-                <w:noProof/>
-                <w:color w:val="595959"/>
-                <w:sz w:val="16"/>
-                <w:szCs w:val="16"/>
-              </w:rPr>
-              <w:t>«OrgaoContato»</w:t>
-            </w:r>
-          </w:fldSimple>
+          <w:r>
+            <w:fldChar w:fldCharType="begin"/>
+          </w:r>
+          <w:r>
+            <w:instrText xml:space="preserve"> MERGEFIELD  OrgaoContato  \* MERGEFORMAT </w:instrText>
+          </w:r>
+          <w:r>
+            <w:fldChar w:fldCharType="separate"/>
+          </w:r>
+          <w:r>
+            <w:rPr>
+              <w:rFonts w:ascii="Arial" w:hAnsi="Arial" w:cs="Arial"/>
+              <w:noProof/>
+              <w:color w:val="595959"/>
+              <w:sz w:val="16"/>
+              <w:szCs w:val="16"/>
+            </w:rPr>
+            <w:t>«OrgaoContato»</w:t>
+          </w:r>
+          <w:r>
+            <w:rPr>
+              <w:rFonts w:ascii="Arial" w:hAnsi="Arial" w:cs="Arial"/>
+              <w:noProof/>
+              <w:color w:val="595959"/>
+              <w:sz w:val="16"/>
+              <w:szCs w:val="16"/>
+            </w:rPr>
+            <w:fldChar w:fldCharType="end"/>
+          </w:r>
         </w:p>
       </w:tc>
       <w:tc>
@@ -10425,17 +11012,33 @@
               <w:szCs w:val="20"/>
             </w:rPr>
           </w:pPr>
-          <w:fldSimple w:instr=" MERGEFIELD  GovernoNome  \* MERGEFORMAT ">
-            <w:r>
-              <w:rPr>
-                <w:rFonts w:ascii="Arial" w:hAnsi="Arial" w:cs="Arial"/>
-                <w:b/>
-                <w:noProof/>
-                <w:szCs w:val="20"/>
-              </w:rPr>
-              <w:t>«GovernoNome»</w:t>
-            </w:r>
-          </w:fldSimple>
+          <w:r>
+            <w:fldChar w:fldCharType="begin"/>
+          </w:r>
+          <w:r>
+            <w:instrText xml:space="preserve"> MERGEFIELD  GovernoNome  \* MERGEFORMAT </w:instrText>
+          </w:r>
+          <w:r>
+            <w:fldChar w:fldCharType="separate"/>
+          </w:r>
+          <w:r>
+            <w:rPr>
+              <w:rFonts w:ascii="Arial" w:hAnsi="Arial" w:cs="Arial"/>
+              <w:b/>
+              <w:noProof/>
+              <w:szCs w:val="20"/>
+            </w:rPr>
+            <w:t>«GovernoNome»</w:t>
+          </w:r>
+          <w:r>
+            <w:rPr>
+              <w:rFonts w:ascii="Arial" w:hAnsi="Arial" w:cs="Arial"/>
+              <w:b/>
+              <w:noProof/>
+              <w:szCs w:val="20"/>
+            </w:rPr>
+            <w:fldChar w:fldCharType="end"/>
+          </w:r>
         </w:p>
         <w:p>
           <w:pPr>
@@ -10448,18 +11051,35 @@
               <w:szCs w:val="18"/>
             </w:rPr>
           </w:pPr>
-          <w:fldSimple w:instr=" MERGEFIELD  SecretariaNome  \* MERGEFORMAT ">
-            <w:r>
-              <w:rPr>
-                <w:rFonts w:ascii="Arial" w:hAnsi="Arial" w:cs="Arial"/>
-                <w:b/>
-                <w:noProof/>
-                <w:sz w:val="18"/>
-                <w:szCs w:val="18"/>
-              </w:rPr>
-              <w:t>«SecretariaNome»</w:t>
-            </w:r>
-          </w:fldSimple>
+          <w:r>
+            <w:fldChar w:fldCharType="begin"/>
+          </w:r>
+          <w:r>
+            <w:instrText xml:space="preserve"> MERGEFIELD  SecretariaNome  \* MERGEFORMAT </w:instrText>
+          </w:r>
+          <w:r>
+            <w:fldChar w:fldCharType="separate"/>
+          </w:r>
+          <w:r>
+            <w:rPr>
+              <w:rFonts w:ascii="Arial" w:hAnsi="Arial" w:cs="Arial"/>
+              <w:b/>
+              <w:noProof/>
+              <w:sz w:val="18"/>
+              <w:szCs w:val="18"/>
+            </w:rPr>
+            <w:t>«SecretariaNome»</w:t>
+          </w:r>
+          <w:r>
+            <w:rPr>
+              <w:rFonts w:ascii="Arial" w:hAnsi="Arial" w:cs="Arial"/>
+              <w:b/>
+              <w:noProof/>
+              <w:sz w:val="18"/>
+              <w:szCs w:val="18"/>
+            </w:rPr>
+            <w:fldChar w:fldCharType="end"/>
+          </w:r>
         </w:p>
         <w:p>
           <w:pPr>
@@ -10472,18 +11092,35 @@
               <w:szCs w:val="18"/>
             </w:rPr>
           </w:pPr>
-          <w:fldSimple w:instr=" MERGEFIELD  OrgaoNome  \* MERGEFORMAT ">
-            <w:r>
-              <w:rPr>
-                <w:rFonts w:ascii="Arial" w:hAnsi="Arial" w:cs="Arial"/>
-                <w:b/>
-                <w:noProof/>
-                <w:sz w:val="18"/>
-                <w:szCs w:val="18"/>
-              </w:rPr>
-              <w:t>«OrgaoNome»</w:t>
-            </w:r>
-          </w:fldSimple>
+          <w:r>
+            <w:fldChar w:fldCharType="begin"/>
+          </w:r>
+          <w:r>
+            <w:instrText xml:space="preserve"> MERGEFIELD  OrgaoNome  \* MERGEFORMAT </w:instrText>
+          </w:r>
+          <w:r>
+            <w:fldChar w:fldCharType="separate"/>
+          </w:r>
+          <w:r>
+            <w:rPr>
+              <w:rFonts w:ascii="Arial" w:hAnsi="Arial" w:cs="Arial"/>
+              <w:b/>
+              <w:noProof/>
+              <w:sz w:val="18"/>
+              <w:szCs w:val="18"/>
+            </w:rPr>
+            <w:t>«OrgaoNome»</w:t>
+          </w:r>
+          <w:r>
+            <w:rPr>
+              <w:rFonts w:ascii="Arial" w:hAnsi="Arial" w:cs="Arial"/>
+              <w:b/>
+              <w:noProof/>
+              <w:sz w:val="18"/>
+              <w:szCs w:val="18"/>
+            </w:rPr>
+            <w:fldChar w:fldCharType="end"/>
+          </w:r>
         </w:p>
         <w:p>
           <w:pPr>
@@ -10494,18 +11131,35 @@
               <w:szCs w:val="18"/>
             </w:rPr>
           </w:pPr>
-          <w:fldSimple w:instr=" MERGEFIELD  SetorNome  \* MERGEFORMAT ">
-            <w:r>
-              <w:rPr>
-                <w:rFonts w:ascii="Arial" w:hAnsi="Arial" w:cs="Arial"/>
-                <w:b/>
-                <w:noProof/>
-                <w:sz w:val="18"/>
-                <w:szCs w:val="18"/>
-              </w:rPr>
-              <w:t>«SetorNome»</w:t>
-            </w:r>
-          </w:fldSimple>
+          <w:r>
+            <w:fldChar w:fldCharType="begin"/>
+          </w:r>
+          <w:r>
+            <w:instrText xml:space="preserve"> MERGEFIELD  SetorNome  \* MERGEFORMAT </w:instrText>
+          </w:r>
+          <w:r>
+            <w:fldChar w:fldCharType="separate"/>
+          </w:r>
+          <w:r>
+            <w:rPr>
+              <w:rFonts w:ascii="Arial" w:hAnsi="Arial" w:cs="Arial"/>
+              <w:b/>
+              <w:noProof/>
+              <w:sz w:val="18"/>
+              <w:szCs w:val="18"/>
+            </w:rPr>
+            <w:t>«SetorNome»</w:t>
+          </w:r>
+          <w:r>
+            <w:rPr>
+              <w:rFonts w:ascii="Arial" w:hAnsi="Arial" w:cs="Arial"/>
+              <w:b/>
+              <w:noProof/>
+              <w:sz w:val="18"/>
+              <w:szCs w:val="18"/>
+            </w:rPr>
+            <w:fldChar w:fldCharType="end"/>
+          </w:r>
         </w:p>
       </w:tc>
     </w:tr>

</xml_diff>

<commit_message>
fix(3493): Alteração no layout do Laudo
</commit_message>
<xml_diff>
--- a/Código Fonte/VERSAO-ATUAL/src/EtramiteX/Interno/Content/_pdfAspose/Laudo_de_Fiscalizacao_Novo.docx
+++ b/Código Fonte/VERSAO-ATUAL/src/EtramiteX/Interno/Content/_pdfAspose/Laudo_de_Fiscalizacao_Novo.docx
@@ -301,31 +301,16 @@
                 <w:szCs w:val="20"/>
               </w:rPr>
             </w:pPr>
-            <w:r>
-              <w:fldChar w:fldCharType="begin"/>
-            </w:r>
-            <w:r>
-              <w:instrText xml:space="preserve"> MERGEFIELD  NumeroFiscalizacao  \* MERGEFORMAT </w:instrText>
-            </w:r>
-            <w:r>
-              <w:fldChar w:fldCharType="separate"/>
-            </w:r>
-            <w:r>
-              <w:rPr>
-                <w:rFonts w:cs="Arial"/>
-                <w:noProof/>
-                <w:szCs w:val="20"/>
-              </w:rPr>
-              <w:t>«NumeroFiscalizacao»</w:t>
-            </w:r>
-            <w:r>
-              <w:rPr>
-                <w:rFonts w:cs="Arial"/>
-                <w:noProof/>
-                <w:szCs w:val="20"/>
-              </w:rPr>
-              <w:fldChar w:fldCharType="end"/>
-            </w:r>
+            <w:fldSimple w:instr=" MERGEFIELD  NumeroFiscalizacao  \* MERGEFORMAT ">
+              <w:r>
+                <w:rPr>
+                  <w:rFonts w:cs="Arial"/>
+                  <w:noProof/>
+                  <w:szCs w:val="20"/>
+                </w:rPr>
+                <w:t>«NumeroFiscalizacao»</w:t>
+              </w:r>
+            </w:fldSimple>
           </w:p>
         </w:tc>
         <w:tc>
@@ -343,27 +328,14 @@
                 <w:rFonts w:cs="Arial"/>
               </w:rPr>
             </w:pPr>
-            <w:r>
-              <w:fldChar w:fldCharType="begin"/>
-            </w:r>
-            <w:r>
-              <w:instrText xml:space="preserve"> MERGEFIELD  LocalInfracao.DataFiscalizacao  \* MERGEFORMAT </w:instrText>
-            </w:r>
-            <w:r>
-              <w:fldChar w:fldCharType="separate"/>
-            </w:r>
-            <w:r>
-              <w:rPr>
-                <w:noProof/>
-              </w:rPr>
-              <w:t>«LocalInfracao.DataFiscalizacao»</w:t>
-            </w:r>
-            <w:r>
-              <w:rPr>
-                <w:noProof/>
-              </w:rPr>
-              <w:fldChar w:fldCharType="end"/>
-            </w:r>
+            <w:fldSimple w:instr=" MERGEFIELD  LocalInfracao.DataFiscalizacao  \* MERGEFORMAT ">
+              <w:r>
+                <w:rPr>
+                  <w:noProof/>
+                </w:rPr>
+                <w:t>«LocalInfracao.DataFiscalizacao»</w:t>
+              </w:r>
+            </w:fldSimple>
           </w:p>
         </w:tc>
         <w:tc>
@@ -588,16 +560,31 @@
                 <w:szCs w:val="18"/>
               </w:rPr>
             </w:pPr>
-            <w:fldSimple w:instr=" MERGEFIELD  LocalInfracao.Autuado.NomeRazaoSocial  \* MERGEFORMAT ">
-              <w:r>
-                <w:rPr>
-                  <w:noProof/>
-                  <w:sz w:val="18"/>
-                  <w:szCs w:val="18"/>
-                </w:rPr>
-                <w:t>«LocalInfracao.Autuado.NomeRazaoSocial»</w:t>
-              </w:r>
-            </w:fldSimple>
+            <w:r>
+              <w:fldChar w:fldCharType="begin"/>
+            </w:r>
+            <w:r>
+              <w:instrText xml:space="preserve"> MERGEFIELD  LocalInfracao.Autuado.NomeRazaoSocial  \* MERGEFORMAT </w:instrText>
+            </w:r>
+            <w:r>
+              <w:fldChar w:fldCharType="separate"/>
+            </w:r>
+            <w:r>
+              <w:rPr>
+                <w:noProof/>
+                <w:sz w:val="18"/>
+                <w:szCs w:val="18"/>
+              </w:rPr>
+              <w:t>«LocalInfracao.Autuado.NomeRazaoSocial»</w:t>
+            </w:r>
+            <w:r>
+              <w:rPr>
+                <w:noProof/>
+                <w:sz w:val="18"/>
+                <w:szCs w:val="18"/>
+              </w:rPr>
+              <w:fldChar w:fldCharType="end"/>
+            </w:r>
           </w:p>
         </w:tc>
       </w:tr>
@@ -735,31 +722,16 @@
                 <w:szCs w:val="18"/>
               </w:rPr>
             </w:pPr>
-            <w:r>
-              <w:fldChar w:fldCharType="begin"/>
-            </w:r>
-            <w:r>
-              <w:instrText>MERGEFIELD ComplementacaoDados.VinculoPropriedade \* MERGEFORMAT</w:instrText>
-            </w:r>
-            <w:r>
-              <w:fldChar w:fldCharType="separate"/>
-            </w:r>
-            <w:r>
-              <w:rPr>
-                <w:noProof/>
-                <w:sz w:val="18"/>
-                <w:szCs w:val="18"/>
-              </w:rPr>
-              <w:t>«ComplementacaoDados.VinculoPropriedade»</w:t>
-            </w:r>
-            <w:r>
-              <w:rPr>
-                <w:noProof/>
-                <w:sz w:val="18"/>
-                <w:szCs w:val="18"/>
-              </w:rPr>
-              <w:fldChar w:fldCharType="end"/>
-            </w:r>
+            <w:fldSimple w:instr="MERGEFIELD ComplementacaoDados.VinculoPropriedade \* MERGEFORMAT">
+              <w:r>
+                <w:rPr>
+                  <w:noProof/>
+                  <w:sz w:val="18"/>
+                  <w:szCs w:val="18"/>
+                </w:rPr>
+                <w:t>«ComplementacaoDados.VinculoPropriedade»</w:t>
+              </w:r>
+            </w:fldSimple>
           </w:p>
         </w:tc>
         <w:tc>
@@ -781,47 +753,32 @@
                 <w:szCs w:val="18"/>
               </w:rPr>
             </w:pPr>
-            <w:r>
-              <w:fldChar w:fldCharType="begin"/>
-            </w:r>
-            <w:r>
-              <w:instrText xml:space="preserve"> MERGEFIELD  LocalInfracao.Autuado.CPFCNPJ  \* MERGEFORMAT </w:instrText>
-            </w:r>
-            <w:r>
-              <w:fldChar w:fldCharType="separate"/>
-            </w:r>
-            <w:r>
-              <w:rPr>
-                <w:noProof/>
-                <w:sz w:val="18"/>
-                <w:szCs w:val="18"/>
-              </w:rPr>
-              <w:t>«LocalInfracao.Autuado.</w:t>
-            </w:r>
-            <w:r>
-              <w:rPr>
-                <w:noProof/>
-                <w:sz w:val="18"/>
-                <w:szCs w:val="18"/>
-              </w:rPr>
-              <w:t>CPFCNPJ</w:t>
-            </w:r>
-            <w:r>
-              <w:rPr>
-                <w:noProof/>
-                <w:sz w:val="18"/>
-                <w:szCs w:val="18"/>
-              </w:rPr>
-              <w:t>»</w:t>
-            </w:r>
-            <w:r>
-              <w:rPr>
-                <w:noProof/>
-                <w:sz w:val="18"/>
-                <w:szCs w:val="18"/>
-              </w:rPr>
-              <w:fldChar w:fldCharType="end"/>
-            </w:r>
+            <w:fldSimple w:instr=" MERGEFIELD  LocalInfracao.Autuado.CPFCNPJ  \* MERGEFORMAT ">
+              <w:r>
+                <w:rPr>
+                  <w:noProof/>
+                  <w:sz w:val="18"/>
+                  <w:szCs w:val="18"/>
+                </w:rPr>
+                <w:t>«LocalInfracao.Autuado.</w:t>
+              </w:r>
+              <w:r>
+                <w:rPr>
+                  <w:noProof/>
+                  <w:sz w:val="18"/>
+                  <w:szCs w:val="18"/>
+                </w:rPr>
+                <w:t>CPFCNPJ</w:t>
+              </w:r>
+              <w:r>
+                <w:rPr>
+                  <w:noProof/>
+                  <w:sz w:val="18"/>
+                  <w:szCs w:val="18"/>
+                </w:rPr>
+                <w:t>»</w:t>
+              </w:r>
+            </w:fldSimple>
           </w:p>
         </w:tc>
       </w:tr>
@@ -1438,31 +1395,16 @@
                   <w:pPr>
                     <w:jc w:val="center"/>
                   </w:pPr>
-                  <w:r>
-                    <w:fldChar w:fldCharType="begin"/>
-                  </w:r>
-                  <w:r>
-                    <w:instrText xml:space="preserve"> MERGEFIELD  LocalInfracao.EmpResponsavel.NomeRazaoSocial  \* MERGEFORMAT </w:instrText>
-                  </w:r>
-                  <w:r>
-                    <w:fldChar w:fldCharType="separate"/>
-                  </w:r>
-                  <w:r>
-                    <w:rPr>
-                      <w:noProof/>
-                      <w:sz w:val="18"/>
-                      <w:szCs w:val="18"/>
-                    </w:rPr>
-                    <w:t>«LocalInfracao.EmpResponsavel.NomeRazaoSo»</w:t>
-                  </w:r>
-                  <w:r>
-                    <w:rPr>
-                      <w:noProof/>
-                      <w:sz w:val="18"/>
-                      <w:szCs w:val="18"/>
-                    </w:rPr>
-                    <w:fldChar w:fldCharType="end"/>
-                  </w:r>
+                  <w:fldSimple w:instr=" MERGEFIELD  LocalInfracao.EmpResponsavel.NomeRazaoSocial  \* MERGEFORMAT ">
+                    <w:r>
+                      <w:rPr>
+                        <w:noProof/>
+                        <w:sz w:val="18"/>
+                        <w:szCs w:val="18"/>
+                      </w:rPr>
+                      <w:t>«LocalInfracao.EmpResponsavel.NomeRazaoSo»</w:t>
+                    </w:r>
+                  </w:fldSimple>
                 </w:p>
               </w:tc>
               <w:tc>
@@ -1700,33 +1642,17 @@
                       <w:szCs w:val="18"/>
                     </w:rPr>
                   </w:pPr>
-                  <w:r>
-                    <w:fldChar w:fldCharType="begin"/>
-                  </w:r>
-                  <w:r>
-                    <w:instrText xml:space="preserve"> MERGEFIELD  LocalInfracao.EmpEndereco.Cep  \* MERGEFORMAT </w:instrText>
-                  </w:r>
-                  <w:r>
-                    <w:fldChar w:fldCharType="separate"/>
-                  </w:r>
-                  <w:r>
-                    <w:rPr>
-                      <w:noProof/>
-                      <w:color w:val="000000" w:themeColor="text1"/>
-                      <w:sz w:val="18"/>
-                      <w:szCs w:val="18"/>
-                    </w:rPr>
-                    <w:t>«LocalInfracao.EmpEndereco.Cep»</w:t>
-                  </w:r>
-                  <w:r>
-                    <w:rPr>
-                      <w:noProof/>
-                      <w:color w:val="000000" w:themeColor="text1"/>
-                      <w:sz w:val="18"/>
-                      <w:szCs w:val="18"/>
-                    </w:rPr>
-                    <w:fldChar w:fldCharType="end"/>
-                  </w:r>
+                  <w:fldSimple w:instr=" MERGEFIELD  LocalInfracao.EmpEndereco.Cep  \* MERGEFORMAT ">
+                    <w:r>
+                      <w:rPr>
+                        <w:noProof/>
+                        <w:color w:val="000000" w:themeColor="text1"/>
+                        <w:sz w:val="18"/>
+                        <w:szCs w:val="18"/>
+                      </w:rPr>
+                      <w:t>«LocalInfracao.EmpEndereco.Cep»</w:t>
+                    </w:r>
+                  </w:fldSimple>
                 </w:p>
               </w:tc>
               <w:tc>
@@ -1751,33 +1677,17 @@
                       <w:szCs w:val="18"/>
                     </w:rPr>
                   </w:pPr>
-                  <w:r>
-                    <w:fldChar w:fldCharType="begin"/>
-                  </w:r>
-                  <w:r>
-                    <w:instrText xml:space="preserve"> MERGEFIELD  LocalInfracao.EmpEndereco.Logradouro  \* MERGEFORMAT </w:instrText>
-                  </w:r>
-                  <w:r>
-                    <w:fldChar w:fldCharType="separate"/>
-                  </w:r>
-                  <w:r>
-                    <w:rPr>
-                      <w:noProof/>
-                      <w:color w:val="000000" w:themeColor="text1"/>
-                      <w:sz w:val="18"/>
-                      <w:szCs w:val="18"/>
-                    </w:rPr>
-                    <w:t>«LocalInfracao.EmpEndereco.Logradouro»</w:t>
-                  </w:r>
-                  <w:r>
-                    <w:rPr>
-                      <w:noProof/>
-                      <w:color w:val="000000" w:themeColor="text1"/>
-                      <w:sz w:val="18"/>
-                      <w:szCs w:val="18"/>
-                    </w:rPr>
-                    <w:fldChar w:fldCharType="end"/>
-                  </w:r>
+                  <w:fldSimple w:instr=" MERGEFIELD  LocalInfracao.EmpEndereco.Logradouro  \* MERGEFORMAT ">
+                    <w:r>
+                      <w:rPr>
+                        <w:noProof/>
+                        <w:color w:val="000000" w:themeColor="text1"/>
+                        <w:sz w:val="18"/>
+                        <w:szCs w:val="18"/>
+                      </w:rPr>
+                      <w:t>«LocalInfracao.EmpEndereco.Logradouro»</w:t>
+                    </w:r>
+                  </w:fldSimple>
                 </w:p>
               </w:tc>
             </w:tr>
@@ -2003,33 +1913,17 @@
                       <w:szCs w:val="18"/>
                     </w:rPr>
                   </w:pPr>
-                  <w:r>
-                    <w:fldChar w:fldCharType="begin"/>
-                  </w:r>
-                  <w:r>
-                    <w:instrText xml:space="preserve"> MERGEFIELD  LocalInfracao.EmpEndereco.Bairro  \* MERGEFORMAT </w:instrText>
-                  </w:r>
-                  <w:r>
-                    <w:fldChar w:fldCharType="separate"/>
-                  </w:r>
-                  <w:r>
-                    <w:rPr>
-                      <w:noProof/>
-                      <w:color w:val="000000" w:themeColor="text1"/>
-                      <w:sz w:val="18"/>
-                      <w:szCs w:val="18"/>
-                    </w:rPr>
-                    <w:t>«LocalInfracao.EmpEndereco.Bairro»</w:t>
-                  </w:r>
-                  <w:r>
-                    <w:rPr>
-                      <w:noProof/>
-                      <w:color w:val="000000" w:themeColor="text1"/>
-                      <w:sz w:val="18"/>
-                      <w:szCs w:val="18"/>
-                    </w:rPr>
-                    <w:fldChar w:fldCharType="end"/>
-                  </w:r>
+                  <w:fldSimple w:instr=" MERGEFIELD  LocalInfracao.EmpEndereco.Bairro  \* MERGEFORMAT ">
+                    <w:r>
+                      <w:rPr>
+                        <w:noProof/>
+                        <w:color w:val="000000" w:themeColor="text1"/>
+                        <w:sz w:val="18"/>
+                        <w:szCs w:val="18"/>
+                      </w:rPr>
+                      <w:t>«LocalInfracao.EmpEndereco.Bairro»</w:t>
+                    </w:r>
+                  </w:fldSimple>
                 </w:p>
               </w:tc>
               <w:tc>
@@ -2054,33 +1948,17 @@
                       <w:szCs w:val="18"/>
                     </w:rPr>
                   </w:pPr>
-                  <w:r>
-                    <w:fldChar w:fldCharType="begin"/>
-                  </w:r>
-                  <w:r>
-                    <w:instrText xml:space="preserve"> MERGEFIELD  LocalInfracao.EmpEndereco.Distrito  \* MERGEFORMAT </w:instrText>
-                  </w:r>
-                  <w:r>
-                    <w:fldChar w:fldCharType="separate"/>
-                  </w:r>
-                  <w:r>
-                    <w:rPr>
-                      <w:noProof/>
-                      <w:color w:val="000000" w:themeColor="text1"/>
-                      <w:sz w:val="18"/>
-                      <w:szCs w:val="18"/>
-                    </w:rPr>
-                    <w:t>«LocalInfracao.EmpEndereco.Distrito»</w:t>
-                  </w:r>
-                  <w:r>
-                    <w:rPr>
-                      <w:noProof/>
-                      <w:color w:val="000000" w:themeColor="text1"/>
-                      <w:sz w:val="18"/>
-                      <w:szCs w:val="18"/>
-                    </w:rPr>
-                    <w:fldChar w:fldCharType="end"/>
-                  </w:r>
+                  <w:fldSimple w:instr=" MERGEFIELD  LocalInfracao.EmpEndereco.Distrito  \* MERGEFORMAT ">
+                    <w:r>
+                      <w:rPr>
+                        <w:noProof/>
+                        <w:color w:val="000000" w:themeColor="text1"/>
+                        <w:sz w:val="18"/>
+                        <w:szCs w:val="18"/>
+                      </w:rPr>
+                      <w:t>«LocalInfracao.EmpEndereco.Distrito»</w:t>
+                    </w:r>
+                  </w:fldSimple>
                 </w:p>
               </w:tc>
             </w:tr>
@@ -2165,15 +2043,17 @@
                       <w:szCs w:val="18"/>
                     </w:rPr>
                   </w:pPr>
-                  <w:r>
-                    <w:fldChar w:fldCharType="begin"/>
-                  </w:r>
-                  <w:r>
-                    <w:instrText xml:space="preserve"> MERGEFIELD  LocalInfracao.EmpEndereco.MunicipioTexto  \* MERGEFORMAT </w:instrText>
-                  </w:r>
-                  <w:r>
-                    <w:fldChar w:fldCharType="separate"/>
-                  </w:r>
+                  <w:fldSimple w:instr=" MERGEFIELD  LocalInfracao.EmpEndereco.MunicipioTexto  \* MERGEFORMAT ">
+                    <w:r>
+                      <w:rPr>
+                        <w:noProof/>
+                        <w:color w:val="000000" w:themeColor="text1"/>
+                        <w:sz w:val="18"/>
+                        <w:szCs w:val="18"/>
+                      </w:rPr>
+                      <w:t>«LocalInfracao.EmpEndereco.MunicipioTexto»</w:t>
+                    </w:r>
+                  </w:fldSimple>
                   <w:r>
                     <w:rPr>
                       <w:noProof/>
@@ -2181,53 +2061,19 @@
                       <w:sz w:val="18"/>
                       <w:szCs w:val="18"/>
                     </w:rPr>
-                    <w:t>«LocalInfracao.EmpEndereco.MunicipioTexto»</w:t>
-                  </w:r>
-                  <w:r>
-                    <w:rPr>
-                      <w:noProof/>
-                      <w:color w:val="000000" w:themeColor="text1"/>
-                      <w:sz w:val="18"/>
-                      <w:szCs w:val="18"/>
-                    </w:rPr>
-                    <w:fldChar w:fldCharType="end"/>
-                  </w:r>
-                  <w:r>
-                    <w:rPr>
-                      <w:noProof/>
-                      <w:color w:val="000000" w:themeColor="text1"/>
-                      <w:sz w:val="18"/>
-                      <w:szCs w:val="18"/>
-                    </w:rPr>
                     <w:t xml:space="preserve"> - </w:t>
                   </w:r>
-                  <w:r>
-                    <w:fldChar w:fldCharType="begin"/>
-                  </w:r>
-                  <w:r>
-                    <w:instrText xml:space="preserve"> MERGEFIELD  LocalInfracao.EmpEndereco.EstadoTexto  \* MERGEFORMAT </w:instrText>
-                  </w:r>
-                  <w:r>
-                    <w:fldChar w:fldCharType="separate"/>
-                  </w:r>
-                  <w:r>
-                    <w:rPr>
-                      <w:noProof/>
-                      <w:color w:val="000000" w:themeColor="text1"/>
-                      <w:sz w:val="18"/>
-                      <w:szCs w:val="18"/>
-                    </w:rPr>
-                    <w:t>«LocalInfracao.EmpEndereco.EstadoTexto»</w:t>
-                  </w:r>
-                  <w:r>
-                    <w:rPr>
-                      <w:noProof/>
-                      <w:color w:val="000000" w:themeColor="text1"/>
-                      <w:sz w:val="18"/>
-                      <w:szCs w:val="18"/>
-                    </w:rPr>
-                    <w:fldChar w:fldCharType="end"/>
-                  </w:r>
+                  <w:fldSimple w:instr=" MERGEFIELD  LocalInfracao.EmpEndereco.EstadoTexto  \* MERGEFORMAT ">
+                    <w:r>
+                      <w:rPr>
+                        <w:noProof/>
+                        <w:color w:val="000000" w:themeColor="text1"/>
+                        <w:sz w:val="18"/>
+                        <w:szCs w:val="18"/>
+                      </w:rPr>
+                      <w:t>«LocalInfracao.EmpEndereco.EstadoTexto»</w:t>
+                    </w:r>
+                  </w:fldSimple>
                 </w:p>
               </w:tc>
             </w:tr>
@@ -2344,33 +2190,17 @@
                       <w:szCs w:val="18"/>
                     </w:rPr>
                   </w:pPr>
-                  <w:r>
-                    <w:fldChar w:fldCharType="begin"/>
-                  </w:r>
-                  <w:r>
-                    <w:instrText xml:space="preserve"> MERGEFIELD  LocalInfracao.EmpEndereco.Complemento  \* MERGEFORMAT </w:instrText>
-                  </w:r>
-                  <w:r>
-                    <w:fldChar w:fldCharType="separate"/>
-                  </w:r>
-                  <w:r>
-                    <w:rPr>
-                      <w:noProof/>
-                      <w:color w:val="000000" w:themeColor="text1"/>
-                      <w:sz w:val="18"/>
-                      <w:szCs w:val="18"/>
-                    </w:rPr>
-                    <w:t>«LocalInfracao.EmpEndereco.Complemento»</w:t>
-                  </w:r>
-                  <w:r>
-                    <w:rPr>
-                      <w:noProof/>
-                      <w:color w:val="000000" w:themeColor="text1"/>
-                      <w:sz w:val="18"/>
-                      <w:szCs w:val="18"/>
-                    </w:rPr>
-                    <w:fldChar w:fldCharType="end"/>
-                  </w:r>
+                  <w:fldSimple w:instr=" MERGEFIELD  LocalInfracao.EmpEndereco.Complemento  \* MERGEFORMAT ">
+                    <w:r>
+                      <w:rPr>
+                        <w:noProof/>
+                        <w:color w:val="000000" w:themeColor="text1"/>
+                        <w:sz w:val="18"/>
+                        <w:szCs w:val="18"/>
+                      </w:rPr>
+                      <w:t>«LocalInfracao.EmpEndereco.Complemento»</w:t>
+                    </w:r>
+                  </w:fldSimple>
                 </w:p>
               </w:tc>
             </w:tr>
@@ -2686,33 +2516,17 @@
                 <w:szCs w:val="18"/>
               </w:rPr>
             </w:pPr>
-            <w:r>
-              <w:fldChar w:fldCharType="begin"/>
-            </w:r>
-            <w:r>
-              <w:instrText>MERGEFIELD LocalInfracao.SistemaCoordenada \* MERGEFORMAT</w:instrText>
-            </w:r>
-            <w:r>
-              <w:fldChar w:fldCharType="separate"/>
-            </w:r>
-            <w:r>
-              <w:rPr>
-                <w:rFonts w:cs="Arial"/>
-                <w:noProof/>
-                <w:sz w:val="18"/>
-                <w:szCs w:val="18"/>
-              </w:rPr>
-              <w:t>«LocalInfracao.SistemaCoordenada»</w:t>
-            </w:r>
-            <w:r>
-              <w:rPr>
-                <w:rFonts w:cs="Arial"/>
-                <w:noProof/>
-                <w:sz w:val="18"/>
-                <w:szCs w:val="18"/>
-              </w:rPr>
-              <w:fldChar w:fldCharType="end"/>
-            </w:r>
+            <w:fldSimple w:instr="MERGEFIELD LocalInfracao.SistemaCoordenada \* MERGEFORMAT">
+              <w:r>
+                <w:rPr>
+                  <w:rFonts w:cs="Arial"/>
+                  <w:noProof/>
+                  <w:sz w:val="18"/>
+                  <w:szCs w:val="18"/>
+                </w:rPr>
+                <w:t>«LocalInfracao.SistemaCoordenada»</w:t>
+              </w:r>
+            </w:fldSimple>
           </w:p>
         </w:tc>
         <w:tc>
@@ -2734,33 +2548,17 @@
                 <w:szCs w:val="18"/>
               </w:rPr>
             </w:pPr>
-            <w:r>
-              <w:fldChar w:fldCharType="begin"/>
-            </w:r>
-            <w:r>
-              <w:instrText>MERGEFIELD LocalInfracao.Fuso \* MERGEFORMAT</w:instrText>
-            </w:r>
-            <w:r>
-              <w:fldChar w:fldCharType="separate"/>
-            </w:r>
-            <w:r>
-              <w:rPr>
-                <w:rFonts w:cs="Arial"/>
-                <w:noProof/>
-                <w:sz w:val="18"/>
-                <w:szCs w:val="18"/>
-              </w:rPr>
-              <w:t>«LocalInfracao.Fuso»</w:t>
-            </w:r>
-            <w:r>
-              <w:rPr>
-                <w:rFonts w:cs="Arial"/>
-                <w:noProof/>
-                <w:sz w:val="18"/>
-                <w:szCs w:val="18"/>
-              </w:rPr>
-              <w:fldChar w:fldCharType="end"/>
-            </w:r>
+            <w:fldSimple w:instr="MERGEFIELD LocalInfracao.Fuso \* MERGEFORMAT">
+              <w:r>
+                <w:rPr>
+                  <w:rFonts w:cs="Arial"/>
+                  <w:noProof/>
+                  <w:sz w:val="18"/>
+                  <w:szCs w:val="18"/>
+                </w:rPr>
+                <w:t>«LocalInfracao.Fuso»</w:t>
+              </w:r>
+            </w:fldSimple>
             <w:r>
               <w:rPr>
                 <w:rFonts w:cs="Arial"/>
@@ -3006,33 +2804,17 @@
                 <w:szCs w:val="18"/>
               </w:rPr>
             </w:pPr>
-            <w:r>
-              <w:fldChar w:fldCharType="begin"/>
-            </w:r>
-            <w:r>
-              <w:instrText>MERGEFIELD LocalInfracao.Datum \* MERGEFORMAT</w:instrText>
-            </w:r>
-            <w:r>
-              <w:fldChar w:fldCharType="separate"/>
-            </w:r>
-            <w:r>
-              <w:rPr>
-                <w:rFonts w:cs="Arial"/>
-                <w:noProof/>
-                <w:sz w:val="18"/>
-                <w:szCs w:val="18"/>
-              </w:rPr>
-              <w:t>«LocalInfracao.Datum»</w:t>
-            </w:r>
-            <w:r>
-              <w:rPr>
-                <w:rFonts w:cs="Arial"/>
-                <w:noProof/>
-                <w:sz w:val="18"/>
-                <w:szCs w:val="18"/>
-              </w:rPr>
-              <w:fldChar w:fldCharType="end"/>
-            </w:r>
+            <w:fldSimple w:instr="MERGEFIELD LocalInfracao.Datum \* MERGEFORMAT">
+              <w:r>
+                <w:rPr>
+                  <w:rFonts w:cs="Arial"/>
+                  <w:noProof/>
+                  <w:sz w:val="18"/>
+                  <w:szCs w:val="18"/>
+                </w:rPr>
+                <w:t>«LocalInfracao.Datum»</w:t>
+              </w:r>
+            </w:fldSimple>
           </w:p>
         </w:tc>
         <w:tc>
@@ -3054,33 +2836,17 @@
                 <w:szCs w:val="18"/>
               </w:rPr>
             </w:pPr>
-            <w:r>
-              <w:fldChar w:fldCharType="begin"/>
-            </w:r>
-            <w:r>
-              <w:instrText>MERGEFIELD LocalInfracao.CoordenadaEasting \* MERGEFORMAT</w:instrText>
-            </w:r>
-            <w:r>
-              <w:fldChar w:fldCharType="separate"/>
-            </w:r>
-            <w:r>
-              <w:rPr>
-                <w:rFonts w:cs="Arial"/>
-                <w:noProof/>
-                <w:sz w:val="18"/>
-                <w:szCs w:val="18"/>
-              </w:rPr>
-              <w:t>«LocalInfracao.CoordenadaEasting»</w:t>
-            </w:r>
-            <w:r>
-              <w:rPr>
-                <w:rFonts w:cs="Arial"/>
-                <w:noProof/>
-                <w:sz w:val="18"/>
-                <w:szCs w:val="18"/>
-              </w:rPr>
-              <w:fldChar w:fldCharType="end"/>
-            </w:r>
+            <w:fldSimple w:instr="MERGEFIELD LocalInfracao.CoordenadaEasting \* MERGEFORMAT">
+              <w:r>
+                <w:rPr>
+                  <w:rFonts w:cs="Arial"/>
+                  <w:noProof/>
+                  <w:sz w:val="18"/>
+                  <w:szCs w:val="18"/>
+                </w:rPr>
+                <w:t>«LocalInfracao.CoordenadaEasting»</w:t>
+              </w:r>
+            </w:fldSimple>
           </w:p>
         </w:tc>
         <w:tc>
@@ -3102,33 +2868,17 @@
                 <w:szCs w:val="18"/>
               </w:rPr>
             </w:pPr>
-            <w:r>
-              <w:fldChar w:fldCharType="begin"/>
-            </w:r>
-            <w:r>
-              <w:instrText>MERGEFIELD LocalInfracao.CoordenadaNorthing \* MERGEFORMAT</w:instrText>
-            </w:r>
-            <w:r>
-              <w:fldChar w:fldCharType="separate"/>
-            </w:r>
-            <w:r>
-              <w:rPr>
-                <w:rFonts w:cs="Arial"/>
-                <w:noProof/>
-                <w:sz w:val="18"/>
-                <w:szCs w:val="18"/>
-              </w:rPr>
-              <w:t>«LocalInfracao.CoordenadaNorthing»</w:t>
-            </w:r>
-            <w:r>
-              <w:rPr>
-                <w:rFonts w:cs="Arial"/>
-                <w:noProof/>
-                <w:sz w:val="18"/>
-                <w:szCs w:val="18"/>
-              </w:rPr>
-              <w:fldChar w:fldCharType="end"/>
-            </w:r>
+            <w:fldSimple w:instr="MERGEFIELD LocalInfracao.CoordenadaNorthing \* MERGEFORMAT">
+              <w:r>
+                <w:rPr>
+                  <w:rFonts w:cs="Arial"/>
+                  <w:noProof/>
+                  <w:sz w:val="18"/>
+                  <w:szCs w:val="18"/>
+                </w:rPr>
+                <w:t>«LocalInfracao.CoordenadaNorthing»</w:t>
+              </w:r>
+            </w:fldSimple>
           </w:p>
         </w:tc>
       </w:tr>
@@ -3246,31 +2996,16 @@
                 <w:szCs w:val="18"/>
               </w:rPr>
             </w:pPr>
-            <w:r>
-              <w:fldChar w:fldCharType="begin"/>
-            </w:r>
-            <w:r>
-              <w:instrText xml:space="preserve"> MERGEFIELD  LocalInfracao.Municipio  \* MERGEFORMAT </w:instrText>
-            </w:r>
-            <w:r>
-              <w:fldChar w:fldCharType="separate"/>
-            </w:r>
-            <w:r>
-              <w:rPr>
-                <w:noProof/>
-                <w:sz w:val="18"/>
-                <w:szCs w:val="18"/>
-              </w:rPr>
-              <w:t>«LocalInfracao.Municipio»</w:t>
-            </w:r>
-            <w:r>
-              <w:rPr>
-                <w:noProof/>
-                <w:sz w:val="18"/>
-                <w:szCs w:val="18"/>
-              </w:rPr>
-              <w:fldChar w:fldCharType="end"/>
-            </w:r>
+            <w:fldSimple w:instr=" MERGEFIELD  LocalInfracao.Municipio  \* MERGEFORMAT ">
+              <w:r>
+                <w:rPr>
+                  <w:noProof/>
+                  <w:sz w:val="18"/>
+                  <w:szCs w:val="18"/>
+                </w:rPr>
+                <w:t>«LocalInfracao.Municipio»</w:t>
+              </w:r>
+            </w:fldSimple>
           </w:p>
         </w:tc>
       </w:tr>
@@ -3381,33 +3116,17 @@
                 <w:szCs w:val="18"/>
               </w:rPr>
             </w:pPr>
-            <w:r>
-              <w:fldChar w:fldCharType="begin"/>
-            </w:r>
-            <w:r>
-              <w:instrText>MERGEFIELD LocalInfracao.Local \* MERGEFORMAT</w:instrText>
-            </w:r>
-            <w:r>
-              <w:fldChar w:fldCharType="separate"/>
-            </w:r>
-            <w:r>
-              <w:rPr>
-                <w:rFonts w:cs="Arial"/>
-                <w:noProof/>
-                <w:sz w:val="18"/>
-                <w:szCs w:val="18"/>
-              </w:rPr>
-              <w:t>«LocalInfracao.Local»</w:t>
-            </w:r>
-            <w:r>
-              <w:rPr>
-                <w:rFonts w:cs="Arial"/>
-                <w:noProof/>
-                <w:sz w:val="18"/>
-                <w:szCs w:val="18"/>
-              </w:rPr>
-              <w:fldChar w:fldCharType="end"/>
-            </w:r>
+            <w:fldSimple w:instr="MERGEFIELD LocalInfracao.Local \* MERGEFORMAT">
+              <w:r>
+                <w:rPr>
+                  <w:rFonts w:cs="Arial"/>
+                  <w:noProof/>
+                  <w:sz w:val="18"/>
+                  <w:szCs w:val="18"/>
+                </w:rPr>
+                <w:t>«LocalInfracao.Local»</w:t>
+              </w:r>
+            </w:fldSimple>
           </w:p>
         </w:tc>
       </w:tr>
@@ -4160,30 +3879,64 @@
                 <w:szCs w:val="10"/>
               </w:rPr>
             </w:pPr>
-            <w:fldSimple w:instr=" MERGEFIELD  TableStart:Infracao.Campos  \* MERGEFORMAT ">
-              <w:r>
-                <w:rPr>
-                  <w:rFonts w:cs="Arial"/>
-                  <w:noProof/>
-                  <w:sz w:val="10"/>
-                  <w:szCs w:val="10"/>
-                </w:rPr>
-                <w:t>«TableStart:Infracao.Campos»</w:t>
-              </w:r>
-            </w:fldSimple>
-            <w:fldSimple w:instr=" MERGEFIELD  Texto \* Upper  \* MERGEFORMAT ">
-              <w:r>
-                <w:rPr>
-                  <w:rFonts w:cs="Arial"/>
-                  <w:b/>
-                  <w:noProof/>
-                  <w:color w:val="7F7F7F" w:themeColor="text1" w:themeTint="80"/>
-                  <w:sz w:val="18"/>
-                  <w:szCs w:val="18"/>
-                </w:rPr>
-                <w:t>«TEXTO»</w:t>
-              </w:r>
-            </w:fldSimple>
+            <w:r>
+              <w:fldChar w:fldCharType="begin"/>
+            </w:r>
+            <w:r>
+              <w:instrText xml:space="preserve"> MERGEFIELD  TableStart:Infracao.Campos  \* MERGEFORMAT </w:instrText>
+            </w:r>
+            <w:r>
+              <w:fldChar w:fldCharType="separate"/>
+            </w:r>
+            <w:r>
+              <w:rPr>
+                <w:rFonts w:cs="Arial"/>
+                <w:noProof/>
+                <w:sz w:val="10"/>
+                <w:szCs w:val="10"/>
+              </w:rPr>
+              <w:t>«TableStart:Infracao.Campos»</w:t>
+            </w:r>
+            <w:r>
+              <w:rPr>
+                <w:rFonts w:cs="Arial"/>
+                <w:noProof/>
+                <w:sz w:val="10"/>
+                <w:szCs w:val="10"/>
+              </w:rPr>
+              <w:fldChar w:fldCharType="end"/>
+            </w:r>
+            <w:r>
+              <w:fldChar w:fldCharType="begin"/>
+            </w:r>
+            <w:r>
+              <w:instrText xml:space="preserve"> MERGEFIELD  Texto \* Upper  \* MERGEFORMAT </w:instrText>
+            </w:r>
+            <w:r>
+              <w:fldChar w:fldCharType="separate"/>
+            </w:r>
+            <w:r>
+              <w:rPr>
+                <w:rFonts w:cs="Arial"/>
+                <w:b/>
+                <w:noProof/>
+                <w:color w:val="7F7F7F" w:themeColor="text1" w:themeTint="80"/>
+                <w:sz w:val="18"/>
+                <w:szCs w:val="18"/>
+              </w:rPr>
+              <w:t>«TEXTO»</w:t>
+            </w:r>
+            <w:r>
+              <w:rPr>
+                <w:rFonts w:cs="Arial"/>
+                <w:b/>
+                <w:noProof/>
+                <w:color w:val="7F7F7F" w:themeColor="text1" w:themeTint="80"/>
+                <w:sz w:val="18"/>
+                <w:szCs w:val="18"/>
+              </w:rPr>
+              <w:fldChar w:fldCharType="end"/>
+            </w:r>
           </w:p>
         </w:tc>
         <w:tc>
@@ -4210,27 +3963,58 @@
                 <w:szCs w:val="20"/>
               </w:rPr>
             </w:pPr>
-            <w:fldSimple w:instr=" MERGEFIELD  Valor  \* MERGEFORMAT ">
-              <w:r>
-                <w:rPr>
-                  <w:noProof/>
-                  <w:sz w:val="18"/>
-                  <w:szCs w:val="18"/>
-                </w:rPr>
-                <w:t>«Valor»</w:t>
-              </w:r>
-            </w:fldSimple>
-            <w:fldSimple w:instr=" MERGEFIELD  TableEnd:Infracao.Campos  \* MERGEFORMAT ">
-              <w:r>
-                <w:rPr>
-                  <w:rFonts w:cs="Arial"/>
-                  <w:noProof/>
-                  <w:sz w:val="10"/>
-                  <w:szCs w:val="10"/>
-                </w:rPr>
-                <w:t>«TableEnd:Infracao.Campos»</w:t>
-              </w:r>
-            </w:fldSimple>
+            <w:r>
+              <w:fldChar w:fldCharType="begin"/>
+            </w:r>
+            <w:r>
+              <w:instrText xml:space="preserve"> MERGEFIELD  Valor  \* MERGEFORMAT </w:instrText>
+            </w:r>
+            <w:r>
+              <w:fldChar w:fldCharType="separate"/>
+            </w:r>
+            <w:r>
+              <w:rPr>
+                <w:noProof/>
+                <w:sz w:val="18"/>
+                <w:szCs w:val="18"/>
+              </w:rPr>
+              <w:t>«Valor»</w:t>
+            </w:r>
+            <w:r>
+              <w:rPr>
+                <w:noProof/>
+                <w:sz w:val="18"/>
+                <w:szCs w:val="18"/>
+              </w:rPr>
+              <w:fldChar w:fldCharType="end"/>
+            </w:r>
+            <w:r>
+              <w:fldChar w:fldCharType="begin"/>
+            </w:r>
+            <w:r>
+              <w:instrText xml:space="preserve"> MERGEFIELD  TableEnd:Infracao.Campos  \* MERGEFORMAT </w:instrText>
+            </w:r>
+            <w:r>
+              <w:fldChar w:fldCharType="separate"/>
+            </w:r>
+            <w:r>
+              <w:rPr>
+                <w:rFonts w:cs="Arial"/>
+                <w:noProof/>
+                <w:sz w:val="10"/>
+                <w:szCs w:val="10"/>
+              </w:rPr>
+              <w:t>«TableEnd:Infracao.Campos»</w:t>
+            </w:r>
+            <w:r>
+              <w:rPr>
+                <w:rFonts w:cs="Arial"/>
+                <w:noProof/>
+                <w:sz w:val="10"/>
+                <w:szCs w:val="10"/>
+              </w:rPr>
+              <w:fldChar w:fldCharType="end"/>
+            </w:r>
           </w:p>
         </w:tc>
       </w:tr>
@@ -4336,19 +4120,37 @@
                       <w:szCs w:val="16"/>
                     </w:rPr>
                   </w:pPr>
-                  <w:fldSimple w:instr=" MERGEFIELD  Pergunta \* Upper  \* MERGEFORMAT ">
-                    <w:r>
-                      <w:rPr>
-                        <w:rFonts w:cs="Arial"/>
-                        <w:b/>
-                        <w:noProof/>
-                        <w:color w:val="7F7F7F" w:themeColor="text1" w:themeTint="80"/>
-                        <w:sz w:val="16"/>
-                        <w:szCs w:val="16"/>
-                      </w:rPr>
-                      <w:t>«PERGUNTA»</w:t>
-                    </w:r>
-                  </w:fldSimple>
+                  <w:r>
+                    <w:fldChar w:fldCharType="begin"/>
+                  </w:r>
+                  <w:r>
+                    <w:instrText xml:space="preserve"> MERGEFIELD  Pergunta \* Upper  \* MERGEFORMAT </w:instrText>
+                  </w:r>
+                  <w:r>
+                    <w:fldChar w:fldCharType="separate"/>
+                  </w:r>
+                  <w:r>
+                    <w:rPr>
+                      <w:rFonts w:cs="Arial"/>
+                      <w:b/>
+                      <w:noProof/>
+                      <w:color w:val="7F7F7F" w:themeColor="text1" w:themeTint="80"/>
+                      <w:sz w:val="16"/>
+                      <w:szCs w:val="16"/>
+                    </w:rPr>
+                    <w:t>«PERGUNTA»</w:t>
+                  </w:r>
+                  <w:r>
+                    <w:rPr>
+                      <w:rFonts w:cs="Arial"/>
+                      <w:b/>
+                      <w:noProof/>
+                      <w:color w:val="7F7F7F" w:themeColor="text1" w:themeTint="80"/>
+                      <w:sz w:val="16"/>
+                      <w:szCs w:val="16"/>
+                    </w:rPr>
+                    <w:fldChar w:fldCharType="end"/>
+                  </w:r>
                 </w:p>
               </w:tc>
             </w:tr>
@@ -4375,16 +4177,31 @@
                       <w:szCs w:val="18"/>
                     </w:rPr>
                   </w:pPr>
-                  <w:fldSimple w:instr=" MERGEFIELD  Resposta  \* MERGEFORMAT ">
-                    <w:r>
-                      <w:rPr>
-                        <w:noProof/>
-                        <w:sz w:val="18"/>
-                        <w:szCs w:val="18"/>
-                      </w:rPr>
-                      <w:t>«Resposta»</w:t>
-                    </w:r>
-                  </w:fldSimple>
+                  <w:r>
+                    <w:fldChar w:fldCharType="begin"/>
+                  </w:r>
+                  <w:r>
+                    <w:instrText xml:space="preserve"> MERGEFIELD  Resposta  \* MERGEFORMAT </w:instrText>
+                  </w:r>
+                  <w:r>
+                    <w:fldChar w:fldCharType="separate"/>
+                  </w:r>
+                  <w:r>
+                    <w:rPr>
+                      <w:noProof/>
+                      <w:sz w:val="18"/>
+                      <w:szCs w:val="18"/>
+                    </w:rPr>
+                    <w:t>«Resposta»</w:t>
+                  </w:r>
+                  <w:r>
+                    <w:rPr>
+                      <w:noProof/>
+                      <w:sz w:val="18"/>
+                      <w:szCs w:val="18"/>
+                    </w:rPr>
+                    <w:fldChar w:fldCharType="end"/>
+                  </w:r>
                 </w:p>
               </w:tc>
             </w:tr>
@@ -4447,16 +4264,31 @@
                       <w:szCs w:val="18"/>
                     </w:rPr>
                   </w:pPr>
-                  <w:fldSimple w:instr=" MERGEFIELD  Especificacao  \* MERGEFORMAT ">
-                    <w:r>
-                      <w:rPr>
-                        <w:noProof/>
-                        <w:sz w:val="18"/>
-                        <w:szCs w:val="18"/>
-                      </w:rPr>
-                      <w:t>«Especificacao»</w:t>
-                    </w:r>
-                  </w:fldSimple>
+                  <w:r>
+                    <w:fldChar w:fldCharType="begin"/>
+                  </w:r>
+                  <w:r>
+                    <w:instrText xml:space="preserve"> MERGEFIELD  Especificacao  \* MERGEFORMAT </w:instrText>
+                  </w:r>
+                  <w:r>
+                    <w:fldChar w:fldCharType="separate"/>
+                  </w:r>
+                  <w:r>
+                    <w:rPr>
+                      <w:noProof/>
+                      <w:sz w:val="18"/>
+                      <w:szCs w:val="18"/>
+                    </w:rPr>
+                    <w:t>«Especificacao»</w:t>
+                  </w:r>
+                  <w:r>
+                    <w:rPr>
+                      <w:noProof/>
+                      <w:sz w:val="18"/>
+                      <w:szCs w:val="18"/>
+                    </w:rPr>
+                    <w:fldChar w:fldCharType="end"/>
+                  </w:r>
                 </w:p>
               </w:tc>
             </w:tr>
@@ -4942,18 +4774,31 @@
                       <w:szCs w:val="18"/>
                     </w:rPr>
                   </w:pPr>
-                  <w:fldSimple w:instr=" MERGEFIELD  Multa.NumeroIUF  \* MERGEFORMAT ">
-                    <w:r>
-                      <w:rPr>
-                        <w:noProof/>
-                        <w:sz w:val="18"/>
-                        <w:szCs w:val="18"/>
-                      </w:rPr>
-                      <w:t>«Multa.NumeroIUF»</w:t>
-                    </w:r>
-                  </w:fldSimple>
-                  <w:bookmarkStart w:id="0" w:name="_GoBack"/>
-                  <w:bookmarkEnd w:id="0"/>
+                  <w:r>
+                    <w:fldChar w:fldCharType="begin"/>
+                  </w:r>
+                  <w:r>
+                    <w:instrText xml:space="preserve"> MERGEFIELD  Multa.NumeroIUF  \* MERGEFORMAT </w:instrText>
+                  </w:r>
+                  <w:r>
+                    <w:fldChar w:fldCharType="separate"/>
+                  </w:r>
+                  <w:r>
+                    <w:rPr>
+                      <w:noProof/>
+                      <w:sz w:val="18"/>
+                      <w:szCs w:val="18"/>
+                    </w:rPr>
+                    <w:t>«Multa.NumeroIUF»</w:t>
+                  </w:r>
+                  <w:r>
+                    <w:rPr>
+                      <w:noProof/>
+                      <w:sz w:val="18"/>
+                      <w:szCs w:val="18"/>
+                    </w:rPr>
+                    <w:fldChar w:fldCharType="end"/>
+                  </w:r>
                 </w:p>
               </w:tc>
               <w:tc>
@@ -4971,32 +4816,47 @@
                     <w:keepNext/>
                     <w:jc w:val="center"/>
                   </w:pPr>
-                  <w:fldSimple w:instr="MERGEFIELD Multa.SerieTexto \* MERGEFORMAT">
-                    <w:r>
-                      <w:rPr>
-                        <w:noProof/>
-                        <w:sz w:val="18"/>
-                        <w:szCs w:val="18"/>
-                      </w:rPr>
-                      <w:t>«</w:t>
-                    </w:r>
-                    <w:r>
-                      <w:rPr>
-                        <w:noProof/>
-                        <w:sz w:val="18"/>
-                        <w:szCs w:val="18"/>
-                      </w:rPr>
-                      <w:t>Multa.SerieTexto</w:t>
-                    </w:r>
-                    <w:r>
-                      <w:rPr>
-                        <w:noProof/>
-                        <w:sz w:val="18"/>
-                        <w:szCs w:val="18"/>
-                      </w:rPr>
-                      <w:t>»</w:t>
-                    </w:r>
-                  </w:fldSimple>
+                  <w:r>
+                    <w:fldChar w:fldCharType="begin"/>
+                  </w:r>
+                  <w:r>
+                    <w:instrText>MERGEFIELD Multa.SerieTexto \* MERGEFORMAT</w:instrText>
+                  </w:r>
+                  <w:r>
+                    <w:fldChar w:fldCharType="separate"/>
+                  </w:r>
+                  <w:r>
+                    <w:rPr>
+                      <w:noProof/>
+                      <w:sz w:val="18"/>
+                      <w:szCs w:val="18"/>
+                    </w:rPr>
+                    <w:t>«</w:t>
+                  </w:r>
+                  <w:r>
+                    <w:rPr>
+                      <w:noProof/>
+                      <w:sz w:val="18"/>
+                      <w:szCs w:val="18"/>
+                    </w:rPr>
+                    <w:t>Multa.SerieTexto</w:t>
+                  </w:r>
+                  <w:r>
+                    <w:rPr>
+                      <w:noProof/>
+                      <w:sz w:val="18"/>
+                      <w:szCs w:val="18"/>
+                    </w:rPr>
+                    <w:t>»</w:t>
+                  </w:r>
+                  <w:r>
+                    <w:rPr>
+                      <w:noProof/>
+                      <w:sz w:val="18"/>
+                      <w:szCs w:val="18"/>
+                    </w:rPr>
+                    <w:fldChar w:fldCharType="end"/>
+                  </w:r>
                 </w:p>
               </w:tc>
               <w:tc>
@@ -5091,32 +4951,47 @@
                     <w:keepNext/>
                     <w:jc w:val="center"/>
                   </w:pPr>
-                  <w:fldSimple w:instr="MERGEFIELD Multa.CodigoReceita \* MERGEFORMAT">
-                    <w:r>
-                      <w:rPr>
-                        <w:noProof/>
-                        <w:sz w:val="18"/>
-                        <w:szCs w:val="18"/>
-                      </w:rPr>
-                      <w:t>«</w:t>
-                    </w:r>
-                    <w:r>
-                      <w:rPr>
-                        <w:noProof/>
-                        <w:sz w:val="18"/>
-                        <w:szCs w:val="18"/>
-                      </w:rPr>
-                      <w:t>Multa.CodigoReceita</w:t>
-                    </w:r>
-                    <w:r>
-                      <w:rPr>
-                        <w:noProof/>
-                        <w:sz w:val="18"/>
-                        <w:szCs w:val="18"/>
-                      </w:rPr>
-                      <w:t>»</w:t>
-                    </w:r>
-                  </w:fldSimple>
+                  <w:r>
+                    <w:fldChar w:fldCharType="begin"/>
+                  </w:r>
+                  <w:r>
+                    <w:instrText>MERGEFIELD Multa.CodigoReceita \* MERGEFORMAT</w:instrText>
+                  </w:r>
+                  <w:r>
+                    <w:fldChar w:fldCharType="separate"/>
+                  </w:r>
+                  <w:r>
+                    <w:rPr>
+                      <w:noProof/>
+                      <w:sz w:val="18"/>
+                      <w:szCs w:val="18"/>
+                    </w:rPr>
+                    <w:t>«</w:t>
+                  </w:r>
+                  <w:r>
+                    <w:rPr>
+                      <w:noProof/>
+                      <w:sz w:val="18"/>
+                      <w:szCs w:val="18"/>
+                    </w:rPr>
+                    <w:t>Multa.CodigoReceita</w:t>
+                  </w:r>
+                  <w:r>
+                    <w:rPr>
+                      <w:noProof/>
+                      <w:sz w:val="18"/>
+                      <w:szCs w:val="18"/>
+                    </w:rPr>
+                    <w:t>»</w:t>
+                  </w:r>
+                  <w:r>
+                    <w:rPr>
+                      <w:noProof/>
+                      <w:sz w:val="18"/>
+                      <w:szCs w:val="18"/>
+                    </w:rPr>
+                    <w:fldChar w:fldCharType="end"/>
+                  </w:r>
                 </w:p>
               </w:tc>
               <w:tc>
@@ -5139,48 +5014,63 @@
                       <w:szCs w:val="18"/>
                     </w:rPr>
                   </w:pPr>
-                  <w:fldSimple w:instr="MERGEFIELD Multa.ValorMulta \* MERGEFORMAT">
-                    <w:r>
-                      <w:rPr>
-                        <w:noProof/>
-                        <w:sz w:val="18"/>
-                        <w:szCs w:val="18"/>
-                      </w:rPr>
-                      <w:t>«</w:t>
-                    </w:r>
-                    <w:r>
-                      <w:rPr>
-                        <w:noProof/>
-                        <w:sz w:val="18"/>
-                        <w:szCs w:val="18"/>
-                      </w:rPr>
-                      <w:t>Multa</w:t>
-                    </w:r>
-                    <w:r>
-                      <w:rPr>
-                        <w:noProof/>
-                        <w:sz w:val="18"/>
-                        <w:szCs w:val="18"/>
-                      </w:rPr>
-                      <w:t>.</w:t>
-                    </w:r>
-                    <w:r>
-                      <w:rPr>
-                        <w:noProof/>
-                        <w:sz w:val="18"/>
-                        <w:szCs w:val="18"/>
-                      </w:rPr>
-                      <w:t>ValorMulta</w:t>
-                    </w:r>
-                    <w:r>
-                      <w:rPr>
-                        <w:noProof/>
-                        <w:sz w:val="18"/>
-                        <w:szCs w:val="18"/>
-                      </w:rPr>
-                      <w:t>»</w:t>
-                    </w:r>
-                  </w:fldSimple>
+                  <w:r>
+                    <w:fldChar w:fldCharType="begin"/>
+                  </w:r>
+                  <w:r>
+                    <w:instrText>MERGEFIELD Multa.ValorMulta \* MERGEFORMAT</w:instrText>
+                  </w:r>
+                  <w:r>
+                    <w:fldChar w:fldCharType="separate"/>
+                  </w:r>
+                  <w:r>
+                    <w:rPr>
+                      <w:noProof/>
+                      <w:sz w:val="18"/>
+                      <w:szCs w:val="18"/>
+                    </w:rPr>
+                    <w:t>«</w:t>
+                  </w:r>
+                  <w:r>
+                    <w:rPr>
+                      <w:noProof/>
+                      <w:sz w:val="18"/>
+                      <w:szCs w:val="18"/>
+                    </w:rPr>
+                    <w:t>Multa</w:t>
+                  </w:r>
+                  <w:r>
+                    <w:rPr>
+                      <w:noProof/>
+                      <w:sz w:val="18"/>
+                      <w:szCs w:val="18"/>
+                    </w:rPr>
+                    <w:t>.</w:t>
+                  </w:r>
+                  <w:r>
+                    <w:rPr>
+                      <w:noProof/>
+                      <w:sz w:val="18"/>
+                      <w:szCs w:val="18"/>
+                    </w:rPr>
+                    <w:t>ValorMulta</w:t>
+                  </w:r>
+                  <w:r>
+                    <w:rPr>
+                      <w:noProof/>
+                      <w:sz w:val="18"/>
+                      <w:szCs w:val="18"/>
+                    </w:rPr>
+                    <w:t>»</w:t>
+                  </w:r>
+                  <w:r>
+                    <w:rPr>
+                      <w:noProof/>
+                      <w:sz w:val="18"/>
+                      <w:szCs w:val="18"/>
+                    </w:rPr>
+                    <w:fldChar w:fldCharType="end"/>
+                  </w:r>
                 </w:p>
               </w:tc>
             </w:tr>
@@ -5266,48 +5156,63 @@
                       <w:szCs w:val="18"/>
                     </w:rPr>
                   </w:pPr>
-                  <w:fldSimple w:instr="MERGEFIELD Multa.Justificar \* MERGEFORMAT">
-                    <w:r>
-                      <w:rPr>
-                        <w:noProof/>
-                        <w:sz w:val="18"/>
-                        <w:szCs w:val="18"/>
-                      </w:rPr>
-                      <w:t>«</w:t>
-                    </w:r>
-                    <w:r>
-                      <w:rPr>
-                        <w:noProof/>
-                        <w:sz w:val="18"/>
-                        <w:szCs w:val="18"/>
-                      </w:rPr>
-                      <w:t>Multa</w:t>
-                    </w:r>
-                    <w:r>
-                      <w:rPr>
-                        <w:noProof/>
-                        <w:sz w:val="18"/>
-                        <w:szCs w:val="18"/>
-                      </w:rPr>
-                      <w:t>.</w:t>
-                    </w:r>
-                    <w:r>
-                      <w:rPr>
-                        <w:noProof/>
-                        <w:sz w:val="18"/>
-                        <w:szCs w:val="18"/>
-                      </w:rPr>
-                      <w:t>Justificar</w:t>
-                    </w:r>
-                    <w:r>
-                      <w:rPr>
-                        <w:noProof/>
-                        <w:sz w:val="18"/>
-                        <w:szCs w:val="18"/>
-                      </w:rPr>
-                      <w:t>»</w:t>
-                    </w:r>
-                  </w:fldSimple>
+                  <w:r>
+                    <w:fldChar w:fldCharType="begin"/>
+                  </w:r>
+                  <w:r>
+                    <w:instrText>MERGEFIELD Multa.Justificar \* MERGEFORMAT</w:instrText>
+                  </w:r>
+                  <w:r>
+                    <w:fldChar w:fldCharType="separate"/>
+                  </w:r>
+                  <w:r>
+                    <w:rPr>
+                      <w:noProof/>
+                      <w:sz w:val="18"/>
+                      <w:szCs w:val="18"/>
+                    </w:rPr>
+                    <w:t>«</w:t>
+                  </w:r>
+                  <w:r>
+                    <w:rPr>
+                      <w:noProof/>
+                      <w:sz w:val="18"/>
+                      <w:szCs w:val="18"/>
+                    </w:rPr>
+                    <w:t>Multa</w:t>
+                  </w:r>
+                  <w:r>
+                    <w:rPr>
+                      <w:noProof/>
+                      <w:sz w:val="18"/>
+                      <w:szCs w:val="18"/>
+                    </w:rPr>
+                    <w:t>.</w:t>
+                  </w:r>
+                  <w:r>
+                    <w:rPr>
+                      <w:noProof/>
+                      <w:sz w:val="18"/>
+                      <w:szCs w:val="18"/>
+                    </w:rPr>
+                    <w:t>Justificar</w:t>
+                  </w:r>
+                  <w:r>
+                    <w:rPr>
+                      <w:noProof/>
+                      <w:sz w:val="18"/>
+                      <w:szCs w:val="18"/>
+                    </w:rPr>
+                    <w:t>»</w:t>
+                  </w:r>
+                  <w:r>
+                    <w:rPr>
+                      <w:noProof/>
+                      <w:sz w:val="18"/>
+                      <w:szCs w:val="18"/>
+                    </w:rPr>
+                    <w:fldChar w:fldCharType="end"/>
+                  </w:r>
                 </w:p>
               </w:tc>
             </w:tr>
@@ -5703,47 +5608,32 @@
                       <w:szCs w:val="18"/>
                     </w:rPr>
                   </w:pPr>
-                  <w:r>
-                    <w:fldChar w:fldCharType="begin"/>
-                  </w:r>
-                  <w:r>
-                    <w:instrText xml:space="preserve"> MERGEFIELD  ObjetoInfracao.NumeroIUF  \* MERGEFORMAT </w:instrText>
-                  </w:r>
-                  <w:r>
-                    <w:fldChar w:fldCharType="separate"/>
-                  </w:r>
-                  <w:r>
-                    <w:rPr>
-                      <w:noProof/>
-                      <w:sz w:val="18"/>
-                      <w:szCs w:val="18"/>
-                    </w:rPr>
-                    <w:t>«ObjetoInfracao.Numero</w:t>
-                  </w:r>
-                  <w:r>
-                    <w:rPr>
-                      <w:noProof/>
-                      <w:sz w:val="18"/>
-                      <w:szCs w:val="18"/>
-                    </w:rPr>
-                    <w:t>IUF</w:t>
-                  </w:r>
-                  <w:r>
-                    <w:rPr>
-                      <w:noProof/>
-                      <w:sz w:val="18"/>
-                      <w:szCs w:val="18"/>
-                    </w:rPr>
-                    <w:t>»</w:t>
-                  </w:r>
-                  <w:r>
-                    <w:rPr>
-                      <w:noProof/>
-                      <w:sz w:val="18"/>
-                      <w:szCs w:val="18"/>
-                    </w:rPr>
-                    <w:fldChar w:fldCharType="end"/>
-                  </w:r>
+                  <w:fldSimple w:instr=" MERGEFIELD  ObjetoInfracao.NumeroIUF  \* MERGEFORMAT ">
+                    <w:r>
+                      <w:rPr>
+                        <w:noProof/>
+                        <w:sz w:val="18"/>
+                        <w:szCs w:val="18"/>
+                      </w:rPr>
+                      <w:t>«ObjetoInfracao.Numero</w:t>
+                    </w:r>
+                    <w:r>
+                      <w:rPr>
+                        <w:noProof/>
+                        <w:sz w:val="18"/>
+                        <w:szCs w:val="18"/>
+                      </w:rPr>
+                      <w:t>IUF</w:t>
+                    </w:r>
+                    <w:r>
+                      <w:rPr>
+                        <w:noProof/>
+                        <w:sz w:val="18"/>
+                        <w:szCs w:val="18"/>
+                      </w:rPr>
+                      <w:t>»</w:t>
+                    </w:r>
+                  </w:fldSimple>
                 </w:p>
               </w:tc>
               <w:tc>
@@ -5767,16 +5657,31 @@
                       <w:szCs w:val="18"/>
                     </w:rPr>
                   </w:pPr>
-                  <w:fldSimple w:instr=" MERGEFIELD  ObjetoInfracao.SerieTexto  \* MERGEFORMAT ">
-                    <w:r>
-                      <w:rPr>
-                        <w:noProof/>
-                        <w:sz w:val="18"/>
-                        <w:szCs w:val="18"/>
-                      </w:rPr>
-                      <w:t>«ObjetoInfracao.SerieTexto»</w:t>
-                    </w:r>
-                  </w:fldSimple>
+                  <w:r>
+                    <w:fldChar w:fldCharType="begin"/>
+                  </w:r>
+                  <w:r>
+                    <w:instrText xml:space="preserve"> MERGEFIELD  ObjetoInfracao.SerieTexto  \* MERGEFORMAT </w:instrText>
+                  </w:r>
+                  <w:r>
+                    <w:fldChar w:fldCharType="separate"/>
+                  </w:r>
+                  <w:r>
+                    <w:rPr>
+                      <w:noProof/>
+                      <w:sz w:val="18"/>
+                      <w:szCs w:val="18"/>
+                    </w:rPr>
+                    <w:t>«ObjetoInfracao.SerieTexto»</w:t>
+                  </w:r>
+                  <w:r>
+                    <w:rPr>
+                      <w:noProof/>
+                      <w:sz w:val="18"/>
+                      <w:szCs w:val="18"/>
+                    </w:rPr>
+                    <w:fldChar w:fldCharType="end"/>
+                  </w:r>
                 </w:p>
               </w:tc>
               <w:tc>
@@ -5800,47 +5705,32 @@
                       <w:szCs w:val="18"/>
                     </w:rPr>
                   </w:pPr>
-                  <w:r>
-                    <w:fldChar w:fldCharType="begin"/>
-                  </w:r>
-                  <w:r>
-                    <w:instrText xml:space="preserve"> MERGEFIELD  ObjetoInfracao.DataLavraturaIUF  \* MERGEFORMAT </w:instrText>
-                  </w:r>
-                  <w:r>
-                    <w:fldChar w:fldCharType="separate"/>
-                  </w:r>
-                  <w:r>
-                    <w:rPr>
-                      <w:noProof/>
-                      <w:sz w:val="18"/>
-                      <w:szCs w:val="18"/>
-                    </w:rPr>
-                    <w:t>«ObjetoInfracao.DataLavratura</w:t>
-                  </w:r>
-                  <w:r>
-                    <w:rPr>
-                      <w:noProof/>
-                      <w:sz w:val="18"/>
-                      <w:szCs w:val="18"/>
-                    </w:rPr>
-                    <w:t>IUF</w:t>
-                  </w:r>
-                  <w:r>
-                    <w:rPr>
-                      <w:noProof/>
-                      <w:sz w:val="18"/>
-                      <w:szCs w:val="18"/>
-                    </w:rPr>
-                    <w:t>»</w:t>
-                  </w:r>
-                  <w:r>
-                    <w:rPr>
-                      <w:noProof/>
-                      <w:sz w:val="18"/>
-                      <w:szCs w:val="18"/>
-                    </w:rPr>
-                    <w:fldChar w:fldCharType="end"/>
-                  </w:r>
+                  <w:fldSimple w:instr=" MERGEFIELD  ObjetoInfracao.DataLavraturaIUF  \* MERGEFORMAT ">
+                    <w:r>
+                      <w:rPr>
+                        <w:noProof/>
+                        <w:sz w:val="18"/>
+                        <w:szCs w:val="18"/>
+                      </w:rPr>
+                      <w:t>«ObjetoInfracao.DataLavratura</w:t>
+                    </w:r>
+                    <w:r>
+                      <w:rPr>
+                        <w:noProof/>
+                        <w:sz w:val="18"/>
+                        <w:szCs w:val="18"/>
+                      </w:rPr>
+                      <w:t>IUF</w:t>
+                    </w:r>
+                    <w:r>
+                      <w:rPr>
+                        <w:noProof/>
+                        <w:sz w:val="18"/>
+                        <w:szCs w:val="18"/>
+                      </w:rPr>
+                      <w:t>»</w:t>
+                    </w:r>
+                  </w:fldSimple>
                 </w:p>
               </w:tc>
             </w:tr>
@@ -5970,32 +5860,47 @@
                       <w:lang w:eastAsia="en-US"/>
                     </w:rPr>
                   </w:pPr>
-                  <w:fldSimple w:instr=" MERGEFIELD  ObjetoInfracao.Descricao  \* MERGEFORMAT ">
-                    <w:r>
-                      <w:rPr>
-                        <w:noProof/>
-                        <w:sz w:val="18"/>
-                        <w:szCs w:val="18"/>
-                      </w:rPr>
-                      <w:t>«ObjetoInfracao.</w:t>
-                    </w:r>
-                    <w:r>
-                      <w:rPr>
-                        <w:noProof/>
-                        <w:sz w:val="18"/>
-                        <w:szCs w:val="18"/>
-                      </w:rPr>
-                      <w:t>Descricao</w:t>
-                    </w:r>
-                    <w:r>
-                      <w:rPr>
-                        <w:noProof/>
-                        <w:sz w:val="18"/>
-                        <w:szCs w:val="18"/>
-                      </w:rPr>
-                      <w:t>»</w:t>
-                    </w:r>
-                  </w:fldSimple>
+                  <w:r>
+                    <w:fldChar w:fldCharType="begin"/>
+                  </w:r>
+                  <w:r>
+                    <w:instrText xml:space="preserve"> MERGEFIELD  ObjetoInfracao.Descricao  \* MERGEFORMAT </w:instrText>
+                  </w:r>
+                  <w:r>
+                    <w:fldChar w:fldCharType="separate"/>
+                  </w:r>
+                  <w:r>
+                    <w:rPr>
+                      <w:noProof/>
+                      <w:sz w:val="18"/>
+                      <w:szCs w:val="18"/>
+                    </w:rPr>
+                    <w:t>«ObjetoInfracao.</w:t>
+                  </w:r>
+                  <w:r>
+                    <w:rPr>
+                      <w:noProof/>
+                      <w:sz w:val="18"/>
+                      <w:szCs w:val="18"/>
+                    </w:rPr>
+                    <w:t>Descricao</w:t>
+                  </w:r>
+                  <w:r>
+                    <w:rPr>
+                      <w:noProof/>
+                      <w:sz w:val="18"/>
+                      <w:szCs w:val="18"/>
+                    </w:rPr>
+                    <w:t>»</w:t>
+                  </w:r>
+                  <w:r>
+                    <w:rPr>
+                      <w:noProof/>
+                      <w:sz w:val="18"/>
+                      <w:szCs w:val="18"/>
+                    </w:rPr>
+                    <w:fldChar w:fldCharType="end"/>
+                  </w:r>
                 </w:p>
               </w:tc>
             </w:tr>
@@ -6131,31 +6036,16 @@
                       <w:szCs w:val="18"/>
                     </w:rPr>
                   </w:pPr>
-                  <w:r>
-                    <w:fldChar w:fldCharType="begin"/>
-                  </w:r>
-                  <w:r>
-                    <w:instrText xml:space="preserve"> MERGEFIELD  ObjetoInfracao.OpinarEmbargo  \* MERGEFORMAT </w:instrText>
-                  </w:r>
-                  <w:r>
-                    <w:fldChar w:fldCharType="separate"/>
-                  </w:r>
-                  <w:r>
-                    <w:rPr>
-                      <w:noProof/>
-                      <w:sz w:val="18"/>
-                      <w:szCs w:val="18"/>
-                    </w:rPr>
-                    <w:t>«ObjetoInfracao.OpinarEmbargo»</w:t>
-                  </w:r>
-                  <w:r>
-                    <w:rPr>
-                      <w:noProof/>
-                      <w:sz w:val="18"/>
-                      <w:szCs w:val="18"/>
-                    </w:rPr>
-                    <w:fldChar w:fldCharType="end"/>
-                  </w:r>
+                  <w:fldSimple w:instr=" MERGEFIELD  ObjetoInfracao.OpinarEmbargo  \* MERGEFORMAT ">
+                    <w:r>
+                      <w:rPr>
+                        <w:noProof/>
+                        <w:sz w:val="18"/>
+                        <w:szCs w:val="18"/>
+                      </w:rPr>
+                      <w:t>«ObjetoInfracao.OpinarEmbargo»</w:t>
+                    </w:r>
+                  </w:fldSimple>
                 </w:p>
               </w:tc>
             </w:tr>
@@ -6260,31 +6150,16 @@
                       <w:szCs w:val="18"/>
                     </w:rPr>
                   </w:pPr>
-                  <w:r>
-                    <w:fldChar w:fldCharType="begin"/>
-                  </w:r>
-                  <w:r>
-                    <w:instrText xml:space="preserve"> MERGEFIELD  ObjetoInfracao.AtividadeAreaDegradado  \* MERGEFORMAT </w:instrText>
-                  </w:r>
-                  <w:r>
-                    <w:fldChar w:fldCharType="separate"/>
-                  </w:r>
-                  <w:r>
-                    <w:rPr>
-                      <w:noProof/>
-                      <w:sz w:val="18"/>
-                      <w:szCs w:val="18"/>
-                    </w:rPr>
-                    <w:t>«ObjetoInfracao.AtividadeAreaDegradado»</w:t>
-                  </w:r>
-                  <w:r>
-                    <w:rPr>
-                      <w:noProof/>
-                      <w:sz w:val="18"/>
-                      <w:szCs w:val="18"/>
-                    </w:rPr>
-                    <w:fldChar w:fldCharType="end"/>
-                  </w:r>
+                  <w:fldSimple w:instr=" MERGEFIELD  ObjetoInfracao.AtividadeAreaDegradado  \* MERGEFORMAT ">
+                    <w:r>
+                      <w:rPr>
+                        <w:noProof/>
+                        <w:sz w:val="18"/>
+                        <w:szCs w:val="18"/>
+                      </w:rPr>
+                      <w:t>«ObjetoInfracao.AtividadeAreaDegradado»</w:t>
+                    </w:r>
+                  </w:fldSimple>
                 </w:p>
               </w:tc>
             </w:tr>
@@ -6375,31 +6250,16 @@
                       <w:szCs w:val="18"/>
                     </w:rPr>
                   </w:pPr>
-                  <w:r>
-                    <w:fldChar w:fldCharType="begin"/>
-                  </w:r>
-                  <w:r>
-                    <w:instrText xml:space="preserve"> MERGEFIELD  ObjetoInfracao.AtividadeAreaDegradadoEspecif  \* MERGEFORMAT </w:instrText>
-                  </w:r>
-                  <w:r>
-                    <w:fldChar w:fldCharType="separate"/>
-                  </w:r>
-                  <w:r>
-                    <w:rPr>
-                      <w:noProof/>
-                      <w:sz w:val="18"/>
-                      <w:szCs w:val="18"/>
-                    </w:rPr>
-                    <w:t>«ObjetoInfracao.AtividadeAreaDegradadoEsp»</w:t>
-                  </w:r>
-                  <w:r>
-                    <w:rPr>
-                      <w:noProof/>
-                      <w:sz w:val="18"/>
-                      <w:szCs w:val="18"/>
-                    </w:rPr>
-                    <w:fldChar w:fldCharType="end"/>
-                  </w:r>
+                  <w:fldSimple w:instr=" MERGEFIELD  ObjetoInfracao.AtividadeAreaDegradadoEspecif  \* MERGEFORMAT ">
+                    <w:r>
+                      <w:rPr>
+                        <w:noProof/>
+                        <w:sz w:val="18"/>
+                        <w:szCs w:val="18"/>
+                      </w:rPr>
+                      <w:t>«ObjetoInfracao.AtividadeAreaDegradadoEsp»</w:t>
+                    </w:r>
+                  </w:fldSimple>
                 </w:p>
               </w:tc>
             </w:tr>
@@ -6750,47 +6610,32 @@
                       <w:szCs w:val="18"/>
                     </w:rPr>
                   </w:pPr>
-                  <w:r>
-                    <w:fldChar w:fldCharType="begin"/>
-                  </w:r>
-                  <w:r>
-                    <w:instrText xml:space="preserve"> MERGEFIELD  MaterialApreendido.NumeroIUF \* MERGEFORMAT </w:instrText>
-                  </w:r>
-                  <w:r>
-                    <w:fldChar w:fldCharType="separate"/>
-                  </w:r>
-                  <w:r>
-                    <w:rPr>
-                      <w:noProof/>
-                      <w:sz w:val="18"/>
-                      <w:szCs w:val="18"/>
-                    </w:rPr>
-                    <w:t>«MaterialApreendido.</w:t>
-                  </w:r>
-                  <w:r>
-                    <w:rPr>
-                      <w:noProof/>
-                      <w:sz w:val="18"/>
-                      <w:szCs w:val="18"/>
-                    </w:rPr>
-                    <w:t>NumeroIUF</w:t>
-                  </w:r>
-                  <w:r>
-                    <w:rPr>
-                      <w:noProof/>
-                      <w:sz w:val="18"/>
-                      <w:szCs w:val="18"/>
-                    </w:rPr>
-                    <w:t>»</w:t>
-                  </w:r>
-                  <w:r>
-                    <w:rPr>
-                      <w:noProof/>
-                      <w:sz w:val="18"/>
-                      <w:szCs w:val="18"/>
-                    </w:rPr>
-                    <w:fldChar w:fldCharType="end"/>
-                  </w:r>
+                  <w:fldSimple w:instr=" MERGEFIELD  MaterialApreendido.NumeroIUF \* MERGEFORMAT ">
+                    <w:r>
+                      <w:rPr>
+                        <w:noProof/>
+                        <w:sz w:val="18"/>
+                        <w:szCs w:val="18"/>
+                      </w:rPr>
+                      <w:t>«MaterialApreendido.</w:t>
+                    </w:r>
+                    <w:r>
+                      <w:rPr>
+                        <w:noProof/>
+                        <w:sz w:val="18"/>
+                        <w:szCs w:val="18"/>
+                      </w:rPr>
+                      <w:t>NumeroIUF</w:t>
+                    </w:r>
+                    <w:r>
+                      <w:rPr>
+                        <w:noProof/>
+                        <w:sz w:val="18"/>
+                        <w:szCs w:val="18"/>
+                      </w:rPr>
+                      <w:t>»</w:t>
+                    </w:r>
+                  </w:fldSimple>
                 </w:p>
               </w:tc>
               <w:tc>
@@ -6813,31 +6658,16 @@
                       <w:szCs w:val="18"/>
                     </w:rPr>
                   </w:pPr>
-                  <w:r>
-                    <w:fldChar w:fldCharType="begin"/>
-                  </w:r>
-                  <w:r>
-                    <w:instrText xml:space="preserve"> MERGEFIELD  MaterialApreendido.SerieTexto  \* MERGEFORMAT </w:instrText>
-                  </w:r>
-                  <w:r>
-                    <w:fldChar w:fldCharType="separate"/>
-                  </w:r>
-                  <w:r>
-                    <w:rPr>
-                      <w:noProof/>
-                      <w:sz w:val="18"/>
-                      <w:szCs w:val="18"/>
-                    </w:rPr>
-                    <w:t>«MaterialApreendido.SerieTexto»</w:t>
-                  </w:r>
-                  <w:r>
-                    <w:rPr>
-                      <w:noProof/>
-                      <w:sz w:val="18"/>
-                      <w:szCs w:val="18"/>
-                    </w:rPr>
-                    <w:fldChar w:fldCharType="end"/>
-                  </w:r>
+                  <w:fldSimple w:instr=" MERGEFIELD  MaterialApreendido.SerieTexto  \* MERGEFORMAT ">
+                    <w:r>
+                      <w:rPr>
+                        <w:noProof/>
+                        <w:sz w:val="18"/>
+                        <w:szCs w:val="18"/>
+                      </w:rPr>
+                      <w:t>«MaterialApreendido.SerieTexto»</w:t>
+                    </w:r>
+                  </w:fldSimple>
                 </w:p>
               </w:tc>
               <w:tc>
@@ -6860,47 +6690,32 @@
                       <w:szCs w:val="18"/>
                     </w:rPr>
                   </w:pPr>
-                  <w:r>
-                    <w:fldChar w:fldCharType="begin"/>
-                  </w:r>
-                  <w:r>
-                    <w:instrText>MERGEFIELD MaterialApreendido.DataLavraturaIUF \* MERGEFORMAT</w:instrText>
-                  </w:r>
-                  <w:r>
-                    <w:fldChar w:fldCharType="separate"/>
-                  </w:r>
-                  <w:r>
-                    <w:rPr>
-                      <w:noProof/>
-                      <w:sz w:val="18"/>
-                      <w:szCs w:val="18"/>
-                    </w:rPr>
-                    <w:t>«MaterialApreendido.DataLavratura</w:t>
-                  </w:r>
-                  <w:r>
-                    <w:rPr>
-                      <w:noProof/>
-                      <w:sz w:val="18"/>
-                      <w:szCs w:val="18"/>
-                    </w:rPr>
-                    <w:t>IUF</w:t>
-                  </w:r>
-                  <w:r>
-                    <w:rPr>
-                      <w:noProof/>
-                      <w:sz w:val="18"/>
-                      <w:szCs w:val="18"/>
-                    </w:rPr>
-                    <w:t>»</w:t>
-                  </w:r>
-                  <w:r>
-                    <w:rPr>
-                      <w:noProof/>
-                      <w:sz w:val="18"/>
-                      <w:szCs w:val="18"/>
-                    </w:rPr>
-                    <w:fldChar w:fldCharType="end"/>
-                  </w:r>
+                  <w:fldSimple w:instr="MERGEFIELD MaterialApreendido.DataLavraturaIUF \* MERGEFORMAT">
+                    <w:r>
+                      <w:rPr>
+                        <w:noProof/>
+                        <w:sz w:val="18"/>
+                        <w:szCs w:val="18"/>
+                      </w:rPr>
+                      <w:t>«MaterialApreendido.DataLavratura</w:t>
+                    </w:r>
+                    <w:r>
+                      <w:rPr>
+                        <w:noProof/>
+                        <w:sz w:val="18"/>
+                        <w:szCs w:val="18"/>
+                      </w:rPr>
+                      <w:t>IUF</w:t>
+                    </w:r>
+                    <w:r>
+                      <w:rPr>
+                        <w:noProof/>
+                        <w:sz w:val="18"/>
+                        <w:szCs w:val="18"/>
+                      </w:rPr>
+                      <w:t>»</w:t>
+                    </w:r>
+                  </w:fldSimple>
                 </w:p>
               </w:tc>
             </w:tr>
@@ -6996,31 +6811,16 @@
                       <w:szCs w:val="18"/>
                     </w:rPr>
                   </w:pPr>
-                  <w:r>
-                    <w:fldChar w:fldCharType="begin"/>
-                  </w:r>
-                  <w:r>
-                    <w:instrText>MERGEFIELD MaterialApreendido.DescreverApreensao \* MERGEFORMAT</w:instrText>
-                  </w:r>
-                  <w:r>
-                    <w:fldChar w:fldCharType="separate"/>
-                  </w:r>
-                  <w:r>
-                    <w:rPr>
-                      <w:noProof/>
-                      <w:sz w:val="18"/>
-                      <w:szCs w:val="18"/>
-                    </w:rPr>
-                    <w:t>«MaterialApreendido.DescreverApreensao»</w:t>
-                  </w:r>
-                  <w:r>
-                    <w:rPr>
-                      <w:noProof/>
-                      <w:sz w:val="18"/>
-                      <w:szCs w:val="18"/>
-                    </w:rPr>
-                    <w:fldChar w:fldCharType="end"/>
-                  </w:r>
+                  <w:fldSimple w:instr="MERGEFIELD MaterialApreendido.DescreverApreensao \* MERGEFORMAT">
+                    <w:r>
+                      <w:rPr>
+                        <w:noProof/>
+                        <w:sz w:val="18"/>
+                        <w:szCs w:val="18"/>
+                      </w:rPr>
+                      <w:t>«MaterialApreendido.DescreverApreensao»</w:t>
+                    </w:r>
+                  </w:fldSimple>
                 </w:p>
               </w:tc>
             </w:tr>
@@ -7292,9 +7092,9 @@
                         </w:tcBorders>
                         <w:vAlign w:val="center"/>
                       </w:tcPr>
-                      <w:bookmarkStart w:id="1" w:name="OLE_LINK1"/>
-                      <w:bookmarkStart w:id="2" w:name="OLE_LINK2"/>
-                      <w:bookmarkStart w:id="3" w:name="OLE_LINK3"/>
+                      <w:bookmarkStart w:id="0" w:name="OLE_LINK1"/>
+                      <w:bookmarkStart w:id="1" w:name="OLE_LINK2"/>
+                      <w:bookmarkStart w:id="2" w:name="OLE_LINK3"/>
                       <w:p>
                         <w:pPr>
                           <w:keepNext/>
@@ -7608,9 +7408,9 @@
                       </w:p>
                     </w:tc>
                   </w:tr>
+                  <w:bookmarkEnd w:id="0"/>
                   <w:bookmarkEnd w:id="1"/>
                   <w:bookmarkEnd w:id="2"/>
-                  <w:bookmarkEnd w:id="3"/>
                 </w:tbl>
                 <w:p>
                   <w:pPr>
@@ -7765,31 +7565,16 @@
                       <w:szCs w:val="18"/>
                     </w:rPr>
                   </w:pPr>
-                  <w:r>
-                    <w:fldChar w:fldCharType="begin"/>
-                  </w:r>
-                  <w:r>
-                    <w:instrText xml:space="preserve"> MERGEFIELD  MaterialApreendido.OpinarDestino  \* MERGEFORMAT </w:instrText>
-                  </w:r>
-                  <w:r>
-                    <w:fldChar w:fldCharType="separate"/>
-                  </w:r>
-                  <w:r>
-                    <w:rPr>
-                      <w:noProof/>
-                      <w:sz w:val="18"/>
-                      <w:szCs w:val="18"/>
-                    </w:rPr>
-                    <w:t>«MaterialApreendido.OpinarDestino»</w:t>
-                  </w:r>
-                  <w:r>
-                    <w:rPr>
-                      <w:noProof/>
-                      <w:sz w:val="18"/>
-                      <w:szCs w:val="18"/>
-                    </w:rPr>
-                    <w:fldChar w:fldCharType="end"/>
-                  </w:r>
+                  <w:fldSimple w:instr=" MERGEFIELD  MaterialApreendido.OpinarDestino  \* MERGEFORMAT ">
+                    <w:r>
+                      <w:rPr>
+                        <w:noProof/>
+                        <w:sz w:val="18"/>
+                        <w:szCs w:val="18"/>
+                      </w:rPr>
+                      <w:t>«MaterialApreendido.OpinarDestino»</w:t>
+                    </w:r>
+                  </w:fldSimple>
                 </w:p>
               </w:tc>
             </w:tr>
@@ -8732,31 +8517,16 @@
               </w:rPr>
               <w:t xml:space="preserve">  </w:t>
             </w:r>
-            <w:r>
-              <w:fldChar w:fldCharType="begin"/>
-            </w:r>
-            <w:r>
-              <w:instrText xml:space="preserve"> MERGEFIELD  ConsideracoesFinais.DescricaoInfracao  \* MERGEFORMAT </w:instrText>
-            </w:r>
-            <w:r>
-              <w:fldChar w:fldCharType="separate"/>
-            </w:r>
-            <w:r>
-              <w:rPr>
-                <w:noProof/>
-                <w:sz w:val="18"/>
-                <w:szCs w:val="18"/>
-              </w:rPr>
-              <w:t>«ConsideracoesFinais.DescricaoInfracao»</w:t>
-            </w:r>
-            <w:r>
-              <w:rPr>
-                <w:noProof/>
-                <w:sz w:val="18"/>
-                <w:szCs w:val="18"/>
-              </w:rPr>
-              <w:fldChar w:fldCharType="end"/>
-            </w:r>
+            <w:fldSimple w:instr=" MERGEFIELD  ConsideracoesFinais.DescricaoInfracao  \* MERGEFORMAT ">
+              <w:r>
+                <w:rPr>
+                  <w:noProof/>
+                  <w:sz w:val="18"/>
+                  <w:szCs w:val="18"/>
+                </w:rPr>
+                <w:t>«ConsideracoesFinais.DescricaoInfracao»</w:t>
+              </w:r>
+            </w:fldSimple>
           </w:p>
         </w:tc>
       </w:tr>
@@ -8855,31 +8625,16 @@
                 <w:szCs w:val="18"/>
               </w:rPr>
             </w:pPr>
-            <w:r>
-              <w:fldChar w:fldCharType="begin"/>
-            </w:r>
-            <w:r>
-              <w:instrText xml:space="preserve"> MERGEFIELD  ConsideracoesFinais.IsReparacao  \* MERGEFORMAT </w:instrText>
-            </w:r>
-            <w:r>
-              <w:fldChar w:fldCharType="separate"/>
-            </w:r>
-            <w:r>
-              <w:rPr>
-                <w:noProof/>
-                <w:sz w:val="18"/>
-                <w:szCs w:val="18"/>
-              </w:rPr>
-              <w:t>«ConsideracoesFinais.IsReparacao»</w:t>
-            </w:r>
-            <w:r>
-              <w:rPr>
-                <w:noProof/>
-                <w:sz w:val="18"/>
-                <w:szCs w:val="18"/>
-              </w:rPr>
-              <w:fldChar w:fldCharType="end"/>
-            </w:r>
+            <w:fldSimple w:instr=" MERGEFIELD  ConsideracoesFinais.IsReparacao  \* MERGEFORMAT ">
+              <w:r>
+                <w:rPr>
+                  <w:noProof/>
+                  <w:sz w:val="18"/>
+                  <w:szCs w:val="18"/>
+                </w:rPr>
+                <w:t>«ConsideracoesFinais.IsReparacao»</w:t>
+              </w:r>
+            </w:fldSimple>
           </w:p>
         </w:tc>
       </w:tr>
@@ -8956,31 +8711,16 @@
                 <w:szCs w:val="18"/>
               </w:rPr>
             </w:pPr>
-            <w:r>
-              <w:fldChar w:fldCharType="begin"/>
-            </w:r>
-            <w:r>
-              <w:instrText xml:space="preserve"> MERGEFIELD  ConsideracoesFinais.OpniaoFormaReparacao  \* MERGEFORMAT </w:instrText>
-            </w:r>
-            <w:r>
-              <w:fldChar w:fldCharType="separate"/>
-            </w:r>
-            <w:r>
-              <w:rPr>
-                <w:noProof/>
-                <w:sz w:val="18"/>
-                <w:szCs w:val="18"/>
-              </w:rPr>
-              <w:t>«ConsideracoesFinais.OpniaoFormaReparacao»</w:t>
-            </w:r>
-            <w:r>
-              <w:rPr>
-                <w:noProof/>
-                <w:sz w:val="18"/>
-                <w:szCs w:val="18"/>
-              </w:rPr>
-              <w:fldChar w:fldCharType="end"/>
-            </w:r>
+            <w:fldSimple w:instr=" MERGEFIELD  ConsideracoesFinais.OpniaoFormaReparacao  \* MERGEFORMAT ">
+              <w:r>
+                <w:rPr>
+                  <w:noProof/>
+                  <w:sz w:val="18"/>
+                  <w:szCs w:val="18"/>
+                </w:rPr>
+                <w:t>«ConsideracoesFinais.OpniaoFormaReparacao»</w:t>
+              </w:r>
+            </w:fldSimple>
           </w:p>
         </w:tc>
       </w:tr>
@@ -9061,31 +8801,16 @@
                 <w:szCs w:val="18"/>
               </w:rPr>
             </w:pPr>
-            <w:r>
-              <w:fldChar w:fldCharType="begin"/>
-            </w:r>
-            <w:r>
-              <w:instrText xml:space="preserve"> MERGEFIELD  ConsideracoesFinais.IsTermoCompromisso  \* MERGEFORMAT </w:instrText>
-            </w:r>
-            <w:r>
-              <w:fldChar w:fldCharType="separate"/>
-            </w:r>
-            <w:r>
-              <w:rPr>
-                <w:noProof/>
-                <w:sz w:val="18"/>
-                <w:szCs w:val="18"/>
-              </w:rPr>
-              <w:t>«ConsideracoesFinais.IsTermoCompromisso»</w:t>
-            </w:r>
-            <w:r>
-              <w:rPr>
-                <w:noProof/>
-                <w:sz w:val="18"/>
-                <w:szCs w:val="18"/>
-              </w:rPr>
-              <w:fldChar w:fldCharType="end"/>
-            </w:r>
+            <w:fldSimple w:instr=" MERGEFIELD  ConsideracoesFinais.IsTermoCompromisso  \* MERGEFORMAT ">
+              <w:r>
+                <w:rPr>
+                  <w:noProof/>
+                  <w:sz w:val="18"/>
+                  <w:szCs w:val="18"/>
+                </w:rPr>
+                <w:t>«ConsideracoesFinais.IsTermoCompromisso»</w:t>
+              </w:r>
+            </w:fldSimple>
           </w:p>
         </w:tc>
       </w:tr>
@@ -9161,31 +8886,16 @@
                 <w:szCs w:val="18"/>
               </w:rPr>
             </w:pPr>
-            <w:r>
-              <w:fldChar w:fldCharType="begin"/>
-            </w:r>
-            <w:r>
-              <w:instrText xml:space="preserve"> MERGEFIELD  ConsideracoesFinais.TermoCompromissoJustificativa  \* MERGEFORMAT </w:instrText>
-            </w:r>
-            <w:r>
-              <w:fldChar w:fldCharType="separate"/>
-            </w:r>
-            <w:r>
-              <w:rPr>
-                <w:noProof/>
-                <w:sz w:val="18"/>
-                <w:szCs w:val="18"/>
-              </w:rPr>
-              <w:t>«ConsideracoesFinais.TermoCompromissoJust»</w:t>
-            </w:r>
-            <w:r>
-              <w:rPr>
-                <w:noProof/>
-                <w:sz w:val="18"/>
-                <w:szCs w:val="18"/>
-              </w:rPr>
-              <w:fldChar w:fldCharType="end"/>
-            </w:r>
+            <w:fldSimple w:instr=" MERGEFIELD  ConsideracoesFinais.TermoCompromissoJustificativa  \* MERGEFORMAT ">
+              <w:r>
+                <w:rPr>
+                  <w:noProof/>
+                  <w:sz w:val="18"/>
+                  <w:szCs w:val="18"/>
+                </w:rPr>
+                <w:t>«ConsideracoesFinais.TermoCompromissoJust»</w:t>
+              </w:r>
+            </w:fldSimple>
           </w:p>
         </w:tc>
       </w:tr>
@@ -9237,14 +8947,27 @@
                 <w:lang w:eastAsia="en-US"/>
               </w:rPr>
             </w:pPr>
-            <w:fldSimple w:instr=" MERGEFIELD  OrgaoMunicipio  \* MERGEFORMAT ">
-              <w:r>
-                <w:rPr>
-                  <w:noProof/>
-                </w:rPr>
-                <w:t>«OrgaoMunicipio»</w:t>
-              </w:r>
-            </w:fldSimple>
+            <w:r>
+              <w:fldChar w:fldCharType="begin"/>
+            </w:r>
+            <w:r>
+              <w:instrText xml:space="preserve"> MERGEFIELD  OrgaoMunicipio  \* MERGEFORMAT </w:instrText>
+            </w:r>
+            <w:r>
+              <w:fldChar w:fldCharType="separate"/>
+            </w:r>
+            <w:r>
+              <w:rPr>
+                <w:noProof/>
+              </w:rPr>
+              <w:t>«OrgaoMunicipio»</w:t>
+            </w:r>
+            <w:r>
+              <w:rPr>
+                <w:noProof/>
+              </w:rPr>
+              <w:fldChar w:fldCharType="end"/>
+            </w:r>
             <w:r>
               <w:rPr>
                 <w:noProof/>
@@ -9253,49 +8976,46 @@
               </w:rPr>
               <w:t xml:space="preserve"> - </w:t>
             </w:r>
-            <w:r>
-              <w:fldChar w:fldCharType="begin"/>
-            </w:r>
-            <w:r>
-              <w:instrText xml:space="preserve"> MERGEFIELD  OrgaoUF  \* MERGEFORMAT </w:instrText>
-            </w:r>
-            <w:r>
-              <w:fldChar w:fldCharType="separate"/>
-            </w:r>
-            <w:r>
-              <w:rPr>
-                <w:rFonts w:cs="Arial"/>
+            <w:fldSimple w:instr=" MERGEFIELD  OrgaoUF  \* MERGEFORMAT ">
+              <w:r>
+                <w:rPr>
+                  <w:rFonts w:cs="Arial"/>
+                  <w:noProof/>
+                  <w:sz w:val="18"/>
+                  <w:szCs w:val="18"/>
+                </w:rPr>
+                <w:t>«OrgaoUF»</w:t>
+              </w:r>
+            </w:fldSimple>
+            <w:r>
+              <w:rPr>
                 <w:noProof/>
                 <w:sz w:val="18"/>
                 <w:szCs w:val="18"/>
               </w:rPr>
-              <w:t>«OrgaoUF»</w:t>
-            </w:r>
-            <w:r>
-              <w:rPr>
-                <w:rFonts w:cs="Arial"/>
+              <w:t xml:space="preserve">, </w:t>
+            </w:r>
+            <w:r>
+              <w:fldChar w:fldCharType="begin"/>
+            </w:r>
+            <w:r>
+              <w:instrText xml:space="preserve"> MERGEFIELD  DataConclusao  \* MERGEFORMAT </w:instrText>
+            </w:r>
+            <w:r>
+              <w:fldChar w:fldCharType="separate"/>
+            </w:r>
+            <w:r>
+              <w:rPr>
                 <w:noProof/>
-                <w:sz w:val="18"/>
-                <w:szCs w:val="18"/>
+              </w:rPr>
+              <w:t>«DataConclusao»</w:t>
+            </w:r>
+            <w:r>
+              <w:rPr>
+                <w:noProof/>
               </w:rPr>
               <w:fldChar w:fldCharType="end"/>
             </w:r>
-            <w:r>
-              <w:rPr>
-                <w:noProof/>
-                <w:sz w:val="18"/>
-                <w:szCs w:val="18"/>
-              </w:rPr>
-              <w:t xml:space="preserve">, </w:t>
-            </w:r>
-            <w:fldSimple w:instr=" MERGEFIELD  DataConclusao  \* MERGEFORMAT ">
-              <w:r>
-                <w:rPr>
-                  <w:noProof/>
-                </w:rPr>
-                <w:t>«DataConclusao»</w:t>
-              </w:r>
-            </w:fldSimple>
           </w:p>
         </w:tc>
       </w:tr>
@@ -9493,33 +9213,17 @@
                       <w:lang w:eastAsia="en-US"/>
                     </w:rPr>
                   </w:pPr>
-                  <w:r>
-                    <w:fldChar w:fldCharType="begin"/>
-                  </w:r>
-                  <w:r>
-                    <w:instrText xml:space="preserve"> MERGEFIELD  Nome  \* MERGEFORMAT </w:instrText>
-                  </w:r>
-                  <w:r>
-                    <w:fldChar w:fldCharType="separate"/>
-                  </w:r>
-                  <w:r>
-                    <w:rPr>
-                      <w:rFonts w:eastAsia="Calibri" w:cs="Arial"/>
-                      <w:noProof/>
-                      <w:szCs w:val="20"/>
-                      <w:lang w:eastAsia="en-US"/>
-                    </w:rPr>
-                    <w:t>«Nome»</w:t>
-                  </w:r>
-                  <w:r>
-                    <w:rPr>
-                      <w:rFonts w:eastAsia="Calibri" w:cs="Arial"/>
-                      <w:noProof/>
-                      <w:szCs w:val="20"/>
-                      <w:lang w:eastAsia="en-US"/>
-                    </w:rPr>
-                    <w:fldChar w:fldCharType="end"/>
-                  </w:r>
+                  <w:fldSimple w:instr=" MERGEFIELD  Nome  \* MERGEFORMAT ">
+                    <w:r>
+                      <w:rPr>
+                        <w:rFonts w:eastAsia="Calibri" w:cs="Arial"/>
+                        <w:noProof/>
+                        <w:szCs w:val="20"/>
+                        <w:lang w:eastAsia="en-US"/>
+                      </w:rPr>
+                      <w:t>«Nome»</w:t>
+                    </w:r>
+                  </w:fldSimple>
                 </w:p>
                 <w:p>
                   <w:pPr>
@@ -9533,33 +9237,17 @@
                       <w:lang w:eastAsia="en-US"/>
                     </w:rPr>
                   </w:pPr>
-                  <w:r>
-                    <w:fldChar w:fldCharType="begin"/>
-                  </w:r>
-                  <w:r>
-                    <w:instrText xml:space="preserve"> MERGEFIELD  Cargo  \* MERGEFORMAT </w:instrText>
-                  </w:r>
-                  <w:r>
-                    <w:fldChar w:fldCharType="separate"/>
-                  </w:r>
-                  <w:r>
-                    <w:rPr>
-                      <w:rFonts w:eastAsia="Calibri" w:cs="Arial"/>
-                      <w:noProof/>
-                      <w:szCs w:val="20"/>
-                      <w:lang w:eastAsia="en-US"/>
-                    </w:rPr>
-                    <w:t>«Cargo»</w:t>
-                  </w:r>
-                  <w:r>
-                    <w:rPr>
-                      <w:rFonts w:eastAsia="Calibri" w:cs="Arial"/>
-                      <w:noProof/>
-                      <w:szCs w:val="20"/>
-                      <w:lang w:eastAsia="en-US"/>
-                    </w:rPr>
-                    <w:fldChar w:fldCharType="end"/>
-                  </w:r>
+                  <w:fldSimple w:instr=" MERGEFIELD  Cargo  \* MERGEFORMAT ">
+                    <w:r>
+                      <w:rPr>
+                        <w:rFonts w:eastAsia="Calibri" w:cs="Arial"/>
+                        <w:noProof/>
+                        <w:szCs w:val="20"/>
+                        <w:lang w:eastAsia="en-US"/>
+                      </w:rPr>
+                      <w:t>«Cargo»</w:t>
+                    </w:r>
+                  </w:fldSimple>
                 </w:p>
               </w:tc>
             </w:tr>
@@ -9600,31 +9288,16 @@
                 <w:lang w:eastAsia="en-US"/>
               </w:rPr>
             </w:pPr>
-            <w:r>
-              <w:fldChar w:fldCharType="begin"/>
-            </w:r>
-            <w:r>
-              <w:instrText xml:space="preserve"> MERGEFIELD  TableEnd:Assinantes1  \* MERGEFORMAT </w:instrText>
-            </w:r>
-            <w:r>
-              <w:fldChar w:fldCharType="separate"/>
-            </w:r>
-            <w:r>
-              <w:rPr>
-                <w:noProof/>
-                <w:sz w:val="8"/>
-                <w:szCs w:val="8"/>
-              </w:rPr>
-              <w:t>«TableEnd:Assinantes1»</w:t>
-            </w:r>
-            <w:r>
-              <w:rPr>
-                <w:noProof/>
-                <w:sz w:val="8"/>
-                <w:szCs w:val="8"/>
-              </w:rPr>
-              <w:fldChar w:fldCharType="end"/>
-            </w:r>
+            <w:fldSimple w:instr=" MERGEFIELD  TableEnd:Assinantes1  \* MERGEFORMAT ">
+              <w:r>
+                <w:rPr>
+                  <w:noProof/>
+                  <w:sz w:val="8"/>
+                  <w:szCs w:val="8"/>
+                </w:rPr>
+                <w:t>«TableEnd:Assinantes1»</w:t>
+              </w:r>
+            </w:fldSimple>
             <w:r>
               <w:rPr>
                 <w:rFonts w:ascii="Arial" w:eastAsia="Calibri" w:hAnsi="Arial" w:cs="Arial"/>
@@ -9654,31 +9327,16 @@
                 <w:lang w:eastAsia="en-US"/>
               </w:rPr>
             </w:pPr>
-            <w:r>
-              <w:fldChar w:fldCharType="begin"/>
-            </w:r>
-            <w:r>
-              <w:instrText xml:space="preserve"> MERGEFIELD  TableStart:Assinantes2  \* MERGEFORMAT </w:instrText>
-            </w:r>
-            <w:r>
-              <w:fldChar w:fldCharType="separate"/>
-            </w:r>
-            <w:r>
-              <w:rPr>
-                <w:noProof/>
-                <w:sz w:val="8"/>
-                <w:szCs w:val="8"/>
-              </w:rPr>
-              <w:t>«TableStart:Assinantes2»</w:t>
-            </w:r>
-            <w:r>
-              <w:rPr>
-                <w:noProof/>
-                <w:sz w:val="8"/>
-                <w:szCs w:val="8"/>
-              </w:rPr>
-              <w:fldChar w:fldCharType="end"/>
-            </w:r>
+            <w:fldSimple w:instr=" MERGEFIELD  TableStart:Assinantes2  \* MERGEFORMAT ">
+              <w:r>
+                <w:rPr>
+                  <w:noProof/>
+                  <w:sz w:val="8"/>
+                  <w:szCs w:val="8"/>
+                </w:rPr>
+                <w:t>«TableStart:Assinantes2»</w:t>
+              </w:r>
+            </w:fldSimple>
           </w:p>
           <w:tbl>
             <w:tblPr>
@@ -9726,33 +9384,17 @@
                       <w:lang w:eastAsia="en-US"/>
                     </w:rPr>
                   </w:pPr>
-                  <w:r>
-                    <w:fldChar w:fldCharType="begin"/>
-                  </w:r>
-                  <w:r>
-                    <w:instrText xml:space="preserve"> MERGEFIELD  Nome  \* MERGEFORMAT </w:instrText>
-                  </w:r>
-                  <w:r>
-                    <w:fldChar w:fldCharType="separate"/>
-                  </w:r>
-                  <w:r>
-                    <w:rPr>
-                      <w:rFonts w:eastAsia="Calibri" w:cs="Arial"/>
-                      <w:noProof/>
-                      <w:szCs w:val="20"/>
-                      <w:lang w:eastAsia="en-US"/>
-                    </w:rPr>
-                    <w:t>«Nome»</w:t>
-                  </w:r>
-                  <w:r>
-                    <w:rPr>
-                      <w:rFonts w:eastAsia="Calibri" w:cs="Arial"/>
-                      <w:noProof/>
-                      <w:szCs w:val="20"/>
-                      <w:lang w:eastAsia="en-US"/>
-                    </w:rPr>
-                    <w:fldChar w:fldCharType="end"/>
-                  </w:r>
+                  <w:fldSimple w:instr=" MERGEFIELD  Nome  \* MERGEFORMAT ">
+                    <w:r>
+                      <w:rPr>
+                        <w:rFonts w:eastAsia="Calibri" w:cs="Arial"/>
+                        <w:noProof/>
+                        <w:szCs w:val="20"/>
+                        <w:lang w:eastAsia="en-US"/>
+                      </w:rPr>
+                      <w:t>«Nome»</w:t>
+                    </w:r>
+                  </w:fldSimple>
                 </w:p>
                 <w:p>
                   <w:pPr>
@@ -9766,33 +9408,17 @@
                       <w:lang w:eastAsia="en-US"/>
                     </w:rPr>
                   </w:pPr>
-                  <w:r>
-                    <w:fldChar w:fldCharType="begin"/>
-                  </w:r>
-                  <w:r>
-                    <w:instrText xml:space="preserve"> MERGEFIELD  Cargo  \* MERGEFORMAT </w:instrText>
-                  </w:r>
-                  <w:r>
-                    <w:fldChar w:fldCharType="separate"/>
-                  </w:r>
-                  <w:r>
-                    <w:rPr>
-                      <w:rFonts w:eastAsia="Calibri" w:cs="Arial"/>
-                      <w:noProof/>
-                      <w:szCs w:val="20"/>
-                      <w:lang w:eastAsia="en-US"/>
-                    </w:rPr>
-                    <w:t>«Cargo»</w:t>
-                  </w:r>
-                  <w:r>
-                    <w:rPr>
-                      <w:rFonts w:eastAsia="Calibri" w:cs="Arial"/>
-                      <w:noProof/>
-                      <w:szCs w:val="20"/>
-                      <w:lang w:eastAsia="en-US"/>
-                    </w:rPr>
-                    <w:fldChar w:fldCharType="end"/>
-                  </w:r>
+                  <w:fldSimple w:instr=" MERGEFIELD  Cargo  \* MERGEFORMAT ">
+                    <w:r>
+                      <w:rPr>
+                        <w:rFonts w:eastAsia="Calibri" w:cs="Arial"/>
+                        <w:noProof/>
+                        <w:szCs w:val="20"/>
+                        <w:lang w:eastAsia="en-US"/>
+                      </w:rPr>
+                      <w:t>«Cargo»</w:t>
+                    </w:r>
+                  </w:fldSimple>
                 </w:p>
               </w:tc>
             </w:tr>
@@ -9832,31 +9458,16 @@
                 <w:lang w:eastAsia="en-US"/>
               </w:rPr>
             </w:pPr>
-            <w:r>
-              <w:fldChar w:fldCharType="begin"/>
-            </w:r>
-            <w:r>
-              <w:instrText xml:space="preserve"> MERGEFIELD  TableEnd:Assinantes2  \* MERGEFORMAT </w:instrText>
-            </w:r>
-            <w:r>
-              <w:fldChar w:fldCharType="separate"/>
-            </w:r>
-            <w:r>
-              <w:rPr>
-                <w:noProof/>
-                <w:sz w:val="8"/>
-                <w:szCs w:val="8"/>
-              </w:rPr>
-              <w:t>«TableEnd:Assinantes2»</w:t>
-            </w:r>
-            <w:r>
-              <w:rPr>
-                <w:noProof/>
-                <w:sz w:val="8"/>
-                <w:szCs w:val="8"/>
-              </w:rPr>
-              <w:fldChar w:fldCharType="end"/>
-            </w:r>
+            <w:fldSimple w:instr=" MERGEFIELD  TableEnd:Assinantes2  \* MERGEFORMAT ">
+              <w:r>
+                <w:rPr>
+                  <w:noProof/>
+                  <w:sz w:val="8"/>
+                  <w:szCs w:val="8"/>
+                </w:rPr>
+                <w:t>«TableEnd:Assinantes2»</w:t>
+              </w:r>
+            </w:fldSimple>
           </w:p>
         </w:tc>
       </w:tr>
@@ -9964,27 +9575,14 @@
                       <w:lang w:eastAsia="en-US"/>
                     </w:rPr>
                   </w:pPr>
-                  <w:r>
-                    <w:fldChar w:fldCharType="begin"/>
-                  </w:r>
-                  <w:r>
-                    <w:instrText xml:space="preserve"> MERGEFIELD  Assinante.Nome  \* MERGEFORMAT </w:instrText>
-                  </w:r>
-                  <w:r>
-                    <w:fldChar w:fldCharType="separate"/>
-                  </w:r>
-                  <w:r>
-                    <w:rPr>
-                      <w:noProof/>
-                    </w:rPr>
-                    <w:t>«Assinante.Nome»</w:t>
-                  </w:r>
-                  <w:r>
-                    <w:rPr>
-                      <w:noProof/>
-                    </w:rPr>
-                    <w:fldChar w:fldCharType="end"/>
-                  </w:r>
+                  <w:fldSimple w:instr=" MERGEFIELD  Assinante.Nome  \* MERGEFORMAT ">
+                    <w:r>
+                      <w:rPr>
+                        <w:noProof/>
+                      </w:rPr>
+                      <w:t>«Assinante.Nome»</w:t>
+                    </w:r>
+                  </w:fldSimple>
                 </w:p>
                 <w:p>
                   <w:pPr>
@@ -9998,15 +9596,29 @@
                       <w:lang w:eastAsia="en-US"/>
                     </w:rPr>
                   </w:pPr>
-                  <w:fldSimple w:instr=" MERGEFIELD  Assinante.Cargo  \* MERGEFORMAT ">
-                    <w:r>
-                      <w:rPr>
-                        <w:noProof/>
-                        <w:szCs w:val="20"/>
-                      </w:rPr>
-                      <w:t>«Assinante.Cargo»</w:t>
-                    </w:r>
-                  </w:fldSimple>
+                  <w:r>
+                    <w:fldChar w:fldCharType="begin"/>
+                  </w:r>
+                  <w:r>
+                    <w:instrText xml:space="preserve"> MERGEFIELD  Assinante.Cargo  \* MERGEFORMAT </w:instrText>
+                  </w:r>
+                  <w:r>
+                    <w:fldChar w:fldCharType="separate"/>
+                  </w:r>
+                  <w:r>
+                    <w:rPr>
+                      <w:noProof/>
+                      <w:szCs w:val="20"/>
+                    </w:rPr>
+                    <w:t>«Assinante.Cargo»</w:t>
+                  </w:r>
+                  <w:r>
+                    <w:rPr>
+                      <w:noProof/>
+                      <w:szCs w:val="20"/>
+                    </w:rPr>
+                    <w:fldChar w:fldCharType="end"/>
+                  </w:r>
                 </w:p>
               </w:tc>
             </w:tr>
@@ -10112,23 +9724,40 @@
               <w:ind w:left="0" w:right="-1"/>
               <w:jc w:val="center"/>
               <w:rPr>
-                <w:rFonts w:cs="Arial"/>
-                <w:b/>
-                <w:sz w:val="20"/>
-                <w:szCs w:val="20"/>
-              </w:rPr>
-            </w:pPr>
-            <w:r>
-              <w:rPr>
                 <w:rFonts w:cs="Calibri"/>
                 <w:b/>
                 <w:bCs/>
                 <w:sz w:val="10"/>
                 <w:szCs w:val="10"/>
               </w:rPr>
+            </w:pPr>
+            <w:r>
+              <w:rPr>
+                <w:rFonts w:cs="Calibri"/>
+                <w:b/>
+                <w:bCs/>
+                <w:sz w:val="10"/>
+                <w:szCs w:val="10"/>
+              </w:rPr>
               <w:lastRenderedPageBreak/>
               <w:br w:type="page"/>
             </w:r>
+          </w:p>
+          <w:p>
+            <w:pPr>
+              <w:pStyle w:val="Recuodecorpodetexto3"/>
+              <w:spacing w:after="0"/>
+              <w:ind w:left="0" w:right="-1"/>
+              <w:jc w:val="center"/>
+              <w:rPr>
+                <w:rFonts w:cs="Arial"/>
+                <w:b/>
+                <w:sz w:val="20"/>
+                <w:szCs w:val="20"/>
+              </w:rPr>
+            </w:pPr>
+            <w:bookmarkStart w:id="3" w:name="_GoBack"/>
+            <w:bookmarkEnd w:id="3"/>
             <w:r>
               <w:rPr>
                 <w:b/>
@@ -10138,33 +9767,17 @@
               </w:rPr>
               <w:t xml:space="preserve">Anexo ao LAUDO DE FISCALIZAÇÃO Nº: </w:t>
             </w:r>
-            <w:r>
-              <w:fldChar w:fldCharType="begin"/>
-            </w:r>
-            <w:r>
-              <w:instrText xml:space="preserve"> MERGEFIELD  NumeroFiscalizacao  \* MERGEFORMAT </w:instrText>
-            </w:r>
-            <w:r>
-              <w:fldChar w:fldCharType="separate"/>
-            </w:r>
-            <w:r>
-              <w:rPr>
-                <w:b/>
-                <w:noProof/>
-                <w:sz w:val="20"/>
-                <w:szCs w:val="20"/>
-              </w:rPr>
-              <w:t>«NumeroFiscalizacao»</w:t>
-            </w:r>
-            <w:r>
-              <w:rPr>
-                <w:b/>
-                <w:noProof/>
-                <w:sz w:val="20"/>
-                <w:szCs w:val="20"/>
-              </w:rPr>
-              <w:fldChar w:fldCharType="end"/>
-            </w:r>
+            <w:fldSimple w:instr=" MERGEFIELD  NumeroFiscalizacao  \* MERGEFORMAT ">
+              <w:r>
+                <w:rPr>
+                  <w:b/>
+                  <w:noProof/>
+                  <w:sz w:val="20"/>
+                  <w:szCs w:val="20"/>
+                </w:rPr>
+                <w:t>«NumeroFiscalizacao»</w:t>
+              </w:r>
+            </w:fldSimple>
           </w:p>
           <w:p>
             <w:pPr>
@@ -10224,33 +9837,17 @@
               </w:rPr>
               <w:br w:type="page"/>
             </w:r>
-            <w:r>
-              <w:fldChar w:fldCharType="begin"/>
-            </w:r>
-            <w:r>
-              <w:instrText xml:space="preserve"> MERGEFIELD  TableStart:ConsideracoesFinais.Anexos  \* MERGEFORMAT </w:instrText>
-            </w:r>
-            <w:r>
-              <w:fldChar w:fldCharType="separate"/>
-            </w:r>
-            <w:r>
-              <w:rPr>
-                <w:rFonts w:cs="Calibri"/>
-                <w:noProof/>
-                <w:sz w:val="10"/>
-                <w:szCs w:val="10"/>
-              </w:rPr>
-              <w:t>«TableStart:ConsideracoesFinais.Anexos»</w:t>
-            </w:r>
-            <w:r>
-              <w:rPr>
-                <w:rFonts w:cs="Calibri"/>
-                <w:noProof/>
-                <w:sz w:val="10"/>
-                <w:szCs w:val="10"/>
-              </w:rPr>
-              <w:fldChar w:fldCharType="end"/>
-            </w:r>
+            <w:fldSimple w:instr=" MERGEFIELD  TableStart:ConsideracoesFinais.Anexos  \* MERGEFORMAT ">
+              <w:r>
+                <w:rPr>
+                  <w:rFonts w:cs="Calibri"/>
+                  <w:noProof/>
+                  <w:sz w:val="10"/>
+                  <w:szCs w:val="10"/>
+                </w:rPr>
+                <w:t>«TableStart:ConsideracoesFinais.Anexos»</w:t>
+              </w:r>
+            </w:fldSimple>
             <w:r>
               <w:rPr>
                 <w:rFonts w:eastAsia="Calibri" w:cs="Calibri"/>
@@ -10315,33 +9912,17 @@
                       <w:lang w:eastAsia="en-US"/>
                     </w:rPr>
                   </w:pPr>
-                  <w:r>
-                    <w:fldChar w:fldCharType="begin"/>
-                  </w:r>
-                  <w:r>
-                    <w:instrText xml:space="preserve"> MERGEFIELD  Image:Arquivo.Conteudo  \* MERGEFORMAT </w:instrText>
-                  </w:r>
-                  <w:r>
-                    <w:fldChar w:fldCharType="separate"/>
-                  </w:r>
-                  <w:r>
-                    <w:rPr>
-                      <w:rFonts w:eastAsia="Calibri"/>
-                      <w:noProof/>
-                      <w:szCs w:val="20"/>
-                      <w:lang w:eastAsia="en-US"/>
-                    </w:rPr>
-                    <w:t>«Image:Arquivo.Conteudo»</w:t>
-                  </w:r>
-                  <w:r>
-                    <w:rPr>
-                      <w:rFonts w:eastAsia="Calibri"/>
-                      <w:noProof/>
-                      <w:szCs w:val="20"/>
-                      <w:lang w:eastAsia="en-US"/>
-                    </w:rPr>
-                    <w:fldChar w:fldCharType="end"/>
-                  </w:r>
+                  <w:fldSimple w:instr=" MERGEFIELD  Image:Arquivo.Conteudo  \* MERGEFORMAT ">
+                    <w:r>
+                      <w:rPr>
+                        <w:rFonts w:eastAsia="Calibri"/>
+                        <w:noProof/>
+                        <w:szCs w:val="20"/>
+                        <w:lang w:eastAsia="en-US"/>
+                      </w:rPr>
+                      <w:t>«Image:Arquivo.Conteudo»</w:t>
+                    </w:r>
+                  </w:fldSimple>
                 </w:p>
               </w:tc>
             </w:tr>
@@ -10359,33 +9940,17 @@
                       <w:lang w:eastAsia="en-US"/>
                     </w:rPr>
                   </w:pPr>
-                  <w:r>
-                    <w:fldChar w:fldCharType="begin"/>
-                  </w:r>
-                  <w:r>
-                    <w:instrText xml:space="preserve"> MERGEFIELD  Descricao  \* MERGEFORMAT </w:instrText>
-                  </w:r>
-                  <w:r>
-                    <w:fldChar w:fldCharType="separate"/>
-                  </w:r>
-                  <w:r>
-                    <w:rPr>
-                      <w:rFonts w:eastAsia="Calibri"/>
-                      <w:noProof/>
-                      <w:szCs w:val="20"/>
-                      <w:lang w:eastAsia="en-US"/>
-                    </w:rPr>
-                    <w:t>«Descricao»</w:t>
-                  </w:r>
-                  <w:r>
-                    <w:rPr>
-                      <w:rFonts w:eastAsia="Calibri"/>
-                      <w:noProof/>
-                      <w:szCs w:val="20"/>
-                      <w:lang w:eastAsia="en-US"/>
-                    </w:rPr>
-                    <w:fldChar w:fldCharType="end"/>
-                  </w:r>
+                  <w:fldSimple w:instr=" MERGEFIELD  Descricao  \* MERGEFORMAT ">
+                    <w:r>
+                      <w:rPr>
+                        <w:rFonts w:eastAsia="Calibri"/>
+                        <w:noProof/>
+                        <w:szCs w:val="20"/>
+                        <w:lang w:eastAsia="en-US"/>
+                      </w:rPr>
+                      <w:t>«Descricao»</w:t>
+                    </w:r>
+                  </w:fldSimple>
                 </w:p>
               </w:tc>
             </w:tr>
@@ -10400,33 +9965,17 @@
                 <w:szCs w:val="10"/>
               </w:rPr>
             </w:pPr>
-            <w:r>
-              <w:fldChar w:fldCharType="begin"/>
-            </w:r>
-            <w:r>
-              <w:instrText xml:space="preserve"> MERGEFIELD  TableEnd:ConsideracoesFinais.Anexos  \* MERGEFORMAT </w:instrText>
-            </w:r>
-            <w:r>
-              <w:fldChar w:fldCharType="separate"/>
-            </w:r>
-            <w:r>
-              <w:rPr>
-                <w:rFonts w:cs="Calibri"/>
-                <w:noProof/>
-                <w:sz w:val="10"/>
-                <w:szCs w:val="10"/>
-              </w:rPr>
-              <w:t>«TableEnd:ConsideracoesFinais.Anexos»</w:t>
-            </w:r>
-            <w:r>
-              <w:rPr>
-                <w:rFonts w:cs="Calibri"/>
-                <w:noProof/>
-                <w:sz w:val="10"/>
-                <w:szCs w:val="10"/>
-              </w:rPr>
-              <w:fldChar w:fldCharType="end"/>
-            </w:r>
+            <w:fldSimple w:instr=" MERGEFIELD  TableEnd:ConsideracoesFinais.Anexos  \* MERGEFORMAT ">
+              <w:r>
+                <w:rPr>
+                  <w:rFonts w:cs="Calibri"/>
+                  <w:noProof/>
+                  <w:sz w:val="10"/>
+                  <w:szCs w:val="10"/>
+                </w:rPr>
+                <w:t>«TableEnd:ConsideracoesFinais.Anexos»</w:t>
+              </w:r>
+            </w:fldSimple>
           </w:p>
           <w:p>
             <w:pPr>
@@ -10447,33 +9996,17 @@
           <w:szCs w:val="10"/>
         </w:rPr>
       </w:pPr>
-      <w:r>
-        <w:fldChar w:fldCharType="begin"/>
-      </w:r>
-      <w:r>
-        <w:instrText xml:space="preserve"> MERGEFIELD TableEnd:Documento \* MERGEFORMAT </w:instrText>
-      </w:r>
-      <w:r>
-        <w:fldChar w:fldCharType="separate"/>
-      </w:r>
-      <w:r>
-        <w:rPr>
-          <w:rFonts w:cs="Calibri"/>
-          <w:noProof/>
-          <w:sz w:val="10"/>
-          <w:szCs w:val="10"/>
-        </w:rPr>
-        <w:t>«TableEnd:Documento»</w:t>
-      </w:r>
-      <w:r>
-        <w:rPr>
-          <w:rFonts w:cs="Calibri"/>
-          <w:noProof/>
-          <w:sz w:val="10"/>
-          <w:szCs w:val="10"/>
-        </w:rPr>
-        <w:fldChar w:fldCharType="end"/>
-      </w:r>
+      <w:fldSimple w:instr=" MERGEFIELD TableEnd:Documento \* MERGEFORMAT ">
+        <w:r>
+          <w:rPr>
+            <w:rFonts w:cs="Calibri"/>
+            <w:noProof/>
+            <w:sz w:val="10"/>
+            <w:szCs w:val="10"/>
+          </w:rPr>
+          <w:t>«TableEnd:Documento»</w:t>
+        </w:r>
+      </w:fldSimple>
     </w:p>
     <w:sectPr>
       <w:headerReference w:type="default" r:id="rId7"/>
@@ -10543,38 +10076,18 @@
               <w:szCs w:val="16"/>
             </w:rPr>
           </w:pPr>
-          <w:r>
-            <w:fldChar w:fldCharType="begin"/>
-          </w:r>
-          <w:r>
-            <w:instrText xml:space="preserve"> MERGEFIELD  image:Logo</w:instrText>
-          </w:r>
-          <w:r>
-            <w:instrText xml:space="preserve">Simlam  \* MERGEFORMAT </w:instrText>
-          </w:r>
-          <w:r>
-            <w:fldChar w:fldCharType="separate"/>
-          </w:r>
-          <w:r>
-            <w:rPr>
-              <w:rFonts w:ascii="Arial" w:hAnsi="Arial" w:cs="Arial"/>
-              <w:noProof/>
-              <w:color w:val="595959"/>
-              <w:sz w:val="16"/>
-              <w:szCs w:val="16"/>
-            </w:rPr>
-            <w:t>«image:LogoSimlam»</w:t>
-          </w:r>
-          <w:r>
-            <w:rPr>
-              <w:rFonts w:ascii="Arial" w:hAnsi="Arial" w:cs="Arial"/>
-              <w:noProof/>
-              <w:color w:val="595959"/>
-              <w:sz w:val="16"/>
-              <w:szCs w:val="16"/>
-            </w:rPr>
-            <w:fldChar w:fldCharType="end"/>
-          </w:r>
+          <w:fldSimple w:instr=" MERGEFIELD  image:LogoSimlam  \* MERGEFORMAT ">
+            <w:r>
+              <w:rPr>
+                <w:rFonts w:ascii="Arial" w:hAnsi="Arial" w:cs="Arial"/>
+                <w:noProof/>
+                <w:color w:val="595959"/>
+                <w:sz w:val="16"/>
+                <w:szCs w:val="16"/>
+              </w:rPr>
+              <w:t>«image:LogoSimlam»</w:t>
+            </w:r>
+          </w:fldSimple>
         </w:p>
       </w:tc>
       <w:tc>
@@ -10594,93 +10107,42 @@
               <w:szCs w:val="16"/>
             </w:rPr>
           </w:pPr>
-          <w:r>
-            <w:fldChar w:fldCharType="begin"/>
-          </w:r>
-          <w:r>
-            <w:instrText xml:space="preserve"> MERGEFIELD  OrgaoEndereco  \* MERGEFORMAT </w:instrText>
-          </w:r>
-          <w:r>
-            <w:fldChar w:fldCharType="separate"/>
-          </w:r>
-          <w:r>
-            <w:rPr>
-              <w:rFonts w:ascii="Arial" w:hAnsi="Arial" w:cs="Arial"/>
-              <w:noProof/>
-              <w:color w:val="595959"/>
-              <w:sz w:val="16"/>
-              <w:szCs w:val="16"/>
-            </w:rPr>
-            <w:t>«OrgaoEndereco»</w:t>
-          </w:r>
-          <w:r>
-            <w:rPr>
-              <w:rFonts w:ascii="Arial" w:hAnsi="Arial" w:cs="Arial"/>
-              <w:noProof/>
-              <w:color w:val="595959"/>
-              <w:sz w:val="16"/>
-              <w:szCs w:val="16"/>
-            </w:rPr>
-            <w:fldChar w:fldCharType="end"/>
-          </w:r>
-          <w:r>
-            <w:fldChar w:fldCharType="begin"/>
-          </w:r>
-          <w:r>
-            <w:instrText xml:space="preserve"> MERGEFIELD  OrgaoMunicipio  \* MERGEFORMAT </w:instrText>
-          </w:r>
-          <w:r>
-            <w:fldChar w:fldCharType="separate"/>
-          </w:r>
-          <w:r>
-            <w:rPr>
-              <w:rFonts w:ascii="Arial" w:hAnsi="Arial" w:cs="Arial"/>
-              <w:noProof/>
-              <w:color w:val="595959"/>
-              <w:sz w:val="16"/>
-              <w:szCs w:val="16"/>
-            </w:rPr>
-            <w:t>«OrgaoMunicipio»</w:t>
-          </w:r>
-          <w:r>
-            <w:rPr>
-              <w:rFonts w:ascii="Arial" w:hAnsi="Arial" w:cs="Arial"/>
-              <w:noProof/>
-              <w:color w:val="595959"/>
-              <w:sz w:val="16"/>
-              <w:szCs w:val="16"/>
-            </w:rPr>
-            <w:fldChar w:fldCharType="end"/>
-          </w:r>
-          <w:r>
-            <w:fldChar w:fldCharType="begin"/>
-          </w:r>
-          <w:r>
-            <w:instrText xml:space="preserve"> MERGEFIELD  OrgaoUF  \* MERGEFORMAT </w:instrText>
-          </w:r>
-          <w:r>
-            <w:fldChar w:fldCharType="separate"/>
-          </w:r>
-          <w:r>
-            <w:rPr>
-              <w:rFonts w:ascii="Arial" w:hAnsi="Arial" w:cs="Arial"/>
-              <w:noProof/>
-              <w:color w:val="595959"/>
-              <w:sz w:val="16"/>
-              <w:szCs w:val="16"/>
-            </w:rPr>
-            <w:t>«OrgaoUF»</w:t>
-          </w:r>
-          <w:r>
-            <w:rPr>
-              <w:rFonts w:ascii="Arial" w:hAnsi="Arial" w:cs="Arial"/>
-              <w:noProof/>
-              <w:color w:val="595959"/>
-              <w:sz w:val="16"/>
-              <w:szCs w:val="16"/>
-            </w:rPr>
-            <w:fldChar w:fldCharType="end"/>
-          </w:r>
+          <w:fldSimple w:instr=" MERGEFIELD  OrgaoEndereco  \* MERGEFORMAT ">
+            <w:r>
+              <w:rPr>
+                <w:rFonts w:ascii="Arial" w:hAnsi="Arial" w:cs="Arial"/>
+                <w:noProof/>
+                <w:color w:val="595959"/>
+                <w:sz w:val="16"/>
+                <w:szCs w:val="16"/>
+              </w:rPr>
+              <w:t>«OrgaoEndereco»</w:t>
+            </w:r>
+          </w:fldSimple>
+          <w:fldSimple w:instr=" MERGEFIELD  OrgaoMunicipio  \* MERGEFORMAT ">
+            <w:r>
+              <w:rPr>
+                <w:rFonts w:ascii="Arial" w:hAnsi="Arial" w:cs="Arial"/>
+                <w:noProof/>
+                <w:color w:val="595959"/>
+                <w:sz w:val="16"/>
+                <w:szCs w:val="16"/>
+              </w:rPr>
+              <w:t>«OrgaoMunicipio»</w:t>
+            </w:r>
+          </w:fldSimple>
+          <w:fldSimple w:instr=" MERGEFIELD  OrgaoUF  \* MERGEFORMAT ">
+            <w:r>
+              <w:rPr>
+                <w:rFonts w:ascii="Arial" w:hAnsi="Arial" w:cs="Arial"/>
+                <w:noProof/>
+                <w:color w:val="595959"/>
+                <w:sz w:val="16"/>
+                <w:szCs w:val="16"/>
+              </w:rPr>
+              <w:t>«OrgaoUF»</w:t>
+            </w:r>
+          </w:fldSimple>
         </w:p>
         <w:p>
           <w:pPr>
@@ -10691,35 +10153,18 @@
               <w:color w:val="595959"/>
             </w:rPr>
           </w:pPr>
-          <w:r>
-            <w:fldChar w:fldCharType="begin"/>
-          </w:r>
-          <w:r>
-            <w:instrText xml:space="preserve"> MERGEFIELD  OrgaoCep  \* MERGEFORMAT </w:instrText>
-          </w:r>
-          <w:r>
-            <w:fldChar w:fldCharType="separate"/>
-          </w:r>
-          <w:r>
-            <w:rPr>
-              <w:rFonts w:ascii="Arial" w:hAnsi="Arial" w:cs="Arial"/>
-              <w:noProof/>
-              <w:color w:val="595959"/>
-              <w:sz w:val="16"/>
-              <w:szCs w:val="16"/>
-            </w:rPr>
-            <w:t>«OrgaoCep»</w:t>
-          </w:r>
-          <w:r>
-            <w:rPr>
-              <w:rFonts w:ascii="Arial" w:hAnsi="Arial" w:cs="Arial"/>
-              <w:noProof/>
-              <w:color w:val="595959"/>
-              <w:sz w:val="16"/>
-              <w:szCs w:val="16"/>
-            </w:rPr>
-            <w:fldChar w:fldCharType="end"/>
-          </w:r>
+          <w:fldSimple w:instr=" MERGEFIELD  OrgaoCep  \* MERGEFORMAT ">
+            <w:r>
+              <w:rPr>
+                <w:rFonts w:ascii="Arial" w:hAnsi="Arial" w:cs="Arial"/>
+                <w:noProof/>
+                <w:color w:val="595959"/>
+                <w:sz w:val="16"/>
+                <w:szCs w:val="16"/>
+              </w:rPr>
+              <w:t>«OrgaoCep»</w:t>
+            </w:r>
+          </w:fldSimple>
           <w:r>
             <w:rPr>
               <w:rFonts w:ascii="Arial" w:hAnsi="Arial" w:cs="Arial"/>
@@ -10729,35 +10174,18 @@
             </w:rPr>
             <w:t xml:space="preserve"> </w:t>
           </w:r>
-          <w:r>
-            <w:fldChar w:fldCharType="begin"/>
-          </w:r>
-          <w:r>
-            <w:instrText xml:space="preserve"> MERGEFIELD  OrgaoContato  \* MERGEFORMAT </w:instrText>
-          </w:r>
-          <w:r>
-            <w:fldChar w:fldCharType="separate"/>
-          </w:r>
-          <w:r>
-            <w:rPr>
-              <w:rFonts w:ascii="Arial" w:hAnsi="Arial" w:cs="Arial"/>
-              <w:noProof/>
-              <w:color w:val="595959"/>
-              <w:sz w:val="16"/>
-              <w:szCs w:val="16"/>
-            </w:rPr>
-            <w:t>«OrgaoContato»</w:t>
-          </w:r>
-          <w:r>
-            <w:rPr>
-              <w:rFonts w:ascii="Arial" w:hAnsi="Arial" w:cs="Arial"/>
-              <w:noProof/>
-              <w:color w:val="595959"/>
-              <w:sz w:val="16"/>
-              <w:szCs w:val="16"/>
-            </w:rPr>
-            <w:fldChar w:fldCharType="end"/>
-          </w:r>
+          <w:fldSimple w:instr=" MERGEFIELD  OrgaoContato  \* MERGEFORMAT ">
+            <w:r>
+              <w:rPr>
+                <w:rFonts w:ascii="Arial" w:hAnsi="Arial" w:cs="Arial"/>
+                <w:noProof/>
+                <w:color w:val="595959"/>
+                <w:sz w:val="16"/>
+                <w:szCs w:val="16"/>
+              </w:rPr>
+              <w:t>«OrgaoContato»</w:t>
+            </w:r>
+          </w:fldSimple>
         </w:p>
       </w:tc>
       <w:tc>
@@ -11012,33 +10440,17 @@
               <w:szCs w:val="20"/>
             </w:rPr>
           </w:pPr>
-          <w:r>
-            <w:fldChar w:fldCharType="begin"/>
-          </w:r>
-          <w:r>
-            <w:instrText xml:space="preserve"> MERGEFIELD  GovernoNome  \* MERGEFORMAT </w:instrText>
-          </w:r>
-          <w:r>
-            <w:fldChar w:fldCharType="separate"/>
-          </w:r>
-          <w:r>
-            <w:rPr>
-              <w:rFonts w:ascii="Arial" w:hAnsi="Arial" w:cs="Arial"/>
-              <w:b/>
-              <w:noProof/>
-              <w:szCs w:val="20"/>
-            </w:rPr>
-            <w:t>«GovernoNome»</w:t>
-          </w:r>
-          <w:r>
-            <w:rPr>
-              <w:rFonts w:ascii="Arial" w:hAnsi="Arial" w:cs="Arial"/>
-              <w:b/>
-              <w:noProof/>
-              <w:szCs w:val="20"/>
-            </w:rPr>
-            <w:fldChar w:fldCharType="end"/>
-          </w:r>
+          <w:fldSimple w:instr=" MERGEFIELD  GovernoNome  \* MERGEFORMAT ">
+            <w:r>
+              <w:rPr>
+                <w:rFonts w:ascii="Arial" w:hAnsi="Arial" w:cs="Arial"/>
+                <w:b/>
+                <w:noProof/>
+                <w:szCs w:val="20"/>
+              </w:rPr>
+              <w:t>«GovernoNome»</w:t>
+            </w:r>
+          </w:fldSimple>
         </w:p>
         <w:p>
           <w:pPr>
@@ -11051,35 +10463,18 @@
               <w:szCs w:val="18"/>
             </w:rPr>
           </w:pPr>
-          <w:r>
-            <w:fldChar w:fldCharType="begin"/>
-          </w:r>
-          <w:r>
-            <w:instrText xml:space="preserve"> MERGEFIELD  SecretariaNome  \* MERGEFORMAT </w:instrText>
-          </w:r>
-          <w:r>
-            <w:fldChar w:fldCharType="separate"/>
-          </w:r>
-          <w:r>
-            <w:rPr>
-              <w:rFonts w:ascii="Arial" w:hAnsi="Arial" w:cs="Arial"/>
-              <w:b/>
-              <w:noProof/>
-              <w:sz w:val="18"/>
-              <w:szCs w:val="18"/>
-            </w:rPr>
-            <w:t>«SecretariaNome»</w:t>
-          </w:r>
-          <w:r>
-            <w:rPr>
-              <w:rFonts w:ascii="Arial" w:hAnsi="Arial" w:cs="Arial"/>
-              <w:b/>
-              <w:noProof/>
-              <w:sz w:val="18"/>
-              <w:szCs w:val="18"/>
-            </w:rPr>
-            <w:fldChar w:fldCharType="end"/>
-          </w:r>
+          <w:fldSimple w:instr=" MERGEFIELD  SecretariaNome  \* MERGEFORMAT ">
+            <w:r>
+              <w:rPr>
+                <w:rFonts w:ascii="Arial" w:hAnsi="Arial" w:cs="Arial"/>
+                <w:b/>
+                <w:noProof/>
+                <w:sz w:val="18"/>
+                <w:szCs w:val="18"/>
+              </w:rPr>
+              <w:t>«SecretariaNome»</w:t>
+            </w:r>
+          </w:fldSimple>
         </w:p>
         <w:p>
           <w:pPr>
@@ -11092,35 +10487,18 @@
               <w:szCs w:val="18"/>
             </w:rPr>
           </w:pPr>
-          <w:r>
-            <w:fldChar w:fldCharType="begin"/>
-          </w:r>
-          <w:r>
-            <w:instrText xml:space="preserve"> MERGEFIELD  OrgaoNome  \* MERGEFORMAT </w:instrText>
-          </w:r>
-          <w:r>
-            <w:fldChar w:fldCharType="separate"/>
-          </w:r>
-          <w:r>
-            <w:rPr>
-              <w:rFonts w:ascii="Arial" w:hAnsi="Arial" w:cs="Arial"/>
-              <w:b/>
-              <w:noProof/>
-              <w:sz w:val="18"/>
-              <w:szCs w:val="18"/>
-            </w:rPr>
-            <w:t>«OrgaoNome»</w:t>
-          </w:r>
-          <w:r>
-            <w:rPr>
-              <w:rFonts w:ascii="Arial" w:hAnsi="Arial" w:cs="Arial"/>
-              <w:b/>
-              <w:noProof/>
-              <w:sz w:val="18"/>
-              <w:szCs w:val="18"/>
-            </w:rPr>
-            <w:fldChar w:fldCharType="end"/>
-          </w:r>
+          <w:fldSimple w:instr=" MERGEFIELD  OrgaoNome  \* MERGEFORMAT ">
+            <w:r>
+              <w:rPr>
+                <w:rFonts w:ascii="Arial" w:hAnsi="Arial" w:cs="Arial"/>
+                <w:b/>
+                <w:noProof/>
+                <w:sz w:val="18"/>
+                <w:szCs w:val="18"/>
+              </w:rPr>
+              <w:t>«OrgaoNome»</w:t>
+            </w:r>
+          </w:fldSimple>
         </w:p>
         <w:p>
           <w:pPr>
@@ -11131,35 +10509,18 @@
               <w:szCs w:val="18"/>
             </w:rPr>
           </w:pPr>
-          <w:r>
-            <w:fldChar w:fldCharType="begin"/>
-          </w:r>
-          <w:r>
-            <w:instrText xml:space="preserve"> MERGEFIELD  SetorNome  \* MERGEFORMAT </w:instrText>
-          </w:r>
-          <w:r>
-            <w:fldChar w:fldCharType="separate"/>
-          </w:r>
-          <w:r>
-            <w:rPr>
-              <w:rFonts w:ascii="Arial" w:hAnsi="Arial" w:cs="Arial"/>
-              <w:b/>
-              <w:noProof/>
-              <w:sz w:val="18"/>
-              <w:szCs w:val="18"/>
-            </w:rPr>
-            <w:t>«SetorNome»</w:t>
-          </w:r>
-          <w:r>
-            <w:rPr>
-              <w:rFonts w:ascii="Arial" w:hAnsi="Arial" w:cs="Arial"/>
-              <w:b/>
-              <w:noProof/>
-              <w:sz w:val="18"/>
-              <w:szCs w:val="18"/>
-            </w:rPr>
-            <w:fldChar w:fldCharType="end"/>
-          </w:r>
+          <w:fldSimple w:instr=" MERGEFIELD  SetorNome  \* MERGEFORMAT ">
+            <w:r>
+              <w:rPr>
+                <w:rFonts w:ascii="Arial" w:hAnsi="Arial" w:cs="Arial"/>
+                <w:b/>
+                <w:noProof/>
+                <w:sz w:val="18"/>
+                <w:szCs w:val="18"/>
+              </w:rPr>
+              <w:t>«SetorNome»</w:t>
+            </w:r>
+          </w:fldSimple>
         </w:p>
       </w:tc>
     </w:tr>

</xml_diff>

<commit_message>
alteração da logo no laudo de fiscalização
</commit_message>
<xml_diff>
--- a/Código Fonte/VERSAO-ATUAL/src/EtramiteX/Interno/Content/_pdfAspose/Laudo_de_Fiscalizacao_Novo.docx
+++ b/Código Fonte/VERSAO-ATUAL/src/EtramiteX/Interno/Content/_pdfAspose/Laudo_de_Fiscalizacao_Novo.docx
@@ -58,23 +58,25 @@
     <w:tbl>
       <w:tblPr>
         <w:tblStyle w:val="Tabelacomgrade"/>
-        <w:tblW w:w="9381" w:type="dxa"/>
+        <w:tblW w:w="9333" w:type="dxa"/>
+        <w:jc w:val="center"/>
         <w:tblLayout w:type="fixed"/>
         <w:tblLook w:val="04A0" w:firstRow="1" w:lastRow="0" w:firstColumn="1" w:lastColumn="0" w:noHBand="0" w:noVBand="1"/>
       </w:tblPr>
       <w:tblGrid>
-        <w:gridCol w:w="1701"/>
-        <w:gridCol w:w="3119"/>
-        <w:gridCol w:w="3118"/>
-        <w:gridCol w:w="1443"/>
+        <w:gridCol w:w="1697"/>
+        <w:gridCol w:w="3111"/>
+        <w:gridCol w:w="3110"/>
+        <w:gridCol w:w="1415"/>
       </w:tblGrid>
       <w:tr>
         <w:trPr>
           <w:trHeight w:val="606"/>
+          <w:jc w:val="center"/>
         </w:trPr>
         <w:tc>
           <w:tcPr>
-            <w:tcW w:w="9381" w:type="dxa"/>
+            <w:tcW w:w="9356" w:type="dxa"/>
             <w:gridSpan w:val="4"/>
             <w:tcBorders>
               <w:top w:val="nil"/>
@@ -108,6 +110,7 @@
       <w:tr>
         <w:trPr>
           <w:trHeight w:val="178"/>
+          <w:jc w:val="center"/>
         </w:trPr>
         <w:tc>
           <w:tcPr>
@@ -200,7 +203,7 @@
         </w:tc>
         <w:tc>
           <w:tcPr>
-            <w:tcW w:w="1443" w:type="dxa"/>
+            <w:tcW w:w="1418" w:type="dxa"/>
             <w:tcBorders>
               <w:bottom w:val="nil"/>
             </w:tcBorders>
@@ -225,12 +228,15 @@
               </w:rPr>
               <w:t>DEPARTAMENTO:</w:t>
             </w:r>
+            <w:bookmarkStart w:id="0" w:name="_GoBack"/>
+            <w:bookmarkEnd w:id="0"/>
           </w:p>
         </w:tc>
       </w:tr>
       <w:tr>
         <w:trPr>
           <w:trHeight w:val="298"/>
+          <w:jc w:val="center"/>
         </w:trPr>
         <w:tc>
           <w:tcPr>
@@ -384,7 +390,7 @@
         </w:tc>
         <w:tc>
           <w:tcPr>
-            <w:tcW w:w="1443" w:type="dxa"/>
+            <w:tcW w:w="1418" w:type="dxa"/>
             <w:tcBorders>
               <w:top w:val="nil"/>
             </w:tcBorders>
@@ -437,8 +443,6 @@
             </w:r>
           </w:p>
         </w:tc>
-        <w:bookmarkStart w:id="0" w:name="_GoBack"/>
-        <w:bookmarkEnd w:id="0"/>
       </w:tr>
     </w:tbl>
     <w:p>
@@ -11355,10 +11359,7 @@
             <w:fldChar w:fldCharType="begin"/>
           </w:r>
           <w:r>
-            <w:instrText xml:space="preserve"> MERGEFIELD  image:Logo</w:instrText>
-          </w:r>
-          <w:r>
-            <w:instrText xml:space="preserve">Simlam  \* MERGEFORMAT </w:instrText>
+            <w:instrText xml:space="preserve"> MERGEFIELD  image:LogoSimlam  \* MERGEFORMAT </w:instrText>
           </w:r>
           <w:r>
             <w:fldChar w:fldCharType="separate"/>
@@ -11733,7 +11734,7 @@
 <w:hdr xmlns:wpc="http://schemas.microsoft.com/office/word/2010/wordprocessingCanvas" xmlns:cx="http://schemas.microsoft.com/office/drawing/2014/chartex" xmlns:cx1="http://schemas.microsoft.com/office/drawing/2015/9/8/chartex" xmlns:cx2="http://schemas.microsoft.com/office/drawing/2015/10/21/chartex" xmlns:cx3="http://schemas.microsoft.com/office/drawing/2016/5/9/chartex" xmlns:cx4="http://schemas.microsoft.com/office/drawing/2016/5/10/chartex" xmlns:cx5="http://schemas.microsoft.com/office/drawing/2016/5/11/chartex" xmlns:cx6="http://schemas.microsoft.com/office/drawing/2016/5/12/chartex" xmlns:cx7="http://schemas.microsoft.com/office/drawing/2016/5/13/chartex" xmlns:cx8="http://schemas.microsoft.com/office/drawing/2016/5/14/chartex" xmlns:mc="http://schemas.openxmlformats.org/markup-compatibility/2006" xmlns:aink="http://schemas.microsoft.com/office/drawing/2016/ink" xmlns:am3d="http://schemas.microsoft.com/office/drawing/2017/model3d" xmlns:o="urn:schemas-microsoft-com:office:office" xmlns:r="http://schemas.openxmlformats.org/officeDocument/2006/relationships" xmlns:m="http://schemas.openxmlformats.org/officeDocument/2006/math" xmlns:v="urn:schemas-microsoft-com:vml" xmlns:wp14="http://schemas.microsoft.com/office/word/2010/wordprocessingDrawing" xmlns:wp="http://schemas.openxmlformats.org/drawingml/2006/wordprocessingDrawing" xmlns:w10="urn:schemas-microsoft-com:office:word" xmlns:w="http://schemas.openxmlformats.org/wordprocessingml/2006/main" xmlns:w14="http://schemas.microsoft.com/office/word/2010/wordml" xmlns:w15="http://schemas.microsoft.com/office/word/2012/wordml" xmlns:w16cid="http://schemas.microsoft.com/office/word/2016/wordml/cid" xmlns:w16se="http://schemas.microsoft.com/office/word/2015/wordml/symex" xmlns:wpg="http://schemas.microsoft.com/office/word/2010/wordprocessingGroup" xmlns:wpi="http://schemas.microsoft.com/office/word/2010/wordprocessingInk" xmlns:wne="http://schemas.microsoft.com/office/word/2006/wordml" xmlns:wps="http://schemas.microsoft.com/office/word/2010/wordprocessingShape" mc:Ignorable="w14 w15 w16se w16cid wp14">
   <w:tbl>
     <w:tblPr>
-      <w:tblW w:w="9374" w:type="dxa"/>
+      <w:tblW w:w="9351" w:type="dxa"/>
       <w:jc w:val="center"/>
       <w:tblBorders>
         <w:top w:val="single" w:sz="4" w:space="0" w:color="auto"/>
@@ -11746,8 +11747,8 @@
       <w:tblLook w:val="04A0" w:firstRow="1" w:lastRow="0" w:firstColumn="1" w:lastColumn="0" w:noHBand="0" w:noVBand="1"/>
     </w:tblPr>
     <w:tblGrid>
-      <w:gridCol w:w="1241"/>
-      <w:gridCol w:w="8133"/>
+      <w:gridCol w:w="2689"/>
+      <w:gridCol w:w="6662"/>
     </w:tblGrid>
     <w:tr>
       <w:trPr>
@@ -11756,19 +11757,23 @@
       </w:trPr>
       <w:tc>
         <w:tcPr>
-          <w:tcW w:w="1241" w:type="dxa"/>
+          <w:tcW w:w="2689" w:type="dxa"/>
           <w:vAlign w:val="center"/>
         </w:tcPr>
         <w:p>
           <w:pPr>
             <w:pStyle w:val="Cabealho"/>
             <w:rPr>
+              <w:rFonts w:asciiTheme="minorHAnsi" w:hAnsiTheme="minorHAnsi" w:cstheme="minorHAnsi"/>
               <w:sz w:val="12"/>
               <w:szCs w:val="12"/>
             </w:rPr>
           </w:pPr>
           <w:sdt>
             <w:sdtPr>
+              <w:rPr>
+                <w:rFonts w:asciiTheme="minorHAnsi" w:hAnsiTheme="minorHAnsi" w:cstheme="minorHAnsi"/>
+              </w:rPr>
               <w:id w:val="1716082061"/>
               <w:docPartObj>
                 <w:docPartGallery w:val="Watermarks"/>
@@ -11779,27 +11784,33 @@
             <w:sdtContent/>
           </w:sdt>
           <w:r>
+            <w:rPr>
+              <w:rFonts w:asciiTheme="minorHAnsi" w:hAnsiTheme="minorHAnsi" w:cstheme="minorHAnsi"/>
+            </w:rPr>
             <w:fldChar w:fldCharType="begin"/>
           </w:r>
           <w:r>
-            <w:instrText xml:space="preserve"> MERGEFIELD image:LogoOrgao \* MERGEFORMAT </w:instrText>
+            <w:rPr>
+              <w:rFonts w:asciiTheme="minorHAnsi" w:hAnsiTheme="minorHAnsi" w:cstheme="minorHAnsi"/>
+            </w:rPr>
+            <w:instrText xml:space="preserve"> MERGEFIELD  image:LogoNovo  \* MERGEFORMAT </w:instrText>
           </w:r>
           <w:r>
+            <w:rPr>
+              <w:rFonts w:asciiTheme="minorHAnsi" w:hAnsiTheme="minorHAnsi" w:cstheme="minorHAnsi"/>
+            </w:rPr>
             <w:fldChar w:fldCharType="separate"/>
           </w:r>
           <w:r>
             <w:rPr>
+              <w:rFonts w:asciiTheme="minorHAnsi" w:hAnsiTheme="minorHAnsi" w:cstheme="minorHAnsi"/>
               <w:noProof/>
-              <w:sz w:val="12"/>
-              <w:szCs w:val="12"/>
             </w:rPr>
-            <w:t>«image:LogoOrgao»</w:t>
+            <w:t>«image:LogoNovo»</w:t>
           </w:r>
           <w:r>
             <w:rPr>
-              <w:noProof/>
-              <w:sz w:val="12"/>
-              <w:szCs w:val="12"/>
+              <w:rFonts w:asciiTheme="minorHAnsi" w:hAnsiTheme="minorHAnsi" w:cstheme="minorHAnsi"/>
             </w:rPr>
             <w:fldChar w:fldCharType="end"/>
           </w:r>
@@ -11807,31 +11818,44 @@
       </w:tc>
       <w:tc>
         <w:tcPr>
-          <w:tcW w:w="8133" w:type="dxa"/>
+          <w:tcW w:w="6662" w:type="dxa"/>
           <w:vAlign w:val="center"/>
         </w:tcPr>
         <w:p>
           <w:pPr>
             <w:pStyle w:val="Cabealho"/>
+            <w:tabs>
+              <w:tab w:val="clear" w:pos="4419"/>
+              <w:tab w:val="center" w:pos="4287"/>
+            </w:tabs>
             <w:jc w:val="center"/>
             <w:rPr>
-              <w:rFonts w:ascii="Arial" w:hAnsi="Arial" w:cs="Arial"/>
+              <w:rFonts w:asciiTheme="minorHAnsi" w:hAnsiTheme="minorHAnsi" w:cstheme="minorHAnsi"/>
               <w:b/>
               <w:szCs w:val="20"/>
             </w:rPr>
           </w:pPr>
           <w:r>
+            <w:rPr>
+              <w:rFonts w:asciiTheme="minorHAnsi" w:hAnsiTheme="minorHAnsi" w:cstheme="minorHAnsi"/>
+            </w:rPr>
             <w:fldChar w:fldCharType="begin"/>
           </w:r>
           <w:r>
+            <w:rPr>
+              <w:rFonts w:asciiTheme="minorHAnsi" w:hAnsiTheme="minorHAnsi" w:cstheme="minorHAnsi"/>
+            </w:rPr>
             <w:instrText xml:space="preserve"> MERGEFIELD  GovernoNome  \* MERGEFORMAT </w:instrText>
           </w:r>
           <w:r>
+            <w:rPr>
+              <w:rFonts w:asciiTheme="minorHAnsi" w:hAnsiTheme="minorHAnsi" w:cstheme="minorHAnsi"/>
+            </w:rPr>
             <w:fldChar w:fldCharType="separate"/>
           </w:r>
           <w:r>
             <w:rPr>
-              <w:rFonts w:ascii="Arial" w:hAnsi="Arial" w:cs="Arial"/>
+              <w:rFonts w:asciiTheme="minorHAnsi" w:hAnsiTheme="minorHAnsi" w:cstheme="minorHAnsi"/>
               <w:b/>
               <w:noProof/>
               <w:szCs w:val="20"/>
@@ -11840,7 +11864,7 @@
           </w:r>
           <w:r>
             <w:rPr>
-              <w:rFonts w:ascii="Arial" w:hAnsi="Arial" w:cs="Arial"/>
+              <w:rFonts w:asciiTheme="minorHAnsi" w:hAnsiTheme="minorHAnsi" w:cstheme="minorHAnsi"/>
               <w:b/>
               <w:noProof/>
               <w:szCs w:val="20"/>
@@ -11853,24 +11877,33 @@
             <w:pStyle w:val="Cabealho"/>
             <w:jc w:val="center"/>
             <w:rPr>
-              <w:rFonts w:ascii="Arial" w:hAnsi="Arial" w:cs="Arial"/>
+              <w:rFonts w:asciiTheme="minorHAnsi" w:hAnsiTheme="minorHAnsi" w:cstheme="minorHAnsi"/>
               <w:b/>
               <w:sz w:val="18"/>
               <w:szCs w:val="18"/>
             </w:rPr>
           </w:pPr>
           <w:r>
+            <w:rPr>
+              <w:rFonts w:asciiTheme="minorHAnsi" w:hAnsiTheme="minorHAnsi" w:cstheme="minorHAnsi"/>
+            </w:rPr>
             <w:fldChar w:fldCharType="begin"/>
           </w:r>
           <w:r>
+            <w:rPr>
+              <w:rFonts w:asciiTheme="minorHAnsi" w:hAnsiTheme="minorHAnsi" w:cstheme="minorHAnsi"/>
+            </w:rPr>
             <w:instrText xml:space="preserve"> MERGEFIELD  SecretariaNome  \* MERGEFORMAT </w:instrText>
           </w:r>
           <w:r>
+            <w:rPr>
+              <w:rFonts w:asciiTheme="minorHAnsi" w:hAnsiTheme="minorHAnsi" w:cstheme="minorHAnsi"/>
+            </w:rPr>
             <w:fldChar w:fldCharType="separate"/>
           </w:r>
           <w:r>
             <w:rPr>
-              <w:rFonts w:ascii="Arial" w:hAnsi="Arial" w:cs="Arial"/>
+              <w:rFonts w:asciiTheme="minorHAnsi" w:hAnsiTheme="minorHAnsi" w:cstheme="minorHAnsi"/>
               <w:b/>
               <w:noProof/>
               <w:sz w:val="18"/>
@@ -11880,7 +11913,7 @@
           </w:r>
           <w:r>
             <w:rPr>
-              <w:rFonts w:ascii="Arial" w:hAnsi="Arial" w:cs="Arial"/>
+              <w:rFonts w:asciiTheme="minorHAnsi" w:hAnsiTheme="minorHAnsi" w:cstheme="minorHAnsi"/>
               <w:b/>
               <w:noProof/>
               <w:sz w:val="18"/>
@@ -11894,24 +11927,33 @@
             <w:pStyle w:val="Cabealho"/>
             <w:jc w:val="center"/>
             <w:rPr>
-              <w:rFonts w:ascii="Arial" w:hAnsi="Arial" w:cs="Arial"/>
+              <w:rFonts w:asciiTheme="minorHAnsi" w:hAnsiTheme="minorHAnsi" w:cstheme="minorHAnsi"/>
               <w:b/>
               <w:sz w:val="18"/>
               <w:szCs w:val="18"/>
             </w:rPr>
           </w:pPr>
           <w:r>
+            <w:rPr>
+              <w:rFonts w:asciiTheme="minorHAnsi" w:hAnsiTheme="minorHAnsi" w:cstheme="minorHAnsi"/>
+            </w:rPr>
             <w:fldChar w:fldCharType="begin"/>
           </w:r>
           <w:r>
+            <w:rPr>
+              <w:rFonts w:asciiTheme="minorHAnsi" w:hAnsiTheme="minorHAnsi" w:cstheme="minorHAnsi"/>
+            </w:rPr>
             <w:instrText xml:space="preserve"> MERGEFIELD  OrgaoNome  \* MERGEFORMAT </w:instrText>
           </w:r>
           <w:r>
+            <w:rPr>
+              <w:rFonts w:asciiTheme="minorHAnsi" w:hAnsiTheme="minorHAnsi" w:cstheme="minorHAnsi"/>
+            </w:rPr>
             <w:fldChar w:fldCharType="separate"/>
           </w:r>
           <w:r>
             <w:rPr>
-              <w:rFonts w:ascii="Arial" w:hAnsi="Arial" w:cs="Arial"/>
+              <w:rFonts w:asciiTheme="minorHAnsi" w:hAnsiTheme="minorHAnsi" w:cstheme="minorHAnsi"/>
               <w:b/>
               <w:noProof/>
               <w:sz w:val="18"/>
@@ -11921,7 +11963,7 @@
           </w:r>
           <w:r>
             <w:rPr>
-              <w:rFonts w:ascii="Arial" w:hAnsi="Arial" w:cs="Arial"/>
+              <w:rFonts w:asciiTheme="minorHAnsi" w:hAnsiTheme="minorHAnsi" w:cstheme="minorHAnsi"/>
               <w:b/>
               <w:noProof/>
               <w:sz w:val="18"/>
@@ -11940,17 +11982,26 @@
             </w:rPr>
           </w:pPr>
           <w:r>
+            <w:rPr>
+              <w:rFonts w:asciiTheme="minorHAnsi" w:hAnsiTheme="minorHAnsi" w:cstheme="minorHAnsi"/>
+            </w:rPr>
             <w:fldChar w:fldCharType="begin"/>
           </w:r>
           <w:r>
+            <w:rPr>
+              <w:rFonts w:asciiTheme="minorHAnsi" w:hAnsiTheme="minorHAnsi" w:cstheme="minorHAnsi"/>
+            </w:rPr>
             <w:instrText xml:space="preserve"> MERGEFIELD  SetorNome  \* MERGEFORMAT </w:instrText>
           </w:r>
           <w:r>
+            <w:rPr>
+              <w:rFonts w:asciiTheme="minorHAnsi" w:hAnsiTheme="minorHAnsi" w:cstheme="minorHAnsi"/>
+            </w:rPr>
             <w:fldChar w:fldCharType="separate"/>
           </w:r>
           <w:r>
             <w:rPr>
-              <w:rFonts w:ascii="Arial" w:hAnsi="Arial" w:cs="Arial"/>
+              <w:rFonts w:asciiTheme="minorHAnsi" w:hAnsiTheme="minorHAnsi" w:cstheme="minorHAnsi"/>
               <w:b/>
               <w:noProof/>
               <w:sz w:val="18"/>
@@ -11960,7 +12011,7 @@
           </w:r>
           <w:r>
             <w:rPr>
-              <w:rFonts w:ascii="Arial" w:hAnsi="Arial" w:cs="Arial"/>
+              <w:rFonts w:asciiTheme="minorHAnsi" w:hAnsiTheme="minorHAnsi" w:cstheme="minorHAnsi"/>
               <w:b/>
               <w:noProof/>
               <w:sz w:val="18"/>
@@ -13774,6 +13825,7 @@
     <w:lsdException w:name="HTML Sample" w:semiHidden="1" w:unhideWhenUsed="1"/>
     <w:lsdException w:name="HTML Typewriter" w:semiHidden="1" w:unhideWhenUsed="1"/>
     <w:lsdException w:name="HTML Variable" w:semiHidden="1" w:unhideWhenUsed="1"/>
+    <w:lsdException w:name="Normal Table" w:semiHidden="1" w:unhideWhenUsed="1"/>
     <w:lsdException w:name="annotation subject" w:semiHidden="1" w:unhideWhenUsed="1"/>
     <w:lsdException w:name="No List" w:semiHidden="1" w:unhideWhenUsed="1"/>
     <w:lsdException w:name="Outline List 1" w:semiHidden="1" w:unhideWhenUsed="1"/>
@@ -13817,8 +13869,10 @@
     <w:lsdException w:name="Table Elegant" w:semiHidden="1" w:unhideWhenUsed="1"/>
     <w:lsdException w:name="Table Professional" w:semiHidden="1" w:unhideWhenUsed="1"/>
     <w:lsdException w:name="Table Subtle 1" w:semiHidden="1" w:unhideWhenUsed="1"/>
+    <w:lsdException w:name="Table Subtle 2" w:semiHidden="1" w:unhideWhenUsed="1"/>
     <w:lsdException w:name="Table Web 1" w:semiHidden="1" w:unhideWhenUsed="1"/>
     <w:lsdException w:name="Table Web 2" w:semiHidden="1" w:unhideWhenUsed="1"/>
+    <w:lsdException w:name="Table Web 3" w:semiHidden="1" w:unhideWhenUsed="1"/>
     <w:lsdException w:name="Balloon Text" w:semiHidden="1" w:unhideWhenUsed="1"/>
     <w:lsdException w:name="Table Grid" w:uiPriority="0"/>
     <w:lsdException w:name="Table Theme" w:semiHidden="1" w:unhideWhenUsed="1"/>

</xml_diff>